<commit_message>
Added Intro to krr draft
</commit_message>
<xml_diff>
--- a/KRR_3_Draft_1.docx
+++ b/KRR_3_Draft_1.docx
@@ -1,6 +1,6 @@
 
 <file path=word/document.xml><?xml version="1.0" encoding="utf-8"?>
-<w:document xmlns:wpc="http://schemas.microsoft.com/office/word/2010/wordprocessingCanvas" xmlns:cx="http://schemas.microsoft.com/office/drawing/2014/chartex" xmlns:cx1="http://schemas.microsoft.com/office/drawing/2015/9/8/chartex" xmlns:cx2="http://schemas.microsoft.com/office/drawing/2015/10/21/chartex" xmlns:cx3="http://schemas.microsoft.com/office/drawing/2016/5/9/chartex" xmlns:cx4="http://schemas.microsoft.com/office/drawing/2016/5/10/chartex" xmlns:cx5="http://schemas.microsoft.com/office/drawing/2016/5/11/chartex" xmlns:cx6="http://schemas.microsoft.com/office/drawing/2016/5/12/chartex" xmlns:cx7="http://schemas.microsoft.com/office/drawing/2016/5/13/chartex" xmlns:cx8="http://schemas.microsoft.com/office/drawing/2016/5/14/chartex" xmlns:mc="http://schemas.openxmlformats.org/markup-compatibility/2006" xmlns:aink="http://schemas.microsoft.com/office/drawing/2016/ink" xmlns:am3d="http://schemas.microsoft.com/office/drawing/2017/model3d" xmlns:o="urn:schemas-microsoft-com:office:office" xmlns:r="http://schemas.openxmlformats.org/officeDocument/2006/relationships" xmlns:m="http://schemas.openxmlformats.org/officeDocument/2006/math" xmlns:v="urn:schemas-microsoft-com:vml" xmlns:wp14="http://schemas.microsoft.com/office/word/2010/wordprocessingDrawing" xmlns:wp="http://schemas.openxmlformats.org/drawingml/2006/wordprocessingDrawing" xmlns:w10="urn:schemas-microsoft-com:office:word" xmlns:w="http://schemas.openxmlformats.org/wordprocessingml/2006/main" xmlns:w14="http://schemas.microsoft.com/office/word/2010/wordml" xmlns:w15="http://schemas.microsoft.com/office/word/2012/wordml" xmlns:w16cid="http://schemas.microsoft.com/office/word/2016/wordml/cid" xmlns:w16se="http://schemas.microsoft.com/office/word/2015/wordml/symex" xmlns:wpg="http://schemas.microsoft.com/office/word/2010/wordprocessingGroup" xmlns:wpi="http://schemas.microsoft.com/office/word/2010/wordprocessingInk" xmlns:wne="http://schemas.microsoft.com/office/word/2006/wordml" xmlns:wps="http://schemas.microsoft.com/office/word/2010/wordprocessingShape" mc:Ignorable="w14 w15 w16se w16cid wp14">
+<w:document xmlns:wpc="http://schemas.microsoft.com/office/word/2010/wordprocessingCanvas" xmlns:cx="http://schemas.microsoft.com/office/drawing/2014/chartex" xmlns:cx1="http://schemas.microsoft.com/office/drawing/2015/9/8/chartex" xmlns:cx2="http://schemas.microsoft.com/office/drawing/2015/10/21/chartex" xmlns:cx3="http://schemas.microsoft.com/office/drawing/2016/5/9/chartex" xmlns:cx4="http://schemas.microsoft.com/office/drawing/2016/5/10/chartex" xmlns:cx5="http://schemas.microsoft.com/office/drawing/2016/5/11/chartex" xmlns:cx6="http://schemas.microsoft.com/office/drawing/2016/5/12/chartex" xmlns:cx7="http://schemas.microsoft.com/office/drawing/2016/5/13/chartex" xmlns:cx8="http://schemas.microsoft.com/office/drawing/2016/5/14/chartex" xmlns:mc="http://schemas.openxmlformats.org/markup-compatibility/2006" xmlns:aink="http://schemas.microsoft.com/office/drawing/2016/ink" xmlns:am3d="http://schemas.microsoft.com/office/drawing/2017/model3d" xmlns:o="urn:schemas-microsoft-com:office:office" xmlns:r="http://schemas.openxmlformats.org/officeDocument/2006/relationships" xmlns:m="http://schemas.openxmlformats.org/officeDocument/2006/math" xmlns:v="urn:schemas-microsoft-com:vml" xmlns:wp14="http://schemas.microsoft.com/office/word/2010/wordprocessingDrawing" xmlns:wp="http://schemas.openxmlformats.org/drawingml/2006/wordprocessingDrawing" xmlns:w10="urn:schemas-microsoft-com:office:word" xmlns:w="http://schemas.openxmlformats.org/wordprocessingml/2006/main" xmlns:w14="http://schemas.microsoft.com/office/word/2010/wordml" xmlns:w15="http://schemas.microsoft.com/office/word/2012/wordml" xmlns:w16cex="http://schemas.microsoft.com/office/word/2018/wordml/cex" xmlns:w16cid="http://schemas.microsoft.com/office/word/2016/wordml/cid" xmlns:w16="http://schemas.microsoft.com/office/word/2018/wordml" xmlns:w16se="http://schemas.microsoft.com/office/word/2015/wordml/symex" xmlns:wpg="http://schemas.microsoft.com/office/word/2010/wordprocessingGroup" xmlns:wpi="http://schemas.microsoft.com/office/word/2010/wordprocessingInk" xmlns:wne="http://schemas.microsoft.com/office/word/2006/wordml" xmlns:wps="http://schemas.microsoft.com/office/word/2010/wordprocessingShape" mc:Ignorable="w14 w15 w16se w16cid w16 w16cex wp14">
   <w:body>
     <w:sdt>
       <w:sdtPr>
@@ -123,13 +123,13 @@
                   </wp:anchor>
                 </w:drawing>
               </mc:Choice>
-              <mc:Fallback xmlns:w16="http://schemas.microsoft.com/office/word/2018/wordml" xmlns:w16cex="http://schemas.microsoft.com/office/word/2018/wordml/cex">
+              <mc:Fallback>
                 <w:pict>
                   <v:shapetype w14:anchorId="1C5404C2" id="_x0000_t202" coordsize="21600,21600" o:spt="202" path="m,l,21600r21600,l21600,xe">
                     <v:stroke joinstyle="miter"/>
                     <v:path gradientshapeok="t" o:connecttype="rect"/>
                   </v:shapetype>
-                  <v:shape id="Text Box 1" o:spid="_x0000_s1026" type="#_x0000_t202" style="position:absolute;left:0;text-align:left;margin-left:-22.7pt;margin-top:238.8pt;width:493.6pt;height:197.5pt;z-index:251661312;visibility:visible;mso-wrap-style:square;mso-width-percent:0;mso-wrap-distance-left:9pt;mso-wrap-distance-top:0;mso-wrap-distance-right:9pt;mso-wrap-distance-bottom:0;mso-position-horizontal:absolute;mso-position-horizontal-relative:text;mso-position-vertical:absolute;mso-position-vertical-relative:text;mso-width-percent:0;mso-width-relative:margin;v-text-anchor:top" o:gfxdata="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" fillcolor="white [3201]" stroked="f" strokeweight=".5pt">
+                  <v:shape id="Text Box 1" o:spid="_x0000_s1026" type="#_x0000_t202" style="position:absolute;left:0;text-align:left;margin-left:-22.7pt;margin-top:238.8pt;width:493.6pt;height:197.5pt;z-index:251661312;visibility:visible;mso-wrap-style:square;mso-width-percent:0;mso-wrap-distance-left:9pt;mso-wrap-distance-top:0;mso-wrap-distance-right:9pt;mso-wrap-distance-bottom:0;mso-position-horizontal:absolute;mso-position-horizontal-relative:text;mso-position-vertical:absolute;mso-position-vertical-relative:text;mso-width-percent:0;mso-width-relative:margin;v-text-anchor:top" o:gfxdata="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" fillcolor="white [3201]" stroked="f" strokeweight=".5pt">
                     <v:textbox>
                       <w:txbxContent>
                         <w:p>
@@ -312,9 +312,9 @@
                   </wp:anchor>
                 </w:drawing>
               </mc:Choice>
-              <mc:Fallback xmlns:w16="http://schemas.microsoft.com/office/word/2018/wordml" xmlns:w16cex="http://schemas.microsoft.com/office/word/2018/wordml/cex">
+              <mc:Fallback>
                 <w:pict>
-                  <v:shape w14:anchorId="5CACC001" id="Text Box 131" o:spid="_x0000_s1027" type="#_x0000_t202" style="position:absolute;left:0;text-align:left;margin-left:12.5pt;margin-top:252.3pt;width:453.1pt;height:51.5pt;z-index:251660288;visibility:visible;mso-wrap-style:square;mso-width-percent:0;mso-height-percent:0;mso-wrap-distance-left:14.4pt;mso-wrap-distance-top:0;mso-wrap-distance-right:14.4pt;mso-wrap-distance-bottom:0;mso-position-horizontal:absolute;mso-position-horizontal-relative:margin;mso-position-vertical:absolute;mso-position-vertical-relative:page;mso-width-percent:0;mso-height-percent:0;mso-width-relative:margin;mso-height-relative:page;v-text-anchor:top" o:gfxdata="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" filled="f" stroked="f" strokeweight=".5pt">
+                  <v:shape w14:anchorId="5CACC001" id="Text Box 131" o:spid="_x0000_s1027" type="#_x0000_t202" style="position:absolute;left:0;text-align:left;margin-left:12.5pt;margin-top:252.3pt;width:453.1pt;height:51.5pt;z-index:251660288;visibility:visible;mso-wrap-style:square;mso-width-percent:0;mso-height-percent:0;mso-wrap-distance-left:14.4pt;mso-wrap-distance-top:0;mso-wrap-distance-right:14.4pt;mso-wrap-distance-bottom:0;mso-position-horizontal:absolute;mso-position-horizontal-relative:margin;mso-position-vertical:absolute;mso-position-vertical-relative:page;mso-width-percent:0;mso-height-percent:0;mso-width-relative:margin;mso-height-relative:page;v-text-anchor:top" o:gfxdata="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" filled="f" stroked="f" strokeweight=".5pt">
                     <v:textbox inset="0,0,0,0">
                       <w:txbxContent>
                         <w:p>
@@ -341,6 +341,7 @@
                               <w:dataBinding w:prefixMappings="xmlns:ns0='http://purl.org/dc/elements/1.1/' xmlns:ns1='http://schemas.openxmlformats.org/package/2006/metadata/core-properties' " w:xpath="/ns1:coreProperties[1]/ns0:title[1]" w:storeItemID="{6C3C8BC8-F283-45AE-878A-BAB7291924A1}"/>
                               <w:text/>
                             </w:sdtPr>
+                            <w:sdtEndPr/>
                             <w:sdtContent>
                               <w:r>
                                 <w:rPr>
@@ -532,9 +533,9 @@
                   </wp:anchor>
                 </w:drawing>
               </mc:Choice>
-              <mc:Fallback xmlns:w16="http://schemas.microsoft.com/office/word/2018/wordml" xmlns:w16cex="http://schemas.microsoft.com/office/word/2018/wordml/cex">
+              <mc:Fallback>
                 <w:pict>
-                  <v:rect w14:anchorId="6CC57ED1" id="Rectangle 132" o:spid="_x0000_s1028" style="position:absolute;left:0;text-align:left;margin-left:-4.4pt;margin-top:0;width:46.8pt;height:77.75pt;z-index:251659264;visibility:visible;mso-wrap-style:square;mso-width-percent:76;mso-height-percent:98;mso-top-percent:23;mso-wrap-distance-left:9pt;mso-wrap-distance-top:0;mso-wrap-distance-right:9pt;mso-wrap-distance-bottom:0;mso-position-horizontal:right;mso-position-horizontal-relative:margin;mso-position-vertical-relative:page;mso-width-percent:76;mso-height-percent:98;mso-top-percent:23;mso-width-relative:page;mso-height-relative:page;v-text-anchor:bottom" o:gfxdata="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" fillcolor="#2f5496 [2404]" strokecolor="#2f5496 [2404]" strokeweight="1pt">
+                  <v:rect w14:anchorId="6CC57ED1" id="Rectangle 132" o:spid="_x0000_s1028" style="position:absolute;left:0;text-align:left;margin-left:-4.4pt;margin-top:0;width:46.8pt;height:77.75pt;z-index:251659264;visibility:visible;mso-wrap-style:square;mso-width-percent:76;mso-height-percent:98;mso-top-percent:23;mso-wrap-distance-left:9pt;mso-wrap-distance-top:0;mso-wrap-distance-right:9pt;mso-wrap-distance-bottom:0;mso-position-horizontal:right;mso-position-horizontal-relative:margin;mso-position-vertical-relative:page;mso-width-percent:76;mso-height-percent:98;mso-top-percent:23;mso-width-relative:page;mso-height-relative:page;v-text-anchor:bottom" o:gfxdata="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" fillcolor="#2f5496 [2404]" strokecolor="#2f5496 [2404]" strokeweight="1pt">
                     <v:path arrowok="t"/>
                     <o:lock v:ext="edit" aspectratio="t"/>
                     <v:textbox inset="3.6pt,,3.6pt">
@@ -568,6 +569,7 @@
                                 <w:calendar w:val="gregorian"/>
                               </w:date>
                             </w:sdtPr>
+                            <w:sdtEndPr/>
                             <w:sdtContent>
                               <w:r>
                                 <w:rPr>
@@ -740,85 +742,1171 @@
       </w:r>
       <w:bookmarkEnd w:id="0"/>
     </w:p>
-    <w:p>
-      <w:pPr>
-        <w:pStyle w:val="Heading1"/>
-      </w:pPr>
-      <w:r>
-        <w:t>Examples</w:t>
-      </w:r>
-    </w:p>
-    <w:p>
-      <w:pPr>
-        <w:pStyle w:val="Heading2"/>
-      </w:pPr>
-      <w:r>
-        <w:t>Example 1</w:t>
-      </w:r>
-    </w:p>
-    <w:p>
-      <w:pPr>
-        <w:rPr>
+    <w:p/>
+    <w:p>
+      <w:pPr>
+        <w:rPr>
+          <w:rFonts w:ascii="Calibri" w:hAnsi="Calibri" w:cs="Calibri"/>
           <w:b/>
           <w:bCs/>
         </w:rPr>
       </w:pPr>
-    </w:p>
-    <w:p>
-      <w:pPr>
-        <w:rPr>
+      <w:r>
+        <w:rPr>
+          <w:rFonts w:ascii="Calibri" w:hAnsi="Calibri" w:cs="Calibri"/>
           <w:b/>
           <w:bCs/>
         </w:rPr>
-      </w:pPr>
-      <w:r>
-        <w:rPr>
+        <w:t xml:space="preserve">Winograd </w:t>
+      </w:r>
+      <w:r>
+        <w:rPr>
+          <w:rFonts w:ascii="Calibri" w:hAnsi="Calibri" w:cs="Calibri"/>
           <w:b/>
           <w:bCs/>
         </w:rPr>
-        <w:t>Emma’s Problem</w:t>
-      </w:r>
-    </w:p>
-    <w:p>
-      <w:pPr>
-        <w:rPr>
+        <w:t>Schema Challenge – Introduction:</w:t>
+      </w:r>
+      <w:r>
+        <w:rPr>
+          <w:rFonts w:ascii="Calibri" w:hAnsi="Calibri" w:cs="Calibri"/>
           <w:b/>
           <w:bCs/>
         </w:rPr>
-      </w:pPr>
-      <w:r>
-        <w:rPr>
+        <w:t xml:space="preserve"> </w:t>
+      </w:r>
+    </w:p>
+    <w:p>
+      <w:pPr>
+        <w:rPr>
+          <w:rFonts w:ascii="Calibri" w:hAnsi="Calibri" w:cs="Calibri"/>
           <w:b/>
           <w:bCs/>
         </w:rPr>
-        <w:t>Problem: From a collection of Winograd schemas, number 1</w:t>
-      </w:r>
-      <w:r>
-        <w:rPr>
+      </w:pPr>
+    </w:p>
+    <w:p>
+      <w:pPr>
+        <w:rPr>
+          <w:rFonts w:ascii="Calibri" w:hAnsi="Calibri" w:cs="Calibri"/>
+        </w:rPr>
+      </w:pPr>
+      <w:r>
+        <w:rPr>
+          <w:rFonts w:ascii="Calibri" w:hAnsi="Calibri" w:cs="Calibri"/>
+        </w:rPr>
+        <w:t xml:space="preserve">The Winograd Schema Challenge </w:t>
+      </w:r>
+      <w:r>
+        <w:rPr>
+          <w:rFonts w:ascii="Calibri" w:hAnsi="Calibri" w:cs="Calibri"/>
+        </w:rPr>
+        <w:t xml:space="preserve">(WSC) </w:t>
+      </w:r>
+      <w:r>
+        <w:rPr>
+          <w:rFonts w:ascii="Calibri" w:hAnsi="Calibri" w:cs="Calibri"/>
+        </w:rPr>
+        <w:t xml:space="preserve">was devised as a test to improve artificial intelligence (AI) and reduce the gap between the ability of humans and machines to interpret sentences </w:t>
+      </w:r>
+      <w:r>
+        <w:rPr>
+          <w:rFonts w:ascii="Calibri" w:hAnsi="Calibri" w:cs="Calibri"/>
+        </w:rPr>
+        <w:t>(</w:t>
+      </w:r>
+      <w:r>
+        <w:rPr>
+          <w:rFonts w:ascii="Calibri" w:hAnsi="Calibri" w:cs="Calibri"/>
+        </w:rPr>
+        <w:t>Isaak</w:t>
+      </w:r>
+      <w:r>
+        <w:rPr>
+          <w:rFonts w:ascii="Calibri" w:hAnsi="Calibri" w:cs="Calibri"/>
+        </w:rPr>
+        <w:t xml:space="preserve"> </w:t>
+      </w:r>
+      <w:r>
+        <w:rPr>
+          <w:rFonts w:ascii="Calibri" w:hAnsi="Calibri" w:cs="Calibri"/>
+        </w:rPr>
+        <w:t>N.</w:t>
+      </w:r>
+      <w:r>
+        <w:rPr>
+          <w:rFonts w:ascii="Calibri" w:hAnsi="Calibri" w:cs="Calibri"/>
+        </w:rPr>
+        <w:t xml:space="preserve"> et al 2020)</w:t>
+      </w:r>
+      <w:r>
+        <w:rPr>
+          <w:rFonts w:ascii="Calibri" w:hAnsi="Calibri" w:cs="Calibri"/>
+        </w:rPr>
+        <w:t xml:space="preserve">. It is specifically focused on </w:t>
+      </w:r>
+      <w:r>
+        <w:rPr>
+          <w:rFonts w:ascii="Calibri" w:hAnsi="Calibri" w:cs="Calibri"/>
+        </w:rPr>
+        <w:t xml:space="preserve">the ‘pronoun disambiguation problem’ which involves </w:t>
+      </w:r>
+      <w:r>
+        <w:rPr>
+          <w:rFonts w:ascii="Calibri" w:hAnsi="Calibri" w:cs="Calibri"/>
+        </w:rPr>
+        <w:t xml:space="preserve">the interpretation of </w:t>
+      </w:r>
+      <w:r>
+        <w:rPr>
+          <w:rFonts w:ascii="Calibri" w:hAnsi="Calibri" w:cs="Calibri"/>
+          <w:i/>
+          <w:iCs/>
+        </w:rPr>
+        <w:t>anaphors</w:t>
+      </w:r>
+      <w:r>
+        <w:rPr>
+          <w:rFonts w:ascii="Calibri" w:hAnsi="Calibri" w:cs="Calibri"/>
+        </w:rPr>
+        <w:t xml:space="preserve"> (words or phrases that refer back to an aforementioned word or phrase)</w:t>
+      </w:r>
+      <w:r>
+        <w:rPr>
+          <w:rFonts w:ascii="Calibri" w:hAnsi="Calibri" w:cs="Calibri"/>
+        </w:rPr>
+        <w:t xml:space="preserve"> (</w:t>
+      </w:r>
+      <w:r>
+        <w:rPr>
+          <w:rFonts w:ascii="Calibri" w:hAnsi="Calibri" w:cs="Calibri"/>
+        </w:rPr>
+        <w:t>Levesque</w:t>
+      </w:r>
+      <w:r>
+        <w:rPr>
+          <w:rFonts w:ascii="Calibri" w:hAnsi="Calibri" w:cs="Calibri"/>
+        </w:rPr>
+        <w:t xml:space="preserve"> </w:t>
+      </w:r>
+      <w:r>
+        <w:rPr>
+          <w:rFonts w:ascii="Calibri" w:hAnsi="Calibri" w:cs="Calibri"/>
+        </w:rPr>
+        <w:t>H.J.</w:t>
+      </w:r>
+      <w:r>
+        <w:rPr>
+          <w:rFonts w:ascii="Calibri" w:hAnsi="Calibri" w:cs="Calibri"/>
+        </w:rPr>
+        <w:t xml:space="preserve"> et al 2011, </w:t>
+      </w:r>
+      <w:r>
+        <w:rPr>
+          <w:rFonts w:ascii="Calibri" w:hAnsi="Calibri" w:cs="Calibri"/>
+        </w:rPr>
+        <w:t>Neufeld, E.</w:t>
+      </w:r>
+      <w:r>
+        <w:rPr>
+          <w:rFonts w:ascii="Calibri" w:hAnsi="Calibri" w:cs="Calibri"/>
+        </w:rPr>
+        <w:t xml:space="preserve"> et al 2020)</w:t>
+      </w:r>
+      <w:r>
+        <w:rPr>
+          <w:rFonts w:ascii="Calibri" w:hAnsi="Calibri" w:cs="Calibri"/>
+        </w:rPr>
+        <w:t xml:space="preserve">. It is viewed as a worthwhile alternative to the Turing Test and shares parallels with this test in that some of its prerequisites are that </w:t>
+      </w:r>
+      <w:r>
+        <w:rPr>
+          <w:rFonts w:ascii="Calibri" w:hAnsi="Calibri" w:cs="Calibri"/>
+        </w:rPr>
+        <w:t>humans</w:t>
+      </w:r>
+      <w:r>
+        <w:rPr>
+          <w:rFonts w:ascii="Calibri" w:hAnsi="Calibri" w:cs="Calibri"/>
+        </w:rPr>
+        <w:t xml:space="preserve"> can pass it easily and passing the test </w:t>
+      </w:r>
+      <w:r>
+        <w:rPr>
+          <w:rFonts w:ascii="Calibri" w:hAnsi="Calibri" w:cs="Calibri"/>
+        </w:rPr>
+        <w:t>resembles having the</w:t>
+      </w:r>
+      <w:r>
+        <w:rPr>
+          <w:rFonts w:ascii="Calibri" w:hAnsi="Calibri" w:cs="Calibri"/>
+        </w:rPr>
+        <w:t xml:space="preserve"> ability to ‘think’; however, the </w:t>
+      </w:r>
+      <w:r>
+        <w:rPr>
+          <w:rFonts w:ascii="Calibri" w:hAnsi="Calibri" w:cs="Calibri"/>
+        </w:rPr>
+        <w:t xml:space="preserve">scientific </w:t>
+      </w:r>
+      <w:r>
+        <w:rPr>
+          <w:rFonts w:ascii="Calibri" w:hAnsi="Calibri" w:cs="Calibri"/>
+        </w:rPr>
+        <w:t xml:space="preserve">research community is divided when it comes to emphasising one over the other </w:t>
+      </w:r>
+      <w:r>
+        <w:rPr>
+          <w:rFonts w:ascii="Calibri" w:hAnsi="Calibri" w:cs="Calibri"/>
+        </w:rPr>
+        <w:t xml:space="preserve">(Winograd T. 1987, </w:t>
+      </w:r>
+      <w:r>
+        <w:rPr>
+          <w:rFonts w:ascii="Calibri" w:hAnsi="Calibri" w:cs="Calibri"/>
+        </w:rPr>
+        <w:t>Levesque</w:t>
+      </w:r>
+      <w:r>
+        <w:rPr>
+          <w:rFonts w:ascii="Calibri" w:hAnsi="Calibri" w:cs="Calibri"/>
+        </w:rPr>
+        <w:t xml:space="preserve"> </w:t>
+      </w:r>
+      <w:r>
+        <w:rPr>
+          <w:rFonts w:ascii="Calibri" w:hAnsi="Calibri" w:cs="Calibri"/>
+        </w:rPr>
+        <w:t>H.J.</w:t>
+      </w:r>
+      <w:r>
+        <w:rPr>
+          <w:rFonts w:ascii="Calibri" w:hAnsi="Calibri" w:cs="Calibri"/>
+        </w:rPr>
+        <w:t xml:space="preserve"> et al 2011</w:t>
+      </w:r>
+      <w:r>
+        <w:rPr>
+          <w:rFonts w:ascii="Calibri" w:hAnsi="Calibri" w:cs="Calibri"/>
+        </w:rPr>
+        <w:t xml:space="preserve">, </w:t>
+      </w:r>
+      <w:r>
+        <w:rPr>
+          <w:rFonts w:ascii="Calibri" w:hAnsi="Calibri" w:cs="Calibri"/>
+        </w:rPr>
+        <w:t>Neufeld</w:t>
+      </w:r>
+      <w:r>
+        <w:rPr>
+          <w:rFonts w:ascii="Calibri" w:hAnsi="Calibri" w:cs="Calibri"/>
+        </w:rPr>
+        <w:t xml:space="preserve"> </w:t>
+      </w:r>
+      <w:r>
+        <w:rPr>
+          <w:rFonts w:ascii="Calibri" w:hAnsi="Calibri" w:cs="Calibri"/>
+        </w:rPr>
+        <w:t>E.</w:t>
+      </w:r>
+      <w:r>
+        <w:rPr>
+          <w:rFonts w:ascii="Calibri" w:hAnsi="Calibri" w:cs="Calibri"/>
+        </w:rPr>
+        <w:t xml:space="preserve"> et al 2020). </w:t>
+      </w:r>
+    </w:p>
+    <w:p>
+      <w:pPr>
+        <w:rPr>
+          <w:rFonts w:ascii="Calibri" w:hAnsi="Calibri" w:cs="Calibri"/>
+        </w:rPr>
+      </w:pPr>
+    </w:p>
+    <w:p>
+      <w:pPr>
+        <w:rPr>
+          <w:rFonts w:ascii="Calibri" w:hAnsi="Calibri" w:cs="Calibri"/>
+        </w:rPr>
+      </w:pPr>
+      <w:r>
+        <w:rPr>
+          <w:rFonts w:ascii="Calibri" w:hAnsi="Calibri" w:cs="Calibri"/>
+        </w:rPr>
+        <w:t>One of the main arguments as to why it can be considered an improvement on the Turing Test is that it doesn’t rely on conversation, which can easily be adapted, and, for a machine to participate in, requires a high level of deception and a fabrication of character (</w:t>
+      </w:r>
+      <w:proofErr w:type="gramStart"/>
+      <w:r>
+        <w:rPr>
+          <w:rFonts w:ascii="Calibri" w:hAnsi="Calibri" w:cs="Calibri"/>
+        </w:rPr>
+        <w:t xml:space="preserve">Levesque </w:t>
+      </w:r>
+      <w:r>
+        <w:rPr>
+          <w:rFonts w:ascii="Calibri" w:hAnsi="Calibri" w:cs="Calibri"/>
+        </w:rPr>
+        <w:t xml:space="preserve"> </w:t>
+      </w:r>
+      <w:r>
+        <w:rPr>
+          <w:rFonts w:ascii="Calibri" w:hAnsi="Calibri" w:cs="Calibri"/>
+        </w:rPr>
+        <w:t>H.J.</w:t>
+      </w:r>
+      <w:proofErr w:type="gramEnd"/>
+      <w:r>
+        <w:rPr>
+          <w:rFonts w:ascii="Calibri" w:hAnsi="Calibri" w:cs="Calibri"/>
+        </w:rPr>
+        <w:t xml:space="preserve"> et al 2011). It is considered a quicker way of determining a computer’s level of human-like intelligence because a human would immediately be able to answer any Winograd question whereas it would be a considerable challenge for a computer (</w:t>
+      </w:r>
+      <w:r>
+        <w:rPr>
+          <w:rFonts w:ascii="Calibri" w:hAnsi="Calibri" w:cs="Calibri"/>
+        </w:rPr>
+        <w:t>Levesque</w:t>
+      </w:r>
+      <w:r>
+        <w:rPr>
+          <w:rFonts w:ascii="Calibri" w:hAnsi="Calibri" w:cs="Calibri"/>
+        </w:rPr>
+        <w:t xml:space="preserve"> </w:t>
+      </w:r>
+      <w:r>
+        <w:rPr>
+          <w:rFonts w:ascii="Calibri" w:hAnsi="Calibri" w:cs="Calibri"/>
+        </w:rPr>
+        <w:t>H.J.</w:t>
+      </w:r>
+      <w:r>
+        <w:rPr>
+          <w:rFonts w:ascii="Calibri" w:hAnsi="Calibri" w:cs="Calibri"/>
+        </w:rPr>
+        <w:t xml:space="preserve"> et al 2011, Bailey D. et al 2018).</w:t>
+      </w:r>
+    </w:p>
+    <w:p>
+      <w:pPr>
+        <w:rPr>
+          <w:rFonts w:ascii="Calibri" w:hAnsi="Calibri" w:cs="Calibri"/>
+        </w:rPr>
+      </w:pPr>
+    </w:p>
+    <w:p>
+      <w:pPr>
+        <w:rPr>
+          <w:rFonts w:ascii="Calibri" w:hAnsi="Calibri" w:cs="Calibri"/>
+        </w:rPr>
+      </w:pPr>
+      <w:r>
+        <w:rPr>
+          <w:rFonts w:ascii="Calibri" w:hAnsi="Calibri" w:cs="Calibri"/>
+        </w:rPr>
+        <w:t xml:space="preserve">The challenge itself </w:t>
+      </w:r>
+      <w:r>
+        <w:rPr>
+          <w:rFonts w:ascii="Calibri" w:hAnsi="Calibri" w:cs="Calibri"/>
+        </w:rPr>
+        <w:t>was originally constructed by Hector J. Levesque in 2011 and derives its name from the original example given by Terry Winograd in 1972 which states</w:t>
+      </w:r>
+      <w:r>
+        <w:rPr>
+          <w:rFonts w:ascii="Calibri" w:hAnsi="Calibri" w:cs="Calibri"/>
+        </w:rPr>
+        <w:t xml:space="preserve"> (</w:t>
+      </w:r>
+      <w:r>
+        <w:rPr>
+          <w:rFonts w:ascii="Calibri" w:hAnsi="Calibri" w:cs="Calibri"/>
+        </w:rPr>
+        <w:t>Levesque</w:t>
+      </w:r>
+      <w:r>
+        <w:rPr>
+          <w:rFonts w:ascii="Calibri" w:hAnsi="Calibri" w:cs="Calibri"/>
+        </w:rPr>
+        <w:t xml:space="preserve"> </w:t>
+      </w:r>
+      <w:r>
+        <w:rPr>
+          <w:rFonts w:ascii="Calibri" w:hAnsi="Calibri" w:cs="Calibri"/>
+        </w:rPr>
+        <w:t>H.J.</w:t>
+      </w:r>
+      <w:r>
+        <w:rPr>
+          <w:rFonts w:ascii="Calibri" w:hAnsi="Calibri" w:cs="Calibri"/>
+        </w:rPr>
+        <w:t xml:space="preserve"> et al 2011, </w:t>
+      </w:r>
+      <w:r>
+        <w:rPr>
+          <w:rFonts w:ascii="Calibri" w:hAnsi="Calibri" w:cs="Calibri"/>
+        </w:rPr>
+        <w:t>Winograd T</w:t>
+      </w:r>
+      <w:r>
+        <w:rPr>
+          <w:rFonts w:ascii="Calibri" w:hAnsi="Calibri" w:cs="Calibri"/>
+        </w:rPr>
+        <w:t>.</w:t>
+      </w:r>
+      <w:r>
+        <w:rPr>
+          <w:rFonts w:ascii="Calibri" w:hAnsi="Calibri" w:cs="Calibri"/>
+        </w:rPr>
+        <w:t xml:space="preserve"> 1987</w:t>
+      </w:r>
+      <w:r>
+        <w:rPr>
+          <w:rFonts w:ascii="Calibri" w:hAnsi="Calibri" w:cs="Calibri"/>
+        </w:rPr>
+        <w:t>)</w:t>
+      </w:r>
+      <w:r>
+        <w:rPr>
+          <w:rFonts w:ascii="Calibri" w:hAnsi="Calibri" w:cs="Calibri"/>
+        </w:rPr>
+        <w:t>:</w:t>
+      </w:r>
+    </w:p>
+    <w:p>
+      <w:pPr>
+        <w:pStyle w:val="NormalWeb"/>
+        <w:rPr>
+          <w:rFonts w:ascii="Calibri" w:hAnsi="Calibri" w:cs="Calibri"/>
+          <w:i/>
+          <w:iCs/>
+        </w:rPr>
+      </w:pPr>
+      <w:r>
+        <w:rPr>
+          <w:rFonts w:ascii="Calibri" w:hAnsi="Calibri" w:cs="Calibri"/>
+          <w:i/>
+          <w:iCs/>
+        </w:rPr>
+        <w:t xml:space="preserve">“The city councilmen refused the demonstrators a permit because they [feared/advocated] violence. Who [feared/advocated] violence?” </w:t>
+      </w:r>
+      <w:r>
+        <w:rPr>
+          <w:rFonts w:ascii="Calibri" w:hAnsi="Calibri" w:cs="Calibri"/>
+        </w:rPr>
+        <w:t>(</w:t>
+      </w:r>
+      <w:r>
+        <w:rPr>
+          <w:rFonts w:ascii="Calibri" w:hAnsi="Calibri" w:cs="Calibri"/>
+        </w:rPr>
+        <w:t>Winograd T</w:t>
+      </w:r>
+      <w:r>
+        <w:rPr>
+          <w:rFonts w:ascii="Calibri" w:hAnsi="Calibri" w:cs="Calibri"/>
+        </w:rPr>
+        <w:t>.</w:t>
+      </w:r>
+      <w:r>
+        <w:rPr>
+          <w:rFonts w:ascii="Calibri" w:hAnsi="Calibri" w:cs="Calibri"/>
+        </w:rPr>
+        <w:t xml:space="preserve"> 1987, p.33</w:t>
+      </w:r>
+      <w:r>
+        <w:rPr>
+          <w:rFonts w:ascii="Calibri" w:hAnsi="Calibri" w:cs="Calibri"/>
+        </w:rPr>
+        <w:t>)</w:t>
+      </w:r>
+    </w:p>
+    <w:p>
+      <w:pPr>
+        <w:pStyle w:val="NormalWeb"/>
+        <w:rPr>
+          <w:rFonts w:ascii="Calibri" w:hAnsi="Calibri" w:cs="Calibri"/>
+        </w:rPr>
+      </w:pPr>
+      <w:r>
+        <w:rPr>
+          <w:rFonts w:ascii="Calibri" w:hAnsi="Calibri" w:cs="Calibri"/>
+        </w:rPr>
+        <w:t xml:space="preserve">A more basic sentence might say something such as “The cat cried because it was unhappy.” With simple rules of syntax logic, a machine can interpret that the “it” refers to the cat, because the cat is the subject of the sentence. However, this becomes much more complex when two subjects are used, with two </w:t>
+      </w:r>
+      <w:r>
+        <w:rPr>
+          <w:rFonts w:ascii="Calibri" w:hAnsi="Calibri" w:cs="Calibri"/>
+        </w:rPr>
+        <w:t xml:space="preserve">alternate </w:t>
+      </w:r>
+      <w:r>
+        <w:rPr>
+          <w:rFonts w:ascii="Calibri" w:hAnsi="Calibri" w:cs="Calibri"/>
+        </w:rPr>
+        <w:t xml:space="preserve">solutions, such as </w:t>
+      </w:r>
+      <w:r>
+        <w:rPr>
+          <w:rFonts w:ascii="Calibri" w:hAnsi="Calibri" w:cs="Calibri"/>
+        </w:rPr>
+        <w:t xml:space="preserve">in </w:t>
+      </w:r>
+      <w:r>
+        <w:rPr>
+          <w:rFonts w:ascii="Calibri" w:hAnsi="Calibri" w:cs="Calibri"/>
+        </w:rPr>
+        <w:t xml:space="preserve">the example given above. Answering this question demonstrates an advanced level of </w:t>
+      </w:r>
+      <w:r>
+        <w:rPr>
+          <w:rFonts w:ascii="Calibri" w:hAnsi="Calibri" w:cs="Calibri"/>
+        </w:rPr>
+        <w:t xml:space="preserve">computer </w:t>
+      </w:r>
+      <w:r>
+        <w:rPr>
+          <w:rFonts w:ascii="Calibri" w:hAnsi="Calibri" w:cs="Calibri"/>
+        </w:rPr>
+        <w:t xml:space="preserve">intelligence because </w:t>
+      </w:r>
+      <w:r>
+        <w:rPr>
+          <w:rFonts w:ascii="Calibri" w:hAnsi="Calibri" w:cs="Calibri"/>
+          <w:i/>
+          <w:iCs/>
+        </w:rPr>
+        <w:t>“no set of syntactic or semantic rules could interpret this pronoun reference without using knowledge of the world.”</w:t>
+      </w:r>
+      <w:r>
+        <w:rPr>
+          <w:rFonts w:ascii="Calibri" w:hAnsi="Calibri" w:cs="Calibri"/>
+        </w:rPr>
+        <w:t xml:space="preserve"> </w:t>
+      </w:r>
+      <w:r>
+        <w:rPr>
+          <w:rFonts w:ascii="Calibri" w:hAnsi="Calibri" w:cs="Calibri"/>
+        </w:rPr>
+        <w:t>(</w:t>
+      </w:r>
+      <w:r>
+        <w:rPr>
+          <w:rFonts w:ascii="Calibri" w:hAnsi="Calibri" w:cs="Calibri"/>
+        </w:rPr>
+        <w:t>Winograd T</w:t>
+      </w:r>
+      <w:r>
+        <w:rPr>
+          <w:rFonts w:ascii="Calibri" w:hAnsi="Calibri" w:cs="Calibri"/>
+        </w:rPr>
+        <w:t xml:space="preserve">. </w:t>
+      </w:r>
+      <w:r>
+        <w:rPr>
+          <w:rFonts w:ascii="Calibri" w:hAnsi="Calibri" w:cs="Calibri"/>
+        </w:rPr>
+        <w:t>1987, p.33</w:t>
+      </w:r>
+      <w:r>
+        <w:rPr>
+          <w:rFonts w:ascii="Calibri" w:hAnsi="Calibri" w:cs="Calibri"/>
+        </w:rPr>
+        <w:t xml:space="preserve">) </w:t>
+      </w:r>
+      <w:r>
+        <w:rPr>
+          <w:rFonts w:ascii="Calibri" w:hAnsi="Calibri" w:cs="Calibri"/>
+        </w:rPr>
+        <w:t xml:space="preserve">Therefore, more complex reasoning </w:t>
+      </w:r>
+      <w:r>
+        <w:rPr>
+          <w:rFonts w:ascii="Calibri" w:hAnsi="Calibri" w:cs="Calibri"/>
+        </w:rPr>
+        <w:t>systems are</w:t>
+      </w:r>
+      <w:r>
+        <w:rPr>
+          <w:rFonts w:ascii="Calibri" w:hAnsi="Calibri" w:cs="Calibri"/>
+        </w:rPr>
+        <w:t xml:space="preserve"> required to solve the Winograd problems</w:t>
+      </w:r>
+      <w:r>
+        <w:rPr>
+          <w:rFonts w:ascii="Calibri" w:hAnsi="Calibri" w:cs="Calibri"/>
+        </w:rPr>
+        <w:t xml:space="preserve">. </w:t>
+      </w:r>
+      <w:r>
+        <w:rPr>
+          <w:rFonts w:ascii="Calibri" w:hAnsi="Calibri" w:cs="Calibri"/>
+        </w:rPr>
+        <w:t xml:space="preserve"> </w:t>
+      </w:r>
+    </w:p>
+    <w:p>
+      <w:pPr>
+        <w:pStyle w:val="NormalWeb"/>
+        <w:rPr>
+          <w:rFonts w:ascii="Calibri" w:hAnsi="Calibri" w:cs="Calibri"/>
+        </w:rPr>
+      </w:pPr>
+      <w:r>
+        <w:rPr>
+          <w:rFonts w:ascii="Calibri" w:hAnsi="Calibri" w:cs="Calibri"/>
+        </w:rPr>
+        <w:t xml:space="preserve">This example helps illustrate the form of the test’s input: a sentence, with two subjects, an ambiguous pronoun later in the sentence which could refer to either of the subjects, and a keyword that determines the answer. Each schema also has an alternate solution of the </w:t>
+      </w:r>
+      <w:r>
+        <w:rPr>
+          <w:rFonts w:ascii="Calibri" w:hAnsi="Calibri" w:cs="Calibri"/>
+        </w:rPr>
+        <w:lastRenderedPageBreak/>
+        <w:t>keyword that, when changed, alters the answer (</w:t>
+      </w:r>
+      <w:r>
+        <w:rPr>
+          <w:rFonts w:ascii="Calibri" w:hAnsi="Calibri" w:cs="Calibri"/>
+        </w:rPr>
+        <w:t>Levesque</w:t>
+      </w:r>
+      <w:r>
+        <w:rPr>
+          <w:rFonts w:ascii="Calibri" w:hAnsi="Calibri" w:cs="Calibri"/>
+        </w:rPr>
+        <w:t xml:space="preserve"> </w:t>
+      </w:r>
+      <w:r>
+        <w:rPr>
+          <w:rFonts w:ascii="Calibri" w:hAnsi="Calibri" w:cs="Calibri"/>
+        </w:rPr>
+        <w:t>H.J.</w:t>
+      </w:r>
+      <w:r>
+        <w:rPr>
+          <w:rFonts w:ascii="Calibri" w:hAnsi="Calibri" w:cs="Calibri"/>
+        </w:rPr>
+        <w:t xml:space="preserve"> et al 2011). Above, the two subjects are the ‘city councilmen’ and the ‘demonstrators’, the pronoun is ‘they’, and the two alternate keywords are ‘feared/advocated.’ The two noun phrases in a Winograd schema are always of the same semantic class and gender, and the question always asks which subject the pronoun is referring to (</w:t>
+      </w:r>
+      <w:r>
+        <w:rPr>
+          <w:rFonts w:ascii="Calibri" w:hAnsi="Calibri" w:cs="Calibri"/>
+        </w:rPr>
+        <w:t>Levesque</w:t>
+      </w:r>
+      <w:r>
+        <w:rPr>
+          <w:rFonts w:ascii="Calibri" w:hAnsi="Calibri" w:cs="Calibri"/>
+        </w:rPr>
+        <w:t xml:space="preserve"> </w:t>
+      </w:r>
+      <w:r>
+        <w:rPr>
+          <w:rFonts w:ascii="Calibri" w:hAnsi="Calibri" w:cs="Calibri"/>
+        </w:rPr>
+        <w:t>H.J.</w:t>
+      </w:r>
+      <w:r>
+        <w:rPr>
+          <w:rFonts w:ascii="Calibri" w:hAnsi="Calibri" w:cs="Calibri"/>
+        </w:rPr>
+        <w:t xml:space="preserve"> et al 2011, Bailey D. et al 2015). A Winograd schema cannot be solved by a quick search via a search engine (</w:t>
+      </w:r>
+      <w:r>
+        <w:rPr>
+          <w:rFonts w:ascii="Calibri" w:hAnsi="Calibri" w:cs="Calibri"/>
+        </w:rPr>
+        <w:t>Levesque</w:t>
+      </w:r>
+      <w:r>
+        <w:rPr>
+          <w:rFonts w:ascii="Calibri" w:hAnsi="Calibri" w:cs="Calibri"/>
+        </w:rPr>
+        <w:t xml:space="preserve"> </w:t>
+      </w:r>
+      <w:r>
+        <w:rPr>
+          <w:rFonts w:ascii="Calibri" w:hAnsi="Calibri" w:cs="Calibri"/>
+        </w:rPr>
+        <w:t>H.J.</w:t>
+      </w:r>
+      <w:r>
+        <w:rPr>
+          <w:rFonts w:ascii="Calibri" w:hAnsi="Calibri" w:cs="Calibri"/>
+        </w:rPr>
+        <w:t xml:space="preserve"> et al 2011). Furthermore, the sentence should be grammatically correct and easily solvable by a native speaker of the language it is presented in (</w:t>
+      </w:r>
+      <w:r>
+        <w:rPr>
+          <w:rFonts w:ascii="Calibri" w:hAnsi="Calibri" w:cs="Calibri"/>
+        </w:rPr>
+        <w:t>Levesque</w:t>
+      </w:r>
+      <w:r>
+        <w:rPr>
+          <w:rFonts w:ascii="Calibri" w:hAnsi="Calibri" w:cs="Calibri"/>
+        </w:rPr>
+        <w:t xml:space="preserve"> </w:t>
+      </w:r>
+      <w:r>
+        <w:rPr>
+          <w:rFonts w:ascii="Calibri" w:hAnsi="Calibri" w:cs="Calibri"/>
+        </w:rPr>
+        <w:t>H.J.</w:t>
+      </w:r>
+      <w:r>
+        <w:rPr>
+          <w:rFonts w:ascii="Calibri" w:hAnsi="Calibri" w:cs="Calibri"/>
+        </w:rPr>
+        <w:t xml:space="preserve"> et al 2011). </w:t>
+      </w:r>
+    </w:p>
+    <w:p>
+      <w:pPr>
+        <w:rPr>
+          <w:rFonts w:ascii="Calibri" w:hAnsi="Calibri" w:cs="Calibri"/>
+        </w:rPr>
+      </w:pPr>
+      <w:r>
+        <w:rPr>
+          <w:rFonts w:ascii="Calibri" w:hAnsi="Calibri" w:cs="Calibri"/>
+        </w:rPr>
+        <w:t xml:space="preserve">The WSC is a significant challenge because, as </w:t>
+      </w:r>
+      <w:r>
+        <w:rPr>
+          <w:rFonts w:ascii="Calibri" w:hAnsi="Calibri" w:cs="Calibri"/>
+        </w:rPr>
+        <w:t xml:space="preserve">of yet, there is no definitive solution for automating accurate interpretations of these types of sentences </w:t>
+      </w:r>
+      <w:r>
+        <w:rPr>
+          <w:rFonts w:ascii="Calibri" w:hAnsi="Calibri" w:cs="Calibri"/>
+        </w:rPr>
+        <w:t>(</w:t>
+      </w:r>
+      <w:r>
+        <w:rPr>
+          <w:rFonts w:ascii="Calibri" w:hAnsi="Calibri" w:cs="Calibri"/>
+        </w:rPr>
+        <w:t>Neufeld, E.</w:t>
+      </w:r>
+      <w:r>
+        <w:rPr>
+          <w:rFonts w:ascii="Calibri" w:hAnsi="Calibri" w:cs="Calibri"/>
+        </w:rPr>
+        <w:t xml:space="preserve"> et al 2020)</w:t>
+      </w:r>
+      <w:r>
+        <w:rPr>
+          <w:rFonts w:ascii="Calibri" w:hAnsi="Calibri" w:cs="Calibri"/>
+        </w:rPr>
+        <w:t xml:space="preserve">. </w:t>
+      </w:r>
+      <w:r>
+        <w:rPr>
+          <w:rFonts w:ascii="Calibri" w:hAnsi="Calibri" w:cs="Calibri"/>
+        </w:rPr>
+        <w:t>The Knowledge Representation and Reasoning (KRR) approach works by building up a knowledge base of facts and rules from which the solution is deduced (</w:t>
+      </w:r>
+      <w:r>
+        <w:rPr>
+          <w:rFonts w:ascii="Calibri" w:hAnsi="Calibri" w:cs="Calibri"/>
+        </w:rPr>
+        <w:t>Richard-Bollans A.</w:t>
+      </w:r>
+      <w:r>
+        <w:rPr>
+          <w:rFonts w:ascii="Calibri" w:hAnsi="Calibri" w:cs="Calibri"/>
+        </w:rPr>
+        <w:t xml:space="preserve"> et al 2018). This has been shown to be fairly successful in solving Winograd schemas, with graph-based representation solutions being some of the frontrunners within this approach (Sharma A. et al 2019). </w:t>
+      </w:r>
+    </w:p>
+    <w:p>
+      <w:pPr>
+        <w:rPr>
+          <w:rFonts w:ascii="Calibri" w:hAnsi="Calibri" w:cs="Calibri"/>
+        </w:rPr>
+      </w:pPr>
+    </w:p>
+    <w:p>
+      <w:pPr>
+        <w:rPr>
+          <w:rFonts w:ascii="Calibri" w:hAnsi="Calibri" w:cs="Calibri"/>
+        </w:rPr>
+      </w:pPr>
+      <w:r>
+        <w:rPr>
+          <w:rFonts w:ascii="Calibri" w:hAnsi="Calibri" w:cs="Calibri"/>
+        </w:rPr>
+        <w:t>However, the WSC remains a considerable challenge for KRR for a number of reasons. Firstly, in part due to the infinite possibilities of human interpretation, the knowledge bases designed for a Winograd schema are not unique, and there is no easy way of knowing which would be optimal (</w:t>
+      </w:r>
+      <w:r>
+        <w:rPr>
+          <w:rFonts w:ascii="Calibri" w:hAnsi="Calibri" w:cs="Calibri"/>
+        </w:rPr>
+        <w:t>Richard-Bollans A.</w:t>
+      </w:r>
+      <w:r>
+        <w:rPr>
+          <w:rFonts w:ascii="Calibri" w:hAnsi="Calibri" w:cs="Calibri"/>
+        </w:rPr>
+        <w:t xml:space="preserve"> et al 2018). Furthermore, KRR relies on commonsense reasoning, for which our current level of understanding is far from complete (</w:t>
+      </w:r>
+      <w:r>
+        <w:rPr>
+          <w:rFonts w:ascii="Calibri" w:hAnsi="Calibri" w:cs="Calibri"/>
+        </w:rPr>
+        <w:t>Davis</w:t>
+      </w:r>
+      <w:r>
+        <w:rPr>
+          <w:rFonts w:ascii="Calibri" w:hAnsi="Calibri" w:cs="Calibri"/>
+        </w:rPr>
+        <w:t xml:space="preserve"> E. et al 2015, </w:t>
+      </w:r>
+      <w:r>
+        <w:rPr>
+          <w:rFonts w:ascii="Calibri" w:hAnsi="Calibri" w:cs="Calibri"/>
+        </w:rPr>
+        <w:t>Richard-Bollans A.</w:t>
+      </w:r>
+      <w:r>
+        <w:rPr>
+          <w:rFonts w:ascii="Calibri" w:hAnsi="Calibri" w:cs="Calibri"/>
+        </w:rPr>
+        <w:t xml:space="preserve"> et al 2018). Additionally, it is difficult to determine the level of abstraction needed to enable the computer to understand the problem (</w:t>
+      </w:r>
+      <w:r>
+        <w:rPr>
+          <w:rFonts w:ascii="Calibri" w:hAnsi="Calibri" w:cs="Calibri"/>
+        </w:rPr>
+        <w:t>Davis</w:t>
+      </w:r>
+      <w:r>
+        <w:rPr>
+          <w:rFonts w:ascii="Calibri" w:hAnsi="Calibri" w:cs="Calibri"/>
+        </w:rPr>
+        <w:t xml:space="preserve"> E. et al 2015).  Scenarios which seem simple to a human may in fact require hugely complex logical deductions for a computer to understand them (</w:t>
+      </w:r>
+      <w:r>
+        <w:rPr>
+          <w:rFonts w:ascii="Calibri" w:hAnsi="Calibri" w:cs="Calibri"/>
+        </w:rPr>
+        <w:t>Davis</w:t>
+      </w:r>
+      <w:r>
+        <w:rPr>
+          <w:rFonts w:ascii="Calibri" w:hAnsi="Calibri" w:cs="Calibri"/>
+        </w:rPr>
+        <w:t xml:space="preserve"> E. et al 2015). </w:t>
+      </w:r>
+    </w:p>
+    <w:p>
+      <w:pPr>
+        <w:rPr>
+          <w:rFonts w:ascii="Calibri" w:hAnsi="Calibri" w:cs="Calibri"/>
           <w:b/>
           <w:bCs/>
         </w:rPr>
-        <w:t>3</w:t>
-      </w:r>
-      <w:r>
+      </w:pPr>
+    </w:p>
+    <w:p>
+      <w:pPr>
+        <w:rPr>
+          <w:rFonts w:ascii="Calibri" w:hAnsi="Calibri" w:cs="Calibri"/>
+        </w:rPr>
+      </w:pPr>
+    </w:p>
+    <w:p>
+      <w:pPr>
+        <w:rPr>
+          <w:rFonts w:ascii="Calibri" w:hAnsi="Calibri" w:cs="Calibri"/>
+        </w:rPr>
+      </w:pPr>
+      <w:r>
+        <w:rPr>
+          <w:rFonts w:ascii="Calibri" w:hAnsi="Calibri" w:cs="Calibri"/>
+        </w:rPr>
+        <w:t xml:space="preserve">References </w:t>
+      </w:r>
+    </w:p>
+    <w:p>
+      <w:pPr>
+        <w:rPr>
+          <w:rFonts w:ascii="Calibri" w:hAnsi="Calibri" w:cs="Calibri"/>
+        </w:rPr>
+      </w:pPr>
+    </w:p>
+    <w:p>
+      <w:pPr>
+        <w:rPr>
+          <w:rFonts w:ascii="Calibri" w:hAnsi="Calibri" w:cs="Calibri"/>
+        </w:rPr>
+      </w:pPr>
+      <w:r>
+        <w:rPr>
+          <w:rFonts w:ascii="Calibri" w:hAnsi="Calibri" w:cs="Calibri"/>
+        </w:rPr>
+        <w:t xml:space="preserve">Bailey, D., Harrison, A., Lierler, Y., Lifschitz, V. and Michael, J. 2015. The Winograd Schema Challenge and Reasoning About Correlation. </w:t>
+      </w:r>
+      <w:r>
+        <w:rPr>
+          <w:rFonts w:ascii="Calibri" w:hAnsi="Calibri" w:cs="Calibri"/>
+        </w:rPr>
+        <w:t xml:space="preserve">In: </w:t>
+      </w:r>
+      <w:r>
+        <w:rPr>
+          <w:rFonts w:ascii="Calibri" w:hAnsi="Calibri" w:cs="Calibri"/>
+          <w:i/>
+          <w:iCs/>
+        </w:rPr>
+        <w:t>Working Notes of the Symposium on Logical Formalizations of Commonsense Reasoning.</w:t>
+      </w:r>
+    </w:p>
+    <w:p>
+      <w:pPr>
+        <w:rPr>
+          <w:rFonts w:ascii="Calibri" w:hAnsi="Calibri" w:cs="Calibri"/>
+        </w:rPr>
+      </w:pPr>
+    </w:p>
+    <w:p>
+      <w:pPr>
+        <w:rPr>
+          <w:rFonts w:ascii="Calibri" w:hAnsi="Calibri" w:cs="Calibri"/>
+        </w:rPr>
+      </w:pPr>
+      <w:r>
+        <w:rPr>
+          <w:rFonts w:ascii="Calibri" w:hAnsi="Calibri" w:cs="Calibri"/>
+        </w:rPr>
+        <w:t>Davis, E. and Marcus, G. 2015. Commonsense reasoning and commonsense knowledge in artificial intelligence. Communications of the ACM. 58(9), pp.92-103.</w:t>
+      </w:r>
+    </w:p>
+    <w:p>
+      <w:pPr>
+        <w:rPr>
+          <w:rFonts w:ascii="Calibri" w:hAnsi="Calibri" w:cs="Calibri"/>
+        </w:rPr>
+      </w:pPr>
+    </w:p>
+    <w:p>
+      <w:pPr>
+        <w:rPr>
+          <w:rFonts w:ascii="Calibri" w:hAnsi="Calibri" w:cs="Calibri"/>
+        </w:rPr>
+      </w:pPr>
+      <w:r>
+        <w:rPr>
+          <w:rFonts w:ascii="Calibri" w:hAnsi="Calibri" w:cs="Calibri"/>
+        </w:rPr>
+        <w:t>Isaak, N. and Michael, L. 2020. Winventor: A Machine-driven Approach for the Development of Winograd Schemas.</w:t>
+      </w:r>
+    </w:p>
+    <w:p>
+      <w:pPr>
+        <w:rPr>
+          <w:rFonts w:ascii="Calibri" w:hAnsi="Calibri" w:cs="Calibri"/>
+        </w:rPr>
+      </w:pPr>
+    </w:p>
+    <w:p>
+      <w:pPr>
+        <w:rPr>
+          <w:rFonts w:ascii="Calibri" w:hAnsi="Calibri" w:cs="Calibri"/>
+        </w:rPr>
+      </w:pPr>
+      <w:r>
+        <w:rPr>
+          <w:rFonts w:ascii="Calibri" w:hAnsi="Calibri" w:cs="Calibri"/>
+        </w:rPr>
+        <w:t>Levesque, H.J., Davis, E. and Morgenstern, L. 2011. The Winograd Schema Challenge. Proceedings of the Thirteenth International Conference on Principles of Knowledge Representation and Reasoning. 13, pp.552-561.</w:t>
+      </w:r>
+    </w:p>
+    <w:p>
+      <w:pPr>
+        <w:rPr>
+          <w:rFonts w:ascii="Calibri" w:hAnsi="Calibri" w:cs="Calibri"/>
+        </w:rPr>
+      </w:pPr>
+    </w:p>
+    <w:p>
+      <w:pPr>
+        <w:rPr>
+          <w:rFonts w:ascii="Calibri" w:hAnsi="Calibri" w:cs="Calibri"/>
+        </w:rPr>
+      </w:pPr>
+      <w:r>
+        <w:rPr>
+          <w:rFonts w:ascii="Calibri" w:hAnsi="Calibri" w:cs="Calibri"/>
+        </w:rPr>
+        <w:t>Neufeld, E. and Finnestad, S. 2020. In defense of the Turing test. Ai &amp; Society. 35(4), pp.819-827.</w:t>
+      </w:r>
+    </w:p>
+    <w:p>
+      <w:pPr>
+        <w:rPr>
+          <w:rFonts w:ascii="Calibri" w:hAnsi="Calibri" w:cs="Calibri"/>
+        </w:rPr>
+      </w:pPr>
+    </w:p>
+    <w:p>
+      <w:pPr>
+        <w:rPr>
+          <w:rFonts w:ascii="Calibri" w:hAnsi="Calibri" w:cs="Calibri"/>
+        </w:rPr>
+      </w:pPr>
+      <w:r>
+        <w:rPr>
+          <w:rFonts w:ascii="Calibri" w:hAnsi="Calibri" w:cs="Calibri"/>
+        </w:rPr>
+        <w:lastRenderedPageBreak/>
+        <w:t>Richard-Bollans, A., Alvarez, L.G. and Cohn, A.G. 2018. The Role of Pragmatics in Solving the Winograd Schema Challenge. Proceedings of the Thirteenth International Symposium on Commonsense Reasoning (Commonsense 2017).</w:t>
+      </w:r>
+    </w:p>
+    <w:p>
+      <w:pPr>
+        <w:rPr>
+          <w:rFonts w:ascii="Calibri" w:hAnsi="Calibri" w:cs="Calibri"/>
+        </w:rPr>
+      </w:pPr>
+    </w:p>
+    <w:p>
+      <w:pPr>
+        <w:rPr>
+          <w:rFonts w:ascii="Calibri" w:hAnsi="Calibri" w:cs="Calibri"/>
+        </w:rPr>
+      </w:pPr>
+      <w:r>
+        <w:rPr>
+          <w:rFonts w:ascii="Calibri" w:hAnsi="Calibri" w:cs="Calibri"/>
+        </w:rPr>
+        <w:t>Sharma, A. 2019. Using Answer Set Programming for Commonsense Reasoning in the Winograd Schema Challenge. Theory and Practice of Logic Programming. 19(5-6), pp.1021-1037.</w:t>
+      </w:r>
+    </w:p>
+    <w:p>
+      <w:pPr>
+        <w:rPr>
+          <w:rFonts w:ascii="Calibri" w:hAnsi="Calibri" w:cs="Calibri"/>
+        </w:rPr>
+      </w:pPr>
+    </w:p>
+    <w:p>
+      <w:pPr>
+        <w:rPr>
+          <w:rFonts w:ascii="Calibri" w:hAnsi="Calibri" w:cs="Calibri"/>
+        </w:rPr>
+      </w:pPr>
+      <w:r>
+        <w:rPr>
+          <w:rFonts w:ascii="Calibri" w:hAnsi="Calibri" w:cs="Calibri"/>
+        </w:rPr>
+        <w:t>Winograd, T. 1972. Understanding natural language. Cognitive Psychology. 3(1), pp.1-191.</w:t>
+      </w:r>
+    </w:p>
+    <w:p>
+      <w:pPr>
+        <w:rPr>
+          <w:rFonts w:ascii="Calibri" w:hAnsi="Calibri" w:cs="Calibri"/>
+        </w:rPr>
+      </w:pPr>
+    </w:p>
+    <w:p>
+      <w:pPr>
+        <w:rPr>
+          <w:rFonts w:ascii="Calibri" w:hAnsi="Calibri" w:cs="Calibri"/>
+        </w:rPr>
+      </w:pPr>
+      <w:r>
+        <w:rPr>
+          <w:rFonts w:ascii="Calibri" w:hAnsi="Calibri" w:cs="Calibri"/>
+        </w:rPr>
+        <w:t>Word Count: 780</w:t>
+      </w:r>
+    </w:p>
+    <w:p/>
+    <w:p/>
+    <w:p>
+      <w:pPr>
+        <w:pStyle w:val="Heading1"/>
+      </w:pPr>
+      <w:r>
+        <w:t>Examples</w:t>
+      </w:r>
+    </w:p>
+    <w:p>
+      <w:pPr>
+        <w:pStyle w:val="Heading2"/>
+      </w:pPr>
+      <w:r>
+        <w:t>Example 1</w:t>
+      </w:r>
+    </w:p>
+    <w:p>
+      <w:pPr>
         <w:rPr>
           <w:b/>
           <w:bCs/>
         </w:rPr>
-        <w:t>7</w:t>
-      </w:r>
-      <w:r>
+      </w:pPr>
+    </w:p>
+    <w:p>
+      <w:pPr>
         <w:rPr>
           <w:b/>
           <w:bCs/>
         </w:rPr>
-        <w:t xml:space="preserve"> [1]</w:t>
-      </w:r>
+      </w:pPr>
       <w:r>
         <w:rPr>
           <w:b/>
           <w:bCs/>
         </w:rPr>
+        <w:t>Emma’s Problem</w:t>
+      </w:r>
+    </w:p>
+    <w:p>
+      <w:pPr>
+        <w:rPr>
+          <w:b/>
+          <w:bCs/>
+        </w:rPr>
+      </w:pPr>
+      <w:r>
+        <w:rPr>
+          <w:b/>
+          <w:bCs/>
+        </w:rPr>
+        <w:t>Problem: From a collection of Winograd schemas, number 1</w:t>
+      </w:r>
+      <w:r>
+        <w:rPr>
+          <w:b/>
+          <w:bCs/>
+        </w:rPr>
+        <w:t>3</w:t>
+      </w:r>
+      <w:r>
+        <w:rPr>
+          <w:b/>
+          <w:bCs/>
+        </w:rPr>
+        <w:t>7</w:t>
+      </w:r>
+      <w:r>
+        <w:rPr>
+          <w:b/>
+          <w:bCs/>
+        </w:rPr>
+        <w:t xml:space="preserve"> [1]</w:t>
+      </w:r>
+      <w:r>
+        <w:rPr>
+          <w:b/>
+          <w:bCs/>
+        </w:rPr>
         <w:t>.</w:t>
       </w:r>
     </w:p>
@@ -837,15 +1925,33 @@
           <w:i/>
           <w:iCs/>
         </w:rPr>
-        <w:t>“I tried to paint a picture of an orchard, with lemons in the lemon trees, but they came out looking more like [light bulbs / telephone poles]. What looked like [light bulbs / telephone poles]?”</w:t>
-      </w:r>
+        <w:t>“I tried to paint a picture of an orchard, with lemons in the lemon trees, but they came out looking more like [light bulbs / telephone poles]. What looked like [light bulbs / telephone poles]</w:t>
+      </w:r>
+      <w:proofErr w:type="gramStart"/>
       <w:r>
         <w:rPr>
           <w:rFonts w:ascii="AppleSystemUIFont" w:hAnsi="AppleSystemUIFont" w:cs="AppleSystemUIFont"/>
           <w:i/>
           <w:iCs/>
         </w:rPr>
-        <w:t>[1]</w:t>
+        <w:t>?”</w:t>
+      </w:r>
+      <w:r>
+        <w:rPr>
+          <w:rFonts w:ascii="AppleSystemUIFont" w:hAnsi="AppleSystemUIFont" w:cs="AppleSystemUIFont"/>
+          <w:i/>
+          <w:iCs/>
+        </w:rPr>
+        <w:t>[</w:t>
+      </w:r>
+      <w:proofErr w:type="gramEnd"/>
+      <w:r>
+        <w:rPr>
+          <w:rFonts w:ascii="AppleSystemUIFont" w:hAnsi="AppleSystemUIFont" w:cs="AppleSystemUIFont"/>
+          <w:i/>
+          <w:iCs/>
+        </w:rPr>
+        <w:t>1]</w:t>
       </w:r>
     </w:p>
     <w:p/>
@@ -911,13 +2017,13 @@
     </w:p>
     <w:p/>
     <w:p>
-      <w:proofErr w:type="spellStart"/>
-      <w:r>
-        <w:t>IsColour</w:t>
-      </w:r>
-      <w:proofErr w:type="spellEnd"/>
-      <w:r>
-        <w:t>(Lemon, Yellow)</w:t>
+      <w:proofErr w:type="gramStart"/>
+      <w:r>
+        <w:t>IsColour(</w:t>
+      </w:r>
+      <w:proofErr w:type="gramEnd"/>
+      <w:r>
+        <w:t>Lemon, Yellow)</w:t>
       </w:r>
     </w:p>
     <w:p/>
@@ -930,19 +2036,19 @@
           <w:rFonts w:ascii="AppleSystemUIFont" w:hAnsi="AppleSystemUIFont" w:cs="AppleSystemUIFont"/>
         </w:rPr>
       </w:pPr>
-      <w:proofErr w:type="spellStart"/>
-      <w:r>
-        <w:rPr>
-          <w:rFonts w:ascii="AppleSystemUIFont" w:hAnsi="AppleSystemUIFont" w:cs="AppleSystemUIFont"/>
-        </w:rPr>
-        <w:t>IsShape</w:t>
-      </w:r>
-      <w:proofErr w:type="spellEnd"/>
-      <w:r>
-        <w:rPr>
-          <w:rFonts w:ascii="AppleSystemUIFont" w:hAnsi="AppleSystemUIFont" w:cs="AppleSystemUIFont"/>
-        </w:rPr>
-        <w:t>(Lemon, Oval)</w:t>
+      <w:proofErr w:type="gramStart"/>
+      <w:r>
+        <w:rPr>
+          <w:rFonts w:ascii="AppleSystemUIFont" w:hAnsi="AppleSystemUIFont" w:cs="AppleSystemUIFont"/>
+        </w:rPr>
+        <w:t>IsShape(</w:t>
+      </w:r>
+      <w:proofErr w:type="gramEnd"/>
+      <w:r>
+        <w:rPr>
+          <w:rFonts w:ascii="AppleSystemUIFont" w:hAnsi="AppleSystemUIFont" w:cs="AppleSystemUIFont"/>
+        </w:rPr>
+        <w:t>Lemon, Oval)</w:t>
       </w:r>
     </w:p>
     <w:p/>
@@ -952,75 +2058,75 @@
           <w:rFonts w:ascii="AppleSystemUIFont" w:hAnsi="AppleSystemUIFont" w:cs="AppleSystemUIFont"/>
         </w:rPr>
       </w:pPr>
-      <w:proofErr w:type="spellStart"/>
-      <w:r>
-        <w:rPr>
-          <w:rFonts w:ascii="AppleSystemUIFont" w:hAnsi="AppleSystemUIFont" w:cs="AppleSystemUIFont"/>
-        </w:rPr>
-        <w:t>IsLength</w:t>
-      </w:r>
-      <w:proofErr w:type="spellEnd"/>
-      <w:r>
-        <w:rPr>
-          <w:rFonts w:ascii="AppleSystemUIFont" w:hAnsi="AppleSystemUIFont" w:cs="AppleSystemUIFont"/>
-        </w:rPr>
-        <w:t>(Lemon, Short)</w:t>
-      </w:r>
-    </w:p>
-    <w:p>
-      <w:pPr>
-        <w:rPr>
-          <w:rFonts w:ascii="AppleSystemUIFont" w:hAnsi="AppleSystemUIFont" w:cs="AppleSystemUIFont"/>
-        </w:rPr>
-      </w:pPr>
-    </w:p>
-    <w:p>
-      <w:pPr>
-        <w:rPr>
-          <w:rFonts w:ascii="AppleSystemUIFont" w:hAnsi="AppleSystemUIFont" w:cs="AppleSystemUIFont"/>
-        </w:rPr>
-      </w:pPr>
-      <w:proofErr w:type="spellStart"/>
-      <w:r>
-        <w:rPr>
-          <w:rFonts w:ascii="AppleSystemUIFont" w:hAnsi="AppleSystemUIFont" w:cs="AppleSystemUIFont"/>
-        </w:rPr>
-        <w:t>IsDepth</w:t>
-      </w:r>
-      <w:proofErr w:type="spellEnd"/>
-      <w:r>
-        <w:rPr>
-          <w:rFonts w:ascii="AppleSystemUIFont" w:hAnsi="AppleSystemUIFont" w:cs="AppleSystemUIFont"/>
-        </w:rPr>
-        <w:t>(Lemon, Thick)</w:t>
-      </w:r>
-    </w:p>
-    <w:p>
-      <w:pPr>
-        <w:rPr>
-          <w:rFonts w:ascii="AppleSystemUIFont" w:hAnsi="AppleSystemUIFont" w:cs="AppleSystemUIFont"/>
-        </w:rPr>
-      </w:pPr>
-    </w:p>
-    <w:p>
-      <w:pPr>
-        <w:rPr>
-          <w:rFonts w:ascii="AppleSystemUIFont" w:hAnsi="AppleSystemUIFont" w:cs="AppleSystemUIFont"/>
-        </w:rPr>
-      </w:pPr>
-      <w:proofErr w:type="spellStart"/>
-      <w:r>
-        <w:rPr>
-          <w:rFonts w:ascii="AppleSystemUIFont" w:hAnsi="AppleSystemUIFont" w:cs="AppleSystemUIFont"/>
-        </w:rPr>
-        <w:t>IsWidth</w:t>
-      </w:r>
-      <w:proofErr w:type="spellEnd"/>
-      <w:r>
-        <w:rPr>
-          <w:rFonts w:ascii="AppleSystemUIFont" w:hAnsi="AppleSystemUIFont" w:cs="AppleSystemUIFont"/>
-        </w:rPr>
-        <w:t>(Lemon, Wide)</w:t>
+      <w:proofErr w:type="gramStart"/>
+      <w:r>
+        <w:rPr>
+          <w:rFonts w:ascii="AppleSystemUIFont" w:hAnsi="AppleSystemUIFont" w:cs="AppleSystemUIFont"/>
+        </w:rPr>
+        <w:t>IsLength(</w:t>
+      </w:r>
+      <w:proofErr w:type="gramEnd"/>
+      <w:r>
+        <w:rPr>
+          <w:rFonts w:ascii="AppleSystemUIFont" w:hAnsi="AppleSystemUIFont" w:cs="AppleSystemUIFont"/>
+        </w:rPr>
+        <w:t>Lemon, Short)</w:t>
+      </w:r>
+    </w:p>
+    <w:p>
+      <w:pPr>
+        <w:rPr>
+          <w:rFonts w:ascii="AppleSystemUIFont" w:hAnsi="AppleSystemUIFont" w:cs="AppleSystemUIFont"/>
+        </w:rPr>
+      </w:pPr>
+    </w:p>
+    <w:p>
+      <w:pPr>
+        <w:rPr>
+          <w:rFonts w:ascii="AppleSystemUIFont" w:hAnsi="AppleSystemUIFont" w:cs="AppleSystemUIFont"/>
+        </w:rPr>
+      </w:pPr>
+      <w:proofErr w:type="gramStart"/>
+      <w:r>
+        <w:rPr>
+          <w:rFonts w:ascii="AppleSystemUIFont" w:hAnsi="AppleSystemUIFont" w:cs="AppleSystemUIFont"/>
+        </w:rPr>
+        <w:t>IsDepth(</w:t>
+      </w:r>
+      <w:proofErr w:type="gramEnd"/>
+      <w:r>
+        <w:rPr>
+          <w:rFonts w:ascii="AppleSystemUIFont" w:hAnsi="AppleSystemUIFont" w:cs="AppleSystemUIFont"/>
+        </w:rPr>
+        <w:t>Lemon, Thick)</w:t>
+      </w:r>
+    </w:p>
+    <w:p>
+      <w:pPr>
+        <w:rPr>
+          <w:rFonts w:ascii="AppleSystemUIFont" w:hAnsi="AppleSystemUIFont" w:cs="AppleSystemUIFont"/>
+        </w:rPr>
+      </w:pPr>
+    </w:p>
+    <w:p>
+      <w:pPr>
+        <w:rPr>
+          <w:rFonts w:ascii="AppleSystemUIFont" w:hAnsi="AppleSystemUIFont" w:cs="AppleSystemUIFont"/>
+        </w:rPr>
+      </w:pPr>
+      <w:proofErr w:type="gramStart"/>
+      <w:r>
+        <w:rPr>
+          <w:rFonts w:ascii="AppleSystemUIFont" w:hAnsi="AppleSystemUIFont" w:cs="AppleSystemUIFont"/>
+        </w:rPr>
+        <w:t>IsWidth(</w:t>
+      </w:r>
+      <w:proofErr w:type="gramEnd"/>
+      <w:r>
+        <w:rPr>
+          <w:rFonts w:ascii="AppleSystemUIFont" w:hAnsi="AppleSystemUIFont" w:cs="AppleSystemUIFont"/>
+        </w:rPr>
+        <w:t>Lemon, Wide)</w:t>
       </w:r>
     </w:p>
     <w:p>
@@ -1039,20 +2145,19 @@
           <w:rFonts w:ascii="AppleSystemUIFont" w:hAnsi="AppleSystemUIFont" w:cs="AppleSystemUIFont"/>
         </w:rPr>
       </w:pPr>
-      <w:proofErr w:type="spellStart"/>
-      <w:r>
-        <w:rPr>
-          <w:rFonts w:ascii="AppleSystemUIFont" w:hAnsi="AppleSystemUIFont" w:cs="AppleSystemUIFont"/>
-        </w:rPr>
-        <w:lastRenderedPageBreak/>
-        <w:t>IsPlural</w:t>
-      </w:r>
-      <w:proofErr w:type="spellEnd"/>
-      <w:r>
-        <w:rPr>
-          <w:rFonts w:ascii="AppleSystemUIFont" w:hAnsi="AppleSystemUIFont" w:cs="AppleSystemUIFont"/>
-        </w:rPr>
-        <w:t>(Lemons, Lemon)</w:t>
+      <w:proofErr w:type="gramStart"/>
+      <w:r>
+        <w:rPr>
+          <w:rFonts w:ascii="AppleSystemUIFont" w:hAnsi="AppleSystemUIFont" w:cs="AppleSystemUIFont"/>
+        </w:rPr>
+        <w:t>IsPlural(</w:t>
+      </w:r>
+      <w:proofErr w:type="gramEnd"/>
+      <w:r>
+        <w:rPr>
+          <w:rFonts w:ascii="AppleSystemUIFont" w:hAnsi="AppleSystemUIFont" w:cs="AppleSystemUIFont"/>
+        </w:rPr>
+        <w:t>Lemons, Lemon)</w:t>
       </w:r>
     </w:p>
     <w:p>
@@ -1122,11 +2227,19 @@
           <w:rFonts w:ascii="AppleSystemUIFont" w:hAnsi="AppleSystemUIFont" w:cs="AppleSystemUIFont"/>
         </w:rPr>
       </w:pPr>
-      <w:r>
-        <w:rPr>
-          <w:rFonts w:ascii="AppleSystemUIFont" w:hAnsi="AppleSystemUIFont" w:cs="AppleSystemUIFont"/>
-        </w:rPr>
-        <w:t xml:space="preserve">First we need to represent the objects </w:t>
+      <w:proofErr w:type="gramStart"/>
+      <w:r>
+        <w:rPr>
+          <w:rFonts w:ascii="AppleSystemUIFont" w:hAnsi="AppleSystemUIFont" w:cs="AppleSystemUIFont"/>
+        </w:rPr>
+        <w:t>First</w:t>
+      </w:r>
+      <w:proofErr w:type="gramEnd"/>
+      <w:r>
+        <w:rPr>
+          <w:rFonts w:ascii="AppleSystemUIFont" w:hAnsi="AppleSystemUIFont" w:cs="AppleSystemUIFont"/>
+        </w:rPr>
+        <w:t xml:space="preserve"> we need to represent the objects </w:t>
       </w:r>
       <w:r>
         <w:rPr>
@@ -1156,45 +2269,47 @@
           <w:rFonts w:ascii="AppleSystemUIFont" w:hAnsi="AppleSystemUIFont" w:cs="AppleSystemUIFont"/>
         </w:rPr>
       </w:pPr>
-      <w:r>
-        <w:rPr>
-          <w:rFonts w:ascii="AppleSystemUIFont" w:hAnsi="AppleSystemUIFont" w:cs="AppleSystemUIFont"/>
-        </w:rPr>
-        <w:t>Paint(Orchard)</w:t>
-      </w:r>
-    </w:p>
-    <w:p>
-      <w:pPr>
-        <w:rPr>
-          <w:rFonts w:ascii="AppleSystemUIFont" w:hAnsi="AppleSystemUIFont" w:cs="AppleSystemUIFont"/>
-        </w:rPr>
-      </w:pPr>
-    </w:p>
-    <w:p>
-      <w:pPr>
-        <w:rPr>
-          <w:rFonts w:ascii="AppleSystemUIFont" w:hAnsi="AppleSystemUIFont" w:cs="AppleSystemUIFont"/>
-        </w:rPr>
-      </w:pPr>
-      <w:r>
-        <w:rPr>
-          <w:rFonts w:ascii="AppleSystemUIFont" w:hAnsi="AppleSystemUIFont" w:cs="AppleSystemUIFont"/>
-        </w:rPr>
-        <w:t>Paint(Orchard) -&gt; ( Paint(Lemons) &amp; Paint(</w:t>
-      </w:r>
-      <w:proofErr w:type="spellStart"/>
-      <w:r>
-        <w:rPr>
-          <w:rFonts w:ascii="AppleSystemUIFont" w:hAnsi="AppleSystemUIFont" w:cs="AppleSystemUIFont"/>
-        </w:rPr>
-        <w:t>Lemon_trees</w:t>
-      </w:r>
-      <w:proofErr w:type="spellEnd"/>
-      <w:r>
-        <w:rPr>
-          <w:rFonts w:ascii="AppleSystemUIFont" w:hAnsi="AppleSystemUIFont" w:cs="AppleSystemUIFont"/>
-        </w:rPr>
-        <w:t>) )</w:t>
+      <w:proofErr w:type="gramStart"/>
+      <w:r>
+        <w:rPr>
+          <w:rFonts w:ascii="AppleSystemUIFont" w:hAnsi="AppleSystemUIFont" w:cs="AppleSystemUIFont"/>
+        </w:rPr>
+        <w:t>Paint(</w:t>
+      </w:r>
+      <w:proofErr w:type="gramEnd"/>
+      <w:r>
+        <w:rPr>
+          <w:rFonts w:ascii="AppleSystemUIFont" w:hAnsi="AppleSystemUIFont" w:cs="AppleSystemUIFont"/>
+        </w:rPr>
+        <w:t>Orchard)</w:t>
+      </w:r>
+    </w:p>
+    <w:p>
+      <w:pPr>
+        <w:rPr>
+          <w:rFonts w:ascii="AppleSystemUIFont" w:hAnsi="AppleSystemUIFont" w:cs="AppleSystemUIFont"/>
+        </w:rPr>
+      </w:pPr>
+    </w:p>
+    <w:p>
+      <w:pPr>
+        <w:rPr>
+          <w:rFonts w:ascii="AppleSystemUIFont" w:hAnsi="AppleSystemUIFont" w:cs="AppleSystemUIFont"/>
+        </w:rPr>
+      </w:pPr>
+      <w:proofErr w:type="gramStart"/>
+      <w:r>
+        <w:rPr>
+          <w:rFonts w:ascii="AppleSystemUIFont" w:hAnsi="AppleSystemUIFont" w:cs="AppleSystemUIFont"/>
+        </w:rPr>
+        <w:t>Paint(</w:t>
+      </w:r>
+      <w:proofErr w:type="gramEnd"/>
+      <w:r>
+        <w:rPr>
+          <w:rFonts w:ascii="AppleSystemUIFont" w:hAnsi="AppleSystemUIFont" w:cs="AppleSystemUIFont"/>
+        </w:rPr>
+        <w:t>Orchard) -&gt; ( Paint(Lemons) &amp; Paint(Lemon_trees) )</w:t>
       </w:r>
     </w:p>
     <w:p>
@@ -1233,11 +2348,19 @@
           <w:rFonts w:ascii="AppleSystemUIFont" w:hAnsi="AppleSystemUIFont" w:cs="AppleSystemUIFont"/>
         </w:rPr>
       </w:pPr>
-      <w:r>
-        <w:rPr>
-          <w:rFonts w:ascii="AppleSystemUIFont" w:hAnsi="AppleSystemUIFont" w:cs="AppleSystemUIFont"/>
-        </w:rPr>
-        <w:t>So we add:</w:t>
+      <w:proofErr w:type="gramStart"/>
+      <w:r>
+        <w:rPr>
+          <w:rFonts w:ascii="AppleSystemUIFont" w:hAnsi="AppleSystemUIFont" w:cs="AppleSystemUIFont"/>
+        </w:rPr>
+        <w:t>So</w:t>
+      </w:r>
+      <w:proofErr w:type="gramEnd"/>
+      <w:r>
+        <w:rPr>
+          <w:rFonts w:ascii="AppleSystemUIFont" w:hAnsi="AppleSystemUIFont" w:cs="AppleSystemUIFont"/>
+        </w:rPr>
+        <w:t xml:space="preserve"> we add:</w:t>
       </w:r>
     </w:p>
     <w:p>
@@ -1263,7 +2386,21 @@
         <w:rPr>
           <w:rFonts w:ascii="AppleSystemUIFont" w:hAnsi="AppleSystemUIFont" w:cs="AppleSystemUIFont"/>
         </w:rPr>
-        <w:t>all x ( Paint(x) -&gt; See(x) )</w:t>
+        <w:t xml:space="preserve">all x </w:t>
+      </w:r>
+      <w:proofErr w:type="gramStart"/>
+      <w:r>
+        <w:rPr>
+          <w:rFonts w:ascii="AppleSystemUIFont" w:hAnsi="AppleSystemUIFont" w:cs="AppleSystemUIFont"/>
+        </w:rPr>
+        <w:t>( Paint</w:t>
+      </w:r>
+      <w:proofErr w:type="gramEnd"/>
+      <w:r>
+        <w:rPr>
+          <w:rFonts w:ascii="AppleSystemUIFont" w:hAnsi="AppleSystemUIFont" w:cs="AppleSystemUIFont"/>
+        </w:rPr>
+        <w:t>(x) -&gt; See(x) )</w:t>
       </w:r>
     </w:p>
     <w:p>
@@ -1289,35 +2426,21 @@
         <w:rPr>
           <w:rFonts w:ascii="AppleSystemUIFont" w:hAnsi="AppleSystemUIFont" w:cs="AppleSystemUIFont"/>
         </w:rPr>
-        <w:t xml:space="preserve">all x ( See(x) -&gt; exists y </w:t>
-      </w:r>
-      <w:proofErr w:type="spellStart"/>
-      <w:r>
-        <w:rPr>
-          <w:rFonts w:ascii="AppleSystemUIFont" w:hAnsi="AppleSystemUIFont" w:cs="AppleSystemUIFont"/>
-        </w:rPr>
-        <w:t>LooksLike</w:t>
-      </w:r>
-      <w:proofErr w:type="spellEnd"/>
-      <w:r>
-        <w:rPr>
-          <w:rFonts w:ascii="AppleSystemUIFont" w:hAnsi="AppleSystemUIFont" w:cs="AppleSystemUIFont"/>
-        </w:rPr>
-        <w:t>(</w:t>
-      </w:r>
-      <w:proofErr w:type="spellStart"/>
-      <w:r>
-        <w:rPr>
-          <w:rFonts w:ascii="AppleSystemUIFont" w:hAnsi="AppleSystemUIFont" w:cs="AppleSystemUIFont"/>
-        </w:rPr>
-        <w:t>x,y</w:t>
-      </w:r>
-      <w:proofErr w:type="spellEnd"/>
-      <w:r>
-        <w:rPr>
-          <w:rFonts w:ascii="AppleSystemUIFont" w:hAnsi="AppleSystemUIFont" w:cs="AppleSystemUIFont"/>
-        </w:rPr>
-        <w:t>) )</w:t>
+        <w:t xml:space="preserve">all x </w:t>
+      </w:r>
+      <w:proofErr w:type="gramStart"/>
+      <w:r>
+        <w:rPr>
+          <w:rFonts w:ascii="AppleSystemUIFont" w:hAnsi="AppleSystemUIFont" w:cs="AppleSystemUIFont"/>
+        </w:rPr>
+        <w:t>( See</w:t>
+      </w:r>
+      <w:proofErr w:type="gramEnd"/>
+      <w:r>
+        <w:rPr>
+          <w:rFonts w:ascii="AppleSystemUIFont" w:hAnsi="AppleSystemUIFont" w:cs="AppleSystemUIFont"/>
+        </w:rPr>
+        <w:t>(x) -&gt; exists y LooksLike(x,y) )</w:t>
       </w:r>
     </w:p>
     <w:p>
@@ -1365,33 +2488,19 @@
           <w:rFonts w:ascii="AppleSystemUIFont" w:hAnsi="AppleSystemUIFont" w:cs="AppleSystemUIFont"/>
         </w:rPr>
       </w:pPr>
-      <w:proofErr w:type="spellStart"/>
-      <w:r>
-        <w:rPr>
-          <w:rFonts w:ascii="AppleSystemUIFont" w:hAnsi="AppleSystemUIFont" w:cs="AppleSystemUIFont"/>
-        </w:rPr>
-        <w:t>IsPlantType</w:t>
-      </w:r>
-      <w:proofErr w:type="spellEnd"/>
-      <w:r>
-        <w:rPr>
-          <w:rFonts w:ascii="AppleSystemUIFont" w:hAnsi="AppleSystemUIFont" w:cs="AppleSystemUIFont"/>
-        </w:rPr>
-        <w:t>(</w:t>
-      </w:r>
-      <w:proofErr w:type="spellStart"/>
-      <w:r>
-        <w:rPr>
-          <w:rFonts w:ascii="AppleSystemUIFont" w:hAnsi="AppleSystemUIFont" w:cs="AppleSystemUIFont"/>
-        </w:rPr>
-        <w:t>Lemon_tree</w:t>
-      </w:r>
-      <w:proofErr w:type="spellEnd"/>
-      <w:r>
-        <w:rPr>
-          <w:rFonts w:ascii="AppleSystemUIFont" w:hAnsi="AppleSystemUIFont" w:cs="AppleSystemUIFont"/>
-        </w:rPr>
-        <w:t>, Tree)</w:t>
+      <w:proofErr w:type="gramStart"/>
+      <w:r>
+        <w:rPr>
+          <w:rFonts w:ascii="AppleSystemUIFont" w:hAnsi="AppleSystemUIFont" w:cs="AppleSystemUIFont"/>
+        </w:rPr>
+        <w:t>IsPlantType(</w:t>
+      </w:r>
+      <w:proofErr w:type="gramEnd"/>
+      <w:r>
+        <w:rPr>
+          <w:rFonts w:ascii="AppleSystemUIFont" w:hAnsi="AppleSystemUIFont" w:cs="AppleSystemUIFont"/>
+        </w:rPr>
+        <w:t>Lemon_tree, Tree)</w:t>
       </w:r>
     </w:p>
     <w:p>
@@ -1417,35 +2526,21 @@
         <w:rPr>
           <w:rFonts w:ascii="AppleSystemUIFont" w:hAnsi="AppleSystemUIFont" w:cs="AppleSystemUIFont"/>
         </w:rPr>
-        <w:t xml:space="preserve">all x all y ( </w:t>
-      </w:r>
-      <w:proofErr w:type="spellStart"/>
-      <w:r>
-        <w:rPr>
-          <w:rFonts w:ascii="AppleSystemUIFont" w:hAnsi="AppleSystemUIFont" w:cs="AppleSystemUIFont"/>
-        </w:rPr>
-        <w:t>IsPlantType</w:t>
-      </w:r>
-      <w:proofErr w:type="spellEnd"/>
-      <w:r>
-        <w:rPr>
-          <w:rFonts w:ascii="AppleSystemUIFont" w:hAnsi="AppleSystemUIFont" w:cs="AppleSystemUIFont"/>
-        </w:rPr>
-        <w:t xml:space="preserve">(x, y) -&gt; </w:t>
-      </w:r>
-      <w:proofErr w:type="spellStart"/>
-      <w:r>
-        <w:rPr>
-          <w:rFonts w:ascii="AppleSystemUIFont" w:hAnsi="AppleSystemUIFont" w:cs="AppleSystemUIFont"/>
-        </w:rPr>
-        <w:t>LooksLike</w:t>
-      </w:r>
-      <w:proofErr w:type="spellEnd"/>
-      <w:r>
-        <w:rPr>
-          <w:rFonts w:ascii="AppleSystemUIFont" w:hAnsi="AppleSystemUIFont" w:cs="AppleSystemUIFont"/>
-        </w:rPr>
-        <w:t>(x, y) )</w:t>
+        <w:t xml:space="preserve">all x all y </w:t>
+      </w:r>
+      <w:proofErr w:type="gramStart"/>
+      <w:r>
+        <w:rPr>
+          <w:rFonts w:ascii="AppleSystemUIFont" w:hAnsi="AppleSystemUIFont" w:cs="AppleSystemUIFont"/>
+        </w:rPr>
+        <w:t>( IsPlantType</w:t>
+      </w:r>
+      <w:proofErr w:type="gramEnd"/>
+      <w:r>
+        <w:rPr>
+          <w:rFonts w:ascii="AppleSystemUIFont" w:hAnsi="AppleSystemUIFont" w:cs="AppleSystemUIFont"/>
+        </w:rPr>
+        <w:t>(x, y) -&gt; LooksLike(x, y) )</w:t>
       </w:r>
     </w:p>
     <w:p>
@@ -1471,21 +2566,7 @@
         <w:rPr>
           <w:rFonts w:ascii="AppleSystemUIFont" w:hAnsi="AppleSystemUIFont" w:cs="AppleSystemUIFont"/>
         </w:rPr>
-        <w:t xml:space="preserve">Then we add transitivity and reflexivity for </w:t>
-      </w:r>
-      <w:proofErr w:type="spellStart"/>
-      <w:r>
-        <w:rPr>
-          <w:rFonts w:ascii="AppleSystemUIFont" w:hAnsi="AppleSystemUIFont" w:cs="AppleSystemUIFont"/>
-        </w:rPr>
-        <w:t>LooksLike</w:t>
-      </w:r>
-      <w:proofErr w:type="spellEnd"/>
-      <w:r>
-        <w:rPr>
-          <w:rFonts w:ascii="AppleSystemUIFont" w:hAnsi="AppleSystemUIFont" w:cs="AppleSystemUIFont"/>
-        </w:rPr>
-        <w:t>:</w:t>
+        <w:t>Then we add transitivity and reflexivity for LooksLike:</w:t>
       </w:r>
     </w:p>
     <w:p>
@@ -1511,91 +2592,21 @@
         <w:rPr>
           <w:rFonts w:ascii="AppleSystemUIFont" w:hAnsi="AppleSystemUIFont" w:cs="AppleSystemUIFont"/>
         </w:rPr>
-        <w:t xml:space="preserve">all x all y all z ( ( </w:t>
-      </w:r>
-      <w:proofErr w:type="spellStart"/>
-      <w:r>
-        <w:rPr>
-          <w:rFonts w:ascii="AppleSystemUIFont" w:hAnsi="AppleSystemUIFont" w:cs="AppleSystemUIFont"/>
-        </w:rPr>
-        <w:t>LooksLike</w:t>
-      </w:r>
-      <w:proofErr w:type="spellEnd"/>
-      <w:r>
-        <w:rPr>
-          <w:rFonts w:ascii="AppleSystemUIFont" w:hAnsi="AppleSystemUIFont" w:cs="AppleSystemUIFont"/>
-        </w:rPr>
-        <w:t>(</w:t>
-      </w:r>
-      <w:proofErr w:type="spellStart"/>
-      <w:r>
-        <w:rPr>
-          <w:rFonts w:ascii="AppleSystemUIFont" w:hAnsi="AppleSystemUIFont" w:cs="AppleSystemUIFont"/>
-        </w:rPr>
-        <w:t>x,y</w:t>
-      </w:r>
-      <w:proofErr w:type="spellEnd"/>
-      <w:r>
-        <w:rPr>
-          <w:rFonts w:ascii="AppleSystemUIFont" w:hAnsi="AppleSystemUIFont" w:cs="AppleSystemUIFont"/>
-        </w:rPr>
-        <w:t xml:space="preserve">) &amp; </w:t>
-      </w:r>
-      <w:proofErr w:type="spellStart"/>
-      <w:r>
-        <w:rPr>
-          <w:rFonts w:ascii="AppleSystemUIFont" w:hAnsi="AppleSystemUIFont" w:cs="AppleSystemUIFont"/>
-        </w:rPr>
-        <w:t>LooksLike</w:t>
-      </w:r>
-      <w:proofErr w:type="spellEnd"/>
-      <w:r>
-        <w:rPr>
-          <w:rFonts w:ascii="AppleSystemUIFont" w:hAnsi="AppleSystemUIFont" w:cs="AppleSystemUIFont"/>
-        </w:rPr>
-        <w:t>(</w:t>
-      </w:r>
-      <w:proofErr w:type="spellStart"/>
-      <w:r>
-        <w:rPr>
-          <w:rFonts w:ascii="AppleSystemUIFont" w:hAnsi="AppleSystemUIFont" w:cs="AppleSystemUIFont"/>
-        </w:rPr>
-        <w:t>y,z</w:t>
-      </w:r>
-      <w:proofErr w:type="spellEnd"/>
-      <w:r>
-        <w:rPr>
-          <w:rFonts w:ascii="AppleSystemUIFont" w:hAnsi="AppleSystemUIFont" w:cs="AppleSystemUIFont"/>
-        </w:rPr>
-        <w:t xml:space="preserve">) ) -&gt; </w:t>
-      </w:r>
-      <w:proofErr w:type="spellStart"/>
-      <w:r>
-        <w:rPr>
-          <w:rFonts w:ascii="AppleSystemUIFont" w:hAnsi="AppleSystemUIFont" w:cs="AppleSystemUIFont"/>
-        </w:rPr>
-        <w:t>LooksLike</w:t>
-      </w:r>
-      <w:proofErr w:type="spellEnd"/>
-      <w:r>
-        <w:rPr>
-          <w:rFonts w:ascii="AppleSystemUIFont" w:hAnsi="AppleSystemUIFont" w:cs="AppleSystemUIFont"/>
-        </w:rPr>
-        <w:t>(</w:t>
-      </w:r>
-      <w:proofErr w:type="spellStart"/>
-      <w:r>
-        <w:rPr>
-          <w:rFonts w:ascii="AppleSystemUIFont" w:hAnsi="AppleSystemUIFont" w:cs="AppleSystemUIFont"/>
-        </w:rPr>
-        <w:t>x,z</w:t>
-      </w:r>
-      <w:proofErr w:type="spellEnd"/>
-      <w:r>
-        <w:rPr>
-          <w:rFonts w:ascii="AppleSystemUIFont" w:hAnsi="AppleSystemUIFont" w:cs="AppleSystemUIFont"/>
-        </w:rPr>
-        <w:t>) )</w:t>
+        <w:t xml:space="preserve">all x all y all z </w:t>
+      </w:r>
+      <w:proofErr w:type="gramStart"/>
+      <w:r>
+        <w:rPr>
+          <w:rFonts w:ascii="AppleSystemUIFont" w:hAnsi="AppleSystemUIFont" w:cs="AppleSystemUIFont"/>
+        </w:rPr>
+        <w:t>( (</w:t>
+      </w:r>
+      <w:proofErr w:type="gramEnd"/>
+      <w:r>
+        <w:rPr>
+          <w:rFonts w:ascii="AppleSystemUIFont" w:hAnsi="AppleSystemUIFont" w:cs="AppleSystemUIFont"/>
+        </w:rPr>
+        <w:t xml:space="preserve"> LooksLike(x,y) &amp; LooksLike(y,z) ) -&gt; LooksLike(x,z) )</w:t>
       </w:r>
     </w:p>
     <w:p>
@@ -1618,285 +2629,84 @@
         <w:rPr>
           <w:rFonts w:ascii="AppleSystemUIFont" w:hAnsi="AppleSystemUIFont" w:cs="AppleSystemUIFont"/>
         </w:rPr>
-        <w:t xml:space="preserve">all x all y ( </w:t>
-      </w:r>
-      <w:proofErr w:type="spellStart"/>
-      <w:r>
-        <w:rPr>
-          <w:rFonts w:ascii="AppleSystemUIFont" w:hAnsi="AppleSystemUIFont" w:cs="AppleSystemUIFont"/>
-        </w:rPr>
-        <w:t>LooksLike</w:t>
-      </w:r>
-      <w:proofErr w:type="spellEnd"/>
-      <w:r>
-        <w:rPr>
-          <w:rFonts w:ascii="AppleSystemUIFont" w:hAnsi="AppleSystemUIFont" w:cs="AppleSystemUIFont"/>
-        </w:rPr>
-        <w:t>(</w:t>
-      </w:r>
-      <w:proofErr w:type="spellStart"/>
-      <w:r>
-        <w:rPr>
-          <w:rFonts w:ascii="AppleSystemUIFont" w:hAnsi="AppleSystemUIFont" w:cs="AppleSystemUIFont"/>
-        </w:rPr>
-        <w:t>x,y</w:t>
-      </w:r>
-      <w:proofErr w:type="spellEnd"/>
-      <w:r>
-        <w:rPr>
-          <w:rFonts w:ascii="AppleSystemUIFont" w:hAnsi="AppleSystemUIFont" w:cs="AppleSystemUIFont"/>
-        </w:rPr>
-        <w:t xml:space="preserve">) &lt;-&gt; </w:t>
-      </w:r>
-      <w:proofErr w:type="spellStart"/>
-      <w:r>
-        <w:rPr>
-          <w:rFonts w:ascii="AppleSystemUIFont" w:hAnsi="AppleSystemUIFont" w:cs="AppleSystemUIFont"/>
-        </w:rPr>
-        <w:t>LooksLike</w:t>
-      </w:r>
-      <w:proofErr w:type="spellEnd"/>
-      <w:r>
-        <w:rPr>
-          <w:rFonts w:ascii="AppleSystemUIFont" w:hAnsi="AppleSystemUIFont" w:cs="AppleSystemUIFont"/>
-        </w:rPr>
-        <w:t>(</w:t>
-      </w:r>
-      <w:proofErr w:type="spellStart"/>
-      <w:r>
-        <w:rPr>
-          <w:rFonts w:ascii="AppleSystemUIFont" w:hAnsi="AppleSystemUIFont" w:cs="AppleSystemUIFont"/>
-        </w:rPr>
-        <w:t>y,x</w:t>
-      </w:r>
-      <w:proofErr w:type="spellEnd"/>
-      <w:r>
-        <w:rPr>
-          <w:rFonts w:ascii="AppleSystemUIFont" w:hAnsi="AppleSystemUIFont" w:cs="AppleSystemUIFont"/>
-        </w:rPr>
-        <w:t>) )</w:t>
-      </w:r>
-    </w:p>
-    <w:p>
-      <w:pPr>
-        <w:rPr>
-          <w:rFonts w:ascii="AppleSystemUIFont" w:hAnsi="AppleSystemUIFont" w:cs="AppleSystemUIFont"/>
-        </w:rPr>
-      </w:pPr>
-    </w:p>
-    <w:p>
-      <w:pPr>
-        <w:rPr>
-          <w:rFonts w:ascii="AppleSystemUIFont" w:hAnsi="AppleSystemUIFont" w:cs="AppleSystemUIFont"/>
-        </w:rPr>
-      </w:pPr>
-      <w:r>
-        <w:rPr>
-          <w:rFonts w:ascii="AppleSystemUIFont" w:hAnsi="AppleSystemUIFont" w:cs="AppleSystemUIFont"/>
-        </w:rPr>
-        <w:t>Next we need to infer that two objects of the same length, depth, and width both have some (approximate) size which is equivalent:</w:t>
-      </w:r>
-    </w:p>
-    <w:p>
-      <w:pPr>
-        <w:rPr>
-          <w:rFonts w:ascii="AppleSystemUIFont" w:hAnsi="AppleSystemUIFont" w:cs="AppleSystemUIFont"/>
-        </w:rPr>
-      </w:pPr>
-    </w:p>
-    <w:p>
-      <w:pPr>
-        <w:rPr>
-          <w:rFonts w:ascii="AppleSystemUIFont" w:hAnsi="AppleSystemUIFont" w:cs="AppleSystemUIFont"/>
-        </w:rPr>
-      </w:pPr>
-      <w:r>
-        <w:rPr>
-          <w:rFonts w:ascii="AppleSystemUIFont" w:hAnsi="AppleSystemUIFont" w:cs="AppleSystemUIFont"/>
-        </w:rPr>
-        <w:t xml:space="preserve">all x all y (  ( exists l exists w exists d ( </w:t>
-      </w:r>
-      <w:proofErr w:type="spellStart"/>
-      <w:r>
-        <w:rPr>
-          <w:rFonts w:ascii="AppleSystemUIFont" w:hAnsi="AppleSystemUIFont" w:cs="AppleSystemUIFont"/>
-        </w:rPr>
-        <w:t>IsLength</w:t>
-      </w:r>
-      <w:proofErr w:type="spellEnd"/>
-      <w:r>
-        <w:rPr>
-          <w:rFonts w:ascii="AppleSystemUIFont" w:hAnsi="AppleSystemUIFont" w:cs="AppleSystemUIFont"/>
-        </w:rPr>
-        <w:t>(</w:t>
-      </w:r>
-      <w:proofErr w:type="spellStart"/>
-      <w:r>
-        <w:rPr>
-          <w:rFonts w:ascii="AppleSystemUIFont" w:hAnsi="AppleSystemUIFont" w:cs="AppleSystemUIFont"/>
-        </w:rPr>
-        <w:t>x,l</w:t>
-      </w:r>
-      <w:proofErr w:type="spellEnd"/>
-      <w:r>
-        <w:rPr>
-          <w:rFonts w:ascii="AppleSystemUIFont" w:hAnsi="AppleSystemUIFont" w:cs="AppleSystemUIFont"/>
-        </w:rPr>
-        <w:t xml:space="preserve">) &amp; </w:t>
-      </w:r>
-      <w:proofErr w:type="spellStart"/>
-      <w:r>
-        <w:rPr>
-          <w:rFonts w:ascii="AppleSystemUIFont" w:hAnsi="AppleSystemUIFont" w:cs="AppleSystemUIFont"/>
-        </w:rPr>
-        <w:t>IsLength</w:t>
-      </w:r>
-      <w:proofErr w:type="spellEnd"/>
-      <w:r>
-        <w:rPr>
-          <w:rFonts w:ascii="AppleSystemUIFont" w:hAnsi="AppleSystemUIFont" w:cs="AppleSystemUIFont"/>
-        </w:rPr>
-        <w:t>(</w:t>
-      </w:r>
-      <w:proofErr w:type="spellStart"/>
-      <w:r>
-        <w:rPr>
-          <w:rFonts w:ascii="AppleSystemUIFont" w:hAnsi="AppleSystemUIFont" w:cs="AppleSystemUIFont"/>
-        </w:rPr>
-        <w:t>y,l</w:t>
-      </w:r>
-      <w:proofErr w:type="spellEnd"/>
-      <w:r>
-        <w:rPr>
-          <w:rFonts w:ascii="AppleSystemUIFont" w:hAnsi="AppleSystemUIFont" w:cs="AppleSystemUIFont"/>
-        </w:rPr>
-        <w:t xml:space="preserve">) &amp; </w:t>
-      </w:r>
-      <w:proofErr w:type="spellStart"/>
-      <w:r>
-        <w:rPr>
-          <w:rFonts w:ascii="AppleSystemUIFont" w:hAnsi="AppleSystemUIFont" w:cs="AppleSystemUIFont"/>
-        </w:rPr>
-        <w:t>IsWidth</w:t>
-      </w:r>
-      <w:proofErr w:type="spellEnd"/>
-      <w:r>
-        <w:rPr>
-          <w:rFonts w:ascii="AppleSystemUIFont" w:hAnsi="AppleSystemUIFont" w:cs="AppleSystemUIFont"/>
-        </w:rPr>
-        <w:t>(</w:t>
-      </w:r>
-      <w:proofErr w:type="spellStart"/>
-      <w:r>
-        <w:rPr>
-          <w:rFonts w:ascii="AppleSystemUIFont" w:hAnsi="AppleSystemUIFont" w:cs="AppleSystemUIFont"/>
-        </w:rPr>
-        <w:t>x,w</w:t>
-      </w:r>
-      <w:proofErr w:type="spellEnd"/>
-      <w:r>
-        <w:rPr>
-          <w:rFonts w:ascii="AppleSystemUIFont" w:hAnsi="AppleSystemUIFont" w:cs="AppleSystemUIFont"/>
-        </w:rPr>
-        <w:t xml:space="preserve">) &amp; </w:t>
-      </w:r>
-      <w:proofErr w:type="spellStart"/>
-      <w:r>
-        <w:rPr>
-          <w:rFonts w:ascii="AppleSystemUIFont" w:hAnsi="AppleSystemUIFont" w:cs="AppleSystemUIFont"/>
-        </w:rPr>
-        <w:t>IsWidth</w:t>
-      </w:r>
-      <w:proofErr w:type="spellEnd"/>
-      <w:r>
-        <w:rPr>
-          <w:rFonts w:ascii="AppleSystemUIFont" w:hAnsi="AppleSystemUIFont" w:cs="AppleSystemUIFont"/>
-        </w:rPr>
-        <w:t xml:space="preserve">(y, w) &amp; </w:t>
-      </w:r>
-      <w:proofErr w:type="spellStart"/>
-      <w:r>
-        <w:rPr>
-          <w:rFonts w:ascii="AppleSystemUIFont" w:hAnsi="AppleSystemUIFont" w:cs="AppleSystemUIFont"/>
-        </w:rPr>
-        <w:t>IsDepth</w:t>
-      </w:r>
-      <w:proofErr w:type="spellEnd"/>
-      <w:r>
-        <w:rPr>
-          <w:rFonts w:ascii="AppleSystemUIFont" w:hAnsi="AppleSystemUIFont" w:cs="AppleSystemUIFont"/>
-        </w:rPr>
-        <w:t>(</w:t>
-      </w:r>
-      <w:proofErr w:type="spellStart"/>
-      <w:r>
-        <w:rPr>
-          <w:rFonts w:ascii="AppleSystemUIFont" w:hAnsi="AppleSystemUIFont" w:cs="AppleSystemUIFont"/>
-        </w:rPr>
-        <w:t>x,d</w:t>
-      </w:r>
-      <w:proofErr w:type="spellEnd"/>
-      <w:r>
-        <w:rPr>
-          <w:rFonts w:ascii="AppleSystemUIFont" w:hAnsi="AppleSystemUIFont" w:cs="AppleSystemUIFont"/>
-        </w:rPr>
-        <w:t xml:space="preserve">) &amp; </w:t>
-      </w:r>
-      <w:proofErr w:type="spellStart"/>
-      <w:r>
-        <w:rPr>
-          <w:rFonts w:ascii="AppleSystemUIFont" w:hAnsi="AppleSystemUIFont" w:cs="AppleSystemUIFont"/>
-        </w:rPr>
-        <w:t>IsDepth</w:t>
-      </w:r>
-      <w:proofErr w:type="spellEnd"/>
-      <w:r>
-        <w:rPr>
-          <w:rFonts w:ascii="AppleSystemUIFont" w:hAnsi="AppleSystemUIFont" w:cs="AppleSystemUIFont"/>
-        </w:rPr>
-        <w:t>(</w:t>
-      </w:r>
-      <w:proofErr w:type="spellStart"/>
-      <w:r>
-        <w:rPr>
-          <w:rFonts w:ascii="AppleSystemUIFont" w:hAnsi="AppleSystemUIFont" w:cs="AppleSystemUIFont"/>
-        </w:rPr>
-        <w:t>x,d</w:t>
-      </w:r>
-      <w:proofErr w:type="spellEnd"/>
-      <w:r>
-        <w:rPr>
-          <w:rFonts w:ascii="AppleSystemUIFont" w:hAnsi="AppleSystemUIFont" w:cs="AppleSystemUIFont"/>
-        </w:rPr>
-        <w:t xml:space="preserve">) ) ) -&gt; exists v ( </w:t>
-      </w:r>
-      <w:proofErr w:type="spellStart"/>
-      <w:r>
-        <w:rPr>
-          <w:rFonts w:ascii="AppleSystemUIFont" w:hAnsi="AppleSystemUIFont" w:cs="AppleSystemUIFont"/>
-        </w:rPr>
-        <w:t>IsSize</w:t>
-      </w:r>
-      <w:proofErr w:type="spellEnd"/>
-      <w:r>
-        <w:rPr>
-          <w:rFonts w:ascii="AppleSystemUIFont" w:hAnsi="AppleSystemUIFont" w:cs="AppleSystemUIFont"/>
-        </w:rPr>
-        <w:t xml:space="preserve">(x, v) &amp; </w:t>
-      </w:r>
-      <w:proofErr w:type="spellStart"/>
-      <w:r>
-        <w:rPr>
-          <w:rFonts w:ascii="AppleSystemUIFont" w:hAnsi="AppleSystemUIFont" w:cs="AppleSystemUIFont"/>
-        </w:rPr>
-        <w:t>IsSize</w:t>
-      </w:r>
-      <w:proofErr w:type="spellEnd"/>
-      <w:r>
-        <w:rPr>
-          <w:rFonts w:ascii="AppleSystemUIFont" w:hAnsi="AppleSystemUIFont" w:cs="AppleSystemUIFont"/>
-        </w:rPr>
-        <w:t>(y, v) ) )</w:t>
+        <w:t xml:space="preserve">all x all y </w:t>
+      </w:r>
+      <w:proofErr w:type="gramStart"/>
+      <w:r>
+        <w:rPr>
+          <w:rFonts w:ascii="AppleSystemUIFont" w:hAnsi="AppleSystemUIFont" w:cs="AppleSystemUIFont"/>
+        </w:rPr>
+        <w:t>( LooksLike</w:t>
+      </w:r>
+      <w:proofErr w:type="gramEnd"/>
+      <w:r>
+        <w:rPr>
+          <w:rFonts w:ascii="AppleSystemUIFont" w:hAnsi="AppleSystemUIFont" w:cs="AppleSystemUIFont"/>
+        </w:rPr>
+        <w:t>(x,y) &lt;-&gt; LooksLike(y,x) )</w:t>
+      </w:r>
+    </w:p>
+    <w:p>
+      <w:pPr>
+        <w:rPr>
+          <w:rFonts w:ascii="AppleSystemUIFont" w:hAnsi="AppleSystemUIFont" w:cs="AppleSystemUIFont"/>
+        </w:rPr>
+      </w:pPr>
+    </w:p>
+    <w:p>
+      <w:pPr>
+        <w:rPr>
+          <w:rFonts w:ascii="AppleSystemUIFont" w:hAnsi="AppleSystemUIFont" w:cs="AppleSystemUIFont"/>
+        </w:rPr>
+      </w:pPr>
+      <w:proofErr w:type="gramStart"/>
+      <w:r>
+        <w:rPr>
+          <w:rFonts w:ascii="AppleSystemUIFont" w:hAnsi="AppleSystemUIFont" w:cs="AppleSystemUIFont"/>
+        </w:rPr>
+        <w:t>Next</w:t>
+      </w:r>
+      <w:proofErr w:type="gramEnd"/>
+      <w:r>
+        <w:rPr>
+          <w:rFonts w:ascii="AppleSystemUIFont" w:hAnsi="AppleSystemUIFont" w:cs="AppleSystemUIFont"/>
+        </w:rPr>
+        <w:t xml:space="preserve"> we need to infer that two objects of the same length, depth, and width both have some (approximate) size which is equivalent:</w:t>
+      </w:r>
+    </w:p>
+    <w:p>
+      <w:pPr>
+        <w:rPr>
+          <w:rFonts w:ascii="AppleSystemUIFont" w:hAnsi="AppleSystemUIFont" w:cs="AppleSystemUIFont"/>
+        </w:rPr>
+      </w:pPr>
+    </w:p>
+    <w:p>
+      <w:pPr>
+        <w:rPr>
+          <w:rFonts w:ascii="AppleSystemUIFont" w:hAnsi="AppleSystemUIFont" w:cs="AppleSystemUIFont"/>
+        </w:rPr>
+      </w:pPr>
+      <w:r>
+        <w:rPr>
+          <w:rFonts w:ascii="AppleSystemUIFont" w:hAnsi="AppleSystemUIFont" w:cs="AppleSystemUIFont"/>
+        </w:rPr>
+        <w:lastRenderedPageBreak/>
+        <w:t xml:space="preserve">all x all y </w:t>
+      </w:r>
+      <w:proofErr w:type="gramStart"/>
+      <w:r>
+        <w:rPr>
+          <w:rFonts w:ascii="AppleSystemUIFont" w:hAnsi="AppleSystemUIFont" w:cs="AppleSystemUIFont"/>
+        </w:rPr>
+        <w:t>(  (</w:t>
+      </w:r>
+      <w:proofErr w:type="gramEnd"/>
+      <w:r>
+        <w:rPr>
+          <w:rFonts w:ascii="AppleSystemUIFont" w:hAnsi="AppleSystemUIFont" w:cs="AppleSystemUIFont"/>
+        </w:rPr>
+        <w:t xml:space="preserve"> exists l exists w exists d ( IsLength(x,l) &amp; IsLength(y,l) &amp; IsWidth(x,w) &amp; IsWidth(y, w) &amp; IsDepth(x,d) &amp; IsDepth(x,d) ) ) -&gt; exists v ( IsSize(x, v) &amp; IsSize(y, v) ) )</w:t>
       </w:r>
     </w:p>
     <w:p>
@@ -1936,63 +2746,21 @@
         <w:rPr>
           <w:rFonts w:ascii="AppleSystemUIFont" w:hAnsi="AppleSystemUIFont" w:cs="AppleSystemUIFont"/>
         </w:rPr>
-        <w:t xml:space="preserve">all x all y all u all v (  ( </w:t>
-      </w:r>
-      <w:proofErr w:type="spellStart"/>
-      <w:r>
-        <w:rPr>
-          <w:rFonts w:ascii="AppleSystemUIFont" w:hAnsi="AppleSystemUIFont" w:cs="AppleSystemUIFont"/>
-        </w:rPr>
-        <w:t>LooksLike</w:t>
-      </w:r>
-      <w:proofErr w:type="spellEnd"/>
-      <w:r>
-        <w:rPr>
-          <w:rFonts w:ascii="AppleSystemUIFont" w:hAnsi="AppleSystemUIFont" w:cs="AppleSystemUIFont"/>
-        </w:rPr>
-        <w:t xml:space="preserve">(x, u) &amp; </w:t>
-      </w:r>
-      <w:proofErr w:type="spellStart"/>
-      <w:r>
-        <w:rPr>
-          <w:rFonts w:ascii="AppleSystemUIFont" w:hAnsi="AppleSystemUIFont" w:cs="AppleSystemUIFont"/>
-        </w:rPr>
-        <w:t>IsPlural</w:t>
-      </w:r>
-      <w:proofErr w:type="spellEnd"/>
-      <w:r>
-        <w:rPr>
-          <w:rFonts w:ascii="AppleSystemUIFont" w:hAnsi="AppleSystemUIFont" w:cs="AppleSystemUIFont"/>
-        </w:rPr>
-        <w:t xml:space="preserve">(y, x) &amp; </w:t>
-      </w:r>
-      <w:proofErr w:type="spellStart"/>
-      <w:r>
-        <w:rPr>
-          <w:rFonts w:ascii="AppleSystemUIFont" w:hAnsi="AppleSystemUIFont" w:cs="AppleSystemUIFont"/>
-        </w:rPr>
-        <w:t>IsPlural</w:t>
-      </w:r>
-      <w:proofErr w:type="spellEnd"/>
-      <w:r>
-        <w:rPr>
-          <w:rFonts w:ascii="AppleSystemUIFont" w:hAnsi="AppleSystemUIFont" w:cs="AppleSystemUIFont"/>
-        </w:rPr>
-        <w:t xml:space="preserve">(v, u) ) -&gt; </w:t>
-      </w:r>
-      <w:proofErr w:type="spellStart"/>
-      <w:r>
-        <w:rPr>
-          <w:rFonts w:ascii="AppleSystemUIFont" w:hAnsi="AppleSystemUIFont" w:cs="AppleSystemUIFont"/>
-        </w:rPr>
-        <w:t>LooksLike</w:t>
-      </w:r>
-      <w:proofErr w:type="spellEnd"/>
-      <w:r>
-        <w:rPr>
-          <w:rFonts w:ascii="AppleSystemUIFont" w:hAnsi="AppleSystemUIFont" w:cs="AppleSystemUIFont"/>
-        </w:rPr>
-        <w:t>(y, v) ).</w:t>
+        <w:t xml:space="preserve">all x all y all u all v </w:t>
+      </w:r>
+      <w:proofErr w:type="gramStart"/>
+      <w:r>
+        <w:rPr>
+          <w:rFonts w:ascii="AppleSystemUIFont" w:hAnsi="AppleSystemUIFont" w:cs="AppleSystemUIFont"/>
+        </w:rPr>
+        <w:t>(  (</w:t>
+      </w:r>
+      <w:proofErr w:type="gramEnd"/>
+      <w:r>
+        <w:rPr>
+          <w:rFonts w:ascii="AppleSystemUIFont" w:hAnsi="AppleSystemUIFont" w:cs="AppleSystemUIFont"/>
+        </w:rPr>
+        <w:t xml:space="preserve"> LooksLike(x, u) &amp; IsPlural(y, x) &amp; IsPlural(v, u) ) -&gt; LooksLike(y, v) ).</w:t>
       </w:r>
     </w:p>
     <w:p>
@@ -2032,111 +2800,55 @@
         <w:rPr>
           <w:rFonts w:ascii="AppleSystemUIFont" w:hAnsi="AppleSystemUIFont" w:cs="AppleSystemUIFont"/>
         </w:rPr>
-        <w:t xml:space="preserve">all x all w all y ( ( </w:t>
-      </w:r>
-      <w:proofErr w:type="spellStart"/>
-      <w:r>
-        <w:rPr>
-          <w:rFonts w:ascii="AppleSystemUIFont" w:hAnsi="AppleSystemUIFont" w:cs="AppleSystemUIFont"/>
-        </w:rPr>
-        <w:t>IsShape</w:t>
-      </w:r>
-      <w:proofErr w:type="spellEnd"/>
-      <w:r>
-        <w:rPr>
-          <w:rFonts w:ascii="AppleSystemUIFont" w:hAnsi="AppleSystemUIFont" w:cs="AppleSystemUIFont"/>
-        </w:rPr>
-        <w:t>(x, w) &amp; -(y=w) ) -&gt; ( -</w:t>
-      </w:r>
-      <w:proofErr w:type="spellStart"/>
-      <w:r>
-        <w:rPr>
-          <w:rFonts w:ascii="AppleSystemUIFont" w:hAnsi="AppleSystemUIFont" w:cs="AppleSystemUIFont"/>
-        </w:rPr>
-        <w:t>IsShape</w:t>
-      </w:r>
-      <w:proofErr w:type="spellEnd"/>
-      <w:r>
-        <w:rPr>
-          <w:rFonts w:ascii="AppleSystemUIFont" w:hAnsi="AppleSystemUIFont" w:cs="AppleSystemUIFont"/>
-        </w:rPr>
-        <w:t>(</w:t>
-      </w:r>
-      <w:proofErr w:type="spellStart"/>
-      <w:r>
-        <w:rPr>
-          <w:rFonts w:ascii="AppleSystemUIFont" w:hAnsi="AppleSystemUIFont" w:cs="AppleSystemUIFont"/>
-        </w:rPr>
-        <w:t>x,y</w:t>
-      </w:r>
-      <w:proofErr w:type="spellEnd"/>
-      <w:r>
-        <w:rPr>
-          <w:rFonts w:ascii="AppleSystemUIFont" w:hAnsi="AppleSystemUIFont" w:cs="AppleSystemUIFont"/>
-        </w:rPr>
-        <w:t>) ) ).</w:t>
-      </w:r>
-    </w:p>
-    <w:p>
-      <w:pPr>
-        <w:rPr>
-          <w:rFonts w:ascii="AppleSystemUIFont" w:hAnsi="AppleSystemUIFont" w:cs="AppleSystemUIFont"/>
-        </w:rPr>
-      </w:pPr>
-    </w:p>
-    <w:p>
-      <w:pPr>
-        <w:rPr>
-          <w:rFonts w:ascii="AppleSystemUIFont" w:hAnsi="AppleSystemUIFont" w:cs="AppleSystemUIFont"/>
-        </w:rPr>
-      </w:pPr>
-      <w:r>
-        <w:rPr>
-          <w:rFonts w:ascii="AppleSystemUIFont" w:hAnsi="AppleSystemUIFont" w:cs="AppleSystemUIFont"/>
-        </w:rPr>
-        <w:t xml:space="preserve">all x all v all y ( ( </w:t>
-      </w:r>
-      <w:proofErr w:type="spellStart"/>
-      <w:r>
-        <w:rPr>
-          <w:rFonts w:ascii="AppleSystemUIFont" w:hAnsi="AppleSystemUIFont" w:cs="AppleSystemUIFont"/>
-        </w:rPr>
-        <w:t>IsSize</w:t>
-      </w:r>
-      <w:proofErr w:type="spellEnd"/>
-      <w:r>
-        <w:rPr>
-          <w:rFonts w:ascii="AppleSystemUIFont" w:hAnsi="AppleSystemUIFont" w:cs="AppleSystemUIFont"/>
-        </w:rPr>
-        <w:t>(x, v) &amp; -(y=v) ) -&gt; ( -</w:t>
-      </w:r>
-      <w:proofErr w:type="spellStart"/>
-      <w:r>
-        <w:rPr>
-          <w:rFonts w:ascii="AppleSystemUIFont" w:hAnsi="AppleSystemUIFont" w:cs="AppleSystemUIFont"/>
-        </w:rPr>
-        <w:t>IsSize</w:t>
-      </w:r>
-      <w:proofErr w:type="spellEnd"/>
-      <w:r>
-        <w:rPr>
-          <w:rFonts w:ascii="AppleSystemUIFont" w:hAnsi="AppleSystemUIFont" w:cs="AppleSystemUIFont"/>
-        </w:rPr>
-        <w:t>(</w:t>
-      </w:r>
-      <w:proofErr w:type="spellStart"/>
-      <w:r>
-        <w:rPr>
-          <w:rFonts w:ascii="AppleSystemUIFont" w:hAnsi="AppleSystemUIFont" w:cs="AppleSystemUIFont"/>
-        </w:rPr>
-        <w:t>x,y</w:t>
-      </w:r>
-      <w:proofErr w:type="spellEnd"/>
-      <w:r>
-        <w:rPr>
-          <w:rFonts w:ascii="AppleSystemUIFont" w:hAnsi="AppleSystemUIFont" w:cs="AppleSystemUIFont"/>
-        </w:rPr>
-        <w:t>) ) ).</w:t>
+        <w:t xml:space="preserve">all x all w all y </w:t>
+      </w:r>
+      <w:proofErr w:type="gramStart"/>
+      <w:r>
+        <w:rPr>
+          <w:rFonts w:ascii="AppleSystemUIFont" w:hAnsi="AppleSystemUIFont" w:cs="AppleSystemUIFont"/>
+        </w:rPr>
+        <w:t>( (</w:t>
+      </w:r>
+      <w:proofErr w:type="gramEnd"/>
+      <w:r>
+        <w:rPr>
+          <w:rFonts w:ascii="AppleSystemUIFont" w:hAnsi="AppleSystemUIFont" w:cs="AppleSystemUIFont"/>
+        </w:rPr>
+        <w:t xml:space="preserve"> IsShape(x, w) &amp; -(y=w) ) -&gt; ( -IsShape(x,y) ) ).</w:t>
+      </w:r>
+    </w:p>
+    <w:p>
+      <w:pPr>
+        <w:rPr>
+          <w:rFonts w:ascii="AppleSystemUIFont" w:hAnsi="AppleSystemUIFont" w:cs="AppleSystemUIFont"/>
+        </w:rPr>
+      </w:pPr>
+    </w:p>
+    <w:p>
+      <w:pPr>
+        <w:rPr>
+          <w:rFonts w:ascii="AppleSystemUIFont" w:hAnsi="AppleSystemUIFont" w:cs="AppleSystemUIFont"/>
+        </w:rPr>
+      </w:pPr>
+      <w:r>
+        <w:rPr>
+          <w:rFonts w:ascii="AppleSystemUIFont" w:hAnsi="AppleSystemUIFont" w:cs="AppleSystemUIFont"/>
+        </w:rPr>
+        <w:t xml:space="preserve">all x all v all y </w:t>
+      </w:r>
+      <w:proofErr w:type="gramStart"/>
+      <w:r>
+        <w:rPr>
+          <w:rFonts w:ascii="AppleSystemUIFont" w:hAnsi="AppleSystemUIFont" w:cs="AppleSystemUIFont"/>
+        </w:rPr>
+        <w:t>( (</w:t>
+      </w:r>
+      <w:proofErr w:type="gramEnd"/>
+      <w:r>
+        <w:rPr>
+          <w:rFonts w:ascii="AppleSystemUIFont" w:hAnsi="AppleSystemUIFont" w:cs="AppleSystemUIFont"/>
+        </w:rPr>
+        <w:t xml:space="preserve"> IsSize(x, v) &amp; -(y=v) ) -&gt; ( -IsSize(x,y) ) ).</w:t>
       </w:r>
     </w:p>
     <w:p>
@@ -2176,147 +2888,21 @@
         <w:rPr>
           <w:rFonts w:ascii="AppleSystemUIFont" w:hAnsi="AppleSystemUIFont" w:cs="AppleSystemUIFont"/>
         </w:rPr>
-        <w:t>all x all y  ( ( exists z exists w exists v (</w:t>
-      </w:r>
-      <w:proofErr w:type="spellStart"/>
-      <w:r>
-        <w:rPr>
-          <w:rFonts w:ascii="AppleSystemUIFont" w:hAnsi="AppleSystemUIFont" w:cs="AppleSystemUIFont"/>
-        </w:rPr>
-        <w:t>IsShape</w:t>
-      </w:r>
-      <w:proofErr w:type="spellEnd"/>
-      <w:r>
-        <w:rPr>
-          <w:rFonts w:ascii="AppleSystemUIFont" w:hAnsi="AppleSystemUIFont" w:cs="AppleSystemUIFont"/>
-        </w:rPr>
-        <w:t>(</w:t>
-      </w:r>
-      <w:proofErr w:type="spellStart"/>
-      <w:r>
-        <w:rPr>
-          <w:rFonts w:ascii="AppleSystemUIFont" w:hAnsi="AppleSystemUIFont" w:cs="AppleSystemUIFont"/>
-        </w:rPr>
-        <w:t>x,z</w:t>
-      </w:r>
-      <w:proofErr w:type="spellEnd"/>
-      <w:r>
-        <w:rPr>
-          <w:rFonts w:ascii="AppleSystemUIFont" w:hAnsi="AppleSystemUIFont" w:cs="AppleSystemUIFont"/>
-        </w:rPr>
-        <w:t xml:space="preserve">) &amp; </w:t>
-      </w:r>
-      <w:proofErr w:type="spellStart"/>
-      <w:r>
-        <w:rPr>
-          <w:rFonts w:ascii="AppleSystemUIFont" w:hAnsi="AppleSystemUIFont" w:cs="AppleSystemUIFont"/>
-        </w:rPr>
-        <w:t>IsShape</w:t>
-      </w:r>
-      <w:proofErr w:type="spellEnd"/>
-      <w:r>
-        <w:rPr>
-          <w:rFonts w:ascii="AppleSystemUIFont" w:hAnsi="AppleSystemUIFont" w:cs="AppleSystemUIFont"/>
-        </w:rPr>
-        <w:t>(</w:t>
-      </w:r>
-      <w:proofErr w:type="spellStart"/>
-      <w:r>
-        <w:rPr>
-          <w:rFonts w:ascii="AppleSystemUIFont" w:hAnsi="AppleSystemUIFont" w:cs="AppleSystemUIFont"/>
-        </w:rPr>
-        <w:t>y,z</w:t>
-      </w:r>
-      <w:proofErr w:type="spellEnd"/>
-      <w:r>
-        <w:rPr>
-          <w:rFonts w:ascii="AppleSystemUIFont" w:hAnsi="AppleSystemUIFont" w:cs="AppleSystemUIFont"/>
-        </w:rPr>
-        <w:t xml:space="preserve">) &amp; </w:t>
-      </w:r>
-      <w:proofErr w:type="spellStart"/>
-      <w:r>
-        <w:rPr>
-          <w:rFonts w:ascii="AppleSystemUIFont" w:hAnsi="AppleSystemUIFont" w:cs="AppleSystemUIFont"/>
-        </w:rPr>
-        <w:t>IsColour</w:t>
-      </w:r>
-      <w:proofErr w:type="spellEnd"/>
-      <w:r>
-        <w:rPr>
-          <w:rFonts w:ascii="AppleSystemUIFont" w:hAnsi="AppleSystemUIFont" w:cs="AppleSystemUIFont"/>
-        </w:rPr>
-        <w:t>(</w:t>
-      </w:r>
-      <w:proofErr w:type="spellStart"/>
-      <w:r>
-        <w:rPr>
-          <w:rFonts w:ascii="AppleSystemUIFont" w:hAnsi="AppleSystemUIFont" w:cs="AppleSystemUIFont"/>
-        </w:rPr>
-        <w:t>x,v</w:t>
-      </w:r>
-      <w:proofErr w:type="spellEnd"/>
-      <w:r>
-        <w:rPr>
-          <w:rFonts w:ascii="AppleSystemUIFont" w:hAnsi="AppleSystemUIFont" w:cs="AppleSystemUIFont"/>
-        </w:rPr>
-        <w:t xml:space="preserve">) &amp; </w:t>
-      </w:r>
-      <w:proofErr w:type="spellStart"/>
-      <w:r>
-        <w:rPr>
-          <w:rFonts w:ascii="AppleSystemUIFont" w:hAnsi="AppleSystemUIFont" w:cs="AppleSystemUIFont"/>
-        </w:rPr>
-        <w:t>IsColour</w:t>
-      </w:r>
-      <w:proofErr w:type="spellEnd"/>
-      <w:r>
-        <w:rPr>
-          <w:rFonts w:ascii="AppleSystemUIFont" w:hAnsi="AppleSystemUIFont" w:cs="AppleSystemUIFont"/>
-        </w:rPr>
-        <w:t xml:space="preserve">(y, v) &amp; </w:t>
-      </w:r>
-      <w:proofErr w:type="spellStart"/>
-      <w:r>
-        <w:rPr>
-          <w:rFonts w:ascii="AppleSystemUIFont" w:hAnsi="AppleSystemUIFont" w:cs="AppleSystemUIFont"/>
-        </w:rPr>
-        <w:t>IsSize</w:t>
-      </w:r>
-      <w:proofErr w:type="spellEnd"/>
-      <w:r>
-        <w:rPr>
-          <w:rFonts w:ascii="AppleSystemUIFont" w:hAnsi="AppleSystemUIFont" w:cs="AppleSystemUIFont"/>
-        </w:rPr>
-        <w:t xml:space="preserve">(x, w) &amp; </w:t>
-      </w:r>
-      <w:proofErr w:type="spellStart"/>
-      <w:r>
-        <w:rPr>
-          <w:rFonts w:ascii="AppleSystemUIFont" w:hAnsi="AppleSystemUIFont" w:cs="AppleSystemUIFont"/>
-        </w:rPr>
-        <w:t>IsSize</w:t>
-      </w:r>
-      <w:proofErr w:type="spellEnd"/>
-      <w:r>
-        <w:rPr>
-          <w:rFonts w:ascii="AppleSystemUIFont" w:hAnsi="AppleSystemUIFont" w:cs="AppleSystemUIFont"/>
-        </w:rPr>
-        <w:t xml:space="preserve">(y, w) ) ) &lt;-&gt; </w:t>
-      </w:r>
-      <w:proofErr w:type="spellStart"/>
-      <w:r>
-        <w:rPr>
-          <w:rFonts w:ascii="AppleSystemUIFont" w:hAnsi="AppleSystemUIFont" w:cs="AppleSystemUIFont"/>
-        </w:rPr>
-        <w:t>LooksLike</w:t>
-      </w:r>
-      <w:proofErr w:type="spellEnd"/>
-      <w:r>
-        <w:rPr>
-          <w:rFonts w:ascii="AppleSystemUIFont" w:hAnsi="AppleSystemUIFont" w:cs="AppleSystemUIFont"/>
-        </w:rPr>
-        <w:t>(x, y) ).</w:t>
+        <w:t xml:space="preserve">all x all </w:t>
+      </w:r>
+      <w:proofErr w:type="gramStart"/>
+      <w:r>
+        <w:rPr>
+          <w:rFonts w:ascii="AppleSystemUIFont" w:hAnsi="AppleSystemUIFont" w:cs="AppleSystemUIFont"/>
+        </w:rPr>
+        <w:t>y  (</w:t>
+      </w:r>
+      <w:proofErr w:type="gramEnd"/>
+      <w:r>
+        <w:rPr>
+          <w:rFonts w:ascii="AppleSystemUIFont" w:hAnsi="AppleSystemUIFont" w:cs="AppleSystemUIFont"/>
+        </w:rPr>
+        <w:t xml:space="preserve"> ( exists z exists w exists v (IsShape(x,z) &amp; IsShape(y,z) &amp; IsColour(x,v) &amp; IsColour(y, v) &amp; IsSize(x, w) &amp; IsSize(y, w) ) ) &lt;-&gt; LooksLike(x, y) ).</w:t>
       </w:r>
     </w:p>
     <w:p>
@@ -2599,7 +3185,15 @@
           <w:sz w:val="24"/>
           <w:szCs w:val="24"/>
         </w:rPr>
-        <w:t>A large part of the knowledge are the rules of tag. First, tag is a game that multiple people play, and in tag you have exactly one person who is labelled as “it”. If the person who is labelled as “it” touches another person then that label transfers, so the original person no longer has the label “it” and the touched person does have the label “it”. Furthermore, if someone has the label “it” then they will try and give it away.</w:t>
+        <w:t xml:space="preserve">A large part of the knowledge are the rules of tag. First, tag is a game that multiple people play, and in tag you have exactly one person who is labelled as “it”. If the person who is labelled as “it” touches another person then that label transfers, so </w:t>
+      </w:r>
+      <w:r>
+        <w:rPr>
+          <w:sz w:val="24"/>
+          <w:szCs w:val="24"/>
+        </w:rPr>
+        <w:lastRenderedPageBreak/>
+        <w:t>the original person no longer has the label “it” and the touched person does have the label “it”. Furthermore, if someone has the label “it” then they will try and give it away.</w:t>
       </w:r>
     </w:p>
     <w:p>
@@ -2624,15 +3218,7 @@
           <w:sz w:val="24"/>
           <w:szCs w:val="24"/>
         </w:rPr>
-        <w:t xml:space="preserve">The other important part of knowledge that must be taught are the meanings of ‘chased’ and ‘ran from’. If one person chases another then the first person is trying </w:t>
-      </w:r>
-      <w:r>
-        <w:rPr>
-          <w:sz w:val="24"/>
-          <w:szCs w:val="24"/>
-        </w:rPr>
-        <w:lastRenderedPageBreak/>
-        <w:t>to touch the second. If one person runs from another then the first person is trying to not be touched by the second.</w:t>
+        <w:t>The other important part of knowledge that must be taught are the meanings of ‘chased’ and ‘ran from’. If one person chases another then the first person is trying to touch the second. If one person runs from another then the first person is trying to not be touched by the second.</w:t>
       </w:r>
     </w:p>
     <w:p>
@@ -2657,7 +3243,23 @@
           <w:sz w:val="24"/>
           <w:szCs w:val="24"/>
         </w:rPr>
-        <w:t>There are also reasoning principles that must be taught. It can be assumed, that if all people involved are playing a game of tag, then one person chasing another means the first person is trying to touch the second and hence is “it”. If the first person is running away from the second then this conclusion switches around and the second person is “it”.</w:t>
+        <w:t xml:space="preserve">There are also reasoning principles that must be taught. It can be assumed, that if all people involved are playing a game of tag, then one person chasing another means the first person is trying to touch the second and hence is “it”. If the first person is running away from the </w:t>
+      </w:r>
+      <w:proofErr w:type="gramStart"/>
+      <w:r>
+        <w:rPr>
+          <w:sz w:val="24"/>
+          <w:szCs w:val="24"/>
+        </w:rPr>
+        <w:t>second</w:t>
+      </w:r>
+      <w:proofErr w:type="gramEnd"/>
+      <w:r>
+        <w:rPr>
+          <w:sz w:val="24"/>
+          <w:szCs w:val="24"/>
+        </w:rPr>
+        <w:t xml:space="preserve"> then this conclusion switches around and the second person is “it”.</w:t>
       </w:r>
     </w:p>
     <w:p>
@@ -2739,7 +3341,7 @@
         </w:rPr>
         <w:t>In order to represent the two sentences in logical formula it is first required to define the constants, predicates and relations we need to build up the sentences. There are only two constants required for this, Ethan and Luke. There are also only two predicates required, we will take these as T(x) to represent ‘x is playing tag’ and IT(x) to represent ‘x is “it”’. Finally, we also require two relations. R(</w:t>
       </w:r>
-      <w:proofErr w:type="spellStart"/>
+      <w:proofErr w:type="gramStart"/>
       <w:r>
         <w:rPr>
           <w:sz w:val="24"/>
@@ -2747,29 +3349,13 @@
         </w:rPr>
         <w:t>x,y</w:t>
       </w:r>
-      <w:proofErr w:type="spellEnd"/>
-      <w:r>
-        <w:rPr>
-          <w:sz w:val="24"/>
-          <w:szCs w:val="24"/>
-        </w:rPr>
-        <w:t>) represents ‘x runs from y’ and C(</w:t>
-      </w:r>
-      <w:proofErr w:type="spellStart"/>
-      <w:r>
-        <w:rPr>
-          <w:sz w:val="24"/>
-          <w:szCs w:val="24"/>
-        </w:rPr>
-        <w:t>x,y</w:t>
-      </w:r>
-      <w:proofErr w:type="spellEnd"/>
-      <w:r>
-        <w:rPr>
-          <w:sz w:val="24"/>
-          <w:szCs w:val="24"/>
-        </w:rPr>
-        <w:t>) represents ‘x chases y’. Using these we can then form the following two sentences.</w:t>
+      <w:proofErr w:type="gramEnd"/>
+      <w:r>
+        <w:rPr>
+          <w:sz w:val="24"/>
+          <w:szCs w:val="24"/>
+        </w:rPr>
+        <w:t>) represents ‘x runs from y’ and C(x,y) represents ‘x chases y’. Using these we can then form the following two sentences.</w:t>
       </w:r>
     </w:p>
     <w:p>
@@ -2788,7 +3374,7 @@
         </w:rPr>
         <w:t>(T(Ethan) &amp; T(Luke) &amp; C(</w:t>
       </w:r>
-      <w:proofErr w:type="spellStart"/>
+      <w:proofErr w:type="gramStart"/>
       <w:r>
         <w:rPr>
           <w:sz w:val="24"/>
@@ -2796,7 +3382,7 @@
         </w:rPr>
         <w:t>Ethan,Luke</w:t>
       </w:r>
-      <w:proofErr w:type="spellEnd"/>
+      <w:proofErr w:type="gramEnd"/>
       <w:r>
         <w:rPr>
           <w:sz w:val="24"/>
@@ -2821,7 +3407,7 @@
         </w:rPr>
         <w:t>(T(Ethan) &amp; T(Luke) &amp; R(</w:t>
       </w:r>
-      <w:proofErr w:type="spellStart"/>
+      <w:proofErr w:type="gramStart"/>
       <w:r>
         <w:rPr>
           <w:sz w:val="24"/>
@@ -2829,7 +3415,7 @@
         </w:rPr>
         <w:t>Ethan,Luke</w:t>
       </w:r>
-      <w:proofErr w:type="spellEnd"/>
+      <w:proofErr w:type="gramEnd"/>
       <w:r>
         <w:rPr>
           <w:sz w:val="24"/>
@@ -2860,25 +3446,9 @@
           <w:sz w:val="24"/>
           <w:szCs w:val="24"/>
         </w:rPr>
-        <w:t xml:space="preserve">We will now represent some of the facts that are required to know the answer in logical formula. In order to do this we need to define one more relation, </w:t>
-      </w:r>
-      <w:proofErr w:type="spellStart"/>
-      <w:r>
-        <w:rPr>
-          <w:sz w:val="24"/>
-          <w:szCs w:val="24"/>
-        </w:rPr>
-        <w:t>Tou</w:t>
-      </w:r>
-      <w:proofErr w:type="spellEnd"/>
-      <w:r>
-        <w:rPr>
-          <w:sz w:val="24"/>
-          <w:szCs w:val="24"/>
-        </w:rPr>
-        <w:t>(</w:t>
-      </w:r>
-      <w:proofErr w:type="spellStart"/>
+        <w:t>We will now represent some of the facts that are required to know the answer in logical formula. In order to do this we need to define one more relation, Tou(</w:t>
+      </w:r>
+      <w:proofErr w:type="gramStart"/>
       <w:r>
         <w:rPr>
           <w:sz w:val="24"/>
@@ -2886,7 +3456,7 @@
         </w:rPr>
         <w:t>x,y</w:t>
       </w:r>
-      <w:proofErr w:type="spellEnd"/>
+      <w:proofErr w:type="gramEnd"/>
       <w:r>
         <w:rPr>
           <w:sz w:val="24"/>
@@ -2917,7 +3487,23 @@
           <w:sz w:val="24"/>
           <w:szCs w:val="24"/>
         </w:rPr>
-        <w:t>If two people play tag and one chases the other then the chaser is trying to touch the person being chased.</w:t>
+        <w:t xml:space="preserve">If two people play tag and one chases the </w:t>
+      </w:r>
+      <w:proofErr w:type="gramStart"/>
+      <w:r>
+        <w:rPr>
+          <w:sz w:val="24"/>
+          <w:szCs w:val="24"/>
+        </w:rPr>
+        <w:t>other</w:t>
+      </w:r>
+      <w:proofErr w:type="gramEnd"/>
+      <w:r>
+        <w:rPr>
+          <w:sz w:val="24"/>
+          <w:szCs w:val="24"/>
+        </w:rPr>
+        <w:t xml:space="preserve"> then the chaser is trying to touch the person being chased.</w:t>
       </w:r>
     </w:p>
     <w:p>
@@ -2936,7 +3522,7 @@
         </w:rPr>
         <w:t>All x All y ((T(x) &amp; T(y) &amp; C(</w:t>
       </w:r>
-      <w:proofErr w:type="spellStart"/>
+      <w:proofErr w:type="gramStart"/>
       <w:r>
         <w:rPr>
           <w:sz w:val="24"/>
@@ -2944,45 +3530,13 @@
         </w:rPr>
         <w:t>x,y</w:t>
       </w:r>
-      <w:proofErr w:type="spellEnd"/>
-      <w:r>
-        <w:rPr>
-          <w:sz w:val="24"/>
-          <w:szCs w:val="24"/>
-        </w:rPr>
-        <w:t xml:space="preserve">)) -&gt; </w:t>
-      </w:r>
-      <w:proofErr w:type="spellStart"/>
-      <w:r>
-        <w:rPr>
-          <w:sz w:val="24"/>
-          <w:szCs w:val="24"/>
-        </w:rPr>
-        <w:t>Tou</w:t>
-      </w:r>
-      <w:proofErr w:type="spellEnd"/>
-      <w:r>
-        <w:rPr>
-          <w:sz w:val="24"/>
-          <w:szCs w:val="24"/>
-        </w:rPr>
-        <w:t>(</w:t>
-      </w:r>
-      <w:proofErr w:type="spellStart"/>
-      <w:r>
-        <w:rPr>
-          <w:sz w:val="24"/>
-          <w:szCs w:val="24"/>
-        </w:rPr>
-        <w:t>x,y</w:t>
-      </w:r>
-      <w:proofErr w:type="spellEnd"/>
-      <w:r>
-        <w:rPr>
-          <w:sz w:val="24"/>
-          <w:szCs w:val="24"/>
-        </w:rPr>
-        <w:t>))</w:t>
+      <w:proofErr w:type="gramEnd"/>
+      <w:r>
+        <w:rPr>
+          <w:sz w:val="24"/>
+          <w:szCs w:val="24"/>
+        </w:rPr>
+        <w:t>)) -&gt; Tou(x,y))</w:t>
       </w:r>
     </w:p>
     <w:p>
@@ -3025,9 +3579,10 @@
           <w:sz w:val="24"/>
           <w:szCs w:val="24"/>
         </w:rPr>
+        <w:lastRenderedPageBreak/>
         <w:t>All x All y ((T(x) &amp; T(y) &amp; R(</w:t>
       </w:r>
-      <w:proofErr w:type="spellStart"/>
+      <w:proofErr w:type="gramStart"/>
       <w:r>
         <w:rPr>
           <w:sz w:val="24"/>
@@ -3035,45 +3590,13 @@
         </w:rPr>
         <w:t>x,y</w:t>
       </w:r>
-      <w:proofErr w:type="spellEnd"/>
-      <w:r>
-        <w:rPr>
-          <w:sz w:val="24"/>
-          <w:szCs w:val="24"/>
-        </w:rPr>
-        <w:t xml:space="preserve">)) -&gt; </w:t>
-      </w:r>
-      <w:proofErr w:type="spellStart"/>
-      <w:r>
-        <w:rPr>
-          <w:sz w:val="24"/>
-          <w:szCs w:val="24"/>
-        </w:rPr>
-        <w:t>Tou</w:t>
-      </w:r>
-      <w:proofErr w:type="spellEnd"/>
-      <w:r>
-        <w:rPr>
-          <w:sz w:val="24"/>
-          <w:szCs w:val="24"/>
-        </w:rPr>
-        <w:t>(</w:t>
-      </w:r>
-      <w:proofErr w:type="spellStart"/>
-      <w:r>
-        <w:rPr>
-          <w:sz w:val="24"/>
-          <w:szCs w:val="24"/>
-        </w:rPr>
-        <w:t>y,x</w:t>
-      </w:r>
-      <w:proofErr w:type="spellEnd"/>
-      <w:r>
-        <w:rPr>
-          <w:sz w:val="24"/>
-          <w:szCs w:val="24"/>
-        </w:rPr>
-        <w:t>))</w:t>
+      <w:proofErr w:type="gramEnd"/>
+      <w:r>
+        <w:rPr>
+          <w:sz w:val="24"/>
+          <w:szCs w:val="24"/>
+        </w:rPr>
+        <w:t>)) -&gt; Tou(y,x))</w:t>
       </w:r>
     </w:p>
     <w:p>
@@ -3115,25 +3638,9 @@
           <w:sz w:val="24"/>
           <w:szCs w:val="24"/>
         </w:rPr>
-        <w:t xml:space="preserve">All x All y ((T(x) &amp; T(y) &amp; </w:t>
-      </w:r>
-      <w:proofErr w:type="spellStart"/>
-      <w:r>
-        <w:rPr>
-          <w:sz w:val="24"/>
-          <w:szCs w:val="24"/>
-        </w:rPr>
-        <w:t>Tou</w:t>
-      </w:r>
-      <w:proofErr w:type="spellEnd"/>
-      <w:r>
-        <w:rPr>
-          <w:sz w:val="24"/>
-          <w:szCs w:val="24"/>
-        </w:rPr>
-        <w:t>(</w:t>
-      </w:r>
-      <w:proofErr w:type="spellStart"/>
+        <w:t>All x All y ((T(x) &amp; T(y) &amp; Tou(</w:t>
+      </w:r>
+      <w:proofErr w:type="gramStart"/>
       <w:r>
         <w:rPr>
           <w:sz w:val="24"/>
@@ -3141,7 +3648,7 @@
         </w:rPr>
         <w:t>x,y</w:t>
       </w:r>
-      <w:proofErr w:type="spellEnd"/>
+      <w:proofErr w:type="gramEnd"/>
       <w:r>
         <w:rPr>
           <w:sz w:val="24"/>
@@ -3189,15 +3696,7 @@
     </w:p>
     <w:p>
       <w:r>
-        <w:t xml:space="preserve">The Choices of Plausible Alternatives (COPA) dataset was developed by Andrew Gordon as an evaluation tool for “open-domain </w:t>
-      </w:r>
-      <w:proofErr w:type="spellStart"/>
-      <w:r>
-        <w:t>commonsense</w:t>
-      </w:r>
-      <w:proofErr w:type="spellEnd"/>
-      <w:r>
-        <w:t xml:space="preserve"> causal reasoning”. The dataset was </w:t>
+        <w:t xml:space="preserve">The Choices of Plausible Alternatives (COPA) dataset was developed by Andrew Gordon as an evaluation tool for “open-domain commonsense causal reasoning”. The dataset was </w:t>
       </w:r>
       <w:r>
         <w:t xml:space="preserve">heavily </w:t>
@@ -3246,15 +3745,7 @@
         <w:t xml:space="preserve">This is an example of positive entailment. </w:t>
       </w:r>
       <w:r>
-        <w:t xml:space="preserve">Although RTE is a great evaluation tool for inferential capability it is not as useful for evaluating </w:t>
-      </w:r>
-      <w:proofErr w:type="spellStart"/>
-      <w:r>
-        <w:t>commonsense</w:t>
-      </w:r>
-      <w:proofErr w:type="spellEnd"/>
-      <w:r>
-        <w:t xml:space="preserve"> inference. Through the use of the RTE challenges the distinction between entailment and implication was made. Entailments are </w:t>
+        <w:t xml:space="preserve">Although RTE is a great evaluation tool for inferential capability it is not as useful for evaluating commonsense inference. Through the use of the RTE challenges the distinction between entailment and implication was made. Entailments are </w:t>
       </w:r>
       <w:r>
         <w:t>inferences</w:t>
@@ -3269,15 +3760,7 @@
     <w:p/>
     <w:p>
       <w:r>
-        <w:t xml:space="preserve">In order to test for </w:t>
-      </w:r>
-      <w:proofErr w:type="spellStart"/>
-      <w:r>
-        <w:t>commonsense</w:t>
-      </w:r>
-      <w:proofErr w:type="spellEnd"/>
-      <w:r>
-        <w:t xml:space="preserve"> casual implication, t</w:t>
+        <w:t>In order to test for commonsense casual implication, t</w:t>
       </w:r>
       <w:r>
         <w:t>he</w:t>
@@ -3595,7 +4078,21 @@
         <w:rPr>
           <w:color w:val="FF0000"/>
         </w:rPr>
-        <w:t>Explain why this a good test e.g. how have they ensured that the system is reasoning not just guessing or using different methods (causality bridges)</w:t>
+        <w:t xml:space="preserve">Explain why this a good test </w:t>
+      </w:r>
+      <w:proofErr w:type="gramStart"/>
+      <w:r>
+        <w:rPr>
+          <w:color w:val="FF0000"/>
+        </w:rPr>
+        <w:t>e.g.</w:t>
+      </w:r>
+      <w:proofErr w:type="gramEnd"/>
+      <w:r>
+        <w:rPr>
+          <w:color w:val="FF0000"/>
+        </w:rPr>
+        <w:t xml:space="preserve"> how have they ensured that the system is reasoning not just guessing or using different methods (causality bridges)</w:t>
       </w:r>
     </w:p>
     <w:p>
@@ -3644,6 +4141,7 @@
           <w:iCs/>
           <w:color w:val="000000" w:themeColor="text1"/>
         </w:rPr>
+        <w:lastRenderedPageBreak/>
         <w:t xml:space="preserve">Alternative 1: </w:t>
       </w:r>
       <w:r>
@@ -3707,7 +4205,6 @@
         <w:pStyle w:val="Heading1"/>
       </w:pPr>
       <w:r>
-        <w:lastRenderedPageBreak/>
         <w:t>Conclusion</w:t>
       </w:r>
     </w:p>
@@ -3730,7 +4227,39 @@
           <w:sz w:val="24"/>
           <w:szCs w:val="24"/>
         </w:rPr>
-        <w:t xml:space="preserve">This problem, under the conditions stated above, can be solved by knowledge, representation and reasoning methods. The condition required is that in a game of tag, you only run from the person who is “it” and you only chase people if you are “it”. Whilst this is true in the rules of the game it is not necessarily true in life and often in tag the players may not know who is “it” and run from any other players. Therefore, a possible answer to the original question is that neither Ethan or Luke are “it”.  However, as we are given with the problem that either Ethan or Luke are “it”, it can be assumed by both humans and the computer program that the required condition holds. </w:t>
+        <w:t xml:space="preserve">This problem, under the conditions stated above, can be solved by knowledge, representation and reasoning methods. The condition required is that in a game of tag, you only run from the person who is “it” and you only chase people if you are “it”. Whilst this is true in the rules of the game it is not necessarily true in life and often in tag the players may not know who </w:t>
+      </w:r>
+      <w:proofErr w:type="gramStart"/>
+      <w:r>
+        <w:rPr>
+          <w:sz w:val="24"/>
+          <w:szCs w:val="24"/>
+        </w:rPr>
+        <w:t>is “it”</w:t>
+      </w:r>
+      <w:proofErr w:type="gramEnd"/>
+      <w:r>
+        <w:rPr>
+          <w:sz w:val="24"/>
+          <w:szCs w:val="24"/>
+        </w:rPr>
+        <w:t xml:space="preserve"> and run from any other players. Therefore, a possible answer to the original question is that neither Ethan </w:t>
+      </w:r>
+      <w:proofErr w:type="gramStart"/>
+      <w:r>
+        <w:rPr>
+          <w:sz w:val="24"/>
+          <w:szCs w:val="24"/>
+        </w:rPr>
+        <w:t>or</w:t>
+      </w:r>
+      <w:proofErr w:type="gramEnd"/>
+      <w:r>
+        <w:rPr>
+          <w:sz w:val="24"/>
+          <w:szCs w:val="24"/>
+        </w:rPr>
+        <w:t xml:space="preserve"> Luke are “it”.  However, as we are given with the problem that either Ethan or Luke are “it”, it can be assumed by both humans and the computer program that the required condition holds. </w:t>
       </w:r>
     </w:p>
     <w:p>
@@ -3758,10 +4287,7 @@
         <w:t>To conclude, this exact problem can be solved by knowledge, representation and reasoning methods. However, it would be difficult, due to nuances of the game, to scale the solution up to answering any tag related questions.</w:t>
       </w:r>
     </w:p>
-    <w:p>
-      <w:bookmarkStart w:id="2" w:name="_GoBack"/>
-      <w:bookmarkEnd w:id="2"/>
-    </w:p>
+    <w:p/>
     <w:p>
       <w:pPr>
         <w:pStyle w:val="Heading1"/>
@@ -3786,7 +4312,7 @@
 </file>
 
 <file path=word/endnotes.xml><?xml version="1.0" encoding="utf-8"?>
-<w:endnotes xmlns:wpc="http://schemas.microsoft.com/office/word/2010/wordprocessingCanvas" xmlns:cx="http://schemas.microsoft.com/office/drawing/2014/chartex" xmlns:cx1="http://schemas.microsoft.com/office/drawing/2015/9/8/chartex" xmlns:cx2="http://schemas.microsoft.com/office/drawing/2015/10/21/chartex" xmlns:cx3="http://schemas.microsoft.com/office/drawing/2016/5/9/chartex" xmlns:cx4="http://schemas.microsoft.com/office/drawing/2016/5/10/chartex" xmlns:cx5="http://schemas.microsoft.com/office/drawing/2016/5/11/chartex" xmlns:cx6="http://schemas.microsoft.com/office/drawing/2016/5/12/chartex" xmlns:cx7="http://schemas.microsoft.com/office/drawing/2016/5/13/chartex" xmlns:cx8="http://schemas.microsoft.com/office/drawing/2016/5/14/chartex" xmlns:mc="http://schemas.openxmlformats.org/markup-compatibility/2006" xmlns:aink="http://schemas.microsoft.com/office/drawing/2016/ink" xmlns:am3d="http://schemas.microsoft.com/office/drawing/2017/model3d" xmlns:o="urn:schemas-microsoft-com:office:office" xmlns:r="http://schemas.openxmlformats.org/officeDocument/2006/relationships" xmlns:m="http://schemas.openxmlformats.org/officeDocument/2006/math" xmlns:v="urn:schemas-microsoft-com:vml" xmlns:wp14="http://schemas.microsoft.com/office/word/2010/wordprocessingDrawing" xmlns:wp="http://schemas.openxmlformats.org/drawingml/2006/wordprocessingDrawing" xmlns:w10="urn:schemas-microsoft-com:office:word" xmlns:w="http://schemas.openxmlformats.org/wordprocessingml/2006/main" xmlns:w14="http://schemas.microsoft.com/office/word/2010/wordml" xmlns:w15="http://schemas.microsoft.com/office/word/2012/wordml" xmlns:w16cid="http://schemas.microsoft.com/office/word/2016/wordml/cid" xmlns:w16se="http://schemas.microsoft.com/office/word/2015/wordml/symex" xmlns:wpg="http://schemas.microsoft.com/office/word/2010/wordprocessingGroup" xmlns:wpi="http://schemas.microsoft.com/office/word/2010/wordprocessingInk" xmlns:wne="http://schemas.microsoft.com/office/word/2006/wordml" xmlns:wps="http://schemas.microsoft.com/office/word/2010/wordprocessingShape" mc:Ignorable="w14 w15 w16se w16cid wp14">
+<w:endnotes xmlns:wpc="http://schemas.microsoft.com/office/word/2010/wordprocessingCanvas" xmlns:cx="http://schemas.microsoft.com/office/drawing/2014/chartex" xmlns:cx1="http://schemas.microsoft.com/office/drawing/2015/9/8/chartex" xmlns:cx2="http://schemas.microsoft.com/office/drawing/2015/10/21/chartex" xmlns:cx3="http://schemas.microsoft.com/office/drawing/2016/5/9/chartex" xmlns:cx4="http://schemas.microsoft.com/office/drawing/2016/5/10/chartex" xmlns:cx5="http://schemas.microsoft.com/office/drawing/2016/5/11/chartex" xmlns:cx6="http://schemas.microsoft.com/office/drawing/2016/5/12/chartex" xmlns:cx7="http://schemas.microsoft.com/office/drawing/2016/5/13/chartex" xmlns:cx8="http://schemas.microsoft.com/office/drawing/2016/5/14/chartex" xmlns:mc="http://schemas.openxmlformats.org/markup-compatibility/2006" xmlns:aink="http://schemas.microsoft.com/office/drawing/2016/ink" xmlns:am3d="http://schemas.microsoft.com/office/drawing/2017/model3d" xmlns:o="urn:schemas-microsoft-com:office:office" xmlns:r="http://schemas.openxmlformats.org/officeDocument/2006/relationships" xmlns:m="http://schemas.openxmlformats.org/officeDocument/2006/math" xmlns:v="urn:schemas-microsoft-com:vml" xmlns:wp14="http://schemas.microsoft.com/office/word/2010/wordprocessingDrawing" xmlns:wp="http://schemas.openxmlformats.org/drawingml/2006/wordprocessingDrawing" xmlns:w10="urn:schemas-microsoft-com:office:word" xmlns:w="http://schemas.openxmlformats.org/wordprocessingml/2006/main" xmlns:w14="http://schemas.microsoft.com/office/word/2010/wordml" xmlns:w15="http://schemas.microsoft.com/office/word/2012/wordml" xmlns:w16cex="http://schemas.microsoft.com/office/word/2018/wordml/cex" xmlns:w16cid="http://schemas.microsoft.com/office/word/2016/wordml/cid" xmlns:w16="http://schemas.microsoft.com/office/word/2018/wordml" xmlns:w16se="http://schemas.microsoft.com/office/word/2015/wordml/symex" xmlns:wpg="http://schemas.microsoft.com/office/word/2010/wordprocessingGroup" xmlns:wpi="http://schemas.microsoft.com/office/word/2010/wordprocessingInk" xmlns:wne="http://schemas.microsoft.com/office/word/2006/wordml" xmlns:wps="http://schemas.microsoft.com/office/word/2010/wordprocessingShape" mc:Ignorable="w14 w15 w16se w16cid w16 w16cex wp14">
   <w:endnote w:type="separator" w:id="-1">
     <w:p>
       <w:r>
@@ -3805,7 +4331,7 @@
 </file>
 
 <file path=word/footer1.xml><?xml version="1.0" encoding="utf-8"?>
-<w:ftr xmlns:wpc="http://schemas.microsoft.com/office/word/2010/wordprocessingCanvas" xmlns:cx="http://schemas.microsoft.com/office/drawing/2014/chartex" xmlns:cx1="http://schemas.microsoft.com/office/drawing/2015/9/8/chartex" xmlns:cx2="http://schemas.microsoft.com/office/drawing/2015/10/21/chartex" xmlns:cx3="http://schemas.microsoft.com/office/drawing/2016/5/9/chartex" xmlns:cx4="http://schemas.microsoft.com/office/drawing/2016/5/10/chartex" xmlns:cx5="http://schemas.microsoft.com/office/drawing/2016/5/11/chartex" xmlns:cx6="http://schemas.microsoft.com/office/drawing/2016/5/12/chartex" xmlns:cx7="http://schemas.microsoft.com/office/drawing/2016/5/13/chartex" xmlns:cx8="http://schemas.microsoft.com/office/drawing/2016/5/14/chartex" xmlns:mc="http://schemas.openxmlformats.org/markup-compatibility/2006" xmlns:aink="http://schemas.microsoft.com/office/drawing/2016/ink" xmlns:am3d="http://schemas.microsoft.com/office/drawing/2017/model3d" xmlns:o="urn:schemas-microsoft-com:office:office" xmlns:r="http://schemas.openxmlformats.org/officeDocument/2006/relationships" xmlns:m="http://schemas.openxmlformats.org/officeDocument/2006/math" xmlns:v="urn:schemas-microsoft-com:vml" xmlns:wp14="http://schemas.microsoft.com/office/word/2010/wordprocessingDrawing" xmlns:wp="http://schemas.openxmlformats.org/drawingml/2006/wordprocessingDrawing" xmlns:w10="urn:schemas-microsoft-com:office:word" xmlns:w="http://schemas.openxmlformats.org/wordprocessingml/2006/main" xmlns:w14="http://schemas.microsoft.com/office/word/2010/wordml" xmlns:w15="http://schemas.microsoft.com/office/word/2012/wordml" xmlns:w16cid="http://schemas.microsoft.com/office/word/2016/wordml/cid" xmlns:w16se="http://schemas.microsoft.com/office/word/2015/wordml/symex" xmlns:wpg="http://schemas.microsoft.com/office/word/2010/wordprocessingGroup" xmlns:wpi="http://schemas.microsoft.com/office/word/2010/wordprocessingInk" xmlns:wne="http://schemas.microsoft.com/office/word/2006/wordml" xmlns:wps="http://schemas.microsoft.com/office/word/2010/wordprocessingShape" mc:Ignorable="w14 w15 w16se w16cid wp14">
+<w:ftr xmlns:wpc="http://schemas.microsoft.com/office/word/2010/wordprocessingCanvas" xmlns:cx="http://schemas.microsoft.com/office/drawing/2014/chartex" xmlns:cx1="http://schemas.microsoft.com/office/drawing/2015/9/8/chartex" xmlns:cx2="http://schemas.microsoft.com/office/drawing/2015/10/21/chartex" xmlns:cx3="http://schemas.microsoft.com/office/drawing/2016/5/9/chartex" xmlns:cx4="http://schemas.microsoft.com/office/drawing/2016/5/10/chartex" xmlns:cx5="http://schemas.microsoft.com/office/drawing/2016/5/11/chartex" xmlns:cx6="http://schemas.microsoft.com/office/drawing/2016/5/12/chartex" xmlns:cx7="http://schemas.microsoft.com/office/drawing/2016/5/13/chartex" xmlns:cx8="http://schemas.microsoft.com/office/drawing/2016/5/14/chartex" xmlns:mc="http://schemas.openxmlformats.org/markup-compatibility/2006" xmlns:aink="http://schemas.microsoft.com/office/drawing/2016/ink" xmlns:am3d="http://schemas.microsoft.com/office/drawing/2017/model3d" xmlns:o="urn:schemas-microsoft-com:office:office" xmlns:r="http://schemas.openxmlformats.org/officeDocument/2006/relationships" xmlns:m="http://schemas.openxmlformats.org/officeDocument/2006/math" xmlns:v="urn:schemas-microsoft-com:vml" xmlns:wp14="http://schemas.microsoft.com/office/word/2010/wordprocessingDrawing" xmlns:wp="http://schemas.openxmlformats.org/drawingml/2006/wordprocessingDrawing" xmlns:w10="urn:schemas-microsoft-com:office:word" xmlns:w="http://schemas.openxmlformats.org/wordprocessingml/2006/main" xmlns:w14="http://schemas.microsoft.com/office/word/2010/wordml" xmlns:w15="http://schemas.microsoft.com/office/word/2012/wordml" xmlns:w16cex="http://schemas.microsoft.com/office/word/2018/wordml/cex" xmlns:w16cid="http://schemas.microsoft.com/office/word/2016/wordml/cid" xmlns:w16="http://schemas.microsoft.com/office/word/2018/wordml" xmlns:w16se="http://schemas.microsoft.com/office/word/2015/wordml/symex" xmlns:wpg="http://schemas.microsoft.com/office/word/2010/wordprocessingGroup" xmlns:wpi="http://schemas.microsoft.com/office/word/2010/wordprocessingInk" xmlns:wne="http://schemas.microsoft.com/office/word/2006/wordml" xmlns:wps="http://schemas.microsoft.com/office/word/2010/wordprocessingShape" mc:Ignorable="w14 w15 w16se w16cid w16 w16cex wp14">
   <w:sdt>
     <w:sdtPr>
       <w:rPr>
@@ -3862,7 +4388,7 @@
 </file>
 
 <file path=word/footer2.xml><?xml version="1.0" encoding="utf-8"?>
-<w:ftr xmlns:wpc="http://schemas.microsoft.com/office/word/2010/wordprocessingCanvas" xmlns:cx="http://schemas.microsoft.com/office/drawing/2014/chartex" xmlns:cx1="http://schemas.microsoft.com/office/drawing/2015/9/8/chartex" xmlns:cx2="http://schemas.microsoft.com/office/drawing/2015/10/21/chartex" xmlns:cx3="http://schemas.microsoft.com/office/drawing/2016/5/9/chartex" xmlns:cx4="http://schemas.microsoft.com/office/drawing/2016/5/10/chartex" xmlns:cx5="http://schemas.microsoft.com/office/drawing/2016/5/11/chartex" xmlns:cx6="http://schemas.microsoft.com/office/drawing/2016/5/12/chartex" xmlns:cx7="http://schemas.microsoft.com/office/drawing/2016/5/13/chartex" xmlns:cx8="http://schemas.microsoft.com/office/drawing/2016/5/14/chartex" xmlns:mc="http://schemas.openxmlformats.org/markup-compatibility/2006" xmlns:aink="http://schemas.microsoft.com/office/drawing/2016/ink" xmlns:am3d="http://schemas.microsoft.com/office/drawing/2017/model3d" xmlns:o="urn:schemas-microsoft-com:office:office" xmlns:r="http://schemas.openxmlformats.org/officeDocument/2006/relationships" xmlns:m="http://schemas.openxmlformats.org/officeDocument/2006/math" xmlns:v="urn:schemas-microsoft-com:vml" xmlns:wp14="http://schemas.microsoft.com/office/word/2010/wordprocessingDrawing" xmlns:wp="http://schemas.openxmlformats.org/drawingml/2006/wordprocessingDrawing" xmlns:w10="urn:schemas-microsoft-com:office:word" xmlns:w="http://schemas.openxmlformats.org/wordprocessingml/2006/main" xmlns:w14="http://schemas.microsoft.com/office/word/2010/wordml" xmlns:w15="http://schemas.microsoft.com/office/word/2012/wordml" xmlns:w16cid="http://schemas.microsoft.com/office/word/2016/wordml/cid" xmlns:w16se="http://schemas.microsoft.com/office/word/2015/wordml/symex" xmlns:wpg="http://schemas.microsoft.com/office/word/2010/wordprocessingGroup" xmlns:wpi="http://schemas.microsoft.com/office/word/2010/wordprocessingInk" xmlns:wne="http://schemas.microsoft.com/office/word/2006/wordml" xmlns:wps="http://schemas.microsoft.com/office/word/2010/wordprocessingShape" mc:Ignorable="w14 w15 w16se w16cid wp14">
+<w:ftr xmlns:wpc="http://schemas.microsoft.com/office/word/2010/wordprocessingCanvas" xmlns:cx="http://schemas.microsoft.com/office/drawing/2014/chartex" xmlns:cx1="http://schemas.microsoft.com/office/drawing/2015/9/8/chartex" xmlns:cx2="http://schemas.microsoft.com/office/drawing/2015/10/21/chartex" xmlns:cx3="http://schemas.microsoft.com/office/drawing/2016/5/9/chartex" xmlns:cx4="http://schemas.microsoft.com/office/drawing/2016/5/10/chartex" xmlns:cx5="http://schemas.microsoft.com/office/drawing/2016/5/11/chartex" xmlns:cx6="http://schemas.microsoft.com/office/drawing/2016/5/12/chartex" xmlns:cx7="http://schemas.microsoft.com/office/drawing/2016/5/13/chartex" xmlns:cx8="http://schemas.microsoft.com/office/drawing/2016/5/14/chartex" xmlns:mc="http://schemas.openxmlformats.org/markup-compatibility/2006" xmlns:aink="http://schemas.microsoft.com/office/drawing/2016/ink" xmlns:am3d="http://schemas.microsoft.com/office/drawing/2017/model3d" xmlns:o="urn:schemas-microsoft-com:office:office" xmlns:r="http://schemas.openxmlformats.org/officeDocument/2006/relationships" xmlns:m="http://schemas.openxmlformats.org/officeDocument/2006/math" xmlns:v="urn:schemas-microsoft-com:vml" xmlns:wp14="http://schemas.microsoft.com/office/word/2010/wordprocessingDrawing" xmlns:wp="http://schemas.openxmlformats.org/drawingml/2006/wordprocessingDrawing" xmlns:w10="urn:schemas-microsoft-com:office:word" xmlns:w="http://schemas.openxmlformats.org/wordprocessingml/2006/main" xmlns:w14="http://schemas.microsoft.com/office/word/2010/wordml" xmlns:w15="http://schemas.microsoft.com/office/word/2012/wordml" xmlns:w16cex="http://schemas.microsoft.com/office/word/2018/wordml/cex" xmlns:w16cid="http://schemas.microsoft.com/office/word/2016/wordml/cid" xmlns:w16="http://schemas.microsoft.com/office/word/2018/wordml" xmlns:w16se="http://schemas.microsoft.com/office/word/2015/wordml/symex" xmlns:wpg="http://schemas.microsoft.com/office/word/2010/wordprocessingGroup" xmlns:wpi="http://schemas.microsoft.com/office/word/2010/wordprocessingInk" xmlns:wne="http://schemas.microsoft.com/office/word/2006/wordml" xmlns:wps="http://schemas.microsoft.com/office/word/2010/wordprocessingShape" mc:Ignorable="w14 w15 w16se w16cid w16 w16cex wp14">
   <w:sdt>
     <w:sdtPr>
       <w:rPr>
@@ -3942,7 +4468,7 @@
 </file>
 
 <file path=word/footnotes.xml><?xml version="1.0" encoding="utf-8"?>
-<w:footnotes xmlns:wpc="http://schemas.microsoft.com/office/word/2010/wordprocessingCanvas" xmlns:cx="http://schemas.microsoft.com/office/drawing/2014/chartex" xmlns:cx1="http://schemas.microsoft.com/office/drawing/2015/9/8/chartex" xmlns:cx2="http://schemas.microsoft.com/office/drawing/2015/10/21/chartex" xmlns:cx3="http://schemas.microsoft.com/office/drawing/2016/5/9/chartex" xmlns:cx4="http://schemas.microsoft.com/office/drawing/2016/5/10/chartex" xmlns:cx5="http://schemas.microsoft.com/office/drawing/2016/5/11/chartex" xmlns:cx6="http://schemas.microsoft.com/office/drawing/2016/5/12/chartex" xmlns:cx7="http://schemas.microsoft.com/office/drawing/2016/5/13/chartex" xmlns:cx8="http://schemas.microsoft.com/office/drawing/2016/5/14/chartex" xmlns:mc="http://schemas.openxmlformats.org/markup-compatibility/2006" xmlns:aink="http://schemas.microsoft.com/office/drawing/2016/ink" xmlns:am3d="http://schemas.microsoft.com/office/drawing/2017/model3d" xmlns:o="urn:schemas-microsoft-com:office:office" xmlns:r="http://schemas.openxmlformats.org/officeDocument/2006/relationships" xmlns:m="http://schemas.openxmlformats.org/officeDocument/2006/math" xmlns:v="urn:schemas-microsoft-com:vml" xmlns:wp14="http://schemas.microsoft.com/office/word/2010/wordprocessingDrawing" xmlns:wp="http://schemas.openxmlformats.org/drawingml/2006/wordprocessingDrawing" xmlns:w10="urn:schemas-microsoft-com:office:word" xmlns:w="http://schemas.openxmlformats.org/wordprocessingml/2006/main" xmlns:w14="http://schemas.microsoft.com/office/word/2010/wordml" xmlns:w15="http://schemas.microsoft.com/office/word/2012/wordml" xmlns:w16cid="http://schemas.microsoft.com/office/word/2016/wordml/cid" xmlns:w16se="http://schemas.microsoft.com/office/word/2015/wordml/symex" xmlns:wpg="http://schemas.microsoft.com/office/word/2010/wordprocessingGroup" xmlns:wpi="http://schemas.microsoft.com/office/word/2010/wordprocessingInk" xmlns:wne="http://schemas.microsoft.com/office/word/2006/wordml" xmlns:wps="http://schemas.microsoft.com/office/word/2010/wordprocessingShape" mc:Ignorable="w14 w15 w16se w16cid wp14">
+<w:footnotes xmlns:wpc="http://schemas.microsoft.com/office/word/2010/wordprocessingCanvas" xmlns:cx="http://schemas.microsoft.com/office/drawing/2014/chartex" xmlns:cx1="http://schemas.microsoft.com/office/drawing/2015/9/8/chartex" xmlns:cx2="http://schemas.microsoft.com/office/drawing/2015/10/21/chartex" xmlns:cx3="http://schemas.microsoft.com/office/drawing/2016/5/9/chartex" xmlns:cx4="http://schemas.microsoft.com/office/drawing/2016/5/10/chartex" xmlns:cx5="http://schemas.microsoft.com/office/drawing/2016/5/11/chartex" xmlns:cx6="http://schemas.microsoft.com/office/drawing/2016/5/12/chartex" xmlns:cx7="http://schemas.microsoft.com/office/drawing/2016/5/13/chartex" xmlns:cx8="http://schemas.microsoft.com/office/drawing/2016/5/14/chartex" xmlns:mc="http://schemas.openxmlformats.org/markup-compatibility/2006" xmlns:aink="http://schemas.microsoft.com/office/drawing/2016/ink" xmlns:am3d="http://schemas.microsoft.com/office/drawing/2017/model3d" xmlns:o="urn:schemas-microsoft-com:office:office" xmlns:r="http://schemas.openxmlformats.org/officeDocument/2006/relationships" xmlns:m="http://schemas.openxmlformats.org/officeDocument/2006/math" xmlns:v="urn:schemas-microsoft-com:vml" xmlns:wp14="http://schemas.microsoft.com/office/word/2010/wordprocessingDrawing" xmlns:wp="http://schemas.openxmlformats.org/drawingml/2006/wordprocessingDrawing" xmlns:w10="urn:schemas-microsoft-com:office:word" xmlns:w="http://schemas.openxmlformats.org/wordprocessingml/2006/main" xmlns:w14="http://schemas.microsoft.com/office/word/2010/wordml" xmlns:w15="http://schemas.microsoft.com/office/word/2012/wordml" xmlns:w16cex="http://schemas.microsoft.com/office/word/2018/wordml/cex" xmlns:w16cid="http://schemas.microsoft.com/office/word/2016/wordml/cid" xmlns:w16="http://schemas.microsoft.com/office/word/2018/wordml" xmlns:w16se="http://schemas.microsoft.com/office/word/2015/wordml/symex" xmlns:wpg="http://schemas.microsoft.com/office/word/2010/wordprocessingGroup" xmlns:wpi="http://schemas.microsoft.com/office/word/2010/wordprocessingInk" xmlns:wne="http://schemas.microsoft.com/office/word/2006/wordml" xmlns:wps="http://schemas.microsoft.com/office/word/2010/wordprocessingShape" mc:Ignorable="w14 w15 w16se w16cid w16 w16cex wp14">
   <w:footnote w:type="separator" w:id="-1">
     <w:p>
       <w:r>
@@ -3961,7 +4487,7 @@
 </file>
 
 <file path=word/header1.xml><?xml version="1.0" encoding="utf-8"?>
-<w:hdr xmlns:wpc="http://schemas.microsoft.com/office/word/2010/wordprocessingCanvas" xmlns:cx="http://schemas.microsoft.com/office/drawing/2014/chartex" xmlns:cx1="http://schemas.microsoft.com/office/drawing/2015/9/8/chartex" xmlns:cx2="http://schemas.microsoft.com/office/drawing/2015/10/21/chartex" xmlns:cx3="http://schemas.microsoft.com/office/drawing/2016/5/9/chartex" xmlns:cx4="http://schemas.microsoft.com/office/drawing/2016/5/10/chartex" xmlns:cx5="http://schemas.microsoft.com/office/drawing/2016/5/11/chartex" xmlns:cx6="http://schemas.microsoft.com/office/drawing/2016/5/12/chartex" xmlns:cx7="http://schemas.microsoft.com/office/drawing/2016/5/13/chartex" xmlns:cx8="http://schemas.microsoft.com/office/drawing/2016/5/14/chartex" xmlns:mc="http://schemas.openxmlformats.org/markup-compatibility/2006" xmlns:aink="http://schemas.microsoft.com/office/drawing/2016/ink" xmlns:am3d="http://schemas.microsoft.com/office/drawing/2017/model3d" xmlns:o="urn:schemas-microsoft-com:office:office" xmlns:r="http://schemas.openxmlformats.org/officeDocument/2006/relationships" xmlns:m="http://schemas.openxmlformats.org/officeDocument/2006/math" xmlns:v="urn:schemas-microsoft-com:vml" xmlns:wp14="http://schemas.microsoft.com/office/word/2010/wordprocessingDrawing" xmlns:wp="http://schemas.openxmlformats.org/drawingml/2006/wordprocessingDrawing" xmlns:w10="urn:schemas-microsoft-com:office:word" xmlns:w="http://schemas.openxmlformats.org/wordprocessingml/2006/main" xmlns:w14="http://schemas.microsoft.com/office/word/2010/wordml" xmlns:w15="http://schemas.microsoft.com/office/word/2012/wordml" xmlns:w16cid="http://schemas.microsoft.com/office/word/2016/wordml/cid" xmlns:w16se="http://schemas.microsoft.com/office/word/2015/wordml/symex" xmlns:wpg="http://schemas.microsoft.com/office/word/2010/wordprocessingGroup" xmlns:wpi="http://schemas.microsoft.com/office/word/2010/wordprocessingInk" xmlns:wne="http://schemas.microsoft.com/office/word/2006/wordml" xmlns:wps="http://schemas.microsoft.com/office/word/2010/wordprocessingShape" mc:Ignorable="w14 w15 w16se w16cid wp14">
+<w:hdr xmlns:wpc="http://schemas.microsoft.com/office/word/2010/wordprocessingCanvas" xmlns:cx="http://schemas.microsoft.com/office/drawing/2014/chartex" xmlns:cx1="http://schemas.microsoft.com/office/drawing/2015/9/8/chartex" xmlns:cx2="http://schemas.microsoft.com/office/drawing/2015/10/21/chartex" xmlns:cx3="http://schemas.microsoft.com/office/drawing/2016/5/9/chartex" xmlns:cx4="http://schemas.microsoft.com/office/drawing/2016/5/10/chartex" xmlns:cx5="http://schemas.microsoft.com/office/drawing/2016/5/11/chartex" xmlns:cx6="http://schemas.microsoft.com/office/drawing/2016/5/12/chartex" xmlns:cx7="http://schemas.microsoft.com/office/drawing/2016/5/13/chartex" xmlns:cx8="http://schemas.microsoft.com/office/drawing/2016/5/14/chartex" xmlns:mc="http://schemas.openxmlformats.org/markup-compatibility/2006" xmlns:aink="http://schemas.microsoft.com/office/drawing/2016/ink" xmlns:am3d="http://schemas.microsoft.com/office/drawing/2017/model3d" xmlns:o="urn:schemas-microsoft-com:office:office" xmlns:r="http://schemas.openxmlformats.org/officeDocument/2006/relationships" xmlns:m="http://schemas.openxmlformats.org/officeDocument/2006/math" xmlns:v="urn:schemas-microsoft-com:vml" xmlns:wp14="http://schemas.microsoft.com/office/word/2010/wordprocessingDrawing" xmlns:wp="http://schemas.openxmlformats.org/drawingml/2006/wordprocessingDrawing" xmlns:w10="urn:schemas-microsoft-com:office:word" xmlns:w="http://schemas.openxmlformats.org/wordprocessingml/2006/main" xmlns:w14="http://schemas.microsoft.com/office/word/2010/wordml" xmlns:w15="http://schemas.microsoft.com/office/word/2012/wordml" xmlns:w16cex="http://schemas.microsoft.com/office/word/2018/wordml/cex" xmlns:w16cid="http://schemas.microsoft.com/office/word/2016/wordml/cid" xmlns:w16="http://schemas.microsoft.com/office/word/2018/wordml" xmlns:w16se="http://schemas.microsoft.com/office/word/2015/wordml/symex" xmlns:wpg="http://schemas.microsoft.com/office/word/2010/wordprocessingGroup" xmlns:wpi="http://schemas.microsoft.com/office/word/2010/wordprocessingInk" xmlns:wne="http://schemas.microsoft.com/office/word/2006/wordml" xmlns:wps="http://schemas.microsoft.com/office/word/2010/wordprocessingShape" mc:Ignorable="w14 w15 w16se w16cid w16 w16cex wp14">
   <w:p>
     <w:pPr>
       <w:pStyle w:val="Header"/>
@@ -3985,7 +4511,7 @@
 </file>
 
 <file path=word/numbering.xml><?xml version="1.0" encoding="utf-8"?>
-<w:numbering xmlns:wpc="http://schemas.microsoft.com/office/word/2010/wordprocessingCanvas" xmlns:cx="http://schemas.microsoft.com/office/drawing/2014/chartex" xmlns:cx1="http://schemas.microsoft.com/office/drawing/2015/9/8/chartex" xmlns:cx2="http://schemas.microsoft.com/office/drawing/2015/10/21/chartex" xmlns:cx3="http://schemas.microsoft.com/office/drawing/2016/5/9/chartex" xmlns:cx4="http://schemas.microsoft.com/office/drawing/2016/5/10/chartex" xmlns:cx5="http://schemas.microsoft.com/office/drawing/2016/5/11/chartex" xmlns:cx6="http://schemas.microsoft.com/office/drawing/2016/5/12/chartex" xmlns:cx7="http://schemas.microsoft.com/office/drawing/2016/5/13/chartex" xmlns:cx8="http://schemas.microsoft.com/office/drawing/2016/5/14/chartex" xmlns:mc="http://schemas.openxmlformats.org/markup-compatibility/2006" xmlns:aink="http://schemas.microsoft.com/office/drawing/2016/ink" xmlns:am3d="http://schemas.microsoft.com/office/drawing/2017/model3d" xmlns:o="urn:schemas-microsoft-com:office:office" xmlns:r="http://schemas.openxmlformats.org/officeDocument/2006/relationships" xmlns:m="http://schemas.openxmlformats.org/officeDocument/2006/math" xmlns:v="urn:schemas-microsoft-com:vml" xmlns:wp14="http://schemas.microsoft.com/office/word/2010/wordprocessingDrawing" xmlns:wp="http://schemas.openxmlformats.org/drawingml/2006/wordprocessingDrawing" xmlns:w10="urn:schemas-microsoft-com:office:word" xmlns:w="http://schemas.openxmlformats.org/wordprocessingml/2006/main" xmlns:w14="http://schemas.microsoft.com/office/word/2010/wordml" xmlns:w15="http://schemas.microsoft.com/office/word/2012/wordml" xmlns:w16cid="http://schemas.microsoft.com/office/word/2016/wordml/cid" xmlns:w16se="http://schemas.microsoft.com/office/word/2015/wordml/symex" xmlns:wpg="http://schemas.microsoft.com/office/word/2010/wordprocessingGroup" xmlns:wpi="http://schemas.microsoft.com/office/word/2010/wordprocessingInk" xmlns:wne="http://schemas.microsoft.com/office/word/2006/wordml" xmlns:wps="http://schemas.microsoft.com/office/word/2010/wordprocessingShape" mc:Ignorable="w14 w15 w16se w16cid wp14">
+<w:numbering xmlns:wpc="http://schemas.microsoft.com/office/word/2010/wordprocessingCanvas" xmlns:cx="http://schemas.microsoft.com/office/drawing/2014/chartex" xmlns:cx1="http://schemas.microsoft.com/office/drawing/2015/9/8/chartex" xmlns:cx2="http://schemas.microsoft.com/office/drawing/2015/10/21/chartex" xmlns:cx3="http://schemas.microsoft.com/office/drawing/2016/5/9/chartex" xmlns:cx4="http://schemas.microsoft.com/office/drawing/2016/5/10/chartex" xmlns:cx5="http://schemas.microsoft.com/office/drawing/2016/5/11/chartex" xmlns:cx6="http://schemas.microsoft.com/office/drawing/2016/5/12/chartex" xmlns:cx7="http://schemas.microsoft.com/office/drawing/2016/5/13/chartex" xmlns:cx8="http://schemas.microsoft.com/office/drawing/2016/5/14/chartex" xmlns:mc="http://schemas.openxmlformats.org/markup-compatibility/2006" xmlns:aink="http://schemas.microsoft.com/office/drawing/2016/ink" xmlns:am3d="http://schemas.microsoft.com/office/drawing/2017/model3d" xmlns:o="urn:schemas-microsoft-com:office:office" xmlns:r="http://schemas.openxmlformats.org/officeDocument/2006/relationships" xmlns:m="http://schemas.openxmlformats.org/officeDocument/2006/math" xmlns:v="urn:schemas-microsoft-com:vml" xmlns:wp14="http://schemas.microsoft.com/office/word/2010/wordprocessingDrawing" xmlns:wp="http://schemas.openxmlformats.org/drawingml/2006/wordprocessingDrawing" xmlns:w10="urn:schemas-microsoft-com:office:word" xmlns:w="http://schemas.openxmlformats.org/wordprocessingml/2006/main" xmlns:w14="http://schemas.microsoft.com/office/word/2010/wordml" xmlns:w15="http://schemas.microsoft.com/office/word/2012/wordml" xmlns:w16cex="http://schemas.microsoft.com/office/word/2018/wordml/cex" xmlns:w16cid="http://schemas.microsoft.com/office/word/2016/wordml/cid" xmlns:w16="http://schemas.microsoft.com/office/word/2018/wordml" xmlns:w16se="http://schemas.microsoft.com/office/word/2015/wordml/symex" xmlns:wpg="http://schemas.microsoft.com/office/word/2010/wordprocessingGroup" xmlns:wpi="http://schemas.microsoft.com/office/word/2010/wordprocessingInk" xmlns:wne="http://schemas.microsoft.com/office/word/2006/wordml" xmlns:wps="http://schemas.microsoft.com/office/word/2010/wordprocessingShape" mc:Ignorable="w14 w15 w16se w16cid w16 w16cex wp14">
   <w:abstractNum w:abstractNumId="0" w15:restartNumberingAfterBreak="0">
     <w:nsid w:val="08A71C9C"/>
     <w:multiLevelType w:val="hybridMultilevel"/>
@@ -4222,7 +4748,7 @@
 </file>
 
 <file path=word/styles.xml><?xml version="1.0" encoding="utf-8"?>
-<w:styles xmlns:mc="http://schemas.openxmlformats.org/markup-compatibility/2006" xmlns:r="http://schemas.openxmlformats.org/officeDocument/2006/relationships" xmlns:w="http://schemas.openxmlformats.org/wordprocessingml/2006/main" xmlns:w14="http://schemas.microsoft.com/office/word/2010/wordml" xmlns:w15="http://schemas.microsoft.com/office/word/2012/wordml" xmlns:w16cid="http://schemas.microsoft.com/office/word/2016/wordml/cid" xmlns:w16se="http://schemas.microsoft.com/office/word/2015/wordml/symex" mc:Ignorable="w14 w15 w16se w16cid">
+<w:styles xmlns:mc="http://schemas.openxmlformats.org/markup-compatibility/2006" xmlns:r="http://schemas.openxmlformats.org/officeDocument/2006/relationships" xmlns:w="http://schemas.openxmlformats.org/wordprocessingml/2006/main" xmlns:w14="http://schemas.microsoft.com/office/word/2010/wordml" xmlns:w15="http://schemas.microsoft.com/office/word/2012/wordml" xmlns:w16cex="http://schemas.microsoft.com/office/word/2018/wordml/cex" xmlns:w16cid="http://schemas.microsoft.com/office/word/2016/wordml/cid" xmlns:w16="http://schemas.microsoft.com/office/word/2018/wordml" xmlns:w16se="http://schemas.microsoft.com/office/word/2015/wordml/symex" mc:Ignorable="w14 w15 w16se w16cid w16 w16cex">
   <w:docDefaults>
     <w:rPrDefault>
       <w:rPr>
@@ -5077,6 +5603,20 @@
       <w:szCs w:val="26"/>
     </w:rPr>
   </w:style>
+  <w:style w:type="paragraph" w:styleId="NormalWeb">
+    <w:name w:val="Normal (Web)"/>
+    <w:basedOn w:val="Normal"/>
+    <w:uiPriority w:val="99"/>
+    <w:unhideWhenUsed/>
+    <w:rsid w:val="00F140AB"/>
+    <w:pPr>
+      <w:spacing w:before="100" w:beforeAutospacing="1" w:after="100" w:afterAutospacing="1"/>
+    </w:pPr>
+    <w:rPr>
+      <w:rFonts w:ascii="Times New Roman" w:eastAsia="Times New Roman" w:hAnsi="Times New Roman" w:cs="Times New Roman"/>
+      <w:lang w:eastAsia="en-GB"/>
+    </w:rPr>
+  </w:style>
 </w:styles>
 </file>
 

</xml_diff>

<commit_message>
SC updated conclusion w/ references
</commit_message>
<xml_diff>
--- a/KRR_3_Draft_1.docx
+++ b/KRR_3_Draft_1.docx
@@ -123,13 +123,13 @@
                   </wp:anchor>
                 </w:drawing>
               </mc:Choice>
-              <mc:Fallback xmlns:w16cex="http://schemas.microsoft.com/office/word/2018/wordml/cex" xmlns:w16="http://schemas.microsoft.com/office/word/2018/wordml">
+              <mc:Fallback>
                 <w:pict>
                   <v:shapetype w14:anchorId="1C5404C2" id="_x0000_t202" coordsize="21600,21600" o:spt="202" path="m,l,21600r21600,l21600,xe">
                     <v:stroke joinstyle="miter"/>
                     <v:path gradientshapeok="t" o:connecttype="rect"/>
                   </v:shapetype>
-                  <v:shape id="Text Box 1" o:spid="_x0000_s1026" type="#_x0000_t202" style="position:absolute;left:0;text-align:left;margin-left:-22.7pt;margin-top:238.8pt;width:493.6pt;height:197.5pt;z-index:251661312;visibility:visible;mso-wrap-style:square;mso-width-percent:0;mso-wrap-distance-left:9pt;mso-wrap-distance-top:0;mso-wrap-distance-right:9pt;mso-wrap-distance-bottom:0;mso-position-horizontal:absolute;mso-position-horizontal-relative:text;mso-position-vertical:absolute;mso-position-vertical-relative:text;mso-width-percent:0;mso-width-relative:margin;v-text-anchor:top" o:gfxdata="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" fillcolor="white [3201]" stroked="f" strokeweight=".5pt">
+                  <v:shape id="Text Box 1" o:spid="_x0000_s1026" type="#_x0000_t202" style="position:absolute;left:0;text-align:left;margin-left:-22.7pt;margin-top:238.8pt;width:493.6pt;height:197.5pt;z-index:251661312;visibility:visible;mso-wrap-style:square;mso-width-percent:0;mso-wrap-distance-left:9pt;mso-wrap-distance-top:0;mso-wrap-distance-right:9pt;mso-wrap-distance-bottom:0;mso-position-horizontal:absolute;mso-position-horizontal-relative:text;mso-position-vertical:absolute;mso-position-vertical-relative:text;mso-width-percent:0;mso-width-relative:margin;v-text-anchor:top" o:gfxdata="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" fillcolor="white [3201]" stroked="f" strokeweight=".5pt">
                     <v:textbox>
                       <w:txbxContent>
                         <w:p>
@@ -312,9 +312,9 @@
                   </wp:anchor>
                 </w:drawing>
               </mc:Choice>
-              <mc:Fallback xmlns:w16cex="http://schemas.microsoft.com/office/word/2018/wordml/cex" xmlns:w16="http://schemas.microsoft.com/office/word/2018/wordml">
+              <mc:Fallback>
                 <w:pict>
-                  <v:shape w14:anchorId="5CACC001" id="Text Box 131" o:spid="_x0000_s1027" type="#_x0000_t202" style="position:absolute;left:0;text-align:left;margin-left:12.5pt;margin-top:252.3pt;width:453.1pt;height:51.5pt;z-index:251660288;visibility:visible;mso-wrap-style:square;mso-width-percent:0;mso-height-percent:0;mso-wrap-distance-left:14.4pt;mso-wrap-distance-top:0;mso-wrap-distance-right:14.4pt;mso-wrap-distance-bottom:0;mso-position-horizontal:absolute;mso-position-horizontal-relative:margin;mso-position-vertical:absolute;mso-position-vertical-relative:page;mso-width-percent:0;mso-height-percent:0;mso-width-relative:margin;mso-height-relative:page;v-text-anchor:top" o:gfxdata="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" filled="f" stroked="f" strokeweight=".5pt">
+                  <v:shape w14:anchorId="5CACC001" id="Text Box 131" o:spid="_x0000_s1027" type="#_x0000_t202" style="position:absolute;left:0;text-align:left;margin-left:12.5pt;margin-top:252.3pt;width:453.1pt;height:51.5pt;z-index:251660288;visibility:visible;mso-wrap-style:square;mso-width-percent:0;mso-height-percent:0;mso-wrap-distance-left:14.4pt;mso-wrap-distance-top:0;mso-wrap-distance-right:14.4pt;mso-wrap-distance-bottom:0;mso-position-horizontal:absolute;mso-position-horizontal-relative:margin;mso-position-vertical:absolute;mso-position-vertical-relative:page;mso-width-percent:0;mso-height-percent:0;mso-width-relative:margin;mso-height-relative:page;v-text-anchor:top" o:gfxdata="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" filled="f" stroked="f" strokeweight=".5pt">
                     <v:textbox inset="0,0,0,0">
                       <w:txbxContent>
                         <w:p>
@@ -341,6 +341,7 @@
                               <w:dataBinding w:prefixMappings="xmlns:ns0='http://purl.org/dc/elements/1.1/' xmlns:ns1='http://schemas.openxmlformats.org/package/2006/metadata/core-properties' " w:xpath="/ns1:coreProperties[1]/ns0:title[1]" w:storeItemID="{6C3C8BC8-F283-45AE-878A-BAB7291924A1}"/>
                               <w:text/>
                             </w:sdtPr>
+                            <w:sdtEndPr/>
                             <w:sdtContent>
                               <w:r>
                                 <w:rPr>
@@ -532,9 +533,9 @@
                   </wp:anchor>
                 </w:drawing>
               </mc:Choice>
-              <mc:Fallback xmlns:w16cex="http://schemas.microsoft.com/office/word/2018/wordml/cex" xmlns:w16="http://schemas.microsoft.com/office/word/2018/wordml">
+              <mc:Fallback>
                 <w:pict>
-                  <v:rect w14:anchorId="6CC57ED1" id="Rectangle 132" o:spid="_x0000_s1028" style="position:absolute;left:0;text-align:left;margin-left:-4.4pt;margin-top:0;width:46.8pt;height:77.75pt;z-index:251659264;visibility:visible;mso-wrap-style:square;mso-width-percent:76;mso-height-percent:98;mso-top-percent:23;mso-wrap-distance-left:9pt;mso-wrap-distance-top:0;mso-wrap-distance-right:9pt;mso-wrap-distance-bottom:0;mso-position-horizontal:right;mso-position-horizontal-relative:margin;mso-position-vertical-relative:page;mso-width-percent:76;mso-height-percent:98;mso-top-percent:23;mso-width-relative:page;mso-height-relative:page;v-text-anchor:bottom" o:gfxdata="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" fillcolor="#2f5496 [2404]" strokecolor="#2f5496 [2404]" strokeweight="1pt">
+                  <v:rect w14:anchorId="6CC57ED1" id="Rectangle 132" o:spid="_x0000_s1028" style="position:absolute;left:0;text-align:left;margin-left:-4.4pt;margin-top:0;width:46.8pt;height:77.75pt;z-index:251659264;visibility:visible;mso-wrap-style:square;mso-width-percent:76;mso-height-percent:98;mso-top-percent:23;mso-wrap-distance-left:9pt;mso-wrap-distance-top:0;mso-wrap-distance-right:9pt;mso-wrap-distance-bottom:0;mso-position-horizontal:right;mso-position-horizontal-relative:margin;mso-position-vertical-relative:page;mso-width-percent:76;mso-height-percent:98;mso-top-percent:23;mso-width-relative:page;mso-height-relative:page;v-text-anchor:bottom" o:gfxdata="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" fillcolor="#2f5496 [2404]" strokecolor="#2f5496 [2404]" strokeweight="1pt">
                     <v:path arrowok="t"/>
                     <o:lock v:ext="edit" aspectratio="t"/>
                     <v:textbox inset="3.6pt,,3.6pt">
@@ -568,6 +569,7 @@
                                 <w:calendar w:val="gregorian"/>
                               </w:date>
                             </w:sdtPr>
+                            <w:sdtEndPr/>
                             <w:sdtContent>
                               <w:r>
                                 <w:rPr>
@@ -837,15 +839,33 @@
           <w:i/>
           <w:iCs/>
         </w:rPr>
-        <w:t>“I tried to paint a picture of an orchard, with lemons in the lemon trees, but they came out looking more like [light bulbs / telephone poles]. What looked like [light bulbs / telephone poles]?”</w:t>
-      </w:r>
+        <w:t>“I tried to paint a picture of an orchard, with lemons in the lemon trees, but they came out looking more like [light bulbs / telephone poles]. What looked like [light bulbs / telephone poles]</w:t>
+      </w:r>
+      <w:proofErr w:type="gramStart"/>
       <w:r>
         <w:rPr>
           <w:rFonts w:ascii="AppleSystemUIFont" w:hAnsi="AppleSystemUIFont" w:cs="AppleSystemUIFont"/>
           <w:i/>
           <w:iCs/>
         </w:rPr>
-        <w:t>[1]</w:t>
+        <w:t>?”</w:t>
+      </w:r>
+      <w:r>
+        <w:rPr>
+          <w:rFonts w:ascii="AppleSystemUIFont" w:hAnsi="AppleSystemUIFont" w:cs="AppleSystemUIFont"/>
+          <w:i/>
+          <w:iCs/>
+        </w:rPr>
+        <w:t>[</w:t>
+      </w:r>
+      <w:proofErr w:type="gramEnd"/>
+      <w:r>
+        <w:rPr>
+          <w:rFonts w:ascii="AppleSystemUIFont" w:hAnsi="AppleSystemUIFont" w:cs="AppleSystemUIFont"/>
+          <w:i/>
+          <w:iCs/>
+        </w:rPr>
+        <w:t>1]</w:t>
       </w:r>
     </w:p>
     <w:p/>
@@ -912,12 +932,17 @@
     <w:p/>
     <w:p>
       <w:proofErr w:type="spellStart"/>
+      <w:proofErr w:type="gramStart"/>
       <w:r>
         <w:t>IsColour</w:t>
       </w:r>
       <w:proofErr w:type="spellEnd"/>
       <w:r>
-        <w:t>(Lemon, Yellow)</w:t>
+        <w:t>(</w:t>
+      </w:r>
+      <w:proofErr w:type="gramEnd"/>
+      <w:r>
+        <w:t>Lemon, Yellow)</w:t>
       </w:r>
     </w:p>
     <w:p/>
@@ -931,6 +956,7 @@
         </w:rPr>
       </w:pPr>
       <w:proofErr w:type="spellStart"/>
+      <w:proofErr w:type="gramStart"/>
       <w:r>
         <w:rPr>
           <w:rFonts w:ascii="AppleSystemUIFont" w:hAnsi="AppleSystemUIFont" w:cs="AppleSystemUIFont"/>
@@ -942,7 +968,14 @@
         <w:rPr>
           <w:rFonts w:ascii="AppleSystemUIFont" w:hAnsi="AppleSystemUIFont" w:cs="AppleSystemUIFont"/>
         </w:rPr>
-        <w:t>(Lemon, Oval)</w:t>
+        <w:t>(</w:t>
+      </w:r>
+      <w:proofErr w:type="gramEnd"/>
+      <w:r>
+        <w:rPr>
+          <w:rFonts w:ascii="AppleSystemUIFont" w:hAnsi="AppleSystemUIFont" w:cs="AppleSystemUIFont"/>
+        </w:rPr>
+        <w:t>Lemon, Oval)</w:t>
       </w:r>
     </w:p>
     <w:p/>
@@ -953,6 +986,7 @@
         </w:rPr>
       </w:pPr>
       <w:proofErr w:type="spellStart"/>
+      <w:proofErr w:type="gramStart"/>
       <w:r>
         <w:rPr>
           <w:rFonts w:ascii="AppleSystemUIFont" w:hAnsi="AppleSystemUIFont" w:cs="AppleSystemUIFont"/>
@@ -964,23 +998,31 @@
         <w:rPr>
           <w:rFonts w:ascii="AppleSystemUIFont" w:hAnsi="AppleSystemUIFont" w:cs="AppleSystemUIFont"/>
         </w:rPr>
-        <w:t>(Lemon, Short)</w:t>
-      </w:r>
-    </w:p>
-    <w:p>
-      <w:pPr>
-        <w:rPr>
-          <w:rFonts w:ascii="AppleSystemUIFont" w:hAnsi="AppleSystemUIFont" w:cs="AppleSystemUIFont"/>
-        </w:rPr>
-      </w:pPr>
-    </w:p>
-    <w:p>
-      <w:pPr>
-        <w:rPr>
-          <w:rFonts w:ascii="AppleSystemUIFont" w:hAnsi="AppleSystemUIFont" w:cs="AppleSystemUIFont"/>
-        </w:rPr>
-      </w:pPr>
-      <w:proofErr w:type="spellStart"/>
+        <w:t>(</w:t>
+      </w:r>
+      <w:proofErr w:type="gramEnd"/>
+      <w:r>
+        <w:rPr>
+          <w:rFonts w:ascii="AppleSystemUIFont" w:hAnsi="AppleSystemUIFont" w:cs="AppleSystemUIFont"/>
+        </w:rPr>
+        <w:t>Lemon, Short)</w:t>
+      </w:r>
+    </w:p>
+    <w:p>
+      <w:pPr>
+        <w:rPr>
+          <w:rFonts w:ascii="AppleSystemUIFont" w:hAnsi="AppleSystemUIFont" w:cs="AppleSystemUIFont"/>
+        </w:rPr>
+      </w:pPr>
+    </w:p>
+    <w:p>
+      <w:pPr>
+        <w:rPr>
+          <w:rFonts w:ascii="AppleSystemUIFont" w:hAnsi="AppleSystemUIFont" w:cs="AppleSystemUIFont"/>
+        </w:rPr>
+      </w:pPr>
+      <w:proofErr w:type="spellStart"/>
+      <w:proofErr w:type="gramStart"/>
       <w:r>
         <w:rPr>
           <w:rFonts w:ascii="AppleSystemUIFont" w:hAnsi="AppleSystemUIFont" w:cs="AppleSystemUIFont"/>
@@ -992,23 +1034,31 @@
         <w:rPr>
           <w:rFonts w:ascii="AppleSystemUIFont" w:hAnsi="AppleSystemUIFont" w:cs="AppleSystemUIFont"/>
         </w:rPr>
-        <w:t>(Lemon, Thick)</w:t>
-      </w:r>
-    </w:p>
-    <w:p>
-      <w:pPr>
-        <w:rPr>
-          <w:rFonts w:ascii="AppleSystemUIFont" w:hAnsi="AppleSystemUIFont" w:cs="AppleSystemUIFont"/>
-        </w:rPr>
-      </w:pPr>
-    </w:p>
-    <w:p>
-      <w:pPr>
-        <w:rPr>
-          <w:rFonts w:ascii="AppleSystemUIFont" w:hAnsi="AppleSystemUIFont" w:cs="AppleSystemUIFont"/>
-        </w:rPr>
-      </w:pPr>
-      <w:proofErr w:type="spellStart"/>
+        <w:t>(</w:t>
+      </w:r>
+      <w:proofErr w:type="gramEnd"/>
+      <w:r>
+        <w:rPr>
+          <w:rFonts w:ascii="AppleSystemUIFont" w:hAnsi="AppleSystemUIFont" w:cs="AppleSystemUIFont"/>
+        </w:rPr>
+        <w:t>Lemon, Thick)</w:t>
+      </w:r>
+    </w:p>
+    <w:p>
+      <w:pPr>
+        <w:rPr>
+          <w:rFonts w:ascii="AppleSystemUIFont" w:hAnsi="AppleSystemUIFont" w:cs="AppleSystemUIFont"/>
+        </w:rPr>
+      </w:pPr>
+    </w:p>
+    <w:p>
+      <w:pPr>
+        <w:rPr>
+          <w:rFonts w:ascii="AppleSystemUIFont" w:hAnsi="AppleSystemUIFont" w:cs="AppleSystemUIFont"/>
+        </w:rPr>
+      </w:pPr>
+      <w:proofErr w:type="spellStart"/>
+      <w:proofErr w:type="gramStart"/>
       <w:r>
         <w:rPr>
           <w:rFonts w:ascii="AppleSystemUIFont" w:hAnsi="AppleSystemUIFont" w:cs="AppleSystemUIFont"/>
@@ -1020,7 +1070,14 @@
         <w:rPr>
           <w:rFonts w:ascii="AppleSystemUIFont" w:hAnsi="AppleSystemUIFont" w:cs="AppleSystemUIFont"/>
         </w:rPr>
-        <w:t>(Lemon, Wide)</w:t>
+        <w:t>(</w:t>
+      </w:r>
+      <w:proofErr w:type="gramEnd"/>
+      <w:r>
+        <w:rPr>
+          <w:rFonts w:ascii="AppleSystemUIFont" w:hAnsi="AppleSystemUIFont" w:cs="AppleSystemUIFont"/>
+        </w:rPr>
+        <w:t>Lemon, Wide)</w:t>
       </w:r>
     </w:p>
     <w:p>
@@ -1040,10 +1097,12 @@
         </w:rPr>
       </w:pPr>
       <w:proofErr w:type="spellStart"/>
-      <w:r>
-        <w:rPr>
-          <w:rFonts w:ascii="AppleSystemUIFont" w:hAnsi="AppleSystemUIFont" w:cs="AppleSystemUIFont"/>
-        </w:rPr>
+      <w:proofErr w:type="gramStart"/>
+      <w:r>
+        <w:rPr>
+          <w:rFonts w:ascii="AppleSystemUIFont" w:hAnsi="AppleSystemUIFont" w:cs="AppleSystemUIFont"/>
+        </w:rPr>
+        <w:lastRenderedPageBreak/>
         <w:t>IsPlural</w:t>
       </w:r>
       <w:proofErr w:type="spellEnd"/>
@@ -1051,7 +1110,14 @@
         <w:rPr>
           <w:rFonts w:ascii="AppleSystemUIFont" w:hAnsi="AppleSystemUIFont" w:cs="AppleSystemUIFont"/>
         </w:rPr>
-        <w:t>(Lemons, Lemon)</w:t>
+        <w:t>(</w:t>
+      </w:r>
+      <w:proofErr w:type="gramEnd"/>
+      <w:r>
+        <w:rPr>
+          <w:rFonts w:ascii="AppleSystemUIFont" w:hAnsi="AppleSystemUIFont" w:cs="AppleSystemUIFont"/>
+        </w:rPr>
+        <w:t>Lemons, Lemon)</w:t>
       </w:r>
     </w:p>
     <w:p>
@@ -1121,11 +1187,19 @@
           <w:rFonts w:ascii="AppleSystemUIFont" w:hAnsi="AppleSystemUIFont" w:cs="AppleSystemUIFont"/>
         </w:rPr>
       </w:pPr>
-      <w:r>
-        <w:rPr>
-          <w:rFonts w:ascii="AppleSystemUIFont" w:hAnsi="AppleSystemUIFont" w:cs="AppleSystemUIFont"/>
-        </w:rPr>
-        <w:t xml:space="preserve">First we need to represent the objects </w:t>
+      <w:proofErr w:type="gramStart"/>
+      <w:r>
+        <w:rPr>
+          <w:rFonts w:ascii="AppleSystemUIFont" w:hAnsi="AppleSystemUIFont" w:cs="AppleSystemUIFont"/>
+        </w:rPr>
+        <w:t>First</w:t>
+      </w:r>
+      <w:proofErr w:type="gramEnd"/>
+      <w:r>
+        <w:rPr>
+          <w:rFonts w:ascii="AppleSystemUIFont" w:hAnsi="AppleSystemUIFont" w:cs="AppleSystemUIFont"/>
+        </w:rPr>
+        <w:t xml:space="preserve"> we need to represent the objects </w:t>
       </w:r>
       <w:r>
         <w:rPr>
@@ -1155,31 +1229,47 @@
           <w:rFonts w:ascii="AppleSystemUIFont" w:hAnsi="AppleSystemUIFont" w:cs="AppleSystemUIFont"/>
         </w:rPr>
       </w:pPr>
-      <w:r>
-        <w:rPr>
-          <w:rFonts w:ascii="AppleSystemUIFont" w:hAnsi="AppleSystemUIFont" w:cs="AppleSystemUIFont"/>
-        </w:rPr>
-        <w:t>Paint(Orchard)</w:t>
-      </w:r>
-    </w:p>
-    <w:p>
-      <w:pPr>
-        <w:rPr>
-          <w:rFonts w:ascii="AppleSystemUIFont" w:hAnsi="AppleSystemUIFont" w:cs="AppleSystemUIFont"/>
-        </w:rPr>
-      </w:pPr>
-    </w:p>
-    <w:p>
-      <w:pPr>
-        <w:rPr>
-          <w:rFonts w:ascii="AppleSystemUIFont" w:hAnsi="AppleSystemUIFont" w:cs="AppleSystemUIFont"/>
-        </w:rPr>
-      </w:pPr>
-      <w:r>
-        <w:rPr>
-          <w:rFonts w:ascii="AppleSystemUIFont" w:hAnsi="AppleSystemUIFont" w:cs="AppleSystemUIFont"/>
-        </w:rPr>
-        <w:t>Paint(Orchard) -&gt; ( Paint(Lemons) &amp; Paint(</w:t>
+      <w:proofErr w:type="gramStart"/>
+      <w:r>
+        <w:rPr>
+          <w:rFonts w:ascii="AppleSystemUIFont" w:hAnsi="AppleSystemUIFont" w:cs="AppleSystemUIFont"/>
+        </w:rPr>
+        <w:t>Paint(</w:t>
+      </w:r>
+      <w:proofErr w:type="gramEnd"/>
+      <w:r>
+        <w:rPr>
+          <w:rFonts w:ascii="AppleSystemUIFont" w:hAnsi="AppleSystemUIFont" w:cs="AppleSystemUIFont"/>
+        </w:rPr>
+        <w:t>Orchard)</w:t>
+      </w:r>
+    </w:p>
+    <w:p>
+      <w:pPr>
+        <w:rPr>
+          <w:rFonts w:ascii="AppleSystemUIFont" w:hAnsi="AppleSystemUIFont" w:cs="AppleSystemUIFont"/>
+        </w:rPr>
+      </w:pPr>
+    </w:p>
+    <w:p>
+      <w:pPr>
+        <w:rPr>
+          <w:rFonts w:ascii="AppleSystemUIFont" w:hAnsi="AppleSystemUIFont" w:cs="AppleSystemUIFont"/>
+        </w:rPr>
+      </w:pPr>
+      <w:proofErr w:type="gramStart"/>
+      <w:r>
+        <w:rPr>
+          <w:rFonts w:ascii="AppleSystemUIFont" w:hAnsi="AppleSystemUIFont" w:cs="AppleSystemUIFont"/>
+        </w:rPr>
+        <w:t>Paint(</w:t>
+      </w:r>
+      <w:proofErr w:type="gramEnd"/>
+      <w:r>
+        <w:rPr>
+          <w:rFonts w:ascii="AppleSystemUIFont" w:hAnsi="AppleSystemUIFont" w:cs="AppleSystemUIFont"/>
+        </w:rPr>
+        <w:t>Orchard) -&gt; ( Paint(Lemons) &amp; Paint(</w:t>
       </w:r>
       <w:proofErr w:type="spellStart"/>
       <w:r>
@@ -1232,11 +1322,19 @@
           <w:rFonts w:ascii="AppleSystemUIFont" w:hAnsi="AppleSystemUIFont" w:cs="AppleSystemUIFont"/>
         </w:rPr>
       </w:pPr>
-      <w:r>
-        <w:rPr>
-          <w:rFonts w:ascii="AppleSystemUIFont" w:hAnsi="AppleSystemUIFont" w:cs="AppleSystemUIFont"/>
-        </w:rPr>
-        <w:t>So we add:</w:t>
+      <w:proofErr w:type="gramStart"/>
+      <w:r>
+        <w:rPr>
+          <w:rFonts w:ascii="AppleSystemUIFont" w:hAnsi="AppleSystemUIFont" w:cs="AppleSystemUIFont"/>
+        </w:rPr>
+        <w:t>So</w:t>
+      </w:r>
+      <w:proofErr w:type="gramEnd"/>
+      <w:r>
+        <w:rPr>
+          <w:rFonts w:ascii="AppleSystemUIFont" w:hAnsi="AppleSystemUIFont" w:cs="AppleSystemUIFont"/>
+        </w:rPr>
+        <w:t xml:space="preserve"> we add:</w:t>
       </w:r>
     </w:p>
     <w:p>
@@ -1262,7 +1360,21 @@
         <w:rPr>
           <w:rFonts w:ascii="AppleSystemUIFont" w:hAnsi="AppleSystemUIFont" w:cs="AppleSystemUIFont"/>
         </w:rPr>
-        <w:t>all x ( Paint(x) -&gt; See(x) )</w:t>
+        <w:t xml:space="preserve">all x </w:t>
+      </w:r>
+      <w:proofErr w:type="gramStart"/>
+      <w:r>
+        <w:rPr>
+          <w:rFonts w:ascii="AppleSystemUIFont" w:hAnsi="AppleSystemUIFont" w:cs="AppleSystemUIFont"/>
+        </w:rPr>
+        <w:t>( Paint</w:t>
+      </w:r>
+      <w:proofErr w:type="gramEnd"/>
+      <w:r>
+        <w:rPr>
+          <w:rFonts w:ascii="AppleSystemUIFont" w:hAnsi="AppleSystemUIFont" w:cs="AppleSystemUIFont"/>
+        </w:rPr>
+        <w:t>(x) -&gt; See(x) )</w:t>
       </w:r>
     </w:p>
     <w:p>
@@ -1288,7 +1400,21 @@
         <w:rPr>
           <w:rFonts w:ascii="AppleSystemUIFont" w:hAnsi="AppleSystemUIFont" w:cs="AppleSystemUIFont"/>
         </w:rPr>
-        <w:t xml:space="preserve">all x ( See(x) -&gt; exists y </w:t>
+        <w:t xml:space="preserve">all x </w:t>
+      </w:r>
+      <w:proofErr w:type="gramStart"/>
+      <w:r>
+        <w:rPr>
+          <w:rFonts w:ascii="AppleSystemUIFont" w:hAnsi="AppleSystemUIFont" w:cs="AppleSystemUIFont"/>
+        </w:rPr>
+        <w:t>( See</w:t>
+      </w:r>
+      <w:proofErr w:type="gramEnd"/>
+      <w:r>
+        <w:rPr>
+          <w:rFonts w:ascii="AppleSystemUIFont" w:hAnsi="AppleSystemUIFont" w:cs="AppleSystemUIFont"/>
+        </w:rPr>
+        <w:t xml:space="preserve">(x) -&gt; exists y </w:t>
       </w:r>
       <w:proofErr w:type="spellStart"/>
       <w:r>
@@ -1365,6 +1491,7 @@
         </w:rPr>
       </w:pPr>
       <w:proofErr w:type="spellStart"/>
+      <w:proofErr w:type="gramStart"/>
       <w:r>
         <w:rPr>
           <w:rFonts w:ascii="AppleSystemUIFont" w:hAnsi="AppleSystemUIFont" w:cs="AppleSystemUIFont"/>
@@ -1379,6 +1506,7 @@
         <w:t>(</w:t>
       </w:r>
       <w:proofErr w:type="spellStart"/>
+      <w:proofErr w:type="gramEnd"/>
       <w:r>
         <w:rPr>
           <w:rFonts w:ascii="AppleSystemUIFont" w:hAnsi="AppleSystemUIFont" w:cs="AppleSystemUIFont"/>
@@ -1416,7 +1544,14 @@
         <w:rPr>
           <w:rFonts w:ascii="AppleSystemUIFont" w:hAnsi="AppleSystemUIFont" w:cs="AppleSystemUIFont"/>
         </w:rPr>
-        <w:t xml:space="preserve">all x all y ( </w:t>
+        <w:t xml:space="preserve">all x all y </w:t>
+      </w:r>
+      <w:proofErr w:type="gramStart"/>
+      <w:r>
+        <w:rPr>
+          <w:rFonts w:ascii="AppleSystemUIFont" w:hAnsi="AppleSystemUIFont" w:cs="AppleSystemUIFont"/>
+        </w:rPr>
+        <w:t xml:space="preserve">( </w:t>
       </w:r>
       <w:proofErr w:type="spellStart"/>
       <w:r>
@@ -1426,6 +1561,7 @@
         <w:t>IsPlantType</w:t>
       </w:r>
       <w:proofErr w:type="spellEnd"/>
+      <w:proofErr w:type="gramEnd"/>
       <w:r>
         <w:rPr>
           <w:rFonts w:ascii="AppleSystemUIFont" w:hAnsi="AppleSystemUIFont" w:cs="AppleSystemUIFont"/>
@@ -1510,7 +1646,21 @@
         <w:rPr>
           <w:rFonts w:ascii="AppleSystemUIFont" w:hAnsi="AppleSystemUIFont" w:cs="AppleSystemUIFont"/>
         </w:rPr>
-        <w:t xml:space="preserve">all x all y all z ( ( </w:t>
+        <w:t xml:space="preserve">all x all y all z </w:t>
+      </w:r>
+      <w:proofErr w:type="gramStart"/>
+      <w:r>
+        <w:rPr>
+          <w:rFonts w:ascii="AppleSystemUIFont" w:hAnsi="AppleSystemUIFont" w:cs="AppleSystemUIFont"/>
+        </w:rPr>
+        <w:t>( (</w:t>
+      </w:r>
+      <w:proofErr w:type="gramEnd"/>
+      <w:r>
+        <w:rPr>
+          <w:rFonts w:ascii="AppleSystemUIFont" w:hAnsi="AppleSystemUIFont" w:cs="AppleSystemUIFont"/>
+        </w:rPr>
+        <w:t xml:space="preserve"> </w:t>
       </w:r>
       <w:proofErr w:type="spellStart"/>
       <w:r>
@@ -1617,7 +1767,14 @@
         <w:rPr>
           <w:rFonts w:ascii="AppleSystemUIFont" w:hAnsi="AppleSystemUIFont" w:cs="AppleSystemUIFont"/>
         </w:rPr>
-        <w:t xml:space="preserve">all x all y ( </w:t>
+        <w:t xml:space="preserve">all x all y </w:t>
+      </w:r>
+      <w:proofErr w:type="gramStart"/>
+      <w:r>
+        <w:rPr>
+          <w:rFonts w:ascii="AppleSystemUIFont" w:hAnsi="AppleSystemUIFont" w:cs="AppleSystemUIFont"/>
+        </w:rPr>
+        <w:t xml:space="preserve">( </w:t>
       </w:r>
       <w:proofErr w:type="spellStart"/>
       <w:r>
@@ -1627,6 +1784,7 @@
         <w:t>LooksLike</w:t>
       </w:r>
       <w:proofErr w:type="spellEnd"/>
+      <w:proofErr w:type="gramEnd"/>
       <w:r>
         <w:rPr>
           <w:rFonts w:ascii="AppleSystemUIFont" w:hAnsi="AppleSystemUIFont" w:cs="AppleSystemUIFont"/>
@@ -1689,11 +1847,19 @@
           <w:rFonts w:ascii="AppleSystemUIFont" w:hAnsi="AppleSystemUIFont" w:cs="AppleSystemUIFont"/>
         </w:rPr>
       </w:pPr>
-      <w:r>
-        <w:rPr>
-          <w:rFonts w:ascii="AppleSystemUIFont" w:hAnsi="AppleSystemUIFont" w:cs="AppleSystemUIFont"/>
-        </w:rPr>
-        <w:t>Next we need to infer that two objects of the same length, depth, and width both have some (approximate) size which is equivalent:</w:t>
+      <w:proofErr w:type="gramStart"/>
+      <w:r>
+        <w:rPr>
+          <w:rFonts w:ascii="AppleSystemUIFont" w:hAnsi="AppleSystemUIFont" w:cs="AppleSystemUIFont"/>
+        </w:rPr>
+        <w:t>Next</w:t>
+      </w:r>
+      <w:proofErr w:type="gramEnd"/>
+      <w:r>
+        <w:rPr>
+          <w:rFonts w:ascii="AppleSystemUIFont" w:hAnsi="AppleSystemUIFont" w:cs="AppleSystemUIFont"/>
+        </w:rPr>
+        <w:t xml:space="preserve"> we need to infer that two objects of the same length, depth, and width both have some (approximate) size which is equivalent:</w:t>
       </w:r>
     </w:p>
     <w:p>
@@ -1935,7 +2101,21 @@
         <w:rPr>
           <w:rFonts w:ascii="AppleSystemUIFont" w:hAnsi="AppleSystemUIFont" w:cs="AppleSystemUIFont"/>
         </w:rPr>
-        <w:t xml:space="preserve">all x all y all u all v (  ( </w:t>
+        <w:t xml:space="preserve">all x all y all u all v </w:t>
+      </w:r>
+      <w:proofErr w:type="gramStart"/>
+      <w:r>
+        <w:rPr>
+          <w:rFonts w:ascii="AppleSystemUIFont" w:hAnsi="AppleSystemUIFont" w:cs="AppleSystemUIFont"/>
+        </w:rPr>
+        <w:t>(  (</w:t>
+      </w:r>
+      <w:proofErr w:type="gramEnd"/>
+      <w:r>
+        <w:rPr>
+          <w:rFonts w:ascii="AppleSystemUIFont" w:hAnsi="AppleSystemUIFont" w:cs="AppleSystemUIFont"/>
+        </w:rPr>
+        <w:t xml:space="preserve"> </w:t>
       </w:r>
       <w:proofErr w:type="spellStart"/>
       <w:r>
@@ -2011,7 +2191,6 @@
         <w:rPr>
           <w:rFonts w:ascii="AppleSystemUIFont" w:hAnsi="AppleSystemUIFont" w:cs="AppleSystemUIFont"/>
         </w:rPr>
-        <w:lastRenderedPageBreak/>
         <w:t>Furthermore, objects can only have one shape or size (although they can have multiple colours):</w:t>
       </w:r>
     </w:p>
@@ -2032,7 +2211,21 @@
         <w:rPr>
           <w:rFonts w:ascii="AppleSystemUIFont" w:hAnsi="AppleSystemUIFont" w:cs="AppleSystemUIFont"/>
         </w:rPr>
-        <w:t xml:space="preserve">all x all w all y ( ( </w:t>
+        <w:t xml:space="preserve">all x all w all y </w:t>
+      </w:r>
+      <w:proofErr w:type="gramStart"/>
+      <w:r>
+        <w:rPr>
+          <w:rFonts w:ascii="AppleSystemUIFont" w:hAnsi="AppleSystemUIFont" w:cs="AppleSystemUIFont"/>
+        </w:rPr>
+        <w:t>( (</w:t>
+      </w:r>
+      <w:proofErr w:type="gramEnd"/>
+      <w:r>
+        <w:rPr>
+          <w:rFonts w:ascii="AppleSystemUIFont" w:hAnsi="AppleSystemUIFont" w:cs="AppleSystemUIFont"/>
+        </w:rPr>
+        <w:t xml:space="preserve"> </w:t>
       </w:r>
       <w:proofErr w:type="spellStart"/>
       <w:r>
@@ -2094,7 +2287,21 @@
         <w:rPr>
           <w:rFonts w:ascii="AppleSystemUIFont" w:hAnsi="AppleSystemUIFont" w:cs="AppleSystemUIFont"/>
         </w:rPr>
-        <w:t xml:space="preserve">all x all v all y ( ( </w:t>
+        <w:t xml:space="preserve">all x all v all y </w:t>
+      </w:r>
+      <w:proofErr w:type="gramStart"/>
+      <w:r>
+        <w:rPr>
+          <w:rFonts w:ascii="AppleSystemUIFont" w:hAnsi="AppleSystemUIFont" w:cs="AppleSystemUIFont"/>
+        </w:rPr>
+        <w:t>( (</w:t>
+      </w:r>
+      <w:proofErr w:type="gramEnd"/>
+      <w:r>
+        <w:rPr>
+          <w:rFonts w:ascii="AppleSystemUIFont" w:hAnsi="AppleSystemUIFont" w:cs="AppleSystemUIFont"/>
+        </w:rPr>
+        <w:t xml:space="preserve"> </w:t>
       </w:r>
       <w:proofErr w:type="spellStart"/>
       <w:r>
@@ -2507,6 +2714,7 @@
     </w:p>
     <w:p>
       <w:pPr>
+        <w:jc w:val="center"/>
         <w:rPr>
           <w:sz w:val="28"/>
           <w:szCs w:val="28"/>
@@ -2551,13 +2759,20 @@
         </w:rPr>
         <w:t>Ethan/Luke</w:t>
       </w:r>
-    </w:p>
-    <w:p>
-      <w:pPr>
+      <w:r>
         <w:rPr>
           <w:sz w:val="28"/>
           <w:szCs w:val="28"/>
         </w:rPr>
+        <w:t xml:space="preserve"> [1]</w:t>
+      </w:r>
+    </w:p>
+    <w:p>
+      <w:pPr>
+        <w:rPr>
+          <w:sz w:val="28"/>
+          <w:szCs w:val="28"/>
+        </w:rPr>
       </w:pPr>
     </w:p>
     <w:p>
@@ -2657,7 +2872,23 @@
           <w:sz w:val="24"/>
           <w:szCs w:val="24"/>
         </w:rPr>
-        <w:t>There are also reasoning principles that must be taught. It can be assumed, that if all people involved are playing a game of tag, then one person chasing another means the first person is trying to touch the second and hence is “it”. If the first person is running away from the second then this conclusion switches around and the second person is “it”.</w:t>
+        <w:t xml:space="preserve">There are also reasoning principles that must be taught. It can be assumed, that if all people involved are playing a game of tag, then one person chasing another means the first person is trying to touch the second and hence is “it”. If the first person is running away from the </w:t>
+      </w:r>
+      <w:proofErr w:type="gramStart"/>
+      <w:r>
+        <w:rPr>
+          <w:sz w:val="24"/>
+          <w:szCs w:val="24"/>
+        </w:rPr>
+        <w:t>second</w:t>
+      </w:r>
+      <w:proofErr w:type="gramEnd"/>
+      <w:r>
+        <w:rPr>
+          <w:sz w:val="24"/>
+          <w:szCs w:val="24"/>
+        </w:rPr>
+        <w:t xml:space="preserve"> then this conclusion switches around and the second person is “it”.</w:t>
       </w:r>
     </w:p>
     <w:p>
@@ -2740,6 +2971,7 @@
         <w:t>In order to represent the two sentences in logical formula it is first required to define the constants, predicates and relations we need to build up the sentences. There are only two constants required for this, Ethan and Luke. There are also only two predicates required, we will take these as T(x) to represent ‘x is playing tag’ and IT(x) to represent ‘x is “it”’. Finally, we also require two relations. R(</w:t>
       </w:r>
       <w:proofErr w:type="spellStart"/>
+      <w:proofErr w:type="gramStart"/>
       <w:r>
         <w:rPr>
           <w:sz w:val="24"/>
@@ -2748,6 +2980,7 @@
         <w:t>x,y</w:t>
       </w:r>
       <w:proofErr w:type="spellEnd"/>
+      <w:proofErr w:type="gramEnd"/>
       <w:r>
         <w:rPr>
           <w:sz w:val="24"/>
@@ -2789,6 +3022,7 @@
         <w:t>(T(Ethan) &amp; T(Luke) &amp; C(</w:t>
       </w:r>
       <w:proofErr w:type="spellStart"/>
+      <w:proofErr w:type="gramStart"/>
       <w:r>
         <w:rPr>
           <w:sz w:val="24"/>
@@ -2797,6 +3031,7 @@
         <w:t>Ethan,Luke</w:t>
       </w:r>
       <w:proofErr w:type="spellEnd"/>
+      <w:proofErr w:type="gramEnd"/>
       <w:r>
         <w:rPr>
           <w:sz w:val="24"/>
@@ -2822,6 +3057,7 @@
         <w:t>(T(Ethan) &amp; T(Luke) &amp; R(</w:t>
       </w:r>
       <w:proofErr w:type="spellStart"/>
+      <w:proofErr w:type="gramStart"/>
       <w:r>
         <w:rPr>
           <w:sz w:val="24"/>
@@ -2830,6 +3066,7 @@
         <w:t>Ethan,Luke</w:t>
       </w:r>
       <w:proofErr w:type="spellEnd"/>
+      <w:proofErr w:type="gramEnd"/>
       <w:r>
         <w:rPr>
           <w:sz w:val="24"/>
@@ -2879,6 +3116,7 @@
         <w:t>(</w:t>
       </w:r>
       <w:proofErr w:type="spellStart"/>
+      <w:proofErr w:type="gramStart"/>
       <w:r>
         <w:rPr>
           <w:sz w:val="24"/>
@@ -2887,6 +3125,7 @@
         <w:t>x,y</w:t>
       </w:r>
       <w:proofErr w:type="spellEnd"/>
+      <w:proofErr w:type="gramEnd"/>
       <w:r>
         <w:rPr>
           <w:sz w:val="24"/>
@@ -2917,7 +3156,23 @@
           <w:sz w:val="24"/>
           <w:szCs w:val="24"/>
         </w:rPr>
-        <w:t>If two people play tag and one chases the other then the chaser is trying to touch the person being chased.</w:t>
+        <w:t xml:space="preserve">If two people play tag and one </w:t>
+      </w:r>
+      <w:proofErr w:type="gramStart"/>
+      <w:r>
+        <w:rPr>
+          <w:sz w:val="24"/>
+          <w:szCs w:val="24"/>
+        </w:rPr>
+        <w:t>chases</w:t>
+      </w:r>
+      <w:proofErr w:type="gramEnd"/>
+      <w:r>
+        <w:rPr>
+          <w:sz w:val="24"/>
+          <w:szCs w:val="24"/>
+        </w:rPr>
+        <w:t xml:space="preserve"> the other then the chaser is trying to touch the person being chased.</w:t>
       </w:r>
     </w:p>
     <w:p>
@@ -2937,6 +3192,7 @@
         <w:t>All x All y ((T(x) &amp; T(y) &amp; C(</w:t>
       </w:r>
       <w:proofErr w:type="spellStart"/>
+      <w:proofErr w:type="gramStart"/>
       <w:r>
         <w:rPr>
           <w:sz w:val="24"/>
@@ -2945,6 +3201,7 @@
         <w:t>x,y</w:t>
       </w:r>
       <w:proofErr w:type="spellEnd"/>
+      <w:proofErr w:type="gramEnd"/>
       <w:r>
         <w:rPr>
           <w:sz w:val="24"/>
@@ -3028,6 +3285,7 @@
         <w:t>All x All y ((T(x) &amp; T(y) &amp; R(</w:t>
       </w:r>
       <w:proofErr w:type="spellStart"/>
+      <w:proofErr w:type="gramStart"/>
       <w:r>
         <w:rPr>
           <w:sz w:val="24"/>
@@ -3036,6 +3294,7 @@
         <w:t>x,y</w:t>
       </w:r>
       <w:proofErr w:type="spellEnd"/>
+      <w:proofErr w:type="gramEnd"/>
       <w:r>
         <w:rPr>
           <w:sz w:val="24"/>
@@ -3134,6 +3393,7 @@
         <w:t>(</w:t>
       </w:r>
       <w:proofErr w:type="spellStart"/>
+      <w:proofErr w:type="gramStart"/>
       <w:r>
         <w:rPr>
           <w:sz w:val="24"/>
@@ -3142,6 +3402,7 @@
         <w:t>x,y</w:t>
       </w:r>
       <w:proofErr w:type="spellEnd"/>
+      <w:proofErr w:type="gramEnd"/>
       <w:r>
         <w:rPr>
           <w:sz w:val="24"/>
@@ -3205,8 +3466,13 @@
       <w:r>
         <w:t xml:space="preserve">inspired from the Recognizing Textural Entailments (RTE) challenges. </w:t>
       </w:r>
-      <w:r>
-        <w:t>A RTE question consists of a text fragment and a hypothesis. The goal of this question is to determine if the truth of the hypothesis is entailed in the text fragment. For example:</w:t>
+      <w:proofErr w:type="gramStart"/>
+      <w:r>
+        <w:t>A</w:t>
+      </w:r>
+      <w:proofErr w:type="gramEnd"/>
+      <w:r>
+        <w:t xml:space="preserve"> RTE question consists of a text fragment and a hypothesis. The goal of this question is to determine if the truth of the hypothesis is entailed in the text fragment. For example:</w:t>
       </w:r>
     </w:p>
     <w:p/>
@@ -3254,7 +3520,15 @@
       </w:r>
       <w:proofErr w:type="spellEnd"/>
       <w:r>
-        <w:t xml:space="preserve"> inference. Through the use of the RTE challenges the distinction between entailment and implication was made. Entailments are </w:t>
+        <w:t xml:space="preserve"> inference. </w:t>
+      </w:r>
+      <w:proofErr w:type="gramStart"/>
+      <w:r>
+        <w:t>Through the use of</w:t>
+      </w:r>
+      <w:proofErr w:type="gramEnd"/>
+      <w:r>
+        <w:t xml:space="preserve"> the RTE challenges the distinction between entailment and implication was made. Entailments are </w:t>
       </w:r>
       <w:r>
         <w:t>inferences</w:t>
@@ -3595,7 +3869,21 @@
         <w:rPr>
           <w:color w:val="FF0000"/>
         </w:rPr>
-        <w:t>Explain why this a good test e.g. how have they ensured that the system is reasoning not just guessing or using different methods (causality bridges)</w:t>
+        <w:t xml:space="preserve">Explain why this a good test e.g. how </w:t>
+      </w:r>
+      <w:proofErr w:type="gramStart"/>
+      <w:r>
+        <w:rPr>
+          <w:color w:val="FF0000"/>
+        </w:rPr>
+        <w:t>have they</w:t>
+      </w:r>
+      <w:proofErr w:type="gramEnd"/>
+      <w:r>
+        <w:rPr>
+          <w:color w:val="FF0000"/>
+        </w:rPr>
+        <w:t xml:space="preserve"> ensured that the system is reasoning not just guessing or using different methods (causality bridges)</w:t>
       </w:r>
     </w:p>
     <w:p>
@@ -3730,7 +4018,53 @@
           <w:sz w:val="24"/>
           <w:szCs w:val="24"/>
         </w:rPr>
-        <w:t xml:space="preserve">This problem, under the conditions stated above, can be solved by knowledge, representation and reasoning methods. The condition required is that in a game of tag, you only run from the person who is “it” and you only chase people if you are “it”. Whilst this is true in the rules of the game it is not necessarily true in life and often in tag the players may not know who is “it” and run from any other players. Therefore, a possible answer to the original question is that neither Ethan or Luke are “it”.  However, as we are given with the problem that either Ethan or Luke are “it”, it can be assumed by both humans and the computer program that the required condition holds. </w:t>
+        <w:t>Th</w:t>
+      </w:r>
+      <w:r>
+        <w:rPr>
+          <w:sz w:val="24"/>
+          <w:szCs w:val="24"/>
+        </w:rPr>
+        <w:t>e game of tag related Winograd problem</w:t>
+      </w:r>
+      <w:r>
+        <w:rPr>
+          <w:sz w:val="24"/>
+          <w:szCs w:val="24"/>
+        </w:rPr>
+        <w:t xml:space="preserve">, under the conditions stated above, can be solved by knowledge, representation and reasoning methods. The condition required is that in a game of tag, you only run from the person who is “it” and you only chase people if you are “it”. Whilst this is true in the rules of the game it is not necessarily true in life and often in tag the players may not know who </w:t>
+      </w:r>
+      <w:proofErr w:type="gramStart"/>
+      <w:r>
+        <w:rPr>
+          <w:sz w:val="24"/>
+          <w:szCs w:val="24"/>
+        </w:rPr>
+        <w:t>is “it”</w:t>
+      </w:r>
+      <w:proofErr w:type="gramEnd"/>
+      <w:r>
+        <w:rPr>
+          <w:sz w:val="24"/>
+          <w:szCs w:val="24"/>
+        </w:rPr>
+        <w:t xml:space="preserve"> and run from any other players. Therefore, a possible answer to the original question is that neither Ethan </w:t>
+      </w:r>
+      <w:proofErr w:type="gramStart"/>
+      <w:r>
+        <w:rPr>
+          <w:sz w:val="24"/>
+          <w:szCs w:val="24"/>
+        </w:rPr>
+        <w:t>or</w:t>
+      </w:r>
+      <w:proofErr w:type="gramEnd"/>
+      <w:r>
+        <w:rPr>
+          <w:sz w:val="24"/>
+          <w:szCs w:val="24"/>
+        </w:rPr>
+        <w:t xml:space="preserve"> Luke are “it”.  However, as we are given with the problem that either Ethan or Luke are “it”, it can be assumed by both humans and the computer program that the required condition holds. </w:t>
       </w:r>
     </w:p>
     <w:p>
@@ -3755,19 +4089,252 @@
           <w:sz w:val="24"/>
           <w:szCs w:val="24"/>
         </w:rPr>
-        <w:t>To conclude, this exact problem can be solved by knowledge, representation and reasoning methods if it was given the conditions provided above. However, this solution would not be applicable to wider situations, due to nuances of the game, and therefore does not assist in the larger problem of a computer correctly solving all of the Winograd schema.</w:t>
-      </w:r>
-    </w:p>
-    <w:p>
+        <w:t xml:space="preserve">However, this ability to solve one exact problem is not useful unless it can be replicated across many different problems of the same structure. As there are many of these problems to solve </w:t>
+      </w:r>
+      <w:r>
+        <w:rPr>
+          <w:sz w:val="24"/>
+          <w:szCs w:val="24"/>
+        </w:rPr>
+        <w:fldChar w:fldCharType="begin"/>
+      </w:r>
+      <w:r>
+        <w:rPr>
+          <w:sz w:val="24"/>
+          <w:szCs w:val="24"/>
+        </w:rPr>
+        <w:instrText xml:space="preserve"> ADDIN EN.CITE &lt;EndNote&gt;&lt;Cite&gt;&lt;Author&gt;Isaak&lt;/Author&gt;&lt;Year&gt;2020&lt;/Year&gt;&lt;RecNum&gt;65&lt;/RecNum&gt;&lt;DisplayText&gt;(Isaak and Michael, 2020)&lt;/DisplayText&gt;&lt;record&gt;&lt;rec-number&gt;65&lt;/rec-number&gt;&lt;foreign-keys&gt;&lt;key app="EN" db-id="25wrtda079sapietpx6xxv9f0wtdfrxdrsx2" timestamp="1607100001"&gt;65&lt;/key&gt;&lt;/foreign-keys&gt;&lt;ref-type name="Book"&gt;6&lt;/ref-type&gt;&lt;contributors&gt;&lt;authors&gt;&lt;author&gt;Isaak, N.&lt;/author&gt;&lt;author&gt;Michael, L.&lt;/author&gt;&lt;/authors&gt;&lt;secondary-authors&gt;&lt;author&gt;Rocha, A. P.&lt;/author&gt;&lt;author&gt;Steels, L.&lt;/author&gt;&lt;author&gt;VanDenHerik, J.&lt;/author&gt;&lt;/secondary-authors&gt;&lt;/contributors&gt;&lt;titles&gt;&lt;title&gt;Winventor: A Machine-driven Approach for the Development of Winograd Schemas&lt;/title&gt;&lt;secondary-title&gt;Icaart: Proceedings of the 12th International Conference on Agents and Artificial Intelligence, Vol 2&lt;/secondary-title&gt;&lt;/titles&gt;&lt;pages&gt;26-35&lt;/pages&gt;&lt;dates&gt;&lt;year&gt;2020&lt;/year&gt;&lt;/dates&gt;&lt;isbn&gt;978-989-758-395-7&lt;/isbn&gt;&lt;accession-num&gt;WOS:000570769000002&lt;/accession-num&gt;&lt;urls&gt;&lt;related-urls&gt;&lt;url&gt;&amp;lt;Go to ISI&amp;gt;://WOS:000570769000002&lt;/url&gt;&lt;/related-urls&gt;&lt;/urls&gt;&lt;electronic-resource-num&gt;10.5220/0008902600260035&lt;/electronic-resource-num&gt;&lt;/record&gt;&lt;/Cite&gt;&lt;/EndNote&gt;</w:instrText>
+      </w:r>
+      <w:r>
+        <w:rPr>
+          <w:sz w:val="24"/>
+          <w:szCs w:val="24"/>
+        </w:rPr>
+        <w:fldChar w:fldCharType="separate"/>
+      </w:r>
+      <w:r>
+        <w:rPr>
+          <w:noProof/>
+          <w:sz w:val="24"/>
+          <w:szCs w:val="24"/>
+        </w:rPr>
+        <w:t>(Isaak and Michael, 2020)</w:t>
+      </w:r>
+      <w:r>
+        <w:rPr>
+          <w:sz w:val="24"/>
+          <w:szCs w:val="24"/>
+        </w:rPr>
+        <w:fldChar w:fldCharType="end"/>
+      </w:r>
+      <w:r>
+        <w:rPr>
+          <w:sz w:val="24"/>
+          <w:szCs w:val="24"/>
+        </w:rPr>
+        <w:t xml:space="preserve"> it is important that any solution is wide ranging and </w:t>
+      </w:r>
       <w:bookmarkStart w:id="2" w:name="_GoBack"/>
       <w:bookmarkEnd w:id="2"/>
-    </w:p>
+      <w:r>
+        <w:rPr>
+          <w:sz w:val="24"/>
+          <w:szCs w:val="24"/>
+        </w:rPr>
+        <w:t xml:space="preserve">has the ability to work on a significant number of them. </w:t>
+      </w:r>
+      <w:r>
+        <w:rPr>
+          <w:sz w:val="24"/>
+          <w:szCs w:val="24"/>
+        </w:rPr>
+        <w:t xml:space="preserve">There are other solutions to this problem, such as statistical </w:t>
+      </w:r>
+      <w:r>
+        <w:rPr>
+          <w:sz w:val="24"/>
+          <w:szCs w:val="24"/>
+        </w:rPr>
+        <w:fldChar w:fldCharType="begin"/>
+      </w:r>
+      <w:r>
+        <w:rPr>
+          <w:sz w:val="24"/>
+          <w:szCs w:val="24"/>
+        </w:rPr>
+        <w:instrText xml:space="preserve"> ADDIN EN.CITE &lt;EndNote&gt;&lt;Cite&gt;&lt;Author&gt;Chakraborty&lt;/Author&gt;&lt;Year&gt;2007&lt;/Year&gt;&lt;RecNum&gt;14&lt;/RecNum&gt;&lt;DisplayText&gt;(Chakraborty and Sundararajan, 2007)&lt;/DisplayText&gt;&lt;record&gt;&lt;rec-number&gt;14&lt;/rec-number&gt;&lt;foreign-keys&gt;&lt;key app="EN" db-id="pzz2fx0922raf6e5d51vvzzcdftdt0wzrp2v" timestamp="1607101263"&gt;14&lt;/key&gt;&lt;/foreign-keys&gt;&lt;ref-type name="Journal Article"&gt;17&lt;/ref-type&gt;&lt;contributors&gt;&lt;authors&gt;&lt;author&gt;Chakraborty, S.&lt;/author&gt;&lt;author&gt;Sundararajan, K. K.&lt;/author&gt;&lt;/authors&gt;&lt;/contributors&gt;&lt;titles&gt;&lt;title&gt;Winograd&amp;apos;s algorithm statistically revisited: It pays to weigh than to count!&lt;/title&gt;&lt;secondary-title&gt;Applied Mathematics and Computation&lt;/secondary-title&gt;&lt;/titles&gt;&lt;periodical&gt;&lt;full-title&gt;Applied Mathematics and Computation&lt;/full-title&gt;&lt;/periodical&gt;&lt;pages&gt;15-20&lt;/pages&gt;&lt;volume&gt;190&lt;/volume&gt;&lt;number&gt;1&lt;/number&gt;&lt;dates&gt;&lt;year&gt;2007&lt;/year&gt;&lt;pub-dates&gt;&lt;date&gt;Jul&lt;/date&gt;&lt;/pub-dates&gt;&lt;/dates&gt;&lt;isbn&gt;0096-3003&lt;/isbn&gt;&lt;accession-num&gt;WOS:000247803500003&lt;/accession-num&gt;&lt;urls&gt;&lt;related-urls&gt;&lt;url&gt;&amp;lt;Go to ISI&amp;gt;://WOS:000247803500003&lt;/url&gt;&lt;/related-urls&gt;&lt;/urls&gt;&lt;electronic-resource-num&gt;10.1016/j.amc.2007.01.018&lt;/electronic-resource-num&gt;&lt;/record&gt;&lt;/Cite&gt;&lt;/EndNote&gt;</w:instrText>
+      </w:r>
+      <w:r>
+        <w:rPr>
+          <w:sz w:val="24"/>
+          <w:szCs w:val="24"/>
+        </w:rPr>
+        <w:fldChar w:fldCharType="separate"/>
+      </w:r>
+      <w:r>
+        <w:rPr>
+          <w:noProof/>
+          <w:sz w:val="24"/>
+          <w:szCs w:val="24"/>
+        </w:rPr>
+        <w:t>(Chakraborty and Sundararajan, 2007)</w:t>
+      </w:r>
+      <w:r>
+        <w:rPr>
+          <w:sz w:val="24"/>
+          <w:szCs w:val="24"/>
+        </w:rPr>
+        <w:fldChar w:fldCharType="end"/>
+      </w:r>
+      <w:r>
+        <w:rPr>
+          <w:sz w:val="24"/>
+          <w:szCs w:val="24"/>
+        </w:rPr>
+        <w:t xml:space="preserve"> or through machine learning </w:t>
+      </w:r>
+      <w:r>
+        <w:rPr>
+          <w:sz w:val="24"/>
+          <w:szCs w:val="24"/>
+        </w:rPr>
+        <w:fldChar w:fldCharType="begin"/>
+      </w:r>
+      <w:r>
+        <w:rPr>
+          <w:sz w:val="24"/>
+          <w:szCs w:val="24"/>
+        </w:rPr>
+        <w:instrText xml:space="preserve"> ADDIN EN.CITE &lt;EndNote&gt;&lt;Cite&gt;&lt;Author&gt;Zhang&lt;/Author&gt;&lt;Year&gt;2018&lt;/Year&gt;&lt;RecNum&gt;15&lt;/RecNum&gt;&lt;DisplayText&gt;(Zhang et al., 2018)&lt;/DisplayText&gt;&lt;record&gt;&lt;rec-number&gt;15&lt;/rec-number&gt;&lt;foreign-keys&gt;&lt;key app="EN" db-id="pzz2fx0922raf6e5d51vvzzcdftdt0wzrp2v" timestamp="1607101568"&gt;15&lt;/key&gt;&lt;/foreign-keys&gt;&lt;ref-type name="Book"&gt;6&lt;/ref-type&gt;&lt;contributors&gt;&lt;authors&gt;&lt;author&gt;Zhang, H. M.&lt;/author&gt;&lt;author&gt;Song, Y. Q.&lt;/author&gt;&lt;author&gt;Acm,&lt;/author&gt;&lt;/authors&gt;&lt;/contributors&gt;&lt;titles&gt;&lt;title&gt;A Distributed Solution for Winograd Schema Challenge&lt;/title&gt;&lt;secondary-title&gt;Proceedings of 2018 10th International Conference on Machine Learning and Computing&lt;/secondary-title&gt;&lt;/titles&gt;&lt;pages&gt;322-326&lt;/pages&gt;&lt;dates&gt;&lt;year&gt;2018&lt;/year&gt;&lt;/dates&gt;&lt;isbn&gt;978-1-4503-6353-2&lt;/isbn&gt;&lt;accession-num&gt;WOS:000458148400058&lt;/accession-num&gt;&lt;urls&gt;&lt;related-urls&gt;&lt;url&gt;&amp;lt;Go to ISI&amp;gt;://WOS:000458148400058&lt;/url&gt;&lt;/related-urls&gt;&lt;/urls&gt;&lt;electronic-resource-num&gt;10.1145/3195106.3195127&lt;/electronic-resource-num&gt;&lt;/record&gt;&lt;/Cite&gt;&lt;/EndNote&gt;</w:instrText>
+      </w:r>
+      <w:r>
+        <w:rPr>
+          <w:sz w:val="24"/>
+          <w:szCs w:val="24"/>
+        </w:rPr>
+        <w:fldChar w:fldCharType="separate"/>
+      </w:r>
+      <w:r>
+        <w:rPr>
+          <w:noProof/>
+          <w:sz w:val="24"/>
+          <w:szCs w:val="24"/>
+        </w:rPr>
+        <w:t>(Zhang et al., 2018)</w:t>
+      </w:r>
+      <w:r>
+        <w:rPr>
+          <w:sz w:val="24"/>
+          <w:szCs w:val="24"/>
+        </w:rPr>
+        <w:fldChar w:fldCharType="end"/>
+      </w:r>
+      <w:r>
+        <w:rPr>
+          <w:sz w:val="24"/>
+          <w:szCs w:val="24"/>
+        </w:rPr>
+        <w:t>. Alternative knowledge, representation and reasoning methods may assist in reaching a solution better than the option given above and may do better than the other methods offered.</w:t>
+      </w:r>
+    </w:p>
+    <w:p>
+      <w:pPr>
+        <w:pStyle w:val="ListParagraph"/>
+        <w:rPr>
+          <w:sz w:val="24"/>
+          <w:szCs w:val="24"/>
+        </w:rPr>
+      </w:pPr>
+    </w:p>
+    <w:p/>
     <w:p>
       <w:pPr>
         <w:pStyle w:val="Heading1"/>
       </w:pPr>
       <w:r>
         <w:t>References</w:t>
+      </w:r>
+    </w:p>
+    <w:p>
+      <w:pPr>
+        <w:pStyle w:val="Heading1"/>
+      </w:pPr>
+    </w:p>
+    <w:p>
+      <w:pPr>
+        <w:pStyle w:val="EndNoteBibliography"/>
+      </w:pPr>
+      <w:r>
+        <w:fldChar w:fldCharType="begin"/>
+      </w:r>
+      <w:r>
+        <w:instrText xml:space="preserve"> ADDIN EN.REFLIST </w:instrText>
+      </w:r>
+      <w:r>
+        <w:fldChar w:fldCharType="separate"/>
+      </w:r>
+      <w:r>
+        <w:t xml:space="preserve">Chakraborty, S. and Sundararajan, K.K. 2007. Winograd's algorithm statistically revisited: It pays to weigh than to count! </w:t>
+      </w:r>
+      <w:r>
+        <w:rPr>
+          <w:i/>
+        </w:rPr>
+        <w:t>Applied Mathematics and Computation.</w:t>
+      </w:r>
+      <w:r>
+        <w:t xml:space="preserve"> </w:t>
+      </w:r>
+      <w:r>
+        <w:rPr>
+          <w:b/>
+        </w:rPr>
+        <w:t>190</w:t>
+      </w:r>
+      <w:r>
+        <w:t>(1), pp.15-20.</w:t>
+      </w:r>
+    </w:p>
+    <w:p>
+      <w:pPr>
+        <w:pStyle w:val="EndNoteBibliography"/>
+        <w:rPr>
+          <w:i/>
+        </w:rPr>
+      </w:pPr>
+      <w:r>
+        <w:t xml:space="preserve">Isaak, N. and Michael, L. 2020. </w:t>
+      </w:r>
+      <w:r>
+        <w:rPr>
+          <w:i/>
+        </w:rPr>
+        <w:t>Winventor: A Machine-driven Approach for the Development of Winograd Schemas.</w:t>
+      </w:r>
+    </w:p>
+    <w:p>
+      <w:pPr>
+        <w:pStyle w:val="EndNoteBibliography"/>
+        <w:rPr>
+          <w:i/>
+        </w:rPr>
+      </w:pPr>
+      <w:r>
+        <w:t xml:space="preserve">Zhang, H.M., Song, Y.Q. and Acm. 2018. </w:t>
+      </w:r>
+      <w:r>
+        <w:rPr>
+          <w:i/>
+        </w:rPr>
+        <w:t>A Distributed Solution for Winograd Schema Challenge.</w:t>
+      </w:r>
+    </w:p>
+    <w:p>
+      <w:pPr>
+        <w:pStyle w:val="Heading1"/>
+      </w:pPr>
+      <w:r>
+        <w:fldChar w:fldCharType="end"/>
       </w:r>
     </w:p>
     <w:sectPr>
@@ -4662,7 +5229,6 @@
   <w:style w:type="character" w:default="1" w:styleId="DefaultParagraphFont">
     <w:name w:val="Default Paragraph Font"/>
     <w:uiPriority w:val="1"/>
-    <w:semiHidden/>
     <w:unhideWhenUsed/>
   </w:style>
   <w:style w:type="table" w:default="1" w:styleId="TableNormal">
@@ -4736,6 +5302,7 @@
   <w:style w:type="paragraph" w:styleId="ListParagraph">
     <w:name w:val="List Paragraph"/>
     <w:basedOn w:val="Normal"/>
+    <w:link w:val="ListParagraphChar"/>
     <w:uiPriority w:val="34"/>
     <w:qFormat/>
     <w:rsid w:val="00167DBA"/>
@@ -5077,6 +5644,70 @@
       <w:szCs w:val="26"/>
     </w:rPr>
   </w:style>
+  <w:style w:type="paragraph" w:customStyle="1" w:styleId="EndNoteBibliographyTitle">
+    <w:name w:val="EndNote Bibliography Title"/>
+    <w:basedOn w:val="Normal"/>
+    <w:link w:val="EndNoteBibliographyTitleChar"/>
+    <w:rsid w:val="00D628D4"/>
+    <w:pPr>
+      <w:jc w:val="center"/>
+    </w:pPr>
+    <w:rPr>
+      <w:rFonts w:ascii="Calibri Light" w:hAnsi="Calibri Light" w:cs="Calibri Light"/>
+      <w:noProof/>
+      <w:sz w:val="32"/>
+    </w:rPr>
+  </w:style>
+  <w:style w:type="character" w:customStyle="1" w:styleId="ListParagraphChar">
+    <w:name w:val="List Paragraph Char"/>
+    <w:basedOn w:val="DefaultParagraphFont"/>
+    <w:link w:val="ListParagraph"/>
+    <w:uiPriority w:val="34"/>
+    <w:rsid w:val="00D628D4"/>
+    <w:rPr>
+      <w:rFonts w:eastAsiaTheme="minorHAnsi"/>
+      <w:sz w:val="22"/>
+      <w:szCs w:val="22"/>
+      <w:lang w:eastAsia="en-US"/>
+    </w:rPr>
+  </w:style>
+  <w:style w:type="character" w:customStyle="1" w:styleId="EndNoteBibliographyTitleChar">
+    <w:name w:val="EndNote Bibliography Title Char"/>
+    <w:basedOn w:val="ListParagraphChar"/>
+    <w:link w:val="EndNoteBibliographyTitle"/>
+    <w:rsid w:val="00D628D4"/>
+    <w:rPr>
+      <w:rFonts w:ascii="Calibri Light" w:eastAsiaTheme="minorHAnsi" w:hAnsi="Calibri Light" w:cs="Calibri Light"/>
+      <w:noProof/>
+      <w:sz w:val="32"/>
+      <w:szCs w:val="22"/>
+      <w:lang w:eastAsia="en-US"/>
+    </w:rPr>
+  </w:style>
+  <w:style w:type="paragraph" w:customStyle="1" w:styleId="EndNoteBibliography">
+    <w:name w:val="EndNote Bibliography"/>
+    <w:basedOn w:val="Normal"/>
+    <w:link w:val="EndNoteBibliographyChar"/>
+    <w:rsid w:val="00D628D4"/>
+    <w:rPr>
+      <w:rFonts w:ascii="Calibri Light" w:hAnsi="Calibri Light" w:cs="Calibri Light"/>
+      <w:noProof/>
+      <w:sz w:val="32"/>
+    </w:rPr>
+  </w:style>
+  <w:style w:type="character" w:customStyle="1" w:styleId="EndNoteBibliographyChar">
+    <w:name w:val="EndNote Bibliography Char"/>
+    <w:basedOn w:val="ListParagraphChar"/>
+    <w:link w:val="EndNoteBibliography"/>
+    <w:rsid w:val="00D628D4"/>
+    <w:rPr>
+      <w:rFonts w:ascii="Calibri Light" w:eastAsiaTheme="minorHAnsi" w:hAnsi="Calibri Light" w:cs="Calibri Light"/>
+      <w:noProof/>
+      <w:sz w:val="32"/>
+      <w:szCs w:val="22"/>
+      <w:lang w:eastAsia="en-US"/>
+    </w:rPr>
+  </w:style>
 </w:styles>
 </file>
 
@@ -5380,7 +6011,7 @@
 </file>
 
 <file path=customXml/itemProps1.xml><?xml version="1.0" encoding="utf-8"?>
-<ds:datastoreItem xmlns:ds="http://schemas.openxmlformats.org/officeDocument/2006/customXml" ds:itemID="{2507230F-757A-46D6-B5E2-505D3DDB8CFE}">
+<ds:datastoreItem xmlns:ds="http://schemas.openxmlformats.org/officeDocument/2006/customXml" ds:itemID="{D653025E-02BA-453B-A3EB-86D5BC83F0E2}">
   <ds:schemaRefs>
     <ds:schemaRef ds:uri="http://schemas.openxmlformats.org/officeDocument/2006/bibliography"/>
   </ds:schemaRefs>

</xml_diff>

<commit_message>
Updated w/ all recent changes
</commit_message>
<xml_diff>
--- a/KRR_3_Draft_1.docx
+++ b/KRR_3_Draft_1.docx
@@ -1,6 +1,6 @@
 
 <file path=word/document.xml><?xml version="1.0" encoding="utf-8"?>
-<w:document xmlns:wpc="http://schemas.microsoft.com/office/word/2010/wordprocessingCanvas" xmlns:cx="http://schemas.microsoft.com/office/drawing/2014/chartex" xmlns:cx1="http://schemas.microsoft.com/office/drawing/2015/9/8/chartex" xmlns:cx2="http://schemas.microsoft.com/office/drawing/2015/10/21/chartex" xmlns:cx3="http://schemas.microsoft.com/office/drawing/2016/5/9/chartex" xmlns:cx4="http://schemas.microsoft.com/office/drawing/2016/5/10/chartex" xmlns:cx5="http://schemas.microsoft.com/office/drawing/2016/5/11/chartex" xmlns:cx6="http://schemas.microsoft.com/office/drawing/2016/5/12/chartex" xmlns:cx7="http://schemas.microsoft.com/office/drawing/2016/5/13/chartex" xmlns:cx8="http://schemas.microsoft.com/office/drawing/2016/5/14/chartex" xmlns:mc="http://schemas.openxmlformats.org/markup-compatibility/2006" xmlns:aink="http://schemas.microsoft.com/office/drawing/2016/ink" xmlns:am3d="http://schemas.microsoft.com/office/drawing/2017/model3d" xmlns:o="urn:schemas-microsoft-com:office:office" xmlns:r="http://schemas.openxmlformats.org/officeDocument/2006/relationships" xmlns:m="http://schemas.openxmlformats.org/officeDocument/2006/math" xmlns:v="urn:schemas-microsoft-com:vml" xmlns:wp14="http://schemas.microsoft.com/office/word/2010/wordprocessingDrawing" xmlns:wp="http://schemas.openxmlformats.org/drawingml/2006/wordprocessingDrawing" xmlns:w10="urn:schemas-microsoft-com:office:word" xmlns:w="http://schemas.openxmlformats.org/wordprocessingml/2006/main" xmlns:w14="http://schemas.microsoft.com/office/word/2010/wordml" xmlns:w15="http://schemas.microsoft.com/office/word/2012/wordml" xmlns:w16cid="http://schemas.microsoft.com/office/word/2016/wordml/cid" xmlns:w16se="http://schemas.microsoft.com/office/word/2015/wordml/symex" xmlns:wpg="http://schemas.microsoft.com/office/word/2010/wordprocessingGroup" xmlns:wpi="http://schemas.microsoft.com/office/word/2010/wordprocessingInk" xmlns:wne="http://schemas.microsoft.com/office/word/2006/wordml" xmlns:wps="http://schemas.microsoft.com/office/word/2010/wordprocessingShape" mc:Ignorable="w14 w15 w16se w16cid wp14">
+<w:document xmlns:wpc="http://schemas.microsoft.com/office/word/2010/wordprocessingCanvas" xmlns:cx="http://schemas.microsoft.com/office/drawing/2014/chartex" xmlns:cx1="http://schemas.microsoft.com/office/drawing/2015/9/8/chartex" xmlns:cx2="http://schemas.microsoft.com/office/drawing/2015/10/21/chartex" xmlns:cx3="http://schemas.microsoft.com/office/drawing/2016/5/9/chartex" xmlns:cx4="http://schemas.microsoft.com/office/drawing/2016/5/10/chartex" xmlns:cx5="http://schemas.microsoft.com/office/drawing/2016/5/11/chartex" xmlns:cx6="http://schemas.microsoft.com/office/drawing/2016/5/12/chartex" xmlns:cx7="http://schemas.microsoft.com/office/drawing/2016/5/13/chartex" xmlns:cx8="http://schemas.microsoft.com/office/drawing/2016/5/14/chartex" xmlns:mc="http://schemas.openxmlformats.org/markup-compatibility/2006" xmlns:aink="http://schemas.microsoft.com/office/drawing/2016/ink" xmlns:am3d="http://schemas.microsoft.com/office/drawing/2017/model3d" xmlns:o="urn:schemas-microsoft-com:office:office" xmlns:r="http://schemas.openxmlformats.org/officeDocument/2006/relationships" xmlns:m="http://schemas.openxmlformats.org/officeDocument/2006/math" xmlns:v="urn:schemas-microsoft-com:vml" xmlns:wp14="http://schemas.microsoft.com/office/word/2010/wordprocessingDrawing" xmlns:wp="http://schemas.openxmlformats.org/drawingml/2006/wordprocessingDrawing" xmlns:w10="urn:schemas-microsoft-com:office:word" xmlns:w="http://schemas.openxmlformats.org/wordprocessingml/2006/main" xmlns:w14="http://schemas.microsoft.com/office/word/2010/wordml" xmlns:w15="http://schemas.microsoft.com/office/word/2012/wordml" xmlns:w16cex="http://schemas.microsoft.com/office/word/2018/wordml/cex" xmlns:w16cid="http://schemas.microsoft.com/office/word/2016/wordml/cid" xmlns:w16="http://schemas.microsoft.com/office/word/2018/wordml" xmlns:w16se="http://schemas.microsoft.com/office/word/2015/wordml/symex" xmlns:wpg="http://schemas.microsoft.com/office/word/2010/wordprocessingGroup" xmlns:wpi="http://schemas.microsoft.com/office/word/2010/wordprocessingInk" xmlns:wne="http://schemas.microsoft.com/office/word/2006/wordml" xmlns:wps="http://schemas.microsoft.com/office/word/2010/wordprocessingShape" mc:Ignorable="w14 w15 w16se w16cid w16 w16cex wp14">
   <w:body>
     <w:sdt>
       <w:sdtPr>
@@ -129,7 +129,7 @@
                     <v:stroke joinstyle="miter"/>
                     <v:path gradientshapeok="t" o:connecttype="rect"/>
                   </v:shapetype>
-                  <v:shape id="Text Box 1" o:spid="_x0000_s1026" type="#_x0000_t202" style="position:absolute;left:0;text-align:left;margin-left:-22.7pt;margin-top:238.8pt;width:493.6pt;height:197.5pt;z-index:251661312;visibility:visible;mso-wrap-style:square;mso-width-percent:0;mso-wrap-distance-left:9pt;mso-wrap-distance-top:0;mso-wrap-distance-right:9pt;mso-wrap-distance-bottom:0;mso-position-horizontal:absolute;mso-position-horizontal-relative:text;mso-position-vertical:absolute;mso-position-vertical-relative:text;mso-width-percent:0;mso-width-relative:margin;v-text-anchor:top" o:gfxdata="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" fillcolor="white [3201]" stroked="f" strokeweight=".5pt">
+                  <v:shape id="Text Box 1" o:spid="_x0000_s1026" type="#_x0000_t202" style="position:absolute;left:0;text-align:left;margin-left:-22.7pt;margin-top:238.8pt;width:493.6pt;height:197.5pt;z-index:251661312;visibility:visible;mso-wrap-style:square;mso-width-percent:0;mso-wrap-distance-left:9pt;mso-wrap-distance-top:0;mso-wrap-distance-right:9pt;mso-wrap-distance-bottom:0;mso-position-horizontal:absolute;mso-position-horizontal-relative:text;mso-position-vertical:absolute;mso-position-vertical-relative:text;mso-width-percent:0;mso-width-relative:margin;v-text-anchor:top" o:gfxdata="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" fillcolor="white [3201]" stroked="f" strokeweight=".5pt">
                     <v:textbox>
                       <w:txbxContent>
                         <w:p>
@@ -314,7 +314,7 @@
               </mc:Choice>
               <mc:Fallback>
                 <w:pict>
-                  <v:shape w14:anchorId="5CACC001" id="Text Box 131" o:spid="_x0000_s1027" type="#_x0000_t202" style="position:absolute;left:0;text-align:left;margin-left:12.5pt;margin-top:252.3pt;width:453.1pt;height:51.5pt;z-index:251660288;visibility:visible;mso-wrap-style:square;mso-width-percent:0;mso-height-percent:0;mso-wrap-distance-left:14.4pt;mso-wrap-distance-top:0;mso-wrap-distance-right:14.4pt;mso-wrap-distance-bottom:0;mso-position-horizontal:absolute;mso-position-horizontal-relative:margin;mso-position-vertical:absolute;mso-position-vertical-relative:page;mso-width-percent:0;mso-height-percent:0;mso-width-relative:margin;mso-height-relative:page;v-text-anchor:top" o:gfxdata="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" filled="f" stroked="f" strokeweight=".5pt">
+                  <v:shape w14:anchorId="5CACC001" id="Text Box 131" o:spid="_x0000_s1027" type="#_x0000_t202" style="position:absolute;left:0;text-align:left;margin-left:12.5pt;margin-top:252.3pt;width:453.1pt;height:51.5pt;z-index:251660288;visibility:visible;mso-wrap-style:square;mso-width-percent:0;mso-height-percent:0;mso-wrap-distance-left:14.4pt;mso-wrap-distance-top:0;mso-wrap-distance-right:14.4pt;mso-wrap-distance-bottom:0;mso-position-horizontal:absolute;mso-position-horizontal-relative:margin;mso-position-vertical:absolute;mso-position-vertical-relative:page;mso-width-percent:0;mso-height-percent:0;mso-width-relative:margin;mso-height-relative:page;v-text-anchor:top" o:gfxdata="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" filled="f" stroked="f" strokeweight=".5pt">
                     <v:textbox inset="0,0,0,0">
                       <w:txbxContent>
                         <w:p>
@@ -535,7 +535,7 @@
               </mc:Choice>
               <mc:Fallback>
                 <w:pict>
-                  <v:rect w14:anchorId="6CC57ED1" id="Rectangle 132" o:spid="_x0000_s1028" style="position:absolute;left:0;text-align:left;margin-left:-4.4pt;margin-top:0;width:46.8pt;height:77.75pt;z-index:251659264;visibility:visible;mso-wrap-style:square;mso-width-percent:76;mso-height-percent:98;mso-top-percent:23;mso-wrap-distance-left:9pt;mso-wrap-distance-top:0;mso-wrap-distance-right:9pt;mso-wrap-distance-bottom:0;mso-position-horizontal:right;mso-position-horizontal-relative:margin;mso-position-vertical-relative:page;mso-width-percent:76;mso-height-percent:98;mso-top-percent:23;mso-width-relative:page;mso-height-relative:page;v-text-anchor:bottom" o:gfxdata="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" fillcolor="#2f5496 [2404]" strokecolor="#2f5496 [2404]" strokeweight="1pt">
+                  <v:rect w14:anchorId="6CC57ED1" id="Rectangle 132" o:spid="_x0000_s1028" style="position:absolute;left:0;text-align:left;margin-left:-4.4pt;margin-top:0;width:46.8pt;height:77.75pt;z-index:251659264;visibility:visible;mso-wrap-style:square;mso-width-percent:76;mso-height-percent:98;mso-top-percent:23;mso-wrap-distance-left:9pt;mso-wrap-distance-top:0;mso-wrap-distance-right:9pt;mso-wrap-distance-bottom:0;mso-position-horizontal:right;mso-position-horizontal-relative:margin;mso-position-vertical-relative:page;mso-width-percent:76;mso-height-percent:98;mso-top-percent:23;mso-width-relative:page;mso-height-relative:page;v-text-anchor:bottom" o:gfxdata="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" fillcolor="#2f5496 [2404]" strokecolor="#2f5496 [2404]" strokeweight="1pt">
                     <v:path arrowok="t"/>
                     <o:lock v:ext="edit" aspectratio="t"/>
                     <v:textbox inset="3.6pt,,3.6pt">
@@ -742,85 +742,1039 @@
       </w:r>
       <w:bookmarkEnd w:id="0"/>
     </w:p>
-    <w:p>
-      <w:pPr>
-        <w:pStyle w:val="Heading1"/>
-      </w:pPr>
-      <w:r>
-        <w:t>Examples</w:t>
-      </w:r>
-    </w:p>
-    <w:p>
-      <w:pPr>
-        <w:pStyle w:val="Heading2"/>
-      </w:pPr>
-      <w:r>
-        <w:t>Example 1</w:t>
-      </w:r>
-    </w:p>
-    <w:p>
-      <w:pPr>
-        <w:rPr>
+    <w:p/>
+    <w:p>
+      <w:pPr>
+        <w:rPr>
+          <w:rFonts w:ascii="Calibri" w:hAnsi="Calibri" w:cs="Calibri"/>
           <w:b/>
           <w:bCs/>
         </w:rPr>
       </w:pPr>
-    </w:p>
-    <w:p>
-      <w:pPr>
-        <w:rPr>
+      <w:r>
+        <w:rPr>
+          <w:rFonts w:ascii="Calibri" w:hAnsi="Calibri" w:cs="Calibri"/>
           <w:b/>
           <w:bCs/>
         </w:rPr>
-      </w:pPr>
-      <w:r>
-        <w:rPr>
+        <w:t xml:space="preserve">Winograd </w:t>
+      </w:r>
+      <w:r>
+        <w:rPr>
+          <w:rFonts w:ascii="Calibri" w:hAnsi="Calibri" w:cs="Calibri"/>
           <w:b/>
           <w:bCs/>
         </w:rPr>
-        <w:t>Emma’s Problem</w:t>
-      </w:r>
-    </w:p>
-    <w:p>
-      <w:pPr>
-        <w:rPr>
+        <w:t>Schema Challenge – Introduction:</w:t>
+      </w:r>
+      <w:r>
+        <w:rPr>
+          <w:rFonts w:ascii="Calibri" w:hAnsi="Calibri" w:cs="Calibri"/>
           <w:b/>
           <w:bCs/>
         </w:rPr>
-      </w:pPr>
-      <w:r>
-        <w:rPr>
+        <w:t xml:space="preserve"> </w:t>
+      </w:r>
+    </w:p>
+    <w:p>
+      <w:pPr>
+        <w:rPr>
+          <w:rFonts w:ascii="Calibri" w:hAnsi="Calibri" w:cs="Calibri"/>
           <w:b/>
           <w:bCs/>
         </w:rPr>
-        <w:t>Problem: From a collection of Winograd schemas, number 1</w:t>
-      </w:r>
-      <w:r>
-        <w:rPr>
+      </w:pPr>
+    </w:p>
+    <w:p>
+      <w:pPr>
+        <w:rPr>
+          <w:rFonts w:ascii="Calibri" w:hAnsi="Calibri" w:cs="Calibri"/>
+        </w:rPr>
+      </w:pPr>
+      <w:r>
+        <w:rPr>
+          <w:rFonts w:ascii="Calibri" w:hAnsi="Calibri" w:cs="Calibri"/>
+        </w:rPr>
+        <w:t xml:space="preserve">The Winograd Schema Challenge </w:t>
+      </w:r>
+      <w:r>
+        <w:rPr>
+          <w:rFonts w:ascii="Calibri" w:hAnsi="Calibri" w:cs="Calibri"/>
+        </w:rPr>
+        <w:t xml:space="preserve">(WSC) </w:t>
+      </w:r>
+      <w:r>
+        <w:rPr>
+          <w:rFonts w:ascii="Calibri" w:hAnsi="Calibri" w:cs="Calibri"/>
+        </w:rPr>
+        <w:t xml:space="preserve">was devised as a test to improve artificial intelligence (AI) and reduce the gap between the ability of humans and machines to interpret sentences </w:t>
+      </w:r>
+      <w:r>
+        <w:rPr>
+          <w:rFonts w:ascii="Calibri" w:hAnsi="Calibri" w:cs="Calibri"/>
+        </w:rPr>
+        <w:t>(</w:t>
+      </w:r>
+      <w:r>
+        <w:rPr>
+          <w:rFonts w:ascii="Calibri" w:hAnsi="Calibri" w:cs="Calibri"/>
+        </w:rPr>
+        <w:t>Isaak</w:t>
+      </w:r>
+      <w:r>
+        <w:rPr>
+          <w:rFonts w:ascii="Calibri" w:hAnsi="Calibri" w:cs="Calibri"/>
+        </w:rPr>
+        <w:t xml:space="preserve"> </w:t>
+      </w:r>
+      <w:r>
+        <w:rPr>
+          <w:rFonts w:ascii="Calibri" w:hAnsi="Calibri" w:cs="Calibri"/>
+        </w:rPr>
+        <w:t>N.</w:t>
+      </w:r>
+      <w:r>
+        <w:rPr>
+          <w:rFonts w:ascii="Calibri" w:hAnsi="Calibri" w:cs="Calibri"/>
+        </w:rPr>
+        <w:t xml:space="preserve"> et al 2020)</w:t>
+      </w:r>
+      <w:r>
+        <w:rPr>
+          <w:rFonts w:ascii="Calibri" w:hAnsi="Calibri" w:cs="Calibri"/>
+        </w:rPr>
+        <w:t xml:space="preserve">. It is specifically focused on </w:t>
+      </w:r>
+      <w:r>
+        <w:rPr>
+          <w:rFonts w:ascii="Calibri" w:hAnsi="Calibri" w:cs="Calibri"/>
+        </w:rPr>
+        <w:t xml:space="preserve">the ‘pronoun disambiguation problem’ which involves </w:t>
+      </w:r>
+      <w:r>
+        <w:rPr>
+          <w:rFonts w:ascii="Calibri" w:hAnsi="Calibri" w:cs="Calibri"/>
+        </w:rPr>
+        <w:t xml:space="preserve">the interpretation of </w:t>
+      </w:r>
+      <w:r>
+        <w:rPr>
+          <w:rFonts w:ascii="Calibri" w:hAnsi="Calibri" w:cs="Calibri"/>
+          <w:i/>
+          <w:iCs/>
+        </w:rPr>
+        <w:t>anaphors</w:t>
+      </w:r>
+      <w:r>
+        <w:rPr>
+          <w:rFonts w:ascii="Calibri" w:hAnsi="Calibri" w:cs="Calibri"/>
+        </w:rPr>
+        <w:t xml:space="preserve"> (words or phrases that refer back to an aforementioned word or phrase)</w:t>
+      </w:r>
+      <w:r>
+        <w:rPr>
+          <w:rFonts w:ascii="Calibri" w:hAnsi="Calibri" w:cs="Calibri"/>
+        </w:rPr>
+        <w:t xml:space="preserve"> (</w:t>
+      </w:r>
+      <w:r>
+        <w:rPr>
+          <w:rFonts w:ascii="Calibri" w:hAnsi="Calibri" w:cs="Calibri"/>
+        </w:rPr>
+        <w:t>Levesque</w:t>
+      </w:r>
+      <w:r>
+        <w:rPr>
+          <w:rFonts w:ascii="Calibri" w:hAnsi="Calibri" w:cs="Calibri"/>
+        </w:rPr>
+        <w:t xml:space="preserve"> </w:t>
+      </w:r>
+      <w:r>
+        <w:rPr>
+          <w:rFonts w:ascii="Calibri" w:hAnsi="Calibri" w:cs="Calibri"/>
+        </w:rPr>
+        <w:t>H.J.</w:t>
+      </w:r>
+      <w:r>
+        <w:rPr>
+          <w:rFonts w:ascii="Calibri" w:hAnsi="Calibri" w:cs="Calibri"/>
+        </w:rPr>
+        <w:t xml:space="preserve"> et al 2011, </w:t>
+      </w:r>
+      <w:r>
+        <w:rPr>
+          <w:rFonts w:ascii="Calibri" w:hAnsi="Calibri" w:cs="Calibri"/>
+        </w:rPr>
+        <w:t>Neufeld, E.</w:t>
+      </w:r>
+      <w:r>
+        <w:rPr>
+          <w:rFonts w:ascii="Calibri" w:hAnsi="Calibri" w:cs="Calibri"/>
+        </w:rPr>
+        <w:t xml:space="preserve"> et al 2020)</w:t>
+      </w:r>
+      <w:r>
+        <w:rPr>
+          <w:rFonts w:ascii="Calibri" w:hAnsi="Calibri" w:cs="Calibri"/>
+        </w:rPr>
+        <w:t xml:space="preserve">. It is viewed as a worthwhile alternative to the Turing Test and shares parallels with this test in that some of its prerequisites are that </w:t>
+      </w:r>
+      <w:r>
+        <w:rPr>
+          <w:rFonts w:ascii="Calibri" w:hAnsi="Calibri" w:cs="Calibri"/>
+        </w:rPr>
+        <w:t>humans</w:t>
+      </w:r>
+      <w:r>
+        <w:rPr>
+          <w:rFonts w:ascii="Calibri" w:hAnsi="Calibri" w:cs="Calibri"/>
+        </w:rPr>
+        <w:t xml:space="preserve"> can pass it easily and passing the test </w:t>
+      </w:r>
+      <w:r>
+        <w:rPr>
+          <w:rFonts w:ascii="Calibri" w:hAnsi="Calibri" w:cs="Calibri"/>
+        </w:rPr>
+        <w:t>resembles having the</w:t>
+      </w:r>
+      <w:r>
+        <w:rPr>
+          <w:rFonts w:ascii="Calibri" w:hAnsi="Calibri" w:cs="Calibri"/>
+        </w:rPr>
+        <w:t xml:space="preserve"> ability to ‘think’; however, the </w:t>
+      </w:r>
+      <w:r>
+        <w:rPr>
+          <w:rFonts w:ascii="Calibri" w:hAnsi="Calibri" w:cs="Calibri"/>
+        </w:rPr>
+        <w:t xml:space="preserve">scientific </w:t>
+      </w:r>
+      <w:r>
+        <w:rPr>
+          <w:rFonts w:ascii="Calibri" w:hAnsi="Calibri" w:cs="Calibri"/>
+        </w:rPr>
+        <w:t xml:space="preserve">research community is divided when it comes to emphasising one over the other </w:t>
+      </w:r>
+      <w:r>
+        <w:rPr>
+          <w:rFonts w:ascii="Calibri" w:hAnsi="Calibri" w:cs="Calibri"/>
+        </w:rPr>
+        <w:t xml:space="preserve">(Winograd T. 1987, </w:t>
+      </w:r>
+      <w:r>
+        <w:rPr>
+          <w:rFonts w:ascii="Calibri" w:hAnsi="Calibri" w:cs="Calibri"/>
+        </w:rPr>
+        <w:t>Levesque</w:t>
+      </w:r>
+      <w:r>
+        <w:rPr>
+          <w:rFonts w:ascii="Calibri" w:hAnsi="Calibri" w:cs="Calibri"/>
+        </w:rPr>
+        <w:t xml:space="preserve"> </w:t>
+      </w:r>
+      <w:r>
+        <w:rPr>
+          <w:rFonts w:ascii="Calibri" w:hAnsi="Calibri" w:cs="Calibri"/>
+        </w:rPr>
+        <w:t>H.J.</w:t>
+      </w:r>
+      <w:r>
+        <w:rPr>
+          <w:rFonts w:ascii="Calibri" w:hAnsi="Calibri" w:cs="Calibri"/>
+        </w:rPr>
+        <w:t xml:space="preserve"> et al 2011</w:t>
+      </w:r>
+      <w:r>
+        <w:rPr>
+          <w:rFonts w:ascii="Calibri" w:hAnsi="Calibri" w:cs="Calibri"/>
+        </w:rPr>
+        <w:t xml:space="preserve">, </w:t>
+      </w:r>
+      <w:r>
+        <w:rPr>
+          <w:rFonts w:ascii="Calibri" w:hAnsi="Calibri" w:cs="Calibri"/>
+        </w:rPr>
+        <w:t>Neufeld</w:t>
+      </w:r>
+      <w:r>
+        <w:rPr>
+          <w:rFonts w:ascii="Calibri" w:hAnsi="Calibri" w:cs="Calibri"/>
+        </w:rPr>
+        <w:t xml:space="preserve"> </w:t>
+      </w:r>
+      <w:r>
+        <w:rPr>
+          <w:rFonts w:ascii="Calibri" w:hAnsi="Calibri" w:cs="Calibri"/>
+        </w:rPr>
+        <w:t>E.</w:t>
+      </w:r>
+      <w:r>
+        <w:rPr>
+          <w:rFonts w:ascii="Calibri" w:hAnsi="Calibri" w:cs="Calibri"/>
+        </w:rPr>
+        <w:t xml:space="preserve"> et al 2020). </w:t>
+      </w:r>
+    </w:p>
+    <w:p>
+      <w:pPr>
+        <w:rPr>
+          <w:rFonts w:ascii="Calibri" w:hAnsi="Calibri" w:cs="Calibri"/>
+        </w:rPr>
+      </w:pPr>
+    </w:p>
+    <w:p>
+      <w:pPr>
+        <w:rPr>
+          <w:rFonts w:ascii="Calibri" w:hAnsi="Calibri" w:cs="Calibri"/>
+        </w:rPr>
+      </w:pPr>
+      <w:r>
+        <w:rPr>
+          <w:rFonts w:ascii="Calibri" w:hAnsi="Calibri" w:cs="Calibri"/>
+        </w:rPr>
+        <w:t>One of the main arguments as to why it can be considered an improvement on the Turing Test is that it doesn’t rely on conversation, which can easily be adapted, and, for a machine to participate in, requires a high level of deception and a fabrication of character (</w:t>
+      </w:r>
+      <w:proofErr w:type="gramStart"/>
+      <w:r>
+        <w:rPr>
+          <w:rFonts w:ascii="Calibri" w:hAnsi="Calibri" w:cs="Calibri"/>
+        </w:rPr>
+        <w:t xml:space="preserve">Levesque </w:t>
+      </w:r>
+      <w:r>
+        <w:rPr>
+          <w:rFonts w:ascii="Calibri" w:hAnsi="Calibri" w:cs="Calibri"/>
+        </w:rPr>
+        <w:t xml:space="preserve"> </w:t>
+      </w:r>
+      <w:r>
+        <w:rPr>
+          <w:rFonts w:ascii="Calibri" w:hAnsi="Calibri" w:cs="Calibri"/>
+        </w:rPr>
+        <w:t>H.J.</w:t>
+      </w:r>
+      <w:proofErr w:type="gramEnd"/>
+      <w:r>
+        <w:rPr>
+          <w:rFonts w:ascii="Calibri" w:hAnsi="Calibri" w:cs="Calibri"/>
+        </w:rPr>
+        <w:t xml:space="preserve"> et al 2011). It is considered a quicker way of determining a computer’s level of human-like intelligence because a human would immediately be able to answer any Winograd question whereas it would be a considerable challenge for a computer (</w:t>
+      </w:r>
+      <w:r>
+        <w:rPr>
+          <w:rFonts w:ascii="Calibri" w:hAnsi="Calibri" w:cs="Calibri"/>
+        </w:rPr>
+        <w:t>Levesque</w:t>
+      </w:r>
+      <w:r>
+        <w:rPr>
+          <w:rFonts w:ascii="Calibri" w:hAnsi="Calibri" w:cs="Calibri"/>
+        </w:rPr>
+        <w:t xml:space="preserve"> </w:t>
+      </w:r>
+      <w:r>
+        <w:rPr>
+          <w:rFonts w:ascii="Calibri" w:hAnsi="Calibri" w:cs="Calibri"/>
+        </w:rPr>
+        <w:t>H.J.</w:t>
+      </w:r>
+      <w:r>
+        <w:rPr>
+          <w:rFonts w:ascii="Calibri" w:hAnsi="Calibri" w:cs="Calibri"/>
+        </w:rPr>
+        <w:t xml:space="preserve"> et al 2011, Bailey D. et al 2018).</w:t>
+      </w:r>
+    </w:p>
+    <w:p>
+      <w:pPr>
+        <w:rPr>
+          <w:rFonts w:ascii="Calibri" w:hAnsi="Calibri" w:cs="Calibri"/>
+        </w:rPr>
+      </w:pPr>
+    </w:p>
+    <w:p>
+      <w:pPr>
+        <w:rPr>
+          <w:rFonts w:ascii="Calibri" w:hAnsi="Calibri" w:cs="Calibri"/>
+        </w:rPr>
+      </w:pPr>
+      <w:r>
+        <w:rPr>
+          <w:rFonts w:ascii="Calibri" w:hAnsi="Calibri" w:cs="Calibri"/>
+        </w:rPr>
+        <w:t xml:space="preserve">The challenge itself </w:t>
+      </w:r>
+      <w:r>
+        <w:rPr>
+          <w:rFonts w:ascii="Calibri" w:hAnsi="Calibri" w:cs="Calibri"/>
+        </w:rPr>
+        <w:t>was originally constructed by Hector J. Levesque in 2011 and derives its name from the original example given by Terry Winograd in 1972 which states</w:t>
+      </w:r>
+      <w:r>
+        <w:rPr>
+          <w:rFonts w:ascii="Calibri" w:hAnsi="Calibri" w:cs="Calibri"/>
+        </w:rPr>
+        <w:t xml:space="preserve"> (</w:t>
+      </w:r>
+      <w:r>
+        <w:rPr>
+          <w:rFonts w:ascii="Calibri" w:hAnsi="Calibri" w:cs="Calibri"/>
+        </w:rPr>
+        <w:t>Levesque</w:t>
+      </w:r>
+      <w:r>
+        <w:rPr>
+          <w:rFonts w:ascii="Calibri" w:hAnsi="Calibri" w:cs="Calibri"/>
+        </w:rPr>
+        <w:t xml:space="preserve"> </w:t>
+      </w:r>
+      <w:r>
+        <w:rPr>
+          <w:rFonts w:ascii="Calibri" w:hAnsi="Calibri" w:cs="Calibri"/>
+        </w:rPr>
+        <w:t>H.J.</w:t>
+      </w:r>
+      <w:r>
+        <w:rPr>
+          <w:rFonts w:ascii="Calibri" w:hAnsi="Calibri" w:cs="Calibri"/>
+        </w:rPr>
+        <w:t xml:space="preserve"> et al 2011, </w:t>
+      </w:r>
+      <w:r>
+        <w:rPr>
+          <w:rFonts w:ascii="Calibri" w:hAnsi="Calibri" w:cs="Calibri"/>
+        </w:rPr>
+        <w:t>Winograd T</w:t>
+      </w:r>
+      <w:r>
+        <w:rPr>
+          <w:rFonts w:ascii="Calibri" w:hAnsi="Calibri" w:cs="Calibri"/>
+        </w:rPr>
+        <w:t>.</w:t>
+      </w:r>
+      <w:r>
+        <w:rPr>
+          <w:rFonts w:ascii="Calibri" w:hAnsi="Calibri" w:cs="Calibri"/>
+        </w:rPr>
+        <w:t xml:space="preserve"> 1987</w:t>
+      </w:r>
+      <w:r>
+        <w:rPr>
+          <w:rFonts w:ascii="Calibri" w:hAnsi="Calibri" w:cs="Calibri"/>
+        </w:rPr>
+        <w:t>)</w:t>
+      </w:r>
+      <w:r>
+        <w:rPr>
+          <w:rFonts w:ascii="Calibri" w:hAnsi="Calibri" w:cs="Calibri"/>
+        </w:rPr>
+        <w:t>:</w:t>
+      </w:r>
+    </w:p>
+    <w:p>
+      <w:pPr>
+        <w:pStyle w:val="NormalWeb"/>
+        <w:rPr>
+          <w:rFonts w:ascii="Calibri" w:hAnsi="Calibri" w:cs="Calibri"/>
+          <w:i/>
+          <w:iCs/>
+        </w:rPr>
+      </w:pPr>
+      <w:r>
+        <w:rPr>
+          <w:rFonts w:ascii="Calibri" w:hAnsi="Calibri" w:cs="Calibri"/>
+          <w:i/>
+          <w:iCs/>
+        </w:rPr>
+        <w:t xml:space="preserve">“The city councilmen refused the demonstrators a permit because they [feared/advocated] violence. Who [feared/advocated] violence?” </w:t>
+      </w:r>
+      <w:r>
+        <w:rPr>
+          <w:rFonts w:ascii="Calibri" w:hAnsi="Calibri" w:cs="Calibri"/>
+        </w:rPr>
+        <w:t>(</w:t>
+      </w:r>
+      <w:r>
+        <w:rPr>
+          <w:rFonts w:ascii="Calibri" w:hAnsi="Calibri" w:cs="Calibri"/>
+        </w:rPr>
+        <w:t>Winograd T</w:t>
+      </w:r>
+      <w:r>
+        <w:rPr>
+          <w:rFonts w:ascii="Calibri" w:hAnsi="Calibri" w:cs="Calibri"/>
+        </w:rPr>
+        <w:t>.</w:t>
+      </w:r>
+      <w:r>
+        <w:rPr>
+          <w:rFonts w:ascii="Calibri" w:hAnsi="Calibri" w:cs="Calibri"/>
+        </w:rPr>
+        <w:t xml:space="preserve"> 1987, p.33</w:t>
+      </w:r>
+      <w:r>
+        <w:rPr>
+          <w:rFonts w:ascii="Calibri" w:hAnsi="Calibri" w:cs="Calibri"/>
+        </w:rPr>
+        <w:t>)</w:t>
+      </w:r>
+    </w:p>
+    <w:p>
+      <w:pPr>
+        <w:pStyle w:val="NormalWeb"/>
+        <w:rPr>
+          <w:rFonts w:ascii="Calibri" w:hAnsi="Calibri" w:cs="Calibri"/>
+        </w:rPr>
+      </w:pPr>
+      <w:r>
+        <w:rPr>
+          <w:rFonts w:ascii="Calibri" w:hAnsi="Calibri" w:cs="Calibri"/>
+        </w:rPr>
+        <w:t xml:space="preserve">A more basic sentence might say something such as “The cat cried because it was unhappy.” With simple rules of syntax logic, a machine can interpret that the “it” refers to the cat, because the cat is the subject of the sentence. However, this becomes much more complex when two subjects are used, with two </w:t>
+      </w:r>
+      <w:r>
+        <w:rPr>
+          <w:rFonts w:ascii="Calibri" w:hAnsi="Calibri" w:cs="Calibri"/>
+        </w:rPr>
+        <w:t xml:space="preserve">alternate </w:t>
+      </w:r>
+      <w:r>
+        <w:rPr>
+          <w:rFonts w:ascii="Calibri" w:hAnsi="Calibri" w:cs="Calibri"/>
+        </w:rPr>
+        <w:t xml:space="preserve">solutions, such as </w:t>
+      </w:r>
+      <w:r>
+        <w:rPr>
+          <w:rFonts w:ascii="Calibri" w:hAnsi="Calibri" w:cs="Calibri"/>
+        </w:rPr>
+        <w:t xml:space="preserve">in </w:t>
+      </w:r>
+      <w:r>
+        <w:rPr>
+          <w:rFonts w:ascii="Calibri" w:hAnsi="Calibri" w:cs="Calibri"/>
+        </w:rPr>
+        <w:t xml:space="preserve">the example given above. Answering this question demonstrates an advanced level of </w:t>
+      </w:r>
+      <w:r>
+        <w:rPr>
+          <w:rFonts w:ascii="Calibri" w:hAnsi="Calibri" w:cs="Calibri"/>
+        </w:rPr>
+        <w:t xml:space="preserve">computer </w:t>
+      </w:r>
+      <w:r>
+        <w:rPr>
+          <w:rFonts w:ascii="Calibri" w:hAnsi="Calibri" w:cs="Calibri"/>
+        </w:rPr>
+        <w:t xml:space="preserve">intelligence because </w:t>
+      </w:r>
+      <w:r>
+        <w:rPr>
+          <w:rFonts w:ascii="Calibri" w:hAnsi="Calibri" w:cs="Calibri"/>
+          <w:i/>
+          <w:iCs/>
+        </w:rPr>
+        <w:t>“no set of syntactic or semantic rules could interpret this pronoun reference without using knowledge of the world.”</w:t>
+      </w:r>
+      <w:r>
+        <w:rPr>
+          <w:rFonts w:ascii="Calibri" w:hAnsi="Calibri" w:cs="Calibri"/>
+        </w:rPr>
+        <w:t xml:space="preserve"> </w:t>
+      </w:r>
+      <w:r>
+        <w:rPr>
+          <w:rFonts w:ascii="Calibri" w:hAnsi="Calibri" w:cs="Calibri"/>
+        </w:rPr>
+        <w:t>(</w:t>
+      </w:r>
+      <w:r>
+        <w:rPr>
+          <w:rFonts w:ascii="Calibri" w:hAnsi="Calibri" w:cs="Calibri"/>
+        </w:rPr>
+        <w:t>Winograd T</w:t>
+      </w:r>
+      <w:r>
+        <w:rPr>
+          <w:rFonts w:ascii="Calibri" w:hAnsi="Calibri" w:cs="Calibri"/>
+        </w:rPr>
+        <w:t xml:space="preserve">. </w:t>
+      </w:r>
+      <w:r>
+        <w:rPr>
+          <w:rFonts w:ascii="Calibri" w:hAnsi="Calibri" w:cs="Calibri"/>
+        </w:rPr>
+        <w:t>1987, p.33</w:t>
+      </w:r>
+      <w:r>
+        <w:rPr>
+          <w:rFonts w:ascii="Calibri" w:hAnsi="Calibri" w:cs="Calibri"/>
+        </w:rPr>
+        <w:t xml:space="preserve">) </w:t>
+      </w:r>
+      <w:r>
+        <w:rPr>
+          <w:rFonts w:ascii="Calibri" w:hAnsi="Calibri" w:cs="Calibri"/>
+        </w:rPr>
+        <w:t xml:space="preserve">Therefore, more complex reasoning </w:t>
+      </w:r>
+      <w:r>
+        <w:rPr>
+          <w:rFonts w:ascii="Calibri" w:hAnsi="Calibri" w:cs="Calibri"/>
+        </w:rPr>
+        <w:t>systems are</w:t>
+      </w:r>
+      <w:r>
+        <w:rPr>
+          <w:rFonts w:ascii="Calibri" w:hAnsi="Calibri" w:cs="Calibri"/>
+        </w:rPr>
+        <w:t xml:space="preserve"> required to solve the Winograd problems</w:t>
+      </w:r>
+      <w:r>
+        <w:rPr>
+          <w:rFonts w:ascii="Calibri" w:hAnsi="Calibri" w:cs="Calibri"/>
+        </w:rPr>
+        <w:t xml:space="preserve">. </w:t>
+      </w:r>
+      <w:r>
+        <w:rPr>
+          <w:rFonts w:ascii="Calibri" w:hAnsi="Calibri" w:cs="Calibri"/>
+        </w:rPr>
+        <w:t xml:space="preserve"> </w:t>
+      </w:r>
+    </w:p>
+    <w:p>
+      <w:pPr>
+        <w:pStyle w:val="NormalWeb"/>
+        <w:rPr>
+          <w:rFonts w:ascii="Calibri" w:hAnsi="Calibri" w:cs="Calibri"/>
+        </w:rPr>
+      </w:pPr>
+      <w:r>
+        <w:rPr>
+          <w:rFonts w:ascii="Calibri" w:hAnsi="Calibri" w:cs="Calibri"/>
+        </w:rPr>
+        <w:t xml:space="preserve">This example helps illustrate the form of the test’s input: a sentence, with two subjects, an ambiguous pronoun later in the sentence which could refer to either of the subjects, and a keyword that determines the answer. Each schema also has an alternate solution of the </w:t>
+      </w:r>
+      <w:r>
+        <w:rPr>
+          <w:rFonts w:ascii="Calibri" w:hAnsi="Calibri" w:cs="Calibri"/>
+        </w:rPr>
+        <w:lastRenderedPageBreak/>
+        <w:t>keyword that, when changed, alters the answer (</w:t>
+      </w:r>
+      <w:r>
+        <w:rPr>
+          <w:rFonts w:ascii="Calibri" w:hAnsi="Calibri" w:cs="Calibri"/>
+        </w:rPr>
+        <w:t>Levesque</w:t>
+      </w:r>
+      <w:r>
+        <w:rPr>
+          <w:rFonts w:ascii="Calibri" w:hAnsi="Calibri" w:cs="Calibri"/>
+        </w:rPr>
+        <w:t xml:space="preserve"> </w:t>
+      </w:r>
+      <w:r>
+        <w:rPr>
+          <w:rFonts w:ascii="Calibri" w:hAnsi="Calibri" w:cs="Calibri"/>
+        </w:rPr>
+        <w:t>H.J.</w:t>
+      </w:r>
+      <w:r>
+        <w:rPr>
+          <w:rFonts w:ascii="Calibri" w:hAnsi="Calibri" w:cs="Calibri"/>
+        </w:rPr>
+        <w:t xml:space="preserve"> et al 2011). Above, the two subjects are the ‘city councilmen’ and the ‘demonstrators’, the pronoun is ‘they’, and the two alternate keywords are ‘feared/advocated.’ The two noun phrases in a Winograd schema are always of the same semantic class and gender, and the question always asks which subject the pronoun is referring to (</w:t>
+      </w:r>
+      <w:r>
+        <w:rPr>
+          <w:rFonts w:ascii="Calibri" w:hAnsi="Calibri" w:cs="Calibri"/>
+        </w:rPr>
+        <w:t>Levesque</w:t>
+      </w:r>
+      <w:r>
+        <w:rPr>
+          <w:rFonts w:ascii="Calibri" w:hAnsi="Calibri" w:cs="Calibri"/>
+        </w:rPr>
+        <w:t xml:space="preserve"> </w:t>
+      </w:r>
+      <w:r>
+        <w:rPr>
+          <w:rFonts w:ascii="Calibri" w:hAnsi="Calibri" w:cs="Calibri"/>
+        </w:rPr>
+        <w:t>H.J.</w:t>
+      </w:r>
+      <w:r>
+        <w:rPr>
+          <w:rFonts w:ascii="Calibri" w:hAnsi="Calibri" w:cs="Calibri"/>
+        </w:rPr>
+        <w:t xml:space="preserve"> et al 2011, Bailey D. et al 2015). A Winograd schema cannot be solved by a quick search via a search engine (</w:t>
+      </w:r>
+      <w:r>
+        <w:rPr>
+          <w:rFonts w:ascii="Calibri" w:hAnsi="Calibri" w:cs="Calibri"/>
+        </w:rPr>
+        <w:t>Levesque</w:t>
+      </w:r>
+      <w:r>
+        <w:rPr>
+          <w:rFonts w:ascii="Calibri" w:hAnsi="Calibri" w:cs="Calibri"/>
+        </w:rPr>
+        <w:t xml:space="preserve"> </w:t>
+      </w:r>
+      <w:r>
+        <w:rPr>
+          <w:rFonts w:ascii="Calibri" w:hAnsi="Calibri" w:cs="Calibri"/>
+        </w:rPr>
+        <w:t>H.J.</w:t>
+      </w:r>
+      <w:r>
+        <w:rPr>
+          <w:rFonts w:ascii="Calibri" w:hAnsi="Calibri" w:cs="Calibri"/>
+        </w:rPr>
+        <w:t xml:space="preserve"> et al 2011). Furthermore, the sentence should be grammatically correct and easily solvable by a native speaker of the language it is presented in (</w:t>
+      </w:r>
+      <w:r>
+        <w:rPr>
+          <w:rFonts w:ascii="Calibri" w:hAnsi="Calibri" w:cs="Calibri"/>
+        </w:rPr>
+        <w:t>Levesque</w:t>
+      </w:r>
+      <w:r>
+        <w:rPr>
+          <w:rFonts w:ascii="Calibri" w:hAnsi="Calibri" w:cs="Calibri"/>
+        </w:rPr>
+        <w:t xml:space="preserve"> </w:t>
+      </w:r>
+      <w:r>
+        <w:rPr>
+          <w:rFonts w:ascii="Calibri" w:hAnsi="Calibri" w:cs="Calibri"/>
+        </w:rPr>
+        <w:t>H.J.</w:t>
+      </w:r>
+      <w:r>
+        <w:rPr>
+          <w:rFonts w:ascii="Calibri" w:hAnsi="Calibri" w:cs="Calibri"/>
+        </w:rPr>
+        <w:t xml:space="preserve"> et al 2011). </w:t>
+      </w:r>
+    </w:p>
+    <w:p>
+      <w:pPr>
+        <w:rPr>
+          <w:rFonts w:ascii="Calibri" w:hAnsi="Calibri" w:cs="Calibri"/>
+        </w:rPr>
+      </w:pPr>
+      <w:r>
+        <w:rPr>
+          <w:rFonts w:ascii="Calibri" w:hAnsi="Calibri" w:cs="Calibri"/>
+        </w:rPr>
+        <w:t xml:space="preserve">The WSC is a significant challenge because, as </w:t>
+      </w:r>
+      <w:r>
+        <w:rPr>
+          <w:rFonts w:ascii="Calibri" w:hAnsi="Calibri" w:cs="Calibri"/>
+        </w:rPr>
+        <w:t xml:space="preserve">of yet, there is no definitive solution for automating accurate interpretations of these types of sentences </w:t>
+      </w:r>
+      <w:r>
+        <w:rPr>
+          <w:rFonts w:ascii="Calibri" w:hAnsi="Calibri" w:cs="Calibri"/>
+        </w:rPr>
+        <w:t>(</w:t>
+      </w:r>
+      <w:r>
+        <w:rPr>
+          <w:rFonts w:ascii="Calibri" w:hAnsi="Calibri" w:cs="Calibri"/>
+        </w:rPr>
+        <w:t>Neufeld, E.</w:t>
+      </w:r>
+      <w:r>
+        <w:rPr>
+          <w:rFonts w:ascii="Calibri" w:hAnsi="Calibri" w:cs="Calibri"/>
+        </w:rPr>
+        <w:t xml:space="preserve"> et al 2020)</w:t>
+      </w:r>
+      <w:r>
+        <w:rPr>
+          <w:rFonts w:ascii="Calibri" w:hAnsi="Calibri" w:cs="Calibri"/>
+        </w:rPr>
+        <w:t xml:space="preserve">. </w:t>
+      </w:r>
+      <w:r>
+        <w:rPr>
+          <w:rFonts w:ascii="Calibri" w:hAnsi="Calibri" w:cs="Calibri"/>
+        </w:rPr>
+        <w:t>The Knowledge Representation and Reasoning (KRR) approach works by building up a knowledge base of facts and rules from which the solution is deduced (</w:t>
+      </w:r>
+      <w:r>
+        <w:rPr>
+          <w:rFonts w:ascii="Calibri" w:hAnsi="Calibri" w:cs="Calibri"/>
+        </w:rPr>
+        <w:t>Richard-</w:t>
+      </w:r>
+      <w:proofErr w:type="spellStart"/>
+      <w:r>
+        <w:rPr>
+          <w:rFonts w:ascii="Calibri" w:hAnsi="Calibri" w:cs="Calibri"/>
+        </w:rPr>
+        <w:t>Bollans</w:t>
+      </w:r>
+      <w:proofErr w:type="spellEnd"/>
+      <w:r>
+        <w:rPr>
+          <w:rFonts w:ascii="Calibri" w:hAnsi="Calibri" w:cs="Calibri"/>
+        </w:rPr>
+        <w:t xml:space="preserve"> A.</w:t>
+      </w:r>
+      <w:r>
+        <w:rPr>
+          <w:rFonts w:ascii="Calibri" w:hAnsi="Calibri" w:cs="Calibri"/>
+        </w:rPr>
+        <w:t xml:space="preserve"> et al 2018). This has been shown to be fairly successful in solving Winograd schemas, with graph-based representation solutions being some of the frontrunners within this approach (Sharma A. et al 2019). </w:t>
+      </w:r>
+    </w:p>
+    <w:p>
+      <w:pPr>
+        <w:rPr>
+          <w:rFonts w:ascii="Calibri" w:hAnsi="Calibri" w:cs="Calibri"/>
+        </w:rPr>
+      </w:pPr>
+    </w:p>
+    <w:p>
+      <w:pPr>
+        <w:rPr>
+          <w:rFonts w:ascii="Calibri" w:hAnsi="Calibri" w:cs="Calibri"/>
+        </w:rPr>
+      </w:pPr>
+      <w:r>
+        <w:rPr>
+          <w:rFonts w:ascii="Calibri" w:hAnsi="Calibri" w:cs="Calibri"/>
+        </w:rPr>
+        <w:t>However, the WSC remains a considerable challenge for KRR for a number of reasons. Firstly, in part due to the infinite possibilities of human interpretation, the knowledge bases designed for a Winograd schema are not unique, and there is no easy way of knowing which would be optimal (</w:t>
+      </w:r>
+      <w:r>
+        <w:rPr>
+          <w:rFonts w:ascii="Calibri" w:hAnsi="Calibri" w:cs="Calibri"/>
+        </w:rPr>
+        <w:t>Richard-</w:t>
+      </w:r>
+      <w:proofErr w:type="spellStart"/>
+      <w:r>
+        <w:rPr>
+          <w:rFonts w:ascii="Calibri" w:hAnsi="Calibri" w:cs="Calibri"/>
+        </w:rPr>
+        <w:t>Bollans</w:t>
+      </w:r>
+      <w:proofErr w:type="spellEnd"/>
+      <w:r>
+        <w:rPr>
+          <w:rFonts w:ascii="Calibri" w:hAnsi="Calibri" w:cs="Calibri"/>
+        </w:rPr>
+        <w:t xml:space="preserve"> A.</w:t>
+      </w:r>
+      <w:r>
+        <w:rPr>
+          <w:rFonts w:ascii="Calibri" w:hAnsi="Calibri" w:cs="Calibri"/>
+        </w:rPr>
+        <w:t xml:space="preserve"> et al 2018). Furthermore, KRR relies on </w:t>
+      </w:r>
+      <w:proofErr w:type="spellStart"/>
+      <w:r>
+        <w:rPr>
+          <w:rFonts w:ascii="Calibri" w:hAnsi="Calibri" w:cs="Calibri"/>
+        </w:rPr>
+        <w:t>commonsense</w:t>
+      </w:r>
+      <w:proofErr w:type="spellEnd"/>
+      <w:r>
+        <w:rPr>
+          <w:rFonts w:ascii="Calibri" w:hAnsi="Calibri" w:cs="Calibri"/>
+        </w:rPr>
+        <w:t xml:space="preserve"> reasoning, for which our current level of understanding is far from complete (</w:t>
+      </w:r>
+      <w:r>
+        <w:rPr>
+          <w:rFonts w:ascii="Calibri" w:hAnsi="Calibri" w:cs="Calibri"/>
+        </w:rPr>
+        <w:t>Davis</w:t>
+      </w:r>
+      <w:r>
+        <w:rPr>
+          <w:rFonts w:ascii="Calibri" w:hAnsi="Calibri" w:cs="Calibri"/>
+        </w:rPr>
+        <w:t xml:space="preserve"> E. et al 2015, </w:t>
+      </w:r>
+      <w:r>
+        <w:rPr>
+          <w:rFonts w:ascii="Calibri" w:hAnsi="Calibri" w:cs="Calibri"/>
+        </w:rPr>
+        <w:t>Richard-</w:t>
+      </w:r>
+      <w:proofErr w:type="spellStart"/>
+      <w:r>
+        <w:rPr>
+          <w:rFonts w:ascii="Calibri" w:hAnsi="Calibri" w:cs="Calibri"/>
+        </w:rPr>
+        <w:t>Bollans</w:t>
+      </w:r>
+      <w:proofErr w:type="spellEnd"/>
+      <w:r>
+        <w:rPr>
+          <w:rFonts w:ascii="Calibri" w:hAnsi="Calibri" w:cs="Calibri"/>
+        </w:rPr>
+        <w:t xml:space="preserve"> A.</w:t>
+      </w:r>
+      <w:r>
+        <w:rPr>
+          <w:rFonts w:ascii="Calibri" w:hAnsi="Calibri" w:cs="Calibri"/>
+        </w:rPr>
+        <w:t xml:space="preserve"> et al 2018). Additionally, it is difficult to determine the level of abstraction needed to enable the computer to understand the problem (</w:t>
+      </w:r>
+      <w:r>
+        <w:rPr>
+          <w:rFonts w:ascii="Calibri" w:hAnsi="Calibri" w:cs="Calibri"/>
+        </w:rPr>
+        <w:t>Davis</w:t>
+      </w:r>
+      <w:r>
+        <w:rPr>
+          <w:rFonts w:ascii="Calibri" w:hAnsi="Calibri" w:cs="Calibri"/>
+        </w:rPr>
+        <w:t xml:space="preserve"> E. et al 2015).  Scenarios which seem simple to a human may in fact require hugely complex logical deductions for a computer to understand them (</w:t>
+      </w:r>
+      <w:r>
+        <w:rPr>
+          <w:rFonts w:ascii="Calibri" w:hAnsi="Calibri" w:cs="Calibri"/>
+        </w:rPr>
+        <w:t>Davis</w:t>
+      </w:r>
+      <w:r>
+        <w:rPr>
+          <w:rFonts w:ascii="Calibri" w:hAnsi="Calibri" w:cs="Calibri"/>
+        </w:rPr>
+        <w:t xml:space="preserve"> E. et al 2015). </w:t>
+      </w:r>
+    </w:p>
+    <w:p>
+      <w:pPr>
+        <w:rPr>
+          <w:rFonts w:ascii="Calibri" w:hAnsi="Calibri" w:cs="Calibri"/>
           <w:b/>
           <w:bCs/>
         </w:rPr>
-        <w:t>3</w:t>
-      </w:r>
-      <w:r>
+      </w:pPr>
+    </w:p>
+    <w:p>
+      <w:pPr>
+        <w:rPr>
+          <w:rFonts w:ascii="Calibri" w:hAnsi="Calibri" w:cs="Calibri"/>
+        </w:rPr>
+      </w:pPr>
+    </w:p>
+    <w:p>
+      <w:pPr>
+        <w:rPr>
+          <w:rFonts w:ascii="Calibri" w:hAnsi="Calibri" w:cs="Calibri"/>
+        </w:rPr>
+      </w:pPr>
+    </w:p>
+    <w:p>
+      <w:pPr>
+        <w:rPr>
+          <w:rFonts w:ascii="Calibri" w:hAnsi="Calibri" w:cs="Calibri"/>
+        </w:rPr>
+      </w:pPr>
+      <w:r>
+        <w:rPr>
+          <w:rFonts w:ascii="Calibri" w:hAnsi="Calibri" w:cs="Calibri"/>
+        </w:rPr>
+        <w:t>Word Count: 780</w:t>
+      </w:r>
+    </w:p>
+    <w:p/>
+    <w:p/>
+    <w:p>
+      <w:pPr>
+        <w:pStyle w:val="Heading1"/>
+      </w:pPr>
+      <w:r>
+        <w:t>Examples</w:t>
+      </w:r>
+    </w:p>
+    <w:p>
+      <w:pPr>
+        <w:pStyle w:val="Heading2"/>
+      </w:pPr>
+      <w:r>
+        <w:t>Example 1</w:t>
+      </w:r>
+    </w:p>
+    <w:p>
+      <w:pPr>
         <w:rPr>
           <w:b/>
           <w:bCs/>
         </w:rPr>
-        <w:t>7</w:t>
-      </w:r>
-      <w:r>
+      </w:pPr>
+    </w:p>
+    <w:p>
+      <w:pPr>
         <w:rPr>
           <w:b/>
           <w:bCs/>
         </w:rPr>
-        <w:t xml:space="preserve"> [1]</w:t>
-      </w:r>
+      </w:pPr>
       <w:r>
         <w:rPr>
           <w:b/>
           <w:bCs/>
         </w:rPr>
+        <w:t>Emma’s Problem</w:t>
+      </w:r>
+    </w:p>
+    <w:p>
+      <w:pPr>
+        <w:rPr>
+          <w:b/>
+          <w:bCs/>
+        </w:rPr>
+      </w:pPr>
+      <w:r>
+        <w:rPr>
+          <w:b/>
+          <w:bCs/>
+        </w:rPr>
+        <w:t>Problem: From a collection of Winograd schemas, number 1</w:t>
+      </w:r>
+      <w:r>
+        <w:rPr>
+          <w:b/>
+          <w:bCs/>
+        </w:rPr>
+        <w:t>3</w:t>
+      </w:r>
+      <w:r>
+        <w:rPr>
+          <w:b/>
+          <w:bCs/>
+        </w:rPr>
+        <w:t>7</w:t>
+      </w:r>
+      <w:r>
+        <w:rPr>
+          <w:b/>
+          <w:bCs/>
+        </w:rPr>
+        <w:t xml:space="preserve"> [1]</w:t>
+      </w:r>
+      <w:r>
+        <w:rPr>
+          <w:b/>
+          <w:bCs/>
+        </w:rPr>
         <w:t>.</w:t>
       </w:r>
     </w:p>
@@ -892,7 +1846,14 @@
         <w:rPr>
           <w:rFonts w:ascii="AppleSystemUIFont" w:hAnsi="AppleSystemUIFont" w:cs="AppleSystemUIFont"/>
         </w:rPr>
-        <w:t xml:space="preserve">correspond to the two solutions – the subjects “lemons” and “lemon trees” – respectively. These solutions are instinctive to a human, who can intuit that light bulbs more closely resemble lemons and telephone poles more closely resemble lemon trees. For a machine, the syntax makes it difficult. The answer is not immediately available via search engine, one of the criteria for representing a Winograd schema [2]. </w:t>
+        <w:t xml:space="preserve">correspond to the two solutions – the subjects “lemons” and “lemon trees” – respectively. These solutions are instinctive to a human, who can intuit that light bulbs more closely resemble lemons and telephone poles more closely resemble lemon trees. For a machine, </w:t>
+      </w:r>
+      <w:r>
+        <w:rPr>
+          <w:rFonts w:ascii="AppleSystemUIFont" w:hAnsi="AppleSystemUIFont" w:cs="AppleSystemUIFont"/>
+        </w:rPr>
+        <w:lastRenderedPageBreak/>
+        <w:t xml:space="preserve">the syntax makes it difficult. The answer is not immediately available via search engine, one of the criteria for representing a Winograd schema [2]. </w:t>
       </w:r>
     </w:p>
     <w:p/>
@@ -1102,7 +2063,6 @@
         <w:rPr>
           <w:rFonts w:ascii="AppleSystemUIFont" w:hAnsi="AppleSystemUIFont" w:cs="AppleSystemUIFont"/>
         </w:rPr>
-        <w:lastRenderedPageBreak/>
         <w:t>IsPlural</w:t>
       </w:r>
       <w:proofErr w:type="spellEnd"/>
@@ -1322,19 +2282,11 @@
           <w:rFonts w:ascii="AppleSystemUIFont" w:hAnsi="AppleSystemUIFont" w:cs="AppleSystemUIFont"/>
         </w:rPr>
       </w:pPr>
-      <w:proofErr w:type="gramStart"/>
-      <w:r>
-        <w:rPr>
-          <w:rFonts w:ascii="AppleSystemUIFont" w:hAnsi="AppleSystemUIFont" w:cs="AppleSystemUIFont"/>
-        </w:rPr>
-        <w:t>So</w:t>
-      </w:r>
-      <w:proofErr w:type="gramEnd"/>
-      <w:r>
-        <w:rPr>
-          <w:rFonts w:ascii="AppleSystemUIFont" w:hAnsi="AppleSystemUIFont" w:cs="AppleSystemUIFont"/>
-        </w:rPr>
-        <w:t xml:space="preserve"> we add:</w:t>
+      <w:r>
+        <w:rPr>
+          <w:rFonts w:ascii="AppleSystemUIFont" w:hAnsi="AppleSystemUIFont" w:cs="AppleSystemUIFont"/>
+        </w:rPr>
+        <w:t>So we add:</w:t>
       </w:r>
     </w:p>
     <w:p>
@@ -1360,21 +2312,7 @@
         <w:rPr>
           <w:rFonts w:ascii="AppleSystemUIFont" w:hAnsi="AppleSystemUIFont" w:cs="AppleSystemUIFont"/>
         </w:rPr>
-        <w:t xml:space="preserve">all x </w:t>
-      </w:r>
-      <w:proofErr w:type="gramStart"/>
-      <w:r>
-        <w:rPr>
-          <w:rFonts w:ascii="AppleSystemUIFont" w:hAnsi="AppleSystemUIFont" w:cs="AppleSystemUIFont"/>
-        </w:rPr>
-        <w:t>( Paint</w:t>
-      </w:r>
-      <w:proofErr w:type="gramEnd"/>
-      <w:r>
-        <w:rPr>
-          <w:rFonts w:ascii="AppleSystemUIFont" w:hAnsi="AppleSystemUIFont" w:cs="AppleSystemUIFont"/>
-        </w:rPr>
-        <w:t>(x) -&gt; See(x) )</w:t>
+        <w:t>all x ( Paint(x) -&gt; See(x) )</w:t>
       </w:r>
     </w:p>
     <w:p>
@@ -1400,21 +2338,7 @@
         <w:rPr>
           <w:rFonts w:ascii="AppleSystemUIFont" w:hAnsi="AppleSystemUIFont" w:cs="AppleSystemUIFont"/>
         </w:rPr>
-        <w:t xml:space="preserve">all x </w:t>
-      </w:r>
-      <w:proofErr w:type="gramStart"/>
-      <w:r>
-        <w:rPr>
-          <w:rFonts w:ascii="AppleSystemUIFont" w:hAnsi="AppleSystemUIFont" w:cs="AppleSystemUIFont"/>
-        </w:rPr>
-        <w:t>( See</w:t>
-      </w:r>
-      <w:proofErr w:type="gramEnd"/>
-      <w:r>
-        <w:rPr>
-          <w:rFonts w:ascii="AppleSystemUIFont" w:hAnsi="AppleSystemUIFont" w:cs="AppleSystemUIFont"/>
-        </w:rPr>
-        <w:t xml:space="preserve">(x) -&gt; exists y </w:t>
+        <w:t xml:space="preserve">all x ( See(x) -&gt; exists y </w:t>
       </w:r>
       <w:proofErr w:type="spellStart"/>
       <w:r>
@@ -1491,7 +2415,6 @@
         </w:rPr>
       </w:pPr>
       <w:proofErr w:type="spellStart"/>
-      <w:proofErr w:type="gramStart"/>
       <w:r>
         <w:rPr>
           <w:rFonts w:ascii="AppleSystemUIFont" w:hAnsi="AppleSystemUIFont" w:cs="AppleSystemUIFont"/>
@@ -1506,7 +2429,6 @@
         <w:t>(</w:t>
       </w:r>
       <w:proofErr w:type="spellStart"/>
-      <w:proofErr w:type="gramEnd"/>
       <w:r>
         <w:rPr>
           <w:rFonts w:ascii="AppleSystemUIFont" w:hAnsi="AppleSystemUIFont" w:cs="AppleSystemUIFont"/>
@@ -1544,14 +2466,7 @@
         <w:rPr>
           <w:rFonts w:ascii="AppleSystemUIFont" w:hAnsi="AppleSystemUIFont" w:cs="AppleSystemUIFont"/>
         </w:rPr>
-        <w:t xml:space="preserve">all x all y </w:t>
-      </w:r>
-      <w:proofErr w:type="gramStart"/>
-      <w:r>
-        <w:rPr>
-          <w:rFonts w:ascii="AppleSystemUIFont" w:hAnsi="AppleSystemUIFont" w:cs="AppleSystemUIFont"/>
-        </w:rPr>
-        <w:t xml:space="preserve">( </w:t>
+        <w:t xml:space="preserve">all x all y ( </w:t>
       </w:r>
       <w:proofErr w:type="spellStart"/>
       <w:r>
@@ -1561,7 +2476,6 @@
         <w:t>IsPlantType</w:t>
       </w:r>
       <w:proofErr w:type="spellEnd"/>
-      <w:proofErr w:type="gramEnd"/>
       <w:r>
         <w:rPr>
           <w:rFonts w:ascii="AppleSystemUIFont" w:hAnsi="AppleSystemUIFont" w:cs="AppleSystemUIFont"/>
@@ -1646,21 +2560,7 @@
         <w:rPr>
           <w:rFonts w:ascii="AppleSystemUIFont" w:hAnsi="AppleSystemUIFont" w:cs="AppleSystemUIFont"/>
         </w:rPr>
-        <w:t xml:space="preserve">all x all y all z </w:t>
-      </w:r>
-      <w:proofErr w:type="gramStart"/>
-      <w:r>
-        <w:rPr>
-          <w:rFonts w:ascii="AppleSystemUIFont" w:hAnsi="AppleSystemUIFont" w:cs="AppleSystemUIFont"/>
-        </w:rPr>
-        <w:t>( (</w:t>
-      </w:r>
-      <w:proofErr w:type="gramEnd"/>
-      <w:r>
-        <w:rPr>
-          <w:rFonts w:ascii="AppleSystemUIFont" w:hAnsi="AppleSystemUIFont" w:cs="AppleSystemUIFont"/>
-        </w:rPr>
-        <w:t xml:space="preserve"> </w:t>
+        <w:t xml:space="preserve">all x all y all z ( ( </w:t>
       </w:r>
       <w:proofErr w:type="spellStart"/>
       <w:r>
@@ -1767,14 +2667,7 @@
         <w:rPr>
           <w:rFonts w:ascii="AppleSystemUIFont" w:hAnsi="AppleSystemUIFont" w:cs="AppleSystemUIFont"/>
         </w:rPr>
-        <w:t xml:space="preserve">all x all y </w:t>
-      </w:r>
-      <w:proofErr w:type="gramStart"/>
-      <w:r>
-        <w:rPr>
-          <w:rFonts w:ascii="AppleSystemUIFont" w:hAnsi="AppleSystemUIFont" w:cs="AppleSystemUIFont"/>
-        </w:rPr>
-        <w:t xml:space="preserve">( </w:t>
+        <w:t xml:space="preserve">all x all y ( </w:t>
       </w:r>
       <w:proofErr w:type="spellStart"/>
       <w:r>
@@ -1784,7 +2677,6 @@
         <w:t>LooksLike</w:t>
       </w:r>
       <w:proofErr w:type="spellEnd"/>
-      <w:proofErr w:type="gramEnd"/>
       <w:r>
         <w:rPr>
           <w:rFonts w:ascii="AppleSystemUIFont" w:hAnsi="AppleSystemUIFont" w:cs="AppleSystemUIFont"/>
@@ -1847,19 +2739,11 @@
           <w:rFonts w:ascii="AppleSystemUIFont" w:hAnsi="AppleSystemUIFont" w:cs="AppleSystemUIFont"/>
         </w:rPr>
       </w:pPr>
-      <w:proofErr w:type="gramStart"/>
-      <w:r>
-        <w:rPr>
-          <w:rFonts w:ascii="AppleSystemUIFont" w:hAnsi="AppleSystemUIFont" w:cs="AppleSystemUIFont"/>
-        </w:rPr>
-        <w:t>Next</w:t>
-      </w:r>
-      <w:proofErr w:type="gramEnd"/>
-      <w:r>
-        <w:rPr>
-          <w:rFonts w:ascii="AppleSystemUIFont" w:hAnsi="AppleSystemUIFont" w:cs="AppleSystemUIFont"/>
-        </w:rPr>
-        <w:t xml:space="preserve"> we need to infer that two objects of the same length, depth, and width both have some (approximate) size which is equivalent:</w:t>
+      <w:r>
+        <w:rPr>
+          <w:rFonts w:ascii="AppleSystemUIFont" w:hAnsi="AppleSystemUIFont" w:cs="AppleSystemUIFont"/>
+        </w:rPr>
+        <w:t>Next we need to infer that two objects of the same length, depth, and width both have some (approximate) size which is equivalent:</w:t>
       </w:r>
     </w:p>
     <w:p>
@@ -2101,21 +2985,7 @@
         <w:rPr>
           <w:rFonts w:ascii="AppleSystemUIFont" w:hAnsi="AppleSystemUIFont" w:cs="AppleSystemUIFont"/>
         </w:rPr>
-        <w:t xml:space="preserve">all x all y all u all v </w:t>
-      </w:r>
-      <w:proofErr w:type="gramStart"/>
-      <w:r>
-        <w:rPr>
-          <w:rFonts w:ascii="AppleSystemUIFont" w:hAnsi="AppleSystemUIFont" w:cs="AppleSystemUIFont"/>
-        </w:rPr>
-        <w:t>(  (</w:t>
-      </w:r>
-      <w:proofErr w:type="gramEnd"/>
-      <w:r>
-        <w:rPr>
-          <w:rFonts w:ascii="AppleSystemUIFont" w:hAnsi="AppleSystemUIFont" w:cs="AppleSystemUIFont"/>
-        </w:rPr>
-        <w:t xml:space="preserve"> </w:t>
+        <w:t xml:space="preserve">all x all y all u all v (  ( </w:t>
       </w:r>
       <w:proofErr w:type="spellStart"/>
       <w:r>
@@ -2211,21 +3081,7 @@
         <w:rPr>
           <w:rFonts w:ascii="AppleSystemUIFont" w:hAnsi="AppleSystemUIFont" w:cs="AppleSystemUIFont"/>
         </w:rPr>
-        <w:t xml:space="preserve">all x all w all y </w:t>
-      </w:r>
-      <w:proofErr w:type="gramStart"/>
-      <w:r>
-        <w:rPr>
-          <w:rFonts w:ascii="AppleSystemUIFont" w:hAnsi="AppleSystemUIFont" w:cs="AppleSystemUIFont"/>
-        </w:rPr>
-        <w:t>( (</w:t>
-      </w:r>
-      <w:proofErr w:type="gramEnd"/>
-      <w:r>
-        <w:rPr>
-          <w:rFonts w:ascii="AppleSystemUIFont" w:hAnsi="AppleSystemUIFont" w:cs="AppleSystemUIFont"/>
-        </w:rPr>
-        <w:t xml:space="preserve"> </w:t>
+        <w:t xml:space="preserve">all x all w all y ( ( </w:t>
       </w:r>
       <w:proofErr w:type="spellStart"/>
       <w:r>
@@ -2287,21 +3143,7 @@
         <w:rPr>
           <w:rFonts w:ascii="AppleSystemUIFont" w:hAnsi="AppleSystemUIFont" w:cs="AppleSystemUIFont"/>
         </w:rPr>
-        <w:t xml:space="preserve">all x all v all y </w:t>
-      </w:r>
-      <w:proofErr w:type="gramStart"/>
-      <w:r>
-        <w:rPr>
-          <w:rFonts w:ascii="AppleSystemUIFont" w:hAnsi="AppleSystemUIFont" w:cs="AppleSystemUIFont"/>
-        </w:rPr>
-        <w:t>( (</w:t>
-      </w:r>
-      <w:proofErr w:type="gramEnd"/>
-      <w:r>
-        <w:rPr>
-          <w:rFonts w:ascii="AppleSystemUIFont" w:hAnsi="AppleSystemUIFont" w:cs="AppleSystemUIFont"/>
-        </w:rPr>
-        <w:t xml:space="preserve"> </w:t>
+        <w:t xml:space="preserve">all x all v all y ( ( </w:t>
       </w:r>
       <w:proofErr w:type="spellStart"/>
       <w:r>
@@ -2532,133 +3374,6 @@
           <w:rFonts w:ascii="AppleSystemUIFont" w:hAnsi="AppleSystemUIFont" w:cs="AppleSystemUIFont"/>
         </w:rPr>
       </w:pPr>
-    </w:p>
-    <w:p>
-      <w:pPr>
-        <w:rPr>
-          <w:rFonts w:ascii="AppleSystemUIFont" w:hAnsi="AppleSystemUIFont" w:cs="AppleSystemUIFont"/>
-        </w:rPr>
-      </w:pPr>
-      <w:r>
-        <w:rPr>
-          <w:rFonts w:ascii="AppleSystemUIFont" w:hAnsi="AppleSystemUIFont" w:cs="AppleSystemUIFont"/>
-        </w:rPr>
-        <w:t>References</w:t>
-      </w:r>
-    </w:p>
-    <w:p>
-      <w:pPr>
-        <w:rPr>
-          <w:rFonts w:ascii="AppleSystemUIFont" w:hAnsi="AppleSystemUIFont" w:cs="AppleSystemUIFont"/>
-        </w:rPr>
-      </w:pPr>
-    </w:p>
-    <w:p>
-      <w:pPr>
-        <w:rPr>
-          <w:rFonts w:ascii="Helvetica" w:hAnsi="Helvetica"/>
-        </w:rPr>
-      </w:pPr>
-      <w:r>
-        <w:rPr>
-          <w:rFonts w:ascii="AppleSystemUIFont" w:hAnsi="AppleSystemUIFont" w:cs="AppleSystemUIFont"/>
-        </w:rPr>
-        <w:t xml:space="preserve">[1] </w:t>
-      </w:r>
-      <w:r>
-        <w:rPr>
-          <w:rFonts w:ascii="Helvetica" w:hAnsi="Helvetica" w:cs="Helvetica"/>
-          <w:color w:val="000000"/>
-        </w:rPr>
-        <w:t xml:space="preserve">Ernest Davis, Leora Morgenstern, Charles Ortiz. </w:t>
-      </w:r>
-      <w:r>
-        <w:rPr>
-          <w:rFonts w:ascii="Helvetica" w:hAnsi="Helvetica" w:cs="Helvetica"/>
-          <w:color w:val="000000"/>
-        </w:rPr>
-        <w:t xml:space="preserve">2011. </w:t>
-      </w:r>
-      <w:r>
-        <w:rPr>
-          <w:rFonts w:ascii="Helvetica" w:hAnsi="Helvetica" w:cs="Helvetica"/>
-          <w:i/>
-          <w:iCs/>
-          <w:color w:val="000000"/>
-        </w:rPr>
-        <w:t>The Winograd Schema Challenge: Collection of Winograd Schemas.</w:t>
-      </w:r>
-      <w:r>
-        <w:rPr>
-          <w:rFonts w:ascii="Helvetica" w:hAnsi="Helvetica" w:cs="Helvetica"/>
-          <w:color w:val="000000"/>
-        </w:rPr>
-        <w:t xml:space="preserve"> [Online]. Available from: </w:t>
-      </w:r>
-      <w:hyperlink r:id="rId8" w:history="1">
-        <w:r>
-          <w:rPr>
-            <w:rFonts w:ascii="Helvetica" w:hAnsi="Helvetica" w:cs="Helvetica"/>
-            <w:color w:val="000000"/>
-          </w:rPr>
-          <w:t>https://cs.nyu.edu/faculty/davise/papers/WinogradSchemas/WSCollection.html</w:t>
-        </w:r>
-      </w:hyperlink>
-    </w:p>
-    <w:p>
-      <w:pPr>
-        <w:rPr>
-          <w:rFonts w:ascii="Helvetica" w:hAnsi="Helvetica" w:cs="Helvetica"/>
-          <w:color w:val="000000"/>
-        </w:rPr>
-      </w:pPr>
-    </w:p>
-    <w:p>
-      <w:pPr>
-        <w:rPr>
-          <w:rFonts w:ascii="Helvetica" w:hAnsi="Helvetica" w:cs="Helvetica"/>
-          <w:color w:val="000000"/>
-        </w:rPr>
-      </w:pPr>
-      <w:r>
-        <w:rPr>
-          <w:rFonts w:ascii="Helvetica" w:hAnsi="Helvetica" w:cs="Helvetica"/>
-          <w:color w:val="000000"/>
-        </w:rPr>
-        <w:t xml:space="preserve">[2] Levesque H. J, Davis E., Morgenstern L. 2011. The Winograd Schema Challenge. </w:t>
-      </w:r>
-      <w:r>
-        <w:rPr>
-          <w:rFonts w:ascii="Helvetica" w:hAnsi="Helvetica" w:cs="Helvetica"/>
-          <w:i/>
-          <w:iCs/>
-          <w:color w:val="000000"/>
-        </w:rPr>
-        <w:t>Proceedings of the Thirteenth International Conference on Principles of Knowledge Representation and Reasoning.</w:t>
-      </w:r>
-      <w:r>
-        <w:rPr>
-          <w:rFonts w:ascii="Helvetica" w:hAnsi="Helvetica" w:cs="Helvetica"/>
-          <w:color w:val="000000"/>
-        </w:rPr>
-        <w:t xml:space="preserve"> </w:t>
-      </w:r>
-      <w:r>
-        <w:rPr>
-          <w:rFonts w:ascii="Helvetica" w:hAnsi="Helvetica" w:cs="Helvetica"/>
-          <w:b/>
-          <w:bCs/>
-          <w:color w:val="000000"/>
-        </w:rPr>
-        <w:t>13</w:t>
-      </w:r>
-      <w:r>
-        <w:rPr>
-          <w:rFonts w:ascii="Helvetica" w:hAnsi="Helvetica" w:cs="Helvetica"/>
-          <w:color w:val="000000"/>
-        </w:rPr>
-        <w:t>, pp.552-561.</w:t>
-      </w:r>
     </w:p>
     <w:p>
       <w:pPr>
@@ -2714,7 +3429,6 @@
     </w:p>
     <w:p>
       <w:pPr>
-        <w:jc w:val="center"/>
         <w:rPr>
           <w:sz w:val="28"/>
           <w:szCs w:val="28"/>
@@ -2726,6 +3440,7 @@
           <w:sz w:val="28"/>
           <w:szCs w:val="28"/>
         </w:rPr>
+        <w:lastRenderedPageBreak/>
         <w:t>During a game of tag, Ethan [chased/ran from] Luke because he was "it". </w:t>
       </w:r>
       <w:r>
@@ -2759,12 +3474,146 @@
         </w:rPr>
         <w:t>Ethan/Luke</w:t>
       </w:r>
-      <w:r>
+    </w:p>
+    <w:p>
+      <w:pPr>
         <w:rPr>
           <w:sz w:val="28"/>
           <w:szCs w:val="28"/>
         </w:rPr>
-        <w:t xml:space="preserve"> [1]</w:t>
+      </w:pPr>
+    </w:p>
+    <w:p>
+      <w:pPr>
+        <w:pStyle w:val="ListParagraph"/>
+        <w:rPr>
+          <w:sz w:val="24"/>
+          <w:szCs w:val="24"/>
+        </w:rPr>
+      </w:pPr>
+      <w:bookmarkStart w:id="1" w:name="_Hlk57902445"/>
+      <w:r>
+        <w:rPr>
+          <w:sz w:val="24"/>
+          <w:szCs w:val="24"/>
+        </w:rPr>
+        <w:t>In order to answer this the program will require additional knowledge and reasoning principles, primarily about the game of tag. We will first consider the knowledge that the program will need.</w:t>
+      </w:r>
+    </w:p>
+    <w:p>
+      <w:pPr>
+        <w:pStyle w:val="ListParagraph"/>
+        <w:rPr>
+          <w:sz w:val="24"/>
+          <w:szCs w:val="24"/>
+        </w:rPr>
+      </w:pPr>
+    </w:p>
+    <w:p>
+      <w:pPr>
+        <w:pStyle w:val="ListParagraph"/>
+        <w:rPr>
+          <w:sz w:val="24"/>
+          <w:szCs w:val="24"/>
+        </w:rPr>
+      </w:pPr>
+      <w:r>
+        <w:rPr>
+          <w:sz w:val="24"/>
+          <w:szCs w:val="24"/>
+        </w:rPr>
+        <w:t>A large part of the knowledge are the rules of tag. First, tag is a game that multiple people play, and in tag you have exactly one person who is labelled as “it”. If the person who is labelled as “it” touches another person then that label transfers, so the original person no longer has the label “it” and the touched person does have the label “it”. Furthermore, if someone has the label “it” then they will try and give it away.</w:t>
+      </w:r>
+    </w:p>
+    <w:p>
+      <w:pPr>
+        <w:pStyle w:val="ListParagraph"/>
+        <w:rPr>
+          <w:sz w:val="24"/>
+          <w:szCs w:val="24"/>
+        </w:rPr>
+      </w:pPr>
+    </w:p>
+    <w:p>
+      <w:pPr>
+        <w:pStyle w:val="ListParagraph"/>
+        <w:rPr>
+          <w:sz w:val="24"/>
+          <w:szCs w:val="24"/>
+        </w:rPr>
+      </w:pPr>
+      <w:r>
+        <w:rPr>
+          <w:sz w:val="24"/>
+          <w:szCs w:val="24"/>
+        </w:rPr>
+        <w:t>The other important part of knowledge that must be taught are the meanings of ‘chased’ and ‘ran from’. If one person chases another then the first person is trying to touch the second. If one person runs from another then the first person is trying to not be touched by the second.</w:t>
+      </w:r>
+    </w:p>
+    <w:p>
+      <w:pPr>
+        <w:pStyle w:val="ListParagraph"/>
+        <w:rPr>
+          <w:sz w:val="24"/>
+          <w:szCs w:val="24"/>
+        </w:rPr>
+      </w:pPr>
+    </w:p>
+    <w:p>
+      <w:pPr>
+        <w:pStyle w:val="ListParagraph"/>
+        <w:rPr>
+          <w:sz w:val="24"/>
+          <w:szCs w:val="24"/>
+        </w:rPr>
+      </w:pPr>
+      <w:r>
+        <w:rPr>
+          <w:sz w:val="24"/>
+          <w:szCs w:val="24"/>
+        </w:rPr>
+        <w:t>There are also reasoning principles that must be taught. It can be assumed, that if all people involved are playing a game of tag, then one person chasing another means the first person is trying to touch the second and hence is “it”. If the first person is running away from the second then this conclusion switches around and the second person is “it”.</w:t>
+      </w:r>
+    </w:p>
+    <w:p>
+      <w:pPr>
+        <w:pStyle w:val="ListParagraph"/>
+        <w:rPr>
+          <w:sz w:val="24"/>
+          <w:szCs w:val="24"/>
+        </w:rPr>
+      </w:pPr>
+    </w:p>
+    <w:p>
+      <w:pPr>
+        <w:pStyle w:val="ListParagraph"/>
+        <w:rPr>
+          <w:sz w:val="24"/>
+          <w:szCs w:val="24"/>
+        </w:rPr>
+      </w:pPr>
+      <w:r>
+        <w:rPr>
+          <w:sz w:val="24"/>
+          <w:szCs w:val="24"/>
+        </w:rPr>
+        <w:t>If the sentence has the option ‘chased’ in it, then the program should give the answer Ethan. This is because Ethan chased Luke, so Ethan is trying to touch Luke and therefore Ethan is trying to give his “it” away. Hence Ethan is currently “it”.</w:t>
+      </w:r>
+    </w:p>
+    <w:p>
+      <w:pPr>
+        <w:pStyle w:val="ListParagraph"/>
+        <w:rPr>
+          <w:sz w:val="24"/>
+          <w:szCs w:val="24"/>
+        </w:rPr>
+      </w:pPr>
+      <w:r>
+        <w:rPr>
+          <w:sz w:val="24"/>
+          <w:szCs w:val="24"/>
+        </w:rPr>
+        <w:t>Alternatively, it the sentence has the option ‘ran from’ in it, then the program should give the answer Luke, as Ethan is trying to not get touched by Luke therefore Luke is “it”.</w:t>
       </w:r>
     </w:p>
     <w:p>
@@ -2777,181 +3626,16 @@
     </w:p>
     <w:p>
       <w:pPr>
-        <w:pStyle w:val="ListParagraph"/>
-        <w:rPr>
-          <w:sz w:val="24"/>
-          <w:szCs w:val="24"/>
-        </w:rPr>
-      </w:pPr>
-      <w:bookmarkStart w:id="1" w:name="_Hlk57902445"/>
-      <w:r>
-        <w:rPr>
-          <w:sz w:val="24"/>
-          <w:szCs w:val="24"/>
-        </w:rPr>
-        <w:t>In order to answer this the program will require additional knowledge and reasoning principles, primarily about the game of tag. We will first consider the knowledge that the program will need.</w:t>
-      </w:r>
-    </w:p>
-    <w:p>
-      <w:pPr>
-        <w:pStyle w:val="ListParagraph"/>
-        <w:rPr>
-          <w:sz w:val="24"/>
-          <w:szCs w:val="24"/>
-        </w:rPr>
-      </w:pPr>
-    </w:p>
-    <w:p>
-      <w:pPr>
-        <w:pStyle w:val="ListParagraph"/>
-        <w:rPr>
-          <w:sz w:val="24"/>
-          <w:szCs w:val="24"/>
-        </w:rPr>
-      </w:pPr>
-      <w:r>
-        <w:rPr>
-          <w:sz w:val="24"/>
-          <w:szCs w:val="24"/>
-        </w:rPr>
-        <w:t>A large part of the knowledge are the rules of tag. First, tag is a game that multiple people play, and in tag you have exactly one person who is labelled as “it”. If the person who is labelled as “it” touches another person then that label transfers, so the original person no longer has the label “it” and the touched person does have the label “it”. Furthermore, if someone has the label “it” then they will try and give it away.</w:t>
-      </w:r>
-    </w:p>
-    <w:p>
-      <w:pPr>
-        <w:pStyle w:val="ListParagraph"/>
-        <w:rPr>
-          <w:sz w:val="24"/>
-          <w:szCs w:val="24"/>
-        </w:rPr>
-      </w:pPr>
-    </w:p>
-    <w:p>
-      <w:pPr>
-        <w:pStyle w:val="ListParagraph"/>
-        <w:rPr>
-          <w:sz w:val="24"/>
-          <w:szCs w:val="24"/>
-        </w:rPr>
-      </w:pPr>
-      <w:r>
-        <w:rPr>
-          <w:sz w:val="24"/>
-          <w:szCs w:val="24"/>
-        </w:rPr>
-        <w:t xml:space="preserve">The other important part of knowledge that must be taught are the meanings of ‘chased’ and ‘ran from’. If one person chases another then the first person is trying </w:t>
-      </w:r>
-      <w:r>
-        <w:rPr>
-          <w:sz w:val="24"/>
-          <w:szCs w:val="24"/>
-        </w:rPr>
-        <w:lastRenderedPageBreak/>
-        <w:t>to touch the second. If one person runs from another then the first person is trying to not be touched by the second.</w:t>
-      </w:r>
-    </w:p>
-    <w:p>
-      <w:pPr>
-        <w:pStyle w:val="ListParagraph"/>
-        <w:rPr>
-          <w:sz w:val="24"/>
-          <w:szCs w:val="24"/>
-        </w:rPr>
-      </w:pPr>
-    </w:p>
-    <w:p>
-      <w:pPr>
-        <w:pStyle w:val="ListParagraph"/>
-        <w:rPr>
-          <w:sz w:val="24"/>
-          <w:szCs w:val="24"/>
-        </w:rPr>
-      </w:pPr>
-      <w:r>
-        <w:rPr>
-          <w:sz w:val="24"/>
-          <w:szCs w:val="24"/>
-        </w:rPr>
-        <w:t xml:space="preserve">There are also reasoning principles that must be taught. It can be assumed, that if all people involved are playing a game of tag, then one person chasing another means the first person is trying to touch the second and hence is “it”. If the first person is running away from the </w:t>
-      </w:r>
-      <w:proofErr w:type="gramStart"/>
-      <w:r>
-        <w:rPr>
-          <w:sz w:val="24"/>
-          <w:szCs w:val="24"/>
-        </w:rPr>
-        <w:t>second</w:t>
-      </w:r>
-      <w:proofErr w:type="gramEnd"/>
-      <w:r>
-        <w:rPr>
-          <w:sz w:val="24"/>
-          <w:szCs w:val="24"/>
-        </w:rPr>
-        <w:t xml:space="preserve"> then this conclusion switches around and the second person is “it”.</w:t>
-      </w:r>
-    </w:p>
-    <w:p>
-      <w:pPr>
-        <w:pStyle w:val="ListParagraph"/>
-        <w:rPr>
-          <w:sz w:val="24"/>
-          <w:szCs w:val="24"/>
-        </w:rPr>
-      </w:pPr>
-    </w:p>
-    <w:p>
-      <w:pPr>
-        <w:pStyle w:val="ListParagraph"/>
-        <w:rPr>
-          <w:sz w:val="24"/>
-          <w:szCs w:val="24"/>
-        </w:rPr>
-      </w:pPr>
-      <w:r>
-        <w:rPr>
-          <w:sz w:val="24"/>
-          <w:szCs w:val="24"/>
-        </w:rPr>
-        <w:t>If the sentence has the option ‘chased’ in it, then the program should give the answer Ethan. This is because Ethan chased Luke, so Ethan is trying to touch Luke and therefore Ethan is trying to give his “it” away. Hence Ethan is currently “it”.</w:t>
-      </w:r>
-    </w:p>
-    <w:p>
-      <w:pPr>
-        <w:pStyle w:val="ListParagraph"/>
-        <w:rPr>
-          <w:sz w:val="24"/>
-          <w:szCs w:val="24"/>
-        </w:rPr>
-      </w:pPr>
-      <w:r>
-        <w:rPr>
-          <w:sz w:val="24"/>
-          <w:szCs w:val="24"/>
-        </w:rPr>
-        <w:t>Alternatively, it the sentence has the option ‘ran from’ in it, then the program should give the answer Luke, as Ethan is trying to not get touched by Luke therefore Luke is “it”.</w:t>
-      </w:r>
-    </w:p>
-    <w:p>
-      <w:pPr>
         <w:rPr>
           <w:sz w:val="28"/>
           <w:szCs w:val="28"/>
         </w:rPr>
       </w:pPr>
-    </w:p>
-    <w:p>
-      <w:pPr>
+      <w:r>
         <w:rPr>
           <w:sz w:val="28"/>
           <w:szCs w:val="28"/>
         </w:rPr>
-      </w:pPr>
-      <w:r>
-        <w:rPr>
-          <w:sz w:val="28"/>
-          <w:szCs w:val="28"/>
-        </w:rPr>
         <w:t>Logical Formula</w:t>
       </w:r>
     </w:p>
@@ -2971,7 +3655,6 @@
         <w:t>In order to represent the two sentences in logical formula it is first required to define the constants, predicates and relations we need to build up the sentences. There are only two constants required for this, Ethan and Luke. There are also only two predicates required, we will take these as T(x) to represent ‘x is playing tag’ and IT(x) to represent ‘x is “it”’. Finally, we also require two relations. R(</w:t>
       </w:r>
       <w:proofErr w:type="spellStart"/>
-      <w:proofErr w:type="gramStart"/>
       <w:r>
         <w:rPr>
           <w:sz w:val="24"/>
@@ -2980,7 +3663,6 @@
         <w:t>x,y</w:t>
       </w:r>
       <w:proofErr w:type="spellEnd"/>
-      <w:proofErr w:type="gramEnd"/>
       <w:r>
         <w:rPr>
           <w:sz w:val="24"/>
@@ -3022,7 +3704,6 @@
         <w:t>(T(Ethan) &amp; T(Luke) &amp; C(</w:t>
       </w:r>
       <w:proofErr w:type="spellStart"/>
-      <w:proofErr w:type="gramStart"/>
       <w:r>
         <w:rPr>
           <w:sz w:val="24"/>
@@ -3031,7 +3712,6 @@
         <w:t>Ethan,Luke</w:t>
       </w:r>
       <w:proofErr w:type="spellEnd"/>
-      <w:proofErr w:type="gramEnd"/>
       <w:r>
         <w:rPr>
           <w:sz w:val="24"/>
@@ -3057,7 +3737,6 @@
         <w:t>(T(Ethan) &amp; T(Luke) &amp; R(</w:t>
       </w:r>
       <w:proofErr w:type="spellStart"/>
-      <w:proofErr w:type="gramStart"/>
       <w:r>
         <w:rPr>
           <w:sz w:val="24"/>
@@ -3066,7 +3745,6 @@
         <w:t>Ethan,Luke</w:t>
       </w:r>
       <w:proofErr w:type="spellEnd"/>
-      <w:proofErr w:type="gramEnd"/>
       <w:r>
         <w:rPr>
           <w:sz w:val="24"/>
@@ -3116,7 +3794,6 @@
         <w:t>(</w:t>
       </w:r>
       <w:proofErr w:type="spellStart"/>
-      <w:proofErr w:type="gramStart"/>
       <w:r>
         <w:rPr>
           <w:sz w:val="24"/>
@@ -3125,7 +3802,6 @@
         <w:t>x,y</w:t>
       </w:r>
       <w:proofErr w:type="spellEnd"/>
-      <w:proofErr w:type="gramEnd"/>
       <w:r>
         <w:rPr>
           <w:sz w:val="24"/>
@@ -3156,23 +3832,7 @@
           <w:sz w:val="24"/>
           <w:szCs w:val="24"/>
         </w:rPr>
-        <w:t xml:space="preserve">If two people play tag and one </w:t>
-      </w:r>
-      <w:proofErr w:type="gramStart"/>
-      <w:r>
-        <w:rPr>
-          <w:sz w:val="24"/>
-          <w:szCs w:val="24"/>
-        </w:rPr>
-        <w:t>chases</w:t>
-      </w:r>
-      <w:proofErr w:type="gramEnd"/>
-      <w:r>
-        <w:rPr>
-          <w:sz w:val="24"/>
-          <w:szCs w:val="24"/>
-        </w:rPr>
-        <w:t xml:space="preserve"> the other then the chaser is trying to touch the person being chased.</w:t>
+        <w:t>If two people play tag and one chases the other then the chaser is trying to touch the person being chased.</w:t>
       </w:r>
     </w:p>
     <w:p>
@@ -3182,30 +3842,32 @@
         <w:rPr>
           <w:sz w:val="24"/>
           <w:szCs w:val="24"/>
-        </w:rPr>
-      </w:pPr>
-      <w:r>
-        <w:rPr>
-          <w:sz w:val="24"/>
-          <w:szCs w:val="24"/>
+          <w:lang w:val="fr-FR"/>
+        </w:rPr>
+      </w:pPr>
+      <w:r>
+        <w:rPr>
+          <w:sz w:val="24"/>
+          <w:szCs w:val="24"/>
+          <w:lang w:val="fr-FR"/>
         </w:rPr>
         <w:t>All x All y ((T(x) &amp; T(y) &amp; C(</w:t>
       </w:r>
       <w:proofErr w:type="spellStart"/>
-      <w:proofErr w:type="gramStart"/>
-      <w:r>
-        <w:rPr>
-          <w:sz w:val="24"/>
-          <w:szCs w:val="24"/>
+      <w:r>
+        <w:rPr>
+          <w:sz w:val="24"/>
+          <w:szCs w:val="24"/>
+          <w:lang w:val="fr-FR"/>
         </w:rPr>
         <w:t>x,y</w:t>
       </w:r>
       <w:proofErr w:type="spellEnd"/>
-      <w:proofErr w:type="gramEnd"/>
-      <w:r>
-        <w:rPr>
-          <w:sz w:val="24"/>
-          <w:szCs w:val="24"/>
+      <w:r>
+        <w:rPr>
+          <w:sz w:val="24"/>
+          <w:szCs w:val="24"/>
+          <w:lang w:val="fr-FR"/>
         </w:rPr>
         <w:t xml:space="preserve">)) -&gt; </w:t>
       </w:r>
@@ -3214,6 +3876,7 @@
         <w:rPr>
           <w:sz w:val="24"/>
           <w:szCs w:val="24"/>
+          <w:lang w:val="fr-FR"/>
         </w:rPr>
         <w:t>Tou</w:t>
       </w:r>
@@ -3222,6 +3885,7 @@
         <w:rPr>
           <w:sz w:val="24"/>
           <w:szCs w:val="24"/>
+          <w:lang w:val="fr-FR"/>
         </w:rPr>
         <w:t>(</w:t>
       </w:r>
@@ -3230,6 +3894,7 @@
         <w:rPr>
           <w:sz w:val="24"/>
           <w:szCs w:val="24"/>
+          <w:lang w:val="fr-FR"/>
         </w:rPr>
         <w:t>x,y</w:t>
       </w:r>
@@ -3238,6 +3903,7 @@
         <w:rPr>
           <w:sz w:val="24"/>
           <w:szCs w:val="24"/>
+          <w:lang w:val="fr-FR"/>
         </w:rPr>
         <w:t>))</w:t>
       </w:r>
@@ -3249,6 +3915,7 @@
         <w:rPr>
           <w:sz w:val="24"/>
           <w:szCs w:val="24"/>
+          <w:lang w:val="fr-FR"/>
         </w:rPr>
       </w:pPr>
     </w:p>
@@ -3275,30 +3942,32 @@
         <w:rPr>
           <w:sz w:val="24"/>
           <w:szCs w:val="24"/>
-        </w:rPr>
-      </w:pPr>
-      <w:r>
-        <w:rPr>
-          <w:sz w:val="24"/>
-          <w:szCs w:val="24"/>
+          <w:lang w:val="fr-FR"/>
+        </w:rPr>
+      </w:pPr>
+      <w:r>
+        <w:rPr>
+          <w:sz w:val="24"/>
+          <w:szCs w:val="24"/>
+          <w:lang w:val="fr-FR"/>
         </w:rPr>
         <w:t>All x All y ((T(x) &amp; T(y) &amp; R(</w:t>
       </w:r>
       <w:proofErr w:type="spellStart"/>
-      <w:proofErr w:type="gramStart"/>
-      <w:r>
-        <w:rPr>
-          <w:sz w:val="24"/>
-          <w:szCs w:val="24"/>
+      <w:r>
+        <w:rPr>
+          <w:sz w:val="24"/>
+          <w:szCs w:val="24"/>
+          <w:lang w:val="fr-FR"/>
         </w:rPr>
         <w:t>x,y</w:t>
       </w:r>
       <w:proofErr w:type="spellEnd"/>
-      <w:proofErr w:type="gramEnd"/>
-      <w:r>
-        <w:rPr>
-          <w:sz w:val="24"/>
-          <w:szCs w:val="24"/>
+      <w:r>
+        <w:rPr>
+          <w:sz w:val="24"/>
+          <w:szCs w:val="24"/>
+          <w:lang w:val="fr-FR"/>
         </w:rPr>
         <w:t xml:space="preserve">)) -&gt; </w:t>
       </w:r>
@@ -3307,6 +3976,7 @@
         <w:rPr>
           <w:sz w:val="24"/>
           <w:szCs w:val="24"/>
+          <w:lang w:val="fr-FR"/>
         </w:rPr>
         <w:t>Tou</w:t>
       </w:r>
@@ -3315,6 +3985,7 @@
         <w:rPr>
           <w:sz w:val="24"/>
           <w:szCs w:val="24"/>
+          <w:lang w:val="fr-FR"/>
         </w:rPr>
         <w:t>(</w:t>
       </w:r>
@@ -3323,6 +3994,7 @@
         <w:rPr>
           <w:sz w:val="24"/>
           <w:szCs w:val="24"/>
+          <w:lang w:val="fr-FR"/>
         </w:rPr>
         <w:t>y,x</w:t>
       </w:r>
@@ -3331,6 +4003,7 @@
         <w:rPr>
           <w:sz w:val="24"/>
           <w:szCs w:val="24"/>
+          <w:lang w:val="fr-FR"/>
         </w:rPr>
         <w:t>))</w:t>
       </w:r>
@@ -3341,6 +4014,7 @@
         <w:rPr>
           <w:sz w:val="24"/>
           <w:szCs w:val="24"/>
+          <w:lang w:val="fr-FR"/>
         </w:rPr>
       </w:pPr>
     </w:p>
@@ -3367,12 +4041,14 @@
         <w:rPr>
           <w:sz w:val="24"/>
           <w:szCs w:val="24"/>
-        </w:rPr>
-      </w:pPr>
-      <w:r>
-        <w:rPr>
-          <w:sz w:val="24"/>
-          <w:szCs w:val="24"/>
+          <w:lang w:val="fr-FR"/>
+        </w:rPr>
+      </w:pPr>
+      <w:r>
+        <w:rPr>
+          <w:sz w:val="24"/>
+          <w:szCs w:val="24"/>
+          <w:lang w:val="fr-FR"/>
         </w:rPr>
         <w:t xml:space="preserve">All x All y ((T(x) &amp; T(y) &amp; </w:t>
       </w:r>
@@ -3381,6 +4057,7 @@
         <w:rPr>
           <w:sz w:val="24"/>
           <w:szCs w:val="24"/>
+          <w:lang w:val="fr-FR"/>
         </w:rPr>
         <w:t>Tou</w:t>
       </w:r>
@@ -3389,24 +4066,25 @@
         <w:rPr>
           <w:sz w:val="24"/>
           <w:szCs w:val="24"/>
+          <w:lang w:val="fr-FR"/>
         </w:rPr>
         <w:t>(</w:t>
       </w:r>
       <w:proofErr w:type="spellStart"/>
-      <w:proofErr w:type="gramStart"/>
-      <w:r>
-        <w:rPr>
-          <w:sz w:val="24"/>
-          <w:szCs w:val="24"/>
+      <w:r>
+        <w:rPr>
+          <w:sz w:val="24"/>
+          <w:szCs w:val="24"/>
+          <w:lang w:val="fr-FR"/>
         </w:rPr>
         <w:t>x,y</w:t>
       </w:r>
       <w:proofErr w:type="spellEnd"/>
-      <w:proofErr w:type="gramEnd"/>
-      <w:r>
-        <w:rPr>
-          <w:sz w:val="24"/>
-          <w:szCs w:val="24"/>
+      <w:r>
+        <w:rPr>
+          <w:sz w:val="24"/>
+          <w:szCs w:val="24"/>
+          <w:lang w:val="fr-FR"/>
         </w:rPr>
         <w:t>)) -&gt; IT(x))</w:t>
       </w:r>
@@ -3415,6 +4093,9 @@
     <w:p>
       <w:pPr>
         <w:pStyle w:val="Heading2"/>
+        <w:rPr>
+          <w:lang w:val="fr-FR"/>
+        </w:rPr>
       </w:pPr>
     </w:p>
     <w:p>
@@ -3466,13 +4147,8 @@
       <w:r>
         <w:t xml:space="preserve">inspired from the Recognizing Textural Entailments (RTE) challenges. </w:t>
       </w:r>
-      <w:proofErr w:type="gramStart"/>
-      <w:r>
-        <w:t>A</w:t>
-      </w:r>
-      <w:proofErr w:type="gramEnd"/>
-      <w:r>
-        <w:t xml:space="preserve"> RTE question consists of a text fragment and a hypothesis. The goal of this question is to determine if the truth of the hypothesis is entailed in the text fragment. For example:</w:t>
+      <w:r>
+        <w:t>A RTE question consists of a text fragment and a hypothesis. The goal of this question is to determine if the truth of the hypothesis is entailed in the text fragment. For example:</w:t>
       </w:r>
     </w:p>
     <w:p/>
@@ -3520,15 +4196,7 @@
       </w:r>
       <w:proofErr w:type="spellEnd"/>
       <w:r>
-        <w:t xml:space="preserve"> inference. </w:t>
-      </w:r>
-      <w:proofErr w:type="gramStart"/>
-      <w:r>
-        <w:t>Through the use of</w:t>
-      </w:r>
-      <w:proofErr w:type="gramEnd"/>
-      <w:r>
-        <w:t xml:space="preserve"> the RTE challenges the distinction between entailment and implication was made. Entailments are </w:t>
+        <w:t xml:space="preserve"> inference. Through the use of the RTE challenges the distinction between entailment and implication was made. Entailments are </w:t>
       </w:r>
       <w:r>
         <w:t>inferences</w:t>
@@ -3744,6 +4412,7 @@
           <w:i/>
           <w:iCs/>
         </w:rPr>
+        <w:lastRenderedPageBreak/>
         <w:t xml:space="preserve">Alternative 2: </w:t>
       </w:r>
       <w:r>
@@ -3869,21 +4538,7 @@
         <w:rPr>
           <w:color w:val="FF0000"/>
         </w:rPr>
-        <w:t xml:space="preserve">Explain why this a good test e.g. how </w:t>
-      </w:r>
-      <w:proofErr w:type="gramStart"/>
-      <w:r>
-        <w:rPr>
-          <w:color w:val="FF0000"/>
-        </w:rPr>
-        <w:t>have they</w:t>
-      </w:r>
-      <w:proofErr w:type="gramEnd"/>
-      <w:r>
-        <w:rPr>
-          <w:color w:val="FF0000"/>
-        </w:rPr>
-        <w:t xml:space="preserve"> ensured that the system is reasoning not just guessing or using different methods (causality bridges)</w:t>
+        <w:t>Explain why this a good test e.g. how have they ensured that the system is reasoning not just guessing or using different methods (causality bridges)</w:t>
       </w:r>
     </w:p>
     <w:p>
@@ -3995,348 +4650,949 @@
         <w:pStyle w:val="Heading1"/>
       </w:pPr>
       <w:r>
+        <w:t>Conclusion</w:t>
+      </w:r>
+    </w:p>
+    <w:p>
+      <w:r>
+        <w:t>Sian’s Conclusion</w:t>
+      </w:r>
+    </w:p>
+    <w:p/>
+    <w:p>
+      <w:pPr>
+        <w:pStyle w:val="ListParagraph"/>
+        <w:rPr>
+          <w:sz w:val="24"/>
+          <w:szCs w:val="24"/>
+        </w:rPr>
+      </w:pPr>
+      <w:r>
+        <w:rPr>
+          <w:sz w:val="24"/>
+          <w:szCs w:val="24"/>
+        </w:rPr>
+        <w:t xml:space="preserve">The game of tag related Winograd problem, under the conditions stated above, can be solved by knowledge, representation and reasoning methods. The condition required is that in a game of tag, you only run from the person who is “it” and you only chase people if you are “it”. Whilst this is true in the rules of the game it is not necessarily true in life and often in tag the players may not know who </w:t>
+      </w:r>
+      <w:proofErr w:type="gramStart"/>
+      <w:r>
+        <w:rPr>
+          <w:sz w:val="24"/>
+          <w:szCs w:val="24"/>
+        </w:rPr>
+        <w:t>is “it”</w:t>
+      </w:r>
+      <w:proofErr w:type="gramEnd"/>
+      <w:r>
+        <w:rPr>
+          <w:sz w:val="24"/>
+          <w:szCs w:val="24"/>
+        </w:rPr>
+        <w:t xml:space="preserve"> and run from any other players. Therefore, a possible answer to the original question is that neither Ethan </w:t>
+      </w:r>
+      <w:proofErr w:type="gramStart"/>
+      <w:r>
+        <w:rPr>
+          <w:sz w:val="24"/>
+          <w:szCs w:val="24"/>
+        </w:rPr>
+        <w:t>or</w:t>
+      </w:r>
+      <w:proofErr w:type="gramEnd"/>
+      <w:r>
+        <w:rPr>
+          <w:sz w:val="24"/>
+          <w:szCs w:val="24"/>
+        </w:rPr>
+        <w:t xml:space="preserve"> Luke are “it”.  However, as we are given with the problem that either Ethan or Luke are “it”, it can be assumed by both humans and the computer program that the required condition holds. </w:t>
+      </w:r>
+    </w:p>
+    <w:p>
+      <w:pPr>
+        <w:pStyle w:val="ListParagraph"/>
+        <w:rPr>
+          <w:sz w:val="24"/>
+          <w:szCs w:val="24"/>
+        </w:rPr>
+      </w:pPr>
+    </w:p>
+    <w:p>
+      <w:pPr>
+        <w:pStyle w:val="ListParagraph"/>
+        <w:rPr>
+          <w:sz w:val="24"/>
+          <w:szCs w:val="24"/>
+        </w:rPr>
+      </w:pPr>
+      <w:r>
+        <w:rPr>
+          <w:sz w:val="24"/>
+          <w:szCs w:val="24"/>
+        </w:rPr>
+        <w:t xml:space="preserve">However, this ability to solve one exact problem is not useful unless it can be replicated across many different problems of the same structure. As there are many of these problems to solve </w:t>
+      </w:r>
+      <w:r>
+        <w:rPr>
+          <w:sz w:val="24"/>
+          <w:szCs w:val="24"/>
+        </w:rPr>
+        <w:fldChar w:fldCharType="begin"/>
+      </w:r>
+      <w:r>
+        <w:rPr>
+          <w:sz w:val="24"/>
+          <w:szCs w:val="24"/>
+        </w:rPr>
+        <w:instrText xml:space="preserve"> ADDIN EN.CITE &lt;EndNote&gt;&lt;Cite&gt;&lt;Author&gt;Isaak&lt;/Author&gt;&lt;Year&gt;2020&lt;/Year&gt;&lt;RecNum&gt;65&lt;/RecNum&gt;&lt;DisplayText&gt;(Isaak and Michael, 2020)&lt;/DisplayText&gt;&lt;record&gt;&lt;rec-number&gt;65&lt;/rec-number&gt;&lt;foreign-keys&gt;&lt;key app="EN" db-id="25wrtda079sapietpx6xxv9f0wtdfrxdrsx2" timestamp="1607100001"&gt;65&lt;/key&gt;&lt;/foreign-keys&gt;&lt;ref-type name="Book"&gt;6&lt;/ref-type&gt;&lt;contributors&gt;&lt;authors&gt;&lt;author&gt;Isaak, N.&lt;/author&gt;&lt;author&gt;Michael, L.&lt;/author&gt;&lt;/authors&gt;&lt;secondary-authors&gt;&lt;author&gt;Rocha, A. P.&lt;/author&gt;&lt;author&gt;Steels, L.&lt;/author&gt;&lt;author&gt;VanDenHerik, J.&lt;/author&gt;&lt;/secondary-authors&gt;&lt;/contributors&gt;&lt;titles&gt;&lt;title&gt;Winventor: A Machine-driven Approach for the Development of Winograd Schemas&lt;/title&gt;&lt;secondary-title&gt;Icaart: Proceedings of the 12th International Conference on Agents and Artificial Intelligence, Vol 2&lt;/secondary-title&gt;&lt;/titles&gt;&lt;pages&gt;26-35&lt;/pages&gt;&lt;dates&gt;&lt;year&gt;2020&lt;/year&gt;&lt;/dates&gt;&lt;isbn&gt;978-989-758-395-7&lt;/isbn&gt;&lt;accession-num&gt;WOS:000570769000002&lt;/accession-num&gt;&lt;urls&gt;&lt;related-urls&gt;&lt;url&gt;&amp;lt;Go to ISI&amp;gt;://WOS:000570769000002&lt;/url&gt;&lt;/related-urls&gt;&lt;/urls&gt;&lt;electronic-resource-num&gt;10.5220/0008902600260035&lt;/electronic-resource-num&gt;&lt;/record&gt;&lt;/Cite&gt;&lt;/EndNote&gt;</w:instrText>
+      </w:r>
+      <w:r>
+        <w:rPr>
+          <w:sz w:val="24"/>
+          <w:szCs w:val="24"/>
+        </w:rPr>
+        <w:fldChar w:fldCharType="separate"/>
+      </w:r>
+      <w:r>
+        <w:rPr>
+          <w:noProof/>
+          <w:sz w:val="24"/>
+          <w:szCs w:val="24"/>
+        </w:rPr>
+        <w:t>(Isaak and Michael, 2020)</w:t>
+      </w:r>
+      <w:r>
+        <w:rPr>
+          <w:sz w:val="24"/>
+          <w:szCs w:val="24"/>
+        </w:rPr>
+        <w:fldChar w:fldCharType="end"/>
+      </w:r>
+      <w:r>
+        <w:rPr>
+          <w:sz w:val="24"/>
+          <w:szCs w:val="24"/>
+        </w:rPr>
+        <w:t xml:space="preserve"> it is important that any solution is wide ranging and has the ability to work on a significant number of them. There are other solutions to this problem, such as statistical </w:t>
+      </w:r>
+      <w:r>
+        <w:rPr>
+          <w:sz w:val="24"/>
+          <w:szCs w:val="24"/>
+        </w:rPr>
+        <w:fldChar w:fldCharType="begin"/>
+      </w:r>
+      <w:r>
+        <w:rPr>
+          <w:sz w:val="24"/>
+          <w:szCs w:val="24"/>
+        </w:rPr>
+        <w:instrText xml:space="preserve"> ADDIN EN.CITE &lt;EndNote&gt;&lt;Cite&gt;&lt;Author&gt;Chakraborty&lt;/Author&gt;&lt;Year&gt;2007&lt;/Year&gt;&lt;RecNum&gt;14&lt;/RecNum&gt;&lt;DisplayText&gt;(Chakraborty and Sundararajan, 2007)&lt;/DisplayText&gt;&lt;record&gt;&lt;rec-number&gt;14&lt;/rec-number&gt;&lt;foreign-keys&gt;&lt;key app="EN" db-id="pzz2fx0922raf6e5d51vvzzcdftdt0wzrp2v" timestamp="1607101263"&gt;14&lt;/key&gt;&lt;/foreign-keys&gt;&lt;ref-type name="Journal Article"&gt;17&lt;/ref-type&gt;&lt;contributors&gt;&lt;authors&gt;&lt;author&gt;Chakraborty, S.&lt;/author&gt;&lt;author&gt;Sundararajan, K. K.&lt;/author&gt;&lt;/authors&gt;&lt;/contributors&gt;&lt;titles&gt;&lt;title&gt;Winograd&amp;apos;s algorithm statistically revisited: It pays to weigh than to count!&lt;/title&gt;&lt;secondary-title&gt;Applied Mathematics and Computation&lt;/secondary-title&gt;&lt;/titles&gt;&lt;periodical&gt;&lt;full-title&gt;Applied Mathematics and Computation&lt;/full-title&gt;&lt;/periodical&gt;&lt;pages&gt;15-20&lt;/pages&gt;&lt;volume&gt;190&lt;/volume&gt;&lt;number&gt;1&lt;/number&gt;&lt;dates&gt;&lt;year&gt;2007&lt;/year&gt;&lt;pub-dates&gt;&lt;date&gt;Jul&lt;/date&gt;&lt;/pub-dates&gt;&lt;/dates&gt;&lt;isbn&gt;0096-3003&lt;/isbn&gt;&lt;accession-num&gt;WOS:000247803500003&lt;/accession-num&gt;&lt;urls&gt;&lt;related-urls&gt;&lt;url&gt;&amp;lt;Go to ISI&amp;gt;://WOS:000247803500003&lt;/url&gt;&lt;/related-urls&gt;&lt;/urls&gt;&lt;electronic-resource-num&gt;10.1016/j.amc.2007.01.018&lt;/electronic-resource-num&gt;&lt;/record&gt;&lt;/Cite&gt;&lt;/EndNote&gt;</w:instrText>
+      </w:r>
+      <w:r>
+        <w:rPr>
+          <w:sz w:val="24"/>
+          <w:szCs w:val="24"/>
+        </w:rPr>
+        <w:fldChar w:fldCharType="separate"/>
+      </w:r>
+      <w:r>
+        <w:rPr>
+          <w:noProof/>
+          <w:sz w:val="24"/>
+          <w:szCs w:val="24"/>
+        </w:rPr>
+        <w:t>(Chakraborty and Sundararajan, 2007)</w:t>
+      </w:r>
+      <w:r>
+        <w:rPr>
+          <w:sz w:val="24"/>
+          <w:szCs w:val="24"/>
+        </w:rPr>
+        <w:fldChar w:fldCharType="end"/>
+      </w:r>
+      <w:r>
+        <w:rPr>
+          <w:sz w:val="24"/>
+          <w:szCs w:val="24"/>
+        </w:rPr>
+        <w:t xml:space="preserve"> or through machine learning </w:t>
+      </w:r>
+      <w:r>
+        <w:rPr>
+          <w:sz w:val="24"/>
+          <w:szCs w:val="24"/>
+        </w:rPr>
+        <w:fldChar w:fldCharType="begin"/>
+      </w:r>
+      <w:r>
+        <w:rPr>
+          <w:sz w:val="24"/>
+          <w:szCs w:val="24"/>
+        </w:rPr>
+        <w:instrText xml:space="preserve"> ADDIN EN.CITE &lt;EndNote&gt;&lt;Cite&gt;&lt;Author&gt;Zhang&lt;/Author&gt;&lt;Year&gt;2018&lt;/Year&gt;&lt;RecNum&gt;15&lt;/RecNum&gt;&lt;DisplayText&gt;(Zhang et al., 2018)&lt;/DisplayText&gt;&lt;record&gt;&lt;rec-number&gt;15&lt;/rec-number&gt;&lt;foreign-keys&gt;&lt;key app="EN" db-id="pzz2fx0922raf6e5d51vvzzcdftdt0wzrp2v" timestamp="1607101568"&gt;15&lt;/key&gt;&lt;/foreign-keys&gt;&lt;ref-type name="Book"&gt;6&lt;/ref-type&gt;&lt;contributors&gt;&lt;authors&gt;&lt;author&gt;Zhang, H. M.&lt;/author&gt;&lt;author&gt;Song, Y. Q.&lt;/author&gt;&lt;author&gt;Acm,&lt;/author&gt;&lt;/authors&gt;&lt;/contributors&gt;&lt;titles&gt;&lt;title&gt;A Distributed Solution for Winograd Schema Challenge&lt;/title&gt;&lt;secondary-title&gt;Proceedings of 2018 10th International Conference on Machine Learning and Computing&lt;/secondary-title&gt;&lt;/titles&gt;&lt;pages&gt;322-326&lt;/pages&gt;&lt;dates&gt;&lt;year&gt;2018&lt;/year&gt;&lt;/dates&gt;&lt;isbn&gt;978-1-4503-6353-2&lt;/isbn&gt;&lt;accession-num&gt;WOS:000458148400058&lt;/accession-num&gt;&lt;urls&gt;&lt;related-urls&gt;&lt;url&gt;&amp;lt;Go to ISI&amp;gt;://WOS:000458148400058&lt;/url&gt;&lt;/related-urls&gt;&lt;/urls&gt;&lt;electronic-resource-num&gt;10.1145/3195106.3195127&lt;/electronic-resource-num&gt;&lt;/record&gt;&lt;/Cite&gt;&lt;/EndNote&gt;</w:instrText>
+      </w:r>
+      <w:r>
+        <w:rPr>
+          <w:sz w:val="24"/>
+          <w:szCs w:val="24"/>
+        </w:rPr>
+        <w:fldChar w:fldCharType="separate"/>
+      </w:r>
+      <w:r>
+        <w:rPr>
+          <w:noProof/>
+          <w:sz w:val="24"/>
+          <w:szCs w:val="24"/>
+        </w:rPr>
+        <w:t>(Zhang et al., 2018)</w:t>
+      </w:r>
+      <w:r>
+        <w:rPr>
+          <w:sz w:val="24"/>
+          <w:szCs w:val="24"/>
+        </w:rPr>
+        <w:fldChar w:fldCharType="end"/>
+      </w:r>
+      <w:r>
+        <w:rPr>
+          <w:sz w:val="24"/>
+          <w:szCs w:val="24"/>
+        </w:rPr>
+        <w:t>. Alternative knowledge, representation and reasoning methods may assist in reaching a solution better than the option given above and may do better than the other methods offered.</w:t>
+      </w:r>
+    </w:p>
+    <w:p>
+      <w:pPr>
+        <w:rPr>
+          <w:rFonts w:ascii="Calibri" w:hAnsi="Calibri" w:cs="Calibri"/>
+        </w:rPr>
+      </w:pPr>
+      <w:r>
+        <w:rPr>
+          <w:rFonts w:ascii="Calibri" w:hAnsi="Calibri" w:cs="Calibri"/>
+        </w:rPr>
+        <w:t xml:space="preserve">Using the first-order logic approach with the facts and inference rules as stated in example 1, running these rules through an automated system for solving theorems, such as Prover9, would successfully enable the computer to come to the conclusion that the solution ‘light bulbs’ refers to ‘lemons’ and ‘telephone poles’ refers to ‘lemon trees’, thus solving the pronoun disambiguation problem. One of the reasons this approach works well is that it </w:t>
+      </w:r>
+      <w:r>
+        <w:rPr>
+          <w:rFonts w:ascii="Calibri" w:hAnsi="Calibri" w:cs="Calibri"/>
+        </w:rPr>
         <w:lastRenderedPageBreak/>
-        <w:t>Conclusion</w:t>
-      </w:r>
-    </w:p>
-    <w:p>
-      <w:r>
-        <w:t>Sian’s Conclusion</w:t>
-      </w:r>
+        <w:t>allows the ability to successfully capture relations between objects and express information about a large domain in a compact way (</w:t>
+      </w:r>
+      <w:proofErr w:type="spellStart"/>
+      <w:r>
+        <w:rPr>
+          <w:rFonts w:ascii="Calibri" w:hAnsi="Calibri" w:cs="Calibri"/>
+        </w:rPr>
+        <w:t>Grosan</w:t>
+      </w:r>
+      <w:proofErr w:type="spellEnd"/>
+      <w:r>
+        <w:rPr>
+          <w:rFonts w:ascii="Calibri" w:hAnsi="Calibri" w:cs="Calibri"/>
+        </w:rPr>
+        <w:t xml:space="preserve"> C. et al 2011). </w:t>
+      </w:r>
+    </w:p>
+    <w:p>
+      <w:pPr>
+        <w:rPr>
+          <w:rFonts w:ascii="Calibri" w:hAnsi="Calibri" w:cs="Calibri"/>
+        </w:rPr>
+      </w:pPr>
+    </w:p>
+    <w:p>
+      <w:pPr>
+        <w:rPr>
+          <w:rFonts w:ascii="Calibri" w:hAnsi="Calibri" w:cs="Calibri"/>
+        </w:rPr>
+      </w:pPr>
+      <w:r>
+        <w:rPr>
+          <w:rFonts w:ascii="Calibri" w:hAnsi="Calibri" w:cs="Calibri"/>
+        </w:rPr>
+        <w:t>However, even though encoding this knowledge base could prove successful for this one example, this approach does not come without limitations. Firstly, the monotonic reasoning of this approach in general risks incomplete information and so may prove insufficient (</w:t>
+      </w:r>
+      <w:proofErr w:type="spellStart"/>
+      <w:r>
+        <w:rPr>
+          <w:rFonts w:ascii="Calibri" w:hAnsi="Calibri" w:cs="Calibri"/>
+        </w:rPr>
+        <w:t>Grosan</w:t>
+      </w:r>
+      <w:proofErr w:type="spellEnd"/>
+      <w:r>
+        <w:rPr>
+          <w:rFonts w:ascii="Calibri" w:hAnsi="Calibri" w:cs="Calibri"/>
+        </w:rPr>
+        <w:t xml:space="preserve"> C. et al 2011). Secondly, a computer may have to reason about potentially conflicting information within the same knowledge base. It is restricted to the domain it is given, and therefore wouldn’t perform well with uncertainty. Using non-monotonic KRR techniques – such as fuzzy logic or default rules - may prove more successful (</w:t>
+      </w:r>
+      <w:proofErr w:type="spellStart"/>
+      <w:r>
+        <w:rPr>
+          <w:rFonts w:ascii="Calibri" w:hAnsi="Calibri" w:cs="Calibri"/>
+        </w:rPr>
+        <w:t>Besnard</w:t>
+      </w:r>
+      <w:proofErr w:type="spellEnd"/>
+      <w:r>
+        <w:rPr>
+          <w:rFonts w:ascii="Calibri" w:hAnsi="Calibri" w:cs="Calibri"/>
+        </w:rPr>
+        <w:t xml:space="preserve"> P. 1989). For example, in 1 above, expressing the extent of resemblance may be more accurate. Lemons do not look exactly like light bulbs, and so a greater level of precision could be useful for capturing resemblance. Many similar problems could be found in the other Winograd schemas due to the complex, nuanced nature of language. </w:t>
+      </w:r>
+    </w:p>
+    <w:p>
+      <w:pPr>
+        <w:rPr>
+          <w:rFonts w:ascii="Calibri" w:hAnsi="Calibri" w:cs="Calibri"/>
+        </w:rPr>
+      </w:pPr>
+    </w:p>
+    <w:p>
+      <w:pPr>
+        <w:rPr>
+          <w:rFonts w:ascii="Calibri" w:hAnsi="Calibri" w:cs="Calibri"/>
+        </w:rPr>
+      </w:pPr>
+      <w:r>
+        <w:rPr>
+          <w:rFonts w:ascii="Calibri" w:hAnsi="Calibri" w:cs="Calibri"/>
+        </w:rPr>
+        <w:t>However, it should be noted that the KRR approach as a whole is limited. Logic rules rarely correspond to human thought processes, and so a computer may appear to be ‘thinking’ like a human, but really be following none of the same processes (the human brain processes information in myriad ways, often building on experience and context) (</w:t>
+      </w:r>
+      <w:proofErr w:type="spellStart"/>
+      <w:r>
+        <w:rPr>
+          <w:rFonts w:ascii="Calibri" w:hAnsi="Calibri" w:cs="Calibri"/>
+        </w:rPr>
+        <w:t>Dranovsky</w:t>
+      </w:r>
+      <w:proofErr w:type="spellEnd"/>
+      <w:r>
+        <w:rPr>
+          <w:rFonts w:ascii="Calibri" w:hAnsi="Calibri" w:cs="Calibri"/>
+        </w:rPr>
+        <w:t xml:space="preserve"> A. 2011). Additionally, this approach is not generalisable from one rule to the next: a whole new set of rules is required for each Winograd schema, rendering this approach tedious and inefficient. </w:t>
+      </w:r>
+    </w:p>
+    <w:p>
+      <w:pPr>
+        <w:rPr>
+          <w:rFonts w:ascii="Calibri" w:hAnsi="Calibri" w:cs="Calibri"/>
+        </w:rPr>
+      </w:pPr>
+    </w:p>
+    <w:p>
+      <w:pPr>
+        <w:rPr>
+          <w:rFonts w:ascii="Calibri" w:hAnsi="Calibri" w:cs="Calibri"/>
+        </w:rPr>
+      </w:pPr>
+      <w:r>
+        <w:rPr>
+          <w:rFonts w:ascii="Calibri" w:hAnsi="Calibri" w:cs="Calibri"/>
+        </w:rPr>
+        <w:t xml:space="preserve">It has been shown that Machine Learning techniques may be able to achieve a higher level of accuracy, by taking advantage of a large amount of online data for solving problems requiring </w:t>
+      </w:r>
+      <w:proofErr w:type="spellStart"/>
+      <w:r>
+        <w:rPr>
+          <w:rFonts w:ascii="Calibri" w:hAnsi="Calibri" w:cs="Calibri"/>
+        </w:rPr>
+        <w:t>commonsense</w:t>
+      </w:r>
+      <w:proofErr w:type="spellEnd"/>
+      <w:r>
+        <w:rPr>
+          <w:rFonts w:ascii="Calibri" w:hAnsi="Calibri" w:cs="Calibri"/>
+        </w:rPr>
+        <w:t xml:space="preserve"> knowledge; however, such techniques do not incorporate inference methodically like KRR techniques do and has a very computationally expensive training process [5]. Perhaps a combination of the two could be even more successful [5]. </w:t>
+      </w:r>
+    </w:p>
+    <w:p>
+      <w:pPr>
+        <w:pStyle w:val="ListParagraph"/>
+        <w:rPr>
+          <w:sz w:val="24"/>
+          <w:szCs w:val="24"/>
+        </w:rPr>
+      </w:pPr>
     </w:p>
     <w:p/>
     <w:p>
       <w:pPr>
-        <w:pStyle w:val="ListParagraph"/>
-        <w:rPr>
-          <w:sz w:val="24"/>
-          <w:szCs w:val="24"/>
-        </w:rPr>
-      </w:pPr>
-      <w:r>
-        <w:rPr>
-          <w:sz w:val="24"/>
-          <w:szCs w:val="24"/>
-        </w:rPr>
-        <w:t>Th</w:t>
-      </w:r>
-      <w:r>
-        <w:rPr>
-          <w:sz w:val="24"/>
-          <w:szCs w:val="24"/>
-        </w:rPr>
-        <w:t>e game of tag related Winograd problem</w:t>
-      </w:r>
-      <w:r>
-        <w:rPr>
-          <w:sz w:val="24"/>
-          <w:szCs w:val="24"/>
-        </w:rPr>
-        <w:t xml:space="preserve">, under the conditions stated above, can be solved by knowledge, representation and reasoning methods. The condition required is that in a game of tag, you only run from the person who is “it” and you only chase people if you are “it”. Whilst this is true in the rules of the game it is not necessarily true in life and often in tag the players may not know who </w:t>
-      </w:r>
-      <w:proofErr w:type="gramStart"/>
-      <w:r>
-        <w:rPr>
-          <w:sz w:val="24"/>
-          <w:szCs w:val="24"/>
-        </w:rPr>
-        <w:t>is “it”</w:t>
-      </w:r>
-      <w:proofErr w:type="gramEnd"/>
-      <w:r>
-        <w:rPr>
-          <w:sz w:val="24"/>
-          <w:szCs w:val="24"/>
-        </w:rPr>
-        <w:t xml:space="preserve"> and run from any other players. Therefore, a possible answer to the original question is that neither Ethan </w:t>
-      </w:r>
-      <w:proofErr w:type="gramStart"/>
-      <w:r>
-        <w:rPr>
-          <w:sz w:val="24"/>
-          <w:szCs w:val="24"/>
-        </w:rPr>
-        <w:t>or</w:t>
-      </w:r>
-      <w:proofErr w:type="gramEnd"/>
-      <w:r>
-        <w:rPr>
-          <w:sz w:val="24"/>
-          <w:szCs w:val="24"/>
-        </w:rPr>
-        <w:t xml:space="preserve"> Luke are “it”.  However, as we are given with the problem that either Ethan or Luke are “it”, it can be assumed by both humans and the computer program that the required condition holds. </w:t>
-      </w:r>
-    </w:p>
-    <w:p>
-      <w:pPr>
-        <w:pStyle w:val="ListParagraph"/>
-        <w:rPr>
-          <w:sz w:val="24"/>
-          <w:szCs w:val="24"/>
-        </w:rPr>
-      </w:pPr>
-    </w:p>
-    <w:p>
-      <w:pPr>
-        <w:pStyle w:val="ListParagraph"/>
-        <w:rPr>
-          <w:sz w:val="24"/>
-          <w:szCs w:val="24"/>
-        </w:rPr>
-      </w:pPr>
-      <w:r>
-        <w:rPr>
-          <w:sz w:val="24"/>
-          <w:szCs w:val="24"/>
-        </w:rPr>
-        <w:t xml:space="preserve">However, this ability to solve one exact problem is not useful unless it can be replicated across many different problems of the same structure. As there are many of these problems to solve </w:t>
-      </w:r>
-      <w:r>
-        <w:rPr>
-          <w:sz w:val="24"/>
+        <w:pStyle w:val="Heading1"/>
+      </w:pPr>
+      <w:r>
+        <w:t>References</w:t>
+      </w:r>
+    </w:p>
+    <w:p/>
+    <w:p>
+      <w:pPr>
+        <w:rPr>
+          <w:rFonts w:ascii="Calibri" w:hAnsi="Calibri" w:cs="Calibri"/>
+        </w:rPr>
+      </w:pPr>
+      <w:r>
+        <w:rPr>
+          <w:rFonts w:ascii="Calibri" w:hAnsi="Calibri" w:cs="Calibri"/>
+        </w:rPr>
+        <w:t xml:space="preserve">Bailey, D., Harrison, A., </w:t>
+      </w:r>
+      <w:proofErr w:type="spellStart"/>
+      <w:r>
+        <w:rPr>
+          <w:rFonts w:ascii="Calibri" w:hAnsi="Calibri" w:cs="Calibri"/>
+        </w:rPr>
+        <w:t>Lierler</w:t>
+      </w:r>
+      <w:proofErr w:type="spellEnd"/>
+      <w:r>
+        <w:rPr>
+          <w:rFonts w:ascii="Calibri" w:hAnsi="Calibri" w:cs="Calibri"/>
+        </w:rPr>
+        <w:t xml:space="preserve">, Y., </w:t>
+      </w:r>
+      <w:proofErr w:type="spellStart"/>
+      <w:r>
+        <w:rPr>
+          <w:rFonts w:ascii="Calibri" w:hAnsi="Calibri" w:cs="Calibri"/>
+        </w:rPr>
+        <w:t>Lifschitz</w:t>
+      </w:r>
+      <w:proofErr w:type="spellEnd"/>
+      <w:r>
+        <w:rPr>
+          <w:rFonts w:ascii="Calibri" w:hAnsi="Calibri" w:cs="Calibri"/>
+        </w:rPr>
+        <w:t xml:space="preserve">, V. and Michael, J. 2015. The Winograd Schema Challenge and Reasoning About Correlation. </w:t>
+      </w:r>
+      <w:r>
+        <w:rPr>
+          <w:rFonts w:ascii="Calibri" w:hAnsi="Calibri" w:cs="Calibri"/>
+        </w:rPr>
+        <w:t xml:space="preserve">In: </w:t>
+      </w:r>
+      <w:r>
+        <w:rPr>
+          <w:rFonts w:ascii="Calibri" w:hAnsi="Calibri" w:cs="Calibri"/>
+          <w:i/>
+          <w:iCs/>
+        </w:rPr>
+        <w:t xml:space="preserve">Working Notes of the Symposium on Logical Formalizations of </w:t>
+      </w:r>
+      <w:proofErr w:type="spellStart"/>
+      <w:r>
+        <w:rPr>
+          <w:rFonts w:ascii="Calibri" w:hAnsi="Calibri" w:cs="Calibri"/>
+          <w:i/>
+          <w:iCs/>
+        </w:rPr>
+        <w:t>Commonsense</w:t>
+      </w:r>
+      <w:proofErr w:type="spellEnd"/>
+      <w:r>
+        <w:rPr>
+          <w:rFonts w:ascii="Calibri" w:hAnsi="Calibri" w:cs="Calibri"/>
+          <w:i/>
+          <w:iCs/>
+        </w:rPr>
+        <w:t xml:space="preserve"> Reasoning.</w:t>
+      </w:r>
+    </w:p>
+    <w:p>
+      <w:pPr>
+        <w:rPr>
+          <w:rFonts w:ascii="Calibri" w:hAnsi="Calibri" w:cs="Calibri"/>
+        </w:rPr>
+      </w:pPr>
+    </w:p>
+    <w:p>
+      <w:pPr>
+        <w:rPr>
+          <w:rFonts w:ascii="Calibri" w:hAnsi="Calibri" w:cs="Calibri"/>
+        </w:rPr>
+      </w:pPr>
+      <w:r>
+        <w:rPr>
+          <w:rFonts w:ascii="Calibri" w:hAnsi="Calibri" w:cs="Calibri"/>
+        </w:rPr>
+        <w:t xml:space="preserve">Davis, E. and Marcus, G. 2015. </w:t>
+      </w:r>
+      <w:proofErr w:type="spellStart"/>
+      <w:r>
+        <w:rPr>
+          <w:rFonts w:ascii="Calibri" w:hAnsi="Calibri" w:cs="Calibri"/>
+        </w:rPr>
+        <w:t>Commonsense</w:t>
+      </w:r>
+      <w:proofErr w:type="spellEnd"/>
+      <w:r>
+        <w:rPr>
+          <w:rFonts w:ascii="Calibri" w:hAnsi="Calibri" w:cs="Calibri"/>
+        </w:rPr>
+        <w:t xml:space="preserve"> reasoning and </w:t>
+      </w:r>
+      <w:proofErr w:type="spellStart"/>
+      <w:r>
+        <w:rPr>
+          <w:rFonts w:ascii="Calibri" w:hAnsi="Calibri" w:cs="Calibri"/>
+        </w:rPr>
+        <w:t>commonsense</w:t>
+      </w:r>
+      <w:proofErr w:type="spellEnd"/>
+      <w:r>
+        <w:rPr>
+          <w:rFonts w:ascii="Calibri" w:hAnsi="Calibri" w:cs="Calibri"/>
+        </w:rPr>
+        <w:t xml:space="preserve"> knowledge in artificial intelligence. Communications of the ACM. 58(9), pp.92-103.</w:t>
+      </w:r>
+    </w:p>
+    <w:p>
+      <w:pPr>
+        <w:rPr>
+          <w:rFonts w:ascii="Calibri" w:hAnsi="Calibri" w:cs="Calibri"/>
+        </w:rPr>
+      </w:pPr>
+    </w:p>
+    <w:p>
+      <w:pPr>
+        <w:rPr>
+          <w:rFonts w:ascii="Calibri" w:hAnsi="Calibri" w:cs="Calibri"/>
+        </w:rPr>
+      </w:pPr>
+      <w:r>
+        <w:rPr>
+          <w:rFonts w:ascii="Calibri" w:hAnsi="Calibri" w:cs="Calibri"/>
+        </w:rPr>
+        <w:t xml:space="preserve">Isaak, N. and Michael, L. 2020. </w:t>
+      </w:r>
+      <w:proofErr w:type="spellStart"/>
+      <w:r>
+        <w:rPr>
+          <w:rFonts w:ascii="Calibri" w:hAnsi="Calibri" w:cs="Calibri"/>
+        </w:rPr>
+        <w:t>Winventor</w:t>
+      </w:r>
+      <w:proofErr w:type="spellEnd"/>
+      <w:r>
+        <w:rPr>
+          <w:rFonts w:ascii="Calibri" w:hAnsi="Calibri" w:cs="Calibri"/>
+        </w:rPr>
+        <w:t>: A Machine-driven Approach for the Development of Winograd Schemas.</w:t>
+      </w:r>
+    </w:p>
+    <w:p>
+      <w:pPr>
+        <w:rPr>
+          <w:rFonts w:ascii="Calibri" w:hAnsi="Calibri" w:cs="Calibri"/>
+        </w:rPr>
+      </w:pPr>
+    </w:p>
+    <w:p>
+      <w:pPr>
+        <w:rPr>
+          <w:rFonts w:ascii="Calibri" w:hAnsi="Calibri" w:cs="Calibri"/>
+        </w:rPr>
+      </w:pPr>
+      <w:r>
+        <w:rPr>
+          <w:rFonts w:ascii="Calibri" w:hAnsi="Calibri" w:cs="Calibri"/>
+        </w:rPr>
+        <w:t>Levesque, H.J., Davis, E. and Morgenstern, L. 2011. The Winograd Schema Challenge. Proceedings of the Thirteenth International Conference on Principles of Knowledge Representation and Reasoning. 13, pp.552-561.</w:t>
+      </w:r>
+    </w:p>
+    <w:p>
+      <w:pPr>
+        <w:rPr>
+          <w:rFonts w:ascii="Calibri" w:hAnsi="Calibri" w:cs="Calibri"/>
+        </w:rPr>
+      </w:pPr>
+    </w:p>
+    <w:p>
+      <w:pPr>
+        <w:rPr>
+          <w:rFonts w:ascii="Calibri" w:hAnsi="Calibri" w:cs="Calibri"/>
+        </w:rPr>
+      </w:pPr>
+      <w:r>
+        <w:rPr>
+          <w:rFonts w:ascii="Calibri" w:hAnsi="Calibri" w:cs="Calibri"/>
+        </w:rPr>
+        <w:t xml:space="preserve">Neufeld, E. and </w:t>
+      </w:r>
+      <w:proofErr w:type="spellStart"/>
+      <w:r>
+        <w:rPr>
+          <w:rFonts w:ascii="Calibri" w:hAnsi="Calibri" w:cs="Calibri"/>
+        </w:rPr>
+        <w:t>Finnestad</w:t>
+      </w:r>
+      <w:proofErr w:type="spellEnd"/>
+      <w:r>
+        <w:rPr>
+          <w:rFonts w:ascii="Calibri" w:hAnsi="Calibri" w:cs="Calibri"/>
+        </w:rPr>
+        <w:t xml:space="preserve">, S. 2020. In </w:t>
+      </w:r>
+      <w:proofErr w:type="spellStart"/>
+      <w:r>
+        <w:rPr>
+          <w:rFonts w:ascii="Calibri" w:hAnsi="Calibri" w:cs="Calibri"/>
+        </w:rPr>
+        <w:t>defense</w:t>
+      </w:r>
+      <w:proofErr w:type="spellEnd"/>
+      <w:r>
+        <w:rPr>
+          <w:rFonts w:ascii="Calibri" w:hAnsi="Calibri" w:cs="Calibri"/>
+        </w:rPr>
+        <w:t xml:space="preserve"> of the Turing test. Ai &amp; Society. 35(4), pp.819-827.</w:t>
+      </w:r>
+    </w:p>
+    <w:p>
+      <w:pPr>
+        <w:rPr>
+          <w:rFonts w:ascii="Calibri" w:hAnsi="Calibri" w:cs="Calibri"/>
+        </w:rPr>
+      </w:pPr>
+    </w:p>
+    <w:p>
+      <w:pPr>
+        <w:rPr>
+          <w:rFonts w:ascii="Calibri" w:hAnsi="Calibri" w:cs="Calibri"/>
+        </w:rPr>
+      </w:pPr>
+      <w:r>
+        <w:rPr>
+          <w:rFonts w:ascii="Calibri" w:hAnsi="Calibri" w:cs="Calibri"/>
+        </w:rPr>
+        <w:t>Richard-</w:t>
+      </w:r>
+      <w:proofErr w:type="spellStart"/>
+      <w:r>
+        <w:rPr>
+          <w:rFonts w:ascii="Calibri" w:hAnsi="Calibri" w:cs="Calibri"/>
+        </w:rPr>
+        <w:t>Bollans</w:t>
+      </w:r>
+      <w:proofErr w:type="spellEnd"/>
+      <w:r>
+        <w:rPr>
+          <w:rFonts w:ascii="Calibri" w:hAnsi="Calibri" w:cs="Calibri"/>
+        </w:rPr>
+        <w:t xml:space="preserve">, A., Alvarez, L.G. and Cohn, A.G. 2018. The Role of Pragmatics in Solving the Winograd Schema Challenge. Proceedings of the Thirteenth International Symposium on </w:t>
+      </w:r>
+      <w:proofErr w:type="spellStart"/>
+      <w:r>
+        <w:rPr>
+          <w:rFonts w:ascii="Calibri" w:hAnsi="Calibri" w:cs="Calibri"/>
+        </w:rPr>
+        <w:t>Commonsense</w:t>
+      </w:r>
+      <w:proofErr w:type="spellEnd"/>
+      <w:r>
+        <w:rPr>
+          <w:rFonts w:ascii="Calibri" w:hAnsi="Calibri" w:cs="Calibri"/>
+        </w:rPr>
+        <w:t xml:space="preserve"> Reasoning (</w:t>
+      </w:r>
+      <w:proofErr w:type="spellStart"/>
+      <w:r>
+        <w:rPr>
+          <w:rFonts w:ascii="Calibri" w:hAnsi="Calibri" w:cs="Calibri"/>
+        </w:rPr>
+        <w:t>Commonsense</w:t>
+      </w:r>
+      <w:proofErr w:type="spellEnd"/>
+      <w:r>
+        <w:rPr>
+          <w:rFonts w:ascii="Calibri" w:hAnsi="Calibri" w:cs="Calibri"/>
+        </w:rPr>
+        <w:t xml:space="preserve"> 2017).</w:t>
+      </w:r>
+    </w:p>
+    <w:p>
+      <w:pPr>
+        <w:rPr>
+          <w:rFonts w:ascii="Calibri" w:hAnsi="Calibri" w:cs="Calibri"/>
+        </w:rPr>
+      </w:pPr>
+    </w:p>
+    <w:p>
+      <w:pPr>
+        <w:rPr>
+          <w:rFonts w:ascii="Calibri" w:hAnsi="Calibri" w:cs="Calibri"/>
+        </w:rPr>
+      </w:pPr>
+      <w:r>
+        <w:rPr>
+          <w:rFonts w:ascii="Calibri" w:hAnsi="Calibri" w:cs="Calibri"/>
+        </w:rPr>
+        <w:t xml:space="preserve">Sharma, A. 2019. Using Answer Set Programming for </w:t>
+      </w:r>
+      <w:proofErr w:type="spellStart"/>
+      <w:r>
+        <w:rPr>
+          <w:rFonts w:ascii="Calibri" w:hAnsi="Calibri" w:cs="Calibri"/>
+        </w:rPr>
+        <w:t>Commonsense</w:t>
+      </w:r>
+      <w:proofErr w:type="spellEnd"/>
+      <w:r>
+        <w:rPr>
+          <w:rFonts w:ascii="Calibri" w:hAnsi="Calibri" w:cs="Calibri"/>
+        </w:rPr>
+        <w:t xml:space="preserve"> Reasoning in the Winograd Schema Challenge. Theory and Practice of Logic Programming. 19(5-6), pp.1021-1037.</w:t>
+      </w:r>
+    </w:p>
+    <w:p>
+      <w:pPr>
+        <w:rPr>
+          <w:rFonts w:ascii="Calibri" w:hAnsi="Calibri" w:cs="Calibri"/>
+        </w:rPr>
+      </w:pPr>
+    </w:p>
+    <w:p>
+      <w:pPr>
+        <w:rPr>
+          <w:rFonts w:ascii="Calibri" w:hAnsi="Calibri" w:cs="Calibri"/>
+        </w:rPr>
+      </w:pPr>
+      <w:r>
+        <w:rPr>
+          <w:rFonts w:ascii="Calibri" w:hAnsi="Calibri" w:cs="Calibri"/>
+        </w:rPr>
+        <w:t>Winograd, T. 1972. Understanding natural language. Cognitive Psychology. 3(1), pp.1-191.</w:t>
+      </w:r>
+    </w:p>
+    <w:p>
+      <w:pPr>
+        <w:rPr>
+          <w:rFonts w:ascii="Calibri" w:hAnsi="Calibri" w:cs="Calibri"/>
+        </w:rPr>
+      </w:pPr>
+    </w:p>
+    <w:p>
+      <w:pPr>
+        <w:pStyle w:val="EndNoteBibliography"/>
+      </w:pPr>
+      <w:r>
+        <w:rPr>
+          <w:rFonts w:eastAsiaTheme="minorEastAsia"/>
           <w:szCs w:val="24"/>
         </w:rPr>
         <w:fldChar w:fldCharType="begin"/>
       </w:r>
       <w:r>
-        <w:rPr>
-          <w:sz w:val="24"/>
-          <w:szCs w:val="24"/>
-        </w:rPr>
-        <w:instrText xml:space="preserve"> ADDIN EN.CITE &lt;EndNote&gt;&lt;Cite&gt;&lt;Author&gt;Isaak&lt;/Author&gt;&lt;Year&gt;2020&lt;/Year&gt;&lt;RecNum&gt;65&lt;/RecNum&gt;&lt;DisplayText&gt;(Isaak and Michael, 2020)&lt;/DisplayText&gt;&lt;record&gt;&lt;rec-number&gt;65&lt;/rec-number&gt;&lt;foreign-keys&gt;&lt;key app="EN" db-id="25wrtda079sapietpx6xxv9f0wtdfrxdrsx2" timestamp="1607100001"&gt;65&lt;/key&gt;&lt;/foreign-keys&gt;&lt;ref-type name="Book"&gt;6&lt;/ref-type&gt;&lt;contributors&gt;&lt;authors&gt;&lt;author&gt;Isaak, N.&lt;/author&gt;&lt;author&gt;Michael, L.&lt;/author&gt;&lt;/authors&gt;&lt;secondary-authors&gt;&lt;author&gt;Rocha, A. P.&lt;/author&gt;&lt;author&gt;Steels, L.&lt;/author&gt;&lt;author&gt;VanDenHerik, J.&lt;/author&gt;&lt;/secondary-authors&gt;&lt;/contributors&gt;&lt;titles&gt;&lt;title&gt;Winventor: A Machine-driven Approach for the Development of Winograd Schemas&lt;/title&gt;&lt;secondary-title&gt;Icaart: Proceedings of the 12th International Conference on Agents and Artificial Intelligence, Vol 2&lt;/secondary-title&gt;&lt;/titles&gt;&lt;pages&gt;26-35&lt;/pages&gt;&lt;dates&gt;&lt;year&gt;2020&lt;/year&gt;&lt;/dates&gt;&lt;isbn&gt;978-989-758-395-7&lt;/isbn&gt;&lt;accession-num&gt;WOS:000570769000002&lt;/accession-num&gt;&lt;urls&gt;&lt;related-urls&gt;&lt;url&gt;&amp;lt;Go to ISI&amp;gt;://WOS:000570769000002&lt;/url&gt;&lt;/related-urls&gt;&lt;/urls&gt;&lt;electronic-resource-num&gt;10.5220/0008902600260035&lt;/electronic-resource-num&gt;&lt;/record&gt;&lt;/Cite&gt;&lt;/EndNote&gt;</w:instrText>
-      </w:r>
-      <w:r>
-        <w:rPr>
-          <w:sz w:val="24"/>
+        <w:instrText xml:space="preserve"> ADDIN EN.REFLIST </w:instrText>
+      </w:r>
+      <w:r>
+        <w:rPr>
+          <w:rFonts w:eastAsiaTheme="minorEastAsia"/>
           <w:szCs w:val="24"/>
         </w:rPr>
         <w:fldChar w:fldCharType="separate"/>
       </w:r>
       <w:r>
-        <w:rPr>
-          <w:noProof/>
-          <w:sz w:val="24"/>
-          <w:szCs w:val="24"/>
-        </w:rPr>
-        <w:t>(Isaak and Michael, 2020)</w:t>
-      </w:r>
-      <w:r>
-        <w:rPr>
-          <w:sz w:val="24"/>
-          <w:szCs w:val="24"/>
-        </w:rPr>
+        <w:t xml:space="preserve">Chakraborty, S. and Sundararajan, K.K. 2007. Winograd's algorithm statistically revisited: It pays to weigh than to count! </w:t>
+      </w:r>
+      <w:r>
+        <w:rPr>
+          <w:i/>
+        </w:rPr>
+        <w:t>Applied Mathematics and Computation.</w:t>
+      </w:r>
+      <w:r>
+        <w:t xml:space="preserve"> </w:t>
+      </w:r>
+      <w:r>
+        <w:rPr>
+          <w:b/>
+        </w:rPr>
+        <w:t>190</w:t>
+      </w:r>
+      <w:r>
+        <w:t>(1), pp.15-20.</w:t>
+      </w:r>
+    </w:p>
+    <w:p>
+      <w:pPr>
+        <w:pStyle w:val="EndNoteBibliography"/>
+        <w:rPr>
+          <w:i/>
+        </w:rPr>
+      </w:pPr>
+    </w:p>
+    <w:p>
+      <w:pPr>
+        <w:pStyle w:val="EndNoteBibliography"/>
+        <w:rPr>
+          <w:i/>
+        </w:rPr>
+      </w:pPr>
+      <w:r>
+        <w:t xml:space="preserve">Zhang, H.M., Song, Y.Q. and Acm. 2018. </w:t>
+      </w:r>
+      <w:r>
+        <w:rPr>
+          <w:i/>
+        </w:rPr>
+        <w:t>A Distributed Solution for Winograd Schema Challenge.</w:t>
+      </w:r>
+    </w:p>
+    <w:p>
+      <w:pPr>
+        <w:pStyle w:val="EndNoteBibliography"/>
+        <w:rPr>
+          <w:i/>
+        </w:rPr>
+      </w:pPr>
+    </w:p>
+    <w:p>
+      <w:pPr>
+        <w:rPr>
+          <w:rFonts w:ascii="Helvetica" w:hAnsi="Helvetica"/>
+        </w:rPr>
+      </w:pPr>
+      <w:r>
+        <w:rPr>
+          <w:rFonts w:ascii="AppleSystemUIFont" w:hAnsi="AppleSystemUIFont" w:cs="AppleSystemUIFont"/>
+        </w:rPr>
+        <w:t xml:space="preserve"> </w:t>
+      </w:r>
+      <w:r>
+        <w:rPr>
+          <w:rFonts w:ascii="Helvetica" w:hAnsi="Helvetica" w:cs="Helvetica"/>
+          <w:color w:val="000000"/>
+        </w:rPr>
+        <w:t xml:space="preserve">Ernest Davis, Leora Morgenstern, Charles Ortiz. </w:t>
+      </w:r>
+      <w:r>
+        <w:rPr>
+          <w:rFonts w:ascii="Helvetica" w:hAnsi="Helvetica" w:cs="Helvetica"/>
+          <w:color w:val="000000"/>
+        </w:rPr>
+        <w:t xml:space="preserve">2011. </w:t>
+      </w:r>
+      <w:r>
+        <w:rPr>
+          <w:rFonts w:ascii="Helvetica" w:hAnsi="Helvetica" w:cs="Helvetica"/>
+          <w:i/>
+          <w:iCs/>
+          <w:color w:val="000000"/>
+        </w:rPr>
+        <w:t>The Winograd Schema Challenge: Collection of Winograd Schemas.</w:t>
+      </w:r>
+      <w:r>
+        <w:rPr>
+          <w:rFonts w:ascii="Helvetica" w:hAnsi="Helvetica" w:cs="Helvetica"/>
+          <w:color w:val="000000"/>
+        </w:rPr>
+        <w:t xml:space="preserve"> [Online]. Available from: </w:t>
+      </w:r>
+      <w:hyperlink r:id="rId8" w:history="1">
+        <w:r>
+          <w:rPr>
+            <w:rFonts w:ascii="Helvetica" w:hAnsi="Helvetica" w:cs="Helvetica"/>
+            <w:color w:val="000000"/>
+          </w:rPr>
+          <w:t>https://cs.nyu.edu/faculty/davise/papers/WinogradSchemas/WSCollection.html</w:t>
+        </w:r>
+      </w:hyperlink>
+    </w:p>
+    <w:p>
+      <w:pPr>
+        <w:rPr>
+          <w:rFonts w:ascii="Helvetica" w:hAnsi="Helvetica" w:cs="Helvetica"/>
+          <w:color w:val="000000"/>
+        </w:rPr>
+      </w:pPr>
+    </w:p>
+    <w:p>
+      <w:pPr>
+        <w:rPr>
+          <w:rFonts w:ascii="Helvetica" w:hAnsi="Helvetica" w:cs="Helvetica"/>
+          <w:color w:val="000000"/>
+        </w:rPr>
+      </w:pPr>
+      <w:r>
+        <w:rPr>
+          <w:rFonts w:ascii="Helvetica" w:hAnsi="Helvetica" w:cs="Helvetica"/>
+          <w:color w:val="000000"/>
+        </w:rPr>
+        <w:t xml:space="preserve">Levesque H. J, Davis E., Morgenstern L. 2011. The Winograd Schema Challenge. </w:t>
+      </w:r>
+      <w:r>
+        <w:rPr>
+          <w:rFonts w:ascii="Helvetica" w:hAnsi="Helvetica" w:cs="Helvetica"/>
+          <w:i/>
+          <w:iCs/>
+          <w:color w:val="000000"/>
+        </w:rPr>
+        <w:t>Proceedings of the Thirteenth International Conference on Principles of Knowledge Representation and Reasoning.</w:t>
+      </w:r>
+      <w:r>
+        <w:rPr>
+          <w:rFonts w:ascii="Helvetica" w:hAnsi="Helvetica" w:cs="Helvetica"/>
+          <w:color w:val="000000"/>
+        </w:rPr>
+        <w:t xml:space="preserve"> </w:t>
+      </w:r>
+      <w:r>
+        <w:rPr>
+          <w:rFonts w:ascii="Helvetica" w:hAnsi="Helvetica" w:cs="Helvetica"/>
+          <w:b/>
+          <w:bCs/>
+          <w:color w:val="000000"/>
+        </w:rPr>
+        <w:t>13</w:t>
+      </w:r>
+      <w:r>
+        <w:rPr>
+          <w:rFonts w:ascii="Helvetica" w:hAnsi="Helvetica" w:cs="Helvetica"/>
+          <w:color w:val="000000"/>
+        </w:rPr>
+        <w:t>, pp.552-561.</w:t>
+      </w:r>
+    </w:p>
+    <w:p>
+      <w:pPr>
+        <w:rPr>
+          <w:rFonts w:ascii="Helvetica" w:hAnsi="Helvetica" w:cs="Helvetica"/>
+          <w:color w:val="000000"/>
+        </w:rPr>
+      </w:pPr>
+    </w:p>
+    <w:p>
+      <w:pPr>
+        <w:pStyle w:val="EndNoteBibliography"/>
+        <w:rPr>
+          <w:i/>
+        </w:rPr>
+      </w:pPr>
+    </w:p>
+    <w:p>
+      <w:pPr>
+        <w:rPr>
+          <w:rFonts w:ascii="Calibri" w:hAnsi="Calibri" w:cs="Calibri"/>
+        </w:rPr>
+      </w:pPr>
+      <w:r>
         <w:fldChar w:fldCharType="end"/>
       </w:r>
-      <w:r>
-        <w:rPr>
-          <w:sz w:val="24"/>
-          <w:szCs w:val="24"/>
-        </w:rPr>
-        <w:t xml:space="preserve"> it is important that any solution is wide ranging and </w:t>
-      </w:r>
-      <w:bookmarkStart w:id="2" w:name="_GoBack"/>
-      <w:bookmarkEnd w:id="2"/>
-      <w:r>
-        <w:rPr>
-          <w:sz w:val="24"/>
-          <w:szCs w:val="24"/>
-        </w:rPr>
-        <w:t xml:space="preserve">has the ability to work on a significant number of them. </w:t>
-      </w:r>
-      <w:r>
-        <w:rPr>
-          <w:sz w:val="24"/>
-          <w:szCs w:val="24"/>
-        </w:rPr>
-        <w:t xml:space="preserve">There are other solutions to this problem, such as statistical </w:t>
-      </w:r>
-      <w:r>
-        <w:rPr>
-          <w:sz w:val="24"/>
-          <w:szCs w:val="24"/>
-        </w:rPr>
-        <w:fldChar w:fldCharType="begin"/>
-      </w:r>
-      <w:r>
-        <w:rPr>
-          <w:sz w:val="24"/>
-          <w:szCs w:val="24"/>
-        </w:rPr>
-        <w:instrText xml:space="preserve"> ADDIN EN.CITE &lt;EndNote&gt;&lt;Cite&gt;&lt;Author&gt;Chakraborty&lt;/Author&gt;&lt;Year&gt;2007&lt;/Year&gt;&lt;RecNum&gt;14&lt;/RecNum&gt;&lt;DisplayText&gt;(Chakraborty and Sundararajan, 2007)&lt;/DisplayText&gt;&lt;record&gt;&lt;rec-number&gt;14&lt;/rec-number&gt;&lt;foreign-keys&gt;&lt;key app="EN" db-id="pzz2fx0922raf6e5d51vvzzcdftdt0wzrp2v" timestamp="1607101263"&gt;14&lt;/key&gt;&lt;/foreign-keys&gt;&lt;ref-type name="Journal Article"&gt;17&lt;/ref-type&gt;&lt;contributors&gt;&lt;authors&gt;&lt;author&gt;Chakraborty, S.&lt;/author&gt;&lt;author&gt;Sundararajan, K. K.&lt;/author&gt;&lt;/authors&gt;&lt;/contributors&gt;&lt;titles&gt;&lt;title&gt;Winograd&amp;apos;s algorithm statistically revisited: It pays to weigh than to count!&lt;/title&gt;&lt;secondary-title&gt;Applied Mathematics and Computation&lt;/secondary-title&gt;&lt;/titles&gt;&lt;periodical&gt;&lt;full-title&gt;Applied Mathematics and Computation&lt;/full-title&gt;&lt;/periodical&gt;&lt;pages&gt;15-20&lt;/pages&gt;&lt;volume&gt;190&lt;/volume&gt;&lt;number&gt;1&lt;/number&gt;&lt;dates&gt;&lt;year&gt;2007&lt;/year&gt;&lt;pub-dates&gt;&lt;date&gt;Jul&lt;/date&gt;&lt;/pub-dates&gt;&lt;/dates&gt;&lt;isbn&gt;0096-3003&lt;/isbn&gt;&lt;accession-num&gt;WOS:000247803500003&lt;/accession-num&gt;&lt;urls&gt;&lt;related-urls&gt;&lt;url&gt;&amp;lt;Go to ISI&amp;gt;://WOS:000247803500003&lt;/url&gt;&lt;/related-urls&gt;&lt;/urls&gt;&lt;electronic-resource-num&gt;10.1016/j.amc.2007.01.018&lt;/electronic-resource-num&gt;&lt;/record&gt;&lt;/Cite&gt;&lt;/EndNote&gt;</w:instrText>
-      </w:r>
-      <w:r>
-        <w:rPr>
-          <w:sz w:val="24"/>
-          <w:szCs w:val="24"/>
-        </w:rPr>
-        <w:fldChar w:fldCharType="separate"/>
-      </w:r>
-      <w:r>
-        <w:rPr>
-          <w:noProof/>
-          <w:sz w:val="24"/>
-          <w:szCs w:val="24"/>
-        </w:rPr>
-        <w:t>(Chakraborty and Sundararajan, 2007)</w:t>
-      </w:r>
-      <w:r>
-        <w:rPr>
-          <w:sz w:val="24"/>
-          <w:szCs w:val="24"/>
-        </w:rPr>
-        <w:fldChar w:fldCharType="end"/>
-      </w:r>
-      <w:r>
-        <w:rPr>
-          <w:sz w:val="24"/>
-          <w:szCs w:val="24"/>
-        </w:rPr>
-        <w:t xml:space="preserve"> or through machine learning </w:t>
-      </w:r>
-      <w:r>
-        <w:rPr>
-          <w:sz w:val="24"/>
-          <w:szCs w:val="24"/>
-        </w:rPr>
-        <w:fldChar w:fldCharType="begin"/>
-      </w:r>
-      <w:r>
-        <w:rPr>
-          <w:sz w:val="24"/>
-          <w:szCs w:val="24"/>
-        </w:rPr>
-        <w:instrText xml:space="preserve"> ADDIN EN.CITE &lt;EndNote&gt;&lt;Cite&gt;&lt;Author&gt;Zhang&lt;/Author&gt;&lt;Year&gt;2018&lt;/Year&gt;&lt;RecNum&gt;15&lt;/RecNum&gt;&lt;DisplayText&gt;(Zhang et al., 2018)&lt;/DisplayText&gt;&lt;record&gt;&lt;rec-number&gt;15&lt;/rec-number&gt;&lt;foreign-keys&gt;&lt;key app="EN" db-id="pzz2fx0922raf6e5d51vvzzcdftdt0wzrp2v" timestamp="1607101568"&gt;15&lt;/key&gt;&lt;/foreign-keys&gt;&lt;ref-type name="Book"&gt;6&lt;/ref-type&gt;&lt;contributors&gt;&lt;authors&gt;&lt;author&gt;Zhang, H. M.&lt;/author&gt;&lt;author&gt;Song, Y. Q.&lt;/author&gt;&lt;author&gt;Acm,&lt;/author&gt;&lt;/authors&gt;&lt;/contributors&gt;&lt;titles&gt;&lt;title&gt;A Distributed Solution for Winograd Schema Challenge&lt;/title&gt;&lt;secondary-title&gt;Proceedings of 2018 10th International Conference on Machine Learning and Computing&lt;/secondary-title&gt;&lt;/titles&gt;&lt;pages&gt;322-326&lt;/pages&gt;&lt;dates&gt;&lt;year&gt;2018&lt;/year&gt;&lt;/dates&gt;&lt;isbn&gt;978-1-4503-6353-2&lt;/isbn&gt;&lt;accession-num&gt;WOS:000458148400058&lt;/accession-num&gt;&lt;urls&gt;&lt;related-urls&gt;&lt;url&gt;&amp;lt;Go to ISI&amp;gt;://WOS:000458148400058&lt;/url&gt;&lt;/related-urls&gt;&lt;/urls&gt;&lt;electronic-resource-num&gt;10.1145/3195106.3195127&lt;/electronic-resource-num&gt;&lt;/record&gt;&lt;/Cite&gt;&lt;/EndNote&gt;</w:instrText>
-      </w:r>
-      <w:r>
-        <w:rPr>
-          <w:sz w:val="24"/>
-          <w:szCs w:val="24"/>
-        </w:rPr>
-        <w:fldChar w:fldCharType="separate"/>
-      </w:r>
-      <w:r>
-        <w:rPr>
-          <w:noProof/>
-          <w:sz w:val="24"/>
-          <w:szCs w:val="24"/>
-        </w:rPr>
-        <w:t>(Zhang et al., 2018)</w:t>
-      </w:r>
-      <w:r>
-        <w:rPr>
-          <w:sz w:val="24"/>
-          <w:szCs w:val="24"/>
-        </w:rPr>
-        <w:fldChar w:fldCharType="end"/>
-      </w:r>
-      <w:r>
-        <w:rPr>
-          <w:sz w:val="24"/>
-          <w:szCs w:val="24"/>
-        </w:rPr>
-        <w:t>. Alternative knowledge, representation and reasoning methods may assist in reaching a solution better than the option given above and may do better than the other methods offered.</w:t>
-      </w:r>
-    </w:p>
-    <w:p>
-      <w:pPr>
-        <w:pStyle w:val="ListParagraph"/>
-        <w:rPr>
-          <w:sz w:val="24"/>
-          <w:szCs w:val="24"/>
+    </w:p>
+    <w:p>
+      <w:pPr>
+        <w:rPr>
+          <w:rFonts w:ascii="Calibri" w:hAnsi="Calibri" w:cs="Calibri"/>
         </w:rPr>
       </w:pPr>
     </w:p>
     <w:p/>
-    <w:p>
-      <w:pPr>
-        <w:pStyle w:val="Heading1"/>
-      </w:pPr>
-      <w:r>
-        <w:t>References</w:t>
-      </w:r>
-    </w:p>
-    <w:p>
-      <w:pPr>
-        <w:pStyle w:val="Heading1"/>
-      </w:pPr>
-    </w:p>
-    <w:p>
-      <w:pPr>
-        <w:pStyle w:val="EndNoteBibliography"/>
-      </w:pPr>
-      <w:r>
-        <w:fldChar w:fldCharType="begin"/>
-      </w:r>
-      <w:r>
-        <w:instrText xml:space="preserve"> ADDIN EN.REFLIST </w:instrText>
-      </w:r>
-      <w:r>
-        <w:fldChar w:fldCharType="separate"/>
-      </w:r>
-      <w:r>
-        <w:t xml:space="preserve">Chakraborty, S. and Sundararajan, K.K. 2007. Winograd's algorithm statistically revisited: It pays to weigh than to count! </w:t>
-      </w:r>
-      <w:r>
-        <w:rPr>
-          <w:i/>
-        </w:rPr>
-        <w:t>Applied Mathematics and Computation.</w:t>
-      </w:r>
-      <w:r>
-        <w:t xml:space="preserve"> </w:t>
-      </w:r>
-      <w:r>
-        <w:rPr>
-          <w:b/>
-        </w:rPr>
-        <w:t>190</w:t>
-      </w:r>
-      <w:r>
-        <w:t>(1), pp.15-20.</w:t>
-      </w:r>
-    </w:p>
-    <w:p>
-      <w:pPr>
-        <w:pStyle w:val="EndNoteBibliography"/>
-        <w:rPr>
-          <w:i/>
-        </w:rPr>
-      </w:pPr>
-      <w:r>
-        <w:t xml:space="preserve">Isaak, N. and Michael, L. 2020. </w:t>
-      </w:r>
-      <w:r>
-        <w:rPr>
-          <w:i/>
-        </w:rPr>
-        <w:t>Winventor: A Machine-driven Approach for the Development of Winograd Schemas.</w:t>
-      </w:r>
-    </w:p>
-    <w:p>
-      <w:pPr>
-        <w:pStyle w:val="EndNoteBibliography"/>
-        <w:rPr>
-          <w:i/>
-        </w:rPr>
-      </w:pPr>
-      <w:r>
-        <w:t xml:space="preserve">Zhang, H.M., Song, Y.Q. and Acm. 2018. </w:t>
-      </w:r>
-      <w:r>
-        <w:rPr>
-          <w:i/>
-        </w:rPr>
-        <w:t>A Distributed Solution for Winograd Schema Challenge.</w:t>
-      </w:r>
-    </w:p>
-    <w:p>
-      <w:pPr>
-        <w:pStyle w:val="Heading1"/>
-      </w:pPr>
-      <w:r>
-        <w:fldChar w:fldCharType="end"/>
-      </w:r>
-    </w:p>
     <w:sectPr>
       <w:headerReference w:type="default" r:id="rId9"/>
       <w:footerReference w:type="even" r:id="rId10"/>
@@ -4353,7 +5609,7 @@
 </file>
 
 <file path=word/endnotes.xml><?xml version="1.0" encoding="utf-8"?>
-<w:endnotes xmlns:wpc="http://schemas.microsoft.com/office/word/2010/wordprocessingCanvas" xmlns:cx="http://schemas.microsoft.com/office/drawing/2014/chartex" xmlns:cx1="http://schemas.microsoft.com/office/drawing/2015/9/8/chartex" xmlns:cx2="http://schemas.microsoft.com/office/drawing/2015/10/21/chartex" xmlns:cx3="http://schemas.microsoft.com/office/drawing/2016/5/9/chartex" xmlns:cx4="http://schemas.microsoft.com/office/drawing/2016/5/10/chartex" xmlns:cx5="http://schemas.microsoft.com/office/drawing/2016/5/11/chartex" xmlns:cx6="http://schemas.microsoft.com/office/drawing/2016/5/12/chartex" xmlns:cx7="http://schemas.microsoft.com/office/drawing/2016/5/13/chartex" xmlns:cx8="http://schemas.microsoft.com/office/drawing/2016/5/14/chartex" xmlns:mc="http://schemas.openxmlformats.org/markup-compatibility/2006" xmlns:aink="http://schemas.microsoft.com/office/drawing/2016/ink" xmlns:am3d="http://schemas.microsoft.com/office/drawing/2017/model3d" xmlns:o="urn:schemas-microsoft-com:office:office" xmlns:r="http://schemas.openxmlformats.org/officeDocument/2006/relationships" xmlns:m="http://schemas.openxmlformats.org/officeDocument/2006/math" xmlns:v="urn:schemas-microsoft-com:vml" xmlns:wp14="http://schemas.microsoft.com/office/word/2010/wordprocessingDrawing" xmlns:wp="http://schemas.openxmlformats.org/drawingml/2006/wordprocessingDrawing" xmlns:w10="urn:schemas-microsoft-com:office:word" xmlns:w="http://schemas.openxmlformats.org/wordprocessingml/2006/main" xmlns:w14="http://schemas.microsoft.com/office/word/2010/wordml" xmlns:w15="http://schemas.microsoft.com/office/word/2012/wordml" xmlns:w16cid="http://schemas.microsoft.com/office/word/2016/wordml/cid" xmlns:w16se="http://schemas.microsoft.com/office/word/2015/wordml/symex" xmlns:wpg="http://schemas.microsoft.com/office/word/2010/wordprocessingGroup" xmlns:wpi="http://schemas.microsoft.com/office/word/2010/wordprocessingInk" xmlns:wne="http://schemas.microsoft.com/office/word/2006/wordml" xmlns:wps="http://schemas.microsoft.com/office/word/2010/wordprocessingShape" mc:Ignorable="w14 w15 w16se w16cid wp14">
+<w:endnotes xmlns:wpc="http://schemas.microsoft.com/office/word/2010/wordprocessingCanvas" xmlns:cx="http://schemas.microsoft.com/office/drawing/2014/chartex" xmlns:cx1="http://schemas.microsoft.com/office/drawing/2015/9/8/chartex" xmlns:cx2="http://schemas.microsoft.com/office/drawing/2015/10/21/chartex" xmlns:cx3="http://schemas.microsoft.com/office/drawing/2016/5/9/chartex" xmlns:cx4="http://schemas.microsoft.com/office/drawing/2016/5/10/chartex" xmlns:cx5="http://schemas.microsoft.com/office/drawing/2016/5/11/chartex" xmlns:cx6="http://schemas.microsoft.com/office/drawing/2016/5/12/chartex" xmlns:cx7="http://schemas.microsoft.com/office/drawing/2016/5/13/chartex" xmlns:cx8="http://schemas.microsoft.com/office/drawing/2016/5/14/chartex" xmlns:mc="http://schemas.openxmlformats.org/markup-compatibility/2006" xmlns:aink="http://schemas.microsoft.com/office/drawing/2016/ink" xmlns:am3d="http://schemas.microsoft.com/office/drawing/2017/model3d" xmlns:o="urn:schemas-microsoft-com:office:office" xmlns:r="http://schemas.openxmlformats.org/officeDocument/2006/relationships" xmlns:m="http://schemas.openxmlformats.org/officeDocument/2006/math" xmlns:v="urn:schemas-microsoft-com:vml" xmlns:wp14="http://schemas.microsoft.com/office/word/2010/wordprocessingDrawing" xmlns:wp="http://schemas.openxmlformats.org/drawingml/2006/wordprocessingDrawing" xmlns:w10="urn:schemas-microsoft-com:office:word" xmlns:w="http://schemas.openxmlformats.org/wordprocessingml/2006/main" xmlns:w14="http://schemas.microsoft.com/office/word/2010/wordml" xmlns:w15="http://schemas.microsoft.com/office/word/2012/wordml" xmlns:w16cex="http://schemas.microsoft.com/office/word/2018/wordml/cex" xmlns:w16cid="http://schemas.microsoft.com/office/word/2016/wordml/cid" xmlns:w16="http://schemas.microsoft.com/office/word/2018/wordml" xmlns:w16se="http://schemas.microsoft.com/office/word/2015/wordml/symex" xmlns:wpg="http://schemas.microsoft.com/office/word/2010/wordprocessingGroup" xmlns:wpi="http://schemas.microsoft.com/office/word/2010/wordprocessingInk" xmlns:wne="http://schemas.microsoft.com/office/word/2006/wordml" xmlns:wps="http://schemas.microsoft.com/office/word/2010/wordprocessingShape" mc:Ignorable="w14 w15 w16se w16cid w16 w16cex wp14">
   <w:endnote w:type="separator" w:id="-1">
     <w:p>
       <w:r>
@@ -4372,7 +5628,7 @@
 </file>
 
 <file path=word/footer1.xml><?xml version="1.0" encoding="utf-8"?>
-<w:ftr xmlns:wpc="http://schemas.microsoft.com/office/word/2010/wordprocessingCanvas" xmlns:cx="http://schemas.microsoft.com/office/drawing/2014/chartex" xmlns:cx1="http://schemas.microsoft.com/office/drawing/2015/9/8/chartex" xmlns:cx2="http://schemas.microsoft.com/office/drawing/2015/10/21/chartex" xmlns:cx3="http://schemas.microsoft.com/office/drawing/2016/5/9/chartex" xmlns:cx4="http://schemas.microsoft.com/office/drawing/2016/5/10/chartex" xmlns:cx5="http://schemas.microsoft.com/office/drawing/2016/5/11/chartex" xmlns:cx6="http://schemas.microsoft.com/office/drawing/2016/5/12/chartex" xmlns:cx7="http://schemas.microsoft.com/office/drawing/2016/5/13/chartex" xmlns:cx8="http://schemas.microsoft.com/office/drawing/2016/5/14/chartex" xmlns:mc="http://schemas.openxmlformats.org/markup-compatibility/2006" xmlns:aink="http://schemas.microsoft.com/office/drawing/2016/ink" xmlns:am3d="http://schemas.microsoft.com/office/drawing/2017/model3d" xmlns:o="urn:schemas-microsoft-com:office:office" xmlns:r="http://schemas.openxmlformats.org/officeDocument/2006/relationships" xmlns:m="http://schemas.openxmlformats.org/officeDocument/2006/math" xmlns:v="urn:schemas-microsoft-com:vml" xmlns:wp14="http://schemas.microsoft.com/office/word/2010/wordprocessingDrawing" xmlns:wp="http://schemas.openxmlformats.org/drawingml/2006/wordprocessingDrawing" xmlns:w10="urn:schemas-microsoft-com:office:word" xmlns:w="http://schemas.openxmlformats.org/wordprocessingml/2006/main" xmlns:w14="http://schemas.microsoft.com/office/word/2010/wordml" xmlns:w15="http://schemas.microsoft.com/office/word/2012/wordml" xmlns:w16cid="http://schemas.microsoft.com/office/word/2016/wordml/cid" xmlns:w16se="http://schemas.microsoft.com/office/word/2015/wordml/symex" xmlns:wpg="http://schemas.microsoft.com/office/word/2010/wordprocessingGroup" xmlns:wpi="http://schemas.microsoft.com/office/word/2010/wordprocessingInk" xmlns:wne="http://schemas.microsoft.com/office/word/2006/wordml" xmlns:wps="http://schemas.microsoft.com/office/word/2010/wordprocessingShape" mc:Ignorable="w14 w15 w16se w16cid wp14">
+<w:ftr xmlns:wpc="http://schemas.microsoft.com/office/word/2010/wordprocessingCanvas" xmlns:cx="http://schemas.microsoft.com/office/drawing/2014/chartex" xmlns:cx1="http://schemas.microsoft.com/office/drawing/2015/9/8/chartex" xmlns:cx2="http://schemas.microsoft.com/office/drawing/2015/10/21/chartex" xmlns:cx3="http://schemas.microsoft.com/office/drawing/2016/5/9/chartex" xmlns:cx4="http://schemas.microsoft.com/office/drawing/2016/5/10/chartex" xmlns:cx5="http://schemas.microsoft.com/office/drawing/2016/5/11/chartex" xmlns:cx6="http://schemas.microsoft.com/office/drawing/2016/5/12/chartex" xmlns:cx7="http://schemas.microsoft.com/office/drawing/2016/5/13/chartex" xmlns:cx8="http://schemas.microsoft.com/office/drawing/2016/5/14/chartex" xmlns:mc="http://schemas.openxmlformats.org/markup-compatibility/2006" xmlns:aink="http://schemas.microsoft.com/office/drawing/2016/ink" xmlns:am3d="http://schemas.microsoft.com/office/drawing/2017/model3d" xmlns:o="urn:schemas-microsoft-com:office:office" xmlns:r="http://schemas.openxmlformats.org/officeDocument/2006/relationships" xmlns:m="http://schemas.openxmlformats.org/officeDocument/2006/math" xmlns:v="urn:schemas-microsoft-com:vml" xmlns:wp14="http://schemas.microsoft.com/office/word/2010/wordprocessingDrawing" xmlns:wp="http://schemas.openxmlformats.org/drawingml/2006/wordprocessingDrawing" xmlns:w10="urn:schemas-microsoft-com:office:word" xmlns:w="http://schemas.openxmlformats.org/wordprocessingml/2006/main" xmlns:w14="http://schemas.microsoft.com/office/word/2010/wordml" xmlns:w15="http://schemas.microsoft.com/office/word/2012/wordml" xmlns:w16cex="http://schemas.microsoft.com/office/word/2018/wordml/cex" xmlns:w16cid="http://schemas.microsoft.com/office/word/2016/wordml/cid" xmlns:w16="http://schemas.microsoft.com/office/word/2018/wordml" xmlns:w16se="http://schemas.microsoft.com/office/word/2015/wordml/symex" xmlns:wpg="http://schemas.microsoft.com/office/word/2010/wordprocessingGroup" xmlns:wpi="http://schemas.microsoft.com/office/word/2010/wordprocessingInk" xmlns:wne="http://schemas.microsoft.com/office/word/2006/wordml" xmlns:wps="http://schemas.microsoft.com/office/word/2010/wordprocessingShape" mc:Ignorable="w14 w15 w16se w16cid w16 w16cex wp14">
   <w:sdt>
     <w:sdtPr>
       <w:rPr>
@@ -4429,7 +5685,7 @@
 </file>
 
 <file path=word/footer2.xml><?xml version="1.0" encoding="utf-8"?>
-<w:ftr xmlns:wpc="http://schemas.microsoft.com/office/word/2010/wordprocessingCanvas" xmlns:cx="http://schemas.microsoft.com/office/drawing/2014/chartex" xmlns:cx1="http://schemas.microsoft.com/office/drawing/2015/9/8/chartex" xmlns:cx2="http://schemas.microsoft.com/office/drawing/2015/10/21/chartex" xmlns:cx3="http://schemas.microsoft.com/office/drawing/2016/5/9/chartex" xmlns:cx4="http://schemas.microsoft.com/office/drawing/2016/5/10/chartex" xmlns:cx5="http://schemas.microsoft.com/office/drawing/2016/5/11/chartex" xmlns:cx6="http://schemas.microsoft.com/office/drawing/2016/5/12/chartex" xmlns:cx7="http://schemas.microsoft.com/office/drawing/2016/5/13/chartex" xmlns:cx8="http://schemas.microsoft.com/office/drawing/2016/5/14/chartex" xmlns:mc="http://schemas.openxmlformats.org/markup-compatibility/2006" xmlns:aink="http://schemas.microsoft.com/office/drawing/2016/ink" xmlns:am3d="http://schemas.microsoft.com/office/drawing/2017/model3d" xmlns:o="urn:schemas-microsoft-com:office:office" xmlns:r="http://schemas.openxmlformats.org/officeDocument/2006/relationships" xmlns:m="http://schemas.openxmlformats.org/officeDocument/2006/math" xmlns:v="urn:schemas-microsoft-com:vml" xmlns:wp14="http://schemas.microsoft.com/office/word/2010/wordprocessingDrawing" xmlns:wp="http://schemas.openxmlformats.org/drawingml/2006/wordprocessingDrawing" xmlns:w10="urn:schemas-microsoft-com:office:word" xmlns:w="http://schemas.openxmlformats.org/wordprocessingml/2006/main" xmlns:w14="http://schemas.microsoft.com/office/word/2010/wordml" xmlns:w15="http://schemas.microsoft.com/office/word/2012/wordml" xmlns:w16cid="http://schemas.microsoft.com/office/word/2016/wordml/cid" xmlns:w16se="http://schemas.microsoft.com/office/word/2015/wordml/symex" xmlns:wpg="http://schemas.microsoft.com/office/word/2010/wordprocessingGroup" xmlns:wpi="http://schemas.microsoft.com/office/word/2010/wordprocessingInk" xmlns:wne="http://schemas.microsoft.com/office/word/2006/wordml" xmlns:wps="http://schemas.microsoft.com/office/word/2010/wordprocessingShape" mc:Ignorable="w14 w15 w16se w16cid wp14">
+<w:ftr xmlns:wpc="http://schemas.microsoft.com/office/word/2010/wordprocessingCanvas" xmlns:cx="http://schemas.microsoft.com/office/drawing/2014/chartex" xmlns:cx1="http://schemas.microsoft.com/office/drawing/2015/9/8/chartex" xmlns:cx2="http://schemas.microsoft.com/office/drawing/2015/10/21/chartex" xmlns:cx3="http://schemas.microsoft.com/office/drawing/2016/5/9/chartex" xmlns:cx4="http://schemas.microsoft.com/office/drawing/2016/5/10/chartex" xmlns:cx5="http://schemas.microsoft.com/office/drawing/2016/5/11/chartex" xmlns:cx6="http://schemas.microsoft.com/office/drawing/2016/5/12/chartex" xmlns:cx7="http://schemas.microsoft.com/office/drawing/2016/5/13/chartex" xmlns:cx8="http://schemas.microsoft.com/office/drawing/2016/5/14/chartex" xmlns:mc="http://schemas.openxmlformats.org/markup-compatibility/2006" xmlns:aink="http://schemas.microsoft.com/office/drawing/2016/ink" xmlns:am3d="http://schemas.microsoft.com/office/drawing/2017/model3d" xmlns:o="urn:schemas-microsoft-com:office:office" xmlns:r="http://schemas.openxmlformats.org/officeDocument/2006/relationships" xmlns:m="http://schemas.openxmlformats.org/officeDocument/2006/math" xmlns:v="urn:schemas-microsoft-com:vml" xmlns:wp14="http://schemas.microsoft.com/office/word/2010/wordprocessingDrawing" xmlns:wp="http://schemas.openxmlformats.org/drawingml/2006/wordprocessingDrawing" xmlns:w10="urn:schemas-microsoft-com:office:word" xmlns:w="http://schemas.openxmlformats.org/wordprocessingml/2006/main" xmlns:w14="http://schemas.microsoft.com/office/word/2010/wordml" xmlns:w15="http://schemas.microsoft.com/office/word/2012/wordml" xmlns:w16cex="http://schemas.microsoft.com/office/word/2018/wordml/cex" xmlns:w16cid="http://schemas.microsoft.com/office/word/2016/wordml/cid" xmlns:w16="http://schemas.microsoft.com/office/word/2018/wordml" xmlns:w16se="http://schemas.microsoft.com/office/word/2015/wordml/symex" xmlns:wpg="http://schemas.microsoft.com/office/word/2010/wordprocessingGroup" xmlns:wpi="http://schemas.microsoft.com/office/word/2010/wordprocessingInk" xmlns:wne="http://schemas.microsoft.com/office/word/2006/wordml" xmlns:wps="http://schemas.microsoft.com/office/word/2010/wordprocessingShape" mc:Ignorable="w14 w15 w16se w16cid w16 w16cex wp14">
   <w:sdt>
     <w:sdtPr>
       <w:rPr>
@@ -4509,7 +5765,7 @@
 </file>
 
 <file path=word/footnotes.xml><?xml version="1.0" encoding="utf-8"?>
-<w:footnotes xmlns:wpc="http://schemas.microsoft.com/office/word/2010/wordprocessingCanvas" xmlns:cx="http://schemas.microsoft.com/office/drawing/2014/chartex" xmlns:cx1="http://schemas.microsoft.com/office/drawing/2015/9/8/chartex" xmlns:cx2="http://schemas.microsoft.com/office/drawing/2015/10/21/chartex" xmlns:cx3="http://schemas.microsoft.com/office/drawing/2016/5/9/chartex" xmlns:cx4="http://schemas.microsoft.com/office/drawing/2016/5/10/chartex" xmlns:cx5="http://schemas.microsoft.com/office/drawing/2016/5/11/chartex" xmlns:cx6="http://schemas.microsoft.com/office/drawing/2016/5/12/chartex" xmlns:cx7="http://schemas.microsoft.com/office/drawing/2016/5/13/chartex" xmlns:cx8="http://schemas.microsoft.com/office/drawing/2016/5/14/chartex" xmlns:mc="http://schemas.openxmlformats.org/markup-compatibility/2006" xmlns:aink="http://schemas.microsoft.com/office/drawing/2016/ink" xmlns:am3d="http://schemas.microsoft.com/office/drawing/2017/model3d" xmlns:o="urn:schemas-microsoft-com:office:office" xmlns:r="http://schemas.openxmlformats.org/officeDocument/2006/relationships" xmlns:m="http://schemas.openxmlformats.org/officeDocument/2006/math" xmlns:v="urn:schemas-microsoft-com:vml" xmlns:wp14="http://schemas.microsoft.com/office/word/2010/wordprocessingDrawing" xmlns:wp="http://schemas.openxmlformats.org/drawingml/2006/wordprocessingDrawing" xmlns:w10="urn:schemas-microsoft-com:office:word" xmlns:w="http://schemas.openxmlformats.org/wordprocessingml/2006/main" xmlns:w14="http://schemas.microsoft.com/office/word/2010/wordml" xmlns:w15="http://schemas.microsoft.com/office/word/2012/wordml" xmlns:w16cid="http://schemas.microsoft.com/office/word/2016/wordml/cid" xmlns:w16se="http://schemas.microsoft.com/office/word/2015/wordml/symex" xmlns:wpg="http://schemas.microsoft.com/office/word/2010/wordprocessingGroup" xmlns:wpi="http://schemas.microsoft.com/office/word/2010/wordprocessingInk" xmlns:wne="http://schemas.microsoft.com/office/word/2006/wordml" xmlns:wps="http://schemas.microsoft.com/office/word/2010/wordprocessingShape" mc:Ignorable="w14 w15 w16se w16cid wp14">
+<w:footnotes xmlns:wpc="http://schemas.microsoft.com/office/word/2010/wordprocessingCanvas" xmlns:cx="http://schemas.microsoft.com/office/drawing/2014/chartex" xmlns:cx1="http://schemas.microsoft.com/office/drawing/2015/9/8/chartex" xmlns:cx2="http://schemas.microsoft.com/office/drawing/2015/10/21/chartex" xmlns:cx3="http://schemas.microsoft.com/office/drawing/2016/5/9/chartex" xmlns:cx4="http://schemas.microsoft.com/office/drawing/2016/5/10/chartex" xmlns:cx5="http://schemas.microsoft.com/office/drawing/2016/5/11/chartex" xmlns:cx6="http://schemas.microsoft.com/office/drawing/2016/5/12/chartex" xmlns:cx7="http://schemas.microsoft.com/office/drawing/2016/5/13/chartex" xmlns:cx8="http://schemas.microsoft.com/office/drawing/2016/5/14/chartex" xmlns:mc="http://schemas.openxmlformats.org/markup-compatibility/2006" xmlns:aink="http://schemas.microsoft.com/office/drawing/2016/ink" xmlns:am3d="http://schemas.microsoft.com/office/drawing/2017/model3d" xmlns:o="urn:schemas-microsoft-com:office:office" xmlns:r="http://schemas.openxmlformats.org/officeDocument/2006/relationships" xmlns:m="http://schemas.openxmlformats.org/officeDocument/2006/math" xmlns:v="urn:schemas-microsoft-com:vml" xmlns:wp14="http://schemas.microsoft.com/office/word/2010/wordprocessingDrawing" xmlns:wp="http://schemas.openxmlformats.org/drawingml/2006/wordprocessingDrawing" xmlns:w10="urn:schemas-microsoft-com:office:word" xmlns:w="http://schemas.openxmlformats.org/wordprocessingml/2006/main" xmlns:w14="http://schemas.microsoft.com/office/word/2010/wordml" xmlns:w15="http://schemas.microsoft.com/office/word/2012/wordml" xmlns:w16cex="http://schemas.microsoft.com/office/word/2018/wordml/cex" xmlns:w16cid="http://schemas.microsoft.com/office/word/2016/wordml/cid" xmlns:w16="http://schemas.microsoft.com/office/word/2018/wordml" xmlns:w16se="http://schemas.microsoft.com/office/word/2015/wordml/symex" xmlns:wpg="http://schemas.microsoft.com/office/word/2010/wordprocessingGroup" xmlns:wpi="http://schemas.microsoft.com/office/word/2010/wordprocessingInk" xmlns:wne="http://schemas.microsoft.com/office/word/2006/wordml" xmlns:wps="http://schemas.microsoft.com/office/word/2010/wordprocessingShape" mc:Ignorable="w14 w15 w16se w16cid w16 w16cex wp14">
   <w:footnote w:type="separator" w:id="-1">
     <w:p>
       <w:r>
@@ -4528,7 +5784,7 @@
 </file>
 
 <file path=word/header1.xml><?xml version="1.0" encoding="utf-8"?>
-<w:hdr xmlns:wpc="http://schemas.microsoft.com/office/word/2010/wordprocessingCanvas" xmlns:cx="http://schemas.microsoft.com/office/drawing/2014/chartex" xmlns:cx1="http://schemas.microsoft.com/office/drawing/2015/9/8/chartex" xmlns:cx2="http://schemas.microsoft.com/office/drawing/2015/10/21/chartex" xmlns:cx3="http://schemas.microsoft.com/office/drawing/2016/5/9/chartex" xmlns:cx4="http://schemas.microsoft.com/office/drawing/2016/5/10/chartex" xmlns:cx5="http://schemas.microsoft.com/office/drawing/2016/5/11/chartex" xmlns:cx6="http://schemas.microsoft.com/office/drawing/2016/5/12/chartex" xmlns:cx7="http://schemas.microsoft.com/office/drawing/2016/5/13/chartex" xmlns:cx8="http://schemas.microsoft.com/office/drawing/2016/5/14/chartex" xmlns:mc="http://schemas.openxmlformats.org/markup-compatibility/2006" xmlns:aink="http://schemas.microsoft.com/office/drawing/2016/ink" xmlns:am3d="http://schemas.microsoft.com/office/drawing/2017/model3d" xmlns:o="urn:schemas-microsoft-com:office:office" xmlns:r="http://schemas.openxmlformats.org/officeDocument/2006/relationships" xmlns:m="http://schemas.openxmlformats.org/officeDocument/2006/math" xmlns:v="urn:schemas-microsoft-com:vml" xmlns:wp14="http://schemas.microsoft.com/office/word/2010/wordprocessingDrawing" xmlns:wp="http://schemas.openxmlformats.org/drawingml/2006/wordprocessingDrawing" xmlns:w10="urn:schemas-microsoft-com:office:word" xmlns:w="http://schemas.openxmlformats.org/wordprocessingml/2006/main" xmlns:w14="http://schemas.microsoft.com/office/word/2010/wordml" xmlns:w15="http://schemas.microsoft.com/office/word/2012/wordml" xmlns:w16cid="http://schemas.microsoft.com/office/word/2016/wordml/cid" xmlns:w16se="http://schemas.microsoft.com/office/word/2015/wordml/symex" xmlns:wpg="http://schemas.microsoft.com/office/word/2010/wordprocessingGroup" xmlns:wpi="http://schemas.microsoft.com/office/word/2010/wordprocessingInk" xmlns:wne="http://schemas.microsoft.com/office/word/2006/wordml" xmlns:wps="http://schemas.microsoft.com/office/word/2010/wordprocessingShape" mc:Ignorable="w14 w15 w16se w16cid wp14">
+<w:hdr xmlns:wpc="http://schemas.microsoft.com/office/word/2010/wordprocessingCanvas" xmlns:cx="http://schemas.microsoft.com/office/drawing/2014/chartex" xmlns:cx1="http://schemas.microsoft.com/office/drawing/2015/9/8/chartex" xmlns:cx2="http://schemas.microsoft.com/office/drawing/2015/10/21/chartex" xmlns:cx3="http://schemas.microsoft.com/office/drawing/2016/5/9/chartex" xmlns:cx4="http://schemas.microsoft.com/office/drawing/2016/5/10/chartex" xmlns:cx5="http://schemas.microsoft.com/office/drawing/2016/5/11/chartex" xmlns:cx6="http://schemas.microsoft.com/office/drawing/2016/5/12/chartex" xmlns:cx7="http://schemas.microsoft.com/office/drawing/2016/5/13/chartex" xmlns:cx8="http://schemas.microsoft.com/office/drawing/2016/5/14/chartex" xmlns:mc="http://schemas.openxmlformats.org/markup-compatibility/2006" xmlns:aink="http://schemas.microsoft.com/office/drawing/2016/ink" xmlns:am3d="http://schemas.microsoft.com/office/drawing/2017/model3d" xmlns:o="urn:schemas-microsoft-com:office:office" xmlns:r="http://schemas.openxmlformats.org/officeDocument/2006/relationships" xmlns:m="http://schemas.openxmlformats.org/officeDocument/2006/math" xmlns:v="urn:schemas-microsoft-com:vml" xmlns:wp14="http://schemas.microsoft.com/office/word/2010/wordprocessingDrawing" xmlns:wp="http://schemas.openxmlformats.org/drawingml/2006/wordprocessingDrawing" xmlns:w10="urn:schemas-microsoft-com:office:word" xmlns:w="http://schemas.openxmlformats.org/wordprocessingml/2006/main" xmlns:w14="http://schemas.microsoft.com/office/word/2010/wordml" xmlns:w15="http://schemas.microsoft.com/office/word/2012/wordml" xmlns:w16cex="http://schemas.microsoft.com/office/word/2018/wordml/cex" xmlns:w16cid="http://schemas.microsoft.com/office/word/2016/wordml/cid" xmlns:w16="http://schemas.microsoft.com/office/word/2018/wordml" xmlns:w16se="http://schemas.microsoft.com/office/word/2015/wordml/symex" xmlns:wpg="http://schemas.microsoft.com/office/word/2010/wordprocessingGroup" xmlns:wpi="http://schemas.microsoft.com/office/word/2010/wordprocessingInk" xmlns:wne="http://schemas.microsoft.com/office/word/2006/wordml" xmlns:wps="http://schemas.microsoft.com/office/word/2010/wordprocessingShape" mc:Ignorable="w14 w15 w16se w16cid w16 w16cex wp14">
   <w:p>
     <w:pPr>
       <w:pStyle w:val="Header"/>
@@ -4552,7 +5808,7 @@
 </file>
 
 <file path=word/numbering.xml><?xml version="1.0" encoding="utf-8"?>
-<w:numbering xmlns:wpc="http://schemas.microsoft.com/office/word/2010/wordprocessingCanvas" xmlns:cx="http://schemas.microsoft.com/office/drawing/2014/chartex" xmlns:cx1="http://schemas.microsoft.com/office/drawing/2015/9/8/chartex" xmlns:cx2="http://schemas.microsoft.com/office/drawing/2015/10/21/chartex" xmlns:cx3="http://schemas.microsoft.com/office/drawing/2016/5/9/chartex" xmlns:cx4="http://schemas.microsoft.com/office/drawing/2016/5/10/chartex" xmlns:cx5="http://schemas.microsoft.com/office/drawing/2016/5/11/chartex" xmlns:cx6="http://schemas.microsoft.com/office/drawing/2016/5/12/chartex" xmlns:cx7="http://schemas.microsoft.com/office/drawing/2016/5/13/chartex" xmlns:cx8="http://schemas.microsoft.com/office/drawing/2016/5/14/chartex" xmlns:mc="http://schemas.openxmlformats.org/markup-compatibility/2006" xmlns:aink="http://schemas.microsoft.com/office/drawing/2016/ink" xmlns:am3d="http://schemas.microsoft.com/office/drawing/2017/model3d" xmlns:o="urn:schemas-microsoft-com:office:office" xmlns:r="http://schemas.openxmlformats.org/officeDocument/2006/relationships" xmlns:m="http://schemas.openxmlformats.org/officeDocument/2006/math" xmlns:v="urn:schemas-microsoft-com:vml" xmlns:wp14="http://schemas.microsoft.com/office/word/2010/wordprocessingDrawing" xmlns:wp="http://schemas.openxmlformats.org/drawingml/2006/wordprocessingDrawing" xmlns:w10="urn:schemas-microsoft-com:office:word" xmlns:w="http://schemas.openxmlformats.org/wordprocessingml/2006/main" xmlns:w14="http://schemas.microsoft.com/office/word/2010/wordml" xmlns:w15="http://schemas.microsoft.com/office/word/2012/wordml" xmlns:w16cid="http://schemas.microsoft.com/office/word/2016/wordml/cid" xmlns:w16se="http://schemas.microsoft.com/office/word/2015/wordml/symex" xmlns:wpg="http://schemas.microsoft.com/office/word/2010/wordprocessingGroup" xmlns:wpi="http://schemas.microsoft.com/office/word/2010/wordprocessingInk" xmlns:wne="http://schemas.microsoft.com/office/word/2006/wordml" xmlns:wps="http://schemas.microsoft.com/office/word/2010/wordprocessingShape" mc:Ignorable="w14 w15 w16se w16cid wp14">
+<w:numbering xmlns:wpc="http://schemas.microsoft.com/office/word/2010/wordprocessingCanvas" xmlns:cx="http://schemas.microsoft.com/office/drawing/2014/chartex" xmlns:cx1="http://schemas.microsoft.com/office/drawing/2015/9/8/chartex" xmlns:cx2="http://schemas.microsoft.com/office/drawing/2015/10/21/chartex" xmlns:cx3="http://schemas.microsoft.com/office/drawing/2016/5/9/chartex" xmlns:cx4="http://schemas.microsoft.com/office/drawing/2016/5/10/chartex" xmlns:cx5="http://schemas.microsoft.com/office/drawing/2016/5/11/chartex" xmlns:cx6="http://schemas.microsoft.com/office/drawing/2016/5/12/chartex" xmlns:cx7="http://schemas.microsoft.com/office/drawing/2016/5/13/chartex" xmlns:cx8="http://schemas.microsoft.com/office/drawing/2016/5/14/chartex" xmlns:mc="http://schemas.openxmlformats.org/markup-compatibility/2006" xmlns:aink="http://schemas.microsoft.com/office/drawing/2016/ink" xmlns:am3d="http://schemas.microsoft.com/office/drawing/2017/model3d" xmlns:o="urn:schemas-microsoft-com:office:office" xmlns:r="http://schemas.openxmlformats.org/officeDocument/2006/relationships" xmlns:m="http://schemas.openxmlformats.org/officeDocument/2006/math" xmlns:v="urn:schemas-microsoft-com:vml" xmlns:wp14="http://schemas.microsoft.com/office/word/2010/wordprocessingDrawing" xmlns:wp="http://schemas.openxmlformats.org/drawingml/2006/wordprocessingDrawing" xmlns:w10="urn:schemas-microsoft-com:office:word" xmlns:w="http://schemas.openxmlformats.org/wordprocessingml/2006/main" xmlns:w14="http://schemas.microsoft.com/office/word/2010/wordml" xmlns:w15="http://schemas.microsoft.com/office/word/2012/wordml" xmlns:w16cex="http://schemas.microsoft.com/office/word/2018/wordml/cex" xmlns:w16cid="http://schemas.microsoft.com/office/word/2016/wordml/cid" xmlns:w16="http://schemas.microsoft.com/office/word/2018/wordml" xmlns:w16se="http://schemas.microsoft.com/office/word/2015/wordml/symex" xmlns:wpg="http://schemas.microsoft.com/office/word/2010/wordprocessingGroup" xmlns:wpi="http://schemas.microsoft.com/office/word/2010/wordprocessingInk" xmlns:wne="http://schemas.microsoft.com/office/word/2006/wordml" xmlns:wps="http://schemas.microsoft.com/office/word/2010/wordprocessingShape" mc:Ignorable="w14 w15 w16se w16cid w16 w16cex wp14">
   <w:abstractNum w:abstractNumId="0" w15:restartNumberingAfterBreak="0">
     <w:nsid w:val="08A71C9C"/>
     <w:multiLevelType w:val="hybridMultilevel"/>
@@ -4789,7 +6045,7 @@
 </file>
 
 <file path=word/styles.xml><?xml version="1.0" encoding="utf-8"?>
-<w:styles xmlns:mc="http://schemas.openxmlformats.org/markup-compatibility/2006" xmlns:r="http://schemas.openxmlformats.org/officeDocument/2006/relationships" xmlns:w="http://schemas.openxmlformats.org/wordprocessingml/2006/main" xmlns:w14="http://schemas.microsoft.com/office/word/2010/wordml" xmlns:w15="http://schemas.microsoft.com/office/word/2012/wordml" xmlns:w16cid="http://schemas.microsoft.com/office/word/2016/wordml/cid" xmlns:w16se="http://schemas.microsoft.com/office/word/2015/wordml/symex" mc:Ignorable="w14 w15 w16se w16cid">
+<w:styles xmlns:mc="http://schemas.openxmlformats.org/markup-compatibility/2006" xmlns:r="http://schemas.openxmlformats.org/officeDocument/2006/relationships" xmlns:w="http://schemas.openxmlformats.org/wordprocessingml/2006/main" xmlns:w14="http://schemas.microsoft.com/office/word/2010/wordml" xmlns:w15="http://schemas.microsoft.com/office/word/2012/wordml" xmlns:w16cex="http://schemas.microsoft.com/office/word/2018/wordml/cex" xmlns:w16cid="http://schemas.microsoft.com/office/word/2016/wordml/cid" xmlns:w16="http://schemas.microsoft.com/office/word/2018/wordml" xmlns:w16se="http://schemas.microsoft.com/office/word/2015/wordml/symex" mc:Ignorable="w14 w15 w16se w16cid w16 w16cex">
   <w:docDefaults>
     <w:rPrDefault>
       <w:rPr>
@@ -5229,6 +6485,7 @@
   <w:style w:type="character" w:default="1" w:styleId="DefaultParagraphFont">
     <w:name w:val="Default Paragraph Font"/>
     <w:uiPriority w:val="1"/>
+    <w:semiHidden/>
     <w:unhideWhenUsed/>
   </w:style>
   <w:style w:type="table" w:default="1" w:styleId="TableNormal">
@@ -5644,18 +6901,18 @@
       <w:szCs w:val="26"/>
     </w:rPr>
   </w:style>
-  <w:style w:type="paragraph" w:customStyle="1" w:styleId="EndNoteBibliographyTitle">
-    <w:name w:val="EndNote Bibliography Title"/>
+  <w:style w:type="paragraph" w:styleId="NormalWeb">
+    <w:name w:val="Normal (Web)"/>
     <w:basedOn w:val="Normal"/>
-    <w:link w:val="EndNoteBibliographyTitleChar"/>
-    <w:rsid w:val="00D628D4"/>
+    <w:uiPriority w:val="99"/>
+    <w:unhideWhenUsed/>
+    <w:rsid w:val="00F140AB"/>
     <w:pPr>
-      <w:jc w:val="center"/>
+      <w:spacing w:before="100" w:beforeAutospacing="1" w:after="100" w:afterAutospacing="1"/>
     </w:pPr>
     <w:rPr>
-      <w:rFonts w:ascii="Calibri Light" w:hAnsi="Calibri Light" w:cs="Calibri Light"/>
-      <w:noProof/>
-      <w:sz w:val="32"/>
+      <w:rFonts w:ascii="Times New Roman" w:eastAsia="Times New Roman" w:hAnsi="Times New Roman" w:cs="Times New Roman"/>
+      <w:lang w:eastAsia="en-GB"/>
     </w:rPr>
   </w:style>
   <w:style w:type="character" w:customStyle="1" w:styleId="ListParagraphChar">
@@ -5663,7 +6920,7 @@
     <w:basedOn w:val="DefaultParagraphFont"/>
     <w:link w:val="ListParagraph"/>
     <w:uiPriority w:val="34"/>
-    <w:rsid w:val="00D628D4"/>
+    <w:rsid w:val="00A70280"/>
     <w:rPr>
       <w:rFonts w:eastAsiaTheme="minorHAnsi"/>
       <w:sz w:val="22"/>
@@ -5671,11 +6928,11 @@
       <w:lang w:eastAsia="en-US"/>
     </w:rPr>
   </w:style>
-  <w:style w:type="character" w:customStyle="1" w:styleId="EndNoteBibliographyTitleChar">
-    <w:name w:val="EndNote Bibliography Title Char"/>
-    <w:basedOn w:val="ListParagraphChar"/>
-    <w:link w:val="EndNoteBibliographyTitle"/>
-    <w:rsid w:val="00D628D4"/>
+  <w:style w:type="paragraph" w:customStyle="1" w:styleId="EndNoteBibliography">
+    <w:name w:val="EndNote Bibliography"/>
+    <w:basedOn w:val="Normal"/>
+    <w:link w:val="EndNoteBibliographyChar"/>
+    <w:rsid w:val="00A70280"/>
     <w:rPr>
       <w:rFonts w:ascii="Calibri Light" w:eastAsiaTheme="minorHAnsi" w:hAnsi="Calibri Light" w:cs="Calibri Light"/>
       <w:noProof/>
@@ -5684,22 +6941,11 @@
       <w:lang w:eastAsia="en-US"/>
     </w:rPr>
   </w:style>
-  <w:style w:type="paragraph" w:customStyle="1" w:styleId="EndNoteBibliography">
-    <w:name w:val="EndNote Bibliography"/>
-    <w:basedOn w:val="Normal"/>
-    <w:link w:val="EndNoteBibliographyChar"/>
-    <w:rsid w:val="00D628D4"/>
-    <w:rPr>
-      <w:rFonts w:ascii="Calibri Light" w:hAnsi="Calibri Light" w:cs="Calibri Light"/>
-      <w:noProof/>
-      <w:sz w:val="32"/>
-    </w:rPr>
-  </w:style>
   <w:style w:type="character" w:customStyle="1" w:styleId="EndNoteBibliographyChar">
     <w:name w:val="EndNote Bibliography Char"/>
     <w:basedOn w:val="ListParagraphChar"/>
     <w:link w:val="EndNoteBibliography"/>
-    <w:rsid w:val="00D628D4"/>
+    <w:rsid w:val="00A70280"/>
     <w:rPr>
       <w:rFonts w:ascii="Calibri Light" w:eastAsiaTheme="minorHAnsi" w:hAnsi="Calibri Light" w:cs="Calibri Light"/>
       <w:noProof/>
@@ -6011,7 +7257,7 @@
 </file>
 
 <file path=customXml/itemProps1.xml><?xml version="1.0" encoding="utf-8"?>
-<ds:datastoreItem xmlns:ds="http://schemas.openxmlformats.org/officeDocument/2006/customXml" ds:itemID="{D653025E-02BA-453B-A3EB-86D5BC83F0E2}">
+<ds:datastoreItem xmlns:ds="http://schemas.openxmlformats.org/officeDocument/2006/customXml" ds:itemID="{56D6CB53-AF14-4F84-B7D5-CB696E9E7774}">
   <ds:schemaRefs>
     <ds:schemaRef ds:uri="http://schemas.openxmlformats.org/officeDocument/2006/bibliography"/>
   </ds:schemaRefs>

</xml_diff>

<commit_message>
Added implications in intro
</commit_message>
<xml_diff>
--- a/KRR_3_Draft_1.docx
+++ b/KRR_3_Draft_1.docx
@@ -1553,6 +1553,54 @@
         <w:rPr>
           <w:rFonts w:ascii="Calibri" w:hAnsi="Calibri" w:cs="Calibri"/>
         </w:rPr>
+        <w:t xml:space="preserve">Implications of developing solutions for the WSC include the broadening of formalisations for </w:t>
+      </w:r>
+      <w:proofErr w:type="spellStart"/>
+      <w:r>
+        <w:rPr>
+          <w:rFonts w:ascii="Calibri" w:hAnsi="Calibri" w:cs="Calibri"/>
+        </w:rPr>
+        <w:t>commonsense</w:t>
+      </w:r>
+      <w:proofErr w:type="spellEnd"/>
+      <w:r>
+        <w:rPr>
+          <w:rFonts w:ascii="Calibri" w:hAnsi="Calibri" w:cs="Calibri"/>
+        </w:rPr>
+        <w:t xml:space="preserve"> knowledge, which could assist both AI engineering and AI research, helping to develop Virtual Personal Assistants, for example (Morgenstern L. et al 2015). It is considered a way to objectively track progress of research in the field of </w:t>
+      </w:r>
+      <w:proofErr w:type="spellStart"/>
+      <w:r>
+        <w:rPr>
+          <w:rFonts w:ascii="Calibri" w:hAnsi="Calibri" w:cs="Calibri"/>
+        </w:rPr>
+        <w:t>commonsense</w:t>
+      </w:r>
+      <w:proofErr w:type="spellEnd"/>
+      <w:r>
+        <w:rPr>
+          <w:rFonts w:ascii="Calibri" w:hAnsi="Calibri" w:cs="Calibri"/>
+        </w:rPr>
+        <w:t xml:space="preserve"> reasoning (Morgenstern L. et al 2015). </w:t>
+      </w:r>
+    </w:p>
+    <w:p>
+      <w:pPr>
+        <w:rPr>
+          <w:rFonts w:ascii="Calibri" w:hAnsi="Calibri" w:cs="Calibri"/>
+        </w:rPr>
+      </w:pPr>
+    </w:p>
+    <w:p>
+      <w:pPr>
+        <w:rPr>
+          <w:rFonts w:ascii="Calibri" w:hAnsi="Calibri" w:cs="Calibri"/>
+        </w:rPr>
+      </w:pPr>
+      <w:r>
+        <w:rPr>
+          <w:rFonts w:ascii="Calibri" w:hAnsi="Calibri" w:cs="Calibri"/>
+        </w:rPr>
         <w:t>However, the WSC remains a considerable challenge for KRR for a number of reasons. Firstly, in part due to the infinite possibilities of human interpretation, the knowledge bases designed for a Winograd schema are not unique, and there is no easy way of knowing which would be optimal (</w:t>
       </w:r>
       <w:r>
@@ -1691,7 +1739,13 @@
         <w:rPr>
           <w:rFonts w:ascii="Calibri" w:hAnsi="Calibri" w:cs="Calibri"/>
         </w:rPr>
-        <w:t>Word Count: 780</w:t>
+        <w:t xml:space="preserve">Word Count: </w:t>
+      </w:r>
+      <w:r>
+        <w:rPr>
+          <w:rFonts w:ascii="Calibri" w:hAnsi="Calibri" w:cs="Calibri"/>
+        </w:rPr>
+        <w:t>830</w:t>
       </w:r>
     </w:p>
     <w:p/>
@@ -1793,6 +1847,7 @@
           <w:i/>
           <w:iCs/>
         </w:rPr>
+        <w:lastRenderedPageBreak/>
         <w:t>“I tried to paint a picture of an orchard, with lemons in the lemon trees, but they came out looking more like [light bulbs / telephone poles]. What looked like [light bulbs / telephone poles]</w:t>
       </w:r>
       <w:proofErr w:type="gramStart"/>
@@ -1846,14 +1901,7 @@
         <w:rPr>
           <w:rFonts w:ascii="AppleSystemUIFont" w:hAnsi="AppleSystemUIFont" w:cs="AppleSystemUIFont"/>
         </w:rPr>
-        <w:t xml:space="preserve">correspond to the two solutions – the subjects “lemons” and “lemon trees” – respectively. These solutions are instinctive to a human, who can intuit that light bulbs more closely resemble lemons and telephone poles more closely resemble lemon trees. For a machine, </w:t>
-      </w:r>
-      <w:r>
-        <w:rPr>
-          <w:rFonts w:ascii="AppleSystemUIFont" w:hAnsi="AppleSystemUIFont" w:cs="AppleSystemUIFont"/>
-        </w:rPr>
-        <w:lastRenderedPageBreak/>
-        <w:t xml:space="preserve">the syntax makes it difficult. The answer is not immediately available via search engine, one of the criteria for representing a Winograd schema [2]. </w:t>
+        <w:t xml:space="preserve">correspond to the two solutions – the subjects “lemons” and “lemon trees” – respectively. These solutions are instinctive to a human, who can intuit that light bulbs more closely resemble lemons and telephone poles more closely resemble lemon trees. For a machine, the syntax makes it difficult. The answer is not immediately available via search engine, one of the criteria for representing a Winograd schema [2]. </w:t>
       </w:r>
     </w:p>
     <w:p/>
@@ -3440,7 +3488,6 @@
           <w:sz w:val="28"/>
           <w:szCs w:val="28"/>
         </w:rPr>
-        <w:lastRenderedPageBreak/>
         <w:t>During a game of tag, Ethan [chased/ran from] Luke because he was "it". </w:t>
       </w:r>
       <w:r>
@@ -3652,7 +3699,15 @@
           <w:sz w:val="24"/>
           <w:szCs w:val="24"/>
         </w:rPr>
-        <w:t>In order to represent the two sentences in logical formula it is first required to define the constants, predicates and relations we need to build up the sentences. There are only two constants required for this, Ethan and Luke. There are also only two predicates required, we will take these as T(x) to represent ‘x is playing tag’ and IT(x) to represent ‘x is “it”’. Finally, we also require two relations. R(</w:t>
+        <w:t xml:space="preserve">In order to represent the two sentences in logical formula it is first required to define the constants, predicates and relations we need to build up the sentences. There are only two constants required for this, Ethan and Luke. There are also only two </w:t>
+      </w:r>
+      <w:r>
+        <w:rPr>
+          <w:sz w:val="24"/>
+          <w:szCs w:val="24"/>
+        </w:rPr>
+        <w:lastRenderedPageBreak/>
+        <w:t>predicates required, we will take these as T(x) to represent ‘x is playing tag’ and IT(x) to represent ‘x is “it”’. Finally, we also require two relations. R(</w:t>
       </w:r>
       <w:proofErr w:type="spellStart"/>
       <w:r>
@@ -4252,7 +4307,11 @@
         <w:t>being</w:t>
       </w:r>
       <w:r>
-        <w:t xml:space="preserve"> composited of three parts</w:t>
+        <w:t xml:space="preserve"> </w:t>
+      </w:r>
+      <w:r>
+        <w:lastRenderedPageBreak/>
+        <w:t>composited of three parts</w:t>
       </w:r>
       <w:r>
         <w:t>:</w:t>
@@ -4412,7 +4471,6 @@
           <w:i/>
           <w:iCs/>
         </w:rPr>
-        <w:lastRenderedPageBreak/>
         <w:t xml:space="preserve">Alternative 2: </w:t>
       </w:r>
       <w:r>
@@ -4871,14 +4929,8 @@
         <w:rPr>
           <w:rFonts w:ascii="Calibri" w:hAnsi="Calibri" w:cs="Calibri"/>
         </w:rPr>
-        <w:t xml:space="preserve">Using the first-order logic approach with the facts and inference rules as stated in example 1, running these rules through an automated system for solving theorems, such as Prover9, would successfully enable the computer to come to the conclusion that the solution ‘light bulbs’ refers to ‘lemons’ and ‘telephone poles’ refers to ‘lemon trees’, thus solving the pronoun disambiguation problem. One of the reasons this approach works well is that it </w:t>
-      </w:r>
-      <w:r>
-        <w:rPr>
-          <w:rFonts w:ascii="Calibri" w:hAnsi="Calibri" w:cs="Calibri"/>
-        </w:rPr>
         <w:lastRenderedPageBreak/>
-        <w:t>allows the ability to successfully capture relations between objects and express information about a large domain in a compact way (</w:t>
+        <w:t>Using the first-order logic approach with the facts and inference rules as stated in example 1, running these rules through an automated system for solving theorems, such as Prover9, would successfully enable the computer to come to the conclusion that the solution ‘light bulbs’ refers to ‘lemons’ and ‘telephone poles’ refers to ‘lemon trees’, thus solving the pronoun disambiguation problem. One of the reasons this approach works well is that it allows the ability to successfully capture relations between objects and express information about a large domain in a compact way (</w:t>
       </w:r>
       <w:proofErr w:type="spellStart"/>
       <w:r>
@@ -5008,7 +5060,19 @@
         <w:rPr>
           <w:rFonts w:ascii="Calibri" w:hAnsi="Calibri" w:cs="Calibri"/>
         </w:rPr>
-        <w:t xml:space="preserve"> knowledge; however, such techniques do not incorporate inference methodically like KRR techniques do and has a very computationally expensive training process [5]. Perhaps a combination of the two could be even more successful [5]. </w:t>
+        <w:t xml:space="preserve"> knowledge; however, such techniques do not incorporate inference methodically like KRR techniques do and has a very computationally expensive training process </w:t>
+      </w:r>
+      <w:r>
+        <w:rPr>
+          <w:rFonts w:ascii="Calibri" w:hAnsi="Calibri" w:cs="Calibri"/>
+        </w:rPr>
+        <w:t>(Ng V 2017)</w:t>
+      </w:r>
+      <w:r>
+        <w:rPr>
+          <w:rFonts w:ascii="Calibri" w:hAnsi="Calibri" w:cs="Calibri"/>
+        </w:rPr>
+        <w:t xml:space="preserve">. Perhaps a combination of the two could be even more successful [5]. </w:t>
       </w:r>
     </w:p>
     <w:p>
@@ -5168,6 +5232,7 @@
         <w:rPr>
           <w:rFonts w:ascii="Calibri" w:hAnsi="Calibri" w:cs="Calibri"/>
         </w:rPr>
+        <w:lastRenderedPageBreak/>
         <w:t xml:space="preserve">Isaak, N. and Michael, L. 2020. </w:t>
       </w:r>
       <w:proofErr w:type="spellStart"/>

</xml_diff>

<commit_message>
More conc edits 2
</commit_message>
<xml_diff>
--- a/KRR_3_Draft_1.docx
+++ b/KRR_3_Draft_1.docx
@@ -1047,7 +1047,6 @@
         </w:rPr>
         <w:t>One of the main arguments as to why it can be considered an improvement on the Turing Test is that it doesn’t rely on conversation, which can easily be adapted, and, for a machine to participate in, requires a high level of deception and a fabrication of character (</w:t>
       </w:r>
-      <w:proofErr w:type="gramStart"/>
       <w:r>
         <w:rPr>
           <w:rFonts w:ascii="Calibri" w:hAnsi="Calibri" w:cs="Calibri"/>
@@ -1066,7 +1065,6 @@
         </w:rPr>
         <w:t>H.J.</w:t>
       </w:r>
-      <w:proofErr w:type="gramEnd"/>
       <w:r>
         <w:rPr>
           <w:rFonts w:ascii="Calibri" w:hAnsi="Calibri" w:cs="Calibri"/>
@@ -1860,33 +1858,15 @@
           <w:iCs/>
         </w:rPr>
         <w:lastRenderedPageBreak/>
-        <w:t>“I tried to paint a picture of an orchard, with lemons in the lemon trees, but they came out looking more like [light bulbs / telephone poles]. What looked like [light bulbs / telephone poles]</w:t>
-      </w:r>
-      <w:proofErr w:type="gramStart"/>
+        <w:t>“I tried to paint a picture of an orchard, with lemons in the lemon trees, but they came out looking more like [light bulbs / telephone poles]. What looked like [light bulbs / telephone poles]?”</w:t>
+      </w:r>
       <w:r>
         <w:rPr>
           <w:rFonts w:ascii="AppleSystemUIFont" w:hAnsi="AppleSystemUIFont" w:cs="AppleSystemUIFont"/>
           <w:i/>
           <w:iCs/>
         </w:rPr>
-        <w:t>?”</w:t>
-      </w:r>
-      <w:r>
-        <w:rPr>
-          <w:rFonts w:ascii="AppleSystemUIFont" w:hAnsi="AppleSystemUIFont" w:cs="AppleSystemUIFont"/>
-          <w:i/>
-          <w:iCs/>
-        </w:rPr>
-        <w:t>[</w:t>
-      </w:r>
-      <w:proofErr w:type="gramEnd"/>
-      <w:r>
-        <w:rPr>
-          <w:rFonts w:ascii="AppleSystemUIFont" w:hAnsi="AppleSystemUIFont" w:cs="AppleSystemUIFont"/>
-          <w:i/>
-          <w:iCs/>
-        </w:rPr>
-        <w:t>1]</w:t>
+        <w:t>[1]</w:t>
       </w:r>
     </w:p>
     <w:p/>
@@ -1953,17 +1933,12 @@
     <w:p/>
     <w:p>
       <w:proofErr w:type="spellStart"/>
-      <w:proofErr w:type="gramStart"/>
       <w:r>
         <w:t>IsColour</w:t>
       </w:r>
       <w:proofErr w:type="spellEnd"/>
       <w:r>
-        <w:t>(</w:t>
-      </w:r>
-      <w:proofErr w:type="gramEnd"/>
-      <w:r>
-        <w:t>Lemon, Yellow)</w:t>
+        <w:t>(Lemon, Yellow)</w:t>
       </w:r>
     </w:p>
     <w:p/>
@@ -1977,7 +1952,6 @@
         </w:rPr>
       </w:pPr>
       <w:proofErr w:type="spellStart"/>
-      <w:proofErr w:type="gramStart"/>
       <w:r>
         <w:rPr>
           <w:rFonts w:ascii="AppleSystemUIFont" w:hAnsi="AppleSystemUIFont" w:cs="AppleSystemUIFont"/>
@@ -1989,14 +1963,7 @@
         <w:rPr>
           <w:rFonts w:ascii="AppleSystemUIFont" w:hAnsi="AppleSystemUIFont" w:cs="AppleSystemUIFont"/>
         </w:rPr>
-        <w:t>(</w:t>
-      </w:r>
-      <w:proofErr w:type="gramEnd"/>
-      <w:r>
-        <w:rPr>
-          <w:rFonts w:ascii="AppleSystemUIFont" w:hAnsi="AppleSystemUIFont" w:cs="AppleSystemUIFont"/>
-        </w:rPr>
-        <w:t>Lemon, Oval)</w:t>
+        <w:t>(Lemon, Oval)</w:t>
       </w:r>
     </w:p>
     <w:p/>
@@ -2007,7 +1974,6 @@
         </w:rPr>
       </w:pPr>
       <w:proofErr w:type="spellStart"/>
-      <w:proofErr w:type="gramStart"/>
       <w:r>
         <w:rPr>
           <w:rFonts w:ascii="AppleSystemUIFont" w:hAnsi="AppleSystemUIFont" w:cs="AppleSystemUIFont"/>
@@ -2019,31 +1985,23 @@
         <w:rPr>
           <w:rFonts w:ascii="AppleSystemUIFont" w:hAnsi="AppleSystemUIFont" w:cs="AppleSystemUIFont"/>
         </w:rPr>
-        <w:t>(</w:t>
-      </w:r>
-      <w:proofErr w:type="gramEnd"/>
-      <w:r>
-        <w:rPr>
-          <w:rFonts w:ascii="AppleSystemUIFont" w:hAnsi="AppleSystemUIFont" w:cs="AppleSystemUIFont"/>
-        </w:rPr>
-        <w:t>Lemon, Short)</w:t>
-      </w:r>
-    </w:p>
-    <w:p>
-      <w:pPr>
-        <w:rPr>
-          <w:rFonts w:ascii="AppleSystemUIFont" w:hAnsi="AppleSystemUIFont" w:cs="AppleSystemUIFont"/>
-        </w:rPr>
-      </w:pPr>
-    </w:p>
-    <w:p>
-      <w:pPr>
-        <w:rPr>
-          <w:rFonts w:ascii="AppleSystemUIFont" w:hAnsi="AppleSystemUIFont" w:cs="AppleSystemUIFont"/>
-        </w:rPr>
-      </w:pPr>
-      <w:proofErr w:type="spellStart"/>
-      <w:proofErr w:type="gramStart"/>
+        <w:t>(Lemon, Short)</w:t>
+      </w:r>
+    </w:p>
+    <w:p>
+      <w:pPr>
+        <w:rPr>
+          <w:rFonts w:ascii="AppleSystemUIFont" w:hAnsi="AppleSystemUIFont" w:cs="AppleSystemUIFont"/>
+        </w:rPr>
+      </w:pPr>
+    </w:p>
+    <w:p>
+      <w:pPr>
+        <w:rPr>
+          <w:rFonts w:ascii="AppleSystemUIFont" w:hAnsi="AppleSystemUIFont" w:cs="AppleSystemUIFont"/>
+        </w:rPr>
+      </w:pPr>
+      <w:proofErr w:type="spellStart"/>
       <w:r>
         <w:rPr>
           <w:rFonts w:ascii="AppleSystemUIFont" w:hAnsi="AppleSystemUIFont" w:cs="AppleSystemUIFont"/>
@@ -2055,31 +2013,23 @@
         <w:rPr>
           <w:rFonts w:ascii="AppleSystemUIFont" w:hAnsi="AppleSystemUIFont" w:cs="AppleSystemUIFont"/>
         </w:rPr>
-        <w:t>(</w:t>
-      </w:r>
-      <w:proofErr w:type="gramEnd"/>
-      <w:r>
-        <w:rPr>
-          <w:rFonts w:ascii="AppleSystemUIFont" w:hAnsi="AppleSystemUIFont" w:cs="AppleSystemUIFont"/>
-        </w:rPr>
-        <w:t>Lemon, Thick)</w:t>
-      </w:r>
-    </w:p>
-    <w:p>
-      <w:pPr>
-        <w:rPr>
-          <w:rFonts w:ascii="AppleSystemUIFont" w:hAnsi="AppleSystemUIFont" w:cs="AppleSystemUIFont"/>
-        </w:rPr>
-      </w:pPr>
-    </w:p>
-    <w:p>
-      <w:pPr>
-        <w:rPr>
-          <w:rFonts w:ascii="AppleSystemUIFont" w:hAnsi="AppleSystemUIFont" w:cs="AppleSystemUIFont"/>
-        </w:rPr>
-      </w:pPr>
-      <w:proofErr w:type="spellStart"/>
-      <w:proofErr w:type="gramStart"/>
+        <w:t>(Lemon, Thick)</w:t>
+      </w:r>
+    </w:p>
+    <w:p>
+      <w:pPr>
+        <w:rPr>
+          <w:rFonts w:ascii="AppleSystemUIFont" w:hAnsi="AppleSystemUIFont" w:cs="AppleSystemUIFont"/>
+        </w:rPr>
+      </w:pPr>
+    </w:p>
+    <w:p>
+      <w:pPr>
+        <w:rPr>
+          <w:rFonts w:ascii="AppleSystemUIFont" w:hAnsi="AppleSystemUIFont" w:cs="AppleSystemUIFont"/>
+        </w:rPr>
+      </w:pPr>
+      <w:proofErr w:type="spellStart"/>
       <w:r>
         <w:rPr>
           <w:rFonts w:ascii="AppleSystemUIFont" w:hAnsi="AppleSystemUIFont" w:cs="AppleSystemUIFont"/>
@@ -2091,14 +2041,7 @@
         <w:rPr>
           <w:rFonts w:ascii="AppleSystemUIFont" w:hAnsi="AppleSystemUIFont" w:cs="AppleSystemUIFont"/>
         </w:rPr>
-        <w:t>(</w:t>
-      </w:r>
-      <w:proofErr w:type="gramEnd"/>
-      <w:r>
-        <w:rPr>
-          <w:rFonts w:ascii="AppleSystemUIFont" w:hAnsi="AppleSystemUIFont" w:cs="AppleSystemUIFont"/>
-        </w:rPr>
-        <w:t>Lemon, Wide)</w:t>
+        <w:t>(Lemon, Wide)</w:t>
       </w:r>
     </w:p>
     <w:p>
@@ -2118,7 +2061,6 @@
         </w:rPr>
       </w:pPr>
       <w:proofErr w:type="spellStart"/>
-      <w:proofErr w:type="gramStart"/>
       <w:r>
         <w:rPr>
           <w:rFonts w:ascii="AppleSystemUIFont" w:hAnsi="AppleSystemUIFont" w:cs="AppleSystemUIFont"/>
@@ -2130,14 +2072,7 @@
         <w:rPr>
           <w:rFonts w:ascii="AppleSystemUIFont" w:hAnsi="AppleSystemUIFont" w:cs="AppleSystemUIFont"/>
         </w:rPr>
-        <w:t>(</w:t>
-      </w:r>
-      <w:proofErr w:type="gramEnd"/>
-      <w:r>
-        <w:rPr>
-          <w:rFonts w:ascii="AppleSystemUIFont" w:hAnsi="AppleSystemUIFont" w:cs="AppleSystemUIFont"/>
-        </w:rPr>
-        <w:t>Lemons, Lemon)</w:t>
+        <w:t>(Lemons, Lemon)</w:t>
       </w:r>
     </w:p>
     <w:p>
@@ -2207,19 +2142,11 @@
           <w:rFonts w:ascii="AppleSystemUIFont" w:hAnsi="AppleSystemUIFont" w:cs="AppleSystemUIFont"/>
         </w:rPr>
       </w:pPr>
-      <w:proofErr w:type="gramStart"/>
-      <w:r>
-        <w:rPr>
-          <w:rFonts w:ascii="AppleSystemUIFont" w:hAnsi="AppleSystemUIFont" w:cs="AppleSystemUIFont"/>
-        </w:rPr>
-        <w:t>First</w:t>
-      </w:r>
-      <w:proofErr w:type="gramEnd"/>
-      <w:r>
-        <w:rPr>
-          <w:rFonts w:ascii="AppleSystemUIFont" w:hAnsi="AppleSystemUIFont" w:cs="AppleSystemUIFont"/>
-        </w:rPr>
-        <w:t xml:space="preserve"> we need to represent the objects </w:t>
+      <w:r>
+        <w:rPr>
+          <w:rFonts w:ascii="AppleSystemUIFont" w:hAnsi="AppleSystemUIFont" w:cs="AppleSystemUIFont"/>
+        </w:rPr>
+        <w:t xml:space="preserve">First we need to represent the objects </w:t>
       </w:r>
       <w:r>
         <w:rPr>
@@ -2249,47 +2176,31 @@
           <w:rFonts w:ascii="AppleSystemUIFont" w:hAnsi="AppleSystemUIFont" w:cs="AppleSystemUIFont"/>
         </w:rPr>
       </w:pPr>
-      <w:proofErr w:type="gramStart"/>
-      <w:r>
-        <w:rPr>
-          <w:rFonts w:ascii="AppleSystemUIFont" w:hAnsi="AppleSystemUIFont" w:cs="AppleSystemUIFont"/>
-        </w:rPr>
-        <w:t>Paint(</w:t>
-      </w:r>
-      <w:proofErr w:type="gramEnd"/>
-      <w:r>
-        <w:rPr>
-          <w:rFonts w:ascii="AppleSystemUIFont" w:hAnsi="AppleSystemUIFont" w:cs="AppleSystemUIFont"/>
-        </w:rPr>
-        <w:t>Orchard)</w:t>
-      </w:r>
-    </w:p>
-    <w:p>
-      <w:pPr>
-        <w:rPr>
-          <w:rFonts w:ascii="AppleSystemUIFont" w:hAnsi="AppleSystemUIFont" w:cs="AppleSystemUIFont"/>
-        </w:rPr>
-      </w:pPr>
-    </w:p>
-    <w:p>
-      <w:pPr>
-        <w:rPr>
-          <w:rFonts w:ascii="AppleSystemUIFont" w:hAnsi="AppleSystemUIFont" w:cs="AppleSystemUIFont"/>
-        </w:rPr>
-      </w:pPr>
-      <w:proofErr w:type="gramStart"/>
-      <w:r>
-        <w:rPr>
-          <w:rFonts w:ascii="AppleSystemUIFont" w:hAnsi="AppleSystemUIFont" w:cs="AppleSystemUIFont"/>
-        </w:rPr>
-        <w:t>Paint(</w:t>
-      </w:r>
-      <w:proofErr w:type="gramEnd"/>
-      <w:r>
-        <w:rPr>
-          <w:rFonts w:ascii="AppleSystemUIFont" w:hAnsi="AppleSystemUIFont" w:cs="AppleSystemUIFont"/>
-        </w:rPr>
-        <w:t>Orchard) -&gt; ( Paint(Lemons) &amp; Paint(</w:t>
+      <w:r>
+        <w:rPr>
+          <w:rFonts w:ascii="AppleSystemUIFont" w:hAnsi="AppleSystemUIFont" w:cs="AppleSystemUIFont"/>
+        </w:rPr>
+        <w:t>Paint(Orchard)</w:t>
+      </w:r>
+    </w:p>
+    <w:p>
+      <w:pPr>
+        <w:rPr>
+          <w:rFonts w:ascii="AppleSystemUIFont" w:hAnsi="AppleSystemUIFont" w:cs="AppleSystemUIFont"/>
+        </w:rPr>
+      </w:pPr>
+    </w:p>
+    <w:p>
+      <w:pPr>
+        <w:rPr>
+          <w:rFonts w:ascii="AppleSystemUIFont" w:hAnsi="AppleSystemUIFont" w:cs="AppleSystemUIFont"/>
+        </w:rPr>
+      </w:pPr>
+      <w:r>
+        <w:rPr>
+          <w:rFonts w:ascii="AppleSystemUIFont" w:hAnsi="AppleSystemUIFont" w:cs="AppleSystemUIFont"/>
+        </w:rPr>
+        <w:t>Paint(Orchard) -&gt; ( Paint(Lemons) &amp; Paint(</w:t>
       </w:r>
       <w:proofErr w:type="spellStart"/>
       <w:r>
@@ -4734,7 +4645,19 @@
         <w:rPr>
           <w:rFonts w:ascii="Calibri" w:hAnsi="Calibri" w:cs="Calibri"/>
         </w:rPr>
-        <w:t>Using the first-order logic approach with the facts and inference rules (using example 1 above to illustrate), running these rules through an automated system for solving theorems, such as Prover9, would successfully enable the computer to come to the conclusion that the solution ‘light bulbs’ refers to ‘lemons’ and ‘telephone poles’ refers to ‘lemon trees’, thus solving the pronoun disambiguation problem. One of the reasons this approach works well is that it allows the ability to successfully capture relations between objects and express information about a large domain in a compact way (</w:t>
+        <w:t>Using the first-order logic approach with the facts and inference rules (using example 1 above to illustrate), running these rules through an automated system for solving theorems, such as Prover9, would successfully enable the computer to come to the conclusion that the solution ‘light bulbs’ refers to ‘lemons’ and ‘telephone poles’ refers to ‘lemon trees’, thus solving the pronoun disambiguation problem</w:t>
+      </w:r>
+      <w:r>
+        <w:rPr>
+          <w:rFonts w:ascii="Calibri" w:hAnsi="Calibri" w:cs="Calibri"/>
+        </w:rPr>
+        <w:t xml:space="preserve"> (McCune W. 2005)</w:t>
+      </w:r>
+      <w:r>
+        <w:rPr>
+          <w:rFonts w:ascii="Calibri" w:hAnsi="Calibri" w:cs="Calibri"/>
+        </w:rPr>
+        <w:t>. One of the reasons this approach works well is that it allows the ability to successfully capture relations between objects and express information about a large domain in a compact way (</w:t>
       </w:r>
       <w:proofErr w:type="spellStart"/>
       <w:r>
@@ -4802,6 +4725,7 @@
     <w:p/>
     <w:p>
       <w:r>
+        <w:lastRenderedPageBreak/>
         <w:t>The game of tag</w:t>
       </w:r>
       <w:r>
@@ -4826,27 +4750,7 @@
         <w:t>KRR</w:t>
       </w:r>
       <w:r>
-        <w:t xml:space="preserve"> methods. The condition required is that in a game of tag, you </w:t>
-      </w:r>
-      <w:r>
-        <w:lastRenderedPageBreak/>
-        <w:t xml:space="preserve">only run from the person who is “it” and you only chase people if you are “it”. Whilst this is true in the rules of the game it is not necessarily true in life and often in tag the players may not know who </w:t>
-      </w:r>
-      <w:proofErr w:type="gramStart"/>
-      <w:r>
-        <w:t>is “it”</w:t>
-      </w:r>
-      <w:proofErr w:type="gramEnd"/>
-      <w:r>
-        <w:t xml:space="preserve"> and run from any other players. Therefore, a possible answer to the original question is that neither Ethan </w:t>
-      </w:r>
-      <w:proofErr w:type="gramStart"/>
-      <w:r>
-        <w:t>or</w:t>
-      </w:r>
-      <w:proofErr w:type="gramEnd"/>
-      <w:r>
-        <w:t xml:space="preserve"> Luke are “it”.  However, as we are given with the problem that either Ethan or Luke are “it”, it can be assumed by both humans and the computer program that the required condition holds. </w:t>
+        <w:t xml:space="preserve"> methods. The condition required is that in a game of tag, you only run from the person who is “it” and you only chase people if you are “it”. Whilst this is true in the rules of the game it is not necessarily true in life and often in tag the players may not know who is “it” and run from any other players. Therefore, a possible answer to the original question is that neither Ethan or Luke are “it”.  However, as we are given with the problem that either Ethan or Luke are “it”, it can be assumed by both humans and the computer program that the required condition holds. </w:t>
       </w:r>
     </w:p>
     <w:p/>
@@ -5323,7 +5227,6 @@
         <w:rPr>
           <w:rFonts w:ascii="Calibri" w:hAnsi="Calibri" w:cs="Calibri"/>
         </w:rPr>
-        <w:lastRenderedPageBreak/>
         <w:t>Levesque, H.J., Davis, E. and Morgenstern, L. 2011. The Winograd Schema Challenge. Proceedings of the Thirteenth International Conference on Principles of Knowledge Representation and Reasoning. 13, pp.552-561.</w:t>
       </w:r>
     </w:p>

</xml_diff>

<commit_message>
Final changes for EB
</commit_message>
<xml_diff>
--- a/KRR_3_Draft_1.docx
+++ b/KRR_3_Draft_1.docx
@@ -905,21 +905,7 @@
         <w:rPr>
           <w:rFonts w:ascii="Calibri" w:hAnsi="Calibri" w:cs="Calibri"/>
         </w:rPr>
-        <w:t xml:space="preserve">Neufeld E. and </w:t>
-      </w:r>
-      <w:proofErr w:type="spellStart"/>
-      <w:r>
-        <w:rPr>
-          <w:rFonts w:ascii="Calibri" w:hAnsi="Calibri" w:cs="Calibri"/>
-        </w:rPr>
-        <w:t>Finnestad</w:t>
-      </w:r>
-      <w:proofErr w:type="spellEnd"/>
-      <w:r>
-        <w:rPr>
-          <w:rFonts w:ascii="Calibri" w:hAnsi="Calibri" w:cs="Calibri"/>
-        </w:rPr>
-        <w:t xml:space="preserve"> S. 2020</w:t>
+        <w:t>Neufeld E. and Finnestad S. 2020</w:t>
       </w:r>
       <w:r>
         <w:rPr>
@@ -1021,21 +1007,7 @@
         <w:rPr>
           <w:rFonts w:ascii="Calibri" w:hAnsi="Calibri" w:cs="Calibri"/>
         </w:rPr>
-        <w:t xml:space="preserve">Neufeld E. and </w:t>
-      </w:r>
-      <w:proofErr w:type="spellStart"/>
-      <w:r>
-        <w:rPr>
-          <w:rFonts w:ascii="Calibri" w:hAnsi="Calibri" w:cs="Calibri"/>
-        </w:rPr>
-        <w:t>Finnestad</w:t>
-      </w:r>
-      <w:proofErr w:type="spellEnd"/>
-      <w:r>
-        <w:rPr>
-          <w:rFonts w:ascii="Calibri" w:hAnsi="Calibri" w:cs="Calibri"/>
-        </w:rPr>
-        <w:t xml:space="preserve"> S. 2020</w:t>
+        <w:t>Neufeld E. and Finnestad S. 2020</w:t>
       </w:r>
       <w:r>
         <w:rPr>
@@ -1063,7 +1035,6 @@
         </w:rPr>
         <w:t>One of the main arguments as to why it can be considered an improvement on the Turing Test is that it doesn’t rely on conversation, which can easily be adapted, and, for a machine to participate in, requires a high level of deception and a fabrication of character (</w:t>
       </w:r>
-      <w:proofErr w:type="gramStart"/>
       <w:r>
         <w:rPr>
           <w:rFonts w:ascii="Calibri" w:hAnsi="Calibri" w:cs="Calibri"/>
@@ -1082,7 +1053,6 @@
         </w:rPr>
         <w:t>H.J.</w:t>
       </w:r>
-      <w:proofErr w:type="gramEnd"/>
       <w:r>
         <w:rPr>
           <w:rFonts w:ascii="Calibri" w:hAnsi="Calibri" w:cs="Calibri"/>
@@ -1517,21 +1487,7 @@
         <w:rPr>
           <w:rFonts w:ascii="Calibri" w:hAnsi="Calibri" w:cs="Calibri"/>
         </w:rPr>
-        <w:t xml:space="preserve">Neufeld E. and </w:t>
-      </w:r>
-      <w:proofErr w:type="spellStart"/>
-      <w:r>
-        <w:rPr>
-          <w:rFonts w:ascii="Calibri" w:hAnsi="Calibri" w:cs="Calibri"/>
-        </w:rPr>
-        <w:t>Finnestad</w:t>
-      </w:r>
-      <w:proofErr w:type="spellEnd"/>
-      <w:r>
-        <w:rPr>
-          <w:rFonts w:ascii="Calibri" w:hAnsi="Calibri" w:cs="Calibri"/>
-        </w:rPr>
-        <w:t xml:space="preserve"> S. 2020</w:t>
+        <w:t>Neufeld E. and Finnestad S. 2020</w:t>
       </w:r>
       <w:r>
         <w:rPr>
@@ -1555,21 +1511,7 @@
         <w:rPr>
           <w:rFonts w:ascii="Calibri" w:hAnsi="Calibri" w:cs="Calibri"/>
         </w:rPr>
-        <w:t>Richard-</w:t>
-      </w:r>
-      <w:proofErr w:type="spellStart"/>
-      <w:r>
-        <w:rPr>
-          <w:rFonts w:ascii="Calibri" w:hAnsi="Calibri" w:cs="Calibri"/>
-        </w:rPr>
-        <w:t>Bollans</w:t>
-      </w:r>
-      <w:proofErr w:type="spellEnd"/>
-      <w:r>
-        <w:rPr>
-          <w:rFonts w:ascii="Calibri" w:hAnsi="Calibri" w:cs="Calibri"/>
-        </w:rPr>
-        <w:t xml:space="preserve"> A.</w:t>
+        <w:t>Richard-Bollans A.</w:t>
       </w:r>
       <w:r>
         <w:rPr>
@@ -1595,21 +1537,7 @@
         <w:rPr>
           <w:rFonts w:ascii="Calibri" w:hAnsi="Calibri" w:cs="Calibri"/>
         </w:rPr>
-        <w:t xml:space="preserve">Implications of developing solutions for the WSC include the broadening of formalisations for </w:t>
-      </w:r>
-      <w:proofErr w:type="spellStart"/>
-      <w:r>
-        <w:rPr>
-          <w:rFonts w:ascii="Calibri" w:hAnsi="Calibri" w:cs="Calibri"/>
-        </w:rPr>
-        <w:t>commonsense</w:t>
-      </w:r>
-      <w:proofErr w:type="spellEnd"/>
-      <w:r>
-        <w:rPr>
-          <w:rFonts w:ascii="Calibri" w:hAnsi="Calibri" w:cs="Calibri"/>
-        </w:rPr>
-        <w:t xml:space="preserve"> knowledge, which could assist both AI engineering and AI research, helping to develop Virtual Personal Assistants, for example (Morgenstern L. </w:t>
+        <w:t xml:space="preserve">Implications of developing solutions for the WSC include the broadening of formalisations for commonsense knowledge, which could assist both AI engineering and AI research, helping to develop Virtual Personal Assistants, for example (Morgenstern L. </w:t>
       </w:r>
       <w:r>
         <w:rPr>
@@ -1621,21 +1549,31 @@
         <w:rPr>
           <w:rFonts w:ascii="Calibri" w:hAnsi="Calibri" w:cs="Calibri"/>
         </w:rPr>
-        <w:t xml:space="preserve"> 2015). It is considered a way to objectively track progress of research in the field of </w:t>
-      </w:r>
-      <w:proofErr w:type="spellStart"/>
-      <w:r>
-        <w:rPr>
-          <w:rFonts w:ascii="Calibri" w:hAnsi="Calibri" w:cs="Calibri"/>
-        </w:rPr>
-        <w:t>commonsense</w:t>
-      </w:r>
-      <w:proofErr w:type="spellEnd"/>
-      <w:r>
-        <w:rPr>
-          <w:rFonts w:ascii="Calibri" w:hAnsi="Calibri" w:cs="Calibri"/>
-        </w:rPr>
-        <w:t xml:space="preserve"> reasoning (Morgenstern L. </w:t>
+        <w:t xml:space="preserve"> 2015). It </w:t>
+      </w:r>
+      <w:r>
+        <w:rPr>
+          <w:rFonts w:ascii="Calibri" w:hAnsi="Calibri" w:cs="Calibri"/>
+        </w:rPr>
+        <w:t>has been</w:t>
+      </w:r>
+      <w:r>
+        <w:rPr>
+          <w:rFonts w:ascii="Calibri" w:hAnsi="Calibri" w:cs="Calibri"/>
+        </w:rPr>
+        <w:t xml:space="preserve"> considered a</w:t>
+      </w:r>
+      <w:r>
+        <w:rPr>
+          <w:rFonts w:ascii="Calibri" w:hAnsi="Calibri" w:cs="Calibri"/>
+        </w:rPr>
+        <w:t>n effective</w:t>
+      </w:r>
+      <w:r>
+        <w:rPr>
+          <w:rFonts w:ascii="Calibri" w:hAnsi="Calibri" w:cs="Calibri"/>
+        </w:rPr>
+        <w:t xml:space="preserve"> way to objectively track progress of research in the field of commonsense reasoning (Morgenstern L. </w:t>
       </w:r>
       <w:r>
         <w:rPr>
@@ -1679,41 +1617,13 @@
         <w:rPr>
           <w:rFonts w:ascii="Calibri" w:hAnsi="Calibri" w:cs="Calibri"/>
         </w:rPr>
-        <w:t>Richard-</w:t>
-      </w:r>
-      <w:proofErr w:type="spellStart"/>
-      <w:r>
-        <w:rPr>
-          <w:rFonts w:ascii="Calibri" w:hAnsi="Calibri" w:cs="Calibri"/>
-        </w:rPr>
-        <w:t>Bollans</w:t>
-      </w:r>
-      <w:proofErr w:type="spellEnd"/>
-      <w:r>
-        <w:rPr>
-          <w:rFonts w:ascii="Calibri" w:hAnsi="Calibri" w:cs="Calibri"/>
-        </w:rPr>
-        <w:t xml:space="preserve"> A.</w:t>
-      </w:r>
-      <w:r>
-        <w:rPr>
-          <w:rFonts w:ascii="Calibri" w:hAnsi="Calibri" w:cs="Calibri"/>
-        </w:rPr>
-        <w:t xml:space="preserve"> et al 2018). Furthermore, KRR relies on </w:t>
-      </w:r>
-      <w:proofErr w:type="spellStart"/>
-      <w:r>
-        <w:rPr>
-          <w:rFonts w:ascii="Calibri" w:hAnsi="Calibri" w:cs="Calibri"/>
-        </w:rPr>
-        <w:t>commonsense</w:t>
-      </w:r>
-      <w:proofErr w:type="spellEnd"/>
-      <w:r>
-        <w:rPr>
-          <w:rFonts w:ascii="Calibri" w:hAnsi="Calibri" w:cs="Calibri"/>
-        </w:rPr>
-        <w:t xml:space="preserve"> reasoning, for which our current level of understanding is far from complete (</w:t>
+        <w:t>Richard-Bollans A.</w:t>
+      </w:r>
+      <w:r>
+        <w:rPr>
+          <w:rFonts w:ascii="Calibri" w:hAnsi="Calibri" w:cs="Calibri"/>
+        </w:rPr>
+        <w:t xml:space="preserve"> et al 2018). Furthermore, KRR relies on commonsense reasoning, for which our current level of understanding is far from complete (</w:t>
       </w:r>
       <w:r>
         <w:rPr>
@@ -1731,21 +1641,7 @@
         <w:rPr>
           <w:rFonts w:ascii="Calibri" w:hAnsi="Calibri" w:cs="Calibri"/>
         </w:rPr>
-        <w:t>Richard-</w:t>
-      </w:r>
-      <w:proofErr w:type="spellStart"/>
-      <w:r>
-        <w:rPr>
-          <w:rFonts w:ascii="Calibri" w:hAnsi="Calibri" w:cs="Calibri"/>
-        </w:rPr>
-        <w:t>Bollans</w:t>
-      </w:r>
-      <w:proofErr w:type="spellEnd"/>
-      <w:r>
-        <w:rPr>
-          <w:rFonts w:ascii="Calibri" w:hAnsi="Calibri" w:cs="Calibri"/>
-        </w:rPr>
-        <w:t xml:space="preserve"> A.</w:t>
+        <w:t>Richard-Bollans A.</w:t>
       </w:r>
       <w:r>
         <w:rPr>
@@ -2003,19 +1899,11 @@
       <w:r>
         <w:t xml:space="preserve"> (</w:t>
       </w:r>
-      <w:proofErr w:type="spellStart"/>
-      <w:r>
-        <w:rPr>
-          <w:rFonts w:ascii="Calibri" w:hAnsi="Calibri" w:cs="Calibri"/>
-        </w:rPr>
-        <w:t>Grosan</w:t>
-      </w:r>
-      <w:proofErr w:type="spellEnd"/>
-      <w:r>
-        <w:rPr>
-          <w:rFonts w:ascii="Calibri" w:hAnsi="Calibri" w:cs="Calibri"/>
-        </w:rPr>
-        <w:t xml:space="preserve"> C. and Abraham A. 2011</w:t>
+      <w:r>
+        <w:rPr>
+          <w:rFonts w:ascii="Calibri" w:hAnsi="Calibri" w:cs="Calibri"/>
+        </w:rPr>
+        <w:t>Grosan C. and Abraham A. 2011</w:t>
       </w:r>
       <w:r>
         <w:rPr>
@@ -2060,18 +1948,8 @@
       <w:pPr>
         <w:jc w:val="center"/>
       </w:pPr>
-      <w:proofErr w:type="spellStart"/>
-      <w:proofErr w:type="gramStart"/>
-      <w:r>
-        <w:t>IsColour</w:t>
-      </w:r>
-      <w:proofErr w:type="spellEnd"/>
-      <w:r>
-        <w:t>(</w:t>
-      </w:r>
-      <w:proofErr w:type="gramEnd"/>
-      <w:r>
-        <w:t>Lemon, Yellow)</w:t>
+      <w:r>
+        <w:t>IsColour(Lemon, Yellow)</w:t>
       </w:r>
     </w:p>
     <w:p>
@@ -2089,27 +1967,11 @@
           <w:rFonts w:ascii="AppleSystemUIFont" w:hAnsi="AppleSystemUIFont" w:cs="AppleSystemUIFont"/>
         </w:rPr>
       </w:pPr>
-      <w:proofErr w:type="spellStart"/>
-      <w:proofErr w:type="gramStart"/>
-      <w:r>
-        <w:rPr>
-          <w:rFonts w:ascii="AppleSystemUIFont" w:hAnsi="AppleSystemUIFont" w:cs="AppleSystemUIFont"/>
-        </w:rPr>
-        <w:t>IsShape</w:t>
-      </w:r>
-      <w:proofErr w:type="spellEnd"/>
-      <w:r>
-        <w:rPr>
-          <w:rFonts w:ascii="AppleSystemUIFont" w:hAnsi="AppleSystemUIFont" w:cs="AppleSystemUIFont"/>
-        </w:rPr>
-        <w:t>(</w:t>
-      </w:r>
-      <w:proofErr w:type="gramEnd"/>
-      <w:r>
-        <w:rPr>
-          <w:rFonts w:ascii="AppleSystemUIFont" w:hAnsi="AppleSystemUIFont" w:cs="AppleSystemUIFont"/>
-        </w:rPr>
-        <w:t>Lemon, Oval)</w:t>
+      <w:r>
+        <w:rPr>
+          <w:rFonts w:ascii="AppleSystemUIFont" w:hAnsi="AppleSystemUIFont" w:cs="AppleSystemUIFont"/>
+        </w:rPr>
+        <w:t>IsShape(Lemon, Oval)</w:t>
       </w:r>
     </w:p>
     <w:p>
@@ -2124,27 +1986,11 @@
           <w:rFonts w:ascii="AppleSystemUIFont" w:hAnsi="AppleSystemUIFont" w:cs="AppleSystemUIFont"/>
         </w:rPr>
       </w:pPr>
-      <w:proofErr w:type="spellStart"/>
-      <w:proofErr w:type="gramStart"/>
-      <w:r>
-        <w:rPr>
-          <w:rFonts w:ascii="AppleSystemUIFont" w:hAnsi="AppleSystemUIFont" w:cs="AppleSystemUIFont"/>
-        </w:rPr>
-        <w:t>IsLength</w:t>
-      </w:r>
-      <w:proofErr w:type="spellEnd"/>
-      <w:r>
-        <w:rPr>
-          <w:rFonts w:ascii="AppleSystemUIFont" w:hAnsi="AppleSystemUIFont" w:cs="AppleSystemUIFont"/>
-        </w:rPr>
-        <w:t>(</w:t>
-      </w:r>
-      <w:proofErr w:type="gramEnd"/>
-      <w:r>
-        <w:rPr>
-          <w:rFonts w:ascii="AppleSystemUIFont" w:hAnsi="AppleSystemUIFont" w:cs="AppleSystemUIFont"/>
-        </w:rPr>
-        <w:t>Lemon, Short)</w:t>
+      <w:r>
+        <w:rPr>
+          <w:rFonts w:ascii="AppleSystemUIFont" w:hAnsi="AppleSystemUIFont" w:cs="AppleSystemUIFont"/>
+        </w:rPr>
+        <w:t>IsLength(Lemon, Short)</w:t>
       </w:r>
     </w:p>
     <w:p>
@@ -2162,27 +2008,11 @@
           <w:rFonts w:ascii="AppleSystemUIFont" w:hAnsi="AppleSystemUIFont" w:cs="AppleSystemUIFont"/>
         </w:rPr>
       </w:pPr>
-      <w:proofErr w:type="spellStart"/>
-      <w:proofErr w:type="gramStart"/>
-      <w:r>
-        <w:rPr>
-          <w:rFonts w:ascii="AppleSystemUIFont" w:hAnsi="AppleSystemUIFont" w:cs="AppleSystemUIFont"/>
-        </w:rPr>
-        <w:t>IsDepth</w:t>
-      </w:r>
-      <w:proofErr w:type="spellEnd"/>
-      <w:r>
-        <w:rPr>
-          <w:rFonts w:ascii="AppleSystemUIFont" w:hAnsi="AppleSystemUIFont" w:cs="AppleSystemUIFont"/>
-        </w:rPr>
-        <w:t>(</w:t>
-      </w:r>
-      <w:proofErr w:type="gramEnd"/>
-      <w:r>
-        <w:rPr>
-          <w:rFonts w:ascii="AppleSystemUIFont" w:hAnsi="AppleSystemUIFont" w:cs="AppleSystemUIFont"/>
-        </w:rPr>
-        <w:t>Lemon, Thick)</w:t>
+      <w:r>
+        <w:rPr>
+          <w:rFonts w:ascii="AppleSystemUIFont" w:hAnsi="AppleSystemUIFont" w:cs="AppleSystemUIFont"/>
+        </w:rPr>
+        <w:t>IsDepth(Lemon, Thick)</w:t>
       </w:r>
     </w:p>
     <w:p>
@@ -2200,27 +2030,11 @@
           <w:rFonts w:ascii="AppleSystemUIFont" w:hAnsi="AppleSystemUIFont" w:cs="AppleSystemUIFont"/>
         </w:rPr>
       </w:pPr>
-      <w:proofErr w:type="spellStart"/>
-      <w:proofErr w:type="gramStart"/>
-      <w:r>
-        <w:rPr>
-          <w:rFonts w:ascii="AppleSystemUIFont" w:hAnsi="AppleSystemUIFont" w:cs="AppleSystemUIFont"/>
-        </w:rPr>
-        <w:t>IsWidth</w:t>
-      </w:r>
-      <w:proofErr w:type="spellEnd"/>
-      <w:r>
-        <w:rPr>
-          <w:rFonts w:ascii="AppleSystemUIFont" w:hAnsi="AppleSystemUIFont" w:cs="AppleSystemUIFont"/>
-        </w:rPr>
-        <w:t>(</w:t>
-      </w:r>
-      <w:proofErr w:type="gramEnd"/>
-      <w:r>
-        <w:rPr>
-          <w:rFonts w:ascii="AppleSystemUIFont" w:hAnsi="AppleSystemUIFont" w:cs="AppleSystemUIFont"/>
-        </w:rPr>
-        <w:t>Lemon, Wide)</w:t>
+      <w:r>
+        <w:rPr>
+          <w:rFonts w:ascii="AppleSystemUIFont" w:hAnsi="AppleSystemUIFont" w:cs="AppleSystemUIFont"/>
+        </w:rPr>
+        <w:t>IsWidth(Lemon, Wide)</w:t>
       </w:r>
     </w:p>
     <w:p>
@@ -2241,27 +2055,11 @@
           <w:rFonts w:ascii="AppleSystemUIFont" w:hAnsi="AppleSystemUIFont" w:cs="AppleSystemUIFont"/>
         </w:rPr>
       </w:pPr>
-      <w:proofErr w:type="spellStart"/>
-      <w:proofErr w:type="gramStart"/>
-      <w:r>
-        <w:rPr>
-          <w:rFonts w:ascii="AppleSystemUIFont" w:hAnsi="AppleSystemUIFont" w:cs="AppleSystemUIFont"/>
-        </w:rPr>
-        <w:t>IsPlural</w:t>
-      </w:r>
-      <w:proofErr w:type="spellEnd"/>
-      <w:r>
-        <w:rPr>
-          <w:rFonts w:ascii="AppleSystemUIFont" w:hAnsi="AppleSystemUIFont" w:cs="AppleSystemUIFont"/>
-        </w:rPr>
-        <w:t>(</w:t>
-      </w:r>
-      <w:proofErr w:type="gramEnd"/>
-      <w:r>
-        <w:rPr>
-          <w:rFonts w:ascii="AppleSystemUIFont" w:hAnsi="AppleSystemUIFont" w:cs="AppleSystemUIFont"/>
-        </w:rPr>
-        <w:t>Lemons, Lemon)</w:t>
+      <w:r>
+        <w:rPr>
+          <w:rFonts w:ascii="AppleSystemUIFont" w:hAnsi="AppleSystemUIFont" w:cs="AppleSystemUIFont"/>
+        </w:rPr>
+        <w:t>IsPlural(Lemons, Lemon)</w:t>
       </w:r>
     </w:p>
     <w:p>
@@ -2331,19 +2129,11 @@
           <w:rFonts w:ascii="AppleSystemUIFont" w:hAnsi="AppleSystemUIFont" w:cs="AppleSystemUIFont"/>
         </w:rPr>
       </w:pPr>
-      <w:proofErr w:type="gramStart"/>
-      <w:r>
-        <w:rPr>
-          <w:rFonts w:ascii="AppleSystemUIFont" w:hAnsi="AppleSystemUIFont" w:cs="AppleSystemUIFont"/>
-        </w:rPr>
-        <w:t>First</w:t>
-      </w:r>
-      <w:proofErr w:type="gramEnd"/>
-      <w:r>
-        <w:rPr>
-          <w:rFonts w:ascii="AppleSystemUIFont" w:hAnsi="AppleSystemUIFont" w:cs="AppleSystemUIFont"/>
-        </w:rPr>
-        <w:t xml:space="preserve"> we need to represent the objects </w:t>
+      <w:r>
+        <w:rPr>
+          <w:rFonts w:ascii="AppleSystemUIFont" w:hAnsi="AppleSystemUIFont" w:cs="AppleSystemUIFont"/>
+        </w:rPr>
+        <w:t xml:space="preserve">First we need to represent the objects </w:t>
       </w:r>
       <w:r>
         <w:rPr>
@@ -2374,19 +2164,11 @@
           <w:rFonts w:ascii="AppleSystemUIFont" w:hAnsi="AppleSystemUIFont" w:cs="AppleSystemUIFont"/>
         </w:rPr>
       </w:pPr>
-      <w:proofErr w:type="gramStart"/>
-      <w:r>
-        <w:rPr>
-          <w:rFonts w:ascii="AppleSystemUIFont" w:hAnsi="AppleSystemUIFont" w:cs="AppleSystemUIFont"/>
-        </w:rPr>
-        <w:t>Paint(</w:t>
-      </w:r>
-      <w:proofErr w:type="gramEnd"/>
-      <w:r>
-        <w:rPr>
-          <w:rFonts w:ascii="AppleSystemUIFont" w:hAnsi="AppleSystemUIFont" w:cs="AppleSystemUIFont"/>
-        </w:rPr>
-        <w:t>Orchard)</w:t>
+      <w:r>
+        <w:rPr>
+          <w:rFonts w:ascii="AppleSystemUIFont" w:hAnsi="AppleSystemUIFont" w:cs="AppleSystemUIFont"/>
+        </w:rPr>
+        <w:t>Paint(Orchard)</w:t>
       </w:r>
     </w:p>
     <w:p>
@@ -2404,33 +2186,11 @@
           <w:rFonts w:ascii="AppleSystemUIFont" w:hAnsi="AppleSystemUIFont" w:cs="AppleSystemUIFont"/>
         </w:rPr>
       </w:pPr>
-      <w:proofErr w:type="gramStart"/>
-      <w:r>
-        <w:rPr>
-          <w:rFonts w:ascii="AppleSystemUIFont" w:hAnsi="AppleSystemUIFont" w:cs="AppleSystemUIFont"/>
-        </w:rPr>
-        <w:t>Paint(</w:t>
-      </w:r>
-      <w:proofErr w:type="gramEnd"/>
-      <w:r>
-        <w:rPr>
-          <w:rFonts w:ascii="AppleSystemUIFont" w:hAnsi="AppleSystemUIFont" w:cs="AppleSystemUIFont"/>
-        </w:rPr>
-        <w:t>Orchard) -&gt; ( Paint(Lemons) &amp; Paint(</w:t>
-      </w:r>
-      <w:proofErr w:type="spellStart"/>
-      <w:r>
-        <w:rPr>
-          <w:rFonts w:ascii="AppleSystemUIFont" w:hAnsi="AppleSystemUIFont" w:cs="AppleSystemUIFont"/>
-        </w:rPr>
-        <w:t>Lemon_trees</w:t>
-      </w:r>
-      <w:proofErr w:type="spellEnd"/>
-      <w:r>
-        <w:rPr>
-          <w:rFonts w:ascii="AppleSystemUIFont" w:hAnsi="AppleSystemUIFont" w:cs="AppleSystemUIFont"/>
-        </w:rPr>
-        <w:t>) )</w:t>
+      <w:r>
+        <w:rPr>
+          <w:rFonts w:ascii="AppleSystemUIFont" w:hAnsi="AppleSystemUIFont" w:cs="AppleSystemUIFont"/>
+        </w:rPr>
+        <w:t>Paint(Orchard) -&gt; ( Paint(Lemons) &amp; Paint(Lemon_trees) )</w:t>
       </w:r>
     </w:p>
     <w:p>
@@ -2528,35 +2288,7 @@
         <w:rPr>
           <w:rFonts w:ascii="AppleSystemUIFont" w:hAnsi="AppleSystemUIFont" w:cs="AppleSystemUIFont"/>
         </w:rPr>
-        <w:t xml:space="preserve">all x ( See(x) -&gt; exists y </w:t>
-      </w:r>
-      <w:proofErr w:type="spellStart"/>
-      <w:r>
-        <w:rPr>
-          <w:rFonts w:ascii="AppleSystemUIFont" w:hAnsi="AppleSystemUIFont" w:cs="AppleSystemUIFont"/>
-        </w:rPr>
-        <w:t>LooksLike</w:t>
-      </w:r>
-      <w:proofErr w:type="spellEnd"/>
-      <w:r>
-        <w:rPr>
-          <w:rFonts w:ascii="AppleSystemUIFont" w:hAnsi="AppleSystemUIFont" w:cs="AppleSystemUIFont"/>
-        </w:rPr>
-        <w:t>(</w:t>
-      </w:r>
-      <w:proofErr w:type="spellStart"/>
-      <w:r>
-        <w:rPr>
-          <w:rFonts w:ascii="AppleSystemUIFont" w:hAnsi="AppleSystemUIFont" w:cs="AppleSystemUIFont"/>
-        </w:rPr>
-        <w:t>x,y</w:t>
-      </w:r>
-      <w:proofErr w:type="spellEnd"/>
-      <w:r>
-        <w:rPr>
-          <w:rFonts w:ascii="AppleSystemUIFont" w:hAnsi="AppleSystemUIFont" w:cs="AppleSystemUIFont"/>
-        </w:rPr>
-        <w:t>) )</w:t>
+        <w:t>all x ( See(x) -&gt; exists y LooksLike(x,y) )</w:t>
       </w:r>
     </w:p>
     <w:p>
@@ -2605,33 +2337,11 @@
           <w:rFonts w:ascii="AppleSystemUIFont" w:hAnsi="AppleSystemUIFont" w:cs="AppleSystemUIFont"/>
         </w:rPr>
       </w:pPr>
-      <w:proofErr w:type="spellStart"/>
-      <w:r>
-        <w:rPr>
-          <w:rFonts w:ascii="AppleSystemUIFont" w:hAnsi="AppleSystemUIFont" w:cs="AppleSystemUIFont"/>
-        </w:rPr>
-        <w:t>IsPlantType</w:t>
-      </w:r>
-      <w:proofErr w:type="spellEnd"/>
-      <w:r>
-        <w:rPr>
-          <w:rFonts w:ascii="AppleSystemUIFont" w:hAnsi="AppleSystemUIFont" w:cs="AppleSystemUIFont"/>
-        </w:rPr>
-        <w:t>(</w:t>
-      </w:r>
-      <w:proofErr w:type="spellStart"/>
-      <w:r>
-        <w:rPr>
-          <w:rFonts w:ascii="AppleSystemUIFont" w:hAnsi="AppleSystemUIFont" w:cs="AppleSystemUIFont"/>
-        </w:rPr>
-        <w:t>Lemon_tree</w:t>
-      </w:r>
-      <w:proofErr w:type="spellEnd"/>
-      <w:r>
-        <w:rPr>
-          <w:rFonts w:ascii="AppleSystemUIFont" w:hAnsi="AppleSystemUIFont" w:cs="AppleSystemUIFont"/>
-        </w:rPr>
-        <w:t>, Tree)</w:t>
+      <w:r>
+        <w:rPr>
+          <w:rFonts w:ascii="AppleSystemUIFont" w:hAnsi="AppleSystemUIFont" w:cs="AppleSystemUIFont"/>
+        </w:rPr>
+        <w:t>IsPlantType(Lemon_tree, Tree)</w:t>
       </w:r>
     </w:p>
     <w:p>
@@ -2659,35 +2369,7 @@
         <w:rPr>
           <w:rFonts w:ascii="AppleSystemUIFont" w:hAnsi="AppleSystemUIFont" w:cs="AppleSystemUIFont"/>
         </w:rPr>
-        <w:t xml:space="preserve">all x all y ( </w:t>
-      </w:r>
-      <w:proofErr w:type="spellStart"/>
-      <w:r>
-        <w:rPr>
-          <w:rFonts w:ascii="AppleSystemUIFont" w:hAnsi="AppleSystemUIFont" w:cs="AppleSystemUIFont"/>
-        </w:rPr>
-        <w:t>IsPlantType</w:t>
-      </w:r>
-      <w:proofErr w:type="spellEnd"/>
-      <w:r>
-        <w:rPr>
-          <w:rFonts w:ascii="AppleSystemUIFont" w:hAnsi="AppleSystemUIFont" w:cs="AppleSystemUIFont"/>
-        </w:rPr>
-        <w:t xml:space="preserve">(x, y) -&gt; </w:t>
-      </w:r>
-      <w:proofErr w:type="spellStart"/>
-      <w:r>
-        <w:rPr>
-          <w:rFonts w:ascii="AppleSystemUIFont" w:hAnsi="AppleSystemUIFont" w:cs="AppleSystemUIFont"/>
-        </w:rPr>
-        <w:t>LooksLike</w:t>
-      </w:r>
-      <w:proofErr w:type="spellEnd"/>
-      <w:r>
-        <w:rPr>
-          <w:rFonts w:ascii="AppleSystemUIFont" w:hAnsi="AppleSystemUIFont" w:cs="AppleSystemUIFont"/>
-        </w:rPr>
-        <w:t>(x, y) )</w:t>
+        <w:t>all x all y ( IsPlantType(x, y) -&gt; LooksLike(x, y) )</w:t>
       </w:r>
     </w:p>
     <w:p>
@@ -2713,21 +2395,7 @@
         <w:rPr>
           <w:rFonts w:ascii="AppleSystemUIFont" w:hAnsi="AppleSystemUIFont" w:cs="AppleSystemUIFont"/>
         </w:rPr>
-        <w:t xml:space="preserve">Then we add transitivity and reflexivity for </w:t>
-      </w:r>
-      <w:proofErr w:type="spellStart"/>
-      <w:r>
-        <w:rPr>
-          <w:rFonts w:ascii="AppleSystemUIFont" w:hAnsi="AppleSystemUIFont" w:cs="AppleSystemUIFont"/>
-        </w:rPr>
-        <w:t>LooksLike</w:t>
-      </w:r>
-      <w:proofErr w:type="spellEnd"/>
-      <w:r>
-        <w:rPr>
-          <w:rFonts w:ascii="AppleSystemUIFont" w:hAnsi="AppleSystemUIFont" w:cs="AppleSystemUIFont"/>
-        </w:rPr>
-        <w:t>:</w:t>
+        <w:t>Then we add transitivity and reflexivity for LooksLike:</w:t>
       </w:r>
     </w:p>
     <w:p>
@@ -2754,91 +2422,7 @@
         <w:rPr>
           <w:rFonts w:ascii="AppleSystemUIFont" w:hAnsi="AppleSystemUIFont" w:cs="AppleSystemUIFont"/>
         </w:rPr>
-        <w:t xml:space="preserve">all x all y all z ( ( </w:t>
-      </w:r>
-      <w:proofErr w:type="spellStart"/>
-      <w:r>
-        <w:rPr>
-          <w:rFonts w:ascii="AppleSystemUIFont" w:hAnsi="AppleSystemUIFont" w:cs="AppleSystemUIFont"/>
-        </w:rPr>
-        <w:t>LooksLike</w:t>
-      </w:r>
-      <w:proofErr w:type="spellEnd"/>
-      <w:r>
-        <w:rPr>
-          <w:rFonts w:ascii="AppleSystemUIFont" w:hAnsi="AppleSystemUIFont" w:cs="AppleSystemUIFont"/>
-        </w:rPr>
-        <w:t>(</w:t>
-      </w:r>
-      <w:proofErr w:type="spellStart"/>
-      <w:r>
-        <w:rPr>
-          <w:rFonts w:ascii="AppleSystemUIFont" w:hAnsi="AppleSystemUIFont" w:cs="AppleSystemUIFont"/>
-        </w:rPr>
-        <w:t>x,y</w:t>
-      </w:r>
-      <w:proofErr w:type="spellEnd"/>
-      <w:r>
-        <w:rPr>
-          <w:rFonts w:ascii="AppleSystemUIFont" w:hAnsi="AppleSystemUIFont" w:cs="AppleSystemUIFont"/>
-        </w:rPr>
-        <w:t xml:space="preserve">) &amp; </w:t>
-      </w:r>
-      <w:proofErr w:type="spellStart"/>
-      <w:r>
-        <w:rPr>
-          <w:rFonts w:ascii="AppleSystemUIFont" w:hAnsi="AppleSystemUIFont" w:cs="AppleSystemUIFont"/>
-        </w:rPr>
-        <w:t>LooksLike</w:t>
-      </w:r>
-      <w:proofErr w:type="spellEnd"/>
-      <w:r>
-        <w:rPr>
-          <w:rFonts w:ascii="AppleSystemUIFont" w:hAnsi="AppleSystemUIFont" w:cs="AppleSystemUIFont"/>
-        </w:rPr>
-        <w:t>(</w:t>
-      </w:r>
-      <w:proofErr w:type="spellStart"/>
-      <w:r>
-        <w:rPr>
-          <w:rFonts w:ascii="AppleSystemUIFont" w:hAnsi="AppleSystemUIFont" w:cs="AppleSystemUIFont"/>
-        </w:rPr>
-        <w:t>y,z</w:t>
-      </w:r>
-      <w:proofErr w:type="spellEnd"/>
-      <w:r>
-        <w:rPr>
-          <w:rFonts w:ascii="AppleSystemUIFont" w:hAnsi="AppleSystemUIFont" w:cs="AppleSystemUIFont"/>
-        </w:rPr>
-        <w:t xml:space="preserve">) ) -&gt; </w:t>
-      </w:r>
-      <w:proofErr w:type="spellStart"/>
-      <w:r>
-        <w:rPr>
-          <w:rFonts w:ascii="AppleSystemUIFont" w:hAnsi="AppleSystemUIFont" w:cs="AppleSystemUIFont"/>
-        </w:rPr>
-        <w:t>LooksLike</w:t>
-      </w:r>
-      <w:proofErr w:type="spellEnd"/>
-      <w:r>
-        <w:rPr>
-          <w:rFonts w:ascii="AppleSystemUIFont" w:hAnsi="AppleSystemUIFont" w:cs="AppleSystemUIFont"/>
-        </w:rPr>
-        <w:t>(</w:t>
-      </w:r>
-      <w:proofErr w:type="spellStart"/>
-      <w:r>
-        <w:rPr>
-          <w:rFonts w:ascii="AppleSystemUIFont" w:hAnsi="AppleSystemUIFont" w:cs="AppleSystemUIFont"/>
-        </w:rPr>
-        <w:t>x,z</w:t>
-      </w:r>
-      <w:proofErr w:type="spellEnd"/>
-      <w:r>
-        <w:rPr>
-          <w:rFonts w:ascii="AppleSystemUIFont" w:hAnsi="AppleSystemUIFont" w:cs="AppleSystemUIFont"/>
-        </w:rPr>
-        <w:t>) )</w:t>
+        <w:t>all x all y all z ( ( LooksLike(x,y) &amp; LooksLike(y,z) ) -&gt; LooksLike(x,z) )</w:t>
       </w:r>
     </w:p>
     <w:p>
@@ -2863,63 +2447,7 @@
         <w:rPr>
           <w:rFonts w:ascii="AppleSystemUIFont" w:hAnsi="AppleSystemUIFont" w:cs="AppleSystemUIFont"/>
         </w:rPr>
-        <w:t xml:space="preserve">all x all y ( </w:t>
-      </w:r>
-      <w:proofErr w:type="spellStart"/>
-      <w:r>
-        <w:rPr>
-          <w:rFonts w:ascii="AppleSystemUIFont" w:hAnsi="AppleSystemUIFont" w:cs="AppleSystemUIFont"/>
-        </w:rPr>
-        <w:t>LooksLike</w:t>
-      </w:r>
-      <w:proofErr w:type="spellEnd"/>
-      <w:r>
-        <w:rPr>
-          <w:rFonts w:ascii="AppleSystemUIFont" w:hAnsi="AppleSystemUIFont" w:cs="AppleSystemUIFont"/>
-        </w:rPr>
-        <w:t>(</w:t>
-      </w:r>
-      <w:proofErr w:type="spellStart"/>
-      <w:r>
-        <w:rPr>
-          <w:rFonts w:ascii="AppleSystemUIFont" w:hAnsi="AppleSystemUIFont" w:cs="AppleSystemUIFont"/>
-        </w:rPr>
-        <w:t>x,y</w:t>
-      </w:r>
-      <w:proofErr w:type="spellEnd"/>
-      <w:r>
-        <w:rPr>
-          <w:rFonts w:ascii="AppleSystemUIFont" w:hAnsi="AppleSystemUIFont" w:cs="AppleSystemUIFont"/>
-        </w:rPr>
-        <w:t xml:space="preserve">) &lt;-&gt; </w:t>
-      </w:r>
-      <w:proofErr w:type="spellStart"/>
-      <w:r>
-        <w:rPr>
-          <w:rFonts w:ascii="AppleSystemUIFont" w:hAnsi="AppleSystemUIFont" w:cs="AppleSystemUIFont"/>
-        </w:rPr>
-        <w:t>LooksLike</w:t>
-      </w:r>
-      <w:proofErr w:type="spellEnd"/>
-      <w:r>
-        <w:rPr>
-          <w:rFonts w:ascii="AppleSystemUIFont" w:hAnsi="AppleSystemUIFont" w:cs="AppleSystemUIFont"/>
-        </w:rPr>
-        <w:t>(</w:t>
-      </w:r>
-      <w:proofErr w:type="spellStart"/>
-      <w:r>
-        <w:rPr>
-          <w:rFonts w:ascii="AppleSystemUIFont" w:hAnsi="AppleSystemUIFont" w:cs="AppleSystemUIFont"/>
-        </w:rPr>
-        <w:t>y,x</w:t>
-      </w:r>
-      <w:proofErr w:type="spellEnd"/>
-      <w:r>
-        <w:rPr>
-          <w:rFonts w:ascii="AppleSystemUIFont" w:hAnsi="AppleSystemUIFont" w:cs="AppleSystemUIFont"/>
-        </w:rPr>
-        <w:t>) )</w:t>
+        <w:t>all x all y ( LooksLike(x,y) &lt;-&gt; LooksLike(y,x) )</w:t>
       </w:r>
     </w:p>
     <w:p>
@@ -2960,189 +2488,7 @@
         <w:rPr>
           <w:rFonts w:ascii="AppleSystemUIFont" w:hAnsi="AppleSystemUIFont" w:cs="AppleSystemUIFont"/>
         </w:rPr>
-        <w:t xml:space="preserve">all x all y (  ( exists l exists w exists d ( </w:t>
-      </w:r>
-      <w:proofErr w:type="spellStart"/>
-      <w:r>
-        <w:rPr>
-          <w:rFonts w:ascii="AppleSystemUIFont" w:hAnsi="AppleSystemUIFont" w:cs="AppleSystemUIFont"/>
-        </w:rPr>
-        <w:t>IsLength</w:t>
-      </w:r>
-      <w:proofErr w:type="spellEnd"/>
-      <w:r>
-        <w:rPr>
-          <w:rFonts w:ascii="AppleSystemUIFont" w:hAnsi="AppleSystemUIFont" w:cs="AppleSystemUIFont"/>
-        </w:rPr>
-        <w:t>(</w:t>
-      </w:r>
-      <w:proofErr w:type="spellStart"/>
-      <w:r>
-        <w:rPr>
-          <w:rFonts w:ascii="AppleSystemUIFont" w:hAnsi="AppleSystemUIFont" w:cs="AppleSystemUIFont"/>
-        </w:rPr>
-        <w:t>x,l</w:t>
-      </w:r>
-      <w:proofErr w:type="spellEnd"/>
-      <w:r>
-        <w:rPr>
-          <w:rFonts w:ascii="AppleSystemUIFont" w:hAnsi="AppleSystemUIFont" w:cs="AppleSystemUIFont"/>
-        </w:rPr>
-        <w:t xml:space="preserve">) &amp; </w:t>
-      </w:r>
-      <w:proofErr w:type="spellStart"/>
-      <w:r>
-        <w:rPr>
-          <w:rFonts w:ascii="AppleSystemUIFont" w:hAnsi="AppleSystemUIFont" w:cs="AppleSystemUIFont"/>
-        </w:rPr>
-        <w:t>IsLength</w:t>
-      </w:r>
-      <w:proofErr w:type="spellEnd"/>
-      <w:r>
-        <w:rPr>
-          <w:rFonts w:ascii="AppleSystemUIFont" w:hAnsi="AppleSystemUIFont" w:cs="AppleSystemUIFont"/>
-        </w:rPr>
-        <w:t>(</w:t>
-      </w:r>
-      <w:proofErr w:type="spellStart"/>
-      <w:r>
-        <w:rPr>
-          <w:rFonts w:ascii="AppleSystemUIFont" w:hAnsi="AppleSystemUIFont" w:cs="AppleSystemUIFont"/>
-        </w:rPr>
-        <w:t>y,l</w:t>
-      </w:r>
-      <w:proofErr w:type="spellEnd"/>
-      <w:r>
-        <w:rPr>
-          <w:rFonts w:ascii="AppleSystemUIFont" w:hAnsi="AppleSystemUIFont" w:cs="AppleSystemUIFont"/>
-        </w:rPr>
-        <w:t xml:space="preserve">) &amp; </w:t>
-      </w:r>
-      <w:proofErr w:type="spellStart"/>
-      <w:r>
-        <w:rPr>
-          <w:rFonts w:ascii="AppleSystemUIFont" w:hAnsi="AppleSystemUIFont" w:cs="AppleSystemUIFont"/>
-        </w:rPr>
-        <w:t>IsWidth</w:t>
-      </w:r>
-      <w:proofErr w:type="spellEnd"/>
-      <w:r>
-        <w:rPr>
-          <w:rFonts w:ascii="AppleSystemUIFont" w:hAnsi="AppleSystemUIFont" w:cs="AppleSystemUIFont"/>
-        </w:rPr>
-        <w:t>(</w:t>
-      </w:r>
-      <w:proofErr w:type="spellStart"/>
-      <w:r>
-        <w:rPr>
-          <w:rFonts w:ascii="AppleSystemUIFont" w:hAnsi="AppleSystemUIFont" w:cs="AppleSystemUIFont"/>
-        </w:rPr>
-        <w:t>x,w</w:t>
-      </w:r>
-      <w:proofErr w:type="spellEnd"/>
-      <w:r>
-        <w:rPr>
-          <w:rFonts w:ascii="AppleSystemUIFont" w:hAnsi="AppleSystemUIFont" w:cs="AppleSystemUIFont"/>
-        </w:rPr>
-        <w:t xml:space="preserve">) &amp; </w:t>
-      </w:r>
-      <w:proofErr w:type="spellStart"/>
-      <w:r>
-        <w:rPr>
-          <w:rFonts w:ascii="AppleSystemUIFont" w:hAnsi="AppleSystemUIFont" w:cs="AppleSystemUIFont"/>
-        </w:rPr>
-        <w:t>IsWidth</w:t>
-      </w:r>
-      <w:proofErr w:type="spellEnd"/>
-      <w:r>
-        <w:rPr>
-          <w:rFonts w:ascii="AppleSystemUIFont" w:hAnsi="AppleSystemUIFont" w:cs="AppleSystemUIFont"/>
-        </w:rPr>
-        <w:t xml:space="preserve">(y, w) &amp; </w:t>
-      </w:r>
-      <w:proofErr w:type="spellStart"/>
-      <w:r>
-        <w:rPr>
-          <w:rFonts w:ascii="AppleSystemUIFont" w:hAnsi="AppleSystemUIFont" w:cs="AppleSystemUIFont"/>
-        </w:rPr>
-        <w:t>IsDepth</w:t>
-      </w:r>
-      <w:proofErr w:type="spellEnd"/>
-      <w:r>
-        <w:rPr>
-          <w:rFonts w:ascii="AppleSystemUIFont" w:hAnsi="AppleSystemUIFont" w:cs="AppleSystemUIFont"/>
-        </w:rPr>
-        <w:t>(</w:t>
-      </w:r>
-      <w:proofErr w:type="spellStart"/>
-      <w:r>
-        <w:rPr>
-          <w:rFonts w:ascii="AppleSystemUIFont" w:hAnsi="AppleSystemUIFont" w:cs="AppleSystemUIFont"/>
-        </w:rPr>
-        <w:t>x,d</w:t>
-      </w:r>
-      <w:proofErr w:type="spellEnd"/>
-      <w:r>
-        <w:rPr>
-          <w:rFonts w:ascii="AppleSystemUIFont" w:hAnsi="AppleSystemUIFont" w:cs="AppleSystemUIFont"/>
-        </w:rPr>
-        <w:t xml:space="preserve">) &amp; </w:t>
-      </w:r>
-      <w:proofErr w:type="spellStart"/>
-      <w:r>
-        <w:rPr>
-          <w:rFonts w:ascii="AppleSystemUIFont" w:hAnsi="AppleSystemUIFont" w:cs="AppleSystemUIFont"/>
-        </w:rPr>
-        <w:t>IsDepth</w:t>
-      </w:r>
-      <w:proofErr w:type="spellEnd"/>
-      <w:r>
-        <w:rPr>
-          <w:rFonts w:ascii="AppleSystemUIFont" w:hAnsi="AppleSystemUIFont" w:cs="AppleSystemUIFont"/>
-        </w:rPr>
-        <w:t>(</w:t>
-      </w:r>
-      <w:proofErr w:type="spellStart"/>
-      <w:r>
-        <w:rPr>
-          <w:rFonts w:ascii="AppleSystemUIFont" w:hAnsi="AppleSystemUIFont" w:cs="AppleSystemUIFont"/>
-        </w:rPr>
-        <w:t>x,d</w:t>
-      </w:r>
-      <w:proofErr w:type="spellEnd"/>
-      <w:r>
-        <w:rPr>
-          <w:rFonts w:ascii="AppleSystemUIFont" w:hAnsi="AppleSystemUIFont" w:cs="AppleSystemUIFont"/>
-        </w:rPr>
-        <w:t xml:space="preserve">) ) ) -&gt; exists v ( </w:t>
-      </w:r>
-      <w:proofErr w:type="spellStart"/>
-      <w:r>
-        <w:rPr>
-          <w:rFonts w:ascii="AppleSystemUIFont" w:hAnsi="AppleSystemUIFont" w:cs="AppleSystemUIFont"/>
-        </w:rPr>
-        <w:t>IsSize</w:t>
-      </w:r>
-      <w:proofErr w:type="spellEnd"/>
-      <w:r>
-        <w:rPr>
-          <w:rFonts w:ascii="AppleSystemUIFont" w:hAnsi="AppleSystemUIFont" w:cs="AppleSystemUIFont"/>
-        </w:rPr>
-        <w:t xml:space="preserve">(x, v) &amp; </w:t>
-      </w:r>
-      <w:proofErr w:type="spellStart"/>
-      <w:r>
-        <w:rPr>
-          <w:rFonts w:ascii="AppleSystemUIFont" w:hAnsi="AppleSystemUIFont" w:cs="AppleSystemUIFont"/>
-        </w:rPr>
-        <w:t>IsSize</w:t>
-      </w:r>
-      <w:proofErr w:type="spellEnd"/>
-      <w:r>
-        <w:rPr>
-          <w:rFonts w:ascii="AppleSystemUIFont" w:hAnsi="AppleSystemUIFont" w:cs="AppleSystemUIFont"/>
-        </w:rPr>
-        <w:t>(y, v) ) )</w:t>
+        <w:t>all x all y (  ( exists l exists w exists d ( IsLength(x,l) &amp; IsLength(y,l) &amp; IsWidth(x,w) &amp; IsWidth(y, w) &amp; IsDepth(x,d) &amp; IsDepth(x,d) ) ) -&gt; exists v ( IsSize(x, v) &amp; IsSize(y, v) ) )</w:t>
       </w:r>
     </w:p>
     <w:p>
@@ -3183,63 +2529,7 @@
         <w:rPr>
           <w:rFonts w:ascii="AppleSystemUIFont" w:hAnsi="AppleSystemUIFont" w:cs="AppleSystemUIFont"/>
         </w:rPr>
-        <w:t xml:space="preserve">all x all y all u all v (  ( </w:t>
-      </w:r>
-      <w:proofErr w:type="spellStart"/>
-      <w:r>
-        <w:rPr>
-          <w:rFonts w:ascii="AppleSystemUIFont" w:hAnsi="AppleSystemUIFont" w:cs="AppleSystemUIFont"/>
-        </w:rPr>
-        <w:t>LooksLike</w:t>
-      </w:r>
-      <w:proofErr w:type="spellEnd"/>
-      <w:r>
-        <w:rPr>
-          <w:rFonts w:ascii="AppleSystemUIFont" w:hAnsi="AppleSystemUIFont" w:cs="AppleSystemUIFont"/>
-        </w:rPr>
-        <w:t xml:space="preserve">(x, u) &amp; </w:t>
-      </w:r>
-      <w:proofErr w:type="spellStart"/>
-      <w:r>
-        <w:rPr>
-          <w:rFonts w:ascii="AppleSystemUIFont" w:hAnsi="AppleSystemUIFont" w:cs="AppleSystemUIFont"/>
-        </w:rPr>
-        <w:t>IsPlural</w:t>
-      </w:r>
-      <w:proofErr w:type="spellEnd"/>
-      <w:r>
-        <w:rPr>
-          <w:rFonts w:ascii="AppleSystemUIFont" w:hAnsi="AppleSystemUIFont" w:cs="AppleSystemUIFont"/>
-        </w:rPr>
-        <w:t xml:space="preserve">(y, x) &amp; </w:t>
-      </w:r>
-      <w:proofErr w:type="spellStart"/>
-      <w:r>
-        <w:rPr>
-          <w:rFonts w:ascii="AppleSystemUIFont" w:hAnsi="AppleSystemUIFont" w:cs="AppleSystemUIFont"/>
-        </w:rPr>
-        <w:t>IsPlural</w:t>
-      </w:r>
-      <w:proofErr w:type="spellEnd"/>
-      <w:r>
-        <w:rPr>
-          <w:rFonts w:ascii="AppleSystemUIFont" w:hAnsi="AppleSystemUIFont" w:cs="AppleSystemUIFont"/>
-        </w:rPr>
-        <w:t xml:space="preserve">(v, u) ) -&gt; </w:t>
-      </w:r>
-      <w:proofErr w:type="spellStart"/>
-      <w:r>
-        <w:rPr>
-          <w:rFonts w:ascii="AppleSystemUIFont" w:hAnsi="AppleSystemUIFont" w:cs="AppleSystemUIFont"/>
-        </w:rPr>
-        <w:t>LooksLike</w:t>
-      </w:r>
-      <w:proofErr w:type="spellEnd"/>
-      <w:r>
-        <w:rPr>
-          <w:rFonts w:ascii="AppleSystemUIFont" w:hAnsi="AppleSystemUIFont" w:cs="AppleSystemUIFont"/>
-        </w:rPr>
-        <w:t>(y, v) ).</w:t>
+        <w:t>all x all y all u all v (  ( LooksLike(x, u) &amp; IsPlural(y, x) &amp; IsPlural(v, u) ) -&gt; LooksLike(y, v) ).</w:t>
       </w:r>
     </w:p>
     <w:p>
@@ -3281,49 +2571,7 @@
         <w:rPr>
           <w:rFonts w:ascii="AppleSystemUIFont" w:hAnsi="AppleSystemUIFont" w:cs="AppleSystemUIFont"/>
         </w:rPr>
-        <w:t xml:space="preserve">all x all w all y ( ( </w:t>
-      </w:r>
-      <w:proofErr w:type="spellStart"/>
-      <w:r>
-        <w:rPr>
-          <w:rFonts w:ascii="AppleSystemUIFont" w:hAnsi="AppleSystemUIFont" w:cs="AppleSystemUIFont"/>
-        </w:rPr>
-        <w:t>IsShape</w:t>
-      </w:r>
-      <w:proofErr w:type="spellEnd"/>
-      <w:r>
-        <w:rPr>
-          <w:rFonts w:ascii="AppleSystemUIFont" w:hAnsi="AppleSystemUIFont" w:cs="AppleSystemUIFont"/>
-        </w:rPr>
-        <w:t>(x, w) &amp; -(y=w) ) -&gt; ( -</w:t>
-      </w:r>
-      <w:proofErr w:type="spellStart"/>
-      <w:r>
-        <w:rPr>
-          <w:rFonts w:ascii="AppleSystemUIFont" w:hAnsi="AppleSystemUIFont" w:cs="AppleSystemUIFont"/>
-        </w:rPr>
-        <w:t>IsShape</w:t>
-      </w:r>
-      <w:proofErr w:type="spellEnd"/>
-      <w:r>
-        <w:rPr>
-          <w:rFonts w:ascii="AppleSystemUIFont" w:hAnsi="AppleSystemUIFont" w:cs="AppleSystemUIFont"/>
-        </w:rPr>
-        <w:t>(</w:t>
-      </w:r>
-      <w:proofErr w:type="spellStart"/>
-      <w:r>
-        <w:rPr>
-          <w:rFonts w:ascii="AppleSystemUIFont" w:hAnsi="AppleSystemUIFont" w:cs="AppleSystemUIFont"/>
-        </w:rPr>
-        <w:t>x,y</w:t>
-      </w:r>
-      <w:proofErr w:type="spellEnd"/>
-      <w:r>
-        <w:rPr>
-          <w:rFonts w:ascii="AppleSystemUIFont" w:hAnsi="AppleSystemUIFont" w:cs="AppleSystemUIFont"/>
-        </w:rPr>
-        <w:t>) ) ).</w:t>
+        <w:t>all x all w all y ( ( IsShape(x, w) &amp; -(y=w) ) -&gt; ( -IsShape(x,y) ) ).</w:t>
       </w:r>
     </w:p>
     <w:p>
@@ -3345,49 +2593,7 @@
         <w:rPr>
           <w:rFonts w:ascii="AppleSystemUIFont" w:hAnsi="AppleSystemUIFont" w:cs="AppleSystemUIFont"/>
         </w:rPr>
-        <w:t xml:space="preserve">all x all v all y ( ( </w:t>
-      </w:r>
-      <w:proofErr w:type="spellStart"/>
-      <w:r>
-        <w:rPr>
-          <w:rFonts w:ascii="AppleSystemUIFont" w:hAnsi="AppleSystemUIFont" w:cs="AppleSystemUIFont"/>
-        </w:rPr>
-        <w:t>IsSize</w:t>
-      </w:r>
-      <w:proofErr w:type="spellEnd"/>
-      <w:r>
-        <w:rPr>
-          <w:rFonts w:ascii="AppleSystemUIFont" w:hAnsi="AppleSystemUIFont" w:cs="AppleSystemUIFont"/>
-        </w:rPr>
-        <w:t>(x, v) &amp; -(y=v) ) -&gt; ( -</w:t>
-      </w:r>
-      <w:proofErr w:type="spellStart"/>
-      <w:r>
-        <w:rPr>
-          <w:rFonts w:ascii="AppleSystemUIFont" w:hAnsi="AppleSystemUIFont" w:cs="AppleSystemUIFont"/>
-        </w:rPr>
-        <w:t>IsSize</w:t>
-      </w:r>
-      <w:proofErr w:type="spellEnd"/>
-      <w:r>
-        <w:rPr>
-          <w:rFonts w:ascii="AppleSystemUIFont" w:hAnsi="AppleSystemUIFont" w:cs="AppleSystemUIFont"/>
-        </w:rPr>
-        <w:t>(</w:t>
-      </w:r>
-      <w:proofErr w:type="spellStart"/>
-      <w:r>
-        <w:rPr>
-          <w:rFonts w:ascii="AppleSystemUIFont" w:hAnsi="AppleSystemUIFont" w:cs="AppleSystemUIFont"/>
-        </w:rPr>
-        <w:t>x,y</w:t>
-      </w:r>
-      <w:proofErr w:type="spellEnd"/>
-      <w:r>
-        <w:rPr>
-          <w:rFonts w:ascii="AppleSystemUIFont" w:hAnsi="AppleSystemUIFont" w:cs="AppleSystemUIFont"/>
-        </w:rPr>
-        <w:t>) ) ).</w:t>
+        <w:t>all x all v all y ( ( IsSize(x, v) &amp; -(y=v) ) -&gt; ( -IsSize(x,y) ) ).</w:t>
       </w:r>
     </w:p>
     <w:p>
@@ -3428,147 +2634,7 @@
         <w:rPr>
           <w:rFonts w:ascii="AppleSystemUIFont" w:hAnsi="AppleSystemUIFont" w:cs="AppleSystemUIFont"/>
         </w:rPr>
-        <w:t>all x all y  ( ( exists z exists w exists v (</w:t>
-      </w:r>
-      <w:proofErr w:type="spellStart"/>
-      <w:r>
-        <w:rPr>
-          <w:rFonts w:ascii="AppleSystemUIFont" w:hAnsi="AppleSystemUIFont" w:cs="AppleSystemUIFont"/>
-        </w:rPr>
-        <w:t>IsShape</w:t>
-      </w:r>
-      <w:proofErr w:type="spellEnd"/>
-      <w:r>
-        <w:rPr>
-          <w:rFonts w:ascii="AppleSystemUIFont" w:hAnsi="AppleSystemUIFont" w:cs="AppleSystemUIFont"/>
-        </w:rPr>
-        <w:t>(</w:t>
-      </w:r>
-      <w:proofErr w:type="spellStart"/>
-      <w:r>
-        <w:rPr>
-          <w:rFonts w:ascii="AppleSystemUIFont" w:hAnsi="AppleSystemUIFont" w:cs="AppleSystemUIFont"/>
-        </w:rPr>
-        <w:t>x,z</w:t>
-      </w:r>
-      <w:proofErr w:type="spellEnd"/>
-      <w:r>
-        <w:rPr>
-          <w:rFonts w:ascii="AppleSystemUIFont" w:hAnsi="AppleSystemUIFont" w:cs="AppleSystemUIFont"/>
-        </w:rPr>
-        <w:t xml:space="preserve">) &amp; </w:t>
-      </w:r>
-      <w:proofErr w:type="spellStart"/>
-      <w:r>
-        <w:rPr>
-          <w:rFonts w:ascii="AppleSystemUIFont" w:hAnsi="AppleSystemUIFont" w:cs="AppleSystemUIFont"/>
-        </w:rPr>
-        <w:t>IsShape</w:t>
-      </w:r>
-      <w:proofErr w:type="spellEnd"/>
-      <w:r>
-        <w:rPr>
-          <w:rFonts w:ascii="AppleSystemUIFont" w:hAnsi="AppleSystemUIFont" w:cs="AppleSystemUIFont"/>
-        </w:rPr>
-        <w:t>(</w:t>
-      </w:r>
-      <w:proofErr w:type="spellStart"/>
-      <w:r>
-        <w:rPr>
-          <w:rFonts w:ascii="AppleSystemUIFont" w:hAnsi="AppleSystemUIFont" w:cs="AppleSystemUIFont"/>
-        </w:rPr>
-        <w:t>y,z</w:t>
-      </w:r>
-      <w:proofErr w:type="spellEnd"/>
-      <w:r>
-        <w:rPr>
-          <w:rFonts w:ascii="AppleSystemUIFont" w:hAnsi="AppleSystemUIFont" w:cs="AppleSystemUIFont"/>
-        </w:rPr>
-        <w:t xml:space="preserve">) &amp; </w:t>
-      </w:r>
-      <w:proofErr w:type="spellStart"/>
-      <w:r>
-        <w:rPr>
-          <w:rFonts w:ascii="AppleSystemUIFont" w:hAnsi="AppleSystemUIFont" w:cs="AppleSystemUIFont"/>
-        </w:rPr>
-        <w:t>IsColour</w:t>
-      </w:r>
-      <w:proofErr w:type="spellEnd"/>
-      <w:r>
-        <w:rPr>
-          <w:rFonts w:ascii="AppleSystemUIFont" w:hAnsi="AppleSystemUIFont" w:cs="AppleSystemUIFont"/>
-        </w:rPr>
-        <w:t>(</w:t>
-      </w:r>
-      <w:proofErr w:type="spellStart"/>
-      <w:r>
-        <w:rPr>
-          <w:rFonts w:ascii="AppleSystemUIFont" w:hAnsi="AppleSystemUIFont" w:cs="AppleSystemUIFont"/>
-        </w:rPr>
-        <w:t>x,v</w:t>
-      </w:r>
-      <w:proofErr w:type="spellEnd"/>
-      <w:r>
-        <w:rPr>
-          <w:rFonts w:ascii="AppleSystemUIFont" w:hAnsi="AppleSystemUIFont" w:cs="AppleSystemUIFont"/>
-        </w:rPr>
-        <w:t xml:space="preserve">) &amp; </w:t>
-      </w:r>
-      <w:proofErr w:type="spellStart"/>
-      <w:r>
-        <w:rPr>
-          <w:rFonts w:ascii="AppleSystemUIFont" w:hAnsi="AppleSystemUIFont" w:cs="AppleSystemUIFont"/>
-        </w:rPr>
-        <w:t>IsColour</w:t>
-      </w:r>
-      <w:proofErr w:type="spellEnd"/>
-      <w:r>
-        <w:rPr>
-          <w:rFonts w:ascii="AppleSystemUIFont" w:hAnsi="AppleSystemUIFont" w:cs="AppleSystemUIFont"/>
-        </w:rPr>
-        <w:t xml:space="preserve">(y, v) &amp; </w:t>
-      </w:r>
-      <w:proofErr w:type="spellStart"/>
-      <w:r>
-        <w:rPr>
-          <w:rFonts w:ascii="AppleSystemUIFont" w:hAnsi="AppleSystemUIFont" w:cs="AppleSystemUIFont"/>
-        </w:rPr>
-        <w:t>IsSize</w:t>
-      </w:r>
-      <w:proofErr w:type="spellEnd"/>
-      <w:r>
-        <w:rPr>
-          <w:rFonts w:ascii="AppleSystemUIFont" w:hAnsi="AppleSystemUIFont" w:cs="AppleSystemUIFont"/>
-        </w:rPr>
-        <w:t xml:space="preserve">(x, w) &amp; </w:t>
-      </w:r>
-      <w:proofErr w:type="spellStart"/>
-      <w:r>
-        <w:rPr>
-          <w:rFonts w:ascii="AppleSystemUIFont" w:hAnsi="AppleSystemUIFont" w:cs="AppleSystemUIFont"/>
-        </w:rPr>
-        <w:t>IsSize</w:t>
-      </w:r>
-      <w:proofErr w:type="spellEnd"/>
-      <w:r>
-        <w:rPr>
-          <w:rFonts w:ascii="AppleSystemUIFont" w:hAnsi="AppleSystemUIFont" w:cs="AppleSystemUIFont"/>
-        </w:rPr>
-        <w:t xml:space="preserve">(y, w) ) ) &lt;-&gt; </w:t>
-      </w:r>
-      <w:proofErr w:type="spellStart"/>
-      <w:r>
-        <w:rPr>
-          <w:rFonts w:ascii="AppleSystemUIFont" w:hAnsi="AppleSystemUIFont" w:cs="AppleSystemUIFont"/>
-        </w:rPr>
-        <w:t>LooksLike</w:t>
-      </w:r>
-      <w:proofErr w:type="spellEnd"/>
-      <w:r>
-        <w:rPr>
-          <w:rFonts w:ascii="AppleSystemUIFont" w:hAnsi="AppleSystemUIFont" w:cs="AppleSystemUIFont"/>
-        </w:rPr>
-        <w:t>(x, y) ).</w:t>
+        <w:t>all x all y  ( ( exists z exists w exists v (IsShape(x,z) &amp; IsShape(y,z) &amp; IsColour(x,v) &amp; IsColour(y, v) &amp; IsSize(x, w) &amp; IsSize(y, w) ) ) &lt;-&gt; LooksLike(x, y) ).</w:t>
       </w:r>
     </w:p>
     <w:p>
@@ -3815,23 +2881,7 @@
     </w:p>
     <w:p>
       <w:r>
-        <w:t>In order to represent the two sentences in logical formula it is first required to define the constants, predicates and relations we need to build up the sentences. There are only two constants required for this, Ethan and Luke. There are also only two predicates required, we will take these as T(x) to represent ‘x is playing tag’ and IT(x) to represent ‘x is “it”’. Finally, we also require two relations. R(</w:t>
-      </w:r>
-      <w:proofErr w:type="spellStart"/>
-      <w:r>
-        <w:t>x,y</w:t>
-      </w:r>
-      <w:proofErr w:type="spellEnd"/>
-      <w:r>
-        <w:t>) represents ‘x runs from y’ and C(</w:t>
-      </w:r>
-      <w:proofErr w:type="spellStart"/>
-      <w:r>
-        <w:t>x,y</w:t>
-      </w:r>
-      <w:proofErr w:type="spellEnd"/>
-      <w:r>
-        <w:t>) represents ‘x chases y’. Using these we can then form the following two sentences.</w:t>
+        <w:t>In order to represent the two sentences in logical formula it is first required to define the constants, predicates and relations we need to build up the sentences. There are only two constants required for this, Ethan and Luke. There are also only two predicates required, we will take these as T(x) to represent ‘x is playing tag’ and IT(x) to represent ‘x is “it”’. Finally, we also require two relations. R(x,y) represents ‘x runs from y’ and C(x,y) represents ‘x chases y’. Using these we can then form the following two sentences.</w:t>
       </w:r>
     </w:p>
     <w:p/>
@@ -3850,86 +2900,38 @@
           <w:szCs w:val="24"/>
         </w:rPr>
         <w:lastRenderedPageBreak/>
-        <w:t>(T(Ethan) &amp; T(Luke) &amp; C(</w:t>
-      </w:r>
-      <w:proofErr w:type="spellStart"/>
-      <w:r>
+        <w:t>(T(Ethan) &amp; T(Luke) &amp; C(Ethan,Luke)) -&gt; IT(Ethan)</w:t>
+      </w:r>
+    </w:p>
+    <w:p>
+      <w:pPr>
+        <w:pStyle w:val="ListParagraph"/>
+        <w:jc w:val="center"/>
         <w:rPr>
           <w:sz w:val="24"/>
           <w:szCs w:val="24"/>
         </w:rPr>
-        <w:t>Ethan,Luke</w:t>
-      </w:r>
-      <w:proofErr w:type="spellEnd"/>
+      </w:pPr>
       <w:r>
         <w:rPr>
           <w:sz w:val="24"/>
           <w:szCs w:val="24"/>
         </w:rPr>
-        <w:t>)) -&gt; IT(Ethan)</w:t>
+        <w:t>(T(Ethan) &amp; T(Luke) &amp; R(Ethan,Luke)) -&gt; IT(Luke)</w:t>
       </w:r>
     </w:p>
     <w:p>
       <w:pPr>
         <w:pStyle w:val="ListParagraph"/>
-        <w:jc w:val="center"/>
         <w:rPr>
           <w:sz w:val="24"/>
           <w:szCs w:val="24"/>
         </w:rPr>
       </w:pPr>
-      <w:r>
-        <w:rPr>
-          <w:sz w:val="24"/>
-          <w:szCs w:val="24"/>
-        </w:rPr>
-        <w:t>(T(Ethan) &amp; T(Luke) &amp; R(</w:t>
-      </w:r>
-      <w:proofErr w:type="spellStart"/>
-      <w:r>
-        <w:rPr>
-          <w:sz w:val="24"/>
-          <w:szCs w:val="24"/>
-        </w:rPr>
-        <w:t>Ethan,Luke</w:t>
-      </w:r>
-      <w:proofErr w:type="spellEnd"/>
-      <w:r>
-        <w:rPr>
-          <w:sz w:val="24"/>
-          <w:szCs w:val="24"/>
-        </w:rPr>
-        <w:t>)) -&gt; IT(Luke)</w:t>
-      </w:r>
-    </w:p>
-    <w:p>
-      <w:pPr>
-        <w:pStyle w:val="ListParagraph"/>
-        <w:rPr>
-          <w:sz w:val="24"/>
-          <w:szCs w:val="24"/>
-        </w:rPr>
-      </w:pPr>
-    </w:p>
-    <w:p>
-      <w:r>
-        <w:t xml:space="preserve">We will now represent some of the facts that are required to know the answer in logical formula. In order to do this we need to define one more relation, </w:t>
-      </w:r>
-      <w:proofErr w:type="spellStart"/>
-      <w:r>
-        <w:t>Tou</w:t>
-      </w:r>
-      <w:proofErr w:type="spellEnd"/>
-      <w:r>
-        <w:t>(</w:t>
-      </w:r>
-      <w:proofErr w:type="spellStart"/>
-      <w:r>
-        <w:t>x,y</w:t>
-      </w:r>
-      <w:proofErr w:type="spellEnd"/>
-      <w:r>
-        <w:t>) will represent ‘x is trying to touch y’. Now we can define the following sentences.</w:t>
+    </w:p>
+    <w:p>
+      <w:r>
+        <w:t>We will now represent some of the facts that are required to know the answer in logical formula. In order to do this we need to define one more relation, Tou(x,y) will represent ‘x is trying to touch y’. Now we can define the following sentences.</w:t>
       </w:r>
     </w:p>
     <w:p>
@@ -3962,220 +2964,76 @@
           <w:szCs w:val="24"/>
           <w:lang w:val="fr-FR"/>
         </w:rPr>
-        <w:t>All x All y ((T(x) &amp; T(y) &amp; C(</w:t>
-      </w:r>
-      <w:proofErr w:type="spellStart"/>
-      <w:r>
+        <w:t>All x All y ((T(x) &amp; T(y) &amp; C(x,y)) -&gt; Tou(x,y))</w:t>
+      </w:r>
+    </w:p>
+    <w:p>
+      <w:pPr>
+        <w:pStyle w:val="ListParagraph"/>
+        <w:jc w:val="center"/>
         <w:rPr>
           <w:sz w:val="24"/>
           <w:szCs w:val="24"/>
           <w:lang w:val="fr-FR"/>
         </w:rPr>
-        <w:t>x,y</w:t>
-      </w:r>
-      <w:proofErr w:type="spellEnd"/>
-      <w:r>
+      </w:pPr>
+    </w:p>
+    <w:p>
+      <w:r>
+        <w:t>If two people play tag and one is running from the other the second person is trying to touch the first person.</w:t>
+      </w:r>
+    </w:p>
+    <w:p>
+      <w:pPr>
+        <w:pStyle w:val="ListParagraph"/>
+        <w:jc w:val="center"/>
         <w:rPr>
           <w:sz w:val="24"/>
           <w:szCs w:val="24"/>
           <w:lang w:val="fr-FR"/>
         </w:rPr>
-        <w:t xml:space="preserve">)) -&gt; </w:t>
-      </w:r>
-      <w:proofErr w:type="spellStart"/>
+      </w:pPr>
       <w:r>
         <w:rPr>
           <w:sz w:val="24"/>
           <w:szCs w:val="24"/>
           <w:lang w:val="fr-FR"/>
         </w:rPr>
-        <w:t>Tou</w:t>
-      </w:r>
-      <w:proofErr w:type="spellEnd"/>
-      <w:r>
+        <w:t>All x All y ((T(x) &amp; T(y) &amp; R(x,y)) -&gt; Tou(y,x))</w:t>
+      </w:r>
+    </w:p>
+    <w:p>
+      <w:pPr>
+        <w:pStyle w:val="ListParagraph"/>
         <w:rPr>
           <w:sz w:val="24"/>
           <w:szCs w:val="24"/>
           <w:lang w:val="fr-FR"/>
         </w:rPr>
-        <w:t>(</w:t>
-      </w:r>
-      <w:proofErr w:type="spellStart"/>
-      <w:r>
+      </w:pPr>
+    </w:p>
+    <w:p>
+      <w:r>
+        <w:t>If one person is trying to touch another the first person is “it”.</w:t>
+      </w:r>
+    </w:p>
+    <w:p>
+      <w:pPr>
+        <w:pStyle w:val="ListParagraph"/>
+        <w:jc w:val="center"/>
         <w:rPr>
           <w:sz w:val="24"/>
           <w:szCs w:val="24"/>
           <w:lang w:val="fr-FR"/>
         </w:rPr>
-        <w:t>x,y</w:t>
-      </w:r>
-      <w:proofErr w:type="spellEnd"/>
+      </w:pPr>
       <w:r>
         <w:rPr>
           <w:sz w:val="24"/>
           <w:szCs w:val="24"/>
           <w:lang w:val="fr-FR"/>
         </w:rPr>
-        <w:t>))</w:t>
-      </w:r>
-    </w:p>
-    <w:p>
-      <w:pPr>
-        <w:pStyle w:val="ListParagraph"/>
-        <w:jc w:val="center"/>
-        <w:rPr>
-          <w:sz w:val="24"/>
-          <w:szCs w:val="24"/>
-          <w:lang w:val="fr-FR"/>
-        </w:rPr>
-      </w:pPr>
-    </w:p>
-    <w:p>
-      <w:r>
-        <w:t>If two people play tag and one is running from the other the second person is trying to touch the first person.</w:t>
-      </w:r>
-    </w:p>
-    <w:p>
-      <w:pPr>
-        <w:pStyle w:val="ListParagraph"/>
-        <w:jc w:val="center"/>
-        <w:rPr>
-          <w:sz w:val="24"/>
-          <w:szCs w:val="24"/>
-          <w:lang w:val="fr-FR"/>
-        </w:rPr>
-      </w:pPr>
-      <w:r>
-        <w:rPr>
-          <w:sz w:val="24"/>
-          <w:szCs w:val="24"/>
-          <w:lang w:val="fr-FR"/>
-        </w:rPr>
-        <w:t>All x All y ((T(x) &amp; T(y) &amp; R(</w:t>
-      </w:r>
-      <w:proofErr w:type="spellStart"/>
-      <w:r>
-        <w:rPr>
-          <w:sz w:val="24"/>
-          <w:szCs w:val="24"/>
-          <w:lang w:val="fr-FR"/>
-        </w:rPr>
-        <w:t>x,y</w:t>
-      </w:r>
-      <w:proofErr w:type="spellEnd"/>
-      <w:r>
-        <w:rPr>
-          <w:sz w:val="24"/>
-          <w:szCs w:val="24"/>
-          <w:lang w:val="fr-FR"/>
-        </w:rPr>
-        <w:t xml:space="preserve">)) -&gt; </w:t>
-      </w:r>
-      <w:proofErr w:type="spellStart"/>
-      <w:r>
-        <w:rPr>
-          <w:sz w:val="24"/>
-          <w:szCs w:val="24"/>
-          <w:lang w:val="fr-FR"/>
-        </w:rPr>
-        <w:t>Tou</w:t>
-      </w:r>
-      <w:proofErr w:type="spellEnd"/>
-      <w:r>
-        <w:rPr>
-          <w:sz w:val="24"/>
-          <w:szCs w:val="24"/>
-          <w:lang w:val="fr-FR"/>
-        </w:rPr>
-        <w:t>(</w:t>
-      </w:r>
-      <w:proofErr w:type="spellStart"/>
-      <w:r>
-        <w:rPr>
-          <w:sz w:val="24"/>
-          <w:szCs w:val="24"/>
-          <w:lang w:val="fr-FR"/>
-        </w:rPr>
-        <w:t>y,x</w:t>
-      </w:r>
-      <w:proofErr w:type="spellEnd"/>
-      <w:r>
-        <w:rPr>
-          <w:sz w:val="24"/>
-          <w:szCs w:val="24"/>
-          <w:lang w:val="fr-FR"/>
-        </w:rPr>
-        <w:t>))</w:t>
-      </w:r>
-    </w:p>
-    <w:p>
-      <w:pPr>
-        <w:pStyle w:val="ListParagraph"/>
-        <w:rPr>
-          <w:sz w:val="24"/>
-          <w:szCs w:val="24"/>
-          <w:lang w:val="fr-FR"/>
-        </w:rPr>
-      </w:pPr>
-    </w:p>
-    <w:p>
-      <w:r>
-        <w:t>If one person is trying to touch another the first person is “it”.</w:t>
-      </w:r>
-    </w:p>
-    <w:p>
-      <w:pPr>
-        <w:pStyle w:val="ListParagraph"/>
-        <w:jc w:val="center"/>
-        <w:rPr>
-          <w:sz w:val="24"/>
-          <w:szCs w:val="24"/>
-          <w:lang w:val="fr-FR"/>
-        </w:rPr>
-      </w:pPr>
-      <w:r>
-        <w:rPr>
-          <w:sz w:val="24"/>
-          <w:szCs w:val="24"/>
-          <w:lang w:val="fr-FR"/>
-        </w:rPr>
-        <w:t xml:space="preserve">All x All y ((T(x) &amp; T(y) &amp; </w:t>
-      </w:r>
-      <w:proofErr w:type="spellStart"/>
-      <w:r>
-        <w:rPr>
-          <w:sz w:val="24"/>
-          <w:szCs w:val="24"/>
-          <w:lang w:val="fr-FR"/>
-        </w:rPr>
-        <w:t>Tou</w:t>
-      </w:r>
-      <w:proofErr w:type="spellEnd"/>
-      <w:r>
-        <w:rPr>
-          <w:sz w:val="24"/>
-          <w:szCs w:val="24"/>
-          <w:lang w:val="fr-FR"/>
-        </w:rPr>
-        <w:t>(</w:t>
-      </w:r>
-      <w:proofErr w:type="spellStart"/>
-      <w:r>
-        <w:rPr>
-          <w:sz w:val="24"/>
-          <w:szCs w:val="24"/>
-          <w:lang w:val="fr-FR"/>
-        </w:rPr>
-        <w:t>x,y</w:t>
-      </w:r>
-      <w:proofErr w:type="spellEnd"/>
-      <w:r>
-        <w:rPr>
-          <w:sz w:val="24"/>
-          <w:szCs w:val="24"/>
-          <w:lang w:val="fr-FR"/>
-        </w:rPr>
-        <w:t>)) -&gt; IT(x))</w:t>
+        <w:t>All x All y ((T(x) &amp; T(y) &amp; Tou(x,y)) -&gt; IT(x))</w:t>
       </w:r>
     </w:p>
     <w:bookmarkEnd w:id="1"/>
@@ -4220,15 +3078,7 @@
     </w:p>
     <w:p>
       <w:r>
-        <w:t xml:space="preserve">The Choices of Plausible Alternatives (COPA) dataset was developed by Andrew Gordon as an evaluation tool for “open-domain </w:t>
-      </w:r>
-      <w:proofErr w:type="spellStart"/>
-      <w:r>
-        <w:t>commonsense</w:t>
-      </w:r>
-      <w:proofErr w:type="spellEnd"/>
-      <w:r>
-        <w:t xml:space="preserve"> causal reasoning”. The dataset was </w:t>
+        <w:t xml:space="preserve">The Choices of Plausible Alternatives (COPA) dataset was developed by Andrew Gordon as an evaluation tool for “open-domain commonsense causal reasoning”. The dataset was </w:t>
       </w:r>
       <w:r>
         <w:t xml:space="preserve">heavily </w:t>
@@ -4277,15 +3127,7 @@
         <w:t xml:space="preserve">This is an example of positive entailment. </w:t>
       </w:r>
       <w:r>
-        <w:t xml:space="preserve">Although RTE is a great evaluation tool for inferential capability it is not as useful for evaluating </w:t>
-      </w:r>
-      <w:proofErr w:type="spellStart"/>
-      <w:r>
-        <w:t>commonsense</w:t>
-      </w:r>
-      <w:proofErr w:type="spellEnd"/>
-      <w:r>
-        <w:t xml:space="preserve"> inference. Through the use of the RTE challenges the distinction between entailment and implication was made. Entailments are </w:t>
+        <w:t xml:space="preserve">Although RTE is a great evaluation tool for inferential capability it is not as useful for evaluating commonsense inference. Through the use of the RTE challenges the distinction between entailment and implication was made. Entailments are </w:t>
       </w:r>
       <w:r>
         <w:t>inferences</w:t>
@@ -4300,15 +3142,7 @@
     <w:p/>
     <w:p>
       <w:r>
-        <w:t xml:space="preserve">In order to test for </w:t>
-      </w:r>
-      <w:proofErr w:type="spellStart"/>
-      <w:r>
-        <w:t>commonsense</w:t>
-      </w:r>
-      <w:proofErr w:type="spellEnd"/>
-      <w:r>
-        <w:t xml:space="preserve"> casual implication, t</w:t>
+        <w:t>In order to test for commonsense casual implication, t</w:t>
       </w:r>
       <w:r>
         <w:t>he</w:t>
@@ -4805,14 +3639,12 @@
       <w:r>
         <w:t>(</w:t>
       </w:r>
-      <w:proofErr w:type="spellStart"/>
       <w:r>
         <w:rPr>
           <w:rFonts w:ascii="Calibri" w:hAnsi="Calibri" w:cs="Calibri"/>
         </w:rPr>
         <w:t>Grosan</w:t>
       </w:r>
-      <w:proofErr w:type="spellEnd"/>
       <w:r>
         <w:rPr>
           <w:rFonts w:ascii="Calibri" w:hAnsi="Calibri" w:cs="Calibri"/>
@@ -4841,21 +3673,7 @@
         <w:rPr>
           <w:rFonts w:ascii="Calibri" w:hAnsi="Calibri" w:cs="Calibri"/>
         </w:rPr>
-        <w:t>, Richard-</w:t>
-      </w:r>
-      <w:proofErr w:type="spellStart"/>
-      <w:r>
-        <w:rPr>
-          <w:rFonts w:ascii="Calibri" w:hAnsi="Calibri" w:cs="Calibri"/>
-        </w:rPr>
-        <w:t>Bollans</w:t>
-      </w:r>
-      <w:proofErr w:type="spellEnd"/>
-      <w:r>
-        <w:rPr>
-          <w:rFonts w:ascii="Calibri" w:hAnsi="Calibri" w:cs="Calibri"/>
-        </w:rPr>
-        <w:t xml:space="preserve"> A. et al 2018</w:t>
+        <w:t>, Richard-Bollans A. et al 2018</w:t>
       </w:r>
       <w:r>
         <w:rPr>
@@ -4886,19 +3704,11 @@
       <w:r>
         <w:t>(</w:t>
       </w:r>
-      <w:proofErr w:type="spellStart"/>
-      <w:r>
-        <w:rPr>
-          <w:rFonts w:ascii="Calibri" w:hAnsi="Calibri" w:cs="Calibri"/>
-        </w:rPr>
-        <w:t>Grosan</w:t>
-      </w:r>
-      <w:proofErr w:type="spellEnd"/>
-      <w:r>
-        <w:rPr>
-          <w:rFonts w:ascii="Calibri" w:hAnsi="Calibri" w:cs="Calibri"/>
-        </w:rPr>
-        <w:t xml:space="preserve"> C. and Abraham A. 2011</w:t>
+      <w:r>
+        <w:rPr>
+          <w:rFonts w:ascii="Calibri" w:hAnsi="Calibri" w:cs="Calibri"/>
+        </w:rPr>
+        <w:t>Grosan C. and Abraham A. 2011</w:t>
       </w:r>
       <w:r>
         <w:rPr>
@@ -4912,19 +3722,35 @@
       <w:r>
         <w:t xml:space="preserve"> </w:t>
       </w:r>
-      <w:proofErr w:type="gramStart"/>
-      <w:r>
-        <w:rPr>
-          <w:rFonts w:ascii="Calibri" w:hAnsi="Calibri" w:cs="Calibri"/>
-        </w:rPr>
-        <w:t>Secondly</w:t>
-      </w:r>
-      <w:proofErr w:type="gramEnd"/>
-      <w:r>
-        <w:rPr>
-          <w:rFonts w:ascii="Calibri" w:hAnsi="Calibri" w:cs="Calibri"/>
-        </w:rPr>
-        <w:t xml:space="preserve">, a computer may have to reason about potentially conflicting information within the same knowledge base. It is restricted to the domain it is given, and therefore wouldn’t perform well with uncertainty. </w:t>
+      <w:r>
+        <w:rPr>
+          <w:rFonts w:ascii="Calibri" w:hAnsi="Calibri" w:cs="Calibri"/>
+        </w:rPr>
+        <w:t>Secondly, a computer may have to reason about potentially conflicting information within the same knowledge base. It is restricted to the domain it is given, and therefore wouldn’t perform well with uncertainty</w:t>
+      </w:r>
+      <w:r>
+        <w:rPr>
+          <w:rFonts w:ascii="Calibri" w:hAnsi="Calibri" w:cs="Calibri"/>
+        </w:rPr>
+        <w:t xml:space="preserve"> (</w:t>
+      </w:r>
+      <w:r>
+        <w:rPr>
+          <w:rFonts w:ascii="Calibri" w:hAnsi="Calibri" w:cs="Calibri"/>
+        </w:rPr>
+        <w:t>Davis E. and Marcus G. 2015</w:t>
+      </w:r>
+      <w:r>
+        <w:rPr>
+          <w:rFonts w:ascii="Calibri" w:hAnsi="Calibri" w:cs="Calibri"/>
+        </w:rPr>
+        <w:t>)</w:t>
+      </w:r>
+      <w:r>
+        <w:rPr>
+          <w:rFonts w:ascii="Calibri" w:hAnsi="Calibri" w:cs="Calibri"/>
+        </w:rPr>
+        <w:t xml:space="preserve">. </w:t>
       </w:r>
       <w:r>
         <w:rPr>
@@ -5004,19 +3830,11 @@
         </w:rPr>
         <w:t xml:space="preserve">Zadeh L. 1965, </w:t>
       </w:r>
-      <w:proofErr w:type="spellStart"/>
-      <w:r>
-        <w:rPr>
-          <w:rFonts w:ascii="Calibri" w:hAnsi="Calibri" w:cs="Calibri"/>
-        </w:rPr>
-        <w:t>Besnard</w:t>
-      </w:r>
-      <w:proofErr w:type="spellEnd"/>
-      <w:r>
-        <w:rPr>
-          <w:rFonts w:ascii="Calibri" w:hAnsi="Calibri" w:cs="Calibri"/>
-        </w:rPr>
-        <w:t xml:space="preserve"> P. 1989). For example, in 1 above, expressing the extent of resemblance may be more accurate. Lemons do not look exactly like light bulbs, and so a greater level of precision could be useful for capturing resemblance</w:t>
+      <w:r>
+        <w:rPr>
+          <w:rFonts w:ascii="Calibri" w:hAnsi="Calibri" w:cs="Calibri"/>
+        </w:rPr>
+        <w:t>Besnard P. 1989). For example, in 1 above, expressing the extent of resemblance may be more accurate. Lemons do not look exactly like light bulbs, and so a greater level of precision could be useful for capturing resemblance</w:t>
       </w:r>
       <w:r>
         <w:rPr>
@@ -5034,21 +3852,7 @@
         <w:rPr>
           <w:rFonts w:ascii="Calibri" w:hAnsi="Calibri" w:cs="Calibri"/>
         </w:rPr>
-        <w:t xml:space="preserve"> (Richard-</w:t>
-      </w:r>
-      <w:proofErr w:type="spellStart"/>
-      <w:r>
-        <w:rPr>
-          <w:rFonts w:ascii="Calibri" w:hAnsi="Calibri" w:cs="Calibri"/>
-        </w:rPr>
-        <w:t>Bollans</w:t>
-      </w:r>
-      <w:proofErr w:type="spellEnd"/>
-      <w:r>
-        <w:rPr>
-          <w:rFonts w:ascii="Calibri" w:hAnsi="Calibri" w:cs="Calibri"/>
-        </w:rPr>
-        <w:t xml:space="preserve"> A. et al 2018)</w:t>
+        <w:t xml:space="preserve"> (Richard-Bollans A. et al 2018)</w:t>
       </w:r>
       <w:r>
         <w:rPr>
@@ -5085,23 +3889,7 @@
         <w:t>KRR</w:t>
       </w:r>
       <w:r>
-        <w:t xml:space="preserve"> methods. The condition required is that in a game of tag, you only run from the person who is “it” and you only chase people if you are “it”. Whilst this is true in the rules of the game it is not necessarily true in life and often in tag the players may not know who </w:t>
-      </w:r>
-      <w:proofErr w:type="gramStart"/>
-      <w:r>
-        <w:t>is “it”</w:t>
-      </w:r>
-      <w:proofErr w:type="gramEnd"/>
-      <w:r>
-        <w:t xml:space="preserve"> and run from any other players. Therefore, a possible answer to the original question is that neither Ethan </w:t>
-      </w:r>
-      <w:proofErr w:type="gramStart"/>
-      <w:r>
-        <w:t>or</w:t>
-      </w:r>
-      <w:proofErr w:type="gramEnd"/>
-      <w:r>
-        <w:t xml:space="preserve"> Luke are “it”.  However, as we are given with the problem that either Ethan or Luke are “it”, it can be assumed by both humans and the computer program that the required condition holds. </w:t>
+        <w:t xml:space="preserve"> methods. The condition required is that in a game of tag, you only run from the person who is “it” and you only chase people if you are “it”. Whilst this is true in the rules of the game it is not necessarily true in life and often in tag the players may not know who is “it” and run from any other players. Therefore, a possible answer to the original question is that neither Ethan or Luke are “it”.  However, as we are given with the problem that either Ethan or Luke are “it”, it can be assumed by both humans and the computer program that the required condition holds. </w:t>
       </w:r>
     </w:p>
     <w:p/>
@@ -5172,7 +3960,19 @@
         <w:rPr>
           <w:rFonts w:ascii="Calibri" w:hAnsi="Calibri" w:cs="Calibri"/>
         </w:rPr>
-        <w:t>, it should be noted that the KRR approach as a whole is limited. Logic rules rarely correspond to human thought processes, and so a computer may appear to be ‘thinking’ like a human, but really be following none of the same processes (the human brain processes information in myriad ways, often building on experience and context</w:t>
+        <w:t xml:space="preserve">, it should be noted that the KRR approach as a whole is limited. Logic rules rarely correspond </w:t>
+      </w:r>
+      <w:r>
+        <w:rPr>
+          <w:rFonts w:ascii="Calibri" w:hAnsi="Calibri" w:cs="Calibri"/>
+        </w:rPr>
+        <w:t xml:space="preserve">well </w:t>
+      </w:r>
+      <w:r>
+        <w:rPr>
+          <w:rFonts w:ascii="Calibri" w:hAnsi="Calibri" w:cs="Calibri"/>
+        </w:rPr>
+        <w:t>to human thought processes, and so a computer may appear to be ‘thinking’ like a human, but really be following none of the same processes (the human brain processes information in myriad ways, often building on experience and context</w:t>
       </w:r>
       <w:r>
         <w:rPr>
@@ -5184,21 +3984,49 @@
         <w:rPr>
           <w:rFonts w:ascii="Calibri" w:hAnsi="Calibri" w:cs="Calibri"/>
         </w:rPr>
-        <w:t>) (</w:t>
-      </w:r>
-      <w:proofErr w:type="spellStart"/>
-      <w:r>
-        <w:rPr>
-          <w:rFonts w:ascii="Calibri" w:hAnsi="Calibri" w:cs="Calibri"/>
-        </w:rPr>
-        <w:t>Dranovsky</w:t>
-      </w:r>
-      <w:proofErr w:type="spellEnd"/>
-      <w:r>
-        <w:rPr>
-          <w:rFonts w:ascii="Calibri" w:hAnsi="Calibri" w:cs="Calibri"/>
-        </w:rPr>
-        <w:t xml:space="preserve"> A. 2011). Additionally, this approach is not generalisable from one rule to the next: a whole new set of rules is required for each Winograd schema, rendering this approach tedious and inefficient. </w:t>
+        <w:t>) (Dranovsky A. 2011</w:t>
+      </w:r>
+      <w:r>
+        <w:rPr>
+          <w:rFonts w:ascii="Calibri" w:hAnsi="Calibri" w:cs="Calibri"/>
+        </w:rPr>
+        <w:t xml:space="preserve">, </w:t>
+      </w:r>
+      <w:r>
+        <w:rPr>
+          <w:rFonts w:ascii="Calibri" w:hAnsi="Calibri" w:cs="Calibri"/>
+        </w:rPr>
+        <w:t>Davis E. and Marcus G. 2015</w:t>
+      </w:r>
+      <w:r>
+        <w:rPr>
+          <w:rFonts w:ascii="Calibri" w:hAnsi="Calibri" w:cs="Calibri"/>
+        </w:rPr>
+        <w:t>). Additionally, this approach is not generalisable from one rule to the next: a whole new set of rules is required for each Winograd schema, rendering this approach tedious and inefficient</w:t>
+      </w:r>
+      <w:r>
+        <w:rPr>
+          <w:rFonts w:ascii="Calibri" w:hAnsi="Calibri" w:cs="Calibri"/>
+        </w:rPr>
+        <w:t xml:space="preserve"> (</w:t>
+      </w:r>
+      <w:r>
+        <w:rPr>
+          <w:rFonts w:ascii="Calibri" w:hAnsi="Calibri" w:cs="Calibri"/>
+        </w:rPr>
+        <w:t>Davis E. and Marcus G. 2015</w:t>
+      </w:r>
+      <w:r>
+        <w:rPr>
+          <w:rFonts w:ascii="Calibri" w:hAnsi="Calibri" w:cs="Calibri"/>
+        </w:rPr>
+        <w:t>).</w:t>
+      </w:r>
+      <w:r>
+        <w:rPr>
+          <w:rFonts w:ascii="Calibri" w:hAnsi="Calibri" w:cs="Calibri"/>
+        </w:rPr>
+        <w:t xml:space="preserve"> </w:t>
       </w:r>
     </w:p>
     <w:p>
@@ -5308,21 +4136,19 @@
         <w:rPr>
           <w:rFonts w:ascii="Calibri" w:hAnsi="Calibri" w:cs="Calibri"/>
         </w:rPr>
-        <w:t xml:space="preserve"> may be able to achieve a higher level of accuracy by taking advantage of a large amount of online data for solving problems requiring </w:t>
-      </w:r>
-      <w:proofErr w:type="spellStart"/>
-      <w:r>
-        <w:rPr>
-          <w:rFonts w:ascii="Calibri" w:hAnsi="Calibri" w:cs="Calibri"/>
-        </w:rPr>
-        <w:t>commonsense</w:t>
-      </w:r>
-      <w:proofErr w:type="spellEnd"/>
-      <w:r>
-        <w:rPr>
-          <w:rFonts w:ascii="Calibri" w:hAnsi="Calibri" w:cs="Calibri"/>
-        </w:rPr>
-        <w:t xml:space="preserve"> knowledge; however, such techniques do not incorporate inference methodically like KRR techniques do and ha</w:t>
+        <w:t xml:space="preserve"> may be able to achieve a higher level of accuracy by taking advantage of a large amount of online data for solving problems requiring commonsense knowledge; however, such techniques do not incorporate inference methodically like KRR techniques do and </w:t>
+      </w:r>
+      <w:r>
+        <w:rPr>
+          <w:rFonts w:ascii="Calibri" w:hAnsi="Calibri" w:cs="Calibri"/>
+        </w:rPr>
+        <w:t xml:space="preserve">often </w:t>
+      </w:r>
+      <w:r>
+        <w:rPr>
+          <w:rFonts w:ascii="Calibri" w:hAnsi="Calibri" w:cs="Calibri"/>
+        </w:rPr>
+        <w:t>ha</w:t>
       </w:r>
       <w:r>
         <w:rPr>
@@ -5370,21 +4196,7 @@
         <w:rPr>
           <w:rFonts w:ascii="Calibri" w:hAnsi="Calibri" w:cs="Calibri"/>
         </w:rPr>
-        <w:t>, Richard-</w:t>
-      </w:r>
-      <w:proofErr w:type="spellStart"/>
-      <w:r>
-        <w:rPr>
-          <w:rFonts w:ascii="Calibri" w:hAnsi="Calibri" w:cs="Calibri"/>
-        </w:rPr>
-        <w:t>Bollans</w:t>
-      </w:r>
-      <w:proofErr w:type="spellEnd"/>
-      <w:r>
-        <w:rPr>
-          <w:rFonts w:ascii="Calibri" w:hAnsi="Calibri" w:cs="Calibri"/>
-        </w:rPr>
-        <w:t xml:space="preserve"> A. et al 2018</w:t>
+        <w:t>, Richard-Bollans A. et al 2018</w:t>
       </w:r>
       <w:r>
         <w:rPr>
@@ -5420,7 +4232,7 @@
         <w:rPr>
           <w:rFonts w:ascii="Calibri" w:hAnsi="Calibri" w:cs="Calibri"/>
         </w:rPr>
-        <w:t>Rahman, A. and Ng, V. 2012</w:t>
+        <w:t>Rahman A. and Ng V. 2012</w:t>
       </w:r>
       <w:r>
         <w:rPr>
@@ -5432,21 +4244,7 @@
         <w:rPr>
           <w:rFonts w:ascii="Calibri" w:hAnsi="Calibri" w:cs="Calibri"/>
         </w:rPr>
-        <w:t>Richard-</w:t>
-      </w:r>
-      <w:proofErr w:type="spellStart"/>
-      <w:r>
-        <w:rPr>
-          <w:rFonts w:ascii="Calibri" w:hAnsi="Calibri" w:cs="Calibri"/>
-        </w:rPr>
-        <w:t>Bollans</w:t>
-      </w:r>
-      <w:proofErr w:type="spellEnd"/>
-      <w:r>
-        <w:rPr>
-          <w:rFonts w:ascii="Calibri" w:hAnsi="Calibri" w:cs="Calibri"/>
-        </w:rPr>
-        <w:t xml:space="preserve"> A.</w:t>
+        <w:t>Richard-Bollans A.</w:t>
       </w:r>
       <w:r>
         <w:rPr>
@@ -5484,35 +4282,7 @@
         <w:rPr>
           <w:rFonts w:ascii="Calibri" w:hAnsi="Calibri" w:cs="Calibri"/>
         </w:rPr>
-        <w:t xml:space="preserve">Bailey, D., Harrison, A., </w:t>
-      </w:r>
-      <w:proofErr w:type="spellStart"/>
-      <w:r>
-        <w:rPr>
-          <w:rFonts w:ascii="Calibri" w:hAnsi="Calibri" w:cs="Calibri"/>
-        </w:rPr>
-        <w:t>Lierler</w:t>
-      </w:r>
-      <w:proofErr w:type="spellEnd"/>
-      <w:r>
-        <w:rPr>
-          <w:rFonts w:ascii="Calibri" w:hAnsi="Calibri" w:cs="Calibri"/>
-        </w:rPr>
-        <w:t xml:space="preserve">, Y., </w:t>
-      </w:r>
-      <w:proofErr w:type="spellStart"/>
-      <w:r>
-        <w:rPr>
-          <w:rFonts w:ascii="Calibri" w:hAnsi="Calibri" w:cs="Calibri"/>
-        </w:rPr>
-        <w:t>Lifschitz</w:t>
-      </w:r>
-      <w:proofErr w:type="spellEnd"/>
-      <w:r>
-        <w:rPr>
-          <w:rFonts w:ascii="Calibri" w:hAnsi="Calibri" w:cs="Calibri"/>
-        </w:rPr>
-        <w:t xml:space="preserve">, V. and Michael, J. 2015. The Winograd Schema Challenge and Reasoning About Correlation. </w:t>
+        <w:t xml:space="preserve">Bailey, D., Harrison, A., Lierler, Y., Lifschitz, V. and Michael, J. 2015. The Winograd Schema Challenge and Reasoning About Correlation. </w:t>
       </w:r>
       <w:r>
         <w:rPr>
@@ -5526,107 +4296,48 @@
           <w:i/>
           <w:iCs/>
         </w:rPr>
-        <w:t xml:space="preserve">Working Notes of the Symposium on Logical Formalizations of </w:t>
-      </w:r>
-      <w:proofErr w:type="spellStart"/>
-      <w:r>
-        <w:rPr>
-          <w:rFonts w:ascii="Calibri" w:hAnsi="Calibri" w:cs="Calibri"/>
-          <w:i/>
-          <w:iCs/>
-        </w:rPr>
-        <w:t>Commonsense</w:t>
-      </w:r>
-      <w:proofErr w:type="spellEnd"/>
-      <w:r>
-        <w:rPr>
-          <w:rFonts w:ascii="Calibri" w:hAnsi="Calibri" w:cs="Calibri"/>
-          <w:i/>
-          <w:iCs/>
-        </w:rPr>
-        <w:t xml:space="preserve"> Reasoning.</w:t>
-      </w:r>
-    </w:p>
-    <w:p>
-      <w:pPr>
-        <w:rPr>
-          <w:rFonts w:ascii="Calibri" w:hAnsi="Calibri" w:cs="Calibri"/>
-        </w:rPr>
-      </w:pPr>
-    </w:p>
-    <w:p>
-      <w:pPr>
-        <w:rPr>
-          <w:rFonts w:ascii="Calibri" w:hAnsi="Calibri" w:cs="Calibri"/>
-        </w:rPr>
-      </w:pPr>
-      <w:r>
-        <w:rPr>
-          <w:rFonts w:ascii="Calibri" w:hAnsi="Calibri" w:cs="Calibri"/>
-        </w:rPr>
-        <w:t xml:space="preserve">Davis, E. and Marcus, G. 2015. </w:t>
-      </w:r>
-      <w:proofErr w:type="spellStart"/>
-      <w:r>
-        <w:rPr>
-          <w:rFonts w:ascii="Calibri" w:hAnsi="Calibri" w:cs="Calibri"/>
-        </w:rPr>
-        <w:t>Commonsense</w:t>
-      </w:r>
-      <w:proofErr w:type="spellEnd"/>
-      <w:r>
-        <w:rPr>
-          <w:rFonts w:ascii="Calibri" w:hAnsi="Calibri" w:cs="Calibri"/>
-        </w:rPr>
-        <w:t xml:space="preserve"> reasoning and </w:t>
-      </w:r>
-      <w:proofErr w:type="spellStart"/>
-      <w:r>
-        <w:rPr>
-          <w:rFonts w:ascii="Calibri" w:hAnsi="Calibri" w:cs="Calibri"/>
-        </w:rPr>
-        <w:t>commonsense</w:t>
-      </w:r>
-      <w:proofErr w:type="spellEnd"/>
-      <w:r>
-        <w:rPr>
-          <w:rFonts w:ascii="Calibri" w:hAnsi="Calibri" w:cs="Calibri"/>
-        </w:rPr>
-        <w:t xml:space="preserve"> knowledge in artificial intelligence. Communications of the ACM. 58(9), pp.92-103.</w:t>
-      </w:r>
-    </w:p>
-    <w:p>
-      <w:pPr>
-        <w:rPr>
-          <w:rFonts w:ascii="Calibri" w:hAnsi="Calibri" w:cs="Calibri"/>
-        </w:rPr>
-      </w:pPr>
-    </w:p>
-    <w:p>
-      <w:pPr>
-        <w:rPr>
-          <w:rFonts w:ascii="Calibri" w:hAnsi="Calibri" w:cs="Calibri"/>
-        </w:rPr>
-      </w:pPr>
-      <w:r>
-        <w:rPr>
-          <w:rFonts w:ascii="Calibri" w:hAnsi="Calibri" w:cs="Calibri"/>
-        </w:rPr>
-        <w:t xml:space="preserve">Isaak, N. and Michael, L. 2020. </w:t>
-      </w:r>
-      <w:proofErr w:type="spellStart"/>
-      <w:r>
-        <w:rPr>
-          <w:rFonts w:ascii="Calibri" w:hAnsi="Calibri" w:cs="Calibri"/>
-        </w:rPr>
-        <w:t>Winventor</w:t>
-      </w:r>
-      <w:proofErr w:type="spellEnd"/>
-      <w:r>
-        <w:rPr>
-          <w:rFonts w:ascii="Calibri" w:hAnsi="Calibri" w:cs="Calibri"/>
-        </w:rPr>
-        <w:t>: A Machine-driven Approach for the Development of Winograd Schemas.</w:t>
+        <w:t>Working Notes of the Symposium on Logical Formalizations of Commonsense Reasoning.</w:t>
+      </w:r>
+    </w:p>
+    <w:p>
+      <w:pPr>
+        <w:rPr>
+          <w:rFonts w:ascii="Calibri" w:hAnsi="Calibri" w:cs="Calibri"/>
+        </w:rPr>
+      </w:pPr>
+    </w:p>
+    <w:p>
+      <w:pPr>
+        <w:rPr>
+          <w:rFonts w:ascii="Calibri" w:hAnsi="Calibri" w:cs="Calibri"/>
+        </w:rPr>
+      </w:pPr>
+      <w:r>
+        <w:rPr>
+          <w:rFonts w:ascii="Calibri" w:hAnsi="Calibri" w:cs="Calibri"/>
+        </w:rPr>
+        <w:t>Davis, E. and Marcus, G. 2015. Commonsense reasoning and commonsense knowledge in artificial intelligence. Communications of the ACM. 58(9), pp.92-103.</w:t>
+      </w:r>
+    </w:p>
+    <w:p>
+      <w:pPr>
+        <w:rPr>
+          <w:rFonts w:ascii="Calibri" w:hAnsi="Calibri" w:cs="Calibri"/>
+        </w:rPr>
+      </w:pPr>
+    </w:p>
+    <w:p>
+      <w:pPr>
+        <w:rPr>
+          <w:rFonts w:ascii="Calibri" w:hAnsi="Calibri" w:cs="Calibri"/>
+        </w:rPr>
+      </w:pPr>
+      <w:r>
+        <w:rPr>
+          <w:rFonts w:ascii="Calibri" w:hAnsi="Calibri" w:cs="Calibri"/>
+        </w:rPr>
+        <w:lastRenderedPageBreak/>
+        <w:t>Isaak, N. and Michael, L. 2020. Winventor: A Machine-driven Approach for the Development of Winograd Schemas.</w:t>
       </w:r>
     </w:p>
     <w:p>
@@ -5666,131 +4377,47 @@
         <w:rPr>
           <w:rFonts w:ascii="Calibri" w:hAnsi="Calibri" w:cs="Calibri"/>
         </w:rPr>
-        <w:t xml:space="preserve">Neufeld, E. and </w:t>
-      </w:r>
-      <w:proofErr w:type="spellStart"/>
-      <w:r>
-        <w:rPr>
-          <w:rFonts w:ascii="Calibri" w:hAnsi="Calibri" w:cs="Calibri"/>
-        </w:rPr>
-        <w:t>Finnestad</w:t>
-      </w:r>
-      <w:proofErr w:type="spellEnd"/>
-      <w:r>
-        <w:rPr>
-          <w:rFonts w:ascii="Calibri" w:hAnsi="Calibri" w:cs="Calibri"/>
-        </w:rPr>
-        <w:t xml:space="preserve">, S. 2020. In </w:t>
-      </w:r>
-      <w:proofErr w:type="spellStart"/>
-      <w:r>
-        <w:rPr>
-          <w:rFonts w:ascii="Calibri" w:hAnsi="Calibri" w:cs="Calibri"/>
-        </w:rPr>
-        <w:t>defense</w:t>
-      </w:r>
-      <w:proofErr w:type="spellEnd"/>
-      <w:r>
-        <w:rPr>
-          <w:rFonts w:ascii="Calibri" w:hAnsi="Calibri" w:cs="Calibri"/>
-        </w:rPr>
-        <w:t xml:space="preserve"> of the Turing test. Ai &amp; Society. 35(4), pp.819-827.</w:t>
-      </w:r>
-    </w:p>
-    <w:p>
-      <w:pPr>
-        <w:rPr>
-          <w:rFonts w:ascii="Calibri" w:hAnsi="Calibri" w:cs="Calibri"/>
-        </w:rPr>
-      </w:pPr>
-    </w:p>
-    <w:p>
-      <w:pPr>
-        <w:rPr>
-          <w:rFonts w:ascii="Calibri" w:hAnsi="Calibri" w:cs="Calibri"/>
-        </w:rPr>
-      </w:pPr>
-      <w:r>
-        <w:rPr>
-          <w:rFonts w:ascii="Calibri" w:hAnsi="Calibri" w:cs="Calibri"/>
-        </w:rPr>
-        <w:t>Richard-</w:t>
-      </w:r>
-      <w:proofErr w:type="spellStart"/>
-      <w:r>
-        <w:rPr>
-          <w:rFonts w:ascii="Calibri" w:hAnsi="Calibri" w:cs="Calibri"/>
-        </w:rPr>
-        <w:t>Bollans</w:t>
-      </w:r>
-      <w:proofErr w:type="spellEnd"/>
-      <w:r>
-        <w:rPr>
-          <w:rFonts w:ascii="Calibri" w:hAnsi="Calibri" w:cs="Calibri"/>
-        </w:rPr>
-        <w:t xml:space="preserve">, A., Alvarez, L.G. and Cohn, A.G. 2018. The Role of Pragmatics in Solving the Winograd Schema Challenge. Proceedings of the Thirteenth International Symposium on </w:t>
-      </w:r>
-      <w:proofErr w:type="spellStart"/>
-      <w:r>
-        <w:rPr>
-          <w:rFonts w:ascii="Calibri" w:hAnsi="Calibri" w:cs="Calibri"/>
-        </w:rPr>
-        <w:t>Commonsense</w:t>
-      </w:r>
-      <w:proofErr w:type="spellEnd"/>
-      <w:r>
-        <w:rPr>
-          <w:rFonts w:ascii="Calibri" w:hAnsi="Calibri" w:cs="Calibri"/>
-        </w:rPr>
-        <w:t xml:space="preserve"> Reasoning (</w:t>
-      </w:r>
-      <w:proofErr w:type="spellStart"/>
-      <w:r>
-        <w:rPr>
-          <w:rFonts w:ascii="Calibri" w:hAnsi="Calibri" w:cs="Calibri"/>
-        </w:rPr>
-        <w:t>Commonsense</w:t>
-      </w:r>
-      <w:proofErr w:type="spellEnd"/>
-      <w:r>
-        <w:rPr>
-          <w:rFonts w:ascii="Calibri" w:hAnsi="Calibri" w:cs="Calibri"/>
-        </w:rPr>
-        <w:t xml:space="preserve"> 2017).</w:t>
-      </w:r>
-    </w:p>
-    <w:p>
-      <w:pPr>
-        <w:rPr>
-          <w:rFonts w:ascii="Calibri" w:hAnsi="Calibri" w:cs="Calibri"/>
-        </w:rPr>
-      </w:pPr>
-    </w:p>
-    <w:p>
-      <w:pPr>
-        <w:rPr>
-          <w:rFonts w:ascii="Calibri" w:hAnsi="Calibri" w:cs="Calibri"/>
-        </w:rPr>
-      </w:pPr>
-      <w:r>
-        <w:rPr>
-          <w:rFonts w:ascii="Calibri" w:hAnsi="Calibri" w:cs="Calibri"/>
-        </w:rPr>
-        <w:t xml:space="preserve">Sharma, A. 2019. Using Answer Set Programming for </w:t>
-      </w:r>
-      <w:proofErr w:type="spellStart"/>
-      <w:r>
-        <w:rPr>
-          <w:rFonts w:ascii="Calibri" w:hAnsi="Calibri" w:cs="Calibri"/>
-        </w:rPr>
-        <w:t>Commonsense</w:t>
-      </w:r>
-      <w:proofErr w:type="spellEnd"/>
-      <w:r>
-        <w:rPr>
-          <w:rFonts w:ascii="Calibri" w:hAnsi="Calibri" w:cs="Calibri"/>
-        </w:rPr>
-        <w:t xml:space="preserve"> Reasoning in the Winograd Schema Challenge. Theory and Practice of Logic Programming. 19(5-6), pp.1021-1037.</w:t>
+        <w:t>Neufeld, E. and Finnestad, S. 2020. In defense of the Turing test. Ai &amp; Society. 35(4), pp.819-827.</w:t>
+      </w:r>
+    </w:p>
+    <w:p>
+      <w:pPr>
+        <w:rPr>
+          <w:rFonts w:ascii="Calibri" w:hAnsi="Calibri" w:cs="Calibri"/>
+        </w:rPr>
+      </w:pPr>
+    </w:p>
+    <w:p>
+      <w:pPr>
+        <w:rPr>
+          <w:rFonts w:ascii="Calibri" w:hAnsi="Calibri" w:cs="Calibri"/>
+        </w:rPr>
+      </w:pPr>
+      <w:r>
+        <w:rPr>
+          <w:rFonts w:ascii="Calibri" w:hAnsi="Calibri" w:cs="Calibri"/>
+        </w:rPr>
+        <w:t>Richard-Bollans, A., Alvarez, L.G. and Cohn, A.G. 2018. The Role of Pragmatics in Solving the Winograd Schema Challenge. Proceedings of the Thirteenth International Symposium on Commonsense Reasoning (Commonsense 2017).</w:t>
+      </w:r>
+    </w:p>
+    <w:p>
+      <w:pPr>
+        <w:rPr>
+          <w:rFonts w:ascii="Calibri" w:hAnsi="Calibri" w:cs="Calibri"/>
+        </w:rPr>
+      </w:pPr>
+    </w:p>
+    <w:p>
+      <w:pPr>
+        <w:rPr>
+          <w:rFonts w:ascii="Calibri" w:hAnsi="Calibri" w:cs="Calibri"/>
+        </w:rPr>
+      </w:pPr>
+      <w:r>
+        <w:rPr>
+          <w:rFonts w:ascii="Calibri" w:hAnsi="Calibri" w:cs="Calibri"/>
+        </w:rPr>
+        <w:t>Sharma, A. 2019. Using Answer Set Programming for Commonsense Reasoning in the Winograd Schema Challenge. Theory and Practice of Logic Programming. 19(5-6), pp.1021-1037.</w:t>
       </w:r>
     </w:p>
     <w:p>

</xml_diff>

<commit_message>
Added missing word counts
</commit_message>
<xml_diff>
--- a/KRR_3_Draft_1.docx
+++ b/KRR_3_Draft_1.docx
@@ -15,6 +15,7 @@
           <w:docPartUnique/>
         </w:docPartObj>
       </w:sdtPr>
+      <w:sdtEndPr/>
       <w:sdtContent>
         <w:p/>
         <w:p>
@@ -253,6 +254,7 @@
                                     <w:dataBinding w:prefixMappings="xmlns:ns0='http://purl.org/dc/elements/1.1/' xmlns:ns1='http://schemas.openxmlformats.org/package/2006/metadata/core-properties' " w:xpath="/ns1:coreProperties[1]/ns0:title[1]" w:storeItemID="{6C3C8BC8-F283-45AE-878A-BAB7291924A1}"/>
                                     <w:text/>
                                   </w:sdtPr>
+                                  <w:sdtEndPr/>
                                   <w:sdtContent>
                                     <w:r>
                                       <w:rPr>
@@ -339,6 +341,7 @@
                               <w:dataBinding w:prefixMappings="xmlns:ns0='http://purl.org/dc/elements/1.1/' xmlns:ns1='http://schemas.openxmlformats.org/package/2006/metadata/core-properties' " w:xpath="/ns1:coreProperties[1]/ns0:title[1]" w:storeItemID="{6C3C8BC8-F283-45AE-878A-BAB7291924A1}"/>
                               <w:text/>
                             </w:sdtPr>
+                            <w:sdtEndPr/>
                             <w:sdtContent>
                               <w:r>
                                 <w:rPr>
@@ -489,6 +492,7 @@
                                       <w:calendar w:val="gregorian"/>
                                     </w:date>
                                   </w:sdtPr>
+                                  <w:sdtEndPr/>
                                   <w:sdtContent>
                                     <w:r>
                                       <w:rPr>
@@ -565,6 +569,7 @@
                                 <w:calendar w:val="gregorian"/>
                               </w:date>
                             </w:sdtPr>
+                            <w:sdtEndPr/>
                             <w:sdtContent>
                               <w:r>
                                 <w:rPr>
@@ -898,21 +903,7 @@
         <w:rPr>
           <w:rFonts w:ascii="Calibri" w:hAnsi="Calibri" w:cs="Calibri"/>
         </w:rPr>
-        <w:t xml:space="preserve">Neufeld E. and </w:t>
-      </w:r>
-      <w:proofErr w:type="spellStart"/>
-      <w:r>
-        <w:rPr>
-          <w:rFonts w:ascii="Calibri" w:hAnsi="Calibri" w:cs="Calibri"/>
-        </w:rPr>
-        <w:t>Finnestad</w:t>
-      </w:r>
-      <w:proofErr w:type="spellEnd"/>
-      <w:r>
-        <w:rPr>
-          <w:rFonts w:ascii="Calibri" w:hAnsi="Calibri" w:cs="Calibri"/>
-        </w:rPr>
-        <w:t xml:space="preserve"> S. 2020</w:t>
+        <w:t>Neufeld E. and Finnestad S. 2020</w:t>
       </w:r>
       <w:r>
         <w:rPr>
@@ -1014,21 +1005,7 @@
         <w:rPr>
           <w:rFonts w:ascii="Calibri" w:hAnsi="Calibri" w:cs="Calibri"/>
         </w:rPr>
-        <w:t xml:space="preserve">Neufeld E. and </w:t>
-      </w:r>
-      <w:proofErr w:type="spellStart"/>
-      <w:r>
-        <w:rPr>
-          <w:rFonts w:ascii="Calibri" w:hAnsi="Calibri" w:cs="Calibri"/>
-        </w:rPr>
-        <w:t>Finnestad</w:t>
-      </w:r>
-      <w:proofErr w:type="spellEnd"/>
-      <w:r>
-        <w:rPr>
-          <w:rFonts w:ascii="Calibri" w:hAnsi="Calibri" w:cs="Calibri"/>
-        </w:rPr>
-        <w:t xml:space="preserve"> S. 2020</w:t>
+        <w:t>Neufeld E. and Finnestad S. 2020</w:t>
       </w:r>
       <w:r>
         <w:rPr>
@@ -1056,7 +1033,6 @@
         </w:rPr>
         <w:t>One of the main arguments as to why it can be considered an improvement on the Turing Test is that it doesn’t rely on conversation, which can easily be adapted, and, for a machine to participate in, requires a high level of deception and a fabrication of character (</w:t>
       </w:r>
-      <w:proofErr w:type="gramStart"/>
       <w:r>
         <w:rPr>
           <w:rFonts w:ascii="Calibri" w:hAnsi="Calibri" w:cs="Calibri"/>
@@ -1075,7 +1051,6 @@
         </w:rPr>
         <w:t>H.J.</w:t>
       </w:r>
-      <w:proofErr w:type="gramEnd"/>
       <w:r>
         <w:rPr>
           <w:rFonts w:ascii="Calibri" w:hAnsi="Calibri" w:cs="Calibri"/>
@@ -1504,21 +1479,7 @@
         <w:rPr>
           <w:rFonts w:ascii="Calibri" w:hAnsi="Calibri" w:cs="Calibri"/>
         </w:rPr>
-        <w:t xml:space="preserve">Neufeld E. and </w:t>
-      </w:r>
-      <w:proofErr w:type="spellStart"/>
-      <w:r>
-        <w:rPr>
-          <w:rFonts w:ascii="Calibri" w:hAnsi="Calibri" w:cs="Calibri"/>
-        </w:rPr>
-        <w:t>Finnestad</w:t>
-      </w:r>
-      <w:proofErr w:type="spellEnd"/>
-      <w:r>
-        <w:rPr>
-          <w:rFonts w:ascii="Calibri" w:hAnsi="Calibri" w:cs="Calibri"/>
-        </w:rPr>
-        <w:t xml:space="preserve"> S. 2020</w:t>
+        <w:t>Neufeld E. and Finnestad S. 2020</w:t>
       </w:r>
       <w:r>
         <w:rPr>
@@ -1542,21 +1503,7 @@
         <w:rPr>
           <w:rFonts w:ascii="Calibri" w:hAnsi="Calibri" w:cs="Calibri"/>
         </w:rPr>
-        <w:t>Richard-</w:t>
-      </w:r>
-      <w:proofErr w:type="spellStart"/>
-      <w:r>
-        <w:rPr>
-          <w:rFonts w:ascii="Calibri" w:hAnsi="Calibri" w:cs="Calibri"/>
-        </w:rPr>
-        <w:t>Bollans</w:t>
-      </w:r>
-      <w:proofErr w:type="spellEnd"/>
-      <w:r>
-        <w:rPr>
-          <w:rFonts w:ascii="Calibri" w:hAnsi="Calibri" w:cs="Calibri"/>
-        </w:rPr>
-        <w:t xml:space="preserve"> A.</w:t>
+        <w:t>Richard-Bollans A.</w:t>
       </w:r>
       <w:r>
         <w:rPr>
@@ -1656,21 +1603,7 @@
         <w:rPr>
           <w:rFonts w:ascii="Calibri" w:hAnsi="Calibri" w:cs="Calibri"/>
         </w:rPr>
-        <w:t>Richard-</w:t>
-      </w:r>
-      <w:proofErr w:type="spellStart"/>
-      <w:r>
-        <w:rPr>
-          <w:rFonts w:ascii="Calibri" w:hAnsi="Calibri" w:cs="Calibri"/>
-        </w:rPr>
-        <w:t>Bollans</w:t>
-      </w:r>
-      <w:proofErr w:type="spellEnd"/>
-      <w:r>
-        <w:rPr>
-          <w:rFonts w:ascii="Calibri" w:hAnsi="Calibri" w:cs="Calibri"/>
-        </w:rPr>
-        <w:t xml:space="preserve"> A.</w:t>
+        <w:t>Richard-Bollans A.</w:t>
       </w:r>
       <w:r>
         <w:rPr>
@@ -1694,21 +1627,7 @@
         <w:rPr>
           <w:rFonts w:ascii="Calibri" w:hAnsi="Calibri" w:cs="Calibri"/>
         </w:rPr>
-        <w:t>Richard-</w:t>
-      </w:r>
-      <w:proofErr w:type="spellStart"/>
-      <w:r>
-        <w:rPr>
-          <w:rFonts w:ascii="Calibri" w:hAnsi="Calibri" w:cs="Calibri"/>
-        </w:rPr>
-        <w:t>Bollans</w:t>
-      </w:r>
-      <w:proofErr w:type="spellEnd"/>
-      <w:r>
-        <w:rPr>
-          <w:rFonts w:ascii="Calibri" w:hAnsi="Calibri" w:cs="Calibri"/>
-        </w:rPr>
-        <w:t xml:space="preserve"> A.</w:t>
+        <w:t>Richard-Bollans A.</w:t>
       </w:r>
       <w:r>
         <w:rPr>
@@ -3623,19 +3542,11 @@
       <w:r>
         <w:t xml:space="preserve"> (</w:t>
       </w:r>
-      <w:proofErr w:type="spellStart"/>
-      <w:r>
-        <w:rPr>
-          <w:rFonts w:ascii="Calibri" w:hAnsi="Calibri" w:cs="Calibri"/>
-        </w:rPr>
-        <w:t>Grosan</w:t>
-      </w:r>
-      <w:proofErr w:type="spellEnd"/>
-      <w:r>
-        <w:rPr>
-          <w:rFonts w:ascii="Calibri" w:hAnsi="Calibri" w:cs="Calibri"/>
-        </w:rPr>
-        <w:t xml:space="preserve"> C. and Abraham A. 2011</w:t>
+      <w:r>
+        <w:rPr>
+          <w:rFonts w:ascii="Calibri" w:hAnsi="Calibri" w:cs="Calibri"/>
+        </w:rPr>
+        <w:t>Grosan C. and Abraham A. 2011</w:t>
       </w:r>
       <w:r>
         <w:rPr>
@@ -3680,18 +3591,8 @@
       <w:pPr>
         <w:jc w:val="center"/>
       </w:pPr>
-      <w:proofErr w:type="spellStart"/>
-      <w:proofErr w:type="gramStart"/>
-      <w:r>
-        <w:t>IsColour</w:t>
-      </w:r>
-      <w:proofErr w:type="spellEnd"/>
-      <w:r>
-        <w:t>(</w:t>
-      </w:r>
-      <w:proofErr w:type="gramEnd"/>
-      <w:r>
-        <w:t>Lemon, Yellow)</w:t>
+      <w:r>
+        <w:t>IsColour(Lemon, Yellow)</w:t>
       </w:r>
     </w:p>
     <w:p>
@@ -3709,27 +3610,11 @@
           <w:rFonts w:ascii="AppleSystemUIFont" w:hAnsi="AppleSystemUIFont" w:cs="AppleSystemUIFont"/>
         </w:rPr>
       </w:pPr>
-      <w:proofErr w:type="spellStart"/>
-      <w:proofErr w:type="gramStart"/>
-      <w:r>
-        <w:rPr>
-          <w:rFonts w:ascii="AppleSystemUIFont" w:hAnsi="AppleSystemUIFont" w:cs="AppleSystemUIFont"/>
-        </w:rPr>
-        <w:t>IsShape</w:t>
-      </w:r>
-      <w:proofErr w:type="spellEnd"/>
-      <w:r>
-        <w:rPr>
-          <w:rFonts w:ascii="AppleSystemUIFont" w:hAnsi="AppleSystemUIFont" w:cs="AppleSystemUIFont"/>
-        </w:rPr>
-        <w:t>(</w:t>
-      </w:r>
-      <w:proofErr w:type="gramEnd"/>
-      <w:r>
-        <w:rPr>
-          <w:rFonts w:ascii="AppleSystemUIFont" w:hAnsi="AppleSystemUIFont" w:cs="AppleSystemUIFont"/>
-        </w:rPr>
-        <w:t>Lemon, Oval)</w:t>
+      <w:r>
+        <w:rPr>
+          <w:rFonts w:ascii="AppleSystemUIFont" w:hAnsi="AppleSystemUIFont" w:cs="AppleSystemUIFont"/>
+        </w:rPr>
+        <w:t>IsShape(Lemon, Oval)</w:t>
       </w:r>
     </w:p>
     <w:p>
@@ -3744,27 +3629,11 @@
           <w:rFonts w:ascii="AppleSystemUIFont" w:hAnsi="AppleSystemUIFont" w:cs="AppleSystemUIFont"/>
         </w:rPr>
       </w:pPr>
-      <w:proofErr w:type="spellStart"/>
-      <w:proofErr w:type="gramStart"/>
-      <w:r>
-        <w:rPr>
-          <w:rFonts w:ascii="AppleSystemUIFont" w:hAnsi="AppleSystemUIFont" w:cs="AppleSystemUIFont"/>
-        </w:rPr>
-        <w:t>IsLength</w:t>
-      </w:r>
-      <w:proofErr w:type="spellEnd"/>
-      <w:r>
-        <w:rPr>
-          <w:rFonts w:ascii="AppleSystemUIFont" w:hAnsi="AppleSystemUIFont" w:cs="AppleSystemUIFont"/>
-        </w:rPr>
-        <w:t>(</w:t>
-      </w:r>
-      <w:proofErr w:type="gramEnd"/>
-      <w:r>
-        <w:rPr>
-          <w:rFonts w:ascii="AppleSystemUIFont" w:hAnsi="AppleSystemUIFont" w:cs="AppleSystemUIFont"/>
-        </w:rPr>
-        <w:t>Lemon, Short)</w:t>
+      <w:r>
+        <w:rPr>
+          <w:rFonts w:ascii="AppleSystemUIFont" w:hAnsi="AppleSystemUIFont" w:cs="AppleSystemUIFont"/>
+        </w:rPr>
+        <w:t>IsLength(Lemon, Short)</w:t>
       </w:r>
     </w:p>
     <w:p>
@@ -3782,27 +3651,11 @@
           <w:rFonts w:ascii="AppleSystemUIFont" w:hAnsi="AppleSystemUIFont" w:cs="AppleSystemUIFont"/>
         </w:rPr>
       </w:pPr>
-      <w:proofErr w:type="spellStart"/>
-      <w:proofErr w:type="gramStart"/>
-      <w:r>
-        <w:rPr>
-          <w:rFonts w:ascii="AppleSystemUIFont" w:hAnsi="AppleSystemUIFont" w:cs="AppleSystemUIFont"/>
-        </w:rPr>
-        <w:t>IsDepth</w:t>
-      </w:r>
-      <w:proofErr w:type="spellEnd"/>
-      <w:r>
-        <w:rPr>
-          <w:rFonts w:ascii="AppleSystemUIFont" w:hAnsi="AppleSystemUIFont" w:cs="AppleSystemUIFont"/>
-        </w:rPr>
-        <w:t>(</w:t>
-      </w:r>
-      <w:proofErr w:type="gramEnd"/>
-      <w:r>
-        <w:rPr>
-          <w:rFonts w:ascii="AppleSystemUIFont" w:hAnsi="AppleSystemUIFont" w:cs="AppleSystemUIFont"/>
-        </w:rPr>
-        <w:t>Lemon, Thick)</w:t>
+      <w:r>
+        <w:rPr>
+          <w:rFonts w:ascii="AppleSystemUIFont" w:hAnsi="AppleSystemUIFont" w:cs="AppleSystemUIFont"/>
+        </w:rPr>
+        <w:t>IsDepth(Lemon, Thick)</w:t>
       </w:r>
     </w:p>
     <w:p>
@@ -3820,27 +3673,11 @@
           <w:rFonts w:ascii="AppleSystemUIFont" w:hAnsi="AppleSystemUIFont" w:cs="AppleSystemUIFont"/>
         </w:rPr>
       </w:pPr>
-      <w:proofErr w:type="spellStart"/>
-      <w:proofErr w:type="gramStart"/>
-      <w:r>
-        <w:rPr>
-          <w:rFonts w:ascii="AppleSystemUIFont" w:hAnsi="AppleSystemUIFont" w:cs="AppleSystemUIFont"/>
-        </w:rPr>
-        <w:t>IsWidth</w:t>
-      </w:r>
-      <w:proofErr w:type="spellEnd"/>
-      <w:r>
-        <w:rPr>
-          <w:rFonts w:ascii="AppleSystemUIFont" w:hAnsi="AppleSystemUIFont" w:cs="AppleSystemUIFont"/>
-        </w:rPr>
-        <w:t>(</w:t>
-      </w:r>
-      <w:proofErr w:type="gramEnd"/>
-      <w:r>
-        <w:rPr>
-          <w:rFonts w:ascii="AppleSystemUIFont" w:hAnsi="AppleSystemUIFont" w:cs="AppleSystemUIFont"/>
-        </w:rPr>
-        <w:t>Lemon, Wide)</w:t>
+      <w:r>
+        <w:rPr>
+          <w:rFonts w:ascii="AppleSystemUIFont" w:hAnsi="AppleSystemUIFont" w:cs="AppleSystemUIFont"/>
+        </w:rPr>
+        <w:t>IsWidth(Lemon, Wide)</w:t>
       </w:r>
     </w:p>
     <w:p>
@@ -3861,27 +3698,11 @@
           <w:rFonts w:ascii="AppleSystemUIFont" w:hAnsi="AppleSystemUIFont" w:cs="AppleSystemUIFont"/>
         </w:rPr>
       </w:pPr>
-      <w:proofErr w:type="spellStart"/>
-      <w:proofErr w:type="gramStart"/>
-      <w:r>
-        <w:rPr>
-          <w:rFonts w:ascii="AppleSystemUIFont" w:hAnsi="AppleSystemUIFont" w:cs="AppleSystemUIFont"/>
-        </w:rPr>
-        <w:t>IsPlural</w:t>
-      </w:r>
-      <w:proofErr w:type="spellEnd"/>
-      <w:r>
-        <w:rPr>
-          <w:rFonts w:ascii="AppleSystemUIFont" w:hAnsi="AppleSystemUIFont" w:cs="AppleSystemUIFont"/>
-        </w:rPr>
-        <w:t>(</w:t>
-      </w:r>
-      <w:proofErr w:type="gramEnd"/>
-      <w:r>
-        <w:rPr>
-          <w:rFonts w:ascii="AppleSystemUIFont" w:hAnsi="AppleSystemUIFont" w:cs="AppleSystemUIFont"/>
-        </w:rPr>
-        <w:t>Lemons, Lemon)</w:t>
+      <w:r>
+        <w:rPr>
+          <w:rFonts w:ascii="AppleSystemUIFont" w:hAnsi="AppleSystemUIFont" w:cs="AppleSystemUIFont"/>
+        </w:rPr>
+        <w:t>IsPlural(Lemons, Lemon)</w:t>
       </w:r>
     </w:p>
     <w:p>
@@ -3951,19 +3772,11 @@
           <w:rFonts w:ascii="AppleSystemUIFont" w:hAnsi="AppleSystemUIFont" w:cs="AppleSystemUIFont"/>
         </w:rPr>
       </w:pPr>
-      <w:proofErr w:type="gramStart"/>
-      <w:r>
-        <w:rPr>
-          <w:rFonts w:ascii="AppleSystemUIFont" w:hAnsi="AppleSystemUIFont" w:cs="AppleSystemUIFont"/>
-        </w:rPr>
-        <w:t>First</w:t>
-      </w:r>
-      <w:proofErr w:type="gramEnd"/>
-      <w:r>
-        <w:rPr>
-          <w:rFonts w:ascii="AppleSystemUIFont" w:hAnsi="AppleSystemUIFont" w:cs="AppleSystemUIFont"/>
-        </w:rPr>
-        <w:t xml:space="preserve"> we need to represent the objects </w:t>
+      <w:r>
+        <w:rPr>
+          <w:rFonts w:ascii="AppleSystemUIFont" w:hAnsi="AppleSystemUIFont" w:cs="AppleSystemUIFont"/>
+        </w:rPr>
+        <w:t xml:space="preserve">First we need to represent the objects </w:t>
       </w:r>
       <w:r>
         <w:rPr>
@@ -3994,19 +3807,11 @@
           <w:rFonts w:ascii="AppleSystemUIFont" w:hAnsi="AppleSystemUIFont" w:cs="AppleSystemUIFont"/>
         </w:rPr>
       </w:pPr>
-      <w:proofErr w:type="gramStart"/>
-      <w:r>
-        <w:rPr>
-          <w:rFonts w:ascii="AppleSystemUIFont" w:hAnsi="AppleSystemUIFont" w:cs="AppleSystemUIFont"/>
-        </w:rPr>
-        <w:t>Paint(</w:t>
-      </w:r>
-      <w:proofErr w:type="gramEnd"/>
-      <w:r>
-        <w:rPr>
-          <w:rFonts w:ascii="AppleSystemUIFont" w:hAnsi="AppleSystemUIFont" w:cs="AppleSystemUIFont"/>
-        </w:rPr>
-        <w:t>Orchard)</w:t>
+      <w:r>
+        <w:rPr>
+          <w:rFonts w:ascii="AppleSystemUIFont" w:hAnsi="AppleSystemUIFont" w:cs="AppleSystemUIFont"/>
+        </w:rPr>
+        <w:t>Paint(Orchard)</w:t>
       </w:r>
     </w:p>
     <w:p>
@@ -4024,33 +3829,11 @@
           <w:rFonts w:ascii="AppleSystemUIFont" w:hAnsi="AppleSystemUIFont" w:cs="AppleSystemUIFont"/>
         </w:rPr>
       </w:pPr>
-      <w:proofErr w:type="gramStart"/>
-      <w:r>
-        <w:rPr>
-          <w:rFonts w:ascii="AppleSystemUIFont" w:hAnsi="AppleSystemUIFont" w:cs="AppleSystemUIFont"/>
-        </w:rPr>
-        <w:t>Paint(</w:t>
-      </w:r>
-      <w:proofErr w:type="gramEnd"/>
-      <w:r>
-        <w:rPr>
-          <w:rFonts w:ascii="AppleSystemUIFont" w:hAnsi="AppleSystemUIFont" w:cs="AppleSystemUIFont"/>
-        </w:rPr>
-        <w:t>Orchard) -&gt; ( Paint(Lemons) &amp; Paint(</w:t>
-      </w:r>
-      <w:proofErr w:type="spellStart"/>
-      <w:r>
-        <w:rPr>
-          <w:rFonts w:ascii="AppleSystemUIFont" w:hAnsi="AppleSystemUIFont" w:cs="AppleSystemUIFont"/>
-        </w:rPr>
-        <w:t>Lemon_trees</w:t>
-      </w:r>
-      <w:proofErr w:type="spellEnd"/>
-      <w:r>
-        <w:rPr>
-          <w:rFonts w:ascii="AppleSystemUIFont" w:hAnsi="AppleSystemUIFont" w:cs="AppleSystemUIFont"/>
-        </w:rPr>
-        <w:t>) )</w:t>
+      <w:r>
+        <w:rPr>
+          <w:rFonts w:ascii="AppleSystemUIFont" w:hAnsi="AppleSystemUIFont" w:cs="AppleSystemUIFont"/>
+        </w:rPr>
+        <w:t>Paint(Orchard) -&gt; ( Paint(Lemons) &amp; Paint(Lemon_trees) )</w:t>
       </w:r>
     </w:p>
     <w:p>
@@ -4089,19 +3872,11 @@
           <w:rFonts w:ascii="AppleSystemUIFont" w:hAnsi="AppleSystemUIFont" w:cs="AppleSystemUIFont"/>
         </w:rPr>
       </w:pPr>
-      <w:proofErr w:type="gramStart"/>
-      <w:r>
-        <w:rPr>
-          <w:rFonts w:ascii="AppleSystemUIFont" w:hAnsi="AppleSystemUIFont" w:cs="AppleSystemUIFont"/>
-        </w:rPr>
-        <w:t>So</w:t>
-      </w:r>
-      <w:proofErr w:type="gramEnd"/>
-      <w:r>
-        <w:rPr>
-          <w:rFonts w:ascii="AppleSystemUIFont" w:hAnsi="AppleSystemUIFont" w:cs="AppleSystemUIFont"/>
-        </w:rPr>
-        <w:t xml:space="preserve"> we add:</w:t>
+      <w:r>
+        <w:rPr>
+          <w:rFonts w:ascii="AppleSystemUIFont" w:hAnsi="AppleSystemUIFont" w:cs="AppleSystemUIFont"/>
+        </w:rPr>
+        <w:t>So we add:</w:t>
       </w:r>
     </w:p>
     <w:p>
@@ -4128,21 +3903,7 @@
         <w:rPr>
           <w:rFonts w:ascii="AppleSystemUIFont" w:hAnsi="AppleSystemUIFont" w:cs="AppleSystemUIFont"/>
         </w:rPr>
-        <w:t xml:space="preserve">all x </w:t>
-      </w:r>
-      <w:proofErr w:type="gramStart"/>
-      <w:r>
-        <w:rPr>
-          <w:rFonts w:ascii="AppleSystemUIFont" w:hAnsi="AppleSystemUIFont" w:cs="AppleSystemUIFont"/>
-        </w:rPr>
-        <w:t>( Paint</w:t>
-      </w:r>
-      <w:proofErr w:type="gramEnd"/>
-      <w:r>
-        <w:rPr>
-          <w:rFonts w:ascii="AppleSystemUIFont" w:hAnsi="AppleSystemUIFont" w:cs="AppleSystemUIFont"/>
-        </w:rPr>
-        <w:t>(x) -&gt; See(x) )</w:t>
+        <w:t>all x ( Paint(x) -&gt; See(x) )</w:t>
       </w:r>
     </w:p>
     <w:p>
@@ -4170,49 +3931,7 @@
         <w:rPr>
           <w:rFonts w:ascii="AppleSystemUIFont" w:hAnsi="AppleSystemUIFont" w:cs="AppleSystemUIFont"/>
         </w:rPr>
-        <w:t xml:space="preserve">all x </w:t>
-      </w:r>
-      <w:proofErr w:type="gramStart"/>
-      <w:r>
-        <w:rPr>
-          <w:rFonts w:ascii="AppleSystemUIFont" w:hAnsi="AppleSystemUIFont" w:cs="AppleSystemUIFont"/>
-        </w:rPr>
-        <w:t>( See</w:t>
-      </w:r>
-      <w:proofErr w:type="gramEnd"/>
-      <w:r>
-        <w:rPr>
-          <w:rFonts w:ascii="AppleSystemUIFont" w:hAnsi="AppleSystemUIFont" w:cs="AppleSystemUIFont"/>
-        </w:rPr>
-        <w:t xml:space="preserve">(x) -&gt; exists y </w:t>
-      </w:r>
-      <w:proofErr w:type="spellStart"/>
-      <w:r>
-        <w:rPr>
-          <w:rFonts w:ascii="AppleSystemUIFont" w:hAnsi="AppleSystemUIFont" w:cs="AppleSystemUIFont"/>
-        </w:rPr>
-        <w:t>LooksLike</w:t>
-      </w:r>
-      <w:proofErr w:type="spellEnd"/>
-      <w:r>
-        <w:rPr>
-          <w:rFonts w:ascii="AppleSystemUIFont" w:hAnsi="AppleSystemUIFont" w:cs="AppleSystemUIFont"/>
-        </w:rPr>
-        <w:t>(</w:t>
-      </w:r>
-      <w:proofErr w:type="spellStart"/>
-      <w:r>
-        <w:rPr>
-          <w:rFonts w:ascii="AppleSystemUIFont" w:hAnsi="AppleSystemUIFont" w:cs="AppleSystemUIFont"/>
-        </w:rPr>
-        <w:t>x,y</w:t>
-      </w:r>
-      <w:proofErr w:type="spellEnd"/>
-      <w:r>
-        <w:rPr>
-          <w:rFonts w:ascii="AppleSystemUIFont" w:hAnsi="AppleSystemUIFont" w:cs="AppleSystemUIFont"/>
-        </w:rPr>
-        <w:t>) )</w:t>
+        <w:t>all x ( See(x) -&gt; exists y LooksLike(x,y) )</w:t>
       </w:r>
     </w:p>
     <w:p>
@@ -4261,35 +3980,11 @@
           <w:rFonts w:ascii="AppleSystemUIFont" w:hAnsi="AppleSystemUIFont" w:cs="AppleSystemUIFont"/>
         </w:rPr>
       </w:pPr>
-      <w:proofErr w:type="spellStart"/>
-      <w:proofErr w:type="gramStart"/>
-      <w:r>
-        <w:rPr>
-          <w:rFonts w:ascii="AppleSystemUIFont" w:hAnsi="AppleSystemUIFont" w:cs="AppleSystemUIFont"/>
-        </w:rPr>
-        <w:t>IsPlantType</w:t>
-      </w:r>
-      <w:proofErr w:type="spellEnd"/>
-      <w:r>
-        <w:rPr>
-          <w:rFonts w:ascii="AppleSystemUIFont" w:hAnsi="AppleSystemUIFont" w:cs="AppleSystemUIFont"/>
-        </w:rPr>
-        <w:t>(</w:t>
-      </w:r>
-      <w:proofErr w:type="spellStart"/>
-      <w:proofErr w:type="gramEnd"/>
-      <w:r>
-        <w:rPr>
-          <w:rFonts w:ascii="AppleSystemUIFont" w:hAnsi="AppleSystemUIFont" w:cs="AppleSystemUIFont"/>
-        </w:rPr>
-        <w:t>Lemon_tree</w:t>
-      </w:r>
-      <w:proofErr w:type="spellEnd"/>
-      <w:r>
-        <w:rPr>
-          <w:rFonts w:ascii="AppleSystemUIFont" w:hAnsi="AppleSystemUIFont" w:cs="AppleSystemUIFont"/>
-        </w:rPr>
-        <w:t>, Tree)</w:t>
+      <w:r>
+        <w:rPr>
+          <w:rFonts w:ascii="AppleSystemUIFont" w:hAnsi="AppleSystemUIFont" w:cs="AppleSystemUIFont"/>
+        </w:rPr>
+        <w:t>IsPlantType(Lemon_tree, Tree)</w:t>
       </w:r>
     </w:p>
     <w:p>
@@ -4317,43 +4012,7 @@
         <w:rPr>
           <w:rFonts w:ascii="AppleSystemUIFont" w:hAnsi="AppleSystemUIFont" w:cs="AppleSystemUIFont"/>
         </w:rPr>
-        <w:t xml:space="preserve">all x all y </w:t>
-      </w:r>
-      <w:proofErr w:type="gramStart"/>
-      <w:r>
-        <w:rPr>
-          <w:rFonts w:ascii="AppleSystemUIFont" w:hAnsi="AppleSystemUIFont" w:cs="AppleSystemUIFont"/>
-        </w:rPr>
-        <w:t xml:space="preserve">( </w:t>
-      </w:r>
-      <w:proofErr w:type="spellStart"/>
-      <w:r>
-        <w:rPr>
-          <w:rFonts w:ascii="AppleSystemUIFont" w:hAnsi="AppleSystemUIFont" w:cs="AppleSystemUIFont"/>
-        </w:rPr>
-        <w:t>IsPlantType</w:t>
-      </w:r>
-      <w:proofErr w:type="spellEnd"/>
-      <w:proofErr w:type="gramEnd"/>
-      <w:r>
-        <w:rPr>
-          <w:rFonts w:ascii="AppleSystemUIFont" w:hAnsi="AppleSystemUIFont" w:cs="AppleSystemUIFont"/>
-        </w:rPr>
-        <w:t xml:space="preserve">(x, y) -&gt; </w:t>
-      </w:r>
-      <w:proofErr w:type="spellStart"/>
-      <w:r>
-        <w:rPr>
-          <w:rFonts w:ascii="AppleSystemUIFont" w:hAnsi="AppleSystemUIFont" w:cs="AppleSystemUIFont"/>
-        </w:rPr>
-        <w:t>LooksLike</w:t>
-      </w:r>
-      <w:proofErr w:type="spellEnd"/>
-      <w:r>
-        <w:rPr>
-          <w:rFonts w:ascii="AppleSystemUIFont" w:hAnsi="AppleSystemUIFont" w:cs="AppleSystemUIFont"/>
-        </w:rPr>
-        <w:t>(x, y) )</w:t>
+        <w:t>all x all y ( IsPlantType(x, y) -&gt; LooksLike(x, y) )</w:t>
       </w:r>
     </w:p>
     <w:p>
@@ -4379,21 +4038,7 @@
         <w:rPr>
           <w:rFonts w:ascii="AppleSystemUIFont" w:hAnsi="AppleSystemUIFont" w:cs="AppleSystemUIFont"/>
         </w:rPr>
-        <w:t xml:space="preserve">Then we add transitivity and reflexivity for </w:t>
-      </w:r>
-      <w:proofErr w:type="spellStart"/>
-      <w:r>
-        <w:rPr>
-          <w:rFonts w:ascii="AppleSystemUIFont" w:hAnsi="AppleSystemUIFont" w:cs="AppleSystemUIFont"/>
-        </w:rPr>
-        <w:t>LooksLike</w:t>
-      </w:r>
-      <w:proofErr w:type="spellEnd"/>
-      <w:r>
-        <w:rPr>
-          <w:rFonts w:ascii="AppleSystemUIFont" w:hAnsi="AppleSystemUIFont" w:cs="AppleSystemUIFont"/>
-        </w:rPr>
-        <w:t>:</w:t>
+        <w:t>Then we add transitivity and reflexivity for LooksLike:</w:t>
       </w:r>
     </w:p>
     <w:p>
@@ -4420,105 +4065,7 @@
         <w:rPr>
           <w:rFonts w:ascii="AppleSystemUIFont" w:hAnsi="AppleSystemUIFont" w:cs="AppleSystemUIFont"/>
         </w:rPr>
-        <w:t xml:space="preserve">all x all y all z </w:t>
-      </w:r>
-      <w:proofErr w:type="gramStart"/>
-      <w:r>
-        <w:rPr>
-          <w:rFonts w:ascii="AppleSystemUIFont" w:hAnsi="AppleSystemUIFont" w:cs="AppleSystemUIFont"/>
-        </w:rPr>
-        <w:t>( (</w:t>
-      </w:r>
-      <w:proofErr w:type="gramEnd"/>
-      <w:r>
-        <w:rPr>
-          <w:rFonts w:ascii="AppleSystemUIFont" w:hAnsi="AppleSystemUIFont" w:cs="AppleSystemUIFont"/>
-        </w:rPr>
-        <w:t xml:space="preserve"> </w:t>
-      </w:r>
-      <w:proofErr w:type="spellStart"/>
-      <w:r>
-        <w:rPr>
-          <w:rFonts w:ascii="AppleSystemUIFont" w:hAnsi="AppleSystemUIFont" w:cs="AppleSystemUIFont"/>
-        </w:rPr>
-        <w:t>LooksLike</w:t>
-      </w:r>
-      <w:proofErr w:type="spellEnd"/>
-      <w:r>
-        <w:rPr>
-          <w:rFonts w:ascii="AppleSystemUIFont" w:hAnsi="AppleSystemUIFont" w:cs="AppleSystemUIFont"/>
-        </w:rPr>
-        <w:t>(</w:t>
-      </w:r>
-      <w:proofErr w:type="spellStart"/>
-      <w:r>
-        <w:rPr>
-          <w:rFonts w:ascii="AppleSystemUIFont" w:hAnsi="AppleSystemUIFont" w:cs="AppleSystemUIFont"/>
-        </w:rPr>
-        <w:t>x,y</w:t>
-      </w:r>
-      <w:proofErr w:type="spellEnd"/>
-      <w:r>
-        <w:rPr>
-          <w:rFonts w:ascii="AppleSystemUIFont" w:hAnsi="AppleSystemUIFont" w:cs="AppleSystemUIFont"/>
-        </w:rPr>
-        <w:t xml:space="preserve">) &amp; </w:t>
-      </w:r>
-      <w:proofErr w:type="spellStart"/>
-      <w:r>
-        <w:rPr>
-          <w:rFonts w:ascii="AppleSystemUIFont" w:hAnsi="AppleSystemUIFont" w:cs="AppleSystemUIFont"/>
-        </w:rPr>
-        <w:t>LooksLike</w:t>
-      </w:r>
-      <w:proofErr w:type="spellEnd"/>
-      <w:r>
-        <w:rPr>
-          <w:rFonts w:ascii="AppleSystemUIFont" w:hAnsi="AppleSystemUIFont" w:cs="AppleSystemUIFont"/>
-        </w:rPr>
-        <w:t>(</w:t>
-      </w:r>
-      <w:proofErr w:type="spellStart"/>
-      <w:r>
-        <w:rPr>
-          <w:rFonts w:ascii="AppleSystemUIFont" w:hAnsi="AppleSystemUIFont" w:cs="AppleSystemUIFont"/>
-        </w:rPr>
-        <w:t>y,z</w:t>
-      </w:r>
-      <w:proofErr w:type="spellEnd"/>
-      <w:r>
-        <w:rPr>
-          <w:rFonts w:ascii="AppleSystemUIFont" w:hAnsi="AppleSystemUIFont" w:cs="AppleSystemUIFont"/>
-        </w:rPr>
-        <w:t xml:space="preserve">) ) -&gt; </w:t>
-      </w:r>
-      <w:proofErr w:type="spellStart"/>
-      <w:r>
-        <w:rPr>
-          <w:rFonts w:ascii="AppleSystemUIFont" w:hAnsi="AppleSystemUIFont" w:cs="AppleSystemUIFont"/>
-        </w:rPr>
-        <w:t>LooksLike</w:t>
-      </w:r>
-      <w:proofErr w:type="spellEnd"/>
-      <w:r>
-        <w:rPr>
-          <w:rFonts w:ascii="AppleSystemUIFont" w:hAnsi="AppleSystemUIFont" w:cs="AppleSystemUIFont"/>
-        </w:rPr>
-        <w:t>(</w:t>
-      </w:r>
-      <w:proofErr w:type="spellStart"/>
-      <w:r>
-        <w:rPr>
-          <w:rFonts w:ascii="AppleSystemUIFont" w:hAnsi="AppleSystemUIFont" w:cs="AppleSystemUIFont"/>
-        </w:rPr>
-        <w:t>x,z</w:t>
-      </w:r>
-      <w:proofErr w:type="spellEnd"/>
-      <w:r>
-        <w:rPr>
-          <w:rFonts w:ascii="AppleSystemUIFont" w:hAnsi="AppleSystemUIFont" w:cs="AppleSystemUIFont"/>
-        </w:rPr>
-        <w:t>) )</w:t>
+        <w:t>all x all y all z ( ( LooksLike(x,y) &amp; LooksLike(y,z) ) -&gt; LooksLike(x,z) )</w:t>
       </w:r>
     </w:p>
     <w:p>
@@ -4543,99 +4090,27 @@
         <w:rPr>
           <w:rFonts w:ascii="AppleSystemUIFont" w:hAnsi="AppleSystemUIFont" w:cs="AppleSystemUIFont"/>
         </w:rPr>
-        <w:t xml:space="preserve">all x all y </w:t>
-      </w:r>
-      <w:proofErr w:type="gramStart"/>
-      <w:r>
-        <w:rPr>
-          <w:rFonts w:ascii="AppleSystemUIFont" w:hAnsi="AppleSystemUIFont" w:cs="AppleSystemUIFont"/>
-        </w:rPr>
-        <w:t xml:space="preserve">( </w:t>
-      </w:r>
-      <w:proofErr w:type="spellStart"/>
-      <w:r>
-        <w:rPr>
-          <w:rFonts w:ascii="AppleSystemUIFont" w:hAnsi="AppleSystemUIFont" w:cs="AppleSystemUIFont"/>
-        </w:rPr>
-        <w:t>LooksLike</w:t>
-      </w:r>
-      <w:proofErr w:type="spellEnd"/>
-      <w:proofErr w:type="gramEnd"/>
-      <w:r>
-        <w:rPr>
-          <w:rFonts w:ascii="AppleSystemUIFont" w:hAnsi="AppleSystemUIFont" w:cs="AppleSystemUIFont"/>
-        </w:rPr>
-        <w:t>(</w:t>
-      </w:r>
-      <w:proofErr w:type="spellStart"/>
-      <w:r>
-        <w:rPr>
-          <w:rFonts w:ascii="AppleSystemUIFont" w:hAnsi="AppleSystemUIFont" w:cs="AppleSystemUIFont"/>
-        </w:rPr>
-        <w:t>x,y</w:t>
-      </w:r>
-      <w:proofErr w:type="spellEnd"/>
-      <w:r>
-        <w:rPr>
-          <w:rFonts w:ascii="AppleSystemUIFont" w:hAnsi="AppleSystemUIFont" w:cs="AppleSystemUIFont"/>
-        </w:rPr>
-        <w:t xml:space="preserve">) &lt;-&gt; </w:t>
-      </w:r>
-      <w:proofErr w:type="spellStart"/>
-      <w:r>
-        <w:rPr>
-          <w:rFonts w:ascii="AppleSystemUIFont" w:hAnsi="AppleSystemUIFont" w:cs="AppleSystemUIFont"/>
-        </w:rPr>
-        <w:t>LooksLike</w:t>
-      </w:r>
-      <w:proofErr w:type="spellEnd"/>
-      <w:r>
-        <w:rPr>
-          <w:rFonts w:ascii="AppleSystemUIFont" w:hAnsi="AppleSystemUIFont" w:cs="AppleSystemUIFont"/>
-        </w:rPr>
-        <w:t>(</w:t>
-      </w:r>
-      <w:proofErr w:type="spellStart"/>
-      <w:r>
-        <w:rPr>
-          <w:rFonts w:ascii="AppleSystemUIFont" w:hAnsi="AppleSystemUIFont" w:cs="AppleSystemUIFont"/>
-        </w:rPr>
-        <w:t>y,x</w:t>
-      </w:r>
-      <w:proofErr w:type="spellEnd"/>
-      <w:r>
-        <w:rPr>
-          <w:rFonts w:ascii="AppleSystemUIFont" w:hAnsi="AppleSystemUIFont" w:cs="AppleSystemUIFont"/>
-        </w:rPr>
-        <w:t>) )</w:t>
-      </w:r>
-    </w:p>
-    <w:p>
-      <w:pPr>
-        <w:rPr>
-          <w:rFonts w:ascii="AppleSystemUIFont" w:hAnsi="AppleSystemUIFont" w:cs="AppleSystemUIFont"/>
-        </w:rPr>
-      </w:pPr>
-    </w:p>
-    <w:p>
-      <w:pPr>
-        <w:rPr>
-          <w:rFonts w:ascii="AppleSystemUIFont" w:hAnsi="AppleSystemUIFont" w:cs="AppleSystemUIFont"/>
-        </w:rPr>
-      </w:pPr>
-      <w:proofErr w:type="gramStart"/>
-      <w:r>
-        <w:rPr>
-          <w:rFonts w:ascii="AppleSystemUIFont" w:hAnsi="AppleSystemUIFont" w:cs="AppleSystemUIFont"/>
-        </w:rPr>
-        <w:t>Next</w:t>
-      </w:r>
-      <w:proofErr w:type="gramEnd"/>
-      <w:r>
-        <w:rPr>
-          <w:rFonts w:ascii="AppleSystemUIFont" w:hAnsi="AppleSystemUIFont" w:cs="AppleSystemUIFont"/>
-        </w:rPr>
-        <w:t xml:space="preserve"> we need to infer that two objects of the same length, depth, and width both have some (approximate) size which is equivalent:</w:t>
+        <w:t>all x all y ( LooksLike(x,y) &lt;-&gt; LooksLike(y,x) )</w:t>
+      </w:r>
+    </w:p>
+    <w:p>
+      <w:pPr>
+        <w:rPr>
+          <w:rFonts w:ascii="AppleSystemUIFont" w:hAnsi="AppleSystemUIFont" w:cs="AppleSystemUIFont"/>
+        </w:rPr>
+      </w:pPr>
+    </w:p>
+    <w:p>
+      <w:pPr>
+        <w:rPr>
+          <w:rFonts w:ascii="AppleSystemUIFont" w:hAnsi="AppleSystemUIFont" w:cs="AppleSystemUIFont"/>
+        </w:rPr>
+      </w:pPr>
+      <w:r>
+        <w:rPr>
+          <w:rFonts w:ascii="AppleSystemUIFont" w:hAnsi="AppleSystemUIFont" w:cs="AppleSystemUIFont"/>
+        </w:rPr>
+        <w:t>Next we need to infer that two objects of the same length, depth, and width both have some (approximate) size which is equivalent:</w:t>
       </w:r>
     </w:p>
     <w:p>
@@ -4656,203 +4131,7 @@
         <w:rPr>
           <w:rFonts w:ascii="AppleSystemUIFont" w:hAnsi="AppleSystemUIFont" w:cs="AppleSystemUIFont"/>
         </w:rPr>
-        <w:t xml:space="preserve">all x all y </w:t>
-      </w:r>
-      <w:proofErr w:type="gramStart"/>
-      <w:r>
-        <w:rPr>
-          <w:rFonts w:ascii="AppleSystemUIFont" w:hAnsi="AppleSystemUIFont" w:cs="AppleSystemUIFont"/>
-        </w:rPr>
-        <w:t>(  (</w:t>
-      </w:r>
-      <w:proofErr w:type="gramEnd"/>
-      <w:r>
-        <w:rPr>
-          <w:rFonts w:ascii="AppleSystemUIFont" w:hAnsi="AppleSystemUIFont" w:cs="AppleSystemUIFont"/>
-        </w:rPr>
-        <w:t xml:space="preserve"> exists l exists w exists d ( </w:t>
-      </w:r>
-      <w:proofErr w:type="spellStart"/>
-      <w:r>
-        <w:rPr>
-          <w:rFonts w:ascii="AppleSystemUIFont" w:hAnsi="AppleSystemUIFont" w:cs="AppleSystemUIFont"/>
-        </w:rPr>
-        <w:t>IsLength</w:t>
-      </w:r>
-      <w:proofErr w:type="spellEnd"/>
-      <w:r>
-        <w:rPr>
-          <w:rFonts w:ascii="AppleSystemUIFont" w:hAnsi="AppleSystemUIFont" w:cs="AppleSystemUIFont"/>
-        </w:rPr>
-        <w:t>(</w:t>
-      </w:r>
-      <w:proofErr w:type="spellStart"/>
-      <w:r>
-        <w:rPr>
-          <w:rFonts w:ascii="AppleSystemUIFont" w:hAnsi="AppleSystemUIFont" w:cs="AppleSystemUIFont"/>
-        </w:rPr>
-        <w:t>x,l</w:t>
-      </w:r>
-      <w:proofErr w:type="spellEnd"/>
-      <w:r>
-        <w:rPr>
-          <w:rFonts w:ascii="AppleSystemUIFont" w:hAnsi="AppleSystemUIFont" w:cs="AppleSystemUIFont"/>
-        </w:rPr>
-        <w:t xml:space="preserve">) &amp; </w:t>
-      </w:r>
-      <w:proofErr w:type="spellStart"/>
-      <w:r>
-        <w:rPr>
-          <w:rFonts w:ascii="AppleSystemUIFont" w:hAnsi="AppleSystemUIFont" w:cs="AppleSystemUIFont"/>
-        </w:rPr>
-        <w:t>IsLength</w:t>
-      </w:r>
-      <w:proofErr w:type="spellEnd"/>
-      <w:r>
-        <w:rPr>
-          <w:rFonts w:ascii="AppleSystemUIFont" w:hAnsi="AppleSystemUIFont" w:cs="AppleSystemUIFont"/>
-        </w:rPr>
-        <w:t>(</w:t>
-      </w:r>
-      <w:proofErr w:type="spellStart"/>
-      <w:r>
-        <w:rPr>
-          <w:rFonts w:ascii="AppleSystemUIFont" w:hAnsi="AppleSystemUIFont" w:cs="AppleSystemUIFont"/>
-        </w:rPr>
-        <w:t>y,l</w:t>
-      </w:r>
-      <w:proofErr w:type="spellEnd"/>
-      <w:r>
-        <w:rPr>
-          <w:rFonts w:ascii="AppleSystemUIFont" w:hAnsi="AppleSystemUIFont" w:cs="AppleSystemUIFont"/>
-        </w:rPr>
-        <w:t xml:space="preserve">) &amp; </w:t>
-      </w:r>
-      <w:proofErr w:type="spellStart"/>
-      <w:r>
-        <w:rPr>
-          <w:rFonts w:ascii="AppleSystemUIFont" w:hAnsi="AppleSystemUIFont" w:cs="AppleSystemUIFont"/>
-        </w:rPr>
-        <w:t>IsWidth</w:t>
-      </w:r>
-      <w:proofErr w:type="spellEnd"/>
-      <w:r>
-        <w:rPr>
-          <w:rFonts w:ascii="AppleSystemUIFont" w:hAnsi="AppleSystemUIFont" w:cs="AppleSystemUIFont"/>
-        </w:rPr>
-        <w:t>(</w:t>
-      </w:r>
-      <w:proofErr w:type="spellStart"/>
-      <w:r>
-        <w:rPr>
-          <w:rFonts w:ascii="AppleSystemUIFont" w:hAnsi="AppleSystemUIFont" w:cs="AppleSystemUIFont"/>
-        </w:rPr>
-        <w:t>x,w</w:t>
-      </w:r>
-      <w:proofErr w:type="spellEnd"/>
-      <w:r>
-        <w:rPr>
-          <w:rFonts w:ascii="AppleSystemUIFont" w:hAnsi="AppleSystemUIFont" w:cs="AppleSystemUIFont"/>
-        </w:rPr>
-        <w:t xml:space="preserve">) &amp; </w:t>
-      </w:r>
-      <w:proofErr w:type="spellStart"/>
-      <w:r>
-        <w:rPr>
-          <w:rFonts w:ascii="AppleSystemUIFont" w:hAnsi="AppleSystemUIFont" w:cs="AppleSystemUIFont"/>
-        </w:rPr>
-        <w:t>IsWidth</w:t>
-      </w:r>
-      <w:proofErr w:type="spellEnd"/>
-      <w:r>
-        <w:rPr>
-          <w:rFonts w:ascii="AppleSystemUIFont" w:hAnsi="AppleSystemUIFont" w:cs="AppleSystemUIFont"/>
-        </w:rPr>
-        <w:t xml:space="preserve">(y, w) &amp; </w:t>
-      </w:r>
-      <w:proofErr w:type="spellStart"/>
-      <w:r>
-        <w:rPr>
-          <w:rFonts w:ascii="AppleSystemUIFont" w:hAnsi="AppleSystemUIFont" w:cs="AppleSystemUIFont"/>
-        </w:rPr>
-        <w:t>IsDepth</w:t>
-      </w:r>
-      <w:proofErr w:type="spellEnd"/>
-      <w:r>
-        <w:rPr>
-          <w:rFonts w:ascii="AppleSystemUIFont" w:hAnsi="AppleSystemUIFont" w:cs="AppleSystemUIFont"/>
-        </w:rPr>
-        <w:t>(</w:t>
-      </w:r>
-      <w:proofErr w:type="spellStart"/>
-      <w:r>
-        <w:rPr>
-          <w:rFonts w:ascii="AppleSystemUIFont" w:hAnsi="AppleSystemUIFont" w:cs="AppleSystemUIFont"/>
-        </w:rPr>
-        <w:t>x,d</w:t>
-      </w:r>
-      <w:proofErr w:type="spellEnd"/>
-      <w:r>
-        <w:rPr>
-          <w:rFonts w:ascii="AppleSystemUIFont" w:hAnsi="AppleSystemUIFont" w:cs="AppleSystemUIFont"/>
-        </w:rPr>
-        <w:t xml:space="preserve">) &amp; </w:t>
-      </w:r>
-      <w:proofErr w:type="spellStart"/>
-      <w:r>
-        <w:rPr>
-          <w:rFonts w:ascii="AppleSystemUIFont" w:hAnsi="AppleSystemUIFont" w:cs="AppleSystemUIFont"/>
-        </w:rPr>
-        <w:t>IsDepth</w:t>
-      </w:r>
-      <w:proofErr w:type="spellEnd"/>
-      <w:r>
-        <w:rPr>
-          <w:rFonts w:ascii="AppleSystemUIFont" w:hAnsi="AppleSystemUIFont" w:cs="AppleSystemUIFont"/>
-        </w:rPr>
-        <w:t>(</w:t>
-      </w:r>
-      <w:proofErr w:type="spellStart"/>
-      <w:r>
-        <w:rPr>
-          <w:rFonts w:ascii="AppleSystemUIFont" w:hAnsi="AppleSystemUIFont" w:cs="AppleSystemUIFont"/>
-        </w:rPr>
-        <w:t>x,d</w:t>
-      </w:r>
-      <w:proofErr w:type="spellEnd"/>
-      <w:r>
-        <w:rPr>
-          <w:rFonts w:ascii="AppleSystemUIFont" w:hAnsi="AppleSystemUIFont" w:cs="AppleSystemUIFont"/>
-        </w:rPr>
-        <w:t xml:space="preserve">) ) ) -&gt; exists v ( </w:t>
-      </w:r>
-      <w:proofErr w:type="spellStart"/>
-      <w:r>
-        <w:rPr>
-          <w:rFonts w:ascii="AppleSystemUIFont" w:hAnsi="AppleSystemUIFont" w:cs="AppleSystemUIFont"/>
-        </w:rPr>
-        <w:t>IsSize</w:t>
-      </w:r>
-      <w:proofErr w:type="spellEnd"/>
-      <w:r>
-        <w:rPr>
-          <w:rFonts w:ascii="AppleSystemUIFont" w:hAnsi="AppleSystemUIFont" w:cs="AppleSystemUIFont"/>
-        </w:rPr>
-        <w:t xml:space="preserve">(x, v) &amp; </w:t>
-      </w:r>
-      <w:proofErr w:type="spellStart"/>
-      <w:r>
-        <w:rPr>
-          <w:rFonts w:ascii="AppleSystemUIFont" w:hAnsi="AppleSystemUIFont" w:cs="AppleSystemUIFont"/>
-        </w:rPr>
-        <w:t>IsSize</w:t>
-      </w:r>
-      <w:proofErr w:type="spellEnd"/>
-      <w:r>
-        <w:rPr>
-          <w:rFonts w:ascii="AppleSystemUIFont" w:hAnsi="AppleSystemUIFont" w:cs="AppleSystemUIFont"/>
-        </w:rPr>
-        <w:t>(y, v) ) )</w:t>
+        <w:t>all x all y (  ( exists l exists w exists d ( IsLength(x,l) &amp; IsLength(y,l) &amp; IsWidth(x,w) &amp; IsWidth(y, w) &amp; IsDepth(x,d) &amp; IsDepth(x,d) ) ) -&gt; exists v ( IsSize(x, v) &amp; IsSize(y, v) ) )</w:t>
       </w:r>
     </w:p>
     <w:p>
@@ -4893,77 +4172,7 @@
         <w:rPr>
           <w:rFonts w:ascii="AppleSystemUIFont" w:hAnsi="AppleSystemUIFont" w:cs="AppleSystemUIFont"/>
         </w:rPr>
-        <w:t xml:space="preserve">all x all y all u all v </w:t>
-      </w:r>
-      <w:proofErr w:type="gramStart"/>
-      <w:r>
-        <w:rPr>
-          <w:rFonts w:ascii="AppleSystemUIFont" w:hAnsi="AppleSystemUIFont" w:cs="AppleSystemUIFont"/>
-        </w:rPr>
-        <w:t>(  (</w:t>
-      </w:r>
-      <w:proofErr w:type="gramEnd"/>
-      <w:r>
-        <w:rPr>
-          <w:rFonts w:ascii="AppleSystemUIFont" w:hAnsi="AppleSystemUIFont" w:cs="AppleSystemUIFont"/>
-        </w:rPr>
-        <w:t xml:space="preserve"> </w:t>
-      </w:r>
-      <w:proofErr w:type="spellStart"/>
-      <w:r>
-        <w:rPr>
-          <w:rFonts w:ascii="AppleSystemUIFont" w:hAnsi="AppleSystemUIFont" w:cs="AppleSystemUIFont"/>
-        </w:rPr>
-        <w:t>LooksLike</w:t>
-      </w:r>
-      <w:proofErr w:type="spellEnd"/>
-      <w:r>
-        <w:rPr>
-          <w:rFonts w:ascii="AppleSystemUIFont" w:hAnsi="AppleSystemUIFont" w:cs="AppleSystemUIFont"/>
-        </w:rPr>
-        <w:t xml:space="preserve">(x, u) &amp; </w:t>
-      </w:r>
-      <w:proofErr w:type="spellStart"/>
-      <w:r>
-        <w:rPr>
-          <w:rFonts w:ascii="AppleSystemUIFont" w:hAnsi="AppleSystemUIFont" w:cs="AppleSystemUIFont"/>
-        </w:rPr>
-        <w:t>IsPlural</w:t>
-      </w:r>
-      <w:proofErr w:type="spellEnd"/>
-      <w:r>
-        <w:rPr>
-          <w:rFonts w:ascii="AppleSystemUIFont" w:hAnsi="AppleSystemUIFont" w:cs="AppleSystemUIFont"/>
-        </w:rPr>
-        <w:t xml:space="preserve">(y, x) &amp; </w:t>
-      </w:r>
-      <w:proofErr w:type="spellStart"/>
-      <w:r>
-        <w:rPr>
-          <w:rFonts w:ascii="AppleSystemUIFont" w:hAnsi="AppleSystemUIFont" w:cs="AppleSystemUIFont"/>
-        </w:rPr>
-        <w:t>IsPlural</w:t>
-      </w:r>
-      <w:proofErr w:type="spellEnd"/>
-      <w:r>
-        <w:rPr>
-          <w:rFonts w:ascii="AppleSystemUIFont" w:hAnsi="AppleSystemUIFont" w:cs="AppleSystemUIFont"/>
-        </w:rPr>
-        <w:t xml:space="preserve">(v, u) ) -&gt; </w:t>
-      </w:r>
-      <w:proofErr w:type="spellStart"/>
-      <w:r>
-        <w:rPr>
-          <w:rFonts w:ascii="AppleSystemUIFont" w:hAnsi="AppleSystemUIFont" w:cs="AppleSystemUIFont"/>
-        </w:rPr>
-        <w:t>LooksLike</w:t>
-      </w:r>
-      <w:proofErr w:type="spellEnd"/>
-      <w:r>
-        <w:rPr>
-          <w:rFonts w:ascii="AppleSystemUIFont" w:hAnsi="AppleSystemUIFont" w:cs="AppleSystemUIFont"/>
-        </w:rPr>
-        <w:t>(y, v) ).</w:t>
+        <w:t>all x all y all u all v (  ( LooksLike(x, u) &amp; IsPlural(y, x) &amp; IsPlural(v, u) ) -&gt; LooksLike(y, v) ).</w:t>
       </w:r>
     </w:p>
     <w:p>
@@ -5005,63 +4214,7 @@
         <w:rPr>
           <w:rFonts w:ascii="AppleSystemUIFont" w:hAnsi="AppleSystemUIFont" w:cs="AppleSystemUIFont"/>
         </w:rPr>
-        <w:t xml:space="preserve">all x all w all y </w:t>
-      </w:r>
-      <w:proofErr w:type="gramStart"/>
-      <w:r>
-        <w:rPr>
-          <w:rFonts w:ascii="AppleSystemUIFont" w:hAnsi="AppleSystemUIFont" w:cs="AppleSystemUIFont"/>
-        </w:rPr>
-        <w:t>( (</w:t>
-      </w:r>
-      <w:proofErr w:type="gramEnd"/>
-      <w:r>
-        <w:rPr>
-          <w:rFonts w:ascii="AppleSystemUIFont" w:hAnsi="AppleSystemUIFont" w:cs="AppleSystemUIFont"/>
-        </w:rPr>
-        <w:t xml:space="preserve"> </w:t>
-      </w:r>
-      <w:proofErr w:type="spellStart"/>
-      <w:r>
-        <w:rPr>
-          <w:rFonts w:ascii="AppleSystemUIFont" w:hAnsi="AppleSystemUIFont" w:cs="AppleSystemUIFont"/>
-        </w:rPr>
-        <w:t>IsShape</w:t>
-      </w:r>
-      <w:proofErr w:type="spellEnd"/>
-      <w:r>
-        <w:rPr>
-          <w:rFonts w:ascii="AppleSystemUIFont" w:hAnsi="AppleSystemUIFont" w:cs="AppleSystemUIFont"/>
-        </w:rPr>
-        <w:t>(x, w) &amp; -(y=w) ) -&gt; ( -</w:t>
-      </w:r>
-      <w:proofErr w:type="spellStart"/>
-      <w:r>
-        <w:rPr>
-          <w:rFonts w:ascii="AppleSystemUIFont" w:hAnsi="AppleSystemUIFont" w:cs="AppleSystemUIFont"/>
-        </w:rPr>
-        <w:t>IsShape</w:t>
-      </w:r>
-      <w:proofErr w:type="spellEnd"/>
-      <w:r>
-        <w:rPr>
-          <w:rFonts w:ascii="AppleSystemUIFont" w:hAnsi="AppleSystemUIFont" w:cs="AppleSystemUIFont"/>
-        </w:rPr>
-        <w:t>(</w:t>
-      </w:r>
-      <w:proofErr w:type="spellStart"/>
-      <w:r>
-        <w:rPr>
-          <w:rFonts w:ascii="AppleSystemUIFont" w:hAnsi="AppleSystemUIFont" w:cs="AppleSystemUIFont"/>
-        </w:rPr>
-        <w:t>x,y</w:t>
-      </w:r>
-      <w:proofErr w:type="spellEnd"/>
-      <w:r>
-        <w:rPr>
-          <w:rFonts w:ascii="AppleSystemUIFont" w:hAnsi="AppleSystemUIFont" w:cs="AppleSystemUIFont"/>
-        </w:rPr>
-        <w:t>) ) ).</w:t>
+        <w:t>all x all w all y ( ( IsShape(x, w) &amp; -(y=w) ) -&gt; ( -IsShape(x,y) ) ).</w:t>
       </w:r>
     </w:p>
     <w:p>
@@ -5083,63 +4236,7 @@
         <w:rPr>
           <w:rFonts w:ascii="AppleSystemUIFont" w:hAnsi="AppleSystemUIFont" w:cs="AppleSystemUIFont"/>
         </w:rPr>
-        <w:t xml:space="preserve">all x all v all y </w:t>
-      </w:r>
-      <w:proofErr w:type="gramStart"/>
-      <w:r>
-        <w:rPr>
-          <w:rFonts w:ascii="AppleSystemUIFont" w:hAnsi="AppleSystemUIFont" w:cs="AppleSystemUIFont"/>
-        </w:rPr>
-        <w:t>( (</w:t>
-      </w:r>
-      <w:proofErr w:type="gramEnd"/>
-      <w:r>
-        <w:rPr>
-          <w:rFonts w:ascii="AppleSystemUIFont" w:hAnsi="AppleSystemUIFont" w:cs="AppleSystemUIFont"/>
-        </w:rPr>
-        <w:t xml:space="preserve"> </w:t>
-      </w:r>
-      <w:proofErr w:type="spellStart"/>
-      <w:r>
-        <w:rPr>
-          <w:rFonts w:ascii="AppleSystemUIFont" w:hAnsi="AppleSystemUIFont" w:cs="AppleSystemUIFont"/>
-        </w:rPr>
-        <w:t>IsSize</w:t>
-      </w:r>
-      <w:proofErr w:type="spellEnd"/>
-      <w:r>
-        <w:rPr>
-          <w:rFonts w:ascii="AppleSystemUIFont" w:hAnsi="AppleSystemUIFont" w:cs="AppleSystemUIFont"/>
-        </w:rPr>
-        <w:t>(x, v) &amp; -(y=v) ) -&gt; ( -</w:t>
-      </w:r>
-      <w:proofErr w:type="spellStart"/>
-      <w:r>
-        <w:rPr>
-          <w:rFonts w:ascii="AppleSystemUIFont" w:hAnsi="AppleSystemUIFont" w:cs="AppleSystemUIFont"/>
-        </w:rPr>
-        <w:t>IsSize</w:t>
-      </w:r>
-      <w:proofErr w:type="spellEnd"/>
-      <w:r>
-        <w:rPr>
-          <w:rFonts w:ascii="AppleSystemUIFont" w:hAnsi="AppleSystemUIFont" w:cs="AppleSystemUIFont"/>
-        </w:rPr>
-        <w:t>(</w:t>
-      </w:r>
-      <w:proofErr w:type="spellStart"/>
-      <w:r>
-        <w:rPr>
-          <w:rFonts w:ascii="AppleSystemUIFont" w:hAnsi="AppleSystemUIFont" w:cs="AppleSystemUIFont"/>
-        </w:rPr>
-        <w:t>x,y</w:t>
-      </w:r>
-      <w:proofErr w:type="spellEnd"/>
-      <w:r>
-        <w:rPr>
-          <w:rFonts w:ascii="AppleSystemUIFont" w:hAnsi="AppleSystemUIFont" w:cs="AppleSystemUIFont"/>
-        </w:rPr>
-        <w:t>) ) ).</w:t>
+        <w:t>all x all v all y ( ( IsSize(x, v) &amp; -(y=v) ) -&gt; ( -IsSize(x,y) ) ).</w:t>
       </w:r>
     </w:p>
     <w:p>
@@ -5180,161 +4277,7 @@
         <w:rPr>
           <w:rFonts w:ascii="AppleSystemUIFont" w:hAnsi="AppleSystemUIFont" w:cs="AppleSystemUIFont"/>
         </w:rPr>
-        <w:t xml:space="preserve">all x all </w:t>
-      </w:r>
-      <w:proofErr w:type="gramStart"/>
-      <w:r>
-        <w:rPr>
-          <w:rFonts w:ascii="AppleSystemUIFont" w:hAnsi="AppleSystemUIFont" w:cs="AppleSystemUIFont"/>
-        </w:rPr>
-        <w:t>y  (</w:t>
-      </w:r>
-      <w:proofErr w:type="gramEnd"/>
-      <w:r>
-        <w:rPr>
-          <w:rFonts w:ascii="AppleSystemUIFont" w:hAnsi="AppleSystemUIFont" w:cs="AppleSystemUIFont"/>
-        </w:rPr>
-        <w:t xml:space="preserve"> ( exists z exists w exists v (</w:t>
-      </w:r>
-      <w:proofErr w:type="spellStart"/>
-      <w:r>
-        <w:rPr>
-          <w:rFonts w:ascii="AppleSystemUIFont" w:hAnsi="AppleSystemUIFont" w:cs="AppleSystemUIFont"/>
-        </w:rPr>
-        <w:t>IsShape</w:t>
-      </w:r>
-      <w:proofErr w:type="spellEnd"/>
-      <w:r>
-        <w:rPr>
-          <w:rFonts w:ascii="AppleSystemUIFont" w:hAnsi="AppleSystemUIFont" w:cs="AppleSystemUIFont"/>
-        </w:rPr>
-        <w:t>(</w:t>
-      </w:r>
-      <w:proofErr w:type="spellStart"/>
-      <w:r>
-        <w:rPr>
-          <w:rFonts w:ascii="AppleSystemUIFont" w:hAnsi="AppleSystemUIFont" w:cs="AppleSystemUIFont"/>
-        </w:rPr>
-        <w:t>x,z</w:t>
-      </w:r>
-      <w:proofErr w:type="spellEnd"/>
-      <w:r>
-        <w:rPr>
-          <w:rFonts w:ascii="AppleSystemUIFont" w:hAnsi="AppleSystemUIFont" w:cs="AppleSystemUIFont"/>
-        </w:rPr>
-        <w:t xml:space="preserve">) &amp; </w:t>
-      </w:r>
-      <w:proofErr w:type="spellStart"/>
-      <w:r>
-        <w:rPr>
-          <w:rFonts w:ascii="AppleSystemUIFont" w:hAnsi="AppleSystemUIFont" w:cs="AppleSystemUIFont"/>
-        </w:rPr>
-        <w:t>IsShape</w:t>
-      </w:r>
-      <w:proofErr w:type="spellEnd"/>
-      <w:r>
-        <w:rPr>
-          <w:rFonts w:ascii="AppleSystemUIFont" w:hAnsi="AppleSystemUIFont" w:cs="AppleSystemUIFont"/>
-        </w:rPr>
-        <w:t>(</w:t>
-      </w:r>
-      <w:proofErr w:type="spellStart"/>
-      <w:r>
-        <w:rPr>
-          <w:rFonts w:ascii="AppleSystemUIFont" w:hAnsi="AppleSystemUIFont" w:cs="AppleSystemUIFont"/>
-        </w:rPr>
-        <w:t>y,z</w:t>
-      </w:r>
-      <w:proofErr w:type="spellEnd"/>
-      <w:r>
-        <w:rPr>
-          <w:rFonts w:ascii="AppleSystemUIFont" w:hAnsi="AppleSystemUIFont" w:cs="AppleSystemUIFont"/>
-        </w:rPr>
-        <w:t xml:space="preserve">) &amp; </w:t>
-      </w:r>
-      <w:proofErr w:type="spellStart"/>
-      <w:r>
-        <w:rPr>
-          <w:rFonts w:ascii="AppleSystemUIFont" w:hAnsi="AppleSystemUIFont" w:cs="AppleSystemUIFont"/>
-        </w:rPr>
-        <w:t>IsColour</w:t>
-      </w:r>
-      <w:proofErr w:type="spellEnd"/>
-      <w:r>
-        <w:rPr>
-          <w:rFonts w:ascii="AppleSystemUIFont" w:hAnsi="AppleSystemUIFont" w:cs="AppleSystemUIFont"/>
-        </w:rPr>
-        <w:t>(</w:t>
-      </w:r>
-      <w:proofErr w:type="spellStart"/>
-      <w:r>
-        <w:rPr>
-          <w:rFonts w:ascii="AppleSystemUIFont" w:hAnsi="AppleSystemUIFont" w:cs="AppleSystemUIFont"/>
-        </w:rPr>
-        <w:t>x,v</w:t>
-      </w:r>
-      <w:proofErr w:type="spellEnd"/>
-      <w:r>
-        <w:rPr>
-          <w:rFonts w:ascii="AppleSystemUIFont" w:hAnsi="AppleSystemUIFont" w:cs="AppleSystemUIFont"/>
-        </w:rPr>
-        <w:t xml:space="preserve">) &amp; </w:t>
-      </w:r>
-      <w:proofErr w:type="spellStart"/>
-      <w:r>
-        <w:rPr>
-          <w:rFonts w:ascii="AppleSystemUIFont" w:hAnsi="AppleSystemUIFont" w:cs="AppleSystemUIFont"/>
-        </w:rPr>
-        <w:t>IsColour</w:t>
-      </w:r>
-      <w:proofErr w:type="spellEnd"/>
-      <w:r>
-        <w:rPr>
-          <w:rFonts w:ascii="AppleSystemUIFont" w:hAnsi="AppleSystemUIFont" w:cs="AppleSystemUIFont"/>
-        </w:rPr>
-        <w:t xml:space="preserve">(y, v) &amp; </w:t>
-      </w:r>
-      <w:proofErr w:type="spellStart"/>
-      <w:r>
-        <w:rPr>
-          <w:rFonts w:ascii="AppleSystemUIFont" w:hAnsi="AppleSystemUIFont" w:cs="AppleSystemUIFont"/>
-        </w:rPr>
-        <w:t>IsSize</w:t>
-      </w:r>
-      <w:proofErr w:type="spellEnd"/>
-      <w:r>
-        <w:rPr>
-          <w:rFonts w:ascii="AppleSystemUIFont" w:hAnsi="AppleSystemUIFont" w:cs="AppleSystemUIFont"/>
-        </w:rPr>
-        <w:t xml:space="preserve">(x, w) &amp; </w:t>
-      </w:r>
-      <w:proofErr w:type="spellStart"/>
-      <w:r>
-        <w:rPr>
-          <w:rFonts w:ascii="AppleSystemUIFont" w:hAnsi="AppleSystemUIFont" w:cs="AppleSystemUIFont"/>
-        </w:rPr>
-        <w:t>IsSize</w:t>
-      </w:r>
-      <w:proofErr w:type="spellEnd"/>
-      <w:r>
-        <w:rPr>
-          <w:rFonts w:ascii="AppleSystemUIFont" w:hAnsi="AppleSystemUIFont" w:cs="AppleSystemUIFont"/>
-        </w:rPr>
-        <w:t xml:space="preserve">(y, w) ) ) &lt;-&gt; </w:t>
-      </w:r>
-      <w:proofErr w:type="spellStart"/>
-      <w:r>
-        <w:rPr>
-          <w:rFonts w:ascii="AppleSystemUIFont" w:hAnsi="AppleSystemUIFont" w:cs="AppleSystemUIFont"/>
-        </w:rPr>
-        <w:t>LooksLike</w:t>
-      </w:r>
-      <w:proofErr w:type="spellEnd"/>
-      <w:r>
-        <w:rPr>
-          <w:rFonts w:ascii="AppleSystemUIFont" w:hAnsi="AppleSystemUIFont" w:cs="AppleSystemUIFont"/>
-        </w:rPr>
-        <w:t>(x, y) ).</w:t>
+        <w:t>all x all y  ( ( exists z exists w exists v (IsShape(x,z) &amp; IsShape(y,z) &amp; IsColour(x,v) &amp; IsColour(y, v) &amp; IsSize(x, w) &amp; IsSize(y, w) ) ) &lt;-&gt; LooksLike(x, y) ).</w:t>
       </w:r>
     </w:p>
     <w:p>
@@ -5363,7 +4306,28 @@
           <w:rFonts w:ascii="Helvetica" w:hAnsi="Helvetica" w:cs="Helvetica"/>
           <w:color w:val="000000"/>
         </w:rPr>
-        <w:t>Word count: ~600 words.</w:t>
+        <w:t>Word count: 6</w:t>
+      </w:r>
+      <w:r>
+        <w:rPr>
+          <w:rFonts w:ascii="Helvetica" w:hAnsi="Helvetica" w:cs="Helvetica"/>
+          <w:color w:val="000000"/>
+        </w:rPr>
+        <w:t>24 (in</w:t>
+      </w:r>
+      <w:r>
+        <w:rPr>
+          <w:rFonts w:ascii="Helvetica" w:hAnsi="Helvetica" w:cs="Helvetica"/>
+          <w:color w:val="000000"/>
+        </w:rPr>
+        <w:t>c.</w:t>
+      </w:r>
+      <w:r>
+        <w:rPr>
+          <w:rFonts w:ascii="Helvetica" w:hAnsi="Helvetica" w:cs="Helvetica"/>
+          <w:color w:val="000000"/>
+        </w:rPr>
+        <w:t xml:space="preserve"> formulae)</w:t>
       </w:r>
     </w:p>
     <w:p/>
@@ -5581,25 +4545,7 @@
     </w:p>
     <w:p>
       <w:r>
-        <w:t>In order to represent the two sentences in logical formula it is first required to define the constants, predicates and relations we need to build up the sentences. There are only two constants required for this, Ethan and Luke. There are also only two predicates required, we will take these as T(x) to represent ‘x is playing tag’ and IT(x) to represent ‘x is “it”’. Finally, we also require two relations. R(</w:t>
-      </w:r>
-      <w:proofErr w:type="spellStart"/>
-      <w:proofErr w:type="gramStart"/>
-      <w:r>
-        <w:t>x,y</w:t>
-      </w:r>
-      <w:proofErr w:type="spellEnd"/>
-      <w:proofErr w:type="gramEnd"/>
-      <w:r>
-        <w:t>) represents ‘x runs from y’ and C(</w:t>
-      </w:r>
-      <w:proofErr w:type="spellStart"/>
-      <w:r>
-        <w:t>x,y</w:t>
-      </w:r>
-      <w:proofErr w:type="spellEnd"/>
-      <w:r>
-        <w:t>) represents ‘x chases y’. Using these we can then form the following two sentences.</w:t>
+        <w:t>In order to represent the two sentences in logical formula it is first required to define the constants, predicates and relations we need to build up the sentences. There are only two constants required for this, Ethan and Luke. There are also only two predicates required, we will take these as T(x) to represent ‘x is playing tag’ and IT(x) to represent ‘x is “it”’. Finally, we also require two relations. R(x,y) represents ‘x runs from y’ and C(x,y) represents ‘x chases y’. Using these we can then form the following two sentences.</w:t>
       </w:r>
     </w:p>
     <w:p/>
@@ -5617,92 +4563,38 @@
           <w:sz w:val="24"/>
           <w:szCs w:val="24"/>
         </w:rPr>
-        <w:t>(T(Ethan) &amp; T(Luke) &amp; C(</w:t>
-      </w:r>
-      <w:proofErr w:type="spellStart"/>
-      <w:proofErr w:type="gramStart"/>
-      <w:r>
+        <w:t>(T(Ethan) &amp; T(Luke) &amp; C(Ethan,Luke)) -&gt; IT(Ethan)</w:t>
+      </w:r>
+    </w:p>
+    <w:p>
+      <w:pPr>
+        <w:pStyle w:val="ListParagraph"/>
+        <w:jc w:val="center"/>
         <w:rPr>
           <w:sz w:val="24"/>
           <w:szCs w:val="24"/>
         </w:rPr>
-        <w:t>Ethan,Luke</w:t>
-      </w:r>
-      <w:proofErr w:type="spellEnd"/>
-      <w:proofErr w:type="gramEnd"/>
+      </w:pPr>
       <w:r>
         <w:rPr>
           <w:sz w:val="24"/>
           <w:szCs w:val="24"/>
         </w:rPr>
-        <w:t>)) -&gt; IT(Ethan)</w:t>
+        <w:t>(T(Ethan) &amp; T(Luke) &amp; R(Ethan,Luke)) -&gt; IT(Luke)</w:t>
       </w:r>
     </w:p>
     <w:p>
       <w:pPr>
         <w:pStyle w:val="ListParagraph"/>
-        <w:jc w:val="center"/>
         <w:rPr>
           <w:sz w:val="24"/>
           <w:szCs w:val="24"/>
         </w:rPr>
       </w:pPr>
-      <w:r>
-        <w:rPr>
-          <w:sz w:val="24"/>
-          <w:szCs w:val="24"/>
-        </w:rPr>
-        <w:t>(T(Ethan) &amp; T(Luke) &amp; R(</w:t>
-      </w:r>
-      <w:proofErr w:type="spellStart"/>
-      <w:proofErr w:type="gramStart"/>
-      <w:r>
-        <w:rPr>
-          <w:sz w:val="24"/>
-          <w:szCs w:val="24"/>
-        </w:rPr>
-        <w:t>Ethan,Luke</w:t>
-      </w:r>
-      <w:proofErr w:type="spellEnd"/>
-      <w:proofErr w:type="gramEnd"/>
-      <w:r>
-        <w:rPr>
-          <w:sz w:val="24"/>
-          <w:szCs w:val="24"/>
-        </w:rPr>
-        <w:t>)) -&gt; IT(Luke)</w:t>
-      </w:r>
-    </w:p>
-    <w:p>
-      <w:pPr>
-        <w:pStyle w:val="ListParagraph"/>
-        <w:rPr>
-          <w:sz w:val="24"/>
-          <w:szCs w:val="24"/>
-        </w:rPr>
-      </w:pPr>
-    </w:p>
-    <w:p>
-      <w:r>
-        <w:t xml:space="preserve">We will now represent some of the facts that are required to know the answer in logical formula. In order to do this we need to define one more relation, </w:t>
-      </w:r>
-      <w:proofErr w:type="spellStart"/>
-      <w:r>
-        <w:t>Tou</w:t>
-      </w:r>
-      <w:proofErr w:type="spellEnd"/>
-      <w:r>
-        <w:t>(</w:t>
-      </w:r>
-      <w:proofErr w:type="spellStart"/>
-      <w:proofErr w:type="gramStart"/>
-      <w:r>
-        <w:t>x,y</w:t>
-      </w:r>
-      <w:proofErr w:type="spellEnd"/>
-      <w:proofErr w:type="gramEnd"/>
-      <w:r>
-        <w:t>) will represent ‘x is trying to touch y’. Now we can define the following sentences.</w:t>
+    </w:p>
+    <w:p>
+      <w:r>
+        <w:t>We will now represent some of the facts that are required to know the answer in logical formula. In order to do this we need to define one more relation, Tou(x,y) will represent ‘x is trying to touch y’. Now we can define the following sentences.</w:t>
       </w:r>
     </w:p>
     <w:p>
@@ -5741,63 +4633,78 @@
           <w:szCs w:val="24"/>
           <w:lang w:val="fr-FR"/>
         </w:rPr>
-        <w:t>All x All y ((T(x) &amp; T(y) &amp; C(</w:t>
-      </w:r>
-      <w:proofErr w:type="spellStart"/>
-      <w:proofErr w:type="gramStart"/>
-      <w:r>
+        <w:t>All x All y ((T(x) &amp; T(y) &amp; C(x,y)) -&gt; Tou(x,y))</w:t>
+      </w:r>
+    </w:p>
+    <w:p>
+      <w:pPr>
+        <w:pStyle w:val="ListParagraph"/>
+        <w:jc w:val="center"/>
         <w:rPr>
           <w:sz w:val="24"/>
           <w:szCs w:val="24"/>
           <w:lang w:val="fr-FR"/>
         </w:rPr>
-        <w:t>x,y</w:t>
-      </w:r>
-      <w:proofErr w:type="spellEnd"/>
-      <w:proofErr w:type="gramEnd"/>
-      <w:r>
+      </w:pPr>
+    </w:p>
+    <w:p>
+      <w:r>
+        <w:lastRenderedPageBreak/>
+        <w:t>If two people play tag and one is running from the other the second person is trying to touch the first person.</w:t>
+      </w:r>
+    </w:p>
+    <w:p>
+      <w:pPr>
+        <w:pStyle w:val="ListParagraph"/>
+        <w:jc w:val="center"/>
         <w:rPr>
           <w:sz w:val="24"/>
           <w:szCs w:val="24"/>
           <w:lang w:val="fr-FR"/>
         </w:rPr>
-        <w:t xml:space="preserve">)) -&gt; </w:t>
-      </w:r>
-      <w:proofErr w:type="spellStart"/>
+      </w:pPr>
       <w:r>
         <w:rPr>
           <w:sz w:val="24"/>
           <w:szCs w:val="24"/>
           <w:lang w:val="fr-FR"/>
         </w:rPr>
-        <w:t>Tou</w:t>
-      </w:r>
-      <w:proofErr w:type="spellEnd"/>
-      <w:r>
+        <w:t>All x All y ((T(x) &amp; T(y) &amp; R(x,y)) -&gt; Tou(y,x))</w:t>
+      </w:r>
+    </w:p>
+    <w:p>
+      <w:pPr>
+        <w:pStyle w:val="ListParagraph"/>
         <w:rPr>
           <w:sz w:val="24"/>
           <w:szCs w:val="24"/>
           <w:lang w:val="fr-FR"/>
         </w:rPr>
-        <w:t>(</w:t>
-      </w:r>
-      <w:proofErr w:type="spellStart"/>
-      <w:r>
+      </w:pPr>
+    </w:p>
+    <w:p>
+      <w:r>
+        <w:t>If one person is trying to touch another the first person is “it”.</w:t>
+      </w:r>
+    </w:p>
+    <w:p/>
+    <w:p>
+      <w:pPr>
+        <w:pStyle w:val="ListParagraph"/>
+        <w:jc w:val="center"/>
         <w:rPr>
           <w:sz w:val="24"/>
           <w:szCs w:val="24"/>
           <w:lang w:val="fr-FR"/>
         </w:rPr>
-        <w:t>x,y</w:t>
-      </w:r>
-      <w:proofErr w:type="spellEnd"/>
+      </w:pPr>
       <w:r>
         <w:rPr>
           <w:sz w:val="24"/>
           <w:szCs w:val="24"/>
           <w:lang w:val="fr-FR"/>
         </w:rPr>
-        <w:t>))</w:t>
+        <w:t>All x All y ((T(x) &amp; T(y) &amp; Tou(x,y)) -&gt; IT(x))</w:t>
       </w:r>
     </w:p>
     <w:p>
@@ -5812,156 +4719,16 @@
       </w:pPr>
     </w:p>
     <w:p>
-      <w:r>
-        <w:lastRenderedPageBreak/>
-        <w:t>If two people play tag and one is running from the other the second person is trying to touch the first person.</w:t>
-      </w:r>
-    </w:p>
-    <w:p>
-      <w:pPr>
-        <w:pStyle w:val="ListParagraph"/>
-        <w:jc w:val="center"/>
-        <w:rPr>
-          <w:sz w:val="24"/>
-          <w:szCs w:val="24"/>
+      <w:pPr>
+        <w:rPr>
           <w:lang w:val="fr-FR"/>
         </w:rPr>
       </w:pPr>
       <w:r>
         <w:rPr>
-          <w:sz w:val="24"/>
-          <w:szCs w:val="24"/>
           <w:lang w:val="fr-FR"/>
         </w:rPr>
-        <w:t>All x All y ((T(x) &amp; T(y) &amp; R(</w:t>
-      </w:r>
-      <w:proofErr w:type="spellStart"/>
-      <w:proofErr w:type="gramStart"/>
-      <w:r>
-        <w:rPr>
-          <w:sz w:val="24"/>
-          <w:szCs w:val="24"/>
-          <w:lang w:val="fr-FR"/>
-        </w:rPr>
-        <w:t>x,y</w:t>
-      </w:r>
-      <w:proofErr w:type="spellEnd"/>
-      <w:proofErr w:type="gramEnd"/>
-      <w:r>
-        <w:rPr>
-          <w:sz w:val="24"/>
-          <w:szCs w:val="24"/>
-          <w:lang w:val="fr-FR"/>
-        </w:rPr>
-        <w:t xml:space="preserve">)) -&gt; </w:t>
-      </w:r>
-      <w:proofErr w:type="spellStart"/>
-      <w:r>
-        <w:rPr>
-          <w:sz w:val="24"/>
-          <w:szCs w:val="24"/>
-          <w:lang w:val="fr-FR"/>
-        </w:rPr>
-        <w:t>Tou</w:t>
-      </w:r>
-      <w:proofErr w:type="spellEnd"/>
-      <w:r>
-        <w:rPr>
-          <w:sz w:val="24"/>
-          <w:szCs w:val="24"/>
-          <w:lang w:val="fr-FR"/>
-        </w:rPr>
-        <w:t>(</w:t>
-      </w:r>
-      <w:proofErr w:type="spellStart"/>
-      <w:r>
-        <w:rPr>
-          <w:sz w:val="24"/>
-          <w:szCs w:val="24"/>
-          <w:lang w:val="fr-FR"/>
-        </w:rPr>
-        <w:t>y,x</w:t>
-      </w:r>
-      <w:proofErr w:type="spellEnd"/>
-      <w:r>
-        <w:rPr>
-          <w:sz w:val="24"/>
-          <w:szCs w:val="24"/>
-          <w:lang w:val="fr-FR"/>
-        </w:rPr>
-        <w:t>))</w:t>
-      </w:r>
-    </w:p>
-    <w:p>
-      <w:pPr>
-        <w:pStyle w:val="ListParagraph"/>
-        <w:rPr>
-          <w:sz w:val="24"/>
-          <w:szCs w:val="24"/>
-          <w:lang w:val="fr-FR"/>
-        </w:rPr>
-      </w:pPr>
-    </w:p>
-    <w:p>
-      <w:r>
-        <w:t>If one person is trying to touch another the first person is “it”.</w:t>
-      </w:r>
-    </w:p>
-    <w:p>
-      <w:pPr>
-        <w:pStyle w:val="ListParagraph"/>
-        <w:jc w:val="center"/>
-        <w:rPr>
-          <w:sz w:val="24"/>
-          <w:szCs w:val="24"/>
-          <w:lang w:val="fr-FR"/>
-        </w:rPr>
-      </w:pPr>
-      <w:r>
-        <w:rPr>
-          <w:sz w:val="24"/>
-          <w:szCs w:val="24"/>
-          <w:lang w:val="fr-FR"/>
-        </w:rPr>
-        <w:t xml:space="preserve">All x All y ((T(x) &amp; T(y) &amp; </w:t>
-      </w:r>
-      <w:proofErr w:type="spellStart"/>
-      <w:r>
-        <w:rPr>
-          <w:sz w:val="24"/>
-          <w:szCs w:val="24"/>
-          <w:lang w:val="fr-FR"/>
-        </w:rPr>
-        <w:t>Tou</w:t>
-      </w:r>
-      <w:proofErr w:type="spellEnd"/>
-      <w:r>
-        <w:rPr>
-          <w:sz w:val="24"/>
-          <w:szCs w:val="24"/>
-          <w:lang w:val="fr-FR"/>
-        </w:rPr>
-        <w:t>(</w:t>
-      </w:r>
-      <w:proofErr w:type="spellStart"/>
-      <w:proofErr w:type="gramStart"/>
-      <w:r>
-        <w:rPr>
-          <w:sz w:val="24"/>
-          <w:szCs w:val="24"/>
-          <w:lang w:val="fr-FR"/>
-        </w:rPr>
-        <w:t>x,y</w:t>
-      </w:r>
-      <w:proofErr w:type="spellEnd"/>
-      <w:proofErr w:type="gramEnd"/>
-      <w:r>
-        <w:rPr>
-          <w:sz w:val="24"/>
-          <w:szCs w:val="24"/>
-          <w:lang w:val="fr-FR"/>
-        </w:rPr>
-        <w:t>)) -&gt; IT(x))</w:t>
+        <w:t>Word count : 569 (inc. formulae)</w:t>
       </w:r>
     </w:p>
     <w:bookmarkEnd w:id="1"/>
@@ -6428,27 +5195,33 @@
         <w:rPr>
           <w:color w:val="000000" w:themeColor="text1"/>
         </w:rPr>
-        <w:t xml:space="preserve"> that as the second alternative choice “the grass was cut” does not have a light source that this could not be the cause of the shadow.</w:t>
-      </w:r>
-    </w:p>
-    <w:p>
-      <w:pPr>
-        <w:rPr>
-          <w:color w:val="000000" w:themeColor="text1"/>
-        </w:rPr>
-      </w:pPr>
-    </w:p>
-    <w:p>
-      <w:pPr>
-        <w:rPr>
-          <w:color w:val="000000" w:themeColor="text1"/>
-        </w:rPr>
-      </w:pPr>
+        <w:t xml:space="preserve"> that as the second </w:t>
+      </w:r>
       <w:r>
         <w:rPr>
           <w:color w:val="000000" w:themeColor="text1"/>
         </w:rPr>
         <w:lastRenderedPageBreak/>
+        <w:t>alternative choice “the grass was cut” does not have a light source that this could not be the cause of the shadow.</w:t>
+      </w:r>
+    </w:p>
+    <w:p>
+      <w:pPr>
+        <w:rPr>
+          <w:color w:val="000000" w:themeColor="text1"/>
+        </w:rPr>
+      </w:pPr>
+    </w:p>
+    <w:p>
+      <w:pPr>
+        <w:rPr>
+          <w:color w:val="000000" w:themeColor="text1"/>
+        </w:rPr>
+      </w:pPr>
+      <w:r>
+        <w:rPr>
+          <w:color w:val="000000" w:themeColor="text1"/>
+        </w:rPr>
         <w:t>We want to define that the sun is a light source, that the body is an object and that the grass is the surface.</w:t>
       </w:r>
     </w:p>
@@ -6482,21 +5255,7 @@
         <w:rPr>
           <w:color w:val="000000" w:themeColor="text1"/>
         </w:rPr>
-        <w:t xml:space="preserve"> – (this will become </w:t>
-      </w:r>
-      <w:proofErr w:type="spellStart"/>
-      <w:r>
-        <w:rPr>
-          <w:color w:val="000000" w:themeColor="text1"/>
-        </w:rPr>
-        <w:t>LightSource</w:t>
-      </w:r>
-      <w:proofErr w:type="spellEnd"/>
-      <w:r>
-        <w:rPr>
-          <w:color w:val="000000" w:themeColor="text1"/>
-        </w:rPr>
-        <w:t>(sun))</w:t>
+        <w:t xml:space="preserve"> – (this will become LightSource(sun))</w:t>
       </w:r>
     </w:p>
     <w:p>
@@ -6551,21 +5310,7 @@
         <w:rPr>
           <w:color w:val="000000" w:themeColor="text1"/>
         </w:rPr>
-        <w:t xml:space="preserve"> x (Rising(x) -&gt; </w:t>
-      </w:r>
-      <w:proofErr w:type="spellStart"/>
-      <w:r>
-        <w:rPr>
-          <w:color w:val="000000" w:themeColor="text1"/>
-        </w:rPr>
-        <w:t>LightSource</w:t>
-      </w:r>
-      <w:proofErr w:type="spellEnd"/>
-      <w:r>
-        <w:rPr>
-          <w:color w:val="000000" w:themeColor="text1"/>
-        </w:rPr>
-        <w:t>(x))</w:t>
+        <w:t xml:space="preserve"> x (Rising(x) -&gt; LightSource(x))</w:t>
       </w:r>
     </w:p>
     <w:p>
@@ -6612,35 +5357,7 @@
         <w:rPr>
           <w:color w:val="000000" w:themeColor="text1"/>
         </w:rPr>
-        <w:t>Exists x (</w:t>
-      </w:r>
-      <w:proofErr w:type="spellStart"/>
-      <w:r>
-        <w:rPr>
-          <w:color w:val="000000" w:themeColor="text1"/>
-        </w:rPr>
-        <w:t>LightSource</w:t>
-      </w:r>
-      <w:proofErr w:type="spellEnd"/>
-      <w:r>
-        <w:rPr>
-          <w:color w:val="000000" w:themeColor="text1"/>
-        </w:rPr>
-        <w:t>(x) &amp; All y (</w:t>
-      </w:r>
-      <w:proofErr w:type="spellStart"/>
-      <w:r>
-        <w:rPr>
-          <w:color w:val="000000" w:themeColor="text1"/>
-        </w:rPr>
-        <w:t>LightSource</w:t>
-      </w:r>
-      <w:proofErr w:type="spellEnd"/>
-      <w:r>
-        <w:rPr>
-          <w:color w:val="000000" w:themeColor="text1"/>
-        </w:rPr>
-        <w:t>(y) -&gt; x = y))</w:t>
+        <w:t>Exists x (LightSource(x) &amp; All y (LightSource(y) -&gt; x = y))</w:t>
       </w:r>
     </w:p>
     <w:p>
@@ -6675,50 +5392,215 @@
         <w:jc w:val="center"/>
         <w:rPr>
           <w:color w:val="000000" w:themeColor="text1"/>
-        </w:rPr>
-      </w:pPr>
-      <w:r>
-        <w:rPr>
-          <w:color w:val="000000" w:themeColor="text1"/>
+          <w:lang w:val="fr-FR"/>
+        </w:rPr>
+      </w:pPr>
+      <w:r>
+        <w:rPr>
+          <w:color w:val="000000" w:themeColor="text1"/>
+          <w:lang w:val="fr-FR"/>
         </w:rPr>
         <w:t>Exists z Exists y (</w:t>
       </w:r>
       <w:r>
         <w:rPr>
           <w:color w:val="000000" w:themeColor="text1"/>
-        </w:rPr>
-        <w:t xml:space="preserve">Object(y) &amp; Surface(z) -&gt; </w:t>
-      </w:r>
-      <w:proofErr w:type="spellStart"/>
-      <w:r>
-        <w:rPr>
-          <w:color w:val="000000" w:themeColor="text1"/>
-        </w:rPr>
-        <w:t>BehindOf</w:t>
-      </w:r>
-      <w:proofErr w:type="spellEnd"/>
+          <w:lang w:val="fr-FR"/>
+        </w:rPr>
+        <w:t>Object(y) &amp; Surface(z) -&gt; BehindOf(z,y))</w:t>
+      </w:r>
+    </w:p>
+    <w:p>
+      <w:pPr>
+        <w:jc w:val="center"/>
+        <w:rPr>
+          <w:color w:val="000000" w:themeColor="text1"/>
+          <w:lang w:val="fr-FR"/>
+        </w:rPr>
+      </w:pPr>
+    </w:p>
+    <w:p>
+      <w:pPr>
+        <w:rPr>
+          <w:color w:val="000000" w:themeColor="text1"/>
+        </w:rPr>
+      </w:pPr>
+      <w:r>
+        <w:rPr>
+          <w:color w:val="000000" w:themeColor="text1"/>
+        </w:rPr>
+        <w:t>We ensure that there is an object that has a surface behind it (to cast a shadow onto).</w:t>
+      </w:r>
+    </w:p>
+    <w:p>
+      <w:pPr>
+        <w:rPr>
+          <w:color w:val="000000" w:themeColor="text1"/>
+        </w:rPr>
+      </w:pPr>
+    </w:p>
+    <w:p>
+      <w:pPr>
+        <w:jc w:val="center"/>
+        <w:rPr>
+          <w:color w:val="000000" w:themeColor="text1"/>
+          <w:lang w:val="fr-FR"/>
+        </w:rPr>
+      </w:pPr>
+      <w:r>
+        <w:rPr>
+          <w:color w:val="000000" w:themeColor="text1"/>
+          <w:lang w:val="fr-FR"/>
+        </w:rPr>
+        <w:t>Exists x Exists y (LightSource(x) &amp; Object(y) -&gt; Obscures(y,x))</w:t>
+      </w:r>
+    </w:p>
+    <w:p>
+      <w:pPr>
+        <w:rPr>
+          <w:color w:val="000000" w:themeColor="text1"/>
+          <w:lang w:val="fr-FR"/>
+        </w:rPr>
+      </w:pPr>
+    </w:p>
+    <w:p>
+      <w:pPr>
+        <w:rPr>
+          <w:color w:val="000000" w:themeColor="text1"/>
+        </w:rPr>
+      </w:pPr>
+      <w:r>
+        <w:rPr>
+          <w:color w:val="000000" w:themeColor="text1"/>
+        </w:rPr>
+        <w:t xml:space="preserve">There is an object that </w:t>
+      </w:r>
+      <w:r>
+        <w:rPr>
+          <w:color w:val="000000" w:themeColor="text1"/>
+        </w:rPr>
+        <w:t>obscures a light source.</w:t>
+      </w:r>
+    </w:p>
+    <w:p>
+      <w:pPr>
+        <w:rPr>
+          <w:color w:val="000000" w:themeColor="text1"/>
+        </w:rPr>
+      </w:pPr>
+    </w:p>
+    <w:p>
+      <w:pPr>
+        <w:jc w:val="center"/>
+        <w:rPr>
+          <w:color w:val="000000" w:themeColor="text1"/>
+        </w:rPr>
+      </w:pPr>
+      <w:r>
+        <w:rPr>
+          <w:color w:val="000000" w:themeColor="text1"/>
+        </w:rPr>
+        <w:t xml:space="preserve">All x All y All z (LightSource(x) &amp; Object(y) &amp; Surface(z) &amp; </w:t>
+      </w:r>
+      <w:r>
+        <w:rPr>
+          <w:color w:val="000000" w:themeColor="text1"/>
+        </w:rPr>
+        <w:t>BehindOf(z,y) &amp; Obscures</w:t>
+      </w:r>
       <w:r>
         <w:rPr>
           <w:color w:val="000000" w:themeColor="text1"/>
         </w:rPr>
         <w:t>(</w:t>
       </w:r>
-      <w:proofErr w:type="spellStart"/>
-      <w:proofErr w:type="gramStart"/>
-      <w:r>
-        <w:rPr>
-          <w:color w:val="000000" w:themeColor="text1"/>
-        </w:rPr>
-        <w:t>z,y</w:t>
-      </w:r>
-      <w:proofErr w:type="spellEnd"/>
-      <w:proofErr w:type="gramEnd"/>
-      <w:r>
-        <w:rPr>
-          <w:color w:val="000000" w:themeColor="text1"/>
-        </w:rPr>
-        <w:t>))</w:t>
-      </w:r>
+      <w:r>
+        <w:rPr>
+          <w:color w:val="000000" w:themeColor="text1"/>
+        </w:rPr>
+        <w:t>y</w:t>
+      </w:r>
+      <w:r>
+        <w:rPr>
+          <w:color w:val="000000" w:themeColor="text1"/>
+        </w:rPr>
+        <w:t>,</w:t>
+      </w:r>
+      <w:r>
+        <w:rPr>
+          <w:color w:val="000000" w:themeColor="text1"/>
+        </w:rPr>
+        <w:t>x</w:t>
+      </w:r>
+      <w:r>
+        <w:rPr>
+          <w:color w:val="000000" w:themeColor="text1"/>
+        </w:rPr>
+        <w:t>) -&gt; CastShadow(</w:t>
+      </w:r>
+      <w:r>
+        <w:rPr>
+          <w:color w:val="000000" w:themeColor="text1"/>
+        </w:rPr>
+        <w:t>y</w:t>
+      </w:r>
+      <w:r>
+        <w:rPr>
+          <w:color w:val="000000" w:themeColor="text1"/>
+        </w:rPr>
+        <w:t>,z)</w:t>
+      </w:r>
+      <w:r>
+        <w:rPr>
+          <w:color w:val="000000" w:themeColor="text1"/>
+        </w:rPr>
+        <w:t>)</w:t>
+      </w:r>
+    </w:p>
+    <w:p>
+      <w:pPr>
+        <w:rPr>
+          <w:color w:val="000000" w:themeColor="text1"/>
+        </w:rPr>
+      </w:pPr>
+    </w:p>
+    <w:p>
+      <w:pPr>
+        <w:rPr>
+          <w:color w:val="000000" w:themeColor="text1"/>
+        </w:rPr>
+      </w:pPr>
+      <w:r>
+        <w:rPr>
+          <w:color w:val="000000" w:themeColor="text1"/>
+        </w:rPr>
+        <w:t>If there is a light source, an object, a surface</w:t>
+      </w:r>
+      <w:r>
+        <w:rPr>
+          <w:color w:val="000000" w:themeColor="text1"/>
+        </w:rPr>
+        <w:t xml:space="preserve">, </w:t>
+      </w:r>
+      <w:r>
+        <w:rPr>
+          <w:color w:val="000000" w:themeColor="text1"/>
+        </w:rPr>
+        <w:t>the surface is behind the object,</w:t>
+      </w:r>
+      <w:r>
+        <w:rPr>
+          <w:color w:val="000000" w:themeColor="text1"/>
+        </w:rPr>
+        <w:t xml:space="preserve"> and the object is in front of the light source then the object will cast a shadow on the surface.</w:t>
+      </w:r>
+    </w:p>
+    <w:p>
+      <w:pPr>
+        <w:rPr>
+          <w:color w:val="000000" w:themeColor="text1"/>
+        </w:rPr>
+      </w:pPr>
     </w:p>
     <w:p>
       <w:pPr>
@@ -6727,26 +5609,12 @@
           <w:color w:val="000000" w:themeColor="text1"/>
         </w:rPr>
       </w:pPr>
-    </w:p>
-    <w:p>
-      <w:pPr>
-        <w:rPr>
-          <w:color w:val="000000" w:themeColor="text1"/>
-        </w:rPr>
-      </w:pPr>
-      <w:r>
-        <w:rPr>
-          <w:color w:val="000000" w:themeColor="text1"/>
-        </w:rPr>
-        <w:t>We ensure that there is an object that has a surface behind it (to cast a shadow onto).</w:t>
-      </w:r>
-    </w:p>
-    <w:p>
-      <w:pPr>
-        <w:rPr>
-          <w:color w:val="000000" w:themeColor="text1"/>
-        </w:rPr>
-      </w:pPr>
+      <w:r>
+        <w:rPr>
+          <w:color w:val="000000" w:themeColor="text1"/>
+        </w:rPr>
+        <w:t xml:space="preserve">All x All y All z (LightSource(x) &amp; Object(y) &amp; Surface(z) &amp; BehindOf(z,y) &amp; -Obscures(y,x) -&gt; </w:t>
+      </w:r>
     </w:p>
     <w:p>
       <w:pPr>
@@ -6759,71 +5627,8 @@
         <w:rPr>
           <w:color w:val="000000" w:themeColor="text1"/>
         </w:rPr>
-        <w:t>Exists x Exists y (</w:t>
-      </w:r>
-      <w:proofErr w:type="spellStart"/>
-      <w:r>
-        <w:rPr>
-          <w:color w:val="000000" w:themeColor="text1"/>
-        </w:rPr>
-        <w:t>LightSource</w:t>
-      </w:r>
-      <w:proofErr w:type="spellEnd"/>
-      <w:r>
-        <w:rPr>
-          <w:color w:val="000000" w:themeColor="text1"/>
-        </w:rPr>
-        <w:t>(x) &amp; Object(y) -&gt; Obscures(</w:t>
-      </w:r>
-      <w:proofErr w:type="spellStart"/>
-      <w:proofErr w:type="gramStart"/>
-      <w:r>
-        <w:rPr>
-          <w:color w:val="000000" w:themeColor="text1"/>
-        </w:rPr>
-        <w:t>y,x</w:t>
-      </w:r>
-      <w:proofErr w:type="spellEnd"/>
-      <w:proofErr w:type="gramEnd"/>
-      <w:r>
-        <w:rPr>
-          <w:color w:val="000000" w:themeColor="text1"/>
-        </w:rPr>
-        <w:t>))</w:t>
-      </w:r>
-    </w:p>
-    <w:p>
-      <w:pPr>
-        <w:rPr>
-          <w:color w:val="000000" w:themeColor="text1"/>
-        </w:rPr>
-      </w:pPr>
-    </w:p>
-    <w:p>
-      <w:pPr>
-        <w:rPr>
-          <w:color w:val="000000" w:themeColor="text1"/>
-        </w:rPr>
-      </w:pPr>
-      <w:r>
-        <w:rPr>
-          <w:color w:val="000000" w:themeColor="text1"/>
-        </w:rPr>
-        <w:t xml:space="preserve">There is an object that </w:t>
-      </w:r>
-      <w:r>
-        <w:rPr>
-          <w:color w:val="000000" w:themeColor="text1"/>
-        </w:rPr>
-        <w:t>obscures a light source.</w:t>
-      </w:r>
-    </w:p>
-    <w:p>
-      <w:pPr>
-        <w:rPr>
-          <w:color w:val="000000" w:themeColor="text1"/>
-        </w:rPr>
-      </w:pPr>
+        <w:t>-CastShadow(y,z))</w:t>
+      </w:r>
     </w:p>
     <w:p>
       <w:pPr>
@@ -6832,339 +5637,18 @@
           <w:color w:val="000000" w:themeColor="text1"/>
         </w:rPr>
       </w:pPr>
-      <w:r>
-        <w:rPr>
-          <w:color w:val="000000" w:themeColor="text1"/>
-        </w:rPr>
-        <w:t>All x All y All z (</w:t>
-      </w:r>
-      <w:proofErr w:type="spellStart"/>
-      <w:r>
-        <w:rPr>
-          <w:color w:val="000000" w:themeColor="text1"/>
-        </w:rPr>
-        <w:t>LightSource</w:t>
-      </w:r>
-      <w:proofErr w:type="spellEnd"/>
-      <w:r>
-        <w:rPr>
-          <w:color w:val="000000" w:themeColor="text1"/>
-        </w:rPr>
-        <w:t xml:space="preserve">(x) &amp; Object(y) &amp; Surface(z) &amp; </w:t>
-      </w:r>
-      <w:proofErr w:type="spellStart"/>
-      <w:r>
-        <w:rPr>
-          <w:color w:val="000000" w:themeColor="text1"/>
-        </w:rPr>
-        <w:t>BehindOf</w:t>
-      </w:r>
-      <w:proofErr w:type="spellEnd"/>
-      <w:r>
-        <w:rPr>
-          <w:color w:val="000000" w:themeColor="text1"/>
-        </w:rPr>
-        <w:t>(</w:t>
-      </w:r>
-      <w:proofErr w:type="spellStart"/>
-      <w:proofErr w:type="gramStart"/>
-      <w:r>
-        <w:rPr>
-          <w:color w:val="000000" w:themeColor="text1"/>
-        </w:rPr>
-        <w:t>z,y</w:t>
-      </w:r>
-      <w:proofErr w:type="spellEnd"/>
-      <w:proofErr w:type="gramEnd"/>
-      <w:r>
-        <w:rPr>
-          <w:color w:val="000000" w:themeColor="text1"/>
-        </w:rPr>
-        <w:t>) &amp; Obscures</w:t>
-      </w:r>
-      <w:r>
-        <w:rPr>
-          <w:color w:val="000000" w:themeColor="text1"/>
-        </w:rPr>
-        <w:t>(</w:t>
-      </w:r>
-      <w:proofErr w:type="spellStart"/>
-      <w:r>
-        <w:rPr>
-          <w:color w:val="000000" w:themeColor="text1"/>
-        </w:rPr>
-        <w:t>y</w:t>
-      </w:r>
-      <w:r>
-        <w:rPr>
-          <w:color w:val="000000" w:themeColor="text1"/>
-        </w:rPr>
-        <w:t>,</w:t>
-      </w:r>
-      <w:r>
-        <w:rPr>
-          <w:color w:val="000000" w:themeColor="text1"/>
-        </w:rPr>
-        <w:t>x</w:t>
-      </w:r>
-      <w:proofErr w:type="spellEnd"/>
-      <w:r>
-        <w:rPr>
-          <w:color w:val="000000" w:themeColor="text1"/>
-        </w:rPr>
-        <w:t xml:space="preserve">) -&gt; </w:t>
-      </w:r>
-      <w:proofErr w:type="spellStart"/>
-      <w:r>
-        <w:rPr>
-          <w:color w:val="000000" w:themeColor="text1"/>
-        </w:rPr>
-        <w:t>CastShadow</w:t>
-      </w:r>
-      <w:proofErr w:type="spellEnd"/>
-      <w:r>
-        <w:rPr>
-          <w:color w:val="000000" w:themeColor="text1"/>
-        </w:rPr>
-        <w:t>(</w:t>
-      </w:r>
-      <w:proofErr w:type="spellStart"/>
-      <w:r>
-        <w:rPr>
-          <w:color w:val="000000" w:themeColor="text1"/>
-        </w:rPr>
-        <w:t>y</w:t>
-      </w:r>
-      <w:r>
-        <w:rPr>
-          <w:color w:val="000000" w:themeColor="text1"/>
-        </w:rPr>
-        <w:t>,z</w:t>
-      </w:r>
-      <w:proofErr w:type="spellEnd"/>
-      <w:r>
-        <w:rPr>
-          <w:color w:val="000000" w:themeColor="text1"/>
-        </w:rPr>
-        <w:t>)</w:t>
-      </w:r>
-      <w:r>
-        <w:rPr>
-          <w:color w:val="000000" w:themeColor="text1"/>
-        </w:rPr>
-        <w:t>)</w:t>
-      </w:r>
-    </w:p>
-    <w:p>
-      <w:pPr>
-        <w:rPr>
-          <w:color w:val="000000" w:themeColor="text1"/>
-        </w:rPr>
-      </w:pPr>
-    </w:p>
-    <w:p>
-      <w:pPr>
-        <w:rPr>
-          <w:color w:val="000000" w:themeColor="text1"/>
-        </w:rPr>
-      </w:pPr>
-      <w:r>
-        <w:rPr>
-          <w:color w:val="000000" w:themeColor="text1"/>
-        </w:rPr>
-        <w:t>If there is a light source, an object, a surface</w:t>
-      </w:r>
-      <w:r>
-        <w:rPr>
-          <w:color w:val="000000" w:themeColor="text1"/>
-        </w:rPr>
-        <w:t xml:space="preserve">, </w:t>
-      </w:r>
-      <w:r>
-        <w:rPr>
-          <w:color w:val="000000" w:themeColor="text1"/>
-        </w:rPr>
-        <w:t>the surface is behind the object,</w:t>
-      </w:r>
-      <w:r>
-        <w:rPr>
-          <w:color w:val="000000" w:themeColor="text1"/>
-        </w:rPr>
-        <w:t xml:space="preserve"> and the object is in front of the light source then the object will cast a shadow on the surface.</w:t>
-      </w:r>
-    </w:p>
-    <w:p>
-      <w:pPr>
-        <w:rPr>
-          <w:color w:val="000000" w:themeColor="text1"/>
-        </w:rPr>
-      </w:pPr>
-    </w:p>
-    <w:p>
-      <w:pPr>
-        <w:jc w:val="center"/>
-        <w:rPr>
-          <w:color w:val="000000" w:themeColor="text1"/>
-        </w:rPr>
-      </w:pPr>
-      <w:r>
-        <w:rPr>
-          <w:color w:val="000000" w:themeColor="text1"/>
-        </w:rPr>
-        <w:t>All x All y All z (</w:t>
-      </w:r>
-      <w:proofErr w:type="spellStart"/>
-      <w:r>
-        <w:rPr>
-          <w:color w:val="000000" w:themeColor="text1"/>
-        </w:rPr>
-        <w:t>LightSource</w:t>
-      </w:r>
-      <w:proofErr w:type="spellEnd"/>
-      <w:r>
-        <w:rPr>
-          <w:color w:val="000000" w:themeColor="text1"/>
-        </w:rPr>
-        <w:t xml:space="preserve">(x) &amp; Object(y) &amp; Surface(z) &amp; </w:t>
-      </w:r>
-      <w:proofErr w:type="spellStart"/>
-      <w:r>
-        <w:rPr>
-          <w:color w:val="000000" w:themeColor="text1"/>
-        </w:rPr>
-        <w:t>BehindOf</w:t>
-      </w:r>
-      <w:proofErr w:type="spellEnd"/>
-      <w:r>
-        <w:rPr>
-          <w:color w:val="000000" w:themeColor="text1"/>
-        </w:rPr>
-        <w:t>(</w:t>
-      </w:r>
-      <w:proofErr w:type="spellStart"/>
-      <w:proofErr w:type="gramStart"/>
-      <w:r>
-        <w:rPr>
-          <w:color w:val="000000" w:themeColor="text1"/>
-        </w:rPr>
-        <w:t>z,y</w:t>
-      </w:r>
-      <w:proofErr w:type="spellEnd"/>
-      <w:proofErr w:type="gramEnd"/>
-      <w:r>
-        <w:rPr>
-          <w:color w:val="000000" w:themeColor="text1"/>
-        </w:rPr>
-        <w:t xml:space="preserve">) &amp; </w:t>
-      </w:r>
-      <w:r>
-        <w:rPr>
-          <w:color w:val="000000" w:themeColor="text1"/>
-        </w:rPr>
-        <w:t>-</w:t>
-      </w:r>
-      <w:r>
-        <w:rPr>
-          <w:color w:val="000000" w:themeColor="text1"/>
-        </w:rPr>
-        <w:t>Obscures(</w:t>
-      </w:r>
-      <w:proofErr w:type="spellStart"/>
-      <w:r>
-        <w:rPr>
-          <w:color w:val="000000" w:themeColor="text1"/>
-        </w:rPr>
-        <w:t>y,x</w:t>
-      </w:r>
-      <w:proofErr w:type="spellEnd"/>
-      <w:r>
-        <w:rPr>
-          <w:color w:val="000000" w:themeColor="text1"/>
-        </w:rPr>
-        <w:t xml:space="preserve">) -&gt; </w:t>
-      </w:r>
-    </w:p>
-    <w:p>
-      <w:pPr>
-        <w:jc w:val="center"/>
-        <w:rPr>
-          <w:color w:val="000000" w:themeColor="text1"/>
-        </w:rPr>
-      </w:pPr>
-      <w:r>
-        <w:rPr>
-          <w:color w:val="000000" w:themeColor="text1"/>
-        </w:rPr>
-        <w:t>-</w:t>
-      </w:r>
-      <w:proofErr w:type="spellStart"/>
-      <w:r>
-        <w:rPr>
-          <w:color w:val="000000" w:themeColor="text1"/>
-        </w:rPr>
-        <w:t>CastShadow</w:t>
-      </w:r>
-      <w:proofErr w:type="spellEnd"/>
-      <w:r>
-        <w:rPr>
-          <w:color w:val="000000" w:themeColor="text1"/>
-        </w:rPr>
-        <w:t>(</w:t>
-      </w:r>
-      <w:proofErr w:type="spellStart"/>
-      <w:proofErr w:type="gramStart"/>
-      <w:r>
-        <w:rPr>
-          <w:color w:val="000000" w:themeColor="text1"/>
-        </w:rPr>
-        <w:t>y,z</w:t>
-      </w:r>
-      <w:proofErr w:type="spellEnd"/>
-      <w:proofErr w:type="gramEnd"/>
-      <w:r>
-        <w:rPr>
-          <w:color w:val="000000" w:themeColor="text1"/>
-        </w:rPr>
-        <w:t>))</w:t>
-      </w:r>
-    </w:p>
-    <w:p>
-      <w:pPr>
-        <w:jc w:val="center"/>
-        <w:rPr>
-          <w:color w:val="000000" w:themeColor="text1"/>
-        </w:rPr>
-      </w:pPr>
-    </w:p>
-    <w:p>
-      <w:pPr>
-        <w:rPr>
-          <w:color w:val="000000" w:themeColor="text1"/>
-        </w:rPr>
-      </w:pPr>
-      <w:r>
-        <w:rPr>
-          <w:color w:val="000000" w:themeColor="text1"/>
-        </w:rPr>
-        <w:t xml:space="preserve">Similarly, if there is a light source, </w:t>
-      </w:r>
-      <w:r>
-        <w:rPr>
-          <w:color w:val="000000" w:themeColor="text1"/>
-        </w:rPr>
-        <w:t xml:space="preserve">an object, a surface, the surface is behind the object, </w:t>
-      </w:r>
-      <w:r>
-        <w:rPr>
-          <w:color w:val="000000" w:themeColor="text1"/>
-        </w:rPr>
-        <w:t xml:space="preserve">but </w:t>
-      </w:r>
-      <w:r>
-        <w:rPr>
-          <w:color w:val="000000" w:themeColor="text1"/>
-        </w:rPr>
-        <w:t xml:space="preserve">the object is </w:t>
+    </w:p>
+    <w:p>
+      <w:pPr>
+        <w:rPr>
+          <w:color w:val="000000" w:themeColor="text1"/>
+        </w:rPr>
+      </w:pPr>
+      <w:r>
+        <w:rPr>
+          <w:color w:val="000000" w:themeColor="text1"/>
+        </w:rPr>
+        <w:t xml:space="preserve">Similarly, if there is a light source, an object, a surface, the surface is behind the object, but the object is </w:t>
       </w:r>
       <w:r>
         <w:rPr>
@@ -7178,13 +5662,7 @@
         <w:rPr>
           <w:color w:val="000000" w:themeColor="text1"/>
         </w:rPr>
-        <w:t xml:space="preserve"> </w:t>
-      </w:r>
-      <w:r>
-        <w:rPr>
-          <w:color w:val="000000" w:themeColor="text1"/>
-        </w:rPr>
-        <w:t xml:space="preserve">in front of the light source then the object will </w:t>
+        <w:t xml:space="preserve"> in front of the light source then the object will </w:t>
       </w:r>
       <w:r>
         <w:rPr>
@@ -7198,200 +5676,76 @@
         <w:rPr>
           <w:color w:val="000000" w:themeColor="text1"/>
         </w:rPr>
+        <w:t xml:space="preserve"> cast a shadow on the surface.</w:t>
+      </w:r>
+    </w:p>
+    <w:p>
+      <w:pPr>
+        <w:jc w:val="center"/>
+        <w:rPr>
+          <w:color w:val="000000" w:themeColor="text1"/>
+        </w:rPr>
+      </w:pPr>
+    </w:p>
+    <w:p>
+      <w:pPr>
+        <w:jc w:val="center"/>
+        <w:rPr>
+          <w:color w:val="000000" w:themeColor="text1"/>
+        </w:rPr>
+      </w:pPr>
+      <w:r>
+        <w:rPr>
+          <w:color w:val="000000" w:themeColor="text1"/>
+        </w:rPr>
+        <w:t xml:space="preserve">All x All y All z (LightSource(x) &amp; Object(y) &amp; Surface(z) &amp; -BehindOf(z,y) &amp; Obscures(y,x) -&gt; </w:t>
+      </w:r>
+    </w:p>
+    <w:p>
+      <w:pPr>
+        <w:jc w:val="center"/>
+        <w:rPr>
+          <w:color w:val="000000" w:themeColor="text1"/>
+        </w:rPr>
+      </w:pPr>
+      <w:r>
+        <w:rPr>
+          <w:color w:val="000000" w:themeColor="text1"/>
+        </w:rPr>
+        <w:t>-CastShadow(y,z))</w:t>
+      </w:r>
+    </w:p>
+    <w:p>
+      <w:pPr>
+        <w:jc w:val="center"/>
+        <w:rPr>
+          <w:color w:val="000000" w:themeColor="text1"/>
+        </w:rPr>
+      </w:pPr>
+    </w:p>
+    <w:p>
+      <w:pPr>
+        <w:rPr>
+          <w:color w:val="000000" w:themeColor="text1"/>
+        </w:rPr>
+      </w:pPr>
+      <w:r>
+        <w:rPr>
+          <w:color w:val="000000" w:themeColor="text1"/>
+        </w:rPr>
+        <w:t>Again, if there is a light source, an object, a surface, the object is in front of the light source, but</w:t>
+      </w:r>
+      <w:r>
+        <w:rPr>
+          <w:color w:val="000000" w:themeColor="text1"/>
+        </w:rPr>
         <w:t xml:space="preserve"> </w:t>
       </w:r>
       <w:r>
         <w:rPr>
           <w:color w:val="000000" w:themeColor="text1"/>
         </w:rPr>
-        <w:t>cast a shadow on the surface.</w:t>
-      </w:r>
-    </w:p>
-    <w:p>
-      <w:pPr>
-        <w:jc w:val="center"/>
-        <w:rPr>
-          <w:color w:val="000000" w:themeColor="text1"/>
-        </w:rPr>
-      </w:pPr>
-    </w:p>
-    <w:p>
-      <w:pPr>
-        <w:jc w:val="center"/>
-        <w:rPr>
-          <w:color w:val="000000" w:themeColor="text1"/>
-        </w:rPr>
-      </w:pPr>
-      <w:r>
-        <w:rPr>
-          <w:color w:val="000000" w:themeColor="text1"/>
-        </w:rPr>
-        <w:t>All x All y All z (</w:t>
-      </w:r>
-      <w:proofErr w:type="spellStart"/>
-      <w:r>
-        <w:rPr>
-          <w:color w:val="000000" w:themeColor="text1"/>
-        </w:rPr>
-        <w:t>LightSource</w:t>
-      </w:r>
-      <w:proofErr w:type="spellEnd"/>
-      <w:r>
-        <w:rPr>
-          <w:color w:val="000000" w:themeColor="text1"/>
-        </w:rPr>
-        <w:t xml:space="preserve">(x) &amp; Object(y) &amp; Surface(z) &amp; </w:t>
-      </w:r>
-      <w:r>
-        <w:rPr>
-          <w:color w:val="000000" w:themeColor="text1"/>
-        </w:rPr>
-        <w:t>-</w:t>
-      </w:r>
-      <w:proofErr w:type="spellStart"/>
-      <w:r>
-        <w:rPr>
-          <w:color w:val="000000" w:themeColor="text1"/>
-        </w:rPr>
-        <w:t>BehindOf</w:t>
-      </w:r>
-      <w:proofErr w:type="spellEnd"/>
-      <w:r>
-        <w:rPr>
-          <w:color w:val="000000" w:themeColor="text1"/>
-        </w:rPr>
-        <w:t>(</w:t>
-      </w:r>
-      <w:proofErr w:type="spellStart"/>
-      <w:proofErr w:type="gramStart"/>
-      <w:r>
-        <w:rPr>
-          <w:color w:val="000000" w:themeColor="text1"/>
-        </w:rPr>
-        <w:t>z,y</w:t>
-      </w:r>
-      <w:proofErr w:type="spellEnd"/>
-      <w:proofErr w:type="gramEnd"/>
-      <w:r>
-        <w:rPr>
-          <w:color w:val="000000" w:themeColor="text1"/>
-        </w:rPr>
-        <w:t>) &amp; Obscures(</w:t>
-      </w:r>
-      <w:proofErr w:type="spellStart"/>
-      <w:r>
-        <w:rPr>
-          <w:color w:val="000000" w:themeColor="text1"/>
-        </w:rPr>
-        <w:t>y,x</w:t>
-      </w:r>
-      <w:proofErr w:type="spellEnd"/>
-      <w:r>
-        <w:rPr>
-          <w:color w:val="000000" w:themeColor="text1"/>
-        </w:rPr>
-        <w:t xml:space="preserve">) -&gt; </w:t>
-      </w:r>
-    </w:p>
-    <w:p>
-      <w:pPr>
-        <w:jc w:val="center"/>
-        <w:rPr>
-          <w:color w:val="000000" w:themeColor="text1"/>
-        </w:rPr>
-      </w:pPr>
-      <w:r>
-        <w:rPr>
-          <w:color w:val="000000" w:themeColor="text1"/>
-        </w:rPr>
-        <w:t>-</w:t>
-      </w:r>
-      <w:proofErr w:type="spellStart"/>
-      <w:r>
-        <w:rPr>
-          <w:color w:val="000000" w:themeColor="text1"/>
-        </w:rPr>
-        <w:t>CastShadow</w:t>
-      </w:r>
-      <w:proofErr w:type="spellEnd"/>
-      <w:r>
-        <w:rPr>
-          <w:color w:val="000000" w:themeColor="text1"/>
-        </w:rPr>
-        <w:t>(</w:t>
-      </w:r>
-      <w:proofErr w:type="spellStart"/>
-      <w:proofErr w:type="gramStart"/>
-      <w:r>
-        <w:rPr>
-          <w:color w:val="000000" w:themeColor="text1"/>
-        </w:rPr>
-        <w:t>y,z</w:t>
-      </w:r>
-      <w:proofErr w:type="spellEnd"/>
-      <w:proofErr w:type="gramEnd"/>
-      <w:r>
-        <w:rPr>
-          <w:color w:val="000000" w:themeColor="text1"/>
-        </w:rPr>
-        <w:t>))</w:t>
-      </w:r>
-    </w:p>
-    <w:p>
-      <w:pPr>
-        <w:jc w:val="center"/>
-        <w:rPr>
-          <w:color w:val="000000" w:themeColor="text1"/>
-        </w:rPr>
-      </w:pPr>
-    </w:p>
-    <w:p>
-      <w:pPr>
-        <w:rPr>
-          <w:color w:val="000000" w:themeColor="text1"/>
-        </w:rPr>
-      </w:pPr>
-      <w:r>
-        <w:rPr>
-          <w:color w:val="000000" w:themeColor="text1"/>
-        </w:rPr>
-        <w:t>Again</w:t>
-      </w:r>
-      <w:r>
-        <w:rPr>
-          <w:color w:val="000000" w:themeColor="text1"/>
-        </w:rPr>
-        <w:t>, if there is a light source, an object, a surface, the object is</w:t>
-      </w:r>
-      <w:r>
-        <w:rPr>
-          <w:color w:val="000000" w:themeColor="text1"/>
-        </w:rPr>
-        <w:t xml:space="preserve"> </w:t>
-      </w:r>
-      <w:r>
-        <w:rPr>
-          <w:color w:val="000000" w:themeColor="text1"/>
-        </w:rPr>
-        <w:t>in front of the light source, but</w:t>
-      </w:r>
-      <w:r>
-        <w:rPr>
-          <w:color w:val="000000" w:themeColor="text1"/>
-        </w:rPr>
-        <w:t xml:space="preserve"> </w:t>
-      </w:r>
-      <w:r>
-        <w:rPr>
-          <w:color w:val="000000" w:themeColor="text1"/>
-        </w:rPr>
-        <w:t>the surface is</w:t>
-      </w:r>
-      <w:r>
-        <w:rPr>
-          <w:color w:val="000000" w:themeColor="text1"/>
-        </w:rPr>
-        <w:t xml:space="preserve"> </w:t>
+        <w:t xml:space="preserve">the surface is </w:t>
       </w:r>
       <w:r>
         <w:rPr>
@@ -7427,6 +5781,7 @@
         <w:pStyle w:val="Heading1"/>
       </w:pPr>
       <w:r>
+        <w:lastRenderedPageBreak/>
         <w:t>Co</w:t>
       </w:r>
       <w:r>
@@ -7530,14 +5885,12 @@
       <w:r>
         <w:t>(</w:t>
       </w:r>
-      <w:proofErr w:type="spellStart"/>
       <w:r>
         <w:rPr>
           <w:rFonts w:ascii="Calibri" w:hAnsi="Calibri" w:cs="Calibri"/>
         </w:rPr>
         <w:t>Grosan</w:t>
       </w:r>
-      <w:proofErr w:type="spellEnd"/>
       <w:r>
         <w:rPr>
           <w:rFonts w:ascii="Calibri" w:hAnsi="Calibri" w:cs="Calibri"/>
@@ -7566,21 +5919,7 @@
         <w:rPr>
           <w:rFonts w:ascii="Calibri" w:hAnsi="Calibri" w:cs="Calibri"/>
         </w:rPr>
-        <w:t>, Richard-</w:t>
-      </w:r>
-      <w:proofErr w:type="spellStart"/>
-      <w:r>
-        <w:rPr>
-          <w:rFonts w:ascii="Calibri" w:hAnsi="Calibri" w:cs="Calibri"/>
-        </w:rPr>
-        <w:t>Bollans</w:t>
-      </w:r>
-      <w:proofErr w:type="spellEnd"/>
-      <w:r>
-        <w:rPr>
-          <w:rFonts w:ascii="Calibri" w:hAnsi="Calibri" w:cs="Calibri"/>
-        </w:rPr>
-        <w:t xml:space="preserve"> A. et al 2018</w:t>
+        <w:t>, Richard-Bollans A. et al 2018</w:t>
       </w:r>
       <w:r>
         <w:rPr>
@@ -7611,19 +5950,11 @@
       <w:r>
         <w:t>(</w:t>
       </w:r>
-      <w:proofErr w:type="spellStart"/>
-      <w:r>
-        <w:rPr>
-          <w:rFonts w:ascii="Calibri" w:hAnsi="Calibri" w:cs="Calibri"/>
-        </w:rPr>
-        <w:t>Grosan</w:t>
-      </w:r>
-      <w:proofErr w:type="spellEnd"/>
-      <w:r>
-        <w:rPr>
-          <w:rFonts w:ascii="Calibri" w:hAnsi="Calibri" w:cs="Calibri"/>
-        </w:rPr>
-        <w:t xml:space="preserve"> C. and Abraham A. 2011</w:t>
+      <w:r>
+        <w:rPr>
+          <w:rFonts w:ascii="Calibri" w:hAnsi="Calibri" w:cs="Calibri"/>
+        </w:rPr>
+        <w:t>Grosan C. and Abraham A. 2011</w:t>
       </w:r>
       <w:r>
         <w:rPr>
@@ -7742,19 +6073,11 @@
         </w:rPr>
         <w:t xml:space="preserve">Zadeh L. 1965, </w:t>
       </w:r>
-      <w:proofErr w:type="spellStart"/>
-      <w:r>
-        <w:rPr>
-          <w:rFonts w:ascii="Calibri" w:hAnsi="Calibri" w:cs="Calibri"/>
-        </w:rPr>
-        <w:t>Besnard</w:t>
-      </w:r>
-      <w:proofErr w:type="spellEnd"/>
-      <w:r>
-        <w:rPr>
-          <w:rFonts w:ascii="Calibri" w:hAnsi="Calibri" w:cs="Calibri"/>
-        </w:rPr>
-        <w:t xml:space="preserve"> P. 1989). For example, in 1 above, expressing the extent of resemblance may be more accurate. Lemons do not look exactly like light bulbs, and so a greater level of precision could be useful for capturing resemblance</w:t>
+      <w:r>
+        <w:rPr>
+          <w:rFonts w:ascii="Calibri" w:hAnsi="Calibri" w:cs="Calibri"/>
+        </w:rPr>
+        <w:t>Besnard P. 1989). For example, in 1 above, expressing the extent of resemblance may be more accurate. Lemons do not look exactly like light bulbs, and so a greater level of precision could be useful for capturing resemblance</w:t>
       </w:r>
       <w:r>
         <w:rPr>
@@ -7772,21 +6095,7 @@
         <w:rPr>
           <w:rFonts w:ascii="Calibri" w:hAnsi="Calibri" w:cs="Calibri"/>
         </w:rPr>
-        <w:t xml:space="preserve"> (Richard-</w:t>
-      </w:r>
-      <w:proofErr w:type="spellStart"/>
-      <w:r>
-        <w:rPr>
-          <w:rFonts w:ascii="Calibri" w:hAnsi="Calibri" w:cs="Calibri"/>
-        </w:rPr>
-        <w:t>Bollans</w:t>
-      </w:r>
-      <w:proofErr w:type="spellEnd"/>
-      <w:r>
-        <w:rPr>
-          <w:rFonts w:ascii="Calibri" w:hAnsi="Calibri" w:cs="Calibri"/>
-        </w:rPr>
-        <w:t xml:space="preserve"> A. et al 2018)</w:t>
+        <w:t xml:space="preserve"> (Richard-Bollans A. et al 2018)</w:t>
       </w:r>
       <w:r>
         <w:rPr>
@@ -7822,23 +6131,7 @@
         <w:t>KRR</w:t>
       </w:r>
       <w:r>
-        <w:t xml:space="preserve"> methods. The condition required is that in a game of tag, you only run from the person who is “it” and you only chase people if you are “it”. Whilst this is true in the rules of the game it is not necessarily true in life and often in tag the players may not know who </w:t>
-      </w:r>
-      <w:proofErr w:type="gramStart"/>
-      <w:r>
-        <w:t>is “it”</w:t>
-      </w:r>
-      <w:proofErr w:type="gramEnd"/>
-      <w:r>
-        <w:t xml:space="preserve"> and run from any other players. Therefore, a possible answer to the original question is that neither Ethan </w:t>
-      </w:r>
-      <w:proofErr w:type="gramStart"/>
-      <w:r>
-        <w:t>or</w:t>
-      </w:r>
-      <w:proofErr w:type="gramEnd"/>
-      <w:r>
-        <w:t xml:space="preserve"> Luke are “it”.  However, as we are given with the problem that either Ethan or Luke are “it”, it can be assumed by both humans and the computer program that the required condition holds. </w:t>
+        <w:t xml:space="preserve"> methods. The condition required is that in a game of tag, you only run from the person who is “it” and you only chase people if you are “it”. Whilst this is true in the rules of the game it is not necessarily true in life and often in tag the players may not know who is “it” and run from any other players. Therefore, a possible answer to the original question is that neither Ethan or Luke are “it”.  However, as we are given with the problem that either Ethan or Luke are “it”, it can be assumed by both humans and the computer program that the required condition holds. </w:t>
       </w:r>
     </w:p>
     <w:p/>
@@ -7923,7 +6216,14 @@
         <w:rPr>
           <w:rFonts w:ascii="Calibri" w:hAnsi="Calibri" w:cs="Calibri"/>
         </w:rPr>
-        <w:t>to human thought processes, and so a computer may appear to be ‘thinking’ like a human, but really be following none of the same processes (the human brain processes information in myriad ways, often building on experience and context</w:t>
+        <w:t xml:space="preserve">to human thought processes, and so a computer may appear to be ‘thinking’ like a human, but really be following none of the same processes (the human </w:t>
+      </w:r>
+      <w:r>
+        <w:rPr>
+          <w:rFonts w:ascii="Calibri" w:hAnsi="Calibri" w:cs="Calibri"/>
+        </w:rPr>
+        <w:lastRenderedPageBreak/>
+        <w:t>brain processes information in myriad ways, often building on experience and context</w:t>
       </w:r>
       <w:r>
         <w:rPr>
@@ -7935,21 +6235,7 @@
         <w:rPr>
           <w:rFonts w:ascii="Calibri" w:hAnsi="Calibri" w:cs="Calibri"/>
         </w:rPr>
-        <w:t>) (</w:t>
-      </w:r>
-      <w:proofErr w:type="spellStart"/>
-      <w:r>
-        <w:rPr>
-          <w:rFonts w:ascii="Calibri" w:hAnsi="Calibri" w:cs="Calibri"/>
-        </w:rPr>
-        <w:t>Dranovsky</w:t>
-      </w:r>
-      <w:proofErr w:type="spellEnd"/>
-      <w:r>
-        <w:rPr>
-          <w:rFonts w:ascii="Calibri" w:hAnsi="Calibri" w:cs="Calibri"/>
-        </w:rPr>
-        <w:t xml:space="preserve"> A. 2011</w:t>
+        <w:t>) (Dranovsky A. 2011</w:t>
       </w:r>
       <w:r>
         <w:rPr>
@@ -7967,14 +6253,7 @@
         <w:rPr>
           <w:rFonts w:ascii="Calibri" w:hAnsi="Calibri" w:cs="Calibri"/>
         </w:rPr>
-        <w:t xml:space="preserve">). Additionally, this approach is not generalisable from one rule to the next: a whole </w:t>
-      </w:r>
-      <w:r>
-        <w:rPr>
-          <w:rFonts w:ascii="Calibri" w:hAnsi="Calibri" w:cs="Calibri"/>
-        </w:rPr>
-        <w:lastRenderedPageBreak/>
-        <w:t>new set of rules is required for each Winograd schema, rendering this approach tedious and inefficient</w:t>
+        <w:t>). Additionally, this approach is not generalisable from one rule to the next: a whole new set of rules is required for each Winograd schema, rendering this approach tedious and inefficient</w:t>
       </w:r>
       <w:r>
         <w:rPr>
@@ -8184,21 +6463,7 @@
         <w:rPr>
           <w:rFonts w:ascii="Calibri" w:hAnsi="Calibri" w:cs="Calibri"/>
         </w:rPr>
-        <w:t>, Richard-</w:t>
-      </w:r>
-      <w:proofErr w:type="spellStart"/>
-      <w:r>
-        <w:rPr>
-          <w:rFonts w:ascii="Calibri" w:hAnsi="Calibri" w:cs="Calibri"/>
-        </w:rPr>
-        <w:t>Bollans</w:t>
-      </w:r>
-      <w:proofErr w:type="spellEnd"/>
-      <w:r>
-        <w:rPr>
-          <w:rFonts w:ascii="Calibri" w:hAnsi="Calibri" w:cs="Calibri"/>
-        </w:rPr>
-        <w:t xml:space="preserve"> A. et al 2018</w:t>
+        <w:t>, Richard-Bollans A. et al 2018</w:t>
       </w:r>
       <w:r>
         <w:rPr>
@@ -8246,21 +6511,7 @@
         <w:rPr>
           <w:rFonts w:ascii="Calibri" w:hAnsi="Calibri" w:cs="Calibri"/>
         </w:rPr>
-        <w:t>Richard-</w:t>
-      </w:r>
-      <w:proofErr w:type="spellStart"/>
-      <w:r>
-        <w:rPr>
-          <w:rFonts w:ascii="Calibri" w:hAnsi="Calibri" w:cs="Calibri"/>
-        </w:rPr>
-        <w:t>Bollans</w:t>
-      </w:r>
-      <w:proofErr w:type="spellEnd"/>
-      <w:r>
-        <w:rPr>
-          <w:rFonts w:ascii="Calibri" w:hAnsi="Calibri" w:cs="Calibri"/>
-        </w:rPr>
-        <w:t xml:space="preserve"> A.</w:t>
+        <w:t>Richard-Bollans A.</w:t>
       </w:r>
       <w:r>
         <w:rPr>
@@ -8411,13 +6662,8 @@
         <w:t>,</w:t>
       </w:r>
       <w:r>
-        <w:t xml:space="preserve"> such as Social </w:t>
-      </w:r>
-      <w:proofErr w:type="spellStart"/>
-      <w:r>
-        <w:t>IQa</w:t>
-      </w:r>
-      <w:proofErr w:type="spellEnd"/>
+        <w:t xml:space="preserve"> such as Social IQa</w:t>
+      </w:r>
       <w:r>
         <w:t xml:space="preserve"> </w:t>
       </w:r>
@@ -8485,35 +6731,7 @@
         <w:rPr>
           <w:rFonts w:ascii="Calibri" w:hAnsi="Calibri" w:cs="Calibri"/>
         </w:rPr>
-        <w:t xml:space="preserve">Bailey, D., Harrison, A., </w:t>
-      </w:r>
-      <w:proofErr w:type="spellStart"/>
-      <w:r>
-        <w:rPr>
-          <w:rFonts w:ascii="Calibri" w:hAnsi="Calibri" w:cs="Calibri"/>
-        </w:rPr>
-        <w:t>Lierler</w:t>
-      </w:r>
-      <w:proofErr w:type="spellEnd"/>
-      <w:r>
-        <w:rPr>
-          <w:rFonts w:ascii="Calibri" w:hAnsi="Calibri" w:cs="Calibri"/>
-        </w:rPr>
-        <w:t xml:space="preserve">, Y., </w:t>
-      </w:r>
-      <w:proofErr w:type="spellStart"/>
-      <w:r>
-        <w:rPr>
-          <w:rFonts w:ascii="Calibri" w:hAnsi="Calibri" w:cs="Calibri"/>
-        </w:rPr>
-        <w:t>Lifschitz</w:t>
-      </w:r>
-      <w:proofErr w:type="spellEnd"/>
-      <w:r>
-        <w:rPr>
-          <w:rFonts w:ascii="Calibri" w:hAnsi="Calibri" w:cs="Calibri"/>
-        </w:rPr>
-        <w:t xml:space="preserve">, V. and Michael, J. 2015. The Winograd Schema Challenge and Reasoning About Correlation. </w:t>
+        <w:t xml:space="preserve">Bailey, D., Harrison, A., Lierler, Y., Lifschitz, V. and Michael, J. 2015. The Winograd Schema Challenge and Reasoning About Correlation. </w:t>
       </w:r>
       <w:r>
         <w:rPr>
@@ -8567,41 +6785,27 @@
         <w:rPr>
           <w:rFonts w:ascii="Calibri" w:hAnsi="Calibri" w:cs="Calibri"/>
         </w:rPr>
-        <w:t xml:space="preserve">Isaak, N. and Michael, L. 2020. </w:t>
-      </w:r>
-      <w:proofErr w:type="spellStart"/>
-      <w:r>
-        <w:rPr>
-          <w:rFonts w:ascii="Calibri" w:hAnsi="Calibri" w:cs="Calibri"/>
-        </w:rPr>
-        <w:t>Winventor</w:t>
-      </w:r>
-      <w:proofErr w:type="spellEnd"/>
-      <w:r>
-        <w:rPr>
-          <w:rFonts w:ascii="Calibri" w:hAnsi="Calibri" w:cs="Calibri"/>
-        </w:rPr>
-        <w:t>: A Machine-driven Approach for the Development of Winograd Schemas.</w:t>
-      </w:r>
-    </w:p>
-    <w:p>
-      <w:pPr>
-        <w:rPr>
-          <w:rFonts w:ascii="Calibri" w:hAnsi="Calibri" w:cs="Calibri"/>
-        </w:rPr>
-      </w:pPr>
-    </w:p>
-    <w:p>
-      <w:pPr>
-        <w:rPr>
-          <w:rFonts w:ascii="Calibri" w:hAnsi="Calibri" w:cs="Calibri"/>
-        </w:rPr>
-      </w:pPr>
-      <w:r>
-        <w:rPr>
-          <w:rFonts w:ascii="Calibri" w:hAnsi="Calibri" w:cs="Calibri"/>
-        </w:rPr>
         <w:lastRenderedPageBreak/>
+        <w:t>Isaak, N. and Michael, L. 2020. Winventor: A Machine-driven Approach for the Development of Winograd Schemas.</w:t>
+      </w:r>
+    </w:p>
+    <w:p>
+      <w:pPr>
+        <w:rPr>
+          <w:rFonts w:ascii="Calibri" w:hAnsi="Calibri" w:cs="Calibri"/>
+        </w:rPr>
+      </w:pPr>
+    </w:p>
+    <w:p>
+      <w:pPr>
+        <w:rPr>
+          <w:rFonts w:ascii="Calibri" w:hAnsi="Calibri" w:cs="Calibri"/>
+        </w:rPr>
+      </w:pPr>
+      <w:r>
+        <w:rPr>
+          <w:rFonts w:ascii="Calibri" w:hAnsi="Calibri" w:cs="Calibri"/>
+        </w:rPr>
         <w:t>Levesque, H.J., Davis, E. and Morgenstern, L. 2011. The Winograd Schema Challenge. Proceedings of the Thirteenth International Conference on Principles of Knowledge Representation and Reasoning. 13, pp.552-561.</w:t>
       </w:r>
     </w:p>
@@ -8622,35 +6826,7 @@
         <w:rPr>
           <w:rFonts w:ascii="Calibri" w:hAnsi="Calibri" w:cs="Calibri"/>
         </w:rPr>
-        <w:t xml:space="preserve">Neufeld, E. and </w:t>
-      </w:r>
-      <w:proofErr w:type="spellStart"/>
-      <w:r>
-        <w:rPr>
-          <w:rFonts w:ascii="Calibri" w:hAnsi="Calibri" w:cs="Calibri"/>
-        </w:rPr>
-        <w:t>Finnestad</w:t>
-      </w:r>
-      <w:proofErr w:type="spellEnd"/>
-      <w:r>
-        <w:rPr>
-          <w:rFonts w:ascii="Calibri" w:hAnsi="Calibri" w:cs="Calibri"/>
-        </w:rPr>
-        <w:t xml:space="preserve">, S. 2020. In </w:t>
-      </w:r>
-      <w:proofErr w:type="spellStart"/>
-      <w:r>
-        <w:rPr>
-          <w:rFonts w:ascii="Calibri" w:hAnsi="Calibri" w:cs="Calibri"/>
-        </w:rPr>
-        <w:t>defense</w:t>
-      </w:r>
-      <w:proofErr w:type="spellEnd"/>
-      <w:r>
-        <w:rPr>
-          <w:rFonts w:ascii="Calibri" w:hAnsi="Calibri" w:cs="Calibri"/>
-        </w:rPr>
-        <w:t xml:space="preserve"> of the Turing test. Ai &amp; Society. 35(4), pp.819-827.</w:t>
+        <w:t>Neufeld, E. and Finnestad, S. 2020. In defense of the Turing test. Ai &amp; Society. 35(4), pp.819-827.</w:t>
       </w:r>
     </w:p>
     <w:p>
@@ -8670,21 +6846,7 @@
         <w:rPr>
           <w:rFonts w:cstheme="minorHAnsi"/>
         </w:rPr>
-        <w:t>Richard-</w:t>
-      </w:r>
-      <w:proofErr w:type="spellStart"/>
-      <w:r>
-        <w:rPr>
-          <w:rFonts w:cstheme="minorHAnsi"/>
-        </w:rPr>
-        <w:t>Bollans</w:t>
-      </w:r>
-      <w:proofErr w:type="spellEnd"/>
-      <w:r>
-        <w:rPr>
-          <w:rFonts w:cstheme="minorHAnsi"/>
-        </w:rPr>
-        <w:t>, A., Alvarez, L.G. and Cohn, A.G. 2018. The Role of Pragmatics in Solving the Winograd Schema Challenge. Proceedings of the Thirteenth International Symposium on Commonsense Reasoning (Commonsense 2017).</w:t>
+        <w:t>Richard-Bollans, A., Alvarez, L.G. and Cohn, A.G. 2018. The Role of Pragmatics in Solving the Winograd Schema Challenge. Proceedings of the Thirteenth International Symposium on Commonsense Reasoning (Commonsense 2017).</w:t>
       </w:r>
     </w:p>
     <w:p>
@@ -9169,6 +7331,7 @@
         <w:rPr>
           <w:rFonts w:cstheme="minorHAnsi"/>
         </w:rPr>
+        <w:lastRenderedPageBreak/>
         <w:fldChar w:fldCharType="end"/>
       </w:r>
     </w:p>
@@ -9220,6 +7383,11 @@
         <w:docPartUnique/>
       </w:docPartObj>
     </w:sdtPr>
+    <w:sdtEndPr>
+      <w:rPr>
+        <w:rStyle w:val="PageNumber"/>
+      </w:rPr>
+    </w:sdtEndPr>
     <w:sdtContent>
       <w:p>
         <w:pPr>
@@ -10080,6 +8248,7 @@
   <w:style w:type="character" w:default="1" w:styleId="DefaultParagraphFont">
     <w:name w:val="Default Paragraph Font"/>
     <w:uiPriority w:val="1"/>
+    <w:semiHidden/>
     <w:unhideWhenUsed/>
   </w:style>
   <w:style w:type="table" w:default="1" w:styleId="TableNormal">

</xml_diff>

<commit_message>
Table of contents updated and subheadings unified
</commit_message>
<xml_diff>
--- a/KRR_3_Draft_1.docx
+++ b/KRR_3_Draft_1.docx
@@ -1,6 +1,6 @@
 
 <file path=word/document.xml><?xml version="1.0" encoding="utf-8"?>
-<w:document xmlns:wpc="http://schemas.microsoft.com/office/word/2010/wordprocessingCanvas" xmlns:cx="http://schemas.microsoft.com/office/drawing/2014/chartex" xmlns:cx1="http://schemas.microsoft.com/office/drawing/2015/9/8/chartex" xmlns:cx2="http://schemas.microsoft.com/office/drawing/2015/10/21/chartex" xmlns:cx3="http://schemas.microsoft.com/office/drawing/2016/5/9/chartex" xmlns:cx4="http://schemas.microsoft.com/office/drawing/2016/5/10/chartex" xmlns:cx5="http://schemas.microsoft.com/office/drawing/2016/5/11/chartex" xmlns:cx6="http://schemas.microsoft.com/office/drawing/2016/5/12/chartex" xmlns:cx7="http://schemas.microsoft.com/office/drawing/2016/5/13/chartex" xmlns:cx8="http://schemas.microsoft.com/office/drawing/2016/5/14/chartex" xmlns:mc="http://schemas.openxmlformats.org/markup-compatibility/2006" xmlns:aink="http://schemas.microsoft.com/office/drawing/2016/ink" xmlns:am3d="http://schemas.microsoft.com/office/drawing/2017/model3d" xmlns:o="urn:schemas-microsoft-com:office:office" xmlns:r="http://schemas.openxmlformats.org/officeDocument/2006/relationships" xmlns:m="http://schemas.openxmlformats.org/officeDocument/2006/math" xmlns:v="urn:schemas-microsoft-com:vml" xmlns:wp14="http://schemas.microsoft.com/office/word/2010/wordprocessingDrawing" xmlns:wp="http://schemas.openxmlformats.org/drawingml/2006/wordprocessingDrawing" xmlns:w10="urn:schemas-microsoft-com:office:word" xmlns:w="http://schemas.openxmlformats.org/wordprocessingml/2006/main" xmlns:w14="http://schemas.microsoft.com/office/word/2010/wordml" xmlns:w15="http://schemas.microsoft.com/office/word/2012/wordml" xmlns:w16cex="http://schemas.microsoft.com/office/word/2018/wordml/cex" xmlns:w16cid="http://schemas.microsoft.com/office/word/2016/wordml/cid" xmlns:w16="http://schemas.microsoft.com/office/word/2018/wordml" xmlns:w16se="http://schemas.microsoft.com/office/word/2015/wordml/symex" xmlns:wpg="http://schemas.microsoft.com/office/word/2010/wordprocessingGroup" xmlns:wpi="http://schemas.microsoft.com/office/word/2010/wordprocessingInk" xmlns:wne="http://schemas.microsoft.com/office/word/2006/wordml" xmlns:wps="http://schemas.microsoft.com/office/word/2010/wordprocessingShape" mc:Ignorable="w14 w15 w16se w16cid w16 w16cex wp14">
+<w:document xmlns:wpc="http://schemas.microsoft.com/office/word/2010/wordprocessingCanvas" xmlns:cx="http://schemas.microsoft.com/office/drawing/2014/chartex" xmlns:cx1="http://schemas.microsoft.com/office/drawing/2015/9/8/chartex" xmlns:cx2="http://schemas.microsoft.com/office/drawing/2015/10/21/chartex" xmlns:cx3="http://schemas.microsoft.com/office/drawing/2016/5/9/chartex" xmlns:cx4="http://schemas.microsoft.com/office/drawing/2016/5/10/chartex" xmlns:cx5="http://schemas.microsoft.com/office/drawing/2016/5/11/chartex" xmlns:cx6="http://schemas.microsoft.com/office/drawing/2016/5/12/chartex" xmlns:cx7="http://schemas.microsoft.com/office/drawing/2016/5/13/chartex" xmlns:cx8="http://schemas.microsoft.com/office/drawing/2016/5/14/chartex" xmlns:mc="http://schemas.openxmlformats.org/markup-compatibility/2006" xmlns:aink="http://schemas.microsoft.com/office/drawing/2016/ink" xmlns:am3d="http://schemas.microsoft.com/office/drawing/2017/model3d" xmlns:o="urn:schemas-microsoft-com:office:office" xmlns:r="http://schemas.openxmlformats.org/officeDocument/2006/relationships" xmlns:m="http://schemas.openxmlformats.org/officeDocument/2006/math" xmlns:v="urn:schemas-microsoft-com:vml" xmlns:wp14="http://schemas.microsoft.com/office/word/2010/wordprocessingDrawing" xmlns:wp="http://schemas.openxmlformats.org/drawingml/2006/wordprocessingDrawing" xmlns:w10="urn:schemas-microsoft-com:office:word" xmlns:w="http://schemas.openxmlformats.org/wordprocessingml/2006/main" xmlns:w14="http://schemas.microsoft.com/office/word/2010/wordml" xmlns:w15="http://schemas.microsoft.com/office/word/2012/wordml" xmlns:w16cid="http://schemas.microsoft.com/office/word/2016/wordml/cid" xmlns:w16se="http://schemas.microsoft.com/office/word/2015/wordml/symex" xmlns:wpg="http://schemas.microsoft.com/office/word/2010/wordprocessingGroup" xmlns:wpi="http://schemas.microsoft.com/office/word/2010/wordprocessingInk" xmlns:wne="http://schemas.microsoft.com/office/word/2006/wordml" xmlns:wps="http://schemas.microsoft.com/office/word/2010/wordprocessingShape" mc:Ignorable="w14 w15 w16se w16cid wp14">
   <w:body>
     <w:sdt>
       <w:sdtPr>
@@ -15,7 +15,6 @@
           <w:docPartUnique/>
         </w:docPartObj>
       </w:sdtPr>
-      <w:sdtEndPr/>
       <w:sdtContent>
         <w:p/>
         <w:p>
@@ -129,7 +128,7 @@
                     <v:stroke joinstyle="miter"/>
                     <v:path gradientshapeok="t" o:connecttype="rect"/>
                   </v:shapetype>
-                  <v:shape id="Text Box 1" o:spid="_x0000_s1026" type="#_x0000_t202" style="position:absolute;left:0;text-align:left;margin-left:-22.7pt;margin-top:238.8pt;width:493.6pt;height:197.5pt;z-index:251661312;visibility:visible;mso-wrap-style:square;mso-width-percent:0;mso-wrap-distance-left:9pt;mso-wrap-distance-top:0;mso-wrap-distance-right:9pt;mso-wrap-distance-bottom:0;mso-position-horizontal:absolute;mso-position-horizontal-relative:text;mso-position-vertical:absolute;mso-position-vertical-relative:text;mso-width-percent:0;mso-width-relative:margin;v-text-anchor:top" o:gfxdata="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" fillcolor="white [3201]" stroked="f" strokeweight=".5pt">
+                  <v:shape id="Text Box 1" o:spid="_x0000_s1026" type="#_x0000_t202" style="position:absolute;left:0;text-align:left;margin-left:-22.7pt;margin-top:238.8pt;width:493.6pt;height:197.5pt;z-index:251661312;visibility:visible;mso-wrap-style:square;mso-width-percent:0;mso-wrap-distance-left:9pt;mso-wrap-distance-top:0;mso-wrap-distance-right:9pt;mso-wrap-distance-bottom:0;mso-position-horizontal:absolute;mso-position-horizontal-relative:text;mso-position-vertical:absolute;mso-position-vertical-relative:text;mso-width-percent:0;mso-width-relative:margin;v-text-anchor:top" o:gfxdata="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" fillcolor="white [3201]" stroked="f" strokeweight=".5pt">
                     <v:textbox>
                       <w:txbxContent>
                         <w:p>
@@ -254,7 +253,6 @@
                                     <w:dataBinding w:prefixMappings="xmlns:ns0='http://purl.org/dc/elements/1.1/' xmlns:ns1='http://schemas.openxmlformats.org/package/2006/metadata/core-properties' " w:xpath="/ns1:coreProperties[1]/ns0:title[1]" w:storeItemID="{6C3C8BC8-F283-45AE-878A-BAB7291924A1}"/>
                                     <w:text/>
                                   </w:sdtPr>
-                                  <w:sdtEndPr/>
                                   <w:sdtContent>
                                     <w:r>
                                       <w:rPr>
@@ -314,7 +312,7 @@
               </mc:Choice>
               <mc:Fallback>
                 <w:pict>
-                  <v:shape w14:anchorId="5CACC001" id="Text Box 131" o:spid="_x0000_s1027" type="#_x0000_t202" style="position:absolute;left:0;text-align:left;margin-left:12.5pt;margin-top:252.3pt;width:453.1pt;height:51.5pt;z-index:251660288;visibility:visible;mso-wrap-style:square;mso-width-percent:0;mso-height-percent:0;mso-wrap-distance-left:14.4pt;mso-wrap-distance-top:0;mso-wrap-distance-right:14.4pt;mso-wrap-distance-bottom:0;mso-position-horizontal:absolute;mso-position-horizontal-relative:margin;mso-position-vertical:absolute;mso-position-vertical-relative:page;mso-width-percent:0;mso-height-percent:0;mso-width-relative:margin;mso-height-relative:page;v-text-anchor:top" o:gfxdata="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" filled="f" stroked="f" strokeweight=".5pt">
+                  <v:shape w14:anchorId="5CACC001" id="Text Box 131" o:spid="_x0000_s1027" type="#_x0000_t202" style="position:absolute;left:0;text-align:left;margin-left:12.5pt;margin-top:252.3pt;width:453.1pt;height:51.5pt;z-index:251660288;visibility:visible;mso-wrap-style:square;mso-width-percent:0;mso-height-percent:0;mso-wrap-distance-left:14.4pt;mso-wrap-distance-top:0;mso-wrap-distance-right:14.4pt;mso-wrap-distance-bottom:0;mso-position-horizontal:absolute;mso-position-horizontal-relative:margin;mso-position-vertical:absolute;mso-position-vertical-relative:page;mso-width-percent:0;mso-height-percent:0;mso-width-relative:margin;mso-height-relative:page;v-text-anchor:top" o:gfxdata="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" filled="f" stroked="f" strokeweight=".5pt">
                     <v:textbox inset="0,0,0,0">
                       <w:txbxContent>
                         <w:p>
@@ -341,7 +339,6 @@
                               <w:dataBinding w:prefixMappings="xmlns:ns0='http://purl.org/dc/elements/1.1/' xmlns:ns1='http://schemas.openxmlformats.org/package/2006/metadata/core-properties' " w:xpath="/ns1:coreProperties[1]/ns0:title[1]" w:storeItemID="{6C3C8BC8-F283-45AE-878A-BAB7291924A1}"/>
                               <w:text/>
                             </w:sdtPr>
-                            <w:sdtEndPr/>
                             <w:sdtContent>
                               <w:r>
                                 <w:rPr>
@@ -492,7 +489,6 @@
                                       <w:calendar w:val="gregorian"/>
                                     </w:date>
                                   </w:sdtPr>
-                                  <w:sdtEndPr/>
                                   <w:sdtContent>
                                     <w:r>
                                       <w:rPr>
@@ -535,7 +531,7 @@
               </mc:Choice>
               <mc:Fallback>
                 <w:pict>
-                  <v:rect w14:anchorId="6CC57ED1" id="Rectangle 132" o:spid="_x0000_s1028" style="position:absolute;left:0;text-align:left;margin-left:-4.4pt;margin-top:0;width:46.8pt;height:77.75pt;z-index:251659264;visibility:visible;mso-wrap-style:square;mso-width-percent:76;mso-height-percent:98;mso-top-percent:23;mso-wrap-distance-left:9pt;mso-wrap-distance-top:0;mso-wrap-distance-right:9pt;mso-wrap-distance-bottom:0;mso-position-horizontal:right;mso-position-horizontal-relative:margin;mso-position-vertical-relative:page;mso-width-percent:76;mso-height-percent:98;mso-top-percent:23;mso-width-relative:page;mso-height-relative:page;v-text-anchor:bottom" o:gfxdata="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" fillcolor="#2f5496 [2404]" strokecolor="#2f5496 [2404]" strokeweight="1pt">
+                  <v:rect w14:anchorId="6CC57ED1" id="Rectangle 132" o:spid="_x0000_s1028" style="position:absolute;left:0;text-align:left;margin-left:-4.4pt;margin-top:0;width:46.8pt;height:77.75pt;z-index:251659264;visibility:visible;mso-wrap-style:square;mso-width-percent:76;mso-height-percent:98;mso-top-percent:23;mso-wrap-distance-left:9pt;mso-wrap-distance-top:0;mso-wrap-distance-right:9pt;mso-wrap-distance-bottom:0;mso-position-horizontal:right;mso-position-horizontal-relative:margin;mso-position-vertical-relative:page;mso-width-percent:76;mso-height-percent:98;mso-top-percent:23;mso-width-relative:page;mso-height-relative:page;v-text-anchor:bottom" o:gfxdata="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" fillcolor="#2f5496 [2404]" strokecolor="#2f5496 [2404]" strokeweight="1pt">
                     <v:path arrowok="t"/>
                     <o:lock v:ext="edit" aspectratio="t"/>
                     <v:textbox inset="3.6pt,,3.6pt">
@@ -569,7 +565,6 @@
                                 <w:calendar w:val="gregorian"/>
                               </w:date>
                             </w:sdtPr>
-                            <w:sdtEndPr/>
                             <w:sdtContent>
                               <w:r>
                                 <w:rPr>
@@ -642,7 +637,15 @@
               <w:tab w:val="right" w:leader="dot" w:pos="9010"/>
             </w:tabs>
             <w:rPr>
+              <w:rFonts w:cstheme="minorBidi"/>
+              <w:b w:val="0"/>
+              <w:bCs w:val="0"/>
+              <w:i w:val="0"/>
+              <w:iCs w:val="0"/>
               <w:noProof/>
+              <w:sz w:val="22"/>
+              <w:szCs w:val="22"/>
+              <w:lang w:eastAsia="en-GB"/>
             </w:rPr>
           </w:pPr>
           <w:r>
@@ -662,7 +665,7 @@
             </w:rPr>
             <w:fldChar w:fldCharType="separate"/>
           </w:r>
-          <w:hyperlink w:anchor="_Toc57037429" w:history="1">
+          <w:hyperlink w:anchor="_Toc58257557" w:history="1">
             <w:r>
               <w:rPr>
                 <w:rStyle w:val="Hyperlink"/>
@@ -689,7 +692,7 @@
                 <w:noProof/>
                 <w:webHidden/>
               </w:rPr>
-              <w:instrText xml:space="preserve"> PAGEREF _Toc57037429 \h </w:instrText>
+              <w:instrText xml:space="preserve"> PAGEREF _Toc58257557 \h </w:instrText>
             </w:r>
             <w:r>
               <w:rPr>
@@ -721,6 +724,1031 @@
           </w:hyperlink>
         </w:p>
         <w:p>
+          <w:pPr>
+            <w:pStyle w:val="TOC2"/>
+            <w:tabs>
+              <w:tab w:val="right" w:leader="dot" w:pos="9010"/>
+            </w:tabs>
+            <w:rPr>
+              <w:rFonts w:cstheme="minorBidi"/>
+              <w:b w:val="0"/>
+              <w:bCs w:val="0"/>
+              <w:noProof/>
+              <w:szCs w:val="22"/>
+              <w:lang w:eastAsia="en-GB"/>
+            </w:rPr>
+          </w:pPr>
+          <w:hyperlink w:anchor="_Toc58257558" w:history="1">
+            <w:r>
+              <w:rPr>
+                <w:rStyle w:val="Hyperlink"/>
+                <w:noProof/>
+              </w:rPr>
+              <w:t>Winograd Schema Challenge</w:t>
+            </w:r>
+            <w:r>
+              <w:rPr>
+                <w:noProof/>
+                <w:webHidden/>
+              </w:rPr>
+              <w:tab/>
+            </w:r>
+            <w:r>
+              <w:rPr>
+                <w:noProof/>
+                <w:webHidden/>
+              </w:rPr>
+              <w:fldChar w:fldCharType="begin"/>
+            </w:r>
+            <w:r>
+              <w:rPr>
+                <w:noProof/>
+                <w:webHidden/>
+              </w:rPr>
+              <w:instrText xml:space="preserve"> PAGEREF _Toc58257558 \h </w:instrText>
+            </w:r>
+            <w:r>
+              <w:rPr>
+                <w:noProof/>
+                <w:webHidden/>
+              </w:rPr>
+            </w:r>
+            <w:r>
+              <w:rPr>
+                <w:noProof/>
+                <w:webHidden/>
+              </w:rPr>
+              <w:fldChar w:fldCharType="separate"/>
+            </w:r>
+            <w:r>
+              <w:rPr>
+                <w:noProof/>
+                <w:webHidden/>
+              </w:rPr>
+              <w:t>1</w:t>
+            </w:r>
+            <w:r>
+              <w:rPr>
+                <w:noProof/>
+                <w:webHidden/>
+              </w:rPr>
+              <w:fldChar w:fldCharType="end"/>
+            </w:r>
+          </w:hyperlink>
+        </w:p>
+        <w:p>
+          <w:pPr>
+            <w:pStyle w:val="TOC2"/>
+            <w:tabs>
+              <w:tab w:val="right" w:leader="dot" w:pos="9010"/>
+            </w:tabs>
+            <w:rPr>
+              <w:rFonts w:cstheme="minorBidi"/>
+              <w:b w:val="0"/>
+              <w:bCs w:val="0"/>
+              <w:noProof/>
+              <w:szCs w:val="22"/>
+              <w:lang w:eastAsia="en-GB"/>
+            </w:rPr>
+          </w:pPr>
+          <w:hyperlink w:anchor="_Toc58257559" w:history="1">
+            <w:r>
+              <w:rPr>
+                <w:rStyle w:val="Hyperlink"/>
+                <w:noProof/>
+              </w:rPr>
+              <w:t>Choices of Plausible Alternatives (COPA)</w:t>
+            </w:r>
+            <w:r>
+              <w:rPr>
+                <w:noProof/>
+                <w:webHidden/>
+              </w:rPr>
+              <w:tab/>
+            </w:r>
+            <w:r>
+              <w:rPr>
+                <w:noProof/>
+                <w:webHidden/>
+              </w:rPr>
+              <w:fldChar w:fldCharType="begin"/>
+            </w:r>
+            <w:r>
+              <w:rPr>
+                <w:noProof/>
+                <w:webHidden/>
+              </w:rPr>
+              <w:instrText xml:space="preserve"> PAGEREF _Toc58257559 \h </w:instrText>
+            </w:r>
+            <w:r>
+              <w:rPr>
+                <w:noProof/>
+                <w:webHidden/>
+              </w:rPr>
+            </w:r>
+            <w:r>
+              <w:rPr>
+                <w:noProof/>
+                <w:webHidden/>
+              </w:rPr>
+              <w:fldChar w:fldCharType="separate"/>
+            </w:r>
+            <w:r>
+              <w:rPr>
+                <w:noProof/>
+                <w:webHidden/>
+              </w:rPr>
+              <w:t>3</w:t>
+            </w:r>
+            <w:r>
+              <w:rPr>
+                <w:noProof/>
+                <w:webHidden/>
+              </w:rPr>
+              <w:fldChar w:fldCharType="end"/>
+            </w:r>
+          </w:hyperlink>
+        </w:p>
+        <w:p>
+          <w:pPr>
+            <w:pStyle w:val="TOC3"/>
+            <w:tabs>
+              <w:tab w:val="right" w:leader="dot" w:pos="9010"/>
+            </w:tabs>
+            <w:rPr>
+              <w:rFonts w:cstheme="minorBidi"/>
+              <w:noProof/>
+              <w:sz w:val="22"/>
+              <w:szCs w:val="22"/>
+              <w:lang w:eastAsia="en-GB"/>
+            </w:rPr>
+          </w:pPr>
+          <w:hyperlink w:anchor="_Toc58257560" w:history="1">
+            <w:r>
+              <w:rPr>
+                <w:rStyle w:val="Hyperlink"/>
+                <w:noProof/>
+              </w:rPr>
+              <w:t>Scenario 1 – (Forward causal reasoning)</w:t>
+            </w:r>
+            <w:r>
+              <w:rPr>
+                <w:noProof/>
+                <w:webHidden/>
+              </w:rPr>
+              <w:tab/>
+            </w:r>
+            <w:r>
+              <w:rPr>
+                <w:noProof/>
+                <w:webHidden/>
+              </w:rPr>
+              <w:fldChar w:fldCharType="begin"/>
+            </w:r>
+            <w:r>
+              <w:rPr>
+                <w:noProof/>
+                <w:webHidden/>
+              </w:rPr>
+              <w:instrText xml:space="preserve"> PAGEREF _Toc58257560 \h </w:instrText>
+            </w:r>
+            <w:r>
+              <w:rPr>
+                <w:noProof/>
+                <w:webHidden/>
+              </w:rPr>
+            </w:r>
+            <w:r>
+              <w:rPr>
+                <w:noProof/>
+                <w:webHidden/>
+              </w:rPr>
+              <w:fldChar w:fldCharType="separate"/>
+            </w:r>
+            <w:r>
+              <w:rPr>
+                <w:noProof/>
+                <w:webHidden/>
+              </w:rPr>
+              <w:t>3</w:t>
+            </w:r>
+            <w:r>
+              <w:rPr>
+                <w:noProof/>
+                <w:webHidden/>
+              </w:rPr>
+              <w:fldChar w:fldCharType="end"/>
+            </w:r>
+          </w:hyperlink>
+        </w:p>
+        <w:p>
+          <w:pPr>
+            <w:pStyle w:val="TOC3"/>
+            <w:tabs>
+              <w:tab w:val="right" w:leader="dot" w:pos="9010"/>
+            </w:tabs>
+            <w:rPr>
+              <w:rFonts w:cstheme="minorBidi"/>
+              <w:noProof/>
+              <w:sz w:val="22"/>
+              <w:szCs w:val="22"/>
+              <w:lang w:eastAsia="en-GB"/>
+            </w:rPr>
+          </w:pPr>
+          <w:hyperlink w:anchor="_Toc58257561" w:history="1">
+            <w:r>
+              <w:rPr>
+                <w:rStyle w:val="Hyperlink"/>
+                <w:noProof/>
+              </w:rPr>
+              <w:t>Scenario 2 – (Backward causal reasoning)</w:t>
+            </w:r>
+            <w:r>
+              <w:rPr>
+                <w:noProof/>
+                <w:webHidden/>
+              </w:rPr>
+              <w:tab/>
+            </w:r>
+            <w:r>
+              <w:rPr>
+                <w:noProof/>
+                <w:webHidden/>
+              </w:rPr>
+              <w:fldChar w:fldCharType="begin"/>
+            </w:r>
+            <w:r>
+              <w:rPr>
+                <w:noProof/>
+                <w:webHidden/>
+              </w:rPr>
+              <w:instrText xml:space="preserve"> PAGEREF _Toc58257561 \h </w:instrText>
+            </w:r>
+            <w:r>
+              <w:rPr>
+                <w:noProof/>
+                <w:webHidden/>
+              </w:rPr>
+            </w:r>
+            <w:r>
+              <w:rPr>
+                <w:noProof/>
+                <w:webHidden/>
+              </w:rPr>
+              <w:fldChar w:fldCharType="separate"/>
+            </w:r>
+            <w:r>
+              <w:rPr>
+                <w:noProof/>
+                <w:webHidden/>
+              </w:rPr>
+              <w:t>4</w:t>
+            </w:r>
+            <w:r>
+              <w:rPr>
+                <w:noProof/>
+                <w:webHidden/>
+              </w:rPr>
+              <w:fldChar w:fldCharType="end"/>
+            </w:r>
+          </w:hyperlink>
+        </w:p>
+        <w:p>
+          <w:pPr>
+            <w:pStyle w:val="TOC1"/>
+            <w:tabs>
+              <w:tab w:val="right" w:leader="dot" w:pos="9010"/>
+            </w:tabs>
+            <w:rPr>
+              <w:rFonts w:cstheme="minorBidi"/>
+              <w:b w:val="0"/>
+              <w:bCs w:val="0"/>
+              <w:i w:val="0"/>
+              <w:iCs w:val="0"/>
+              <w:noProof/>
+              <w:sz w:val="22"/>
+              <w:szCs w:val="22"/>
+              <w:lang w:eastAsia="en-GB"/>
+            </w:rPr>
+          </w:pPr>
+          <w:hyperlink w:anchor="_Toc58257562" w:history="1">
+            <w:r>
+              <w:rPr>
+                <w:rStyle w:val="Hyperlink"/>
+                <w:noProof/>
+              </w:rPr>
+              <w:t>Examples</w:t>
+            </w:r>
+            <w:r>
+              <w:rPr>
+                <w:noProof/>
+                <w:webHidden/>
+              </w:rPr>
+              <w:tab/>
+            </w:r>
+            <w:r>
+              <w:rPr>
+                <w:noProof/>
+                <w:webHidden/>
+              </w:rPr>
+              <w:fldChar w:fldCharType="begin"/>
+            </w:r>
+            <w:r>
+              <w:rPr>
+                <w:noProof/>
+                <w:webHidden/>
+              </w:rPr>
+              <w:instrText xml:space="preserve"> PAGEREF _Toc58257562 \h </w:instrText>
+            </w:r>
+            <w:r>
+              <w:rPr>
+                <w:noProof/>
+                <w:webHidden/>
+              </w:rPr>
+            </w:r>
+            <w:r>
+              <w:rPr>
+                <w:noProof/>
+                <w:webHidden/>
+              </w:rPr>
+              <w:fldChar w:fldCharType="separate"/>
+            </w:r>
+            <w:r>
+              <w:rPr>
+                <w:noProof/>
+                <w:webHidden/>
+              </w:rPr>
+              <w:t>5</w:t>
+            </w:r>
+            <w:r>
+              <w:rPr>
+                <w:noProof/>
+                <w:webHidden/>
+              </w:rPr>
+              <w:fldChar w:fldCharType="end"/>
+            </w:r>
+          </w:hyperlink>
+        </w:p>
+        <w:p>
+          <w:pPr>
+            <w:pStyle w:val="TOC2"/>
+            <w:tabs>
+              <w:tab w:val="right" w:leader="dot" w:pos="9010"/>
+            </w:tabs>
+            <w:rPr>
+              <w:rFonts w:cstheme="minorBidi"/>
+              <w:b w:val="0"/>
+              <w:bCs w:val="0"/>
+              <w:noProof/>
+              <w:szCs w:val="22"/>
+              <w:lang w:eastAsia="en-GB"/>
+            </w:rPr>
+          </w:pPr>
+          <w:hyperlink w:anchor="_Toc58257563" w:history="1">
+            <w:r>
+              <w:rPr>
+                <w:rStyle w:val="Hyperlink"/>
+                <w:noProof/>
+              </w:rPr>
+              <w:t>Example 1</w:t>
+            </w:r>
+            <w:r>
+              <w:rPr>
+                <w:noProof/>
+                <w:webHidden/>
+              </w:rPr>
+              <w:tab/>
+            </w:r>
+            <w:r>
+              <w:rPr>
+                <w:noProof/>
+                <w:webHidden/>
+              </w:rPr>
+              <w:fldChar w:fldCharType="begin"/>
+            </w:r>
+            <w:r>
+              <w:rPr>
+                <w:noProof/>
+                <w:webHidden/>
+              </w:rPr>
+              <w:instrText xml:space="preserve"> PAGEREF _Toc58257563 \h </w:instrText>
+            </w:r>
+            <w:r>
+              <w:rPr>
+                <w:noProof/>
+                <w:webHidden/>
+              </w:rPr>
+            </w:r>
+            <w:r>
+              <w:rPr>
+                <w:noProof/>
+                <w:webHidden/>
+              </w:rPr>
+              <w:fldChar w:fldCharType="separate"/>
+            </w:r>
+            <w:r>
+              <w:rPr>
+                <w:noProof/>
+                <w:webHidden/>
+              </w:rPr>
+              <w:t>5</w:t>
+            </w:r>
+            <w:r>
+              <w:rPr>
+                <w:noProof/>
+                <w:webHidden/>
+              </w:rPr>
+              <w:fldChar w:fldCharType="end"/>
+            </w:r>
+          </w:hyperlink>
+        </w:p>
+        <w:p>
+          <w:pPr>
+            <w:pStyle w:val="TOC3"/>
+            <w:tabs>
+              <w:tab w:val="right" w:leader="dot" w:pos="9010"/>
+            </w:tabs>
+            <w:rPr>
+              <w:rFonts w:cstheme="minorBidi"/>
+              <w:noProof/>
+              <w:sz w:val="22"/>
+              <w:szCs w:val="22"/>
+              <w:lang w:eastAsia="en-GB"/>
+            </w:rPr>
+          </w:pPr>
+          <w:hyperlink w:anchor="_Toc58257564" w:history="1">
+            <w:r>
+              <w:rPr>
+                <w:rStyle w:val="Hyperlink"/>
+                <w:noProof/>
+              </w:rPr>
+              <w:t>Facts</w:t>
+            </w:r>
+            <w:r>
+              <w:rPr>
+                <w:noProof/>
+                <w:webHidden/>
+              </w:rPr>
+              <w:tab/>
+            </w:r>
+            <w:r>
+              <w:rPr>
+                <w:noProof/>
+                <w:webHidden/>
+              </w:rPr>
+              <w:fldChar w:fldCharType="begin"/>
+            </w:r>
+            <w:r>
+              <w:rPr>
+                <w:noProof/>
+                <w:webHidden/>
+              </w:rPr>
+              <w:instrText xml:space="preserve"> PAGEREF _Toc58257564 \h </w:instrText>
+            </w:r>
+            <w:r>
+              <w:rPr>
+                <w:noProof/>
+                <w:webHidden/>
+              </w:rPr>
+            </w:r>
+            <w:r>
+              <w:rPr>
+                <w:noProof/>
+                <w:webHidden/>
+              </w:rPr>
+              <w:fldChar w:fldCharType="separate"/>
+            </w:r>
+            <w:r>
+              <w:rPr>
+                <w:noProof/>
+                <w:webHidden/>
+              </w:rPr>
+              <w:t>5</w:t>
+            </w:r>
+            <w:r>
+              <w:rPr>
+                <w:noProof/>
+                <w:webHidden/>
+              </w:rPr>
+              <w:fldChar w:fldCharType="end"/>
+            </w:r>
+          </w:hyperlink>
+        </w:p>
+        <w:p>
+          <w:pPr>
+            <w:pStyle w:val="TOC3"/>
+            <w:tabs>
+              <w:tab w:val="right" w:leader="dot" w:pos="9010"/>
+            </w:tabs>
+            <w:rPr>
+              <w:rFonts w:cstheme="minorBidi"/>
+              <w:noProof/>
+              <w:sz w:val="22"/>
+              <w:szCs w:val="22"/>
+              <w:lang w:eastAsia="en-GB"/>
+            </w:rPr>
+          </w:pPr>
+          <w:hyperlink w:anchor="_Toc58257565" w:history="1">
+            <w:r>
+              <w:rPr>
+                <w:rStyle w:val="Hyperlink"/>
+                <w:noProof/>
+              </w:rPr>
+              <w:t>Inferences</w:t>
+            </w:r>
+            <w:r>
+              <w:rPr>
+                <w:noProof/>
+                <w:webHidden/>
+              </w:rPr>
+              <w:tab/>
+            </w:r>
+            <w:r>
+              <w:rPr>
+                <w:noProof/>
+                <w:webHidden/>
+              </w:rPr>
+              <w:fldChar w:fldCharType="begin"/>
+            </w:r>
+            <w:r>
+              <w:rPr>
+                <w:noProof/>
+                <w:webHidden/>
+              </w:rPr>
+              <w:instrText xml:space="preserve"> PAGEREF _Toc58257565 \h </w:instrText>
+            </w:r>
+            <w:r>
+              <w:rPr>
+                <w:noProof/>
+                <w:webHidden/>
+              </w:rPr>
+            </w:r>
+            <w:r>
+              <w:rPr>
+                <w:noProof/>
+                <w:webHidden/>
+              </w:rPr>
+              <w:fldChar w:fldCharType="separate"/>
+            </w:r>
+            <w:r>
+              <w:rPr>
+                <w:noProof/>
+                <w:webHidden/>
+              </w:rPr>
+              <w:t>6</w:t>
+            </w:r>
+            <w:r>
+              <w:rPr>
+                <w:noProof/>
+                <w:webHidden/>
+              </w:rPr>
+              <w:fldChar w:fldCharType="end"/>
+            </w:r>
+          </w:hyperlink>
+        </w:p>
+        <w:p>
+          <w:pPr>
+            <w:pStyle w:val="TOC2"/>
+            <w:tabs>
+              <w:tab w:val="right" w:leader="dot" w:pos="9010"/>
+            </w:tabs>
+            <w:rPr>
+              <w:rFonts w:cstheme="minorBidi"/>
+              <w:b w:val="0"/>
+              <w:bCs w:val="0"/>
+              <w:noProof/>
+              <w:szCs w:val="22"/>
+              <w:lang w:eastAsia="en-GB"/>
+            </w:rPr>
+          </w:pPr>
+          <w:hyperlink w:anchor="_Toc58257566" w:history="1">
+            <w:r>
+              <w:rPr>
+                <w:rStyle w:val="Hyperlink"/>
+                <w:noProof/>
+              </w:rPr>
+              <w:t>Example 2</w:t>
+            </w:r>
+            <w:r>
+              <w:rPr>
+                <w:noProof/>
+                <w:webHidden/>
+              </w:rPr>
+              <w:tab/>
+            </w:r>
+            <w:r>
+              <w:rPr>
+                <w:noProof/>
+                <w:webHidden/>
+              </w:rPr>
+              <w:fldChar w:fldCharType="begin"/>
+            </w:r>
+            <w:r>
+              <w:rPr>
+                <w:noProof/>
+                <w:webHidden/>
+              </w:rPr>
+              <w:instrText xml:space="preserve"> PAGEREF _Toc58257566 \h </w:instrText>
+            </w:r>
+            <w:r>
+              <w:rPr>
+                <w:noProof/>
+                <w:webHidden/>
+              </w:rPr>
+            </w:r>
+            <w:r>
+              <w:rPr>
+                <w:noProof/>
+                <w:webHidden/>
+              </w:rPr>
+              <w:fldChar w:fldCharType="separate"/>
+            </w:r>
+            <w:r>
+              <w:rPr>
+                <w:noProof/>
+                <w:webHidden/>
+              </w:rPr>
+              <w:t>7</w:t>
+            </w:r>
+            <w:r>
+              <w:rPr>
+                <w:noProof/>
+                <w:webHidden/>
+              </w:rPr>
+              <w:fldChar w:fldCharType="end"/>
+            </w:r>
+          </w:hyperlink>
+        </w:p>
+        <w:p>
+          <w:pPr>
+            <w:pStyle w:val="TOC3"/>
+            <w:tabs>
+              <w:tab w:val="right" w:leader="dot" w:pos="9010"/>
+            </w:tabs>
+            <w:rPr>
+              <w:rFonts w:cstheme="minorBidi"/>
+              <w:noProof/>
+              <w:sz w:val="22"/>
+              <w:szCs w:val="22"/>
+              <w:lang w:eastAsia="en-GB"/>
+            </w:rPr>
+          </w:pPr>
+          <w:hyperlink w:anchor="_Toc58257567" w:history="1">
+            <w:r>
+              <w:rPr>
+                <w:rStyle w:val="Hyperlink"/>
+                <w:noProof/>
+              </w:rPr>
+              <w:t>Logical Formula</w:t>
+            </w:r>
+            <w:r>
+              <w:rPr>
+                <w:noProof/>
+                <w:webHidden/>
+              </w:rPr>
+              <w:tab/>
+            </w:r>
+            <w:r>
+              <w:rPr>
+                <w:noProof/>
+                <w:webHidden/>
+              </w:rPr>
+              <w:fldChar w:fldCharType="begin"/>
+            </w:r>
+            <w:r>
+              <w:rPr>
+                <w:noProof/>
+                <w:webHidden/>
+              </w:rPr>
+              <w:instrText xml:space="preserve"> PAGEREF _Toc58257567 \h </w:instrText>
+            </w:r>
+            <w:r>
+              <w:rPr>
+                <w:noProof/>
+                <w:webHidden/>
+              </w:rPr>
+            </w:r>
+            <w:r>
+              <w:rPr>
+                <w:noProof/>
+                <w:webHidden/>
+              </w:rPr>
+              <w:fldChar w:fldCharType="separate"/>
+            </w:r>
+            <w:r>
+              <w:rPr>
+                <w:noProof/>
+                <w:webHidden/>
+              </w:rPr>
+              <w:t>8</w:t>
+            </w:r>
+            <w:r>
+              <w:rPr>
+                <w:noProof/>
+                <w:webHidden/>
+              </w:rPr>
+              <w:fldChar w:fldCharType="end"/>
+            </w:r>
+          </w:hyperlink>
+        </w:p>
+        <w:p>
+          <w:pPr>
+            <w:pStyle w:val="TOC2"/>
+            <w:tabs>
+              <w:tab w:val="right" w:leader="dot" w:pos="9010"/>
+            </w:tabs>
+            <w:rPr>
+              <w:rFonts w:cstheme="minorBidi"/>
+              <w:b w:val="0"/>
+              <w:bCs w:val="0"/>
+              <w:noProof/>
+              <w:szCs w:val="22"/>
+              <w:lang w:eastAsia="en-GB"/>
+            </w:rPr>
+          </w:pPr>
+          <w:hyperlink w:anchor="_Toc58257568" w:history="1">
+            <w:r>
+              <w:rPr>
+                <w:rStyle w:val="Hyperlink"/>
+                <w:noProof/>
+              </w:rPr>
+              <w:t>Example 3</w:t>
+            </w:r>
+            <w:r>
+              <w:rPr>
+                <w:noProof/>
+                <w:webHidden/>
+              </w:rPr>
+              <w:tab/>
+            </w:r>
+            <w:r>
+              <w:rPr>
+                <w:noProof/>
+                <w:webHidden/>
+              </w:rPr>
+              <w:fldChar w:fldCharType="begin"/>
+            </w:r>
+            <w:r>
+              <w:rPr>
+                <w:noProof/>
+                <w:webHidden/>
+              </w:rPr>
+              <w:instrText xml:space="preserve"> PAGEREF _Toc58257568 \h </w:instrText>
+            </w:r>
+            <w:r>
+              <w:rPr>
+                <w:noProof/>
+                <w:webHidden/>
+              </w:rPr>
+            </w:r>
+            <w:r>
+              <w:rPr>
+                <w:noProof/>
+                <w:webHidden/>
+              </w:rPr>
+              <w:fldChar w:fldCharType="separate"/>
+            </w:r>
+            <w:r>
+              <w:rPr>
+                <w:noProof/>
+                <w:webHidden/>
+              </w:rPr>
+              <w:t>9</w:t>
+            </w:r>
+            <w:r>
+              <w:rPr>
+                <w:noProof/>
+                <w:webHidden/>
+              </w:rPr>
+              <w:fldChar w:fldCharType="end"/>
+            </w:r>
+          </w:hyperlink>
+        </w:p>
+        <w:p>
+          <w:pPr>
+            <w:pStyle w:val="TOC3"/>
+            <w:tabs>
+              <w:tab w:val="right" w:leader="dot" w:pos="9010"/>
+            </w:tabs>
+            <w:rPr>
+              <w:rFonts w:cstheme="minorBidi"/>
+              <w:noProof/>
+              <w:sz w:val="22"/>
+              <w:szCs w:val="22"/>
+              <w:lang w:eastAsia="en-GB"/>
+            </w:rPr>
+          </w:pPr>
+          <w:hyperlink w:anchor="_Toc58257569" w:history="1">
+            <w:r>
+              <w:rPr>
+                <w:rStyle w:val="Hyperlink"/>
+                <w:noProof/>
+              </w:rPr>
+              <w:t>Logical Formula</w:t>
+            </w:r>
+            <w:r>
+              <w:rPr>
+                <w:noProof/>
+                <w:webHidden/>
+              </w:rPr>
+              <w:tab/>
+            </w:r>
+            <w:r>
+              <w:rPr>
+                <w:noProof/>
+                <w:webHidden/>
+              </w:rPr>
+              <w:fldChar w:fldCharType="begin"/>
+            </w:r>
+            <w:r>
+              <w:rPr>
+                <w:noProof/>
+                <w:webHidden/>
+              </w:rPr>
+              <w:instrText xml:space="preserve"> PAGEREF _Toc58257569 \h </w:instrText>
+            </w:r>
+            <w:r>
+              <w:rPr>
+                <w:noProof/>
+                <w:webHidden/>
+              </w:rPr>
+            </w:r>
+            <w:r>
+              <w:rPr>
+                <w:noProof/>
+                <w:webHidden/>
+              </w:rPr>
+              <w:fldChar w:fldCharType="separate"/>
+            </w:r>
+            <w:r>
+              <w:rPr>
+                <w:noProof/>
+                <w:webHidden/>
+              </w:rPr>
+              <w:t>9</w:t>
+            </w:r>
+            <w:r>
+              <w:rPr>
+                <w:noProof/>
+                <w:webHidden/>
+              </w:rPr>
+              <w:fldChar w:fldCharType="end"/>
+            </w:r>
+          </w:hyperlink>
+        </w:p>
+        <w:p>
+          <w:pPr>
+            <w:pStyle w:val="TOC1"/>
+            <w:tabs>
+              <w:tab w:val="right" w:leader="dot" w:pos="9010"/>
+            </w:tabs>
+            <w:rPr>
+              <w:rFonts w:cstheme="minorBidi"/>
+              <w:b w:val="0"/>
+              <w:bCs w:val="0"/>
+              <w:i w:val="0"/>
+              <w:iCs w:val="0"/>
+              <w:noProof/>
+              <w:sz w:val="22"/>
+              <w:szCs w:val="22"/>
+              <w:lang w:eastAsia="en-GB"/>
+            </w:rPr>
+          </w:pPr>
+          <w:hyperlink w:anchor="_Toc58257570" w:history="1">
+            <w:r>
+              <w:rPr>
+                <w:rStyle w:val="Hyperlink"/>
+                <w:noProof/>
+              </w:rPr>
+              <w:t>Conclusion</w:t>
+            </w:r>
+            <w:r>
+              <w:rPr>
+                <w:noProof/>
+                <w:webHidden/>
+              </w:rPr>
+              <w:tab/>
+            </w:r>
+            <w:r>
+              <w:rPr>
+                <w:noProof/>
+                <w:webHidden/>
+              </w:rPr>
+              <w:fldChar w:fldCharType="begin"/>
+            </w:r>
+            <w:r>
+              <w:rPr>
+                <w:noProof/>
+                <w:webHidden/>
+              </w:rPr>
+              <w:instrText xml:space="preserve"> PAGEREF _Toc58257570 \h </w:instrText>
+            </w:r>
+            <w:r>
+              <w:rPr>
+                <w:noProof/>
+                <w:webHidden/>
+              </w:rPr>
+            </w:r>
+            <w:r>
+              <w:rPr>
+                <w:noProof/>
+                <w:webHidden/>
+              </w:rPr>
+              <w:fldChar w:fldCharType="separate"/>
+            </w:r>
+            <w:r>
+              <w:rPr>
+                <w:noProof/>
+                <w:webHidden/>
+              </w:rPr>
+              <w:t>10</w:t>
+            </w:r>
+            <w:r>
+              <w:rPr>
+                <w:noProof/>
+                <w:webHidden/>
+              </w:rPr>
+              <w:fldChar w:fldCharType="end"/>
+            </w:r>
+          </w:hyperlink>
+        </w:p>
+        <w:p>
+          <w:pPr>
+            <w:pStyle w:val="TOC1"/>
+            <w:tabs>
+              <w:tab w:val="right" w:leader="dot" w:pos="9010"/>
+            </w:tabs>
+            <w:rPr>
+              <w:rFonts w:cstheme="minorBidi"/>
+              <w:b w:val="0"/>
+              <w:bCs w:val="0"/>
+              <w:i w:val="0"/>
+              <w:iCs w:val="0"/>
+              <w:noProof/>
+              <w:sz w:val="22"/>
+              <w:szCs w:val="22"/>
+              <w:lang w:eastAsia="en-GB"/>
+            </w:rPr>
+          </w:pPr>
+          <w:hyperlink w:anchor="_Toc58257571" w:history="1">
+            <w:r>
+              <w:rPr>
+                <w:rStyle w:val="Hyperlink"/>
+                <w:noProof/>
+              </w:rPr>
+              <w:t>References</w:t>
+            </w:r>
+            <w:r>
+              <w:rPr>
+                <w:noProof/>
+                <w:webHidden/>
+              </w:rPr>
+              <w:tab/>
+            </w:r>
+            <w:r>
+              <w:rPr>
+                <w:noProof/>
+                <w:webHidden/>
+              </w:rPr>
+              <w:fldChar w:fldCharType="begin"/>
+            </w:r>
+            <w:r>
+              <w:rPr>
+                <w:noProof/>
+                <w:webHidden/>
+              </w:rPr>
+              <w:instrText xml:space="preserve"> PAGEREF _Toc58257571 \h </w:instrText>
+            </w:r>
+            <w:r>
+              <w:rPr>
+                <w:noProof/>
+                <w:webHidden/>
+              </w:rPr>
+            </w:r>
+            <w:r>
+              <w:rPr>
+                <w:noProof/>
+                <w:webHidden/>
+              </w:rPr>
+              <w:fldChar w:fldCharType="separate"/>
+            </w:r>
+            <w:r>
+              <w:rPr>
+                <w:noProof/>
+                <w:webHidden/>
+              </w:rPr>
+              <w:t>13</w:t>
+            </w:r>
+            <w:r>
+              <w:rPr>
+                <w:noProof/>
+                <w:webHidden/>
+              </w:rPr>
+              <w:fldChar w:fldCharType="end"/>
+            </w:r>
+          </w:hyperlink>
+        </w:p>
+        <w:p>
           <w:r>
             <w:rPr>
               <w:b/>
@@ -736,7 +1764,7 @@
       <w:pPr>
         <w:pStyle w:val="Heading1"/>
       </w:pPr>
-      <w:bookmarkStart w:id="0" w:name="_Toc57037429"/>
+      <w:bookmarkStart w:id="0" w:name="_Toc58257557"/>
       <w:r>
         <w:t>Introduction</w:t>
       </w:r>
@@ -748,6 +1776,8 @@
           <w:rFonts w:ascii="Calibri" w:hAnsi="Calibri" w:cs="Calibri"/>
         </w:rPr>
       </w:pPr>
+      <w:bookmarkStart w:id="1" w:name="_GoBack"/>
+      <w:bookmarkEnd w:id="1"/>
     </w:p>
     <w:p>
       <w:pPr>
@@ -767,12 +1797,14 @@
       <w:pPr>
         <w:pStyle w:val="Heading2"/>
       </w:pPr>
+      <w:bookmarkStart w:id="2" w:name="_Toc58257558"/>
       <w:r>
         <w:t xml:space="preserve">Winograd </w:t>
       </w:r>
       <w:r>
         <w:t>Schema Challenge</w:t>
       </w:r>
+      <w:bookmarkEnd w:id="2"/>
     </w:p>
     <w:p>
       <w:pPr>
@@ -1061,7 +2093,6 @@
         </w:rPr>
         <w:t>One of the main arguments as to why it can be considered an improvement on the Turing Test is that it doesn’t rely on conversation, which can easily be adapted, and, for a machine to participate in, requires a high level of deception and a fabrication of character (</w:t>
       </w:r>
-      <w:proofErr w:type="gramStart"/>
       <w:r>
         <w:rPr>
           <w:rFonts w:ascii="Calibri" w:hAnsi="Calibri" w:cs="Calibri"/>
@@ -1080,7 +2111,6 @@
         </w:rPr>
         <w:t>H.J.</w:t>
       </w:r>
-      <w:proofErr w:type="gramEnd"/>
       <w:r>
         <w:rPr>
           <w:rFonts w:ascii="Calibri" w:hAnsi="Calibri" w:cs="Calibri"/>
@@ -1129,6 +2159,7 @@
         <w:rPr>
           <w:rFonts w:ascii="Calibri" w:hAnsi="Calibri" w:cs="Calibri"/>
         </w:rPr>
+        <w:lastRenderedPageBreak/>
         <w:t xml:space="preserve">The challenge itself </w:t>
       </w:r>
       <w:r>
@@ -1381,355 +2412,319 @@
         <w:rPr>
           <w:rFonts w:ascii="Calibri" w:hAnsi="Calibri" w:cs="Calibri"/>
         </w:rPr>
+        <w:t>This example helps illustrate the form of the test’s input: a sentence, with two subjects, an ambiguous pronoun later in the sentence which could refer to either of the subjects, and a keyword that determines the answer. Each schema also has an alternate solution of the keyword that, when changed, alters the answer (</w:t>
+      </w:r>
+      <w:r>
+        <w:rPr>
+          <w:rFonts w:ascii="Calibri" w:hAnsi="Calibri" w:cs="Calibri"/>
+        </w:rPr>
+        <w:t>Levesque</w:t>
+      </w:r>
+      <w:r>
+        <w:rPr>
+          <w:rFonts w:ascii="Calibri" w:hAnsi="Calibri" w:cs="Calibri"/>
+        </w:rPr>
+        <w:t xml:space="preserve"> </w:t>
+      </w:r>
+      <w:r>
+        <w:rPr>
+          <w:rFonts w:ascii="Calibri" w:hAnsi="Calibri" w:cs="Calibri"/>
+        </w:rPr>
+        <w:t>H.J.</w:t>
+      </w:r>
+      <w:r>
+        <w:rPr>
+          <w:rFonts w:ascii="Calibri" w:hAnsi="Calibri" w:cs="Calibri"/>
+        </w:rPr>
+        <w:t xml:space="preserve"> et al 2011). Above, the two subjects are the ‘city councilmen’ and the ‘demonstrators’, the pronoun is ‘they’, and the two alternate keywords are ‘feared/advocated.’ The two noun phrases in a Winograd schema are always of the same semantic class and gender, and the question always asks which subject the pronoun is referring to (</w:t>
+      </w:r>
+      <w:r>
+        <w:rPr>
+          <w:rFonts w:ascii="Calibri" w:hAnsi="Calibri" w:cs="Calibri"/>
+        </w:rPr>
+        <w:t>Levesque</w:t>
+      </w:r>
+      <w:r>
+        <w:rPr>
+          <w:rFonts w:ascii="Calibri" w:hAnsi="Calibri" w:cs="Calibri"/>
+        </w:rPr>
+        <w:t xml:space="preserve"> </w:t>
+      </w:r>
+      <w:r>
+        <w:rPr>
+          <w:rFonts w:ascii="Calibri" w:hAnsi="Calibri" w:cs="Calibri"/>
+        </w:rPr>
+        <w:t>H.J.</w:t>
+      </w:r>
+      <w:r>
+        <w:rPr>
+          <w:rFonts w:ascii="Calibri" w:hAnsi="Calibri" w:cs="Calibri"/>
+        </w:rPr>
+        <w:t xml:space="preserve"> et al 2011, Bailey D. et al 2015). A Winograd schema cannot be solved by a quick search via a search engine (</w:t>
+      </w:r>
+      <w:r>
+        <w:rPr>
+          <w:rFonts w:ascii="Calibri" w:hAnsi="Calibri" w:cs="Calibri"/>
+        </w:rPr>
+        <w:t>Levesque</w:t>
+      </w:r>
+      <w:r>
+        <w:rPr>
+          <w:rFonts w:ascii="Calibri" w:hAnsi="Calibri" w:cs="Calibri"/>
+        </w:rPr>
+        <w:t xml:space="preserve"> </w:t>
+      </w:r>
+      <w:r>
+        <w:rPr>
+          <w:rFonts w:ascii="Calibri" w:hAnsi="Calibri" w:cs="Calibri"/>
+        </w:rPr>
+        <w:t>H.J.</w:t>
+      </w:r>
+      <w:r>
+        <w:rPr>
+          <w:rFonts w:ascii="Calibri" w:hAnsi="Calibri" w:cs="Calibri"/>
+        </w:rPr>
+        <w:t xml:space="preserve"> et al 2011). Furthermore, the sentence should be grammatically correct and easily solvable by a native speaker of the language it is presented in (</w:t>
+      </w:r>
+      <w:r>
+        <w:rPr>
+          <w:rFonts w:ascii="Calibri" w:hAnsi="Calibri" w:cs="Calibri"/>
+        </w:rPr>
+        <w:t>Levesque</w:t>
+      </w:r>
+      <w:r>
+        <w:rPr>
+          <w:rFonts w:ascii="Calibri" w:hAnsi="Calibri" w:cs="Calibri"/>
+        </w:rPr>
+        <w:t xml:space="preserve"> </w:t>
+      </w:r>
+      <w:r>
+        <w:rPr>
+          <w:rFonts w:ascii="Calibri" w:hAnsi="Calibri" w:cs="Calibri"/>
+        </w:rPr>
+        <w:t>H.J.</w:t>
+      </w:r>
+      <w:r>
+        <w:rPr>
+          <w:rFonts w:ascii="Calibri" w:hAnsi="Calibri" w:cs="Calibri"/>
+        </w:rPr>
+        <w:t xml:space="preserve"> et al 2011). </w:t>
+      </w:r>
+    </w:p>
+    <w:p>
+      <w:pPr>
+        <w:rPr>
+          <w:rFonts w:ascii="Calibri" w:hAnsi="Calibri" w:cs="Calibri"/>
+        </w:rPr>
+      </w:pPr>
+      <w:r>
+        <w:rPr>
+          <w:rFonts w:ascii="Calibri" w:hAnsi="Calibri" w:cs="Calibri"/>
+        </w:rPr>
+        <w:t xml:space="preserve">The WSC is a significant challenge because, as </w:t>
+      </w:r>
+      <w:r>
+        <w:rPr>
+          <w:rFonts w:ascii="Calibri" w:hAnsi="Calibri" w:cs="Calibri"/>
+        </w:rPr>
+        <w:t xml:space="preserve">of yet, there is no definitive solution for automating accurate interpretations of these types of sentences </w:t>
+      </w:r>
+      <w:r>
+        <w:rPr>
+          <w:rFonts w:ascii="Calibri" w:hAnsi="Calibri" w:cs="Calibri"/>
+        </w:rPr>
+        <w:t>(</w:t>
+      </w:r>
+      <w:r>
+        <w:rPr>
+          <w:rFonts w:ascii="Calibri" w:hAnsi="Calibri" w:cs="Calibri"/>
+        </w:rPr>
+        <w:t xml:space="preserve">Neufeld E. and </w:t>
+      </w:r>
+      <w:proofErr w:type="spellStart"/>
+      <w:r>
+        <w:rPr>
+          <w:rFonts w:ascii="Calibri" w:hAnsi="Calibri" w:cs="Calibri"/>
+        </w:rPr>
+        <w:t>Finnestad</w:t>
+      </w:r>
+      <w:proofErr w:type="spellEnd"/>
+      <w:r>
+        <w:rPr>
+          <w:rFonts w:ascii="Calibri" w:hAnsi="Calibri" w:cs="Calibri"/>
+        </w:rPr>
+        <w:t xml:space="preserve"> S. 2020</w:t>
+      </w:r>
+      <w:r>
+        <w:rPr>
+          <w:rFonts w:ascii="Calibri" w:hAnsi="Calibri" w:cs="Calibri"/>
+        </w:rPr>
+        <w:t>)</w:t>
+      </w:r>
+      <w:r>
+        <w:rPr>
+          <w:rFonts w:ascii="Calibri" w:hAnsi="Calibri" w:cs="Calibri"/>
+        </w:rPr>
+        <w:t xml:space="preserve">. </w:t>
+      </w:r>
+      <w:r>
+        <w:rPr>
+          <w:rFonts w:ascii="Calibri" w:hAnsi="Calibri" w:cs="Calibri"/>
+        </w:rPr>
+        <w:t>The Knowledge Representation and Reasoning (KRR) approach works by building up a knowledge base of facts and rules from which the solution is deduced (</w:t>
+      </w:r>
+      <w:r>
+        <w:rPr>
+          <w:rFonts w:ascii="Calibri" w:hAnsi="Calibri" w:cs="Calibri"/>
+        </w:rPr>
+        <w:t>Richard-</w:t>
+      </w:r>
+      <w:proofErr w:type="spellStart"/>
+      <w:r>
+        <w:rPr>
+          <w:rFonts w:ascii="Calibri" w:hAnsi="Calibri" w:cs="Calibri"/>
+        </w:rPr>
+        <w:t>Bollans</w:t>
+      </w:r>
+      <w:proofErr w:type="spellEnd"/>
+      <w:r>
+        <w:rPr>
+          <w:rFonts w:ascii="Calibri" w:hAnsi="Calibri" w:cs="Calibri"/>
+        </w:rPr>
+        <w:t xml:space="preserve"> A.</w:t>
+      </w:r>
+      <w:r>
+        <w:rPr>
+          <w:rFonts w:ascii="Calibri" w:hAnsi="Calibri" w:cs="Calibri"/>
+        </w:rPr>
+        <w:t xml:space="preserve"> et al 2018). This has been shown to be fairly successful in solving Winograd schemas, with graph-based representation solutions being some of the frontrunners within this approach (Sharma A. 2019). </w:t>
+      </w:r>
+    </w:p>
+    <w:p>
+      <w:pPr>
+        <w:rPr>
+          <w:rFonts w:ascii="Calibri" w:hAnsi="Calibri" w:cs="Calibri"/>
+        </w:rPr>
+      </w:pPr>
+    </w:p>
+    <w:p>
+      <w:pPr>
+        <w:rPr>
+          <w:rFonts w:ascii="Calibri" w:hAnsi="Calibri" w:cs="Calibri"/>
+        </w:rPr>
+      </w:pPr>
+      <w:r>
+        <w:rPr>
+          <w:rFonts w:ascii="Calibri" w:hAnsi="Calibri" w:cs="Calibri"/>
+        </w:rPr>
+        <w:t xml:space="preserve">Implications of developing solutions for the WSC include the broadening of formalisations for commonsense knowledge, which could assist both AI engineering and AI research, helping to develop Virtual Personal Assistants, for example (Morgenstern L. </w:t>
+      </w:r>
+      <w:r>
+        <w:rPr>
+          <w:rFonts w:ascii="Calibri" w:hAnsi="Calibri" w:cs="Calibri"/>
+        </w:rPr>
+        <w:t>and Ortiz-Jr C L.</w:t>
+      </w:r>
+      <w:r>
+        <w:rPr>
+          <w:rFonts w:ascii="Calibri" w:hAnsi="Calibri" w:cs="Calibri"/>
+        </w:rPr>
+        <w:t xml:space="preserve"> 2015). It </w:t>
+      </w:r>
+      <w:r>
+        <w:rPr>
+          <w:rFonts w:ascii="Calibri" w:hAnsi="Calibri" w:cs="Calibri"/>
+        </w:rPr>
+        <w:t>has been</w:t>
+      </w:r>
+      <w:r>
+        <w:rPr>
+          <w:rFonts w:ascii="Calibri" w:hAnsi="Calibri" w:cs="Calibri"/>
+        </w:rPr>
+        <w:t xml:space="preserve"> considered a</w:t>
+      </w:r>
+      <w:r>
+        <w:rPr>
+          <w:rFonts w:ascii="Calibri" w:hAnsi="Calibri" w:cs="Calibri"/>
+        </w:rPr>
+        <w:t>n effective</w:t>
+      </w:r>
+      <w:r>
+        <w:rPr>
+          <w:rFonts w:ascii="Calibri" w:hAnsi="Calibri" w:cs="Calibri"/>
+        </w:rPr>
+        <w:t xml:space="preserve"> way to objectively track progress of research in the field of commonsense reasoning (Morgenstern L. </w:t>
+      </w:r>
+      <w:r>
+        <w:rPr>
+          <w:rFonts w:ascii="Calibri" w:hAnsi="Calibri" w:cs="Calibri"/>
+        </w:rPr>
+        <w:t>and Ortiz-Jr C L.</w:t>
+      </w:r>
+      <w:r>
+        <w:rPr>
+          <w:rFonts w:ascii="Calibri" w:hAnsi="Calibri" w:cs="Calibri"/>
+        </w:rPr>
+        <w:t xml:space="preserve"> 2015). </w:t>
+      </w:r>
+    </w:p>
+    <w:p>
+      <w:pPr>
+        <w:rPr>
+          <w:rFonts w:ascii="Calibri" w:hAnsi="Calibri" w:cs="Calibri"/>
+        </w:rPr>
+      </w:pPr>
+    </w:p>
+    <w:p>
+      <w:pPr>
+        <w:rPr>
+          <w:rFonts w:ascii="Calibri" w:hAnsi="Calibri" w:cs="Calibri"/>
+        </w:rPr>
+      </w:pPr>
+      <w:r>
+        <w:rPr>
+          <w:rFonts w:ascii="Calibri" w:hAnsi="Calibri" w:cs="Calibri"/>
+        </w:rPr>
+        <w:t>However, the WSC remains a considerable challenge for KRR for a number of reasons. Firstly, in part due to the infinite possibilities of human interpretation, the knowledge bases designed for a Winograd schema are not unique, and there is no easy way of knowing which would be optimal (</w:t>
+      </w:r>
+      <w:r>
+        <w:rPr>
+          <w:rFonts w:ascii="Calibri" w:hAnsi="Calibri" w:cs="Calibri"/>
+        </w:rPr>
+        <w:t>Richard-</w:t>
+      </w:r>
+      <w:proofErr w:type="spellStart"/>
+      <w:r>
+        <w:rPr>
+          <w:rFonts w:ascii="Calibri" w:hAnsi="Calibri" w:cs="Calibri"/>
+        </w:rPr>
+        <w:t>Bollans</w:t>
+      </w:r>
+      <w:proofErr w:type="spellEnd"/>
+      <w:r>
+        <w:rPr>
+          <w:rFonts w:ascii="Calibri" w:hAnsi="Calibri" w:cs="Calibri"/>
+        </w:rPr>
+        <w:t xml:space="preserve"> A.</w:t>
+      </w:r>
+      <w:r>
+        <w:rPr>
+          <w:rFonts w:ascii="Calibri" w:hAnsi="Calibri" w:cs="Calibri"/>
+        </w:rPr>
+        <w:t xml:space="preserve"> et al 2018). Furthermore, KRR relies on commonsense reasoning, for which our current level of understanding is far from complete (</w:t>
+      </w:r>
+      <w:r>
+        <w:rPr>
+          <w:rFonts w:ascii="Calibri" w:hAnsi="Calibri" w:cs="Calibri"/>
+        </w:rPr>
+        <w:t xml:space="preserve">Davis E. and </w:t>
+      </w:r>
+      <w:r>
+        <w:rPr>
+          <w:rFonts w:ascii="Calibri" w:hAnsi="Calibri" w:cs="Calibri"/>
+        </w:rPr>
         <w:lastRenderedPageBreak/>
-        <w:t>This example helps illustrate the form of the test’s input: a sentence, with two subjects, an ambiguous pronoun later in the sentence which could refer to either of the subjects, and a keyword that determines the answer. Each schema also has an alternate solution of the keyword that, when changed, alters the answer (</w:t>
-      </w:r>
-      <w:r>
-        <w:rPr>
-          <w:rFonts w:ascii="Calibri" w:hAnsi="Calibri" w:cs="Calibri"/>
-        </w:rPr>
-        <w:t>Levesque</w:t>
-      </w:r>
-      <w:r>
-        <w:rPr>
-          <w:rFonts w:ascii="Calibri" w:hAnsi="Calibri" w:cs="Calibri"/>
-        </w:rPr>
-        <w:t xml:space="preserve"> </w:t>
-      </w:r>
-      <w:r>
-        <w:rPr>
-          <w:rFonts w:ascii="Calibri" w:hAnsi="Calibri" w:cs="Calibri"/>
-        </w:rPr>
-        <w:t>H.J.</w:t>
-      </w:r>
-      <w:r>
-        <w:rPr>
-          <w:rFonts w:ascii="Calibri" w:hAnsi="Calibri" w:cs="Calibri"/>
-        </w:rPr>
-        <w:t xml:space="preserve"> et al 2011). Above, the two subjects are the ‘city councilmen’ and the ‘demonstrators’, the pronoun is ‘they’, and the two alternate keywords are ‘feared/advocated.’ The two noun phrases in a Winograd schema are always of the same semantic class and gender, and the question always asks which subject the pronoun is referring to (</w:t>
-      </w:r>
-      <w:r>
-        <w:rPr>
-          <w:rFonts w:ascii="Calibri" w:hAnsi="Calibri" w:cs="Calibri"/>
-        </w:rPr>
-        <w:t>Levesque</w:t>
-      </w:r>
-      <w:r>
-        <w:rPr>
-          <w:rFonts w:ascii="Calibri" w:hAnsi="Calibri" w:cs="Calibri"/>
-        </w:rPr>
-        <w:t xml:space="preserve"> </w:t>
-      </w:r>
-      <w:r>
-        <w:rPr>
-          <w:rFonts w:ascii="Calibri" w:hAnsi="Calibri" w:cs="Calibri"/>
-        </w:rPr>
-        <w:t>H.J.</w:t>
-      </w:r>
-      <w:r>
-        <w:rPr>
-          <w:rFonts w:ascii="Calibri" w:hAnsi="Calibri" w:cs="Calibri"/>
-        </w:rPr>
-        <w:t xml:space="preserve"> et al 2011, Bailey D. et al 2015). A Winograd schema cannot be solved by a quick search via a search engine (</w:t>
-      </w:r>
-      <w:r>
-        <w:rPr>
-          <w:rFonts w:ascii="Calibri" w:hAnsi="Calibri" w:cs="Calibri"/>
-        </w:rPr>
-        <w:t>Levesque</w:t>
-      </w:r>
-      <w:r>
-        <w:rPr>
-          <w:rFonts w:ascii="Calibri" w:hAnsi="Calibri" w:cs="Calibri"/>
-        </w:rPr>
-        <w:t xml:space="preserve"> </w:t>
-      </w:r>
-      <w:r>
-        <w:rPr>
-          <w:rFonts w:ascii="Calibri" w:hAnsi="Calibri" w:cs="Calibri"/>
-        </w:rPr>
-        <w:t>H.J.</w:t>
-      </w:r>
-      <w:r>
-        <w:rPr>
-          <w:rFonts w:ascii="Calibri" w:hAnsi="Calibri" w:cs="Calibri"/>
-        </w:rPr>
-        <w:t xml:space="preserve"> et al 2011). Furthermore, the sentence should be grammatically correct and easily solvable by a native speaker of the language it is presented in (</w:t>
-      </w:r>
-      <w:r>
-        <w:rPr>
-          <w:rFonts w:ascii="Calibri" w:hAnsi="Calibri" w:cs="Calibri"/>
-        </w:rPr>
-        <w:t>Levesque</w:t>
-      </w:r>
-      <w:r>
-        <w:rPr>
-          <w:rFonts w:ascii="Calibri" w:hAnsi="Calibri" w:cs="Calibri"/>
-        </w:rPr>
-        <w:t xml:space="preserve"> </w:t>
-      </w:r>
-      <w:r>
-        <w:rPr>
-          <w:rFonts w:ascii="Calibri" w:hAnsi="Calibri" w:cs="Calibri"/>
-        </w:rPr>
-        <w:t>H.J.</w:t>
-      </w:r>
-      <w:r>
-        <w:rPr>
-          <w:rFonts w:ascii="Calibri" w:hAnsi="Calibri" w:cs="Calibri"/>
-        </w:rPr>
-        <w:t xml:space="preserve"> et al 2011). </w:t>
-      </w:r>
-    </w:p>
-    <w:p>
-      <w:pPr>
-        <w:rPr>
-          <w:rFonts w:ascii="Calibri" w:hAnsi="Calibri" w:cs="Calibri"/>
-        </w:rPr>
-      </w:pPr>
-      <w:r>
-        <w:rPr>
-          <w:rFonts w:ascii="Calibri" w:hAnsi="Calibri" w:cs="Calibri"/>
-        </w:rPr>
-        <w:t xml:space="preserve">The WSC is a significant challenge because, as </w:t>
-      </w:r>
-      <w:r>
-        <w:rPr>
-          <w:rFonts w:ascii="Calibri" w:hAnsi="Calibri" w:cs="Calibri"/>
-        </w:rPr>
-        <w:t xml:space="preserve">of yet, there is no definitive solution for automating accurate interpretations of these types of sentences </w:t>
-      </w:r>
-      <w:r>
-        <w:rPr>
-          <w:rFonts w:ascii="Calibri" w:hAnsi="Calibri" w:cs="Calibri"/>
-        </w:rPr>
-        <w:t>(</w:t>
-      </w:r>
-      <w:r>
-        <w:rPr>
-          <w:rFonts w:ascii="Calibri" w:hAnsi="Calibri" w:cs="Calibri"/>
-        </w:rPr>
-        <w:t xml:space="preserve">Neufeld E. and </w:t>
-      </w:r>
-      <w:proofErr w:type="spellStart"/>
-      <w:r>
-        <w:rPr>
-          <w:rFonts w:ascii="Calibri" w:hAnsi="Calibri" w:cs="Calibri"/>
-        </w:rPr>
-        <w:t>Finnestad</w:t>
-      </w:r>
-      <w:proofErr w:type="spellEnd"/>
-      <w:r>
-        <w:rPr>
-          <w:rFonts w:ascii="Calibri" w:hAnsi="Calibri" w:cs="Calibri"/>
-        </w:rPr>
-        <w:t xml:space="preserve"> S. 2020</w:t>
-      </w:r>
-      <w:r>
-        <w:rPr>
-          <w:rFonts w:ascii="Calibri" w:hAnsi="Calibri" w:cs="Calibri"/>
-        </w:rPr>
-        <w:t>)</w:t>
-      </w:r>
-      <w:r>
-        <w:rPr>
-          <w:rFonts w:ascii="Calibri" w:hAnsi="Calibri" w:cs="Calibri"/>
-        </w:rPr>
-        <w:t xml:space="preserve">. </w:t>
-      </w:r>
-      <w:r>
-        <w:rPr>
-          <w:rFonts w:ascii="Calibri" w:hAnsi="Calibri" w:cs="Calibri"/>
-        </w:rPr>
-        <w:t>The Knowledge Representation and Reasoning (KRR) approach works by building up a knowledge base of facts and rules from which the solution is deduced (</w:t>
-      </w:r>
-      <w:r>
-        <w:rPr>
-          <w:rFonts w:ascii="Calibri" w:hAnsi="Calibri" w:cs="Calibri"/>
-        </w:rPr>
-        <w:t>Richard-</w:t>
-      </w:r>
-      <w:proofErr w:type="spellStart"/>
-      <w:r>
-        <w:rPr>
-          <w:rFonts w:ascii="Calibri" w:hAnsi="Calibri" w:cs="Calibri"/>
-        </w:rPr>
-        <w:t>Bollans</w:t>
-      </w:r>
-      <w:proofErr w:type="spellEnd"/>
-      <w:r>
-        <w:rPr>
-          <w:rFonts w:ascii="Calibri" w:hAnsi="Calibri" w:cs="Calibri"/>
-        </w:rPr>
-        <w:t xml:space="preserve"> A.</w:t>
-      </w:r>
-      <w:r>
-        <w:rPr>
-          <w:rFonts w:ascii="Calibri" w:hAnsi="Calibri" w:cs="Calibri"/>
-        </w:rPr>
-        <w:t xml:space="preserve"> et al 2018). This has been shown to be fairly successful in solving Winograd schemas, with graph-based representation solutions being some of the frontrunners within this approach (Sharma A. 2019). </w:t>
-      </w:r>
-    </w:p>
-    <w:p>
-      <w:pPr>
-        <w:rPr>
-          <w:rFonts w:ascii="Calibri" w:hAnsi="Calibri" w:cs="Calibri"/>
-        </w:rPr>
-      </w:pPr>
-    </w:p>
-    <w:p>
-      <w:pPr>
-        <w:rPr>
-          <w:rFonts w:ascii="Calibri" w:hAnsi="Calibri" w:cs="Calibri"/>
-        </w:rPr>
-      </w:pPr>
-      <w:r>
-        <w:rPr>
-          <w:rFonts w:ascii="Calibri" w:hAnsi="Calibri" w:cs="Calibri"/>
-        </w:rPr>
-        <w:t xml:space="preserve">Implications of developing solutions for the WSC include the broadening of formalisations for </w:t>
-      </w:r>
-      <w:proofErr w:type="spellStart"/>
-      <w:r>
-        <w:rPr>
-          <w:rFonts w:ascii="Calibri" w:hAnsi="Calibri" w:cs="Calibri"/>
-        </w:rPr>
-        <w:t>commonsense</w:t>
-      </w:r>
-      <w:proofErr w:type="spellEnd"/>
-      <w:r>
-        <w:rPr>
-          <w:rFonts w:ascii="Calibri" w:hAnsi="Calibri" w:cs="Calibri"/>
-        </w:rPr>
-        <w:t xml:space="preserve"> knowledge, which could assist both AI engineering and AI research, helping to develop Virtual Personal Assistants, for example (Morgenstern L. </w:t>
-      </w:r>
-      <w:r>
-        <w:rPr>
-          <w:rFonts w:ascii="Calibri" w:hAnsi="Calibri" w:cs="Calibri"/>
-        </w:rPr>
-        <w:t>and Ortiz-Jr C L.</w:t>
-      </w:r>
-      <w:r>
-        <w:rPr>
-          <w:rFonts w:ascii="Calibri" w:hAnsi="Calibri" w:cs="Calibri"/>
-        </w:rPr>
-        <w:t xml:space="preserve"> 2015). It </w:t>
-      </w:r>
-      <w:r>
-        <w:rPr>
-          <w:rFonts w:ascii="Calibri" w:hAnsi="Calibri" w:cs="Calibri"/>
-        </w:rPr>
-        <w:t>has been</w:t>
-      </w:r>
-      <w:r>
-        <w:rPr>
-          <w:rFonts w:ascii="Calibri" w:hAnsi="Calibri" w:cs="Calibri"/>
-        </w:rPr>
-        <w:t xml:space="preserve"> considered a</w:t>
-      </w:r>
-      <w:r>
-        <w:rPr>
-          <w:rFonts w:ascii="Calibri" w:hAnsi="Calibri" w:cs="Calibri"/>
-        </w:rPr>
-        <w:t>n effective</w:t>
-      </w:r>
-      <w:r>
-        <w:rPr>
-          <w:rFonts w:ascii="Calibri" w:hAnsi="Calibri" w:cs="Calibri"/>
-        </w:rPr>
-        <w:t xml:space="preserve"> way to objectively track progress of research in the field of </w:t>
-      </w:r>
-      <w:proofErr w:type="spellStart"/>
-      <w:r>
-        <w:rPr>
-          <w:rFonts w:ascii="Calibri" w:hAnsi="Calibri" w:cs="Calibri"/>
-        </w:rPr>
-        <w:t>commonsense</w:t>
-      </w:r>
-      <w:proofErr w:type="spellEnd"/>
-      <w:r>
-        <w:rPr>
-          <w:rFonts w:ascii="Calibri" w:hAnsi="Calibri" w:cs="Calibri"/>
-        </w:rPr>
-        <w:t xml:space="preserve"> reasoning (Morgenstern L. </w:t>
-      </w:r>
-      <w:r>
-        <w:rPr>
-          <w:rFonts w:ascii="Calibri" w:hAnsi="Calibri" w:cs="Calibri"/>
-        </w:rPr>
-        <w:t>and Ortiz-Jr C L.</w:t>
-      </w:r>
-      <w:r>
-        <w:rPr>
-          <w:rFonts w:ascii="Calibri" w:hAnsi="Calibri" w:cs="Calibri"/>
-        </w:rPr>
-        <w:t xml:space="preserve"> 2015). </w:t>
-      </w:r>
-    </w:p>
-    <w:p>
-      <w:pPr>
-        <w:rPr>
-          <w:rFonts w:ascii="Calibri" w:hAnsi="Calibri" w:cs="Calibri"/>
-        </w:rPr>
-      </w:pPr>
-    </w:p>
-    <w:p>
-      <w:pPr>
-        <w:rPr>
-          <w:rFonts w:ascii="Calibri" w:hAnsi="Calibri" w:cs="Calibri"/>
-        </w:rPr>
-      </w:pPr>
-      <w:r>
-        <w:rPr>
-          <w:rFonts w:ascii="Calibri" w:hAnsi="Calibri" w:cs="Calibri"/>
-        </w:rPr>
-        <w:t>However, the WSC remains a considerable challenge for KRR for a number of reasons. Firstly, in part due to the infinite possibilities of human interpretation, the knowledge bases designed for a Winograd schema are not unique, and there is no easy way of knowing which would be optimal (</w:t>
-      </w:r>
-      <w:r>
-        <w:rPr>
-          <w:rFonts w:ascii="Calibri" w:hAnsi="Calibri" w:cs="Calibri"/>
-        </w:rPr>
-        <w:t>Richard-</w:t>
-      </w:r>
-      <w:proofErr w:type="spellStart"/>
-      <w:r>
-        <w:rPr>
-          <w:rFonts w:ascii="Calibri" w:hAnsi="Calibri" w:cs="Calibri"/>
-        </w:rPr>
-        <w:t>Bollans</w:t>
-      </w:r>
-      <w:proofErr w:type="spellEnd"/>
-      <w:r>
-        <w:rPr>
-          <w:rFonts w:ascii="Calibri" w:hAnsi="Calibri" w:cs="Calibri"/>
-        </w:rPr>
-        <w:t xml:space="preserve"> A.</w:t>
-      </w:r>
-      <w:r>
-        <w:rPr>
-          <w:rFonts w:ascii="Calibri" w:hAnsi="Calibri" w:cs="Calibri"/>
-        </w:rPr>
-        <w:t xml:space="preserve"> et al 2018). Furthermore, KRR relies on </w:t>
-      </w:r>
-      <w:proofErr w:type="spellStart"/>
-      <w:r>
-        <w:rPr>
-          <w:rFonts w:ascii="Calibri" w:hAnsi="Calibri" w:cs="Calibri"/>
-        </w:rPr>
-        <w:t>commonsense</w:t>
-      </w:r>
-      <w:proofErr w:type="spellEnd"/>
-      <w:r>
-        <w:rPr>
-          <w:rFonts w:ascii="Calibri" w:hAnsi="Calibri" w:cs="Calibri"/>
-        </w:rPr>
-        <w:t xml:space="preserve"> reasoning, for which our current level of understanding is far from complete (</w:t>
-      </w:r>
-      <w:r>
-        <w:rPr>
-          <w:rFonts w:ascii="Calibri" w:hAnsi="Calibri" w:cs="Calibri"/>
-        </w:rPr>
-        <w:t>Davis E. and Marcus G. 2015</w:t>
+        <w:t>Marcus G. 2015</w:t>
       </w:r>
       <w:r>
         <w:rPr>
@@ -1813,8 +2808,13 @@
       <w:pPr>
         <w:pStyle w:val="Heading2"/>
       </w:pPr>
-      <w:r>
-        <w:t xml:space="preserve">Choices of Plausible Alternatives (COPA) </w:t>
+      <w:bookmarkStart w:id="3" w:name="_Toc58257559"/>
+      <w:r>
+        <w:t>Choices of Plausible Alternatives (COPA)</w:t>
+      </w:r>
+      <w:bookmarkEnd w:id="3"/>
+      <w:r>
+        <w:t xml:space="preserve"> </w:t>
       </w:r>
     </w:p>
     <w:p>
@@ -1828,23 +2828,7 @@
     </w:p>
     <w:p>
       <w:r>
-        <w:t xml:space="preserve">Another popular approach to </w:t>
-      </w:r>
-      <w:proofErr w:type="spellStart"/>
-      <w:r>
-        <w:t>commonsense</w:t>
-      </w:r>
-      <w:proofErr w:type="spellEnd"/>
-      <w:r>
-        <w:t xml:space="preserve"> causal reasoning is the Choices of Plausible Alternatives (COPA) dataset. The COPA dataset was developed by Andrew Gordon as an evaluation tool for “open-domain </w:t>
-      </w:r>
-      <w:proofErr w:type="spellStart"/>
-      <w:r>
-        <w:t>commonsense</w:t>
-      </w:r>
-      <w:proofErr w:type="spellEnd"/>
-      <w:r>
-        <w:t xml:space="preserve"> causal reasoning”</w:t>
+        <w:t>Another popular approach to commonsense causal reasoning is the Choices of Plausible Alternatives (COPA) dataset. The COPA dataset was developed by Andrew Gordon as an evaluation tool for “open-domain commonsense causal reasoning”</w:t>
       </w:r>
       <w:r>
         <w:t xml:space="preserve"> </w:t>
@@ -2063,15 +3047,7 @@
     <w:p/>
     <w:p>
       <w:r>
-        <w:t xml:space="preserve">Although RTE was a great evaluation tool for inferential capability, it was found to be much less useful for evaluating </w:t>
-      </w:r>
-      <w:proofErr w:type="spellStart"/>
-      <w:r>
-        <w:t>commonsense</w:t>
-      </w:r>
-      <w:proofErr w:type="spellEnd"/>
-      <w:r>
-        <w:t xml:space="preserve"> inference</w:t>
+        <w:t>Although RTE was a great evaluation tool for inferential capability, it was found to be much less useful for evaluating commonsense inference</w:t>
       </w:r>
       <w:r>
         <w:t xml:space="preserve"> </w:t>
@@ -2267,15 +3243,7 @@
     <w:p/>
     <w:p>
       <w:r>
-        <w:t xml:space="preserve">In order to test for </w:t>
-      </w:r>
-      <w:proofErr w:type="spellStart"/>
-      <w:r>
-        <w:t>commonsense</w:t>
-      </w:r>
-      <w:proofErr w:type="spellEnd"/>
-      <w:r>
-        <w:t xml:space="preserve"> casual implication, the COPA date set was developed based on modified RTE</w:t>
+        <w:t>In order to test for commonsense casual implication, the COPA date set was developed based on modified RTE</w:t>
       </w:r>
       <w:r>
         <w:t xml:space="preserve"> </w:t>
@@ -2431,9 +3399,11 @@
       <w:pPr>
         <w:pStyle w:val="Heading3"/>
       </w:pPr>
+      <w:bookmarkStart w:id="4" w:name="_Toc58257560"/>
       <w:r>
         <w:t>Scenario 1 – (Forward causal reasoning)</w:t>
       </w:r>
+      <w:bookmarkEnd w:id="4"/>
     </w:p>
     <w:p/>
     <w:p>
@@ -2548,9 +3518,12 @@
       <w:pPr>
         <w:pStyle w:val="Heading3"/>
       </w:pPr>
-      <w:r>
+      <w:bookmarkStart w:id="5" w:name="_Toc58257561"/>
+      <w:r>
+        <w:lastRenderedPageBreak/>
         <w:t>Scenario 2 – (Backward causal reasoning)</w:t>
       </w:r>
+      <w:bookmarkEnd w:id="5"/>
     </w:p>
     <w:p/>
     <w:p>
@@ -2905,7 +3878,6 @@
         <w:rPr>
           <w:color w:val="000000" w:themeColor="text1"/>
         </w:rPr>
-        <w:lastRenderedPageBreak/>
         <w:t xml:space="preserve">To the human reader it is intuitively evident that in the first scenario, the first alternative is the most plausible </w:t>
       </w:r>
       <w:r>
@@ -3035,55 +4007,27 @@
         <w:rPr>
           <w:color w:val="000000" w:themeColor="text1"/>
         </w:rPr>
-        <w:t>. This intuition or “</w:t>
-      </w:r>
-      <w:proofErr w:type="spellStart"/>
-      <w:r>
-        <w:rPr>
-          <w:color w:val="000000" w:themeColor="text1"/>
-        </w:rPr>
-        <w:t>commonsense</w:t>
-      </w:r>
-      <w:proofErr w:type="spellEnd"/>
-      <w:r>
-        <w:rPr>
-          <w:color w:val="000000" w:themeColor="text1"/>
-        </w:rPr>
-        <w:t xml:space="preserve">” requires the individual to implicitly know that misdiagnosing a patient would likely make the patient distrustful of the doctor and potentially file a lawsuit if there was malpractice or that socially many people “meet for coffee” as a way to catch up likely more often than visiting a café at a new location. The reader does not need to be explicitly told this information in order to make the correct inference. </w:t>
-      </w:r>
-    </w:p>
-    <w:p>
-      <w:pPr>
-        <w:rPr>
-          <w:color w:val="000000" w:themeColor="text1"/>
-        </w:rPr>
-      </w:pPr>
-    </w:p>
-    <w:p>
-      <w:pPr>
-        <w:rPr>
-          <w:color w:val="000000" w:themeColor="text1"/>
-        </w:rPr>
-      </w:pPr>
-      <w:r>
-        <w:rPr>
-          <w:color w:val="000000" w:themeColor="text1"/>
-        </w:rPr>
-        <w:t xml:space="preserve">The COPA dataset provides a way to test a system’s or AI’s ability to make </w:t>
-      </w:r>
-      <w:proofErr w:type="spellStart"/>
-      <w:r>
-        <w:rPr>
-          <w:color w:val="000000" w:themeColor="text1"/>
-        </w:rPr>
-        <w:t>commonsense</w:t>
-      </w:r>
-      <w:proofErr w:type="spellEnd"/>
-      <w:r>
-        <w:rPr>
-          <w:color w:val="000000" w:themeColor="text1"/>
-        </w:rPr>
-        <w:t xml:space="preserve"> causal reasoning judgements</w:t>
+        <w:t xml:space="preserve">. This intuition or “commonsense” requires the individual to implicitly know that misdiagnosing a patient would likely make the patient distrustful of the doctor and potentially file a lawsuit if there was malpractice or that socially many people “meet for coffee” as a way to catch up likely more often than visiting a café at a new location. The reader does not need to be explicitly told this information in order to make the correct inference. </w:t>
+      </w:r>
+    </w:p>
+    <w:p>
+      <w:pPr>
+        <w:rPr>
+          <w:color w:val="000000" w:themeColor="text1"/>
+        </w:rPr>
+      </w:pPr>
+    </w:p>
+    <w:p>
+      <w:pPr>
+        <w:rPr>
+          <w:color w:val="000000" w:themeColor="text1"/>
+        </w:rPr>
+      </w:pPr>
+      <w:r>
+        <w:rPr>
+          <w:color w:val="000000" w:themeColor="text1"/>
+        </w:rPr>
+        <w:t>The COPA dataset provides a way to test a system’s or AI’s ability to make commonsense causal reasoning judgements</w:t>
       </w:r>
       <w:r>
         <w:rPr>
@@ -3460,21 +4404,7 @@
         <w:rPr>
           <w:color w:val="000000" w:themeColor="text1"/>
         </w:rPr>
-        <w:t>. This is due to “</w:t>
-      </w:r>
-      <w:proofErr w:type="spellStart"/>
-      <w:r>
-        <w:rPr>
-          <w:color w:val="000000" w:themeColor="text1"/>
-        </w:rPr>
-        <w:t>commonsense</w:t>
-      </w:r>
-      <w:proofErr w:type="spellEnd"/>
-      <w:r>
-        <w:rPr>
-          <w:color w:val="000000" w:themeColor="text1"/>
-        </w:rPr>
-        <w:t>” often being assumed knowledge and not explicitly expressed in day-to-day activities when determining the plausibility of the cause or effect of an event</w:t>
+        <w:t>. This is due to “commonsense” often being assumed knowledge and not explicitly expressed in day-to-day activities when determining the plausibility of the cause or effect of an event</w:t>
       </w:r>
       <w:r>
         <w:rPr>
@@ -3603,9 +4533,24 @@
     </w:p>
     <w:p>
       <w:pPr>
+        <w:rPr>
+          <w:rFonts w:asciiTheme="majorHAnsi" w:eastAsiaTheme="majorEastAsia" w:hAnsiTheme="majorHAnsi" w:cstheme="majorBidi"/>
+          <w:color w:val="2F5496" w:themeColor="accent1" w:themeShade="BF"/>
+          <w:sz w:val="32"/>
+          <w:szCs w:val="32"/>
+        </w:rPr>
+      </w:pPr>
+      <w:r>
+        <w:br w:type="page"/>
+      </w:r>
+    </w:p>
+    <w:p>
+      <w:pPr>
         <w:pStyle w:val="Heading1"/>
       </w:pPr>
-      <w:r>
+      <w:bookmarkStart w:id="6" w:name="_Toc58257562"/>
+      <w:r>
+        <w:lastRenderedPageBreak/>
         <w:t>E</w:t>
       </w:r>
       <w:r>
@@ -3614,15 +4559,9 @@
       <w:r>
         <w:t>amples</w:t>
       </w:r>
-    </w:p>
-    <w:p>
-      <w:pPr>
-        <w:pStyle w:val="Heading2"/>
-      </w:pPr>
-      <w:r>
-        <w:t>Example 1</w:t>
-      </w:r>
-    </w:p>
+      <w:bookmarkEnd w:id="6"/>
+    </w:p>
+    <w:p/>
     <w:p>
       <w:pPr>
         <w:rPr>
@@ -3630,61 +4569,124 @@
           <w:bCs/>
         </w:rPr>
       </w:pPr>
-    </w:p>
-    <w:p>
-      <w:pPr>
+      <w:r>
         <w:rPr>
           <w:b/>
           <w:bCs/>
         </w:rPr>
-      </w:pPr>
+        <w:t xml:space="preserve">Total </w:t>
+      </w:r>
       <w:r>
         <w:rPr>
           <w:b/>
           <w:bCs/>
         </w:rPr>
-        <w:t>Problem</w:t>
+        <w:t>Word Count</w:t>
       </w:r>
       <w:r>
         <w:rPr>
           <w:b/>
           <w:bCs/>
         </w:rPr>
-        <w:t xml:space="preserve"> 1</w:t>
-      </w:r>
-      <w:r>
+        <w:t xml:space="preserve"> for Examples: 1860</w:t>
+      </w:r>
+    </w:p>
+    <w:p/>
+    <w:p>
+      <w:pPr>
+        <w:pStyle w:val="Heading2"/>
+      </w:pPr>
+      <w:bookmarkStart w:id="7" w:name="_Toc58257563"/>
+      <w:r>
+        <w:t>Example 1</w:t>
+      </w:r>
+      <w:bookmarkEnd w:id="7"/>
+    </w:p>
+    <w:p/>
+    <w:p>
+      <w:pPr>
         <w:rPr>
           <w:b/>
           <w:bCs/>
         </w:rPr>
-        <w:t>: From a collection of Winograd schemas, number 1</w:t>
-      </w:r>
+      </w:pPr>
       <w:r>
         <w:rPr>
           <w:b/>
           <w:bCs/>
         </w:rPr>
-        <w:t>3</w:t>
+        <w:t>Word Count: 6</w:t>
       </w:r>
       <w:r>
         <w:rPr>
           <w:b/>
           <w:bCs/>
         </w:rPr>
-        <w:t>7</w:t>
-      </w:r>
-      <w:r>
+        <w:t>24 (including formula)</w:t>
+      </w:r>
+    </w:p>
+    <w:p>
+      <w:pPr>
         <w:rPr>
           <w:b/>
           <w:bCs/>
         </w:rPr>
-        <w:t xml:space="preserve"> (Davis E. et al 2011)</w:t>
-      </w:r>
-      <w:r>
+      </w:pPr>
+    </w:p>
+    <w:p>
+      <w:pPr>
         <w:rPr>
           <w:b/>
           <w:bCs/>
         </w:rPr>
+      </w:pPr>
+      <w:r>
+        <w:rPr>
+          <w:b/>
+          <w:bCs/>
+        </w:rPr>
+        <w:t>Problem</w:t>
+      </w:r>
+      <w:r>
+        <w:rPr>
+          <w:b/>
+          <w:bCs/>
+        </w:rPr>
+        <w:t xml:space="preserve"> 1</w:t>
+      </w:r>
+      <w:r>
+        <w:rPr>
+          <w:b/>
+          <w:bCs/>
+        </w:rPr>
+        <w:t>: From a collection of Winograd schemas, number 1</w:t>
+      </w:r>
+      <w:r>
+        <w:rPr>
+          <w:b/>
+          <w:bCs/>
+        </w:rPr>
+        <w:t>3</w:t>
+      </w:r>
+      <w:r>
+        <w:rPr>
+          <w:b/>
+          <w:bCs/>
+        </w:rPr>
+        <w:t>7</w:t>
+      </w:r>
+      <w:r>
+        <w:rPr>
+          <w:b/>
+          <w:bCs/>
+        </w:rPr>
+        <w:t xml:space="preserve"> (Davis E. et al 2011)</w:t>
+      </w:r>
+      <w:r>
+        <w:rPr>
+          <w:b/>
+          <w:bCs/>
+        </w:rPr>
         <w:t>.</w:t>
       </w:r>
     </w:p>
@@ -3799,18 +4801,13 @@
     <w:p/>
     <w:p>
       <w:pPr>
-        <w:rPr>
-          <w:b/>
-          <w:bCs/>
-        </w:rPr>
-      </w:pPr>
-      <w:r>
-        <w:rPr>
-          <w:b/>
-          <w:bCs/>
-        </w:rPr>
+        <w:pStyle w:val="Heading3"/>
+      </w:pPr>
+      <w:bookmarkStart w:id="8" w:name="_Toc58257564"/>
+      <w:r>
         <w:t>Facts</w:t>
       </w:r>
+      <w:bookmarkEnd w:id="8"/>
     </w:p>
     <w:p/>
     <w:p>
@@ -4056,10 +5053,24 @@
         <w:rPr>
           <w:rFonts w:ascii="AppleSystemUIFont" w:hAnsi="AppleSystemUIFont" w:cs="AppleSystemUIFont"/>
         </w:rPr>
+        <w:lastRenderedPageBreak/>
         <w:t xml:space="preserve">Similar facts are constructed for other basic objects such as trees, light bulbs and telephone poles. </w:t>
       </w:r>
     </w:p>
     <w:p/>
+    <w:p>
+      <w:pPr>
+        <w:pStyle w:val="Heading3"/>
+      </w:pPr>
+      <w:bookmarkStart w:id="9" w:name="_Toc58257565"/>
+      <w:r>
+        <w:t>Inference</w:t>
+      </w:r>
+      <w:r>
+        <w:t>s</w:t>
+      </w:r>
+      <w:bookmarkEnd w:id="9"/>
+    </w:p>
     <w:p>
       <w:pPr>
         <w:rPr>
@@ -4068,46 +5079,25 @@
           <w:bCs/>
         </w:rPr>
       </w:pPr>
-      <w:r>
-        <w:rPr>
-          <w:rFonts w:ascii="AppleSystemUIFont" w:hAnsi="AppleSystemUIFont" w:cs="AppleSystemUIFont"/>
-          <w:b/>
-          <w:bCs/>
-        </w:rPr>
-        <w:t>Inference</w:t>
-      </w:r>
-      <w:r>
-        <w:rPr>
-          <w:rFonts w:ascii="AppleSystemUIFont" w:hAnsi="AppleSystemUIFont" w:cs="AppleSystemUIFont"/>
-          <w:b/>
-          <w:bCs/>
-        </w:rPr>
-        <w:t>s</w:t>
-      </w:r>
-    </w:p>
-    <w:p>
-      <w:pPr>
-        <w:rPr>
-          <w:rFonts w:ascii="AppleSystemUIFont" w:hAnsi="AppleSystemUIFont" w:cs="AppleSystemUIFont"/>
-          <w:b/>
-          <w:bCs/>
-        </w:rPr>
-      </w:pPr>
-    </w:p>
-    <w:p>
-      <w:pPr>
-        <w:rPr>
-          <w:rFonts w:ascii="AppleSystemUIFont" w:hAnsi="AppleSystemUIFont" w:cs="AppleSystemUIFont"/>
-        </w:rPr>
-      </w:pPr>
-      <w:proofErr w:type="gramStart"/>
+    </w:p>
+    <w:p>
+      <w:pPr>
+        <w:rPr>
+          <w:rFonts w:ascii="AppleSystemUIFont" w:hAnsi="AppleSystemUIFont" w:cs="AppleSystemUIFont"/>
+        </w:rPr>
+      </w:pPr>
       <w:r>
         <w:rPr>
           <w:rFonts w:ascii="AppleSystemUIFont" w:hAnsi="AppleSystemUIFont" w:cs="AppleSystemUIFont"/>
         </w:rPr>
         <w:t>First</w:t>
       </w:r>
-      <w:proofErr w:type="gramEnd"/>
+      <w:r>
+        <w:rPr>
+          <w:rFonts w:ascii="AppleSystemUIFont" w:hAnsi="AppleSystemUIFont" w:cs="AppleSystemUIFont"/>
+        </w:rPr>
+        <w:t>,</w:t>
+      </w:r>
       <w:r>
         <w:rPr>
           <w:rFonts w:ascii="AppleSystemUIFont" w:hAnsi="AppleSystemUIFont" w:cs="AppleSystemUIFont"/>
@@ -4805,7 +5795,230 @@
         <w:rPr>
           <w:rFonts w:ascii="AppleSystemUIFont" w:hAnsi="AppleSystemUIFont" w:cs="AppleSystemUIFont"/>
         </w:rPr>
-        <w:t xml:space="preserve">all x all y </w:t>
+        <w:t xml:space="preserve">all x all y (  ( exists l exists w exists d ( </w:t>
+      </w:r>
+      <w:proofErr w:type="spellStart"/>
+      <w:r>
+        <w:rPr>
+          <w:rFonts w:ascii="AppleSystemUIFont" w:hAnsi="AppleSystemUIFont" w:cs="AppleSystemUIFont"/>
+        </w:rPr>
+        <w:t>IsLength</w:t>
+      </w:r>
+      <w:proofErr w:type="spellEnd"/>
+      <w:r>
+        <w:rPr>
+          <w:rFonts w:ascii="AppleSystemUIFont" w:hAnsi="AppleSystemUIFont" w:cs="AppleSystemUIFont"/>
+        </w:rPr>
+        <w:t>(</w:t>
+      </w:r>
+      <w:proofErr w:type="spellStart"/>
+      <w:r>
+        <w:rPr>
+          <w:rFonts w:ascii="AppleSystemUIFont" w:hAnsi="AppleSystemUIFont" w:cs="AppleSystemUIFont"/>
+        </w:rPr>
+        <w:t>x,l</w:t>
+      </w:r>
+      <w:proofErr w:type="spellEnd"/>
+      <w:r>
+        <w:rPr>
+          <w:rFonts w:ascii="AppleSystemUIFont" w:hAnsi="AppleSystemUIFont" w:cs="AppleSystemUIFont"/>
+        </w:rPr>
+        <w:t xml:space="preserve">) &amp; </w:t>
+      </w:r>
+      <w:proofErr w:type="spellStart"/>
+      <w:r>
+        <w:rPr>
+          <w:rFonts w:ascii="AppleSystemUIFont" w:hAnsi="AppleSystemUIFont" w:cs="AppleSystemUIFont"/>
+        </w:rPr>
+        <w:t>IsLength</w:t>
+      </w:r>
+      <w:proofErr w:type="spellEnd"/>
+      <w:r>
+        <w:rPr>
+          <w:rFonts w:ascii="AppleSystemUIFont" w:hAnsi="AppleSystemUIFont" w:cs="AppleSystemUIFont"/>
+        </w:rPr>
+        <w:t>(</w:t>
+      </w:r>
+      <w:proofErr w:type="spellStart"/>
+      <w:r>
+        <w:rPr>
+          <w:rFonts w:ascii="AppleSystemUIFont" w:hAnsi="AppleSystemUIFont" w:cs="AppleSystemUIFont"/>
+        </w:rPr>
+        <w:t>y,l</w:t>
+      </w:r>
+      <w:proofErr w:type="spellEnd"/>
+      <w:r>
+        <w:rPr>
+          <w:rFonts w:ascii="AppleSystemUIFont" w:hAnsi="AppleSystemUIFont" w:cs="AppleSystemUIFont"/>
+        </w:rPr>
+        <w:t xml:space="preserve">) &amp; </w:t>
+      </w:r>
+      <w:proofErr w:type="spellStart"/>
+      <w:r>
+        <w:rPr>
+          <w:rFonts w:ascii="AppleSystemUIFont" w:hAnsi="AppleSystemUIFont" w:cs="AppleSystemUIFont"/>
+        </w:rPr>
+        <w:t>IsWidth</w:t>
+      </w:r>
+      <w:proofErr w:type="spellEnd"/>
+      <w:r>
+        <w:rPr>
+          <w:rFonts w:ascii="AppleSystemUIFont" w:hAnsi="AppleSystemUIFont" w:cs="AppleSystemUIFont"/>
+        </w:rPr>
+        <w:t>(</w:t>
+      </w:r>
+      <w:proofErr w:type="spellStart"/>
+      <w:r>
+        <w:rPr>
+          <w:rFonts w:ascii="AppleSystemUIFont" w:hAnsi="AppleSystemUIFont" w:cs="AppleSystemUIFont"/>
+        </w:rPr>
+        <w:t>x,w</w:t>
+      </w:r>
+      <w:proofErr w:type="spellEnd"/>
+      <w:r>
+        <w:rPr>
+          <w:rFonts w:ascii="AppleSystemUIFont" w:hAnsi="AppleSystemUIFont" w:cs="AppleSystemUIFont"/>
+        </w:rPr>
+        <w:t xml:space="preserve">) &amp; </w:t>
+      </w:r>
+      <w:proofErr w:type="spellStart"/>
+      <w:r>
+        <w:rPr>
+          <w:rFonts w:ascii="AppleSystemUIFont" w:hAnsi="AppleSystemUIFont" w:cs="AppleSystemUIFont"/>
+        </w:rPr>
+        <w:t>IsWidth</w:t>
+      </w:r>
+      <w:proofErr w:type="spellEnd"/>
+      <w:r>
+        <w:rPr>
+          <w:rFonts w:ascii="AppleSystemUIFont" w:hAnsi="AppleSystemUIFont" w:cs="AppleSystemUIFont"/>
+        </w:rPr>
+        <w:t xml:space="preserve">(y, w) &amp; </w:t>
+      </w:r>
+      <w:proofErr w:type="spellStart"/>
+      <w:r>
+        <w:rPr>
+          <w:rFonts w:ascii="AppleSystemUIFont" w:hAnsi="AppleSystemUIFont" w:cs="AppleSystemUIFont"/>
+        </w:rPr>
+        <w:t>IsDepth</w:t>
+      </w:r>
+      <w:proofErr w:type="spellEnd"/>
+      <w:r>
+        <w:rPr>
+          <w:rFonts w:ascii="AppleSystemUIFont" w:hAnsi="AppleSystemUIFont" w:cs="AppleSystemUIFont"/>
+        </w:rPr>
+        <w:t>(</w:t>
+      </w:r>
+      <w:proofErr w:type="spellStart"/>
+      <w:r>
+        <w:rPr>
+          <w:rFonts w:ascii="AppleSystemUIFont" w:hAnsi="AppleSystemUIFont" w:cs="AppleSystemUIFont"/>
+        </w:rPr>
+        <w:t>x,d</w:t>
+      </w:r>
+      <w:proofErr w:type="spellEnd"/>
+      <w:r>
+        <w:rPr>
+          <w:rFonts w:ascii="AppleSystemUIFont" w:hAnsi="AppleSystemUIFont" w:cs="AppleSystemUIFont"/>
+        </w:rPr>
+        <w:t xml:space="preserve">) &amp; </w:t>
+      </w:r>
+      <w:proofErr w:type="spellStart"/>
+      <w:r>
+        <w:rPr>
+          <w:rFonts w:ascii="AppleSystemUIFont" w:hAnsi="AppleSystemUIFont" w:cs="AppleSystemUIFont"/>
+        </w:rPr>
+        <w:t>IsDepth</w:t>
+      </w:r>
+      <w:proofErr w:type="spellEnd"/>
+      <w:r>
+        <w:rPr>
+          <w:rFonts w:ascii="AppleSystemUIFont" w:hAnsi="AppleSystemUIFont" w:cs="AppleSystemUIFont"/>
+        </w:rPr>
+        <w:t>(</w:t>
+      </w:r>
+      <w:proofErr w:type="spellStart"/>
+      <w:r>
+        <w:rPr>
+          <w:rFonts w:ascii="AppleSystemUIFont" w:hAnsi="AppleSystemUIFont" w:cs="AppleSystemUIFont"/>
+        </w:rPr>
+        <w:t>x,d</w:t>
+      </w:r>
+      <w:proofErr w:type="spellEnd"/>
+      <w:r>
+        <w:rPr>
+          <w:rFonts w:ascii="AppleSystemUIFont" w:hAnsi="AppleSystemUIFont" w:cs="AppleSystemUIFont"/>
+        </w:rPr>
+        <w:t xml:space="preserve">) ) ) -&gt; exists v ( </w:t>
+      </w:r>
+      <w:proofErr w:type="spellStart"/>
+      <w:r>
+        <w:rPr>
+          <w:rFonts w:ascii="AppleSystemUIFont" w:hAnsi="AppleSystemUIFont" w:cs="AppleSystemUIFont"/>
+        </w:rPr>
+        <w:t>IsSize</w:t>
+      </w:r>
+      <w:proofErr w:type="spellEnd"/>
+      <w:r>
+        <w:rPr>
+          <w:rFonts w:ascii="AppleSystemUIFont" w:hAnsi="AppleSystemUIFont" w:cs="AppleSystemUIFont"/>
+        </w:rPr>
+        <w:t xml:space="preserve">(x, v) &amp; </w:t>
+      </w:r>
+      <w:proofErr w:type="spellStart"/>
+      <w:r>
+        <w:rPr>
+          <w:rFonts w:ascii="AppleSystemUIFont" w:hAnsi="AppleSystemUIFont" w:cs="AppleSystemUIFont"/>
+        </w:rPr>
+        <w:t>IsSize</w:t>
+      </w:r>
+      <w:proofErr w:type="spellEnd"/>
+      <w:r>
+        <w:rPr>
+          <w:rFonts w:ascii="AppleSystemUIFont" w:hAnsi="AppleSystemUIFont" w:cs="AppleSystemUIFont"/>
+        </w:rPr>
+        <w:t>(y, v) ) )</w:t>
+      </w:r>
+    </w:p>
+    <w:p>
+      <w:pPr>
+        <w:rPr>
+          <w:rFonts w:ascii="AppleSystemUIFont" w:hAnsi="AppleSystemUIFont" w:cs="AppleSystemUIFont"/>
+        </w:rPr>
+      </w:pPr>
+    </w:p>
+    <w:p>
+      <w:pPr>
+        <w:rPr>
+          <w:rFonts w:ascii="AppleSystemUIFont" w:hAnsi="AppleSystemUIFont" w:cs="AppleSystemUIFont"/>
+        </w:rPr>
+      </w:pPr>
+      <w:r>
+        <w:rPr>
+          <w:rFonts w:ascii="AppleSystemUIFont" w:hAnsi="AppleSystemUIFont" w:cs="AppleSystemUIFont"/>
+        </w:rPr>
+        <w:t xml:space="preserve">Now we need to state that if an object resembles another, semantically, they do so in plural form as well: </w:t>
+      </w:r>
+    </w:p>
+    <w:p>
+      <w:pPr>
+        <w:rPr>
+          <w:rFonts w:ascii="AppleSystemUIFont" w:hAnsi="AppleSystemUIFont" w:cs="AppleSystemUIFont"/>
+        </w:rPr>
+      </w:pPr>
+    </w:p>
+    <w:p>
+      <w:pPr>
+        <w:jc w:val="center"/>
+        <w:rPr>
+          <w:rFonts w:ascii="AppleSystemUIFont" w:hAnsi="AppleSystemUIFont" w:cs="AppleSystemUIFont"/>
+        </w:rPr>
+      </w:pPr>
+      <w:r>
+        <w:rPr>
+          <w:rFonts w:ascii="AppleSystemUIFont" w:hAnsi="AppleSystemUIFont" w:cs="AppleSystemUIFont"/>
+        </w:rPr>
+        <w:t xml:space="preserve">all x all y all u all v </w:t>
       </w:r>
       <w:proofErr w:type="gramStart"/>
       <w:r>
@@ -4819,14 +6032,141 @@
         <w:rPr>
           <w:rFonts w:ascii="AppleSystemUIFont" w:hAnsi="AppleSystemUIFont" w:cs="AppleSystemUIFont"/>
         </w:rPr>
-        <w:t xml:space="preserve"> exists l exists w exists d ( </w:t>
-      </w:r>
-      <w:proofErr w:type="spellStart"/>
-      <w:r>
-        <w:rPr>
-          <w:rFonts w:ascii="AppleSystemUIFont" w:hAnsi="AppleSystemUIFont" w:cs="AppleSystemUIFont"/>
-        </w:rPr>
-        <w:t>IsLength</w:t>
+        <w:t xml:space="preserve"> </w:t>
+      </w:r>
+      <w:proofErr w:type="spellStart"/>
+      <w:r>
+        <w:rPr>
+          <w:rFonts w:ascii="AppleSystemUIFont" w:hAnsi="AppleSystemUIFont" w:cs="AppleSystemUIFont"/>
+        </w:rPr>
+        <w:t>LooksLike</w:t>
+      </w:r>
+      <w:proofErr w:type="spellEnd"/>
+      <w:r>
+        <w:rPr>
+          <w:rFonts w:ascii="AppleSystemUIFont" w:hAnsi="AppleSystemUIFont" w:cs="AppleSystemUIFont"/>
+        </w:rPr>
+        <w:t xml:space="preserve">(x, u) &amp; </w:t>
+      </w:r>
+      <w:proofErr w:type="spellStart"/>
+      <w:r>
+        <w:rPr>
+          <w:rFonts w:ascii="AppleSystemUIFont" w:hAnsi="AppleSystemUIFont" w:cs="AppleSystemUIFont"/>
+        </w:rPr>
+        <w:t>IsPlural</w:t>
+      </w:r>
+      <w:proofErr w:type="spellEnd"/>
+      <w:r>
+        <w:rPr>
+          <w:rFonts w:ascii="AppleSystemUIFont" w:hAnsi="AppleSystemUIFont" w:cs="AppleSystemUIFont"/>
+        </w:rPr>
+        <w:t xml:space="preserve">(y, x) &amp; </w:t>
+      </w:r>
+      <w:proofErr w:type="spellStart"/>
+      <w:r>
+        <w:rPr>
+          <w:rFonts w:ascii="AppleSystemUIFont" w:hAnsi="AppleSystemUIFont" w:cs="AppleSystemUIFont"/>
+        </w:rPr>
+        <w:t>IsPlural</w:t>
+      </w:r>
+      <w:proofErr w:type="spellEnd"/>
+      <w:r>
+        <w:rPr>
+          <w:rFonts w:ascii="AppleSystemUIFont" w:hAnsi="AppleSystemUIFont" w:cs="AppleSystemUIFont"/>
+        </w:rPr>
+        <w:t xml:space="preserve">(v, u) ) -&gt; </w:t>
+      </w:r>
+      <w:proofErr w:type="spellStart"/>
+      <w:r>
+        <w:rPr>
+          <w:rFonts w:ascii="AppleSystemUIFont" w:hAnsi="AppleSystemUIFont" w:cs="AppleSystemUIFont"/>
+        </w:rPr>
+        <w:t>LooksLike</w:t>
+      </w:r>
+      <w:proofErr w:type="spellEnd"/>
+      <w:r>
+        <w:rPr>
+          <w:rFonts w:ascii="AppleSystemUIFont" w:hAnsi="AppleSystemUIFont" w:cs="AppleSystemUIFont"/>
+        </w:rPr>
+        <w:t>(y, v) ).</w:t>
+      </w:r>
+    </w:p>
+    <w:p>
+      <w:pPr>
+        <w:jc w:val="center"/>
+        <w:rPr>
+          <w:rFonts w:ascii="AppleSystemUIFont" w:hAnsi="AppleSystemUIFont" w:cs="AppleSystemUIFont"/>
+        </w:rPr>
+      </w:pPr>
+    </w:p>
+    <w:p>
+      <w:pPr>
+        <w:rPr>
+          <w:rFonts w:ascii="AppleSystemUIFont" w:hAnsi="AppleSystemUIFont" w:cs="AppleSystemUIFont"/>
+        </w:rPr>
+      </w:pPr>
+      <w:r>
+        <w:rPr>
+          <w:rFonts w:ascii="AppleSystemUIFont" w:hAnsi="AppleSystemUIFont" w:cs="AppleSystemUIFont"/>
+        </w:rPr>
+        <w:lastRenderedPageBreak/>
+        <w:t>Furthermore, objects can only have one shape or size (although they can have multiple colours):</w:t>
+      </w:r>
+    </w:p>
+    <w:p>
+      <w:pPr>
+        <w:rPr>
+          <w:rFonts w:ascii="AppleSystemUIFont" w:hAnsi="AppleSystemUIFont" w:cs="AppleSystemUIFont"/>
+        </w:rPr>
+      </w:pPr>
+    </w:p>
+    <w:p>
+      <w:pPr>
+        <w:jc w:val="center"/>
+        <w:rPr>
+          <w:rFonts w:ascii="AppleSystemUIFont" w:hAnsi="AppleSystemUIFont" w:cs="AppleSystemUIFont"/>
+        </w:rPr>
+      </w:pPr>
+      <w:r>
+        <w:rPr>
+          <w:rFonts w:ascii="AppleSystemUIFont" w:hAnsi="AppleSystemUIFont" w:cs="AppleSystemUIFont"/>
+        </w:rPr>
+        <w:t xml:space="preserve">all x all w all y </w:t>
+      </w:r>
+      <w:proofErr w:type="gramStart"/>
+      <w:r>
+        <w:rPr>
+          <w:rFonts w:ascii="AppleSystemUIFont" w:hAnsi="AppleSystemUIFont" w:cs="AppleSystemUIFont"/>
+        </w:rPr>
+        <w:t>( (</w:t>
+      </w:r>
+      <w:proofErr w:type="gramEnd"/>
+      <w:r>
+        <w:rPr>
+          <w:rFonts w:ascii="AppleSystemUIFont" w:hAnsi="AppleSystemUIFont" w:cs="AppleSystemUIFont"/>
+        </w:rPr>
+        <w:t xml:space="preserve"> </w:t>
+      </w:r>
+      <w:proofErr w:type="spellStart"/>
+      <w:r>
+        <w:rPr>
+          <w:rFonts w:ascii="AppleSystemUIFont" w:hAnsi="AppleSystemUIFont" w:cs="AppleSystemUIFont"/>
+        </w:rPr>
+        <w:t>IsShape</w:t>
+      </w:r>
+      <w:proofErr w:type="spellEnd"/>
+      <w:r>
+        <w:rPr>
+          <w:rFonts w:ascii="AppleSystemUIFont" w:hAnsi="AppleSystemUIFont" w:cs="AppleSystemUIFont"/>
+        </w:rPr>
+        <w:t>(x, w) &amp; -(y=w) ) -&gt; ( -</w:t>
+      </w:r>
+      <w:proofErr w:type="spellStart"/>
+      <w:r>
+        <w:rPr>
+          <w:rFonts w:ascii="AppleSystemUIFont" w:hAnsi="AppleSystemUIFont" w:cs="AppleSystemUIFont"/>
+        </w:rPr>
+        <w:t>IsShape</w:t>
       </w:r>
       <w:proofErr w:type="spellEnd"/>
       <w:r>
@@ -4840,21 +6180,71 @@
         <w:rPr>
           <w:rFonts w:ascii="AppleSystemUIFont" w:hAnsi="AppleSystemUIFont" w:cs="AppleSystemUIFont"/>
         </w:rPr>
-        <w:t>x,l</w:t>
-      </w:r>
-      <w:proofErr w:type="spellEnd"/>
-      <w:r>
-        <w:rPr>
-          <w:rFonts w:ascii="AppleSystemUIFont" w:hAnsi="AppleSystemUIFont" w:cs="AppleSystemUIFont"/>
-        </w:rPr>
-        <w:t xml:space="preserve">) &amp; </w:t>
-      </w:r>
-      <w:proofErr w:type="spellStart"/>
-      <w:r>
-        <w:rPr>
-          <w:rFonts w:ascii="AppleSystemUIFont" w:hAnsi="AppleSystemUIFont" w:cs="AppleSystemUIFont"/>
-        </w:rPr>
-        <w:t>IsLength</w:t>
+        <w:t>x,y</w:t>
+      </w:r>
+      <w:proofErr w:type="spellEnd"/>
+      <w:r>
+        <w:rPr>
+          <w:rFonts w:ascii="AppleSystemUIFont" w:hAnsi="AppleSystemUIFont" w:cs="AppleSystemUIFont"/>
+        </w:rPr>
+        <w:t>) ) ).</w:t>
+      </w:r>
+    </w:p>
+    <w:p>
+      <w:pPr>
+        <w:jc w:val="center"/>
+        <w:rPr>
+          <w:rFonts w:ascii="AppleSystemUIFont" w:hAnsi="AppleSystemUIFont" w:cs="AppleSystemUIFont"/>
+        </w:rPr>
+      </w:pPr>
+    </w:p>
+    <w:p>
+      <w:pPr>
+        <w:jc w:val="center"/>
+        <w:rPr>
+          <w:rFonts w:ascii="AppleSystemUIFont" w:hAnsi="AppleSystemUIFont" w:cs="AppleSystemUIFont"/>
+        </w:rPr>
+      </w:pPr>
+      <w:r>
+        <w:rPr>
+          <w:rFonts w:ascii="AppleSystemUIFont" w:hAnsi="AppleSystemUIFont" w:cs="AppleSystemUIFont"/>
+        </w:rPr>
+        <w:t xml:space="preserve">all x all v all y </w:t>
+      </w:r>
+      <w:proofErr w:type="gramStart"/>
+      <w:r>
+        <w:rPr>
+          <w:rFonts w:ascii="AppleSystemUIFont" w:hAnsi="AppleSystemUIFont" w:cs="AppleSystemUIFont"/>
+        </w:rPr>
+        <w:t>( (</w:t>
+      </w:r>
+      <w:proofErr w:type="gramEnd"/>
+      <w:r>
+        <w:rPr>
+          <w:rFonts w:ascii="AppleSystemUIFont" w:hAnsi="AppleSystemUIFont" w:cs="AppleSystemUIFont"/>
+        </w:rPr>
+        <w:t xml:space="preserve"> </w:t>
+      </w:r>
+      <w:proofErr w:type="spellStart"/>
+      <w:r>
+        <w:rPr>
+          <w:rFonts w:ascii="AppleSystemUIFont" w:hAnsi="AppleSystemUIFont" w:cs="AppleSystemUIFont"/>
+        </w:rPr>
+        <w:t>IsSize</w:t>
+      </w:r>
+      <w:proofErr w:type="spellEnd"/>
+      <w:r>
+        <w:rPr>
+          <w:rFonts w:ascii="AppleSystemUIFont" w:hAnsi="AppleSystemUIFont" w:cs="AppleSystemUIFont"/>
+        </w:rPr>
+        <w:t>(x, v) &amp; -(y=v) ) -&gt; ( -</w:t>
+      </w:r>
+      <w:proofErr w:type="spellStart"/>
+      <w:r>
+        <w:rPr>
+          <w:rFonts w:ascii="AppleSystemUIFont" w:hAnsi="AppleSystemUIFont" w:cs="AppleSystemUIFont"/>
+        </w:rPr>
+        <w:t>IsSize</w:t>
       </w:r>
       <w:proofErr w:type="spellEnd"/>
       <w:r>
@@ -4868,160 +6258,34 @@
         <w:rPr>
           <w:rFonts w:ascii="AppleSystemUIFont" w:hAnsi="AppleSystemUIFont" w:cs="AppleSystemUIFont"/>
         </w:rPr>
-        <w:t>y,l</w:t>
-      </w:r>
-      <w:proofErr w:type="spellEnd"/>
-      <w:r>
-        <w:rPr>
-          <w:rFonts w:ascii="AppleSystemUIFont" w:hAnsi="AppleSystemUIFont" w:cs="AppleSystemUIFont"/>
-        </w:rPr>
-        <w:t xml:space="preserve">) &amp; </w:t>
-      </w:r>
-      <w:proofErr w:type="spellStart"/>
-      <w:r>
-        <w:rPr>
-          <w:rFonts w:ascii="AppleSystemUIFont" w:hAnsi="AppleSystemUIFont" w:cs="AppleSystemUIFont"/>
-        </w:rPr>
-        <w:t>IsWidth</w:t>
-      </w:r>
-      <w:proofErr w:type="spellEnd"/>
-      <w:r>
-        <w:rPr>
-          <w:rFonts w:ascii="AppleSystemUIFont" w:hAnsi="AppleSystemUIFont" w:cs="AppleSystemUIFont"/>
-        </w:rPr>
-        <w:t>(</w:t>
-      </w:r>
-      <w:proofErr w:type="spellStart"/>
-      <w:r>
-        <w:rPr>
-          <w:rFonts w:ascii="AppleSystemUIFont" w:hAnsi="AppleSystemUIFont" w:cs="AppleSystemUIFont"/>
-        </w:rPr>
-        <w:t>x,w</w:t>
-      </w:r>
-      <w:proofErr w:type="spellEnd"/>
-      <w:r>
-        <w:rPr>
-          <w:rFonts w:ascii="AppleSystemUIFont" w:hAnsi="AppleSystemUIFont" w:cs="AppleSystemUIFont"/>
-        </w:rPr>
-        <w:t xml:space="preserve">) &amp; </w:t>
-      </w:r>
-      <w:proofErr w:type="spellStart"/>
-      <w:r>
-        <w:rPr>
-          <w:rFonts w:ascii="AppleSystemUIFont" w:hAnsi="AppleSystemUIFont" w:cs="AppleSystemUIFont"/>
-        </w:rPr>
-        <w:t>IsWidth</w:t>
-      </w:r>
-      <w:proofErr w:type="spellEnd"/>
-      <w:r>
-        <w:rPr>
-          <w:rFonts w:ascii="AppleSystemUIFont" w:hAnsi="AppleSystemUIFont" w:cs="AppleSystemUIFont"/>
-        </w:rPr>
-        <w:t xml:space="preserve">(y, w) &amp; </w:t>
-      </w:r>
-      <w:proofErr w:type="spellStart"/>
-      <w:r>
-        <w:rPr>
-          <w:rFonts w:ascii="AppleSystemUIFont" w:hAnsi="AppleSystemUIFont" w:cs="AppleSystemUIFont"/>
-        </w:rPr>
-        <w:t>IsDepth</w:t>
-      </w:r>
-      <w:proofErr w:type="spellEnd"/>
-      <w:r>
-        <w:rPr>
-          <w:rFonts w:ascii="AppleSystemUIFont" w:hAnsi="AppleSystemUIFont" w:cs="AppleSystemUIFont"/>
-        </w:rPr>
-        <w:t>(</w:t>
-      </w:r>
-      <w:proofErr w:type="spellStart"/>
-      <w:r>
-        <w:rPr>
-          <w:rFonts w:ascii="AppleSystemUIFont" w:hAnsi="AppleSystemUIFont" w:cs="AppleSystemUIFont"/>
-        </w:rPr>
-        <w:t>x,d</w:t>
-      </w:r>
-      <w:proofErr w:type="spellEnd"/>
-      <w:r>
-        <w:rPr>
-          <w:rFonts w:ascii="AppleSystemUIFont" w:hAnsi="AppleSystemUIFont" w:cs="AppleSystemUIFont"/>
-        </w:rPr>
-        <w:t xml:space="preserve">) &amp; </w:t>
-      </w:r>
-      <w:proofErr w:type="spellStart"/>
-      <w:r>
-        <w:rPr>
-          <w:rFonts w:ascii="AppleSystemUIFont" w:hAnsi="AppleSystemUIFont" w:cs="AppleSystemUIFont"/>
-        </w:rPr>
-        <w:t>IsDepth</w:t>
-      </w:r>
-      <w:proofErr w:type="spellEnd"/>
-      <w:r>
-        <w:rPr>
-          <w:rFonts w:ascii="AppleSystemUIFont" w:hAnsi="AppleSystemUIFont" w:cs="AppleSystemUIFont"/>
-        </w:rPr>
-        <w:t>(</w:t>
-      </w:r>
-      <w:proofErr w:type="spellStart"/>
-      <w:r>
-        <w:rPr>
-          <w:rFonts w:ascii="AppleSystemUIFont" w:hAnsi="AppleSystemUIFont" w:cs="AppleSystemUIFont"/>
-        </w:rPr>
-        <w:t>x,d</w:t>
-      </w:r>
-      <w:proofErr w:type="spellEnd"/>
-      <w:r>
-        <w:rPr>
-          <w:rFonts w:ascii="AppleSystemUIFont" w:hAnsi="AppleSystemUIFont" w:cs="AppleSystemUIFont"/>
-        </w:rPr>
-        <w:t xml:space="preserve">) ) ) -&gt; exists v ( </w:t>
-      </w:r>
-      <w:proofErr w:type="spellStart"/>
-      <w:r>
-        <w:rPr>
-          <w:rFonts w:ascii="AppleSystemUIFont" w:hAnsi="AppleSystemUIFont" w:cs="AppleSystemUIFont"/>
-        </w:rPr>
-        <w:t>IsSize</w:t>
-      </w:r>
-      <w:proofErr w:type="spellEnd"/>
-      <w:r>
-        <w:rPr>
-          <w:rFonts w:ascii="AppleSystemUIFont" w:hAnsi="AppleSystemUIFont" w:cs="AppleSystemUIFont"/>
-        </w:rPr>
-        <w:t xml:space="preserve">(x, v) &amp; </w:t>
-      </w:r>
-      <w:proofErr w:type="spellStart"/>
-      <w:r>
-        <w:rPr>
-          <w:rFonts w:ascii="AppleSystemUIFont" w:hAnsi="AppleSystemUIFont" w:cs="AppleSystemUIFont"/>
-        </w:rPr>
-        <w:t>IsSize</w:t>
-      </w:r>
-      <w:proofErr w:type="spellEnd"/>
-      <w:r>
-        <w:rPr>
-          <w:rFonts w:ascii="AppleSystemUIFont" w:hAnsi="AppleSystemUIFont" w:cs="AppleSystemUIFont"/>
-        </w:rPr>
-        <w:t>(y, v) ) )</w:t>
-      </w:r>
-    </w:p>
-    <w:p>
-      <w:pPr>
-        <w:rPr>
-          <w:rFonts w:ascii="AppleSystemUIFont" w:hAnsi="AppleSystemUIFont" w:cs="AppleSystemUIFont"/>
-        </w:rPr>
-      </w:pPr>
-    </w:p>
-    <w:p>
-      <w:pPr>
-        <w:rPr>
-          <w:rFonts w:ascii="AppleSystemUIFont" w:hAnsi="AppleSystemUIFont" w:cs="AppleSystemUIFont"/>
-        </w:rPr>
-      </w:pPr>
-      <w:r>
-        <w:rPr>
-          <w:rFonts w:ascii="AppleSystemUIFont" w:hAnsi="AppleSystemUIFont" w:cs="AppleSystemUIFont"/>
-        </w:rPr>
-        <w:t xml:space="preserve">Now we need to state that if an object resembles another, semantically, they do so in plural form as well: </w:t>
+        <w:t>x,y</w:t>
+      </w:r>
+      <w:proofErr w:type="spellEnd"/>
+      <w:r>
+        <w:rPr>
+          <w:rFonts w:ascii="AppleSystemUIFont" w:hAnsi="AppleSystemUIFont" w:cs="AppleSystemUIFont"/>
+        </w:rPr>
+        <w:t>) ) ).</w:t>
+      </w:r>
+    </w:p>
+    <w:p>
+      <w:pPr>
+        <w:rPr>
+          <w:rFonts w:ascii="AppleSystemUIFont" w:hAnsi="AppleSystemUIFont" w:cs="AppleSystemUIFont"/>
+        </w:rPr>
+      </w:pPr>
+    </w:p>
+    <w:p>
+      <w:pPr>
+        <w:rPr>
+          <w:rFonts w:ascii="AppleSystemUIFont" w:hAnsi="AppleSystemUIFont" w:cs="AppleSystemUIFont"/>
+        </w:rPr>
+      </w:pPr>
+      <w:r>
+        <w:rPr>
+          <w:rFonts w:ascii="AppleSystemUIFont" w:hAnsi="AppleSystemUIFont" w:cs="AppleSystemUIFont"/>
+        </w:rPr>
+        <w:t xml:space="preserve">Finally, we deduce that if two objects x and y are the same shape, size and colour, then they look like each other, and vice versa. </w:t>
       </w:r>
     </w:p>
     <w:p>
@@ -5042,308 +6306,7 @@
         <w:rPr>
           <w:rFonts w:ascii="AppleSystemUIFont" w:hAnsi="AppleSystemUIFont" w:cs="AppleSystemUIFont"/>
         </w:rPr>
-        <w:t xml:space="preserve">all x all y all u all v </w:t>
-      </w:r>
-      <w:proofErr w:type="gramStart"/>
-      <w:r>
-        <w:rPr>
-          <w:rFonts w:ascii="AppleSystemUIFont" w:hAnsi="AppleSystemUIFont" w:cs="AppleSystemUIFont"/>
-        </w:rPr>
-        <w:t>(  (</w:t>
-      </w:r>
-      <w:proofErr w:type="gramEnd"/>
-      <w:r>
-        <w:rPr>
-          <w:rFonts w:ascii="AppleSystemUIFont" w:hAnsi="AppleSystemUIFont" w:cs="AppleSystemUIFont"/>
-        </w:rPr>
-        <w:t xml:space="preserve"> </w:t>
-      </w:r>
-      <w:proofErr w:type="spellStart"/>
-      <w:r>
-        <w:rPr>
-          <w:rFonts w:ascii="AppleSystemUIFont" w:hAnsi="AppleSystemUIFont" w:cs="AppleSystemUIFont"/>
-        </w:rPr>
-        <w:t>LooksLike</w:t>
-      </w:r>
-      <w:proofErr w:type="spellEnd"/>
-      <w:r>
-        <w:rPr>
-          <w:rFonts w:ascii="AppleSystemUIFont" w:hAnsi="AppleSystemUIFont" w:cs="AppleSystemUIFont"/>
-        </w:rPr>
-        <w:t xml:space="preserve">(x, u) &amp; </w:t>
-      </w:r>
-      <w:proofErr w:type="spellStart"/>
-      <w:r>
-        <w:rPr>
-          <w:rFonts w:ascii="AppleSystemUIFont" w:hAnsi="AppleSystemUIFont" w:cs="AppleSystemUIFont"/>
-        </w:rPr>
-        <w:t>IsPlural</w:t>
-      </w:r>
-      <w:proofErr w:type="spellEnd"/>
-      <w:r>
-        <w:rPr>
-          <w:rFonts w:ascii="AppleSystemUIFont" w:hAnsi="AppleSystemUIFont" w:cs="AppleSystemUIFont"/>
-        </w:rPr>
-        <w:t xml:space="preserve">(y, x) &amp; </w:t>
-      </w:r>
-      <w:proofErr w:type="spellStart"/>
-      <w:r>
-        <w:rPr>
-          <w:rFonts w:ascii="AppleSystemUIFont" w:hAnsi="AppleSystemUIFont" w:cs="AppleSystemUIFont"/>
-        </w:rPr>
-        <w:t>IsPlural</w:t>
-      </w:r>
-      <w:proofErr w:type="spellEnd"/>
-      <w:r>
-        <w:rPr>
-          <w:rFonts w:ascii="AppleSystemUIFont" w:hAnsi="AppleSystemUIFont" w:cs="AppleSystemUIFont"/>
-        </w:rPr>
-        <w:t xml:space="preserve">(v, u) ) -&gt; </w:t>
-      </w:r>
-      <w:proofErr w:type="spellStart"/>
-      <w:r>
-        <w:rPr>
-          <w:rFonts w:ascii="AppleSystemUIFont" w:hAnsi="AppleSystemUIFont" w:cs="AppleSystemUIFont"/>
-        </w:rPr>
-        <w:t>LooksLike</w:t>
-      </w:r>
-      <w:proofErr w:type="spellEnd"/>
-      <w:r>
-        <w:rPr>
-          <w:rFonts w:ascii="AppleSystemUIFont" w:hAnsi="AppleSystemUIFont" w:cs="AppleSystemUIFont"/>
-        </w:rPr>
-        <w:t>(y, v) ).</w:t>
-      </w:r>
-    </w:p>
-    <w:p>
-      <w:pPr>
-        <w:jc w:val="center"/>
-        <w:rPr>
-          <w:rFonts w:ascii="AppleSystemUIFont" w:hAnsi="AppleSystemUIFont" w:cs="AppleSystemUIFont"/>
-        </w:rPr>
-      </w:pPr>
-    </w:p>
-    <w:p>
-      <w:pPr>
-        <w:rPr>
-          <w:rFonts w:ascii="AppleSystemUIFont" w:hAnsi="AppleSystemUIFont" w:cs="AppleSystemUIFont"/>
-        </w:rPr>
-      </w:pPr>
-      <w:r>
-        <w:rPr>
-          <w:rFonts w:ascii="AppleSystemUIFont" w:hAnsi="AppleSystemUIFont" w:cs="AppleSystemUIFont"/>
-        </w:rPr>
-        <w:t>Furthermore, objects can only have one shape or size (although they can have multiple colours):</w:t>
-      </w:r>
-    </w:p>
-    <w:p>
-      <w:pPr>
-        <w:rPr>
-          <w:rFonts w:ascii="AppleSystemUIFont" w:hAnsi="AppleSystemUIFont" w:cs="AppleSystemUIFont"/>
-        </w:rPr>
-      </w:pPr>
-    </w:p>
-    <w:p>
-      <w:pPr>
-        <w:jc w:val="center"/>
-        <w:rPr>
-          <w:rFonts w:ascii="AppleSystemUIFont" w:hAnsi="AppleSystemUIFont" w:cs="AppleSystemUIFont"/>
-        </w:rPr>
-      </w:pPr>
-      <w:r>
-        <w:rPr>
-          <w:rFonts w:ascii="AppleSystemUIFont" w:hAnsi="AppleSystemUIFont" w:cs="AppleSystemUIFont"/>
-        </w:rPr>
-        <w:t xml:space="preserve">all x all w all y </w:t>
-      </w:r>
-      <w:proofErr w:type="gramStart"/>
-      <w:r>
-        <w:rPr>
-          <w:rFonts w:ascii="AppleSystemUIFont" w:hAnsi="AppleSystemUIFont" w:cs="AppleSystemUIFont"/>
-        </w:rPr>
-        <w:t>( (</w:t>
-      </w:r>
-      <w:proofErr w:type="gramEnd"/>
-      <w:r>
-        <w:rPr>
-          <w:rFonts w:ascii="AppleSystemUIFont" w:hAnsi="AppleSystemUIFont" w:cs="AppleSystemUIFont"/>
-        </w:rPr>
-        <w:t xml:space="preserve"> </w:t>
-      </w:r>
-      <w:proofErr w:type="spellStart"/>
-      <w:r>
-        <w:rPr>
-          <w:rFonts w:ascii="AppleSystemUIFont" w:hAnsi="AppleSystemUIFont" w:cs="AppleSystemUIFont"/>
-        </w:rPr>
-        <w:t>IsShape</w:t>
-      </w:r>
-      <w:proofErr w:type="spellEnd"/>
-      <w:r>
-        <w:rPr>
-          <w:rFonts w:ascii="AppleSystemUIFont" w:hAnsi="AppleSystemUIFont" w:cs="AppleSystemUIFont"/>
-        </w:rPr>
-        <w:t>(x, w) &amp; -(y=w) ) -&gt; ( -</w:t>
-      </w:r>
-      <w:proofErr w:type="spellStart"/>
-      <w:r>
-        <w:rPr>
-          <w:rFonts w:ascii="AppleSystemUIFont" w:hAnsi="AppleSystemUIFont" w:cs="AppleSystemUIFont"/>
-        </w:rPr>
-        <w:t>IsShape</w:t>
-      </w:r>
-      <w:proofErr w:type="spellEnd"/>
-      <w:r>
-        <w:rPr>
-          <w:rFonts w:ascii="AppleSystemUIFont" w:hAnsi="AppleSystemUIFont" w:cs="AppleSystemUIFont"/>
-        </w:rPr>
-        <w:t>(</w:t>
-      </w:r>
-      <w:proofErr w:type="spellStart"/>
-      <w:r>
-        <w:rPr>
-          <w:rFonts w:ascii="AppleSystemUIFont" w:hAnsi="AppleSystemUIFont" w:cs="AppleSystemUIFont"/>
-        </w:rPr>
-        <w:t>x,y</w:t>
-      </w:r>
-      <w:proofErr w:type="spellEnd"/>
-      <w:r>
-        <w:rPr>
-          <w:rFonts w:ascii="AppleSystemUIFont" w:hAnsi="AppleSystemUIFont" w:cs="AppleSystemUIFont"/>
-        </w:rPr>
-        <w:t>) ) ).</w:t>
-      </w:r>
-    </w:p>
-    <w:p>
-      <w:pPr>
-        <w:jc w:val="center"/>
-        <w:rPr>
-          <w:rFonts w:ascii="AppleSystemUIFont" w:hAnsi="AppleSystemUIFont" w:cs="AppleSystemUIFont"/>
-        </w:rPr>
-      </w:pPr>
-    </w:p>
-    <w:p>
-      <w:pPr>
-        <w:jc w:val="center"/>
-        <w:rPr>
-          <w:rFonts w:ascii="AppleSystemUIFont" w:hAnsi="AppleSystemUIFont" w:cs="AppleSystemUIFont"/>
-        </w:rPr>
-      </w:pPr>
-      <w:r>
-        <w:rPr>
-          <w:rFonts w:ascii="AppleSystemUIFont" w:hAnsi="AppleSystemUIFont" w:cs="AppleSystemUIFont"/>
-        </w:rPr>
-        <w:t xml:space="preserve">all x all v all y </w:t>
-      </w:r>
-      <w:proofErr w:type="gramStart"/>
-      <w:r>
-        <w:rPr>
-          <w:rFonts w:ascii="AppleSystemUIFont" w:hAnsi="AppleSystemUIFont" w:cs="AppleSystemUIFont"/>
-        </w:rPr>
-        <w:t>( (</w:t>
-      </w:r>
-      <w:proofErr w:type="gramEnd"/>
-      <w:r>
-        <w:rPr>
-          <w:rFonts w:ascii="AppleSystemUIFont" w:hAnsi="AppleSystemUIFont" w:cs="AppleSystemUIFont"/>
-        </w:rPr>
-        <w:t xml:space="preserve"> </w:t>
-      </w:r>
-      <w:proofErr w:type="spellStart"/>
-      <w:r>
-        <w:rPr>
-          <w:rFonts w:ascii="AppleSystemUIFont" w:hAnsi="AppleSystemUIFont" w:cs="AppleSystemUIFont"/>
-        </w:rPr>
-        <w:t>IsSize</w:t>
-      </w:r>
-      <w:proofErr w:type="spellEnd"/>
-      <w:r>
-        <w:rPr>
-          <w:rFonts w:ascii="AppleSystemUIFont" w:hAnsi="AppleSystemUIFont" w:cs="AppleSystemUIFont"/>
-        </w:rPr>
-        <w:t>(x, v) &amp; -(y=v) ) -&gt; ( -</w:t>
-      </w:r>
-      <w:proofErr w:type="spellStart"/>
-      <w:r>
-        <w:rPr>
-          <w:rFonts w:ascii="AppleSystemUIFont" w:hAnsi="AppleSystemUIFont" w:cs="AppleSystemUIFont"/>
-        </w:rPr>
-        <w:t>IsSize</w:t>
-      </w:r>
-      <w:proofErr w:type="spellEnd"/>
-      <w:r>
-        <w:rPr>
-          <w:rFonts w:ascii="AppleSystemUIFont" w:hAnsi="AppleSystemUIFont" w:cs="AppleSystemUIFont"/>
-        </w:rPr>
-        <w:t>(</w:t>
-      </w:r>
-      <w:proofErr w:type="spellStart"/>
-      <w:r>
-        <w:rPr>
-          <w:rFonts w:ascii="AppleSystemUIFont" w:hAnsi="AppleSystemUIFont" w:cs="AppleSystemUIFont"/>
-        </w:rPr>
-        <w:t>x,y</w:t>
-      </w:r>
-      <w:proofErr w:type="spellEnd"/>
-      <w:r>
-        <w:rPr>
-          <w:rFonts w:ascii="AppleSystemUIFont" w:hAnsi="AppleSystemUIFont" w:cs="AppleSystemUIFont"/>
-        </w:rPr>
-        <w:t>) ) ).</w:t>
-      </w:r>
-    </w:p>
-    <w:p>
-      <w:pPr>
-        <w:rPr>
-          <w:rFonts w:ascii="AppleSystemUIFont" w:hAnsi="AppleSystemUIFont" w:cs="AppleSystemUIFont"/>
-        </w:rPr>
-      </w:pPr>
-    </w:p>
-    <w:p>
-      <w:pPr>
-        <w:rPr>
-          <w:rFonts w:ascii="AppleSystemUIFont" w:hAnsi="AppleSystemUIFont" w:cs="AppleSystemUIFont"/>
-        </w:rPr>
-      </w:pPr>
-      <w:r>
-        <w:rPr>
-          <w:rFonts w:ascii="AppleSystemUIFont" w:hAnsi="AppleSystemUIFont" w:cs="AppleSystemUIFont"/>
-        </w:rPr>
-        <w:t xml:space="preserve">Finally, we deduce that if two objects x and y are the same shape, size and colour, then they look like each other, and vice versa. </w:t>
-      </w:r>
-    </w:p>
-    <w:p>
-      <w:pPr>
-        <w:rPr>
-          <w:rFonts w:ascii="AppleSystemUIFont" w:hAnsi="AppleSystemUIFont" w:cs="AppleSystemUIFont"/>
-        </w:rPr>
-      </w:pPr>
-    </w:p>
-    <w:p>
-      <w:pPr>
-        <w:jc w:val="center"/>
-        <w:rPr>
-          <w:rFonts w:ascii="AppleSystemUIFont" w:hAnsi="AppleSystemUIFont" w:cs="AppleSystemUIFont"/>
-        </w:rPr>
-      </w:pPr>
-      <w:r>
-        <w:rPr>
-          <w:rFonts w:ascii="AppleSystemUIFont" w:hAnsi="AppleSystemUIFont" w:cs="AppleSystemUIFont"/>
-        </w:rPr>
-        <w:t xml:space="preserve">all x all </w:t>
-      </w:r>
-      <w:proofErr w:type="gramStart"/>
-      <w:r>
-        <w:rPr>
-          <w:rFonts w:ascii="AppleSystemUIFont" w:hAnsi="AppleSystemUIFont" w:cs="AppleSystemUIFont"/>
-        </w:rPr>
-        <w:t>y  (</w:t>
-      </w:r>
-      <w:proofErr w:type="gramEnd"/>
-      <w:r>
-        <w:rPr>
-          <w:rFonts w:ascii="AppleSystemUIFont" w:hAnsi="AppleSystemUIFont" w:cs="AppleSystemUIFont"/>
-        </w:rPr>
-        <w:t xml:space="preserve"> ( exists z exists w exists v (</w:t>
+        <w:t>all x all y  ( ( exists z exists w exists v (</w:t>
       </w:r>
       <w:proofErr w:type="spellStart"/>
       <w:r>
@@ -5503,46 +6466,35 @@
     </w:p>
     <w:p>
       <w:pPr>
-        <w:rPr>
-          <w:rFonts w:ascii="AppleSystemUIFont" w:hAnsi="AppleSystemUIFont" w:cs="AppleSystemUIFont"/>
-        </w:rPr>
-      </w:pPr>
-      <w:r>
-        <w:rPr>
-          <w:rFonts w:ascii="Helvetica" w:hAnsi="Helvetica" w:cs="Helvetica"/>
-          <w:color w:val="000000"/>
-        </w:rPr>
-        <w:t>Word count: 6</w:t>
-      </w:r>
-      <w:r>
-        <w:rPr>
-          <w:rFonts w:ascii="Helvetica" w:hAnsi="Helvetica" w:cs="Helvetica"/>
-          <w:color w:val="000000"/>
-        </w:rPr>
-        <w:t>24 (in</w:t>
-      </w:r>
-      <w:r>
-        <w:rPr>
-          <w:rFonts w:ascii="Helvetica" w:hAnsi="Helvetica" w:cs="Helvetica"/>
-          <w:color w:val="000000"/>
-        </w:rPr>
-        <w:t>c.</w:t>
-      </w:r>
-      <w:r>
-        <w:rPr>
-          <w:rFonts w:ascii="Helvetica" w:hAnsi="Helvetica" w:cs="Helvetica"/>
-          <w:color w:val="000000"/>
-        </w:rPr>
-        <w:t xml:space="preserve"> formulae)</w:t>
-      </w:r>
+        <w:pStyle w:val="Heading2"/>
+      </w:pPr>
+      <w:bookmarkStart w:id="10" w:name="_Toc58257566"/>
+      <w:r>
+        <w:t>Example 2</w:t>
+      </w:r>
+      <w:bookmarkEnd w:id="10"/>
     </w:p>
     <w:p/>
     <w:p>
       <w:pPr>
-        <w:pStyle w:val="Heading2"/>
-      </w:pPr>
-      <w:r>
-        <w:t>Example 2</w:t>
+        <w:rPr>
+          <w:b/>
+          <w:bCs/>
+        </w:rPr>
+      </w:pPr>
+      <w:r>
+        <w:rPr>
+          <w:b/>
+          <w:bCs/>
+        </w:rPr>
+        <w:t xml:space="preserve">Word Count: </w:t>
+      </w:r>
+      <w:r>
+        <w:rPr>
+          <w:b/>
+          <w:bCs/>
+        </w:rPr>
+        <w:t>569 (including formula)</w:t>
       </w:r>
     </w:p>
     <w:p/>
@@ -5662,51 +6614,51 @@
       </w:pPr>
     </w:p>
     <w:p>
-      <w:bookmarkStart w:id="1" w:name="_Hlk57902445"/>
+      <w:bookmarkStart w:id="11" w:name="_Hlk57902445"/>
+      <w:r>
+        <w:t>In order to answer this the program will require additional knowledge and reasoning principles, primarily about the game of tag. We will first consider the knowledge that the program will need.</w:t>
+      </w:r>
+    </w:p>
+    <w:p/>
+    <w:p>
+      <w:r>
+        <w:t xml:space="preserve">A large part of the knowledge </w:t>
+      </w:r>
+      <w:r>
+        <w:t>are</w:t>
+      </w:r>
+      <w:r>
+        <w:t xml:space="preserve"> the rules of tag. First, tag is a game that multiple people play, and in tag you have exactly one person who is labelled as “it”. If the person who is labelled as “it” touches another person then that label transfers, so the original person no longer has the label “it” and the touched person does have the label “it”. Furthermore, if someone has the label “it” then they will try and give it away.</w:t>
+      </w:r>
+    </w:p>
+    <w:p/>
+    <w:p>
+      <w:r>
+        <w:t>The other important part</w:t>
+      </w:r>
+      <w:r>
+        <w:t>s</w:t>
+      </w:r>
+      <w:r>
+        <w:t xml:space="preserve"> of knowledge that must be taught are the meanings of ‘chased’ and ‘ran from’. If one person chases another then the first person is trying to touch the second. If one person runs from another then the first person is trying to not be touched by the second.</w:t>
+      </w:r>
+    </w:p>
+    <w:p/>
+    <w:p>
+      <w:r>
+        <w:t xml:space="preserve">There are also reasoning principles that must be taught. It can be assumed, that if all people involved are playing a game of tag, then one person chasing another means the first person is trying to touch the second and hence is “it”. If the first person is running away from the </w:t>
+      </w:r>
+      <w:r>
+        <w:t>second,</w:t>
+      </w:r>
+      <w:r>
+        <w:t xml:space="preserve"> then this conclusion switches around and the second person is “it”.</w:t>
+      </w:r>
+    </w:p>
+    <w:p/>
+    <w:p>
       <w:r>
         <w:lastRenderedPageBreak/>
-        <w:t>In order to answer this the program will require additional knowledge and reasoning principles, primarily about the game of tag. We will first consider the knowledge that the program will need.</w:t>
-      </w:r>
-    </w:p>
-    <w:p/>
-    <w:p>
-      <w:r>
-        <w:t xml:space="preserve">A large part of the knowledge </w:t>
-      </w:r>
-      <w:r>
-        <w:t>are</w:t>
-      </w:r>
-      <w:r>
-        <w:t xml:space="preserve"> the rules of tag. First, tag is a game that multiple people play, and in tag you have exactly one person who is labelled as “it”. If the person who is labelled as “it” touches another person then that label transfers, so the original person no longer has the label “it” and the touched person does have the label “it”. Furthermore, if someone has the label “it” then they will try and give it away.</w:t>
-      </w:r>
-    </w:p>
-    <w:p/>
-    <w:p>
-      <w:r>
-        <w:t>The other important part</w:t>
-      </w:r>
-      <w:r>
-        <w:t>s</w:t>
-      </w:r>
-      <w:r>
-        <w:t xml:space="preserve"> of knowledge that must be taught are the meanings of ‘chased’ and ‘ran from’. If one person chases another then the first person is trying to touch the second. If one person runs from another then the first person is trying to not be touched by the second.</w:t>
-      </w:r>
-    </w:p>
-    <w:p/>
-    <w:p>
-      <w:r>
-        <w:t xml:space="preserve">There are also reasoning principles that must be taught. It can be assumed, that if all people involved are playing a game of tag, then one person chasing another means the first person is trying to touch the second and hence is “it”. If the first person is running away from the </w:t>
-      </w:r>
-      <w:r>
-        <w:t>second,</w:t>
-      </w:r>
-      <w:r>
-        <w:t xml:space="preserve"> then this conclusion switches around and the second person is “it”.</w:t>
-      </w:r>
-    </w:p>
-    <w:p/>
-    <w:p>
-      <w:r>
         <w:t>If the sentence has the option ‘chased’ in it, then the program should give the answer Ethan. This is because Ethan chased Luke, so Ethan is trying to touch Luke and therefore Ethan is trying to give his “it” away. Hence Ethan is currently “it”.</w:t>
       </w:r>
     </w:p>
@@ -5725,19 +6677,15 @@
     </w:p>
     <w:p>
       <w:pPr>
-        <w:rPr>
-          <w:sz w:val="28"/>
-          <w:szCs w:val="28"/>
-        </w:rPr>
-      </w:pPr>
-      <w:r>
-        <w:rPr>
-          <w:sz w:val="28"/>
-          <w:szCs w:val="28"/>
-        </w:rPr>
+        <w:pStyle w:val="Heading3"/>
+      </w:pPr>
+      <w:bookmarkStart w:id="12" w:name="_Toc58257567"/>
+      <w:r>
         <w:t>Logical Formula</w:t>
       </w:r>
-    </w:p>
+      <w:bookmarkEnd w:id="12"/>
+    </w:p>
+    <w:p/>
     <w:p>
       <w:r>
         <w:t>In order to represent the two sentences in logical formula it is first required to define the constants, predicates and relations we need to build up the sentences. There are only two constants required for this, Ethan and Luke. There are also only two predicates required, we will take these as T(x) to represent ‘x is playing tag’ and IT(x) to represent ‘x is “it”’. Finally, we also require two relations. R(</w:t>
@@ -5972,7 +6920,6 @@
     </w:p>
     <w:p>
       <w:r>
-        <w:lastRenderedPageBreak/>
         <w:t>If two people play tag and one is running from the other the second person is trying to touch the first person.</w:t>
       </w:r>
     </w:p>
@@ -6135,20 +7082,7 @@
         </w:rPr>
       </w:pPr>
     </w:p>
-    <w:p>
-      <w:r>
-        <w:t xml:space="preserve">Word </w:t>
-      </w:r>
-      <w:proofErr w:type="gramStart"/>
-      <w:r>
-        <w:t>count :</w:t>
-      </w:r>
-      <w:proofErr w:type="gramEnd"/>
-      <w:r>
-        <w:t xml:space="preserve"> 569 (inc. formulae)</w:t>
-      </w:r>
-    </w:p>
-    <w:bookmarkEnd w:id="1"/>
+    <w:bookmarkEnd w:id="11"/>
     <w:p>
       <w:pPr>
         <w:pStyle w:val="Heading2"/>
@@ -6156,11 +7090,27 @@
     </w:p>
     <w:p>
       <w:pPr>
+        <w:rPr>
+          <w:rFonts w:asciiTheme="majorHAnsi" w:eastAsiaTheme="majorEastAsia" w:hAnsiTheme="majorHAnsi" w:cstheme="majorBidi"/>
+          <w:color w:val="2F5496" w:themeColor="accent1" w:themeShade="BF"/>
+          <w:sz w:val="26"/>
+          <w:szCs w:val="26"/>
+        </w:rPr>
+      </w:pPr>
+      <w:r>
+        <w:br w:type="page"/>
+      </w:r>
+    </w:p>
+    <w:p>
+      <w:pPr>
         <w:pStyle w:val="Heading2"/>
       </w:pPr>
-      <w:r>
+      <w:bookmarkStart w:id="13" w:name="_Toc58257568"/>
+      <w:r>
+        <w:lastRenderedPageBreak/>
         <w:t>Example 3</w:t>
       </w:r>
+      <w:bookmarkEnd w:id="13"/>
       <w:r>
         <w:t xml:space="preserve"> </w:t>
       </w:r>
@@ -6435,21 +7385,7 @@
         <w:rPr>
           <w:color w:val="000000" w:themeColor="text1"/>
         </w:rPr>
-        <w:t>, this is not immediately clear without some background “</w:t>
-      </w:r>
-      <w:proofErr w:type="spellStart"/>
-      <w:r>
-        <w:rPr>
-          <w:color w:val="000000" w:themeColor="text1"/>
-        </w:rPr>
-        <w:t>commonsense</w:t>
-      </w:r>
-      <w:proofErr w:type="spellEnd"/>
-      <w:r>
-        <w:rPr>
-          <w:color w:val="000000" w:themeColor="text1"/>
-        </w:rPr>
-        <w:t>” knowledge.</w:t>
+        <w:t>, this is not immediately clear without some background “commonsense” knowledge.</w:t>
       </w:r>
       <w:r>
         <w:rPr>
@@ -6572,9 +7508,11 @@
       <w:pPr>
         <w:pStyle w:val="Heading3"/>
       </w:pPr>
+      <w:bookmarkStart w:id="14" w:name="_Toc58257569"/>
       <w:r>
         <w:t>Logical Formula</w:t>
       </w:r>
+      <w:bookmarkEnd w:id="14"/>
     </w:p>
     <w:p>
       <w:pPr>
@@ -6623,169 +7561,163 @@
         <w:rPr>
           <w:color w:val="000000" w:themeColor="text1"/>
         </w:rPr>
-        <w:t xml:space="preserve"> that as the second </w:t>
-      </w:r>
+        <w:t xml:space="preserve"> that as the second alternative choice “the grass was cut” does not have a light source that this could not be the cause of the shadow.</w:t>
+      </w:r>
+    </w:p>
+    <w:p>
+      <w:pPr>
+        <w:rPr>
+          <w:color w:val="000000" w:themeColor="text1"/>
+        </w:rPr>
+      </w:pPr>
+    </w:p>
+    <w:p>
+      <w:pPr>
+        <w:rPr>
+          <w:color w:val="000000" w:themeColor="text1"/>
+        </w:rPr>
+      </w:pPr>
+      <w:r>
+        <w:rPr>
+          <w:color w:val="000000" w:themeColor="text1"/>
+        </w:rPr>
+        <w:t>We want to define that the sun is a light source, that the body is an object and that the grass is the surface.</w:t>
+      </w:r>
+    </w:p>
+    <w:p>
+      <w:pPr>
+        <w:rPr>
+          <w:color w:val="000000" w:themeColor="text1"/>
+        </w:rPr>
+      </w:pPr>
+    </w:p>
+    <w:p>
+      <w:pPr>
+        <w:jc w:val="center"/>
+        <w:rPr>
+          <w:color w:val="000000" w:themeColor="text1"/>
+        </w:rPr>
+      </w:pPr>
+      <w:r>
+        <w:rPr>
+          <w:color w:val="000000" w:themeColor="text1"/>
+        </w:rPr>
+        <w:t>Rising</w:t>
+      </w:r>
+      <w:r>
+        <w:rPr>
+          <w:color w:val="000000" w:themeColor="text1"/>
+        </w:rPr>
+        <w:t>(sun)</w:t>
+      </w:r>
+      <w:r>
+        <w:rPr>
+          <w:color w:val="000000" w:themeColor="text1"/>
+        </w:rPr>
+        <w:t xml:space="preserve"> – (this will become </w:t>
+      </w:r>
+      <w:proofErr w:type="spellStart"/>
+      <w:r>
+        <w:rPr>
+          <w:color w:val="000000" w:themeColor="text1"/>
+        </w:rPr>
+        <w:t>LightSource</w:t>
+      </w:r>
+      <w:proofErr w:type="spellEnd"/>
+      <w:r>
+        <w:rPr>
+          <w:color w:val="000000" w:themeColor="text1"/>
+        </w:rPr>
+        <w:t>(sun))</w:t>
+      </w:r>
+    </w:p>
+    <w:p>
+      <w:pPr>
+        <w:jc w:val="center"/>
+        <w:rPr>
+          <w:color w:val="000000" w:themeColor="text1"/>
+        </w:rPr>
+      </w:pPr>
+      <w:r>
+        <w:rPr>
+          <w:color w:val="000000" w:themeColor="text1"/>
+        </w:rPr>
+        <w:t>Object(body)</w:t>
+      </w:r>
+    </w:p>
+    <w:p>
+      <w:pPr>
+        <w:jc w:val="center"/>
+        <w:rPr>
+          <w:color w:val="000000" w:themeColor="text1"/>
+        </w:rPr>
+      </w:pPr>
+      <w:r>
+        <w:rPr>
+          <w:color w:val="000000" w:themeColor="text1"/>
+        </w:rPr>
+        <w:t>Surface(grass)</w:t>
+      </w:r>
+    </w:p>
+    <w:p>
+      <w:pPr>
+        <w:rPr>
+          <w:color w:val="000000" w:themeColor="text1"/>
+        </w:rPr>
+      </w:pPr>
+    </w:p>
+    <w:p>
+      <w:pPr>
+        <w:jc w:val="center"/>
+        <w:rPr>
+          <w:color w:val="000000" w:themeColor="text1"/>
+        </w:rPr>
+      </w:pPr>
+      <w:r>
+        <w:rPr>
+          <w:color w:val="000000" w:themeColor="text1"/>
+        </w:rPr>
+        <w:t>all</w:t>
+      </w:r>
+      <w:r>
+        <w:rPr>
+          <w:color w:val="000000" w:themeColor="text1"/>
+        </w:rPr>
+        <w:t xml:space="preserve"> x (Rising(x) -&gt; </w:t>
+      </w:r>
+      <w:proofErr w:type="spellStart"/>
+      <w:r>
+        <w:rPr>
+          <w:color w:val="000000" w:themeColor="text1"/>
+        </w:rPr>
+        <w:t>LightSource</w:t>
+      </w:r>
+      <w:proofErr w:type="spellEnd"/>
+      <w:r>
+        <w:rPr>
+          <w:color w:val="000000" w:themeColor="text1"/>
+        </w:rPr>
+        <w:t>(x))</w:t>
+      </w:r>
+    </w:p>
+    <w:p>
+      <w:pPr>
+        <w:rPr>
+          <w:color w:val="000000" w:themeColor="text1"/>
+        </w:rPr>
+      </w:pPr>
+    </w:p>
+    <w:p>
+      <w:pPr>
+        <w:rPr>
+          <w:color w:val="000000" w:themeColor="text1"/>
+        </w:rPr>
+      </w:pPr>
       <w:r>
         <w:rPr>
           <w:color w:val="000000" w:themeColor="text1"/>
         </w:rPr>
         <w:lastRenderedPageBreak/>
-        <w:t>alternative choice “the grass was cut” does not have a light source that this could not be the cause of the shadow.</w:t>
-      </w:r>
-    </w:p>
-    <w:p>
-      <w:pPr>
-        <w:rPr>
-          <w:color w:val="000000" w:themeColor="text1"/>
-        </w:rPr>
-      </w:pPr>
-    </w:p>
-    <w:p>
-      <w:pPr>
-        <w:rPr>
-          <w:color w:val="000000" w:themeColor="text1"/>
-        </w:rPr>
-      </w:pPr>
-      <w:r>
-        <w:rPr>
-          <w:color w:val="000000" w:themeColor="text1"/>
-        </w:rPr>
-        <w:t>We want to define that the sun is a light source, that the body is an object and that the grass is the surface.</w:t>
-      </w:r>
-    </w:p>
-    <w:p>
-      <w:pPr>
-        <w:rPr>
-          <w:color w:val="000000" w:themeColor="text1"/>
-        </w:rPr>
-      </w:pPr>
-    </w:p>
-    <w:p>
-      <w:pPr>
-        <w:jc w:val="center"/>
-        <w:rPr>
-          <w:color w:val="000000" w:themeColor="text1"/>
-        </w:rPr>
-      </w:pPr>
-      <w:r>
-        <w:rPr>
-          <w:color w:val="000000" w:themeColor="text1"/>
-        </w:rPr>
-        <w:t>Rising</w:t>
-      </w:r>
-      <w:r>
-        <w:rPr>
-          <w:color w:val="000000" w:themeColor="text1"/>
-        </w:rPr>
-        <w:t>(sun)</w:t>
-      </w:r>
-      <w:r>
-        <w:rPr>
-          <w:color w:val="000000" w:themeColor="text1"/>
-        </w:rPr>
-        <w:t xml:space="preserve"> – (this will become </w:t>
-      </w:r>
-      <w:proofErr w:type="spellStart"/>
-      <w:r>
-        <w:rPr>
-          <w:color w:val="000000" w:themeColor="text1"/>
-        </w:rPr>
-        <w:t>LightSource</w:t>
-      </w:r>
-      <w:proofErr w:type="spellEnd"/>
-      <w:r>
-        <w:rPr>
-          <w:color w:val="000000" w:themeColor="text1"/>
-        </w:rPr>
-        <w:t>(sun))</w:t>
-      </w:r>
-    </w:p>
-    <w:p>
-      <w:pPr>
-        <w:jc w:val="center"/>
-        <w:rPr>
-          <w:color w:val="000000" w:themeColor="text1"/>
-        </w:rPr>
-      </w:pPr>
-      <w:r>
-        <w:rPr>
-          <w:color w:val="000000" w:themeColor="text1"/>
-        </w:rPr>
-        <w:t>Object(body)</w:t>
-      </w:r>
-    </w:p>
-    <w:p>
-      <w:pPr>
-        <w:jc w:val="center"/>
-        <w:rPr>
-          <w:color w:val="000000" w:themeColor="text1"/>
-        </w:rPr>
-      </w:pPr>
-      <w:r>
-        <w:rPr>
-          <w:color w:val="000000" w:themeColor="text1"/>
-        </w:rPr>
-        <w:t>Surface(grass)</w:t>
-      </w:r>
-    </w:p>
-    <w:p>
-      <w:pPr>
-        <w:rPr>
-          <w:color w:val="000000" w:themeColor="text1"/>
-        </w:rPr>
-      </w:pPr>
-    </w:p>
-    <w:p>
-      <w:pPr>
-        <w:jc w:val="center"/>
-        <w:rPr>
-          <w:color w:val="000000" w:themeColor="text1"/>
-        </w:rPr>
-      </w:pPr>
-      <w:r>
-        <w:rPr>
-          <w:color w:val="000000" w:themeColor="text1"/>
-        </w:rPr>
-        <w:t>all</w:t>
-      </w:r>
-      <w:r>
-        <w:rPr>
-          <w:color w:val="000000" w:themeColor="text1"/>
-        </w:rPr>
-        <w:t xml:space="preserve"> x (Rising(x) -&gt; </w:t>
-      </w:r>
-      <w:proofErr w:type="spellStart"/>
-      <w:r>
-        <w:rPr>
-          <w:color w:val="000000" w:themeColor="text1"/>
-        </w:rPr>
-        <w:t>LightSource</w:t>
-      </w:r>
-      <w:proofErr w:type="spellEnd"/>
-      <w:r>
-        <w:rPr>
-          <w:color w:val="000000" w:themeColor="text1"/>
-        </w:rPr>
-        <w:t>(x))</w:t>
-      </w:r>
-    </w:p>
-    <w:p>
-      <w:pPr>
-        <w:rPr>
-          <w:color w:val="000000" w:themeColor="text1"/>
-        </w:rPr>
-      </w:pPr>
-    </w:p>
-    <w:p>
-      <w:pPr>
-        <w:rPr>
-          <w:color w:val="000000" w:themeColor="text1"/>
-        </w:rPr>
-      </w:pPr>
-      <w:r>
-        <w:rPr>
-          <w:color w:val="000000" w:themeColor="text1"/>
-        </w:rPr>
         <w:t xml:space="preserve">We assume that the light source must be “rising” in order to be a light source (i.e., only the sun is a light source). </w:t>
       </w:r>
       <w:r>
@@ -7620,8 +8552,8 @@
       <w:pPr>
         <w:pStyle w:val="Heading1"/>
       </w:pPr>
-      <w:r>
-        <w:lastRenderedPageBreak/>
+      <w:bookmarkStart w:id="15" w:name="_Toc58257570"/>
+      <w:r>
         <w:t>Co</w:t>
       </w:r>
       <w:r>
@@ -7630,6 +8562,7 @@
       <w:r>
         <w:t>clusion</w:t>
       </w:r>
+      <w:bookmarkEnd w:id="15"/>
     </w:p>
     <w:p/>
     <w:p>
@@ -8130,14 +9063,7 @@
         <w:rPr>
           <w:rFonts w:ascii="Calibri" w:hAnsi="Calibri" w:cs="Calibri"/>
         </w:rPr>
-        <w:t xml:space="preserve"> processes, and so a computer may appear to be ‘thinking’ like a human, but really be following none of the same processes (the human </w:t>
-      </w:r>
-      <w:r>
-        <w:rPr>
-          <w:rFonts w:ascii="Calibri" w:hAnsi="Calibri" w:cs="Calibri"/>
-        </w:rPr>
-        <w:lastRenderedPageBreak/>
-        <w:t>brain processes information in myriad ways, often building on experience and context</w:t>
+        <w:t xml:space="preserve"> processes, and so a computer may appear to be ‘thinking’ like a human, but really be following none of the same processes (the human brain processes information in myriad ways, often building on experience and context</w:t>
       </w:r>
       <w:r>
         <w:rPr>
@@ -8331,21 +9257,7 @@
         <w:rPr>
           <w:rFonts w:ascii="Calibri" w:hAnsi="Calibri" w:cs="Calibri"/>
         </w:rPr>
-        <w:t xml:space="preserve"> may be able to achieve a higher level of accuracy by taking advantage of a large amount of online data for solving problems requiring </w:t>
-      </w:r>
-      <w:proofErr w:type="spellStart"/>
-      <w:r>
-        <w:rPr>
-          <w:rFonts w:ascii="Calibri" w:hAnsi="Calibri" w:cs="Calibri"/>
-        </w:rPr>
-        <w:t>commonsense</w:t>
-      </w:r>
-      <w:proofErr w:type="spellEnd"/>
-      <w:r>
-        <w:rPr>
-          <w:rFonts w:ascii="Calibri" w:hAnsi="Calibri" w:cs="Calibri"/>
-        </w:rPr>
-        <w:t xml:space="preserve"> knowledge; however, such techniques do not incorporate inference methodically like KRR techniques do and </w:t>
+        <w:t xml:space="preserve"> may be able to achieve a higher level of accuracy by taking advantage of a large amount of online data for solving problems requiring commonsense knowledge; however, such techniques do not incorporate inference methodically like KRR techniques do and </w:t>
       </w:r>
       <w:r>
         <w:rPr>
@@ -8419,7 +9331,14 @@
         <w:rPr>
           <w:rFonts w:ascii="Calibri" w:hAnsi="Calibri" w:cs="Calibri"/>
         </w:rPr>
-        <w:t xml:space="preserve"> A. et al 2018</w:t>
+        <w:t xml:space="preserve"> A. et al </w:t>
+      </w:r>
+      <w:r>
+        <w:rPr>
+          <w:rFonts w:ascii="Calibri" w:hAnsi="Calibri" w:cs="Calibri"/>
+        </w:rPr>
+        <w:lastRenderedPageBreak/>
+        <w:t>2018</w:t>
       </w:r>
       <w:r>
         <w:rPr>
@@ -8502,15 +9421,7 @@
         <w:t xml:space="preserve"> no system has achieved an accuracy of 90% or above on the COPA dataset.</w:t>
       </w:r>
       <w:r>
-        <w:t xml:space="preserve"> However, the dataset has inspired many novel approaches to solving </w:t>
-      </w:r>
-      <w:proofErr w:type="spellStart"/>
-      <w:r>
-        <w:t>commonsense</w:t>
-      </w:r>
-      <w:proofErr w:type="spellEnd"/>
-      <w:r>
-        <w:t xml:space="preserve"> reasoning tasks. The dataset has been adapted for use in computer vision to develop desirable reasoning ability in the ultimate striving goal for human-like intelligence</w:t>
+        <w:t xml:space="preserve"> However, the dataset has inspired many novel approaches to solving commonsense reasoning tasks. The dataset has been adapted for use in computer vision to develop desirable reasoning ability in the ultimate striving goal for human-like intelligence</w:t>
       </w:r>
       <w:r>
         <w:t>, while others developed new approaches (e.g., neural encoder-decoder)</w:t>
@@ -8563,31 +9474,7 @@
         <w:t xml:space="preserve">The COPA dataset suffers from a lot of the same drawbacks as the Winograd Schemas </w:t>
       </w:r>
       <w:r>
-        <w:t xml:space="preserve">when approached from a KRR standpoint. The use of KRR may be useful for achieving baseline results that could be built on using other approaches to allow greater flexibility when mimicking </w:t>
-      </w:r>
-      <w:proofErr w:type="spellStart"/>
-      <w:r>
-        <w:t>commonsense</w:t>
-      </w:r>
-      <w:proofErr w:type="spellEnd"/>
-      <w:r>
-        <w:t xml:space="preserve"> reasoning as there is no one right way to infer the correct answer. Designing systems that are able to demonstrate </w:t>
-      </w:r>
-      <w:proofErr w:type="spellStart"/>
-      <w:r>
-        <w:t>commonsense</w:t>
-      </w:r>
-      <w:proofErr w:type="spellEnd"/>
-      <w:r>
-        <w:t xml:space="preserve"> reasoning to accurately solve COPA and Winograd Schemas is difficult. This is only made more difficult when designing a system that is able to generalise and not be able to only demonstrate </w:t>
-      </w:r>
-      <w:proofErr w:type="spellStart"/>
-      <w:r>
-        <w:t>commonsense</w:t>
-      </w:r>
-      <w:proofErr w:type="spellEnd"/>
-      <w:r>
-        <w:t xml:space="preserve"> reasoning in one specific area.</w:t>
+        <w:t>when approached from a KRR standpoint. The use of KRR may be useful for achieving baseline results that could be built on using other approaches to allow greater flexibility when mimicking commonsense reasoning as there is no one right way to infer the correct answer. Designing systems that are able to demonstrate commonsense reasoning to accurately solve COPA and Winograd Schemas is difficult. This is only made more difficult when designing a system that is able to generalise and not be able to only demonstrate commonsense reasoning in one specific area.</w:t>
       </w:r>
     </w:p>
     <w:p/>
@@ -8664,15 +9551,7 @@
         <w:t xml:space="preserve"> benchmarks</w:t>
       </w:r>
       <w:r>
-        <w:t xml:space="preserve"> for </w:t>
-      </w:r>
-      <w:proofErr w:type="spellStart"/>
-      <w:r>
-        <w:t>commonsense</w:t>
-      </w:r>
-      <w:proofErr w:type="spellEnd"/>
-      <w:r>
-        <w:t xml:space="preserve"> reasoning</w:t>
+        <w:t xml:space="preserve"> for commonsense reasoning</w:t>
       </w:r>
       <w:r>
         <w:t>,</w:t>
@@ -8692,15 +9571,7 @@
         <w:t xml:space="preserve">which </w:t>
       </w:r>
       <w:r>
-        <w:t xml:space="preserve">with the use of transfer learning achieves state-of-the-art results for both COPA and Winograd Schemas, provide evermore resources for the development of AI systems capable of </w:t>
-      </w:r>
-      <w:proofErr w:type="spellStart"/>
-      <w:r>
-        <w:t>commonsense</w:t>
-      </w:r>
-      <w:proofErr w:type="spellEnd"/>
-      <w:r>
-        <w:t xml:space="preserve"> reasoning</w:t>
+        <w:t>with the use of transfer learning achieves state-of-the-art results for both COPA and Winograd Schemas, provide evermore resources for the development of AI systems capable of commonsense reasoning</w:t>
       </w:r>
       <w:r>
         <w:t xml:space="preserve"> </w:t>
@@ -8751,12 +9622,57 @@
     <w:p/>
     <w:p>
       <w:pPr>
+        <w:rPr>
+          <w:rFonts w:asciiTheme="majorHAnsi" w:eastAsiaTheme="majorEastAsia" w:hAnsiTheme="majorHAnsi" w:cstheme="majorBidi"/>
+          <w:color w:val="2F5496" w:themeColor="accent1" w:themeShade="BF"/>
+          <w:sz w:val="32"/>
+          <w:szCs w:val="32"/>
+        </w:rPr>
+      </w:pPr>
+      <w:r>
+        <w:br w:type="page"/>
+      </w:r>
+    </w:p>
+    <w:p>
+      <w:pPr>
         <w:pStyle w:val="Heading1"/>
       </w:pPr>
+      <w:bookmarkStart w:id="16" w:name="_Toc58257571"/>
       <w:r>
         <w:lastRenderedPageBreak/>
         <w:t>References</w:t>
       </w:r>
+      <w:bookmarkEnd w:id="16"/>
+    </w:p>
+    <w:p/>
+    <w:p>
+      <w:pPr>
+        <w:rPr>
+          <w:b/>
+          <w:bCs/>
+        </w:rPr>
+      </w:pPr>
+      <w:r>
+        <w:rPr>
+          <w:b/>
+          <w:bCs/>
+        </w:rPr>
+        <w:t>References</w:t>
+      </w:r>
+      <w:r>
+        <w:rPr>
+          <w:b/>
+          <w:bCs/>
+        </w:rPr>
+        <w:t xml:space="preserve">: </w:t>
+      </w:r>
+      <w:r>
+        <w:rPr>
+          <w:b/>
+          <w:bCs/>
+        </w:rPr>
+        <w:t>22</w:t>
+      </w:r>
     </w:p>
     <w:p/>
     <w:p>
@@ -8813,25 +9729,7 @@
           <w:i/>
           <w:iCs/>
         </w:rPr>
-        <w:t xml:space="preserve">Working Notes of the Symposium on Logical Formalizations of </w:t>
-      </w:r>
-      <w:proofErr w:type="spellStart"/>
-      <w:r>
-        <w:rPr>
-          <w:rFonts w:ascii="Calibri" w:hAnsi="Calibri" w:cs="Calibri"/>
-          <w:i/>
-          <w:iCs/>
-        </w:rPr>
-        <w:t>Commonsense</w:t>
-      </w:r>
-      <w:proofErr w:type="spellEnd"/>
-      <w:r>
-        <w:rPr>
-          <w:rFonts w:ascii="Calibri" w:hAnsi="Calibri" w:cs="Calibri"/>
-          <w:i/>
-          <w:iCs/>
-        </w:rPr>
-        <w:t xml:space="preserve"> Reasoning.</w:t>
+        <w:t>Working Notes of the Symposium on Logical Formalizations of Commonsense Reasoning.</w:t>
       </w:r>
     </w:p>
     <w:p>
@@ -8984,35 +9882,7 @@
         <w:rPr>
           <w:rFonts w:ascii="Calibri" w:hAnsi="Calibri" w:cs="Calibri"/>
         </w:rPr>
-        <w:t xml:space="preserve">Davis, E. and Marcus, G. 2015. </w:t>
-      </w:r>
-      <w:proofErr w:type="spellStart"/>
-      <w:r>
-        <w:rPr>
-          <w:rFonts w:ascii="Calibri" w:hAnsi="Calibri" w:cs="Calibri"/>
-        </w:rPr>
-        <w:t>Commonsense</w:t>
-      </w:r>
-      <w:proofErr w:type="spellEnd"/>
-      <w:r>
-        <w:rPr>
-          <w:rFonts w:ascii="Calibri" w:hAnsi="Calibri" w:cs="Calibri"/>
-        </w:rPr>
-        <w:t xml:space="preserve"> reasoning and </w:t>
-      </w:r>
-      <w:proofErr w:type="spellStart"/>
-      <w:r>
-        <w:rPr>
-          <w:rFonts w:ascii="Calibri" w:hAnsi="Calibri" w:cs="Calibri"/>
-        </w:rPr>
-        <w:t>commonsense</w:t>
-      </w:r>
-      <w:proofErr w:type="spellEnd"/>
-      <w:r>
-        <w:rPr>
-          <w:rFonts w:ascii="Calibri" w:hAnsi="Calibri" w:cs="Calibri"/>
-        </w:rPr>
-        <w:t xml:space="preserve"> knowledge in artificial intelligence. </w:t>
+        <w:t xml:space="preserve">Davis, E. and Marcus, G. 2015. Commonsense reasoning and commonsense knowledge in artificial intelligence. </w:t>
       </w:r>
       <w:r>
         <w:rPr>
@@ -9213,7 +10083,6 @@
         <w:rPr>
           <w:rFonts w:ascii="Calibri" w:hAnsi="Calibri" w:cs="Calibri"/>
         </w:rPr>
-        <w:lastRenderedPageBreak/>
         <w:t xml:space="preserve">Levesque, H.J., Davis, E. and Morgenstern, L. 2011. The Winograd Schema Challenge. </w:t>
       </w:r>
       <w:r>
@@ -9327,15 +10196,7 @@
       </w:r>
       <w:proofErr w:type="gramEnd"/>
       <w:r>
-        <w:t xml:space="preserve">Jr), C.L. 2015. The Winograd Schema Challenge: Evaluating Progress in </w:t>
-      </w:r>
-      <w:proofErr w:type="spellStart"/>
-      <w:r>
-        <w:t>Commonsense</w:t>
-      </w:r>
-      <w:proofErr w:type="spellEnd"/>
-      <w:r>
-        <w:t xml:space="preserve"> Reasoning. </w:t>
+        <w:t xml:space="preserve">Jr), C.L. 2015. The Winograd Schema Challenge: Evaluating Progress in Commonsense Reasoning. </w:t>
       </w:r>
       <w:r>
         <w:rPr>
@@ -9587,43 +10448,7 @@
           <w:i/>
           <w:iCs/>
         </w:rPr>
-        <w:t xml:space="preserve">Proceedings of the Thirteenth International Symposium on </w:t>
-      </w:r>
-      <w:proofErr w:type="spellStart"/>
-      <w:r>
-        <w:rPr>
-          <w:rFonts w:cstheme="minorHAnsi"/>
-          <w:i/>
-          <w:iCs/>
-        </w:rPr>
-        <w:t>Commonsense</w:t>
-      </w:r>
-      <w:proofErr w:type="spellEnd"/>
-      <w:r>
-        <w:rPr>
-          <w:rFonts w:cstheme="minorHAnsi"/>
-          <w:i/>
-          <w:iCs/>
-        </w:rPr>
-        <w:t xml:space="preserve"> Reasoning (</w:t>
-      </w:r>
-      <w:proofErr w:type="spellStart"/>
-      <w:r>
-        <w:rPr>
-          <w:rFonts w:cstheme="minorHAnsi"/>
-          <w:i/>
-          <w:iCs/>
-        </w:rPr>
-        <w:t>Commonsense</w:t>
-      </w:r>
-      <w:proofErr w:type="spellEnd"/>
-      <w:r>
-        <w:rPr>
-          <w:rFonts w:cstheme="minorHAnsi"/>
-          <w:i/>
-          <w:iCs/>
-        </w:rPr>
-        <w:t xml:space="preserve"> 2017).</w:t>
+        <w:t>Proceedings of the Thirteenth International Symposium on Commonsense Reasoning (Commonsense 2017).</w:t>
       </w:r>
     </w:p>
     <w:p>
@@ -9680,21 +10505,7 @@
         <w:rPr>
           <w:rFonts w:cstheme="minorHAnsi"/>
         </w:rPr>
-        <w:t xml:space="preserve">Sharma, A. 2019. Using Answer Set Programming for </w:t>
-      </w:r>
-      <w:proofErr w:type="spellStart"/>
-      <w:r>
-        <w:rPr>
-          <w:rFonts w:cstheme="minorHAnsi"/>
-        </w:rPr>
-        <w:t>Commonsense</w:t>
-      </w:r>
-      <w:proofErr w:type="spellEnd"/>
-      <w:r>
-        <w:rPr>
-          <w:rFonts w:cstheme="minorHAnsi"/>
-        </w:rPr>
-        <w:t xml:space="preserve"> Reasoning in the Winograd Schema Challenge. </w:t>
+        <w:t xml:space="preserve">Sharma, A. 2019. Using Answer Set Programming for Commonsense Reasoning in the Winograd Schema Challenge. </w:t>
       </w:r>
       <w:r>
         <w:rPr>
@@ -9814,7 +10625,7 @@
         </w:rPr>
         <w:fldChar w:fldCharType="separate"/>
       </w:r>
-      <w:bookmarkStart w:id="2" w:name="_ENREF_8"/>
+      <w:bookmarkStart w:id="17" w:name="_ENREF_8"/>
       <w:r>
         <w:rPr>
           <w:rFonts w:asciiTheme="minorHAnsi" w:hAnsiTheme="minorHAnsi" w:cstheme="minorHAnsi"/>
@@ -9840,7 +10651,7 @@
         </w:rPr>
         <w:t>. European Language Resources Association (ELRA).</w:t>
       </w:r>
-      <w:bookmarkEnd w:id="2"/>
+      <w:bookmarkEnd w:id="17"/>
     </w:p>
     <w:p>
       <w:pPr>
@@ -9887,7 +10698,7 @@
           <w:szCs w:val="24"/>
         </w:rPr>
       </w:pPr>
-      <w:bookmarkStart w:id="3" w:name="_ENREF_9"/>
+      <w:bookmarkStart w:id="18" w:name="_ENREF_9"/>
       <w:r>
         <w:rPr>
           <w:rFonts w:asciiTheme="minorHAnsi" w:hAnsiTheme="minorHAnsi" w:cstheme="minorHAnsi"/>
@@ -9905,7 +10716,7 @@
         </w:rPr>
         <w:t>A Distributed Solution for Winograd Schema Challenge.</w:t>
       </w:r>
-      <w:bookmarkEnd w:id="3"/>
+      <w:bookmarkEnd w:id="18"/>
     </w:p>
     <w:p>
       <w:r>
@@ -9931,7 +10742,7 @@
 </file>
 
 <file path=word/endnotes.xml><?xml version="1.0" encoding="utf-8"?>
-<w:endnotes xmlns:wpc="http://schemas.microsoft.com/office/word/2010/wordprocessingCanvas" xmlns:cx="http://schemas.microsoft.com/office/drawing/2014/chartex" xmlns:cx1="http://schemas.microsoft.com/office/drawing/2015/9/8/chartex" xmlns:cx2="http://schemas.microsoft.com/office/drawing/2015/10/21/chartex" xmlns:cx3="http://schemas.microsoft.com/office/drawing/2016/5/9/chartex" xmlns:cx4="http://schemas.microsoft.com/office/drawing/2016/5/10/chartex" xmlns:cx5="http://schemas.microsoft.com/office/drawing/2016/5/11/chartex" xmlns:cx6="http://schemas.microsoft.com/office/drawing/2016/5/12/chartex" xmlns:cx7="http://schemas.microsoft.com/office/drawing/2016/5/13/chartex" xmlns:cx8="http://schemas.microsoft.com/office/drawing/2016/5/14/chartex" xmlns:mc="http://schemas.openxmlformats.org/markup-compatibility/2006" xmlns:aink="http://schemas.microsoft.com/office/drawing/2016/ink" xmlns:am3d="http://schemas.microsoft.com/office/drawing/2017/model3d" xmlns:o="urn:schemas-microsoft-com:office:office" xmlns:r="http://schemas.openxmlformats.org/officeDocument/2006/relationships" xmlns:m="http://schemas.openxmlformats.org/officeDocument/2006/math" xmlns:v="urn:schemas-microsoft-com:vml" xmlns:wp14="http://schemas.microsoft.com/office/word/2010/wordprocessingDrawing" xmlns:wp="http://schemas.openxmlformats.org/drawingml/2006/wordprocessingDrawing" xmlns:w10="urn:schemas-microsoft-com:office:word" xmlns:w="http://schemas.openxmlformats.org/wordprocessingml/2006/main" xmlns:w14="http://schemas.microsoft.com/office/word/2010/wordml" xmlns:w15="http://schemas.microsoft.com/office/word/2012/wordml" xmlns:w16cex="http://schemas.microsoft.com/office/word/2018/wordml/cex" xmlns:w16cid="http://schemas.microsoft.com/office/word/2016/wordml/cid" xmlns:w16="http://schemas.microsoft.com/office/word/2018/wordml" xmlns:w16se="http://schemas.microsoft.com/office/word/2015/wordml/symex" xmlns:wpg="http://schemas.microsoft.com/office/word/2010/wordprocessingGroup" xmlns:wpi="http://schemas.microsoft.com/office/word/2010/wordprocessingInk" xmlns:wne="http://schemas.microsoft.com/office/word/2006/wordml" xmlns:wps="http://schemas.microsoft.com/office/word/2010/wordprocessingShape" mc:Ignorable="w14 w15 w16se w16cid w16 w16cex wp14">
+<w:endnotes xmlns:wpc="http://schemas.microsoft.com/office/word/2010/wordprocessingCanvas" xmlns:cx="http://schemas.microsoft.com/office/drawing/2014/chartex" xmlns:cx1="http://schemas.microsoft.com/office/drawing/2015/9/8/chartex" xmlns:cx2="http://schemas.microsoft.com/office/drawing/2015/10/21/chartex" xmlns:cx3="http://schemas.microsoft.com/office/drawing/2016/5/9/chartex" xmlns:cx4="http://schemas.microsoft.com/office/drawing/2016/5/10/chartex" xmlns:cx5="http://schemas.microsoft.com/office/drawing/2016/5/11/chartex" xmlns:cx6="http://schemas.microsoft.com/office/drawing/2016/5/12/chartex" xmlns:cx7="http://schemas.microsoft.com/office/drawing/2016/5/13/chartex" xmlns:cx8="http://schemas.microsoft.com/office/drawing/2016/5/14/chartex" xmlns:mc="http://schemas.openxmlformats.org/markup-compatibility/2006" xmlns:aink="http://schemas.microsoft.com/office/drawing/2016/ink" xmlns:am3d="http://schemas.microsoft.com/office/drawing/2017/model3d" xmlns:o="urn:schemas-microsoft-com:office:office" xmlns:r="http://schemas.openxmlformats.org/officeDocument/2006/relationships" xmlns:m="http://schemas.openxmlformats.org/officeDocument/2006/math" xmlns:v="urn:schemas-microsoft-com:vml" xmlns:wp14="http://schemas.microsoft.com/office/word/2010/wordprocessingDrawing" xmlns:wp="http://schemas.openxmlformats.org/drawingml/2006/wordprocessingDrawing" xmlns:w10="urn:schemas-microsoft-com:office:word" xmlns:w="http://schemas.openxmlformats.org/wordprocessingml/2006/main" xmlns:w14="http://schemas.microsoft.com/office/word/2010/wordml" xmlns:w15="http://schemas.microsoft.com/office/word/2012/wordml" xmlns:w16cid="http://schemas.microsoft.com/office/word/2016/wordml/cid" xmlns:w16se="http://schemas.microsoft.com/office/word/2015/wordml/symex" xmlns:wpg="http://schemas.microsoft.com/office/word/2010/wordprocessingGroup" xmlns:wpi="http://schemas.microsoft.com/office/word/2010/wordprocessingInk" xmlns:wne="http://schemas.microsoft.com/office/word/2006/wordml" xmlns:wps="http://schemas.microsoft.com/office/word/2010/wordprocessingShape" mc:Ignorable="w14 w15 w16se w16cid wp14">
   <w:endnote w:type="separator" w:id="-1">
     <w:p>
       <w:r>
@@ -9950,7 +10761,7 @@
 </file>
 
 <file path=word/footer1.xml><?xml version="1.0" encoding="utf-8"?>
-<w:ftr xmlns:wpc="http://schemas.microsoft.com/office/word/2010/wordprocessingCanvas" xmlns:cx="http://schemas.microsoft.com/office/drawing/2014/chartex" xmlns:cx1="http://schemas.microsoft.com/office/drawing/2015/9/8/chartex" xmlns:cx2="http://schemas.microsoft.com/office/drawing/2015/10/21/chartex" xmlns:cx3="http://schemas.microsoft.com/office/drawing/2016/5/9/chartex" xmlns:cx4="http://schemas.microsoft.com/office/drawing/2016/5/10/chartex" xmlns:cx5="http://schemas.microsoft.com/office/drawing/2016/5/11/chartex" xmlns:cx6="http://schemas.microsoft.com/office/drawing/2016/5/12/chartex" xmlns:cx7="http://schemas.microsoft.com/office/drawing/2016/5/13/chartex" xmlns:cx8="http://schemas.microsoft.com/office/drawing/2016/5/14/chartex" xmlns:mc="http://schemas.openxmlformats.org/markup-compatibility/2006" xmlns:aink="http://schemas.microsoft.com/office/drawing/2016/ink" xmlns:am3d="http://schemas.microsoft.com/office/drawing/2017/model3d" xmlns:o="urn:schemas-microsoft-com:office:office" xmlns:r="http://schemas.openxmlformats.org/officeDocument/2006/relationships" xmlns:m="http://schemas.openxmlformats.org/officeDocument/2006/math" xmlns:v="urn:schemas-microsoft-com:vml" xmlns:wp14="http://schemas.microsoft.com/office/word/2010/wordprocessingDrawing" xmlns:wp="http://schemas.openxmlformats.org/drawingml/2006/wordprocessingDrawing" xmlns:w10="urn:schemas-microsoft-com:office:word" xmlns:w="http://schemas.openxmlformats.org/wordprocessingml/2006/main" xmlns:w14="http://schemas.microsoft.com/office/word/2010/wordml" xmlns:w15="http://schemas.microsoft.com/office/word/2012/wordml" xmlns:w16cex="http://schemas.microsoft.com/office/word/2018/wordml/cex" xmlns:w16cid="http://schemas.microsoft.com/office/word/2016/wordml/cid" xmlns:w16="http://schemas.microsoft.com/office/word/2018/wordml" xmlns:w16se="http://schemas.microsoft.com/office/word/2015/wordml/symex" xmlns:wpg="http://schemas.microsoft.com/office/word/2010/wordprocessingGroup" xmlns:wpi="http://schemas.microsoft.com/office/word/2010/wordprocessingInk" xmlns:wne="http://schemas.microsoft.com/office/word/2006/wordml" xmlns:wps="http://schemas.microsoft.com/office/word/2010/wordprocessingShape" mc:Ignorable="w14 w15 w16se w16cid w16 w16cex wp14">
+<w:ftr xmlns:wpc="http://schemas.microsoft.com/office/word/2010/wordprocessingCanvas" xmlns:cx="http://schemas.microsoft.com/office/drawing/2014/chartex" xmlns:cx1="http://schemas.microsoft.com/office/drawing/2015/9/8/chartex" xmlns:cx2="http://schemas.microsoft.com/office/drawing/2015/10/21/chartex" xmlns:cx3="http://schemas.microsoft.com/office/drawing/2016/5/9/chartex" xmlns:cx4="http://schemas.microsoft.com/office/drawing/2016/5/10/chartex" xmlns:cx5="http://schemas.microsoft.com/office/drawing/2016/5/11/chartex" xmlns:cx6="http://schemas.microsoft.com/office/drawing/2016/5/12/chartex" xmlns:cx7="http://schemas.microsoft.com/office/drawing/2016/5/13/chartex" xmlns:cx8="http://schemas.microsoft.com/office/drawing/2016/5/14/chartex" xmlns:mc="http://schemas.openxmlformats.org/markup-compatibility/2006" xmlns:aink="http://schemas.microsoft.com/office/drawing/2016/ink" xmlns:am3d="http://schemas.microsoft.com/office/drawing/2017/model3d" xmlns:o="urn:schemas-microsoft-com:office:office" xmlns:r="http://schemas.openxmlformats.org/officeDocument/2006/relationships" xmlns:m="http://schemas.openxmlformats.org/officeDocument/2006/math" xmlns:v="urn:schemas-microsoft-com:vml" xmlns:wp14="http://schemas.microsoft.com/office/word/2010/wordprocessingDrawing" xmlns:wp="http://schemas.openxmlformats.org/drawingml/2006/wordprocessingDrawing" xmlns:w10="urn:schemas-microsoft-com:office:word" xmlns:w="http://schemas.openxmlformats.org/wordprocessingml/2006/main" xmlns:w14="http://schemas.microsoft.com/office/word/2010/wordml" xmlns:w15="http://schemas.microsoft.com/office/word/2012/wordml" xmlns:w16cid="http://schemas.microsoft.com/office/word/2016/wordml/cid" xmlns:w16se="http://schemas.microsoft.com/office/word/2015/wordml/symex" xmlns:wpg="http://schemas.microsoft.com/office/word/2010/wordprocessingGroup" xmlns:wpi="http://schemas.microsoft.com/office/word/2010/wordprocessingInk" xmlns:wne="http://schemas.microsoft.com/office/word/2006/wordml" xmlns:wps="http://schemas.microsoft.com/office/word/2010/wordprocessingShape" mc:Ignorable="w14 w15 w16se w16cid wp14">
   <w:sdt>
     <w:sdtPr>
       <w:rPr>
@@ -9962,11 +10773,6 @@
         <w:docPartUnique/>
       </w:docPartObj>
     </w:sdtPr>
-    <w:sdtEndPr>
-      <w:rPr>
-        <w:rStyle w:val="PageNumber"/>
-      </w:rPr>
-    </w:sdtEndPr>
     <w:sdtContent>
       <w:p>
         <w:pPr>
@@ -10007,7 +10813,7 @@
 </file>
 
 <file path=word/footer2.xml><?xml version="1.0" encoding="utf-8"?>
-<w:ftr xmlns:wpc="http://schemas.microsoft.com/office/word/2010/wordprocessingCanvas" xmlns:cx="http://schemas.microsoft.com/office/drawing/2014/chartex" xmlns:cx1="http://schemas.microsoft.com/office/drawing/2015/9/8/chartex" xmlns:cx2="http://schemas.microsoft.com/office/drawing/2015/10/21/chartex" xmlns:cx3="http://schemas.microsoft.com/office/drawing/2016/5/9/chartex" xmlns:cx4="http://schemas.microsoft.com/office/drawing/2016/5/10/chartex" xmlns:cx5="http://schemas.microsoft.com/office/drawing/2016/5/11/chartex" xmlns:cx6="http://schemas.microsoft.com/office/drawing/2016/5/12/chartex" xmlns:cx7="http://schemas.microsoft.com/office/drawing/2016/5/13/chartex" xmlns:cx8="http://schemas.microsoft.com/office/drawing/2016/5/14/chartex" xmlns:mc="http://schemas.openxmlformats.org/markup-compatibility/2006" xmlns:aink="http://schemas.microsoft.com/office/drawing/2016/ink" xmlns:am3d="http://schemas.microsoft.com/office/drawing/2017/model3d" xmlns:o="urn:schemas-microsoft-com:office:office" xmlns:r="http://schemas.openxmlformats.org/officeDocument/2006/relationships" xmlns:m="http://schemas.openxmlformats.org/officeDocument/2006/math" xmlns:v="urn:schemas-microsoft-com:vml" xmlns:wp14="http://schemas.microsoft.com/office/word/2010/wordprocessingDrawing" xmlns:wp="http://schemas.openxmlformats.org/drawingml/2006/wordprocessingDrawing" xmlns:w10="urn:schemas-microsoft-com:office:word" xmlns:w="http://schemas.openxmlformats.org/wordprocessingml/2006/main" xmlns:w14="http://schemas.microsoft.com/office/word/2010/wordml" xmlns:w15="http://schemas.microsoft.com/office/word/2012/wordml" xmlns:w16cex="http://schemas.microsoft.com/office/word/2018/wordml/cex" xmlns:w16cid="http://schemas.microsoft.com/office/word/2016/wordml/cid" xmlns:w16="http://schemas.microsoft.com/office/word/2018/wordml" xmlns:w16se="http://schemas.microsoft.com/office/word/2015/wordml/symex" xmlns:wpg="http://schemas.microsoft.com/office/word/2010/wordprocessingGroup" xmlns:wpi="http://schemas.microsoft.com/office/word/2010/wordprocessingInk" xmlns:wne="http://schemas.microsoft.com/office/word/2006/wordml" xmlns:wps="http://schemas.microsoft.com/office/word/2010/wordprocessingShape" mc:Ignorable="w14 w15 w16se w16cid w16 w16cex wp14">
+<w:ftr xmlns:wpc="http://schemas.microsoft.com/office/word/2010/wordprocessingCanvas" xmlns:cx="http://schemas.microsoft.com/office/drawing/2014/chartex" xmlns:cx1="http://schemas.microsoft.com/office/drawing/2015/9/8/chartex" xmlns:cx2="http://schemas.microsoft.com/office/drawing/2015/10/21/chartex" xmlns:cx3="http://schemas.microsoft.com/office/drawing/2016/5/9/chartex" xmlns:cx4="http://schemas.microsoft.com/office/drawing/2016/5/10/chartex" xmlns:cx5="http://schemas.microsoft.com/office/drawing/2016/5/11/chartex" xmlns:cx6="http://schemas.microsoft.com/office/drawing/2016/5/12/chartex" xmlns:cx7="http://schemas.microsoft.com/office/drawing/2016/5/13/chartex" xmlns:cx8="http://schemas.microsoft.com/office/drawing/2016/5/14/chartex" xmlns:mc="http://schemas.openxmlformats.org/markup-compatibility/2006" xmlns:aink="http://schemas.microsoft.com/office/drawing/2016/ink" xmlns:am3d="http://schemas.microsoft.com/office/drawing/2017/model3d" xmlns:o="urn:schemas-microsoft-com:office:office" xmlns:r="http://schemas.openxmlformats.org/officeDocument/2006/relationships" xmlns:m="http://schemas.openxmlformats.org/officeDocument/2006/math" xmlns:v="urn:schemas-microsoft-com:vml" xmlns:wp14="http://schemas.microsoft.com/office/word/2010/wordprocessingDrawing" xmlns:wp="http://schemas.openxmlformats.org/drawingml/2006/wordprocessingDrawing" xmlns:w10="urn:schemas-microsoft-com:office:word" xmlns:w="http://schemas.openxmlformats.org/wordprocessingml/2006/main" xmlns:w14="http://schemas.microsoft.com/office/word/2010/wordml" xmlns:w15="http://schemas.microsoft.com/office/word/2012/wordml" xmlns:w16cid="http://schemas.microsoft.com/office/word/2016/wordml/cid" xmlns:w16se="http://schemas.microsoft.com/office/word/2015/wordml/symex" xmlns:wpg="http://schemas.microsoft.com/office/word/2010/wordprocessingGroup" xmlns:wpi="http://schemas.microsoft.com/office/word/2010/wordprocessingInk" xmlns:wne="http://schemas.microsoft.com/office/word/2006/wordml" xmlns:wps="http://schemas.microsoft.com/office/word/2010/wordprocessingShape" mc:Ignorable="w14 w15 w16se w16cid wp14">
   <w:sdt>
     <w:sdtPr>
       <w:rPr>
@@ -10087,7 +10893,7 @@
 </file>
 
 <file path=word/footnotes.xml><?xml version="1.0" encoding="utf-8"?>
-<w:footnotes xmlns:wpc="http://schemas.microsoft.com/office/word/2010/wordprocessingCanvas" xmlns:cx="http://schemas.microsoft.com/office/drawing/2014/chartex" xmlns:cx1="http://schemas.microsoft.com/office/drawing/2015/9/8/chartex" xmlns:cx2="http://schemas.microsoft.com/office/drawing/2015/10/21/chartex" xmlns:cx3="http://schemas.microsoft.com/office/drawing/2016/5/9/chartex" xmlns:cx4="http://schemas.microsoft.com/office/drawing/2016/5/10/chartex" xmlns:cx5="http://schemas.microsoft.com/office/drawing/2016/5/11/chartex" xmlns:cx6="http://schemas.microsoft.com/office/drawing/2016/5/12/chartex" xmlns:cx7="http://schemas.microsoft.com/office/drawing/2016/5/13/chartex" xmlns:cx8="http://schemas.microsoft.com/office/drawing/2016/5/14/chartex" xmlns:mc="http://schemas.openxmlformats.org/markup-compatibility/2006" xmlns:aink="http://schemas.microsoft.com/office/drawing/2016/ink" xmlns:am3d="http://schemas.microsoft.com/office/drawing/2017/model3d" xmlns:o="urn:schemas-microsoft-com:office:office" xmlns:r="http://schemas.openxmlformats.org/officeDocument/2006/relationships" xmlns:m="http://schemas.openxmlformats.org/officeDocument/2006/math" xmlns:v="urn:schemas-microsoft-com:vml" xmlns:wp14="http://schemas.microsoft.com/office/word/2010/wordprocessingDrawing" xmlns:wp="http://schemas.openxmlformats.org/drawingml/2006/wordprocessingDrawing" xmlns:w10="urn:schemas-microsoft-com:office:word" xmlns:w="http://schemas.openxmlformats.org/wordprocessingml/2006/main" xmlns:w14="http://schemas.microsoft.com/office/word/2010/wordml" xmlns:w15="http://schemas.microsoft.com/office/word/2012/wordml" xmlns:w16cex="http://schemas.microsoft.com/office/word/2018/wordml/cex" xmlns:w16cid="http://schemas.microsoft.com/office/word/2016/wordml/cid" xmlns:w16="http://schemas.microsoft.com/office/word/2018/wordml" xmlns:w16se="http://schemas.microsoft.com/office/word/2015/wordml/symex" xmlns:wpg="http://schemas.microsoft.com/office/word/2010/wordprocessingGroup" xmlns:wpi="http://schemas.microsoft.com/office/word/2010/wordprocessingInk" xmlns:wne="http://schemas.microsoft.com/office/word/2006/wordml" xmlns:wps="http://schemas.microsoft.com/office/word/2010/wordprocessingShape" mc:Ignorable="w14 w15 w16se w16cid w16 w16cex wp14">
+<w:footnotes xmlns:wpc="http://schemas.microsoft.com/office/word/2010/wordprocessingCanvas" xmlns:cx="http://schemas.microsoft.com/office/drawing/2014/chartex" xmlns:cx1="http://schemas.microsoft.com/office/drawing/2015/9/8/chartex" xmlns:cx2="http://schemas.microsoft.com/office/drawing/2015/10/21/chartex" xmlns:cx3="http://schemas.microsoft.com/office/drawing/2016/5/9/chartex" xmlns:cx4="http://schemas.microsoft.com/office/drawing/2016/5/10/chartex" xmlns:cx5="http://schemas.microsoft.com/office/drawing/2016/5/11/chartex" xmlns:cx6="http://schemas.microsoft.com/office/drawing/2016/5/12/chartex" xmlns:cx7="http://schemas.microsoft.com/office/drawing/2016/5/13/chartex" xmlns:cx8="http://schemas.microsoft.com/office/drawing/2016/5/14/chartex" xmlns:mc="http://schemas.openxmlformats.org/markup-compatibility/2006" xmlns:aink="http://schemas.microsoft.com/office/drawing/2016/ink" xmlns:am3d="http://schemas.microsoft.com/office/drawing/2017/model3d" xmlns:o="urn:schemas-microsoft-com:office:office" xmlns:r="http://schemas.openxmlformats.org/officeDocument/2006/relationships" xmlns:m="http://schemas.openxmlformats.org/officeDocument/2006/math" xmlns:v="urn:schemas-microsoft-com:vml" xmlns:wp14="http://schemas.microsoft.com/office/word/2010/wordprocessingDrawing" xmlns:wp="http://schemas.openxmlformats.org/drawingml/2006/wordprocessingDrawing" xmlns:w10="urn:schemas-microsoft-com:office:word" xmlns:w="http://schemas.openxmlformats.org/wordprocessingml/2006/main" xmlns:w14="http://schemas.microsoft.com/office/word/2010/wordml" xmlns:w15="http://schemas.microsoft.com/office/word/2012/wordml" xmlns:w16cid="http://schemas.microsoft.com/office/word/2016/wordml/cid" xmlns:w16se="http://schemas.microsoft.com/office/word/2015/wordml/symex" xmlns:wpg="http://schemas.microsoft.com/office/word/2010/wordprocessingGroup" xmlns:wpi="http://schemas.microsoft.com/office/word/2010/wordprocessingInk" xmlns:wne="http://schemas.microsoft.com/office/word/2006/wordml" xmlns:wps="http://schemas.microsoft.com/office/word/2010/wordprocessingShape" mc:Ignorable="w14 w15 w16se w16cid wp14">
   <w:footnote w:type="separator" w:id="-1">
     <w:p>
       <w:r>
@@ -10106,7 +10912,7 @@
 </file>
 
 <file path=word/header1.xml><?xml version="1.0" encoding="utf-8"?>
-<w:hdr xmlns:wpc="http://schemas.microsoft.com/office/word/2010/wordprocessingCanvas" xmlns:cx="http://schemas.microsoft.com/office/drawing/2014/chartex" xmlns:cx1="http://schemas.microsoft.com/office/drawing/2015/9/8/chartex" xmlns:cx2="http://schemas.microsoft.com/office/drawing/2015/10/21/chartex" xmlns:cx3="http://schemas.microsoft.com/office/drawing/2016/5/9/chartex" xmlns:cx4="http://schemas.microsoft.com/office/drawing/2016/5/10/chartex" xmlns:cx5="http://schemas.microsoft.com/office/drawing/2016/5/11/chartex" xmlns:cx6="http://schemas.microsoft.com/office/drawing/2016/5/12/chartex" xmlns:cx7="http://schemas.microsoft.com/office/drawing/2016/5/13/chartex" xmlns:cx8="http://schemas.microsoft.com/office/drawing/2016/5/14/chartex" xmlns:mc="http://schemas.openxmlformats.org/markup-compatibility/2006" xmlns:aink="http://schemas.microsoft.com/office/drawing/2016/ink" xmlns:am3d="http://schemas.microsoft.com/office/drawing/2017/model3d" xmlns:o="urn:schemas-microsoft-com:office:office" xmlns:r="http://schemas.openxmlformats.org/officeDocument/2006/relationships" xmlns:m="http://schemas.openxmlformats.org/officeDocument/2006/math" xmlns:v="urn:schemas-microsoft-com:vml" xmlns:wp14="http://schemas.microsoft.com/office/word/2010/wordprocessingDrawing" xmlns:wp="http://schemas.openxmlformats.org/drawingml/2006/wordprocessingDrawing" xmlns:w10="urn:schemas-microsoft-com:office:word" xmlns:w="http://schemas.openxmlformats.org/wordprocessingml/2006/main" xmlns:w14="http://schemas.microsoft.com/office/word/2010/wordml" xmlns:w15="http://schemas.microsoft.com/office/word/2012/wordml" xmlns:w16cex="http://schemas.microsoft.com/office/word/2018/wordml/cex" xmlns:w16cid="http://schemas.microsoft.com/office/word/2016/wordml/cid" xmlns:w16="http://schemas.microsoft.com/office/word/2018/wordml" xmlns:w16se="http://schemas.microsoft.com/office/word/2015/wordml/symex" xmlns:wpg="http://schemas.microsoft.com/office/word/2010/wordprocessingGroup" xmlns:wpi="http://schemas.microsoft.com/office/word/2010/wordprocessingInk" xmlns:wne="http://schemas.microsoft.com/office/word/2006/wordml" xmlns:wps="http://schemas.microsoft.com/office/word/2010/wordprocessingShape" mc:Ignorable="w14 w15 w16se w16cid w16 w16cex wp14">
+<w:hdr xmlns:wpc="http://schemas.microsoft.com/office/word/2010/wordprocessingCanvas" xmlns:cx="http://schemas.microsoft.com/office/drawing/2014/chartex" xmlns:cx1="http://schemas.microsoft.com/office/drawing/2015/9/8/chartex" xmlns:cx2="http://schemas.microsoft.com/office/drawing/2015/10/21/chartex" xmlns:cx3="http://schemas.microsoft.com/office/drawing/2016/5/9/chartex" xmlns:cx4="http://schemas.microsoft.com/office/drawing/2016/5/10/chartex" xmlns:cx5="http://schemas.microsoft.com/office/drawing/2016/5/11/chartex" xmlns:cx6="http://schemas.microsoft.com/office/drawing/2016/5/12/chartex" xmlns:cx7="http://schemas.microsoft.com/office/drawing/2016/5/13/chartex" xmlns:cx8="http://schemas.microsoft.com/office/drawing/2016/5/14/chartex" xmlns:mc="http://schemas.openxmlformats.org/markup-compatibility/2006" xmlns:aink="http://schemas.microsoft.com/office/drawing/2016/ink" xmlns:am3d="http://schemas.microsoft.com/office/drawing/2017/model3d" xmlns:o="urn:schemas-microsoft-com:office:office" xmlns:r="http://schemas.openxmlformats.org/officeDocument/2006/relationships" xmlns:m="http://schemas.openxmlformats.org/officeDocument/2006/math" xmlns:v="urn:schemas-microsoft-com:vml" xmlns:wp14="http://schemas.microsoft.com/office/word/2010/wordprocessingDrawing" xmlns:wp="http://schemas.openxmlformats.org/drawingml/2006/wordprocessingDrawing" xmlns:w10="urn:schemas-microsoft-com:office:word" xmlns:w="http://schemas.openxmlformats.org/wordprocessingml/2006/main" xmlns:w14="http://schemas.microsoft.com/office/word/2010/wordml" xmlns:w15="http://schemas.microsoft.com/office/word/2012/wordml" xmlns:w16cid="http://schemas.microsoft.com/office/word/2016/wordml/cid" xmlns:w16se="http://schemas.microsoft.com/office/word/2015/wordml/symex" xmlns:wpg="http://schemas.microsoft.com/office/word/2010/wordprocessingGroup" xmlns:wpi="http://schemas.microsoft.com/office/word/2010/wordprocessingInk" xmlns:wne="http://schemas.microsoft.com/office/word/2006/wordml" xmlns:wps="http://schemas.microsoft.com/office/word/2010/wordprocessingShape" mc:Ignorable="w14 w15 w16se w16cid wp14">
   <w:p>
     <w:pPr>
       <w:pStyle w:val="Header"/>
@@ -10130,7 +10936,7 @@
 </file>
 
 <file path=word/numbering.xml><?xml version="1.0" encoding="utf-8"?>
-<w:numbering xmlns:wpc="http://schemas.microsoft.com/office/word/2010/wordprocessingCanvas" xmlns:cx="http://schemas.microsoft.com/office/drawing/2014/chartex" xmlns:cx1="http://schemas.microsoft.com/office/drawing/2015/9/8/chartex" xmlns:cx2="http://schemas.microsoft.com/office/drawing/2015/10/21/chartex" xmlns:cx3="http://schemas.microsoft.com/office/drawing/2016/5/9/chartex" xmlns:cx4="http://schemas.microsoft.com/office/drawing/2016/5/10/chartex" xmlns:cx5="http://schemas.microsoft.com/office/drawing/2016/5/11/chartex" xmlns:cx6="http://schemas.microsoft.com/office/drawing/2016/5/12/chartex" xmlns:cx7="http://schemas.microsoft.com/office/drawing/2016/5/13/chartex" xmlns:cx8="http://schemas.microsoft.com/office/drawing/2016/5/14/chartex" xmlns:mc="http://schemas.openxmlformats.org/markup-compatibility/2006" xmlns:aink="http://schemas.microsoft.com/office/drawing/2016/ink" xmlns:am3d="http://schemas.microsoft.com/office/drawing/2017/model3d" xmlns:o="urn:schemas-microsoft-com:office:office" xmlns:r="http://schemas.openxmlformats.org/officeDocument/2006/relationships" xmlns:m="http://schemas.openxmlformats.org/officeDocument/2006/math" xmlns:v="urn:schemas-microsoft-com:vml" xmlns:wp14="http://schemas.microsoft.com/office/word/2010/wordprocessingDrawing" xmlns:wp="http://schemas.openxmlformats.org/drawingml/2006/wordprocessingDrawing" xmlns:w10="urn:schemas-microsoft-com:office:word" xmlns:w="http://schemas.openxmlformats.org/wordprocessingml/2006/main" xmlns:w14="http://schemas.microsoft.com/office/word/2010/wordml" xmlns:w15="http://schemas.microsoft.com/office/word/2012/wordml" xmlns:w16cex="http://schemas.microsoft.com/office/word/2018/wordml/cex" xmlns:w16cid="http://schemas.microsoft.com/office/word/2016/wordml/cid" xmlns:w16="http://schemas.microsoft.com/office/word/2018/wordml" xmlns:w16se="http://schemas.microsoft.com/office/word/2015/wordml/symex" xmlns:wpg="http://schemas.microsoft.com/office/word/2010/wordprocessingGroup" xmlns:wpi="http://schemas.microsoft.com/office/word/2010/wordprocessingInk" xmlns:wne="http://schemas.microsoft.com/office/word/2006/wordml" xmlns:wps="http://schemas.microsoft.com/office/word/2010/wordprocessingShape" mc:Ignorable="w14 w15 w16se w16cid w16 w16cex wp14">
+<w:numbering xmlns:wpc="http://schemas.microsoft.com/office/word/2010/wordprocessingCanvas" xmlns:cx="http://schemas.microsoft.com/office/drawing/2014/chartex" xmlns:cx1="http://schemas.microsoft.com/office/drawing/2015/9/8/chartex" xmlns:cx2="http://schemas.microsoft.com/office/drawing/2015/10/21/chartex" xmlns:cx3="http://schemas.microsoft.com/office/drawing/2016/5/9/chartex" xmlns:cx4="http://schemas.microsoft.com/office/drawing/2016/5/10/chartex" xmlns:cx5="http://schemas.microsoft.com/office/drawing/2016/5/11/chartex" xmlns:cx6="http://schemas.microsoft.com/office/drawing/2016/5/12/chartex" xmlns:cx7="http://schemas.microsoft.com/office/drawing/2016/5/13/chartex" xmlns:cx8="http://schemas.microsoft.com/office/drawing/2016/5/14/chartex" xmlns:mc="http://schemas.openxmlformats.org/markup-compatibility/2006" xmlns:aink="http://schemas.microsoft.com/office/drawing/2016/ink" xmlns:am3d="http://schemas.microsoft.com/office/drawing/2017/model3d" xmlns:o="urn:schemas-microsoft-com:office:office" xmlns:r="http://schemas.openxmlformats.org/officeDocument/2006/relationships" xmlns:m="http://schemas.openxmlformats.org/officeDocument/2006/math" xmlns:v="urn:schemas-microsoft-com:vml" xmlns:wp14="http://schemas.microsoft.com/office/word/2010/wordprocessingDrawing" xmlns:wp="http://schemas.openxmlformats.org/drawingml/2006/wordprocessingDrawing" xmlns:w10="urn:schemas-microsoft-com:office:word" xmlns:w="http://schemas.openxmlformats.org/wordprocessingml/2006/main" xmlns:w14="http://schemas.microsoft.com/office/word/2010/wordml" xmlns:w15="http://schemas.microsoft.com/office/word/2012/wordml" xmlns:w16cid="http://schemas.microsoft.com/office/word/2016/wordml/cid" xmlns:w16se="http://schemas.microsoft.com/office/word/2015/wordml/symex" xmlns:wpg="http://schemas.microsoft.com/office/word/2010/wordprocessingGroup" xmlns:wpi="http://schemas.microsoft.com/office/word/2010/wordprocessingInk" xmlns:wne="http://schemas.microsoft.com/office/word/2006/wordml" xmlns:wps="http://schemas.microsoft.com/office/word/2010/wordprocessingShape" mc:Ignorable="w14 w15 w16se w16cid wp14">
   <w:abstractNum w:abstractNumId="0" w15:restartNumberingAfterBreak="0">
     <w:nsid w:val="08A71C9C"/>
     <w:multiLevelType w:val="hybridMultilevel"/>
@@ -10367,7 +11173,7 @@
 </file>
 
 <file path=word/styles.xml><?xml version="1.0" encoding="utf-8"?>
-<w:styles xmlns:mc="http://schemas.openxmlformats.org/markup-compatibility/2006" xmlns:r="http://schemas.openxmlformats.org/officeDocument/2006/relationships" xmlns:w="http://schemas.openxmlformats.org/wordprocessingml/2006/main" xmlns:w14="http://schemas.microsoft.com/office/word/2010/wordml" xmlns:w15="http://schemas.microsoft.com/office/word/2012/wordml" xmlns:w16cex="http://schemas.microsoft.com/office/word/2018/wordml/cex" xmlns:w16cid="http://schemas.microsoft.com/office/word/2016/wordml/cid" xmlns:w16="http://schemas.microsoft.com/office/word/2018/wordml" xmlns:w16se="http://schemas.microsoft.com/office/word/2015/wordml/symex" mc:Ignorable="w14 w15 w16se w16cid w16 w16cex">
+<w:styles xmlns:mc="http://schemas.openxmlformats.org/markup-compatibility/2006" xmlns:r="http://schemas.openxmlformats.org/officeDocument/2006/relationships" xmlns:w="http://schemas.openxmlformats.org/wordprocessingml/2006/main" xmlns:w14="http://schemas.microsoft.com/office/word/2010/wordml" xmlns:w15="http://schemas.microsoft.com/office/word/2012/wordml" xmlns:w16cid="http://schemas.microsoft.com/office/word/2016/wordml/cid" xmlns:w16se="http://schemas.microsoft.com/office/word/2015/wordml/symex" mc:Ignorable="w14 w15 w16se w16cid">
   <w:docDefaults>
     <w:rPrDefault>
       <w:rPr>
@@ -11096,7 +11902,6 @@
     <w:next w:val="Normal"/>
     <w:autoRedefine/>
     <w:uiPriority w:val="39"/>
-    <w:semiHidden/>
     <w:unhideWhenUsed/>
     <w:rsid w:val="00A95E5B"/>
     <w:pPr>
@@ -11117,7 +11922,6 @@
     <w:next w:val="Normal"/>
     <w:autoRedefine/>
     <w:uiPriority w:val="39"/>
-    <w:semiHidden/>
     <w:unhideWhenUsed/>
     <w:rsid w:val="00A95E5B"/>
     <w:pPr>
@@ -11645,7 +12449,7 @@
 </file>
 
 <file path=customXml/itemProps1.xml><?xml version="1.0" encoding="utf-8"?>
-<ds:datastoreItem xmlns:ds="http://schemas.openxmlformats.org/officeDocument/2006/customXml" ds:itemID="{56D6CB53-AF14-4F84-B7D5-CB696E9E7774}">
+<ds:datastoreItem xmlns:ds="http://schemas.openxmlformats.org/officeDocument/2006/customXml" ds:itemID="{3B1A9B6E-1EEC-4B52-8A72-741BF93B449A}">
   <ds:schemaRefs>
     <ds:schemaRef ds:uri="http://schemas.openxmlformats.org/officeDocument/2006/bibliography"/>
   </ds:schemaRefs>

</xml_diff>

<commit_message>
Make conclusion more cohesive
</commit_message>
<xml_diff>
--- a/KRR_3_Draft_1.docx
+++ b/KRR_3_Draft_1.docx
@@ -1,6 +1,6 @@
 
 <file path=word/document.xml><?xml version="1.0" encoding="utf-8"?>
-<w:document xmlns:wpc="http://schemas.microsoft.com/office/word/2010/wordprocessingCanvas" xmlns:cx="http://schemas.microsoft.com/office/drawing/2014/chartex" xmlns:cx1="http://schemas.microsoft.com/office/drawing/2015/9/8/chartex" xmlns:cx2="http://schemas.microsoft.com/office/drawing/2015/10/21/chartex" xmlns:cx3="http://schemas.microsoft.com/office/drawing/2016/5/9/chartex" xmlns:cx4="http://schemas.microsoft.com/office/drawing/2016/5/10/chartex" xmlns:cx5="http://schemas.microsoft.com/office/drawing/2016/5/11/chartex" xmlns:cx6="http://schemas.microsoft.com/office/drawing/2016/5/12/chartex" xmlns:cx7="http://schemas.microsoft.com/office/drawing/2016/5/13/chartex" xmlns:cx8="http://schemas.microsoft.com/office/drawing/2016/5/14/chartex" xmlns:mc="http://schemas.openxmlformats.org/markup-compatibility/2006" xmlns:aink="http://schemas.microsoft.com/office/drawing/2016/ink" xmlns:am3d="http://schemas.microsoft.com/office/drawing/2017/model3d" xmlns:o="urn:schemas-microsoft-com:office:office" xmlns:r="http://schemas.openxmlformats.org/officeDocument/2006/relationships" xmlns:m="http://schemas.openxmlformats.org/officeDocument/2006/math" xmlns:v="urn:schemas-microsoft-com:vml" xmlns:wp14="http://schemas.microsoft.com/office/word/2010/wordprocessingDrawing" xmlns:wp="http://schemas.openxmlformats.org/drawingml/2006/wordprocessingDrawing" xmlns:w10="urn:schemas-microsoft-com:office:word" xmlns:w="http://schemas.openxmlformats.org/wordprocessingml/2006/main" xmlns:w14="http://schemas.microsoft.com/office/word/2010/wordml" xmlns:w15="http://schemas.microsoft.com/office/word/2012/wordml" xmlns:w16cid="http://schemas.microsoft.com/office/word/2016/wordml/cid" xmlns:w16se="http://schemas.microsoft.com/office/word/2015/wordml/symex" xmlns:wpg="http://schemas.microsoft.com/office/word/2010/wordprocessingGroup" xmlns:wpi="http://schemas.microsoft.com/office/word/2010/wordprocessingInk" xmlns:wne="http://schemas.microsoft.com/office/word/2006/wordml" xmlns:wps="http://schemas.microsoft.com/office/word/2010/wordprocessingShape" mc:Ignorable="w14 w15 w16se w16cid wp14">
+<w:document xmlns:wpc="http://schemas.microsoft.com/office/word/2010/wordprocessingCanvas" xmlns:cx="http://schemas.microsoft.com/office/drawing/2014/chartex" xmlns:cx1="http://schemas.microsoft.com/office/drawing/2015/9/8/chartex" xmlns:cx2="http://schemas.microsoft.com/office/drawing/2015/10/21/chartex" xmlns:cx3="http://schemas.microsoft.com/office/drawing/2016/5/9/chartex" xmlns:cx4="http://schemas.microsoft.com/office/drawing/2016/5/10/chartex" xmlns:cx5="http://schemas.microsoft.com/office/drawing/2016/5/11/chartex" xmlns:cx6="http://schemas.microsoft.com/office/drawing/2016/5/12/chartex" xmlns:cx7="http://schemas.microsoft.com/office/drawing/2016/5/13/chartex" xmlns:cx8="http://schemas.microsoft.com/office/drawing/2016/5/14/chartex" xmlns:mc="http://schemas.openxmlformats.org/markup-compatibility/2006" xmlns:aink="http://schemas.microsoft.com/office/drawing/2016/ink" xmlns:am3d="http://schemas.microsoft.com/office/drawing/2017/model3d" xmlns:o="urn:schemas-microsoft-com:office:office" xmlns:r="http://schemas.openxmlformats.org/officeDocument/2006/relationships" xmlns:m="http://schemas.openxmlformats.org/officeDocument/2006/math" xmlns:v="urn:schemas-microsoft-com:vml" xmlns:wp14="http://schemas.microsoft.com/office/word/2010/wordprocessingDrawing" xmlns:wp="http://schemas.openxmlformats.org/drawingml/2006/wordprocessingDrawing" xmlns:w10="urn:schemas-microsoft-com:office:word" xmlns:w="http://schemas.openxmlformats.org/wordprocessingml/2006/main" xmlns:w14="http://schemas.microsoft.com/office/word/2010/wordml" xmlns:w15="http://schemas.microsoft.com/office/word/2012/wordml" xmlns:w16cex="http://schemas.microsoft.com/office/word/2018/wordml/cex" xmlns:w16cid="http://schemas.microsoft.com/office/word/2016/wordml/cid" xmlns:w16="http://schemas.microsoft.com/office/word/2018/wordml" xmlns:w16se="http://schemas.microsoft.com/office/word/2015/wordml/symex" xmlns:wpg="http://schemas.microsoft.com/office/word/2010/wordprocessingGroup" xmlns:wpi="http://schemas.microsoft.com/office/word/2010/wordprocessingInk" xmlns:wne="http://schemas.microsoft.com/office/word/2006/wordml" xmlns:wps="http://schemas.microsoft.com/office/word/2010/wordprocessingShape" mc:Ignorable="w14 w15 w16se w16cid w16 w16cex wp14">
   <w:body>
     <w:sdt>
       <w:sdtPr>
@@ -15,6 +15,7 @@
           <w:docPartUnique/>
         </w:docPartObj>
       </w:sdtPr>
+      <w:sdtEndPr/>
       <w:sdtContent>
         <w:p/>
         <w:p>
@@ -253,6 +254,7 @@
                                     <w:dataBinding w:prefixMappings="xmlns:ns0='http://purl.org/dc/elements/1.1/' xmlns:ns1='http://schemas.openxmlformats.org/package/2006/metadata/core-properties' " w:xpath="/ns1:coreProperties[1]/ns0:title[1]" w:storeItemID="{6C3C8BC8-F283-45AE-878A-BAB7291924A1}"/>
                                     <w:text/>
                                   </w:sdtPr>
+                                  <w:sdtEndPr/>
                                   <w:sdtContent>
                                     <w:r>
                                       <w:rPr>
@@ -489,6 +491,7 @@
                                       <w:calendar w:val="gregorian"/>
                                     </w:date>
                                   </w:sdtPr>
+                                  <w:sdtEndPr/>
                                   <w:sdtContent>
                                     <w:r>
                                       <w:rPr>
@@ -1776,35 +1779,33 @@
           <w:rFonts w:ascii="Calibri" w:hAnsi="Calibri" w:cs="Calibri"/>
         </w:rPr>
       </w:pPr>
-      <w:bookmarkStart w:id="1" w:name="_GoBack"/>
+    </w:p>
+    <w:p>
+      <w:pPr>
+        <w:rPr>
+          <w:rFonts w:ascii="Calibri" w:hAnsi="Calibri" w:cs="Calibri"/>
+        </w:rPr>
+      </w:pPr>
+      <w:r>
+        <w:rPr>
+          <w:rFonts w:ascii="Calibri" w:hAnsi="Calibri" w:cs="Calibri"/>
+        </w:rPr>
+        <w:t>Word Count: 1,511</w:t>
+      </w:r>
+    </w:p>
+    <w:p/>
+    <w:p>
+      <w:pPr>
+        <w:pStyle w:val="Heading2"/>
+      </w:pPr>
+      <w:bookmarkStart w:id="1" w:name="_Toc58257558"/>
+      <w:r>
+        <w:t xml:space="preserve">Winograd </w:t>
+      </w:r>
+      <w:r>
+        <w:t>Schema Challenge</w:t>
+      </w:r>
       <w:bookmarkEnd w:id="1"/>
-    </w:p>
-    <w:p>
-      <w:pPr>
-        <w:rPr>
-          <w:rFonts w:ascii="Calibri" w:hAnsi="Calibri" w:cs="Calibri"/>
-        </w:rPr>
-      </w:pPr>
-      <w:r>
-        <w:rPr>
-          <w:rFonts w:ascii="Calibri" w:hAnsi="Calibri" w:cs="Calibri"/>
-        </w:rPr>
-        <w:t>Word Count: 1,511</w:t>
-      </w:r>
-    </w:p>
-    <w:p/>
-    <w:p>
-      <w:pPr>
-        <w:pStyle w:val="Heading2"/>
-      </w:pPr>
-      <w:bookmarkStart w:id="2" w:name="_Toc58257558"/>
-      <w:r>
-        <w:t xml:space="preserve">Winograd </w:t>
-      </w:r>
-      <w:r>
-        <w:t>Schema Challenge</w:t>
-      </w:r>
-      <w:bookmarkEnd w:id="2"/>
     </w:p>
     <w:p>
       <w:pPr>
@@ -2808,11 +2809,11 @@
       <w:pPr>
         <w:pStyle w:val="Heading2"/>
       </w:pPr>
-      <w:bookmarkStart w:id="3" w:name="_Toc58257559"/>
+      <w:bookmarkStart w:id="2" w:name="_Toc58257559"/>
       <w:r>
         <w:t>Choices of Plausible Alternatives (COPA)</w:t>
       </w:r>
-      <w:bookmarkEnd w:id="3"/>
+      <w:bookmarkEnd w:id="2"/>
       <w:r>
         <w:t xml:space="preserve"> </w:t>
       </w:r>
@@ -3399,11 +3400,11 @@
       <w:pPr>
         <w:pStyle w:val="Heading3"/>
       </w:pPr>
-      <w:bookmarkStart w:id="4" w:name="_Toc58257560"/>
+      <w:bookmarkStart w:id="3" w:name="_Toc58257560"/>
       <w:r>
         <w:t>Scenario 1 – (Forward causal reasoning)</w:t>
       </w:r>
-      <w:bookmarkEnd w:id="4"/>
+      <w:bookmarkEnd w:id="3"/>
     </w:p>
     <w:p/>
     <w:p>
@@ -3518,12 +3519,12 @@
       <w:pPr>
         <w:pStyle w:val="Heading3"/>
       </w:pPr>
-      <w:bookmarkStart w:id="5" w:name="_Toc58257561"/>
+      <w:bookmarkStart w:id="4" w:name="_Toc58257561"/>
       <w:r>
         <w:lastRenderedPageBreak/>
         <w:t>Scenario 2 – (Backward causal reasoning)</w:t>
       </w:r>
-      <w:bookmarkEnd w:id="5"/>
+      <w:bookmarkEnd w:id="4"/>
     </w:p>
     <w:p/>
     <w:p>
@@ -4548,7 +4549,7 @@
       <w:pPr>
         <w:pStyle w:val="Heading1"/>
       </w:pPr>
-      <w:bookmarkStart w:id="6" w:name="_Toc58257562"/>
+      <w:bookmarkStart w:id="5" w:name="_Toc58257562"/>
       <w:r>
         <w:lastRenderedPageBreak/>
         <w:t>E</w:t>
@@ -4559,7 +4560,7 @@
       <w:r>
         <w:t>amples</w:t>
       </w:r>
-      <w:bookmarkEnd w:id="6"/>
+      <w:bookmarkEnd w:id="5"/>
     </w:p>
     <w:p/>
     <w:p>
@@ -4596,11 +4597,11 @@
       <w:pPr>
         <w:pStyle w:val="Heading2"/>
       </w:pPr>
-      <w:bookmarkStart w:id="7" w:name="_Toc58257563"/>
+      <w:bookmarkStart w:id="6" w:name="_Toc58257563"/>
       <w:r>
         <w:t>Example 1</w:t>
       </w:r>
-      <w:bookmarkEnd w:id="7"/>
+      <w:bookmarkEnd w:id="6"/>
     </w:p>
     <w:p/>
     <w:p>
@@ -4803,11 +4804,11 @@
       <w:pPr>
         <w:pStyle w:val="Heading3"/>
       </w:pPr>
-      <w:bookmarkStart w:id="8" w:name="_Toc58257564"/>
+      <w:bookmarkStart w:id="7" w:name="_Toc58257564"/>
       <w:r>
         <w:t>Facts</w:t>
       </w:r>
-      <w:bookmarkEnd w:id="8"/>
+      <w:bookmarkEnd w:id="7"/>
     </w:p>
     <w:p/>
     <w:p>
@@ -5062,14 +5063,14 @@
       <w:pPr>
         <w:pStyle w:val="Heading3"/>
       </w:pPr>
-      <w:bookmarkStart w:id="9" w:name="_Toc58257565"/>
+      <w:bookmarkStart w:id="8" w:name="_Toc58257565"/>
       <w:r>
         <w:t>Inference</w:t>
       </w:r>
       <w:r>
         <w:t>s</w:t>
       </w:r>
-      <w:bookmarkEnd w:id="9"/>
+      <w:bookmarkEnd w:id="8"/>
     </w:p>
     <w:p>
       <w:pPr>
@@ -6468,11 +6469,11 @@
       <w:pPr>
         <w:pStyle w:val="Heading2"/>
       </w:pPr>
-      <w:bookmarkStart w:id="10" w:name="_Toc58257566"/>
+      <w:bookmarkStart w:id="9" w:name="_Toc58257566"/>
       <w:r>
         <w:t>Example 2</w:t>
       </w:r>
-      <w:bookmarkEnd w:id="10"/>
+      <w:bookmarkEnd w:id="9"/>
     </w:p>
     <w:p/>
     <w:p>
@@ -6614,7 +6615,7 @@
       </w:pPr>
     </w:p>
     <w:p>
-      <w:bookmarkStart w:id="11" w:name="_Hlk57902445"/>
+      <w:bookmarkStart w:id="10" w:name="_Hlk57902445"/>
       <w:r>
         <w:t>In order to answer this the program will require additional knowledge and reasoning principles, primarily about the game of tag. We will first consider the knowledge that the program will need.</w:t>
       </w:r>
@@ -6679,11 +6680,11 @@
       <w:pPr>
         <w:pStyle w:val="Heading3"/>
       </w:pPr>
-      <w:bookmarkStart w:id="12" w:name="_Toc58257567"/>
+      <w:bookmarkStart w:id="11" w:name="_Toc58257567"/>
       <w:r>
         <w:t>Logical Formula</w:t>
       </w:r>
-      <w:bookmarkEnd w:id="12"/>
+      <w:bookmarkEnd w:id="11"/>
     </w:p>
     <w:p/>
     <w:p>
@@ -7082,10 +7083,13 @@
         </w:rPr>
       </w:pPr>
     </w:p>
-    <w:bookmarkEnd w:id="11"/>
+    <w:bookmarkEnd w:id="10"/>
     <w:p>
       <w:pPr>
         <w:pStyle w:val="Heading2"/>
+        <w:rPr>
+          <w:lang w:val="fr-FR"/>
+        </w:rPr>
       </w:pPr>
     </w:p>
     <w:p>
@@ -7095,9 +7099,13 @@
           <w:color w:val="2F5496" w:themeColor="accent1" w:themeShade="BF"/>
           <w:sz w:val="26"/>
           <w:szCs w:val="26"/>
-        </w:rPr>
-      </w:pPr>
-      <w:r>
+          <w:lang w:val="fr-FR"/>
+        </w:rPr>
+      </w:pPr>
+      <w:r>
+        <w:rPr>
+          <w:lang w:val="fr-FR"/>
+        </w:rPr>
         <w:br w:type="page"/>
       </w:r>
     </w:p>
@@ -7105,12 +7113,12 @@
       <w:pPr>
         <w:pStyle w:val="Heading2"/>
       </w:pPr>
-      <w:bookmarkStart w:id="13" w:name="_Toc58257568"/>
+      <w:bookmarkStart w:id="12" w:name="_Toc58257568"/>
       <w:r>
         <w:lastRenderedPageBreak/>
         <w:t>Example 3</w:t>
       </w:r>
-      <w:bookmarkEnd w:id="13"/>
+      <w:bookmarkEnd w:id="12"/>
       <w:r>
         <w:t xml:space="preserve"> </w:t>
       </w:r>
@@ -7508,11 +7516,11 @@
       <w:pPr>
         <w:pStyle w:val="Heading3"/>
       </w:pPr>
-      <w:bookmarkStart w:id="14" w:name="_Toc58257569"/>
+      <w:bookmarkStart w:id="13" w:name="_Toc58257569"/>
       <w:r>
         <w:t>Logical Formula</w:t>
       </w:r>
-      <w:bookmarkEnd w:id="14"/>
+      <w:bookmarkEnd w:id="13"/>
     </w:p>
     <w:p>
       <w:pPr>
@@ -8552,7 +8560,7 @@
       <w:pPr>
         <w:pStyle w:val="Heading1"/>
       </w:pPr>
-      <w:bookmarkStart w:id="15" w:name="_Toc58257570"/>
+      <w:bookmarkStart w:id="14" w:name="_Toc58257570"/>
       <w:r>
         <w:t>Co</w:t>
       </w:r>
@@ -8562,7 +8570,7 @@
       <w:r>
         <w:t>clusion</w:t>
       </w:r>
-      <w:bookmarkEnd w:id="15"/>
+      <w:bookmarkEnd w:id="14"/>
     </w:p>
     <w:p/>
     <w:p>
@@ -9412,7 +9420,10 @@
     <w:p/>
     <w:p>
       <w:r>
-        <w:t>To dat</w:t>
+        <w:t>Regarding the COPA problem, to</w:t>
+      </w:r>
+      <w:r>
+        <w:t xml:space="preserve"> dat</w:t>
       </w:r>
       <w:r>
         <w:t>e</w:t>
@@ -9557,7 +9568,13 @@
         <w:t>,</w:t>
       </w:r>
       <w:r>
-        <w:t xml:space="preserve"> such as Social </w:t>
+        <w:t xml:space="preserve"> such as </w:t>
+      </w:r>
+      <w:r>
+        <w:t>‘</w:t>
+      </w:r>
+      <w:r>
+        <w:t xml:space="preserve">Social </w:t>
       </w:r>
       <w:proofErr w:type="spellStart"/>
       <w:r>
@@ -9565,13 +9582,28 @@
       </w:r>
       <w:proofErr w:type="spellEnd"/>
       <w:r>
+        <w:t>’,</w:t>
+      </w:r>
+      <w:r>
         <w:t xml:space="preserve"> </w:t>
       </w:r>
       <w:r>
-        <w:t xml:space="preserve">which </w:t>
-      </w:r>
-      <w:r>
-        <w:t>with the use of transfer learning achieves state-of-the-art results for both COPA and Winograd Schemas, provide evermore resources for the development of AI systems capable of commonsense reasoning</w:t>
+        <w:t>which</w:t>
+      </w:r>
+      <w:r>
+        <w:t>,</w:t>
+      </w:r>
+      <w:r>
+        <w:t xml:space="preserve"> </w:t>
+      </w:r>
+      <w:r>
+        <w:t>with the use of transfer learning achieves state-of-the-art results for both COPA and Winograd Schemas, provide ever</w:t>
+      </w:r>
+      <w:r>
+        <w:t xml:space="preserve"> </w:t>
+      </w:r>
+      <w:r>
+        <w:t>more resources for the development of AI systems capable of commonsense reasoning</w:t>
       </w:r>
       <w:r>
         <w:t xml:space="preserve"> </w:t>
@@ -9637,12 +9669,12 @@
       <w:pPr>
         <w:pStyle w:val="Heading1"/>
       </w:pPr>
-      <w:bookmarkStart w:id="16" w:name="_Toc58257571"/>
+      <w:bookmarkStart w:id="15" w:name="_Toc58257571"/>
       <w:r>
         <w:lastRenderedPageBreak/>
         <w:t>References</w:t>
       </w:r>
-      <w:bookmarkEnd w:id="16"/>
+      <w:bookmarkEnd w:id="15"/>
     </w:p>
     <w:p/>
     <w:p>
@@ -10625,7 +10657,7 @@
         </w:rPr>
         <w:fldChar w:fldCharType="separate"/>
       </w:r>
-      <w:bookmarkStart w:id="17" w:name="_ENREF_8"/>
+      <w:bookmarkStart w:id="16" w:name="_ENREF_8"/>
       <w:r>
         <w:rPr>
           <w:rFonts w:asciiTheme="minorHAnsi" w:hAnsiTheme="minorHAnsi" w:cstheme="minorHAnsi"/>
@@ -10651,7 +10683,7 @@
         </w:rPr>
         <w:t>. European Language Resources Association (ELRA).</w:t>
       </w:r>
-      <w:bookmarkEnd w:id="17"/>
+      <w:bookmarkEnd w:id="16"/>
     </w:p>
     <w:p>
       <w:pPr>
@@ -10698,7 +10730,7 @@
           <w:szCs w:val="24"/>
         </w:rPr>
       </w:pPr>
-      <w:bookmarkStart w:id="18" w:name="_ENREF_9"/>
+      <w:bookmarkStart w:id="17" w:name="_ENREF_9"/>
       <w:r>
         <w:rPr>
           <w:rFonts w:asciiTheme="minorHAnsi" w:hAnsiTheme="minorHAnsi" w:cstheme="minorHAnsi"/>
@@ -10716,7 +10748,7 @@
         </w:rPr>
         <w:t>A Distributed Solution for Winograd Schema Challenge.</w:t>
       </w:r>
-      <w:bookmarkEnd w:id="18"/>
+      <w:bookmarkEnd w:id="17"/>
     </w:p>
     <w:p>
       <w:r>
@@ -10742,7 +10774,7 @@
 </file>
 
 <file path=word/endnotes.xml><?xml version="1.0" encoding="utf-8"?>
-<w:endnotes xmlns:wpc="http://schemas.microsoft.com/office/word/2010/wordprocessingCanvas" xmlns:cx="http://schemas.microsoft.com/office/drawing/2014/chartex" xmlns:cx1="http://schemas.microsoft.com/office/drawing/2015/9/8/chartex" xmlns:cx2="http://schemas.microsoft.com/office/drawing/2015/10/21/chartex" xmlns:cx3="http://schemas.microsoft.com/office/drawing/2016/5/9/chartex" xmlns:cx4="http://schemas.microsoft.com/office/drawing/2016/5/10/chartex" xmlns:cx5="http://schemas.microsoft.com/office/drawing/2016/5/11/chartex" xmlns:cx6="http://schemas.microsoft.com/office/drawing/2016/5/12/chartex" xmlns:cx7="http://schemas.microsoft.com/office/drawing/2016/5/13/chartex" xmlns:cx8="http://schemas.microsoft.com/office/drawing/2016/5/14/chartex" xmlns:mc="http://schemas.openxmlformats.org/markup-compatibility/2006" xmlns:aink="http://schemas.microsoft.com/office/drawing/2016/ink" xmlns:am3d="http://schemas.microsoft.com/office/drawing/2017/model3d" xmlns:o="urn:schemas-microsoft-com:office:office" xmlns:r="http://schemas.openxmlformats.org/officeDocument/2006/relationships" xmlns:m="http://schemas.openxmlformats.org/officeDocument/2006/math" xmlns:v="urn:schemas-microsoft-com:vml" xmlns:wp14="http://schemas.microsoft.com/office/word/2010/wordprocessingDrawing" xmlns:wp="http://schemas.openxmlformats.org/drawingml/2006/wordprocessingDrawing" xmlns:w10="urn:schemas-microsoft-com:office:word" xmlns:w="http://schemas.openxmlformats.org/wordprocessingml/2006/main" xmlns:w14="http://schemas.microsoft.com/office/word/2010/wordml" xmlns:w15="http://schemas.microsoft.com/office/word/2012/wordml" xmlns:w16cid="http://schemas.microsoft.com/office/word/2016/wordml/cid" xmlns:w16se="http://schemas.microsoft.com/office/word/2015/wordml/symex" xmlns:wpg="http://schemas.microsoft.com/office/word/2010/wordprocessingGroup" xmlns:wpi="http://schemas.microsoft.com/office/word/2010/wordprocessingInk" xmlns:wne="http://schemas.microsoft.com/office/word/2006/wordml" xmlns:wps="http://schemas.microsoft.com/office/word/2010/wordprocessingShape" mc:Ignorable="w14 w15 w16se w16cid wp14">
+<w:endnotes xmlns:wpc="http://schemas.microsoft.com/office/word/2010/wordprocessingCanvas" xmlns:cx="http://schemas.microsoft.com/office/drawing/2014/chartex" xmlns:cx1="http://schemas.microsoft.com/office/drawing/2015/9/8/chartex" xmlns:cx2="http://schemas.microsoft.com/office/drawing/2015/10/21/chartex" xmlns:cx3="http://schemas.microsoft.com/office/drawing/2016/5/9/chartex" xmlns:cx4="http://schemas.microsoft.com/office/drawing/2016/5/10/chartex" xmlns:cx5="http://schemas.microsoft.com/office/drawing/2016/5/11/chartex" xmlns:cx6="http://schemas.microsoft.com/office/drawing/2016/5/12/chartex" xmlns:cx7="http://schemas.microsoft.com/office/drawing/2016/5/13/chartex" xmlns:cx8="http://schemas.microsoft.com/office/drawing/2016/5/14/chartex" xmlns:mc="http://schemas.openxmlformats.org/markup-compatibility/2006" xmlns:aink="http://schemas.microsoft.com/office/drawing/2016/ink" xmlns:am3d="http://schemas.microsoft.com/office/drawing/2017/model3d" xmlns:o="urn:schemas-microsoft-com:office:office" xmlns:r="http://schemas.openxmlformats.org/officeDocument/2006/relationships" xmlns:m="http://schemas.openxmlformats.org/officeDocument/2006/math" xmlns:v="urn:schemas-microsoft-com:vml" xmlns:wp14="http://schemas.microsoft.com/office/word/2010/wordprocessingDrawing" xmlns:wp="http://schemas.openxmlformats.org/drawingml/2006/wordprocessingDrawing" xmlns:w10="urn:schemas-microsoft-com:office:word" xmlns:w="http://schemas.openxmlformats.org/wordprocessingml/2006/main" xmlns:w14="http://schemas.microsoft.com/office/word/2010/wordml" xmlns:w15="http://schemas.microsoft.com/office/word/2012/wordml" xmlns:w16cex="http://schemas.microsoft.com/office/word/2018/wordml/cex" xmlns:w16cid="http://schemas.microsoft.com/office/word/2016/wordml/cid" xmlns:w16="http://schemas.microsoft.com/office/word/2018/wordml" xmlns:w16se="http://schemas.microsoft.com/office/word/2015/wordml/symex" xmlns:wpg="http://schemas.microsoft.com/office/word/2010/wordprocessingGroup" xmlns:wpi="http://schemas.microsoft.com/office/word/2010/wordprocessingInk" xmlns:wne="http://schemas.microsoft.com/office/word/2006/wordml" xmlns:wps="http://schemas.microsoft.com/office/word/2010/wordprocessingShape" mc:Ignorable="w14 w15 w16se w16cid w16 w16cex wp14">
   <w:endnote w:type="separator" w:id="-1">
     <w:p>
       <w:r>
@@ -10761,7 +10793,7 @@
 </file>
 
 <file path=word/footer1.xml><?xml version="1.0" encoding="utf-8"?>
-<w:ftr xmlns:wpc="http://schemas.microsoft.com/office/word/2010/wordprocessingCanvas" xmlns:cx="http://schemas.microsoft.com/office/drawing/2014/chartex" xmlns:cx1="http://schemas.microsoft.com/office/drawing/2015/9/8/chartex" xmlns:cx2="http://schemas.microsoft.com/office/drawing/2015/10/21/chartex" xmlns:cx3="http://schemas.microsoft.com/office/drawing/2016/5/9/chartex" xmlns:cx4="http://schemas.microsoft.com/office/drawing/2016/5/10/chartex" xmlns:cx5="http://schemas.microsoft.com/office/drawing/2016/5/11/chartex" xmlns:cx6="http://schemas.microsoft.com/office/drawing/2016/5/12/chartex" xmlns:cx7="http://schemas.microsoft.com/office/drawing/2016/5/13/chartex" xmlns:cx8="http://schemas.microsoft.com/office/drawing/2016/5/14/chartex" xmlns:mc="http://schemas.openxmlformats.org/markup-compatibility/2006" xmlns:aink="http://schemas.microsoft.com/office/drawing/2016/ink" xmlns:am3d="http://schemas.microsoft.com/office/drawing/2017/model3d" xmlns:o="urn:schemas-microsoft-com:office:office" xmlns:r="http://schemas.openxmlformats.org/officeDocument/2006/relationships" xmlns:m="http://schemas.openxmlformats.org/officeDocument/2006/math" xmlns:v="urn:schemas-microsoft-com:vml" xmlns:wp14="http://schemas.microsoft.com/office/word/2010/wordprocessingDrawing" xmlns:wp="http://schemas.openxmlformats.org/drawingml/2006/wordprocessingDrawing" xmlns:w10="urn:schemas-microsoft-com:office:word" xmlns:w="http://schemas.openxmlformats.org/wordprocessingml/2006/main" xmlns:w14="http://schemas.microsoft.com/office/word/2010/wordml" xmlns:w15="http://schemas.microsoft.com/office/word/2012/wordml" xmlns:w16cid="http://schemas.microsoft.com/office/word/2016/wordml/cid" xmlns:w16se="http://schemas.microsoft.com/office/word/2015/wordml/symex" xmlns:wpg="http://schemas.microsoft.com/office/word/2010/wordprocessingGroup" xmlns:wpi="http://schemas.microsoft.com/office/word/2010/wordprocessingInk" xmlns:wne="http://schemas.microsoft.com/office/word/2006/wordml" xmlns:wps="http://schemas.microsoft.com/office/word/2010/wordprocessingShape" mc:Ignorable="w14 w15 w16se w16cid wp14">
+<w:ftr xmlns:wpc="http://schemas.microsoft.com/office/word/2010/wordprocessingCanvas" xmlns:cx="http://schemas.microsoft.com/office/drawing/2014/chartex" xmlns:cx1="http://schemas.microsoft.com/office/drawing/2015/9/8/chartex" xmlns:cx2="http://schemas.microsoft.com/office/drawing/2015/10/21/chartex" xmlns:cx3="http://schemas.microsoft.com/office/drawing/2016/5/9/chartex" xmlns:cx4="http://schemas.microsoft.com/office/drawing/2016/5/10/chartex" xmlns:cx5="http://schemas.microsoft.com/office/drawing/2016/5/11/chartex" xmlns:cx6="http://schemas.microsoft.com/office/drawing/2016/5/12/chartex" xmlns:cx7="http://schemas.microsoft.com/office/drawing/2016/5/13/chartex" xmlns:cx8="http://schemas.microsoft.com/office/drawing/2016/5/14/chartex" xmlns:mc="http://schemas.openxmlformats.org/markup-compatibility/2006" xmlns:aink="http://schemas.microsoft.com/office/drawing/2016/ink" xmlns:am3d="http://schemas.microsoft.com/office/drawing/2017/model3d" xmlns:o="urn:schemas-microsoft-com:office:office" xmlns:r="http://schemas.openxmlformats.org/officeDocument/2006/relationships" xmlns:m="http://schemas.openxmlformats.org/officeDocument/2006/math" xmlns:v="urn:schemas-microsoft-com:vml" xmlns:wp14="http://schemas.microsoft.com/office/word/2010/wordprocessingDrawing" xmlns:wp="http://schemas.openxmlformats.org/drawingml/2006/wordprocessingDrawing" xmlns:w10="urn:schemas-microsoft-com:office:word" xmlns:w="http://schemas.openxmlformats.org/wordprocessingml/2006/main" xmlns:w14="http://schemas.microsoft.com/office/word/2010/wordml" xmlns:w15="http://schemas.microsoft.com/office/word/2012/wordml" xmlns:w16cex="http://schemas.microsoft.com/office/word/2018/wordml/cex" xmlns:w16cid="http://schemas.microsoft.com/office/word/2016/wordml/cid" xmlns:w16="http://schemas.microsoft.com/office/word/2018/wordml" xmlns:w16se="http://schemas.microsoft.com/office/word/2015/wordml/symex" xmlns:wpg="http://schemas.microsoft.com/office/word/2010/wordprocessingGroup" xmlns:wpi="http://schemas.microsoft.com/office/word/2010/wordprocessingInk" xmlns:wne="http://schemas.microsoft.com/office/word/2006/wordml" xmlns:wps="http://schemas.microsoft.com/office/word/2010/wordprocessingShape" mc:Ignorable="w14 w15 w16se w16cid w16 w16cex wp14">
   <w:sdt>
     <w:sdtPr>
       <w:rPr>
@@ -10773,6 +10805,11 @@
         <w:docPartUnique/>
       </w:docPartObj>
     </w:sdtPr>
+    <w:sdtEndPr>
+      <w:rPr>
+        <w:rStyle w:val="PageNumber"/>
+      </w:rPr>
+    </w:sdtEndPr>
     <w:sdtContent>
       <w:p>
         <w:pPr>
@@ -10813,7 +10850,7 @@
 </file>
 
 <file path=word/footer2.xml><?xml version="1.0" encoding="utf-8"?>
-<w:ftr xmlns:wpc="http://schemas.microsoft.com/office/word/2010/wordprocessingCanvas" xmlns:cx="http://schemas.microsoft.com/office/drawing/2014/chartex" xmlns:cx1="http://schemas.microsoft.com/office/drawing/2015/9/8/chartex" xmlns:cx2="http://schemas.microsoft.com/office/drawing/2015/10/21/chartex" xmlns:cx3="http://schemas.microsoft.com/office/drawing/2016/5/9/chartex" xmlns:cx4="http://schemas.microsoft.com/office/drawing/2016/5/10/chartex" xmlns:cx5="http://schemas.microsoft.com/office/drawing/2016/5/11/chartex" xmlns:cx6="http://schemas.microsoft.com/office/drawing/2016/5/12/chartex" xmlns:cx7="http://schemas.microsoft.com/office/drawing/2016/5/13/chartex" xmlns:cx8="http://schemas.microsoft.com/office/drawing/2016/5/14/chartex" xmlns:mc="http://schemas.openxmlformats.org/markup-compatibility/2006" xmlns:aink="http://schemas.microsoft.com/office/drawing/2016/ink" xmlns:am3d="http://schemas.microsoft.com/office/drawing/2017/model3d" xmlns:o="urn:schemas-microsoft-com:office:office" xmlns:r="http://schemas.openxmlformats.org/officeDocument/2006/relationships" xmlns:m="http://schemas.openxmlformats.org/officeDocument/2006/math" xmlns:v="urn:schemas-microsoft-com:vml" xmlns:wp14="http://schemas.microsoft.com/office/word/2010/wordprocessingDrawing" xmlns:wp="http://schemas.openxmlformats.org/drawingml/2006/wordprocessingDrawing" xmlns:w10="urn:schemas-microsoft-com:office:word" xmlns:w="http://schemas.openxmlformats.org/wordprocessingml/2006/main" xmlns:w14="http://schemas.microsoft.com/office/word/2010/wordml" xmlns:w15="http://schemas.microsoft.com/office/word/2012/wordml" xmlns:w16cid="http://schemas.microsoft.com/office/word/2016/wordml/cid" xmlns:w16se="http://schemas.microsoft.com/office/word/2015/wordml/symex" xmlns:wpg="http://schemas.microsoft.com/office/word/2010/wordprocessingGroup" xmlns:wpi="http://schemas.microsoft.com/office/word/2010/wordprocessingInk" xmlns:wne="http://schemas.microsoft.com/office/word/2006/wordml" xmlns:wps="http://schemas.microsoft.com/office/word/2010/wordprocessingShape" mc:Ignorable="w14 w15 w16se w16cid wp14">
+<w:ftr xmlns:wpc="http://schemas.microsoft.com/office/word/2010/wordprocessingCanvas" xmlns:cx="http://schemas.microsoft.com/office/drawing/2014/chartex" xmlns:cx1="http://schemas.microsoft.com/office/drawing/2015/9/8/chartex" xmlns:cx2="http://schemas.microsoft.com/office/drawing/2015/10/21/chartex" xmlns:cx3="http://schemas.microsoft.com/office/drawing/2016/5/9/chartex" xmlns:cx4="http://schemas.microsoft.com/office/drawing/2016/5/10/chartex" xmlns:cx5="http://schemas.microsoft.com/office/drawing/2016/5/11/chartex" xmlns:cx6="http://schemas.microsoft.com/office/drawing/2016/5/12/chartex" xmlns:cx7="http://schemas.microsoft.com/office/drawing/2016/5/13/chartex" xmlns:cx8="http://schemas.microsoft.com/office/drawing/2016/5/14/chartex" xmlns:mc="http://schemas.openxmlformats.org/markup-compatibility/2006" xmlns:aink="http://schemas.microsoft.com/office/drawing/2016/ink" xmlns:am3d="http://schemas.microsoft.com/office/drawing/2017/model3d" xmlns:o="urn:schemas-microsoft-com:office:office" xmlns:r="http://schemas.openxmlformats.org/officeDocument/2006/relationships" xmlns:m="http://schemas.openxmlformats.org/officeDocument/2006/math" xmlns:v="urn:schemas-microsoft-com:vml" xmlns:wp14="http://schemas.microsoft.com/office/word/2010/wordprocessingDrawing" xmlns:wp="http://schemas.openxmlformats.org/drawingml/2006/wordprocessingDrawing" xmlns:w10="urn:schemas-microsoft-com:office:word" xmlns:w="http://schemas.openxmlformats.org/wordprocessingml/2006/main" xmlns:w14="http://schemas.microsoft.com/office/word/2010/wordml" xmlns:w15="http://schemas.microsoft.com/office/word/2012/wordml" xmlns:w16cex="http://schemas.microsoft.com/office/word/2018/wordml/cex" xmlns:w16cid="http://schemas.microsoft.com/office/word/2016/wordml/cid" xmlns:w16="http://schemas.microsoft.com/office/word/2018/wordml" xmlns:w16se="http://schemas.microsoft.com/office/word/2015/wordml/symex" xmlns:wpg="http://schemas.microsoft.com/office/word/2010/wordprocessingGroup" xmlns:wpi="http://schemas.microsoft.com/office/word/2010/wordprocessingInk" xmlns:wne="http://schemas.microsoft.com/office/word/2006/wordml" xmlns:wps="http://schemas.microsoft.com/office/word/2010/wordprocessingShape" mc:Ignorable="w14 w15 w16se w16cid w16 w16cex wp14">
   <w:sdt>
     <w:sdtPr>
       <w:rPr>
@@ -10893,7 +10930,7 @@
 </file>
 
 <file path=word/footnotes.xml><?xml version="1.0" encoding="utf-8"?>
-<w:footnotes xmlns:wpc="http://schemas.microsoft.com/office/word/2010/wordprocessingCanvas" xmlns:cx="http://schemas.microsoft.com/office/drawing/2014/chartex" xmlns:cx1="http://schemas.microsoft.com/office/drawing/2015/9/8/chartex" xmlns:cx2="http://schemas.microsoft.com/office/drawing/2015/10/21/chartex" xmlns:cx3="http://schemas.microsoft.com/office/drawing/2016/5/9/chartex" xmlns:cx4="http://schemas.microsoft.com/office/drawing/2016/5/10/chartex" xmlns:cx5="http://schemas.microsoft.com/office/drawing/2016/5/11/chartex" xmlns:cx6="http://schemas.microsoft.com/office/drawing/2016/5/12/chartex" xmlns:cx7="http://schemas.microsoft.com/office/drawing/2016/5/13/chartex" xmlns:cx8="http://schemas.microsoft.com/office/drawing/2016/5/14/chartex" xmlns:mc="http://schemas.openxmlformats.org/markup-compatibility/2006" xmlns:aink="http://schemas.microsoft.com/office/drawing/2016/ink" xmlns:am3d="http://schemas.microsoft.com/office/drawing/2017/model3d" xmlns:o="urn:schemas-microsoft-com:office:office" xmlns:r="http://schemas.openxmlformats.org/officeDocument/2006/relationships" xmlns:m="http://schemas.openxmlformats.org/officeDocument/2006/math" xmlns:v="urn:schemas-microsoft-com:vml" xmlns:wp14="http://schemas.microsoft.com/office/word/2010/wordprocessingDrawing" xmlns:wp="http://schemas.openxmlformats.org/drawingml/2006/wordprocessingDrawing" xmlns:w10="urn:schemas-microsoft-com:office:word" xmlns:w="http://schemas.openxmlformats.org/wordprocessingml/2006/main" xmlns:w14="http://schemas.microsoft.com/office/word/2010/wordml" xmlns:w15="http://schemas.microsoft.com/office/word/2012/wordml" xmlns:w16cid="http://schemas.microsoft.com/office/word/2016/wordml/cid" xmlns:w16se="http://schemas.microsoft.com/office/word/2015/wordml/symex" xmlns:wpg="http://schemas.microsoft.com/office/word/2010/wordprocessingGroup" xmlns:wpi="http://schemas.microsoft.com/office/word/2010/wordprocessingInk" xmlns:wne="http://schemas.microsoft.com/office/word/2006/wordml" xmlns:wps="http://schemas.microsoft.com/office/word/2010/wordprocessingShape" mc:Ignorable="w14 w15 w16se w16cid wp14">
+<w:footnotes xmlns:wpc="http://schemas.microsoft.com/office/word/2010/wordprocessingCanvas" xmlns:cx="http://schemas.microsoft.com/office/drawing/2014/chartex" xmlns:cx1="http://schemas.microsoft.com/office/drawing/2015/9/8/chartex" xmlns:cx2="http://schemas.microsoft.com/office/drawing/2015/10/21/chartex" xmlns:cx3="http://schemas.microsoft.com/office/drawing/2016/5/9/chartex" xmlns:cx4="http://schemas.microsoft.com/office/drawing/2016/5/10/chartex" xmlns:cx5="http://schemas.microsoft.com/office/drawing/2016/5/11/chartex" xmlns:cx6="http://schemas.microsoft.com/office/drawing/2016/5/12/chartex" xmlns:cx7="http://schemas.microsoft.com/office/drawing/2016/5/13/chartex" xmlns:cx8="http://schemas.microsoft.com/office/drawing/2016/5/14/chartex" xmlns:mc="http://schemas.openxmlformats.org/markup-compatibility/2006" xmlns:aink="http://schemas.microsoft.com/office/drawing/2016/ink" xmlns:am3d="http://schemas.microsoft.com/office/drawing/2017/model3d" xmlns:o="urn:schemas-microsoft-com:office:office" xmlns:r="http://schemas.openxmlformats.org/officeDocument/2006/relationships" xmlns:m="http://schemas.openxmlformats.org/officeDocument/2006/math" xmlns:v="urn:schemas-microsoft-com:vml" xmlns:wp14="http://schemas.microsoft.com/office/word/2010/wordprocessingDrawing" xmlns:wp="http://schemas.openxmlformats.org/drawingml/2006/wordprocessingDrawing" xmlns:w10="urn:schemas-microsoft-com:office:word" xmlns:w="http://schemas.openxmlformats.org/wordprocessingml/2006/main" xmlns:w14="http://schemas.microsoft.com/office/word/2010/wordml" xmlns:w15="http://schemas.microsoft.com/office/word/2012/wordml" xmlns:w16cex="http://schemas.microsoft.com/office/word/2018/wordml/cex" xmlns:w16cid="http://schemas.microsoft.com/office/word/2016/wordml/cid" xmlns:w16="http://schemas.microsoft.com/office/word/2018/wordml" xmlns:w16se="http://schemas.microsoft.com/office/word/2015/wordml/symex" xmlns:wpg="http://schemas.microsoft.com/office/word/2010/wordprocessingGroup" xmlns:wpi="http://schemas.microsoft.com/office/word/2010/wordprocessingInk" xmlns:wne="http://schemas.microsoft.com/office/word/2006/wordml" xmlns:wps="http://schemas.microsoft.com/office/word/2010/wordprocessingShape" mc:Ignorable="w14 w15 w16se w16cid w16 w16cex wp14">
   <w:footnote w:type="separator" w:id="-1">
     <w:p>
       <w:r>
@@ -10912,7 +10949,7 @@
 </file>
 
 <file path=word/header1.xml><?xml version="1.0" encoding="utf-8"?>
-<w:hdr xmlns:wpc="http://schemas.microsoft.com/office/word/2010/wordprocessingCanvas" xmlns:cx="http://schemas.microsoft.com/office/drawing/2014/chartex" xmlns:cx1="http://schemas.microsoft.com/office/drawing/2015/9/8/chartex" xmlns:cx2="http://schemas.microsoft.com/office/drawing/2015/10/21/chartex" xmlns:cx3="http://schemas.microsoft.com/office/drawing/2016/5/9/chartex" xmlns:cx4="http://schemas.microsoft.com/office/drawing/2016/5/10/chartex" xmlns:cx5="http://schemas.microsoft.com/office/drawing/2016/5/11/chartex" xmlns:cx6="http://schemas.microsoft.com/office/drawing/2016/5/12/chartex" xmlns:cx7="http://schemas.microsoft.com/office/drawing/2016/5/13/chartex" xmlns:cx8="http://schemas.microsoft.com/office/drawing/2016/5/14/chartex" xmlns:mc="http://schemas.openxmlformats.org/markup-compatibility/2006" xmlns:aink="http://schemas.microsoft.com/office/drawing/2016/ink" xmlns:am3d="http://schemas.microsoft.com/office/drawing/2017/model3d" xmlns:o="urn:schemas-microsoft-com:office:office" xmlns:r="http://schemas.openxmlformats.org/officeDocument/2006/relationships" xmlns:m="http://schemas.openxmlformats.org/officeDocument/2006/math" xmlns:v="urn:schemas-microsoft-com:vml" xmlns:wp14="http://schemas.microsoft.com/office/word/2010/wordprocessingDrawing" xmlns:wp="http://schemas.openxmlformats.org/drawingml/2006/wordprocessingDrawing" xmlns:w10="urn:schemas-microsoft-com:office:word" xmlns:w="http://schemas.openxmlformats.org/wordprocessingml/2006/main" xmlns:w14="http://schemas.microsoft.com/office/word/2010/wordml" xmlns:w15="http://schemas.microsoft.com/office/word/2012/wordml" xmlns:w16cid="http://schemas.microsoft.com/office/word/2016/wordml/cid" xmlns:w16se="http://schemas.microsoft.com/office/word/2015/wordml/symex" xmlns:wpg="http://schemas.microsoft.com/office/word/2010/wordprocessingGroup" xmlns:wpi="http://schemas.microsoft.com/office/word/2010/wordprocessingInk" xmlns:wne="http://schemas.microsoft.com/office/word/2006/wordml" xmlns:wps="http://schemas.microsoft.com/office/word/2010/wordprocessingShape" mc:Ignorable="w14 w15 w16se w16cid wp14">
+<w:hdr xmlns:wpc="http://schemas.microsoft.com/office/word/2010/wordprocessingCanvas" xmlns:cx="http://schemas.microsoft.com/office/drawing/2014/chartex" xmlns:cx1="http://schemas.microsoft.com/office/drawing/2015/9/8/chartex" xmlns:cx2="http://schemas.microsoft.com/office/drawing/2015/10/21/chartex" xmlns:cx3="http://schemas.microsoft.com/office/drawing/2016/5/9/chartex" xmlns:cx4="http://schemas.microsoft.com/office/drawing/2016/5/10/chartex" xmlns:cx5="http://schemas.microsoft.com/office/drawing/2016/5/11/chartex" xmlns:cx6="http://schemas.microsoft.com/office/drawing/2016/5/12/chartex" xmlns:cx7="http://schemas.microsoft.com/office/drawing/2016/5/13/chartex" xmlns:cx8="http://schemas.microsoft.com/office/drawing/2016/5/14/chartex" xmlns:mc="http://schemas.openxmlformats.org/markup-compatibility/2006" xmlns:aink="http://schemas.microsoft.com/office/drawing/2016/ink" xmlns:am3d="http://schemas.microsoft.com/office/drawing/2017/model3d" xmlns:o="urn:schemas-microsoft-com:office:office" xmlns:r="http://schemas.openxmlformats.org/officeDocument/2006/relationships" xmlns:m="http://schemas.openxmlformats.org/officeDocument/2006/math" xmlns:v="urn:schemas-microsoft-com:vml" xmlns:wp14="http://schemas.microsoft.com/office/word/2010/wordprocessingDrawing" xmlns:wp="http://schemas.openxmlformats.org/drawingml/2006/wordprocessingDrawing" xmlns:w10="urn:schemas-microsoft-com:office:word" xmlns:w="http://schemas.openxmlformats.org/wordprocessingml/2006/main" xmlns:w14="http://schemas.microsoft.com/office/word/2010/wordml" xmlns:w15="http://schemas.microsoft.com/office/word/2012/wordml" xmlns:w16cex="http://schemas.microsoft.com/office/word/2018/wordml/cex" xmlns:w16cid="http://schemas.microsoft.com/office/word/2016/wordml/cid" xmlns:w16="http://schemas.microsoft.com/office/word/2018/wordml" xmlns:w16se="http://schemas.microsoft.com/office/word/2015/wordml/symex" xmlns:wpg="http://schemas.microsoft.com/office/word/2010/wordprocessingGroup" xmlns:wpi="http://schemas.microsoft.com/office/word/2010/wordprocessingInk" xmlns:wne="http://schemas.microsoft.com/office/word/2006/wordml" xmlns:wps="http://schemas.microsoft.com/office/word/2010/wordprocessingShape" mc:Ignorable="w14 w15 w16se w16cid w16 w16cex wp14">
   <w:p>
     <w:pPr>
       <w:pStyle w:val="Header"/>
@@ -10936,7 +10973,7 @@
 </file>
 
 <file path=word/numbering.xml><?xml version="1.0" encoding="utf-8"?>
-<w:numbering xmlns:wpc="http://schemas.microsoft.com/office/word/2010/wordprocessingCanvas" xmlns:cx="http://schemas.microsoft.com/office/drawing/2014/chartex" xmlns:cx1="http://schemas.microsoft.com/office/drawing/2015/9/8/chartex" xmlns:cx2="http://schemas.microsoft.com/office/drawing/2015/10/21/chartex" xmlns:cx3="http://schemas.microsoft.com/office/drawing/2016/5/9/chartex" xmlns:cx4="http://schemas.microsoft.com/office/drawing/2016/5/10/chartex" xmlns:cx5="http://schemas.microsoft.com/office/drawing/2016/5/11/chartex" xmlns:cx6="http://schemas.microsoft.com/office/drawing/2016/5/12/chartex" xmlns:cx7="http://schemas.microsoft.com/office/drawing/2016/5/13/chartex" xmlns:cx8="http://schemas.microsoft.com/office/drawing/2016/5/14/chartex" xmlns:mc="http://schemas.openxmlformats.org/markup-compatibility/2006" xmlns:aink="http://schemas.microsoft.com/office/drawing/2016/ink" xmlns:am3d="http://schemas.microsoft.com/office/drawing/2017/model3d" xmlns:o="urn:schemas-microsoft-com:office:office" xmlns:r="http://schemas.openxmlformats.org/officeDocument/2006/relationships" xmlns:m="http://schemas.openxmlformats.org/officeDocument/2006/math" xmlns:v="urn:schemas-microsoft-com:vml" xmlns:wp14="http://schemas.microsoft.com/office/word/2010/wordprocessingDrawing" xmlns:wp="http://schemas.openxmlformats.org/drawingml/2006/wordprocessingDrawing" xmlns:w10="urn:schemas-microsoft-com:office:word" xmlns:w="http://schemas.openxmlformats.org/wordprocessingml/2006/main" xmlns:w14="http://schemas.microsoft.com/office/word/2010/wordml" xmlns:w15="http://schemas.microsoft.com/office/word/2012/wordml" xmlns:w16cid="http://schemas.microsoft.com/office/word/2016/wordml/cid" xmlns:w16se="http://schemas.microsoft.com/office/word/2015/wordml/symex" xmlns:wpg="http://schemas.microsoft.com/office/word/2010/wordprocessingGroup" xmlns:wpi="http://schemas.microsoft.com/office/word/2010/wordprocessingInk" xmlns:wne="http://schemas.microsoft.com/office/word/2006/wordml" xmlns:wps="http://schemas.microsoft.com/office/word/2010/wordprocessingShape" mc:Ignorable="w14 w15 w16se w16cid wp14">
+<w:numbering xmlns:wpc="http://schemas.microsoft.com/office/word/2010/wordprocessingCanvas" xmlns:cx="http://schemas.microsoft.com/office/drawing/2014/chartex" xmlns:cx1="http://schemas.microsoft.com/office/drawing/2015/9/8/chartex" xmlns:cx2="http://schemas.microsoft.com/office/drawing/2015/10/21/chartex" xmlns:cx3="http://schemas.microsoft.com/office/drawing/2016/5/9/chartex" xmlns:cx4="http://schemas.microsoft.com/office/drawing/2016/5/10/chartex" xmlns:cx5="http://schemas.microsoft.com/office/drawing/2016/5/11/chartex" xmlns:cx6="http://schemas.microsoft.com/office/drawing/2016/5/12/chartex" xmlns:cx7="http://schemas.microsoft.com/office/drawing/2016/5/13/chartex" xmlns:cx8="http://schemas.microsoft.com/office/drawing/2016/5/14/chartex" xmlns:mc="http://schemas.openxmlformats.org/markup-compatibility/2006" xmlns:aink="http://schemas.microsoft.com/office/drawing/2016/ink" xmlns:am3d="http://schemas.microsoft.com/office/drawing/2017/model3d" xmlns:o="urn:schemas-microsoft-com:office:office" xmlns:r="http://schemas.openxmlformats.org/officeDocument/2006/relationships" xmlns:m="http://schemas.openxmlformats.org/officeDocument/2006/math" xmlns:v="urn:schemas-microsoft-com:vml" xmlns:wp14="http://schemas.microsoft.com/office/word/2010/wordprocessingDrawing" xmlns:wp="http://schemas.openxmlformats.org/drawingml/2006/wordprocessingDrawing" xmlns:w10="urn:schemas-microsoft-com:office:word" xmlns:w="http://schemas.openxmlformats.org/wordprocessingml/2006/main" xmlns:w14="http://schemas.microsoft.com/office/word/2010/wordml" xmlns:w15="http://schemas.microsoft.com/office/word/2012/wordml" xmlns:w16cex="http://schemas.microsoft.com/office/word/2018/wordml/cex" xmlns:w16cid="http://schemas.microsoft.com/office/word/2016/wordml/cid" xmlns:w16="http://schemas.microsoft.com/office/word/2018/wordml" xmlns:w16se="http://schemas.microsoft.com/office/word/2015/wordml/symex" xmlns:wpg="http://schemas.microsoft.com/office/word/2010/wordprocessingGroup" xmlns:wpi="http://schemas.microsoft.com/office/word/2010/wordprocessingInk" xmlns:wne="http://schemas.microsoft.com/office/word/2006/wordml" xmlns:wps="http://schemas.microsoft.com/office/word/2010/wordprocessingShape" mc:Ignorable="w14 w15 w16se w16cid w16 w16cex wp14">
   <w:abstractNum w:abstractNumId="0" w15:restartNumberingAfterBreak="0">
     <w:nsid w:val="08A71C9C"/>
     <w:multiLevelType w:val="hybridMultilevel"/>
@@ -11173,7 +11210,7 @@
 </file>
 
 <file path=word/styles.xml><?xml version="1.0" encoding="utf-8"?>
-<w:styles xmlns:mc="http://schemas.openxmlformats.org/markup-compatibility/2006" xmlns:r="http://schemas.openxmlformats.org/officeDocument/2006/relationships" xmlns:w="http://schemas.openxmlformats.org/wordprocessingml/2006/main" xmlns:w14="http://schemas.microsoft.com/office/word/2010/wordml" xmlns:w15="http://schemas.microsoft.com/office/word/2012/wordml" xmlns:w16cid="http://schemas.microsoft.com/office/word/2016/wordml/cid" xmlns:w16se="http://schemas.microsoft.com/office/word/2015/wordml/symex" mc:Ignorable="w14 w15 w16se w16cid">
+<w:styles xmlns:mc="http://schemas.openxmlformats.org/markup-compatibility/2006" xmlns:r="http://schemas.openxmlformats.org/officeDocument/2006/relationships" xmlns:w="http://schemas.openxmlformats.org/wordprocessingml/2006/main" xmlns:w14="http://schemas.microsoft.com/office/word/2010/wordml" xmlns:w15="http://schemas.microsoft.com/office/word/2012/wordml" xmlns:w16cex="http://schemas.microsoft.com/office/word/2018/wordml/cex" xmlns:w16cid="http://schemas.microsoft.com/office/word/2016/wordml/cid" xmlns:w16="http://schemas.microsoft.com/office/word/2018/wordml" xmlns:w16se="http://schemas.microsoft.com/office/word/2015/wordml/symex" mc:Ignorable="w14 w15 w16se w16cid w16 w16cex">
   <w:docDefaults>
     <w:rPrDefault>
       <w:rPr>

</xml_diff>

<commit_message>
Making the word counts look the same
</commit_message>
<xml_diff>
--- a/KRR_3_Draft_1.docx
+++ b/KRR_3_Draft_1.docx
@@ -1,6 +1,6 @@
 
 <file path=word/document.xml><?xml version="1.0" encoding="utf-8"?>
-<w:document xmlns:wpc="http://schemas.microsoft.com/office/word/2010/wordprocessingCanvas" xmlns:cx="http://schemas.microsoft.com/office/drawing/2014/chartex" xmlns:cx1="http://schemas.microsoft.com/office/drawing/2015/9/8/chartex" xmlns:cx2="http://schemas.microsoft.com/office/drawing/2015/10/21/chartex" xmlns:cx3="http://schemas.microsoft.com/office/drawing/2016/5/9/chartex" xmlns:cx4="http://schemas.microsoft.com/office/drawing/2016/5/10/chartex" xmlns:cx5="http://schemas.microsoft.com/office/drawing/2016/5/11/chartex" xmlns:cx6="http://schemas.microsoft.com/office/drawing/2016/5/12/chartex" xmlns:cx7="http://schemas.microsoft.com/office/drawing/2016/5/13/chartex" xmlns:cx8="http://schemas.microsoft.com/office/drawing/2016/5/14/chartex" xmlns:mc="http://schemas.openxmlformats.org/markup-compatibility/2006" xmlns:aink="http://schemas.microsoft.com/office/drawing/2016/ink" xmlns:am3d="http://schemas.microsoft.com/office/drawing/2017/model3d" xmlns:o="urn:schemas-microsoft-com:office:office" xmlns:r="http://schemas.openxmlformats.org/officeDocument/2006/relationships" xmlns:m="http://schemas.openxmlformats.org/officeDocument/2006/math" xmlns:v="urn:schemas-microsoft-com:vml" xmlns:wp14="http://schemas.microsoft.com/office/word/2010/wordprocessingDrawing" xmlns:wp="http://schemas.openxmlformats.org/drawingml/2006/wordprocessingDrawing" xmlns:w10="urn:schemas-microsoft-com:office:word" xmlns:w="http://schemas.openxmlformats.org/wordprocessingml/2006/main" xmlns:w14="http://schemas.microsoft.com/office/word/2010/wordml" xmlns:w15="http://schemas.microsoft.com/office/word/2012/wordml" xmlns:w16cex="http://schemas.microsoft.com/office/word/2018/wordml/cex" xmlns:w16cid="http://schemas.microsoft.com/office/word/2016/wordml/cid" xmlns:w16="http://schemas.microsoft.com/office/word/2018/wordml" xmlns:w16se="http://schemas.microsoft.com/office/word/2015/wordml/symex" xmlns:wpg="http://schemas.microsoft.com/office/word/2010/wordprocessingGroup" xmlns:wpi="http://schemas.microsoft.com/office/word/2010/wordprocessingInk" xmlns:wne="http://schemas.microsoft.com/office/word/2006/wordml" xmlns:wps="http://schemas.microsoft.com/office/word/2010/wordprocessingShape" mc:Ignorable="w14 w15 w16se w16cid w16 w16cex wp14">
+<w:document xmlns:wpc="http://schemas.microsoft.com/office/word/2010/wordprocessingCanvas" xmlns:cx="http://schemas.microsoft.com/office/drawing/2014/chartex" xmlns:cx1="http://schemas.microsoft.com/office/drawing/2015/9/8/chartex" xmlns:cx2="http://schemas.microsoft.com/office/drawing/2015/10/21/chartex" xmlns:cx3="http://schemas.microsoft.com/office/drawing/2016/5/9/chartex" xmlns:cx4="http://schemas.microsoft.com/office/drawing/2016/5/10/chartex" xmlns:cx5="http://schemas.microsoft.com/office/drawing/2016/5/11/chartex" xmlns:cx6="http://schemas.microsoft.com/office/drawing/2016/5/12/chartex" xmlns:cx7="http://schemas.microsoft.com/office/drawing/2016/5/13/chartex" xmlns:cx8="http://schemas.microsoft.com/office/drawing/2016/5/14/chartex" xmlns:mc="http://schemas.openxmlformats.org/markup-compatibility/2006" xmlns:aink="http://schemas.microsoft.com/office/drawing/2016/ink" xmlns:am3d="http://schemas.microsoft.com/office/drawing/2017/model3d" xmlns:o="urn:schemas-microsoft-com:office:office" xmlns:r="http://schemas.openxmlformats.org/officeDocument/2006/relationships" xmlns:m="http://schemas.openxmlformats.org/officeDocument/2006/math" xmlns:v="urn:schemas-microsoft-com:vml" xmlns:wp14="http://schemas.microsoft.com/office/word/2010/wordprocessingDrawing" xmlns:wp="http://schemas.openxmlformats.org/drawingml/2006/wordprocessingDrawing" xmlns:w10="urn:schemas-microsoft-com:office:word" xmlns:w="http://schemas.openxmlformats.org/wordprocessingml/2006/main" xmlns:w14="http://schemas.microsoft.com/office/word/2010/wordml" xmlns:w15="http://schemas.microsoft.com/office/word/2012/wordml" xmlns:w16cid="http://schemas.microsoft.com/office/word/2016/wordml/cid" xmlns:w16se="http://schemas.microsoft.com/office/word/2015/wordml/symex" xmlns:wpg="http://schemas.microsoft.com/office/word/2010/wordprocessingGroup" xmlns:wpi="http://schemas.microsoft.com/office/word/2010/wordprocessingInk" xmlns:wne="http://schemas.microsoft.com/office/word/2006/wordml" xmlns:wps="http://schemas.microsoft.com/office/word/2010/wordprocessingShape" mc:Ignorable="w14 w15 w16se w16cid wp14">
   <w:body>
     <w:sdt>
       <w:sdtPr>
@@ -341,6 +341,7 @@
                               <w:dataBinding w:prefixMappings="xmlns:ns0='http://purl.org/dc/elements/1.1/' xmlns:ns1='http://schemas.openxmlformats.org/package/2006/metadata/core-properties' " w:xpath="/ns1:coreProperties[1]/ns0:title[1]" w:storeItemID="{6C3C8BC8-F283-45AE-878A-BAB7291924A1}"/>
                               <w:text/>
                             </w:sdtPr>
+                            <w:sdtEndPr/>
                             <w:sdtContent>
                               <w:r>
                                 <w:rPr>
@@ -568,6 +569,7 @@
                                 <w:calendar w:val="gregorian"/>
                               </w:date>
                             </w:sdtPr>
+                            <w:sdtEndPr/>
                             <w:sdtContent>
                               <w:r>
                                 <w:rPr>
@@ -5560,21 +5562,7 @@
         <w:rPr>
           <w:rFonts w:ascii="AppleSystemUIFont" w:hAnsi="AppleSystemUIFont" w:cs="AppleSystemUIFont"/>
         </w:rPr>
-        <w:t xml:space="preserve">all x all y all z </w:t>
-      </w:r>
-      <w:proofErr w:type="gramStart"/>
-      <w:r>
-        <w:rPr>
-          <w:rFonts w:ascii="AppleSystemUIFont" w:hAnsi="AppleSystemUIFont" w:cs="AppleSystemUIFont"/>
-        </w:rPr>
-        <w:t>( (</w:t>
-      </w:r>
-      <w:proofErr w:type="gramEnd"/>
-      <w:r>
-        <w:rPr>
-          <w:rFonts w:ascii="AppleSystemUIFont" w:hAnsi="AppleSystemUIFont" w:cs="AppleSystemUIFont"/>
-        </w:rPr>
-        <w:t xml:space="preserve"> </w:t>
+        <w:t xml:space="preserve">all x all y all z ( ( </w:t>
       </w:r>
       <w:proofErr w:type="spellStart"/>
       <w:r>
@@ -5683,14 +5671,7 @@
         <w:rPr>
           <w:rFonts w:ascii="AppleSystemUIFont" w:hAnsi="AppleSystemUIFont" w:cs="AppleSystemUIFont"/>
         </w:rPr>
-        <w:t xml:space="preserve">all x all y </w:t>
-      </w:r>
-      <w:proofErr w:type="gramStart"/>
-      <w:r>
-        <w:rPr>
-          <w:rFonts w:ascii="AppleSystemUIFont" w:hAnsi="AppleSystemUIFont" w:cs="AppleSystemUIFont"/>
-        </w:rPr>
-        <w:t xml:space="preserve">( </w:t>
+        <w:t xml:space="preserve">all x all y ( </w:t>
       </w:r>
       <w:proofErr w:type="spellStart"/>
       <w:r>
@@ -5700,7 +5681,6 @@
         <w:t>LooksLike</w:t>
       </w:r>
       <w:proofErr w:type="spellEnd"/>
-      <w:proofErr w:type="gramEnd"/>
       <w:r>
         <w:rPr>
           <w:rFonts w:ascii="AppleSystemUIFont" w:hAnsi="AppleSystemUIFont" w:cs="AppleSystemUIFont"/>
@@ -5763,19 +5743,11 @@
           <w:rFonts w:ascii="AppleSystemUIFont" w:hAnsi="AppleSystemUIFont" w:cs="AppleSystemUIFont"/>
         </w:rPr>
       </w:pPr>
-      <w:proofErr w:type="gramStart"/>
-      <w:r>
-        <w:rPr>
-          <w:rFonts w:ascii="AppleSystemUIFont" w:hAnsi="AppleSystemUIFont" w:cs="AppleSystemUIFont"/>
-        </w:rPr>
-        <w:t>Next</w:t>
-      </w:r>
-      <w:proofErr w:type="gramEnd"/>
-      <w:r>
-        <w:rPr>
-          <w:rFonts w:ascii="AppleSystemUIFont" w:hAnsi="AppleSystemUIFont" w:cs="AppleSystemUIFont"/>
-        </w:rPr>
-        <w:t xml:space="preserve"> we need to infer that two objects of the same length, depth, and width both have some (approximate) size which is equivalent:</w:t>
+      <w:r>
+        <w:rPr>
+          <w:rFonts w:ascii="AppleSystemUIFont" w:hAnsi="AppleSystemUIFont" w:cs="AppleSystemUIFont"/>
+        </w:rPr>
+        <w:t>Next we need to infer that two objects of the same length, depth, and width both have some (approximate) size which is equivalent:</w:t>
       </w:r>
     </w:p>
     <w:p>
@@ -6019,21 +5991,7 @@
         <w:rPr>
           <w:rFonts w:ascii="AppleSystemUIFont" w:hAnsi="AppleSystemUIFont" w:cs="AppleSystemUIFont"/>
         </w:rPr>
-        <w:t xml:space="preserve">all x all y all u all v </w:t>
-      </w:r>
-      <w:proofErr w:type="gramStart"/>
-      <w:r>
-        <w:rPr>
-          <w:rFonts w:ascii="AppleSystemUIFont" w:hAnsi="AppleSystemUIFont" w:cs="AppleSystemUIFont"/>
-        </w:rPr>
-        <w:t>(  (</w:t>
-      </w:r>
-      <w:proofErr w:type="gramEnd"/>
-      <w:r>
-        <w:rPr>
-          <w:rFonts w:ascii="AppleSystemUIFont" w:hAnsi="AppleSystemUIFont" w:cs="AppleSystemUIFont"/>
-        </w:rPr>
-        <w:t xml:space="preserve"> </w:t>
+        <w:t xml:space="preserve">all x all y all u all v (  ( </w:t>
       </w:r>
       <w:proofErr w:type="spellStart"/>
       <w:r>
@@ -6132,21 +6090,7 @@
         <w:rPr>
           <w:rFonts w:ascii="AppleSystemUIFont" w:hAnsi="AppleSystemUIFont" w:cs="AppleSystemUIFont"/>
         </w:rPr>
-        <w:t xml:space="preserve">all x all w all y </w:t>
-      </w:r>
-      <w:proofErr w:type="gramStart"/>
-      <w:r>
-        <w:rPr>
-          <w:rFonts w:ascii="AppleSystemUIFont" w:hAnsi="AppleSystemUIFont" w:cs="AppleSystemUIFont"/>
-        </w:rPr>
-        <w:t>( (</w:t>
-      </w:r>
-      <w:proofErr w:type="gramEnd"/>
-      <w:r>
-        <w:rPr>
-          <w:rFonts w:ascii="AppleSystemUIFont" w:hAnsi="AppleSystemUIFont" w:cs="AppleSystemUIFont"/>
-        </w:rPr>
-        <w:t xml:space="preserve"> </w:t>
+        <w:t xml:space="preserve">all x all w all y ( ( </w:t>
       </w:r>
       <w:proofErr w:type="spellStart"/>
       <w:r>
@@ -6210,21 +6154,7 @@
         <w:rPr>
           <w:rFonts w:ascii="AppleSystemUIFont" w:hAnsi="AppleSystemUIFont" w:cs="AppleSystemUIFont"/>
         </w:rPr>
-        <w:t xml:space="preserve">all x all v all y </w:t>
-      </w:r>
-      <w:proofErr w:type="gramStart"/>
-      <w:r>
-        <w:rPr>
-          <w:rFonts w:ascii="AppleSystemUIFont" w:hAnsi="AppleSystemUIFont" w:cs="AppleSystemUIFont"/>
-        </w:rPr>
-        <w:t>( (</w:t>
-      </w:r>
-      <w:proofErr w:type="gramEnd"/>
-      <w:r>
-        <w:rPr>
-          <w:rFonts w:ascii="AppleSystemUIFont" w:hAnsi="AppleSystemUIFont" w:cs="AppleSystemUIFont"/>
-        </w:rPr>
-        <w:t xml:space="preserve"> </w:t>
+        <w:t xml:space="preserve">all x all v all y ( ( </w:t>
       </w:r>
       <w:proofErr w:type="spellStart"/>
       <w:r>
@@ -6692,12 +6622,10 @@
         <w:t>In order to represent the two sentences in logical formula it is first required to define the constants, predicates and relations we need to build up the sentences. There are only two constants required for this, Ethan and Luke. There are also only two predicates required, we will take these as T(x) to represent ‘x is playing tag’ and IT(x) to represent ‘x is “it”’. Finally, we also require two relations. R(</w:t>
       </w:r>
       <w:proofErr w:type="spellStart"/>
-      <w:proofErr w:type="gramStart"/>
       <w:r>
         <w:t>x,y</w:t>
       </w:r>
       <w:proofErr w:type="spellEnd"/>
-      <w:proofErr w:type="gramEnd"/>
       <w:r>
         <w:t>) represents ‘x runs from y’ and C(</w:t>
       </w:r>
@@ -6728,7 +6656,6 @@
         <w:t>(T(Ethan) &amp; T(Luke) &amp; C(</w:t>
       </w:r>
       <w:proofErr w:type="spellStart"/>
-      <w:proofErr w:type="gramStart"/>
       <w:r>
         <w:rPr>
           <w:sz w:val="24"/>
@@ -6737,7 +6664,6 @@
         <w:t>Ethan,Luke</w:t>
       </w:r>
       <w:proofErr w:type="spellEnd"/>
-      <w:proofErr w:type="gramEnd"/>
       <w:r>
         <w:rPr>
           <w:sz w:val="24"/>
@@ -6763,7 +6689,6 @@
         <w:t>(T(Ethan) &amp; T(Luke) &amp; R(</w:t>
       </w:r>
       <w:proofErr w:type="spellStart"/>
-      <w:proofErr w:type="gramStart"/>
       <w:r>
         <w:rPr>
           <w:sz w:val="24"/>
@@ -6772,7 +6697,6 @@
         <w:t>Ethan,Luke</w:t>
       </w:r>
       <w:proofErr w:type="spellEnd"/>
-      <w:proofErr w:type="gramEnd"/>
       <w:r>
         <w:rPr>
           <w:sz w:val="24"/>
@@ -6803,12 +6727,10 @@
         <w:t>(</w:t>
       </w:r>
       <w:proofErr w:type="spellStart"/>
-      <w:proofErr w:type="gramStart"/>
       <w:r>
         <w:t>x,y</w:t>
       </w:r>
       <w:proofErr w:type="spellEnd"/>
-      <w:proofErr w:type="gramEnd"/>
       <w:r>
         <w:t>) will represent ‘x is trying to touch y’. Now we can define the following sentences.</w:t>
       </w:r>
@@ -6852,7 +6774,6 @@
         <w:t>All x All y ((T(x) &amp; T(y) &amp; C(</w:t>
       </w:r>
       <w:proofErr w:type="spellStart"/>
-      <w:proofErr w:type="gramStart"/>
       <w:r>
         <w:rPr>
           <w:sz w:val="24"/>
@@ -6862,7 +6783,6 @@
         <w:t>x,y</w:t>
       </w:r>
       <w:proofErr w:type="spellEnd"/>
-      <w:proofErr w:type="gramEnd"/>
       <w:r>
         <w:rPr>
           <w:sz w:val="24"/>
@@ -6943,7 +6863,6 @@
         <w:t>All x All y ((T(x) &amp; T(y) &amp; R(</w:t>
       </w:r>
       <w:proofErr w:type="spellStart"/>
-      <w:proofErr w:type="gramStart"/>
       <w:r>
         <w:rPr>
           <w:sz w:val="24"/>
@@ -6953,7 +6872,6 @@
         <w:t>x,y</w:t>
       </w:r>
       <w:proofErr w:type="spellEnd"/>
-      <w:proofErr w:type="gramEnd"/>
       <w:r>
         <w:rPr>
           <w:sz w:val="24"/>
@@ -7052,7 +6970,6 @@
         <w:t>(</w:t>
       </w:r>
       <w:proofErr w:type="spellStart"/>
-      <w:proofErr w:type="gramStart"/>
       <w:r>
         <w:rPr>
           <w:sz w:val="24"/>
@@ -7062,7 +6979,6 @@
         <w:t>x,y</w:t>
       </w:r>
       <w:proofErr w:type="spellEnd"/>
-      <w:proofErr w:type="gramEnd"/>
       <w:r>
         <w:rPr>
           <w:sz w:val="24"/>
@@ -7142,6 +7058,15 @@
         </w:rPr>
         <w:t>Word Count: 667</w:t>
       </w:r>
+      <w:r>
+        <w:rPr>
+          <w:b/>
+          <w:bCs/>
+        </w:rPr>
+        <w:t xml:space="preserve"> (including formula)</w:t>
+      </w:r>
+      <w:bookmarkStart w:id="13" w:name="_GoBack"/>
+      <w:bookmarkEnd w:id="13"/>
     </w:p>
     <w:p>
       <w:pPr>
@@ -7516,11 +7441,11 @@
       <w:pPr>
         <w:pStyle w:val="Heading3"/>
       </w:pPr>
-      <w:bookmarkStart w:id="13" w:name="_Toc58257569"/>
+      <w:bookmarkStart w:id="14" w:name="_Toc58257569"/>
       <w:r>
         <w:t>Logical Formula</w:t>
       </w:r>
-      <w:bookmarkEnd w:id="13"/>
+      <w:bookmarkEnd w:id="14"/>
     </w:p>
     <w:p>
       <w:pPr>
@@ -8560,7 +8485,7 @@
       <w:pPr>
         <w:pStyle w:val="Heading1"/>
       </w:pPr>
-      <w:bookmarkStart w:id="14" w:name="_Toc58257570"/>
+      <w:bookmarkStart w:id="15" w:name="_Toc58257570"/>
       <w:r>
         <w:t>Co</w:t>
       </w:r>
@@ -8570,7 +8495,7 @@
       <w:r>
         <w:t>clusion</w:t>
       </w:r>
-      <w:bookmarkEnd w:id="14"/>
+      <w:bookmarkEnd w:id="15"/>
     </w:p>
     <w:p/>
     <w:p>
@@ -9669,12 +9594,12 @@
       <w:pPr>
         <w:pStyle w:val="Heading1"/>
       </w:pPr>
-      <w:bookmarkStart w:id="15" w:name="_Toc58257571"/>
+      <w:bookmarkStart w:id="16" w:name="_Toc58257571"/>
       <w:r>
         <w:lastRenderedPageBreak/>
         <w:t>References</w:t>
       </w:r>
-      <w:bookmarkEnd w:id="15"/>
+      <w:bookmarkEnd w:id="16"/>
     </w:p>
     <w:p/>
     <w:p>
@@ -10657,7 +10582,7 @@
         </w:rPr>
         <w:fldChar w:fldCharType="separate"/>
       </w:r>
-      <w:bookmarkStart w:id="16" w:name="_ENREF_8"/>
+      <w:bookmarkStart w:id="17" w:name="_ENREF_8"/>
       <w:r>
         <w:rPr>
           <w:rFonts w:asciiTheme="minorHAnsi" w:hAnsiTheme="minorHAnsi" w:cstheme="minorHAnsi"/>
@@ -10683,7 +10608,7 @@
         </w:rPr>
         <w:t>. European Language Resources Association (ELRA).</w:t>
       </w:r>
-      <w:bookmarkEnd w:id="16"/>
+      <w:bookmarkEnd w:id="17"/>
     </w:p>
     <w:p>
       <w:pPr>
@@ -10730,7 +10655,7 @@
           <w:szCs w:val="24"/>
         </w:rPr>
       </w:pPr>
-      <w:bookmarkStart w:id="17" w:name="_ENREF_9"/>
+      <w:bookmarkStart w:id="18" w:name="_ENREF_9"/>
       <w:r>
         <w:rPr>
           <w:rFonts w:asciiTheme="minorHAnsi" w:hAnsiTheme="minorHAnsi" w:cstheme="minorHAnsi"/>
@@ -10748,7 +10673,7 @@
         </w:rPr>
         <w:t>A Distributed Solution for Winograd Schema Challenge.</w:t>
       </w:r>
-      <w:bookmarkEnd w:id="17"/>
+      <w:bookmarkEnd w:id="18"/>
     </w:p>
     <w:p>
       <w:r>
@@ -10774,7 +10699,7 @@
 </file>
 
 <file path=word/endnotes.xml><?xml version="1.0" encoding="utf-8"?>
-<w:endnotes xmlns:wpc="http://schemas.microsoft.com/office/word/2010/wordprocessingCanvas" xmlns:cx="http://schemas.microsoft.com/office/drawing/2014/chartex" xmlns:cx1="http://schemas.microsoft.com/office/drawing/2015/9/8/chartex" xmlns:cx2="http://schemas.microsoft.com/office/drawing/2015/10/21/chartex" xmlns:cx3="http://schemas.microsoft.com/office/drawing/2016/5/9/chartex" xmlns:cx4="http://schemas.microsoft.com/office/drawing/2016/5/10/chartex" xmlns:cx5="http://schemas.microsoft.com/office/drawing/2016/5/11/chartex" xmlns:cx6="http://schemas.microsoft.com/office/drawing/2016/5/12/chartex" xmlns:cx7="http://schemas.microsoft.com/office/drawing/2016/5/13/chartex" xmlns:cx8="http://schemas.microsoft.com/office/drawing/2016/5/14/chartex" xmlns:mc="http://schemas.openxmlformats.org/markup-compatibility/2006" xmlns:aink="http://schemas.microsoft.com/office/drawing/2016/ink" xmlns:am3d="http://schemas.microsoft.com/office/drawing/2017/model3d" xmlns:o="urn:schemas-microsoft-com:office:office" xmlns:r="http://schemas.openxmlformats.org/officeDocument/2006/relationships" xmlns:m="http://schemas.openxmlformats.org/officeDocument/2006/math" xmlns:v="urn:schemas-microsoft-com:vml" xmlns:wp14="http://schemas.microsoft.com/office/word/2010/wordprocessingDrawing" xmlns:wp="http://schemas.openxmlformats.org/drawingml/2006/wordprocessingDrawing" xmlns:w10="urn:schemas-microsoft-com:office:word" xmlns:w="http://schemas.openxmlformats.org/wordprocessingml/2006/main" xmlns:w14="http://schemas.microsoft.com/office/word/2010/wordml" xmlns:w15="http://schemas.microsoft.com/office/word/2012/wordml" xmlns:w16cex="http://schemas.microsoft.com/office/word/2018/wordml/cex" xmlns:w16cid="http://schemas.microsoft.com/office/word/2016/wordml/cid" xmlns:w16="http://schemas.microsoft.com/office/word/2018/wordml" xmlns:w16se="http://schemas.microsoft.com/office/word/2015/wordml/symex" xmlns:wpg="http://schemas.microsoft.com/office/word/2010/wordprocessingGroup" xmlns:wpi="http://schemas.microsoft.com/office/word/2010/wordprocessingInk" xmlns:wne="http://schemas.microsoft.com/office/word/2006/wordml" xmlns:wps="http://schemas.microsoft.com/office/word/2010/wordprocessingShape" mc:Ignorable="w14 w15 w16se w16cid w16 w16cex wp14">
+<w:endnotes xmlns:wpc="http://schemas.microsoft.com/office/word/2010/wordprocessingCanvas" xmlns:cx="http://schemas.microsoft.com/office/drawing/2014/chartex" xmlns:cx1="http://schemas.microsoft.com/office/drawing/2015/9/8/chartex" xmlns:cx2="http://schemas.microsoft.com/office/drawing/2015/10/21/chartex" xmlns:cx3="http://schemas.microsoft.com/office/drawing/2016/5/9/chartex" xmlns:cx4="http://schemas.microsoft.com/office/drawing/2016/5/10/chartex" xmlns:cx5="http://schemas.microsoft.com/office/drawing/2016/5/11/chartex" xmlns:cx6="http://schemas.microsoft.com/office/drawing/2016/5/12/chartex" xmlns:cx7="http://schemas.microsoft.com/office/drawing/2016/5/13/chartex" xmlns:cx8="http://schemas.microsoft.com/office/drawing/2016/5/14/chartex" xmlns:mc="http://schemas.openxmlformats.org/markup-compatibility/2006" xmlns:aink="http://schemas.microsoft.com/office/drawing/2016/ink" xmlns:am3d="http://schemas.microsoft.com/office/drawing/2017/model3d" xmlns:o="urn:schemas-microsoft-com:office:office" xmlns:r="http://schemas.openxmlformats.org/officeDocument/2006/relationships" xmlns:m="http://schemas.openxmlformats.org/officeDocument/2006/math" xmlns:v="urn:schemas-microsoft-com:vml" xmlns:wp14="http://schemas.microsoft.com/office/word/2010/wordprocessingDrawing" xmlns:wp="http://schemas.openxmlformats.org/drawingml/2006/wordprocessingDrawing" xmlns:w10="urn:schemas-microsoft-com:office:word" xmlns:w="http://schemas.openxmlformats.org/wordprocessingml/2006/main" xmlns:w14="http://schemas.microsoft.com/office/word/2010/wordml" xmlns:w15="http://schemas.microsoft.com/office/word/2012/wordml" xmlns:w16cid="http://schemas.microsoft.com/office/word/2016/wordml/cid" xmlns:w16se="http://schemas.microsoft.com/office/word/2015/wordml/symex" xmlns:wpg="http://schemas.microsoft.com/office/word/2010/wordprocessingGroup" xmlns:wpi="http://schemas.microsoft.com/office/word/2010/wordprocessingInk" xmlns:wne="http://schemas.microsoft.com/office/word/2006/wordml" xmlns:wps="http://schemas.microsoft.com/office/word/2010/wordprocessingShape" mc:Ignorable="w14 w15 w16se w16cid wp14">
   <w:endnote w:type="separator" w:id="-1">
     <w:p>
       <w:r>
@@ -10793,7 +10718,7 @@
 </file>
 
 <file path=word/footer1.xml><?xml version="1.0" encoding="utf-8"?>
-<w:ftr xmlns:wpc="http://schemas.microsoft.com/office/word/2010/wordprocessingCanvas" xmlns:cx="http://schemas.microsoft.com/office/drawing/2014/chartex" xmlns:cx1="http://schemas.microsoft.com/office/drawing/2015/9/8/chartex" xmlns:cx2="http://schemas.microsoft.com/office/drawing/2015/10/21/chartex" xmlns:cx3="http://schemas.microsoft.com/office/drawing/2016/5/9/chartex" xmlns:cx4="http://schemas.microsoft.com/office/drawing/2016/5/10/chartex" xmlns:cx5="http://schemas.microsoft.com/office/drawing/2016/5/11/chartex" xmlns:cx6="http://schemas.microsoft.com/office/drawing/2016/5/12/chartex" xmlns:cx7="http://schemas.microsoft.com/office/drawing/2016/5/13/chartex" xmlns:cx8="http://schemas.microsoft.com/office/drawing/2016/5/14/chartex" xmlns:mc="http://schemas.openxmlformats.org/markup-compatibility/2006" xmlns:aink="http://schemas.microsoft.com/office/drawing/2016/ink" xmlns:am3d="http://schemas.microsoft.com/office/drawing/2017/model3d" xmlns:o="urn:schemas-microsoft-com:office:office" xmlns:r="http://schemas.openxmlformats.org/officeDocument/2006/relationships" xmlns:m="http://schemas.openxmlformats.org/officeDocument/2006/math" xmlns:v="urn:schemas-microsoft-com:vml" xmlns:wp14="http://schemas.microsoft.com/office/word/2010/wordprocessingDrawing" xmlns:wp="http://schemas.openxmlformats.org/drawingml/2006/wordprocessingDrawing" xmlns:w10="urn:schemas-microsoft-com:office:word" xmlns:w="http://schemas.openxmlformats.org/wordprocessingml/2006/main" xmlns:w14="http://schemas.microsoft.com/office/word/2010/wordml" xmlns:w15="http://schemas.microsoft.com/office/word/2012/wordml" xmlns:w16cex="http://schemas.microsoft.com/office/word/2018/wordml/cex" xmlns:w16cid="http://schemas.microsoft.com/office/word/2016/wordml/cid" xmlns:w16="http://schemas.microsoft.com/office/word/2018/wordml" xmlns:w16se="http://schemas.microsoft.com/office/word/2015/wordml/symex" xmlns:wpg="http://schemas.microsoft.com/office/word/2010/wordprocessingGroup" xmlns:wpi="http://schemas.microsoft.com/office/word/2010/wordprocessingInk" xmlns:wne="http://schemas.microsoft.com/office/word/2006/wordml" xmlns:wps="http://schemas.microsoft.com/office/word/2010/wordprocessingShape" mc:Ignorable="w14 w15 w16se w16cid w16 w16cex wp14">
+<w:ftr xmlns:wpc="http://schemas.microsoft.com/office/word/2010/wordprocessingCanvas" xmlns:cx="http://schemas.microsoft.com/office/drawing/2014/chartex" xmlns:cx1="http://schemas.microsoft.com/office/drawing/2015/9/8/chartex" xmlns:cx2="http://schemas.microsoft.com/office/drawing/2015/10/21/chartex" xmlns:cx3="http://schemas.microsoft.com/office/drawing/2016/5/9/chartex" xmlns:cx4="http://schemas.microsoft.com/office/drawing/2016/5/10/chartex" xmlns:cx5="http://schemas.microsoft.com/office/drawing/2016/5/11/chartex" xmlns:cx6="http://schemas.microsoft.com/office/drawing/2016/5/12/chartex" xmlns:cx7="http://schemas.microsoft.com/office/drawing/2016/5/13/chartex" xmlns:cx8="http://schemas.microsoft.com/office/drawing/2016/5/14/chartex" xmlns:mc="http://schemas.openxmlformats.org/markup-compatibility/2006" xmlns:aink="http://schemas.microsoft.com/office/drawing/2016/ink" xmlns:am3d="http://schemas.microsoft.com/office/drawing/2017/model3d" xmlns:o="urn:schemas-microsoft-com:office:office" xmlns:r="http://schemas.openxmlformats.org/officeDocument/2006/relationships" xmlns:m="http://schemas.openxmlformats.org/officeDocument/2006/math" xmlns:v="urn:schemas-microsoft-com:vml" xmlns:wp14="http://schemas.microsoft.com/office/word/2010/wordprocessingDrawing" xmlns:wp="http://schemas.openxmlformats.org/drawingml/2006/wordprocessingDrawing" xmlns:w10="urn:schemas-microsoft-com:office:word" xmlns:w="http://schemas.openxmlformats.org/wordprocessingml/2006/main" xmlns:w14="http://schemas.microsoft.com/office/word/2010/wordml" xmlns:w15="http://schemas.microsoft.com/office/word/2012/wordml" xmlns:w16cid="http://schemas.microsoft.com/office/word/2016/wordml/cid" xmlns:w16se="http://schemas.microsoft.com/office/word/2015/wordml/symex" xmlns:wpg="http://schemas.microsoft.com/office/word/2010/wordprocessingGroup" xmlns:wpi="http://schemas.microsoft.com/office/word/2010/wordprocessingInk" xmlns:wne="http://schemas.microsoft.com/office/word/2006/wordml" xmlns:wps="http://schemas.microsoft.com/office/word/2010/wordprocessingShape" mc:Ignorable="w14 w15 w16se w16cid wp14">
   <w:sdt>
     <w:sdtPr>
       <w:rPr>
@@ -10850,7 +10775,7 @@
 </file>
 
 <file path=word/footer2.xml><?xml version="1.0" encoding="utf-8"?>
-<w:ftr xmlns:wpc="http://schemas.microsoft.com/office/word/2010/wordprocessingCanvas" xmlns:cx="http://schemas.microsoft.com/office/drawing/2014/chartex" xmlns:cx1="http://schemas.microsoft.com/office/drawing/2015/9/8/chartex" xmlns:cx2="http://schemas.microsoft.com/office/drawing/2015/10/21/chartex" xmlns:cx3="http://schemas.microsoft.com/office/drawing/2016/5/9/chartex" xmlns:cx4="http://schemas.microsoft.com/office/drawing/2016/5/10/chartex" xmlns:cx5="http://schemas.microsoft.com/office/drawing/2016/5/11/chartex" xmlns:cx6="http://schemas.microsoft.com/office/drawing/2016/5/12/chartex" xmlns:cx7="http://schemas.microsoft.com/office/drawing/2016/5/13/chartex" xmlns:cx8="http://schemas.microsoft.com/office/drawing/2016/5/14/chartex" xmlns:mc="http://schemas.openxmlformats.org/markup-compatibility/2006" xmlns:aink="http://schemas.microsoft.com/office/drawing/2016/ink" xmlns:am3d="http://schemas.microsoft.com/office/drawing/2017/model3d" xmlns:o="urn:schemas-microsoft-com:office:office" xmlns:r="http://schemas.openxmlformats.org/officeDocument/2006/relationships" xmlns:m="http://schemas.openxmlformats.org/officeDocument/2006/math" xmlns:v="urn:schemas-microsoft-com:vml" xmlns:wp14="http://schemas.microsoft.com/office/word/2010/wordprocessingDrawing" xmlns:wp="http://schemas.openxmlformats.org/drawingml/2006/wordprocessingDrawing" xmlns:w10="urn:schemas-microsoft-com:office:word" xmlns:w="http://schemas.openxmlformats.org/wordprocessingml/2006/main" xmlns:w14="http://schemas.microsoft.com/office/word/2010/wordml" xmlns:w15="http://schemas.microsoft.com/office/word/2012/wordml" xmlns:w16cex="http://schemas.microsoft.com/office/word/2018/wordml/cex" xmlns:w16cid="http://schemas.microsoft.com/office/word/2016/wordml/cid" xmlns:w16="http://schemas.microsoft.com/office/word/2018/wordml" xmlns:w16se="http://schemas.microsoft.com/office/word/2015/wordml/symex" xmlns:wpg="http://schemas.microsoft.com/office/word/2010/wordprocessingGroup" xmlns:wpi="http://schemas.microsoft.com/office/word/2010/wordprocessingInk" xmlns:wne="http://schemas.microsoft.com/office/word/2006/wordml" xmlns:wps="http://schemas.microsoft.com/office/word/2010/wordprocessingShape" mc:Ignorable="w14 w15 w16se w16cid w16 w16cex wp14">
+<w:ftr xmlns:wpc="http://schemas.microsoft.com/office/word/2010/wordprocessingCanvas" xmlns:cx="http://schemas.microsoft.com/office/drawing/2014/chartex" xmlns:cx1="http://schemas.microsoft.com/office/drawing/2015/9/8/chartex" xmlns:cx2="http://schemas.microsoft.com/office/drawing/2015/10/21/chartex" xmlns:cx3="http://schemas.microsoft.com/office/drawing/2016/5/9/chartex" xmlns:cx4="http://schemas.microsoft.com/office/drawing/2016/5/10/chartex" xmlns:cx5="http://schemas.microsoft.com/office/drawing/2016/5/11/chartex" xmlns:cx6="http://schemas.microsoft.com/office/drawing/2016/5/12/chartex" xmlns:cx7="http://schemas.microsoft.com/office/drawing/2016/5/13/chartex" xmlns:cx8="http://schemas.microsoft.com/office/drawing/2016/5/14/chartex" xmlns:mc="http://schemas.openxmlformats.org/markup-compatibility/2006" xmlns:aink="http://schemas.microsoft.com/office/drawing/2016/ink" xmlns:am3d="http://schemas.microsoft.com/office/drawing/2017/model3d" xmlns:o="urn:schemas-microsoft-com:office:office" xmlns:r="http://schemas.openxmlformats.org/officeDocument/2006/relationships" xmlns:m="http://schemas.openxmlformats.org/officeDocument/2006/math" xmlns:v="urn:schemas-microsoft-com:vml" xmlns:wp14="http://schemas.microsoft.com/office/word/2010/wordprocessingDrawing" xmlns:wp="http://schemas.openxmlformats.org/drawingml/2006/wordprocessingDrawing" xmlns:w10="urn:schemas-microsoft-com:office:word" xmlns:w="http://schemas.openxmlformats.org/wordprocessingml/2006/main" xmlns:w14="http://schemas.microsoft.com/office/word/2010/wordml" xmlns:w15="http://schemas.microsoft.com/office/word/2012/wordml" xmlns:w16cid="http://schemas.microsoft.com/office/word/2016/wordml/cid" xmlns:w16se="http://schemas.microsoft.com/office/word/2015/wordml/symex" xmlns:wpg="http://schemas.microsoft.com/office/word/2010/wordprocessingGroup" xmlns:wpi="http://schemas.microsoft.com/office/word/2010/wordprocessingInk" xmlns:wne="http://schemas.microsoft.com/office/word/2006/wordml" xmlns:wps="http://schemas.microsoft.com/office/word/2010/wordprocessingShape" mc:Ignorable="w14 w15 w16se w16cid wp14">
   <w:sdt>
     <w:sdtPr>
       <w:rPr>
@@ -10930,7 +10855,7 @@
 </file>
 
 <file path=word/footnotes.xml><?xml version="1.0" encoding="utf-8"?>
-<w:footnotes xmlns:wpc="http://schemas.microsoft.com/office/word/2010/wordprocessingCanvas" xmlns:cx="http://schemas.microsoft.com/office/drawing/2014/chartex" xmlns:cx1="http://schemas.microsoft.com/office/drawing/2015/9/8/chartex" xmlns:cx2="http://schemas.microsoft.com/office/drawing/2015/10/21/chartex" xmlns:cx3="http://schemas.microsoft.com/office/drawing/2016/5/9/chartex" xmlns:cx4="http://schemas.microsoft.com/office/drawing/2016/5/10/chartex" xmlns:cx5="http://schemas.microsoft.com/office/drawing/2016/5/11/chartex" xmlns:cx6="http://schemas.microsoft.com/office/drawing/2016/5/12/chartex" xmlns:cx7="http://schemas.microsoft.com/office/drawing/2016/5/13/chartex" xmlns:cx8="http://schemas.microsoft.com/office/drawing/2016/5/14/chartex" xmlns:mc="http://schemas.openxmlformats.org/markup-compatibility/2006" xmlns:aink="http://schemas.microsoft.com/office/drawing/2016/ink" xmlns:am3d="http://schemas.microsoft.com/office/drawing/2017/model3d" xmlns:o="urn:schemas-microsoft-com:office:office" xmlns:r="http://schemas.openxmlformats.org/officeDocument/2006/relationships" xmlns:m="http://schemas.openxmlformats.org/officeDocument/2006/math" xmlns:v="urn:schemas-microsoft-com:vml" xmlns:wp14="http://schemas.microsoft.com/office/word/2010/wordprocessingDrawing" xmlns:wp="http://schemas.openxmlformats.org/drawingml/2006/wordprocessingDrawing" xmlns:w10="urn:schemas-microsoft-com:office:word" xmlns:w="http://schemas.openxmlformats.org/wordprocessingml/2006/main" xmlns:w14="http://schemas.microsoft.com/office/word/2010/wordml" xmlns:w15="http://schemas.microsoft.com/office/word/2012/wordml" xmlns:w16cex="http://schemas.microsoft.com/office/word/2018/wordml/cex" xmlns:w16cid="http://schemas.microsoft.com/office/word/2016/wordml/cid" xmlns:w16="http://schemas.microsoft.com/office/word/2018/wordml" xmlns:w16se="http://schemas.microsoft.com/office/word/2015/wordml/symex" xmlns:wpg="http://schemas.microsoft.com/office/word/2010/wordprocessingGroup" xmlns:wpi="http://schemas.microsoft.com/office/word/2010/wordprocessingInk" xmlns:wne="http://schemas.microsoft.com/office/word/2006/wordml" xmlns:wps="http://schemas.microsoft.com/office/word/2010/wordprocessingShape" mc:Ignorable="w14 w15 w16se w16cid w16 w16cex wp14">
+<w:footnotes xmlns:wpc="http://schemas.microsoft.com/office/word/2010/wordprocessingCanvas" xmlns:cx="http://schemas.microsoft.com/office/drawing/2014/chartex" xmlns:cx1="http://schemas.microsoft.com/office/drawing/2015/9/8/chartex" xmlns:cx2="http://schemas.microsoft.com/office/drawing/2015/10/21/chartex" xmlns:cx3="http://schemas.microsoft.com/office/drawing/2016/5/9/chartex" xmlns:cx4="http://schemas.microsoft.com/office/drawing/2016/5/10/chartex" xmlns:cx5="http://schemas.microsoft.com/office/drawing/2016/5/11/chartex" xmlns:cx6="http://schemas.microsoft.com/office/drawing/2016/5/12/chartex" xmlns:cx7="http://schemas.microsoft.com/office/drawing/2016/5/13/chartex" xmlns:cx8="http://schemas.microsoft.com/office/drawing/2016/5/14/chartex" xmlns:mc="http://schemas.openxmlformats.org/markup-compatibility/2006" xmlns:aink="http://schemas.microsoft.com/office/drawing/2016/ink" xmlns:am3d="http://schemas.microsoft.com/office/drawing/2017/model3d" xmlns:o="urn:schemas-microsoft-com:office:office" xmlns:r="http://schemas.openxmlformats.org/officeDocument/2006/relationships" xmlns:m="http://schemas.openxmlformats.org/officeDocument/2006/math" xmlns:v="urn:schemas-microsoft-com:vml" xmlns:wp14="http://schemas.microsoft.com/office/word/2010/wordprocessingDrawing" xmlns:wp="http://schemas.openxmlformats.org/drawingml/2006/wordprocessingDrawing" xmlns:w10="urn:schemas-microsoft-com:office:word" xmlns:w="http://schemas.openxmlformats.org/wordprocessingml/2006/main" xmlns:w14="http://schemas.microsoft.com/office/word/2010/wordml" xmlns:w15="http://schemas.microsoft.com/office/word/2012/wordml" xmlns:w16cid="http://schemas.microsoft.com/office/word/2016/wordml/cid" xmlns:w16se="http://schemas.microsoft.com/office/word/2015/wordml/symex" xmlns:wpg="http://schemas.microsoft.com/office/word/2010/wordprocessingGroup" xmlns:wpi="http://schemas.microsoft.com/office/word/2010/wordprocessingInk" xmlns:wne="http://schemas.microsoft.com/office/word/2006/wordml" xmlns:wps="http://schemas.microsoft.com/office/word/2010/wordprocessingShape" mc:Ignorable="w14 w15 w16se w16cid wp14">
   <w:footnote w:type="separator" w:id="-1">
     <w:p>
       <w:r>
@@ -10949,7 +10874,7 @@
 </file>
 
 <file path=word/header1.xml><?xml version="1.0" encoding="utf-8"?>
-<w:hdr xmlns:wpc="http://schemas.microsoft.com/office/word/2010/wordprocessingCanvas" xmlns:cx="http://schemas.microsoft.com/office/drawing/2014/chartex" xmlns:cx1="http://schemas.microsoft.com/office/drawing/2015/9/8/chartex" xmlns:cx2="http://schemas.microsoft.com/office/drawing/2015/10/21/chartex" xmlns:cx3="http://schemas.microsoft.com/office/drawing/2016/5/9/chartex" xmlns:cx4="http://schemas.microsoft.com/office/drawing/2016/5/10/chartex" xmlns:cx5="http://schemas.microsoft.com/office/drawing/2016/5/11/chartex" xmlns:cx6="http://schemas.microsoft.com/office/drawing/2016/5/12/chartex" xmlns:cx7="http://schemas.microsoft.com/office/drawing/2016/5/13/chartex" xmlns:cx8="http://schemas.microsoft.com/office/drawing/2016/5/14/chartex" xmlns:mc="http://schemas.openxmlformats.org/markup-compatibility/2006" xmlns:aink="http://schemas.microsoft.com/office/drawing/2016/ink" xmlns:am3d="http://schemas.microsoft.com/office/drawing/2017/model3d" xmlns:o="urn:schemas-microsoft-com:office:office" xmlns:r="http://schemas.openxmlformats.org/officeDocument/2006/relationships" xmlns:m="http://schemas.openxmlformats.org/officeDocument/2006/math" xmlns:v="urn:schemas-microsoft-com:vml" xmlns:wp14="http://schemas.microsoft.com/office/word/2010/wordprocessingDrawing" xmlns:wp="http://schemas.openxmlformats.org/drawingml/2006/wordprocessingDrawing" xmlns:w10="urn:schemas-microsoft-com:office:word" xmlns:w="http://schemas.openxmlformats.org/wordprocessingml/2006/main" xmlns:w14="http://schemas.microsoft.com/office/word/2010/wordml" xmlns:w15="http://schemas.microsoft.com/office/word/2012/wordml" xmlns:w16cex="http://schemas.microsoft.com/office/word/2018/wordml/cex" xmlns:w16cid="http://schemas.microsoft.com/office/word/2016/wordml/cid" xmlns:w16="http://schemas.microsoft.com/office/word/2018/wordml" xmlns:w16se="http://schemas.microsoft.com/office/word/2015/wordml/symex" xmlns:wpg="http://schemas.microsoft.com/office/word/2010/wordprocessingGroup" xmlns:wpi="http://schemas.microsoft.com/office/word/2010/wordprocessingInk" xmlns:wne="http://schemas.microsoft.com/office/word/2006/wordml" xmlns:wps="http://schemas.microsoft.com/office/word/2010/wordprocessingShape" mc:Ignorable="w14 w15 w16se w16cid w16 w16cex wp14">
+<w:hdr xmlns:wpc="http://schemas.microsoft.com/office/word/2010/wordprocessingCanvas" xmlns:cx="http://schemas.microsoft.com/office/drawing/2014/chartex" xmlns:cx1="http://schemas.microsoft.com/office/drawing/2015/9/8/chartex" xmlns:cx2="http://schemas.microsoft.com/office/drawing/2015/10/21/chartex" xmlns:cx3="http://schemas.microsoft.com/office/drawing/2016/5/9/chartex" xmlns:cx4="http://schemas.microsoft.com/office/drawing/2016/5/10/chartex" xmlns:cx5="http://schemas.microsoft.com/office/drawing/2016/5/11/chartex" xmlns:cx6="http://schemas.microsoft.com/office/drawing/2016/5/12/chartex" xmlns:cx7="http://schemas.microsoft.com/office/drawing/2016/5/13/chartex" xmlns:cx8="http://schemas.microsoft.com/office/drawing/2016/5/14/chartex" xmlns:mc="http://schemas.openxmlformats.org/markup-compatibility/2006" xmlns:aink="http://schemas.microsoft.com/office/drawing/2016/ink" xmlns:am3d="http://schemas.microsoft.com/office/drawing/2017/model3d" xmlns:o="urn:schemas-microsoft-com:office:office" xmlns:r="http://schemas.openxmlformats.org/officeDocument/2006/relationships" xmlns:m="http://schemas.openxmlformats.org/officeDocument/2006/math" xmlns:v="urn:schemas-microsoft-com:vml" xmlns:wp14="http://schemas.microsoft.com/office/word/2010/wordprocessingDrawing" xmlns:wp="http://schemas.openxmlformats.org/drawingml/2006/wordprocessingDrawing" xmlns:w10="urn:schemas-microsoft-com:office:word" xmlns:w="http://schemas.openxmlformats.org/wordprocessingml/2006/main" xmlns:w14="http://schemas.microsoft.com/office/word/2010/wordml" xmlns:w15="http://schemas.microsoft.com/office/word/2012/wordml" xmlns:w16cid="http://schemas.microsoft.com/office/word/2016/wordml/cid" xmlns:w16se="http://schemas.microsoft.com/office/word/2015/wordml/symex" xmlns:wpg="http://schemas.microsoft.com/office/word/2010/wordprocessingGroup" xmlns:wpi="http://schemas.microsoft.com/office/word/2010/wordprocessingInk" xmlns:wne="http://schemas.microsoft.com/office/word/2006/wordml" xmlns:wps="http://schemas.microsoft.com/office/word/2010/wordprocessingShape" mc:Ignorable="w14 w15 w16se w16cid wp14">
   <w:p>
     <w:pPr>
       <w:pStyle w:val="Header"/>
@@ -10973,7 +10898,7 @@
 </file>
 
 <file path=word/numbering.xml><?xml version="1.0" encoding="utf-8"?>
-<w:numbering xmlns:wpc="http://schemas.microsoft.com/office/word/2010/wordprocessingCanvas" xmlns:cx="http://schemas.microsoft.com/office/drawing/2014/chartex" xmlns:cx1="http://schemas.microsoft.com/office/drawing/2015/9/8/chartex" xmlns:cx2="http://schemas.microsoft.com/office/drawing/2015/10/21/chartex" xmlns:cx3="http://schemas.microsoft.com/office/drawing/2016/5/9/chartex" xmlns:cx4="http://schemas.microsoft.com/office/drawing/2016/5/10/chartex" xmlns:cx5="http://schemas.microsoft.com/office/drawing/2016/5/11/chartex" xmlns:cx6="http://schemas.microsoft.com/office/drawing/2016/5/12/chartex" xmlns:cx7="http://schemas.microsoft.com/office/drawing/2016/5/13/chartex" xmlns:cx8="http://schemas.microsoft.com/office/drawing/2016/5/14/chartex" xmlns:mc="http://schemas.openxmlformats.org/markup-compatibility/2006" xmlns:aink="http://schemas.microsoft.com/office/drawing/2016/ink" xmlns:am3d="http://schemas.microsoft.com/office/drawing/2017/model3d" xmlns:o="urn:schemas-microsoft-com:office:office" xmlns:r="http://schemas.openxmlformats.org/officeDocument/2006/relationships" xmlns:m="http://schemas.openxmlformats.org/officeDocument/2006/math" xmlns:v="urn:schemas-microsoft-com:vml" xmlns:wp14="http://schemas.microsoft.com/office/word/2010/wordprocessingDrawing" xmlns:wp="http://schemas.openxmlformats.org/drawingml/2006/wordprocessingDrawing" xmlns:w10="urn:schemas-microsoft-com:office:word" xmlns:w="http://schemas.openxmlformats.org/wordprocessingml/2006/main" xmlns:w14="http://schemas.microsoft.com/office/word/2010/wordml" xmlns:w15="http://schemas.microsoft.com/office/word/2012/wordml" xmlns:w16cex="http://schemas.microsoft.com/office/word/2018/wordml/cex" xmlns:w16cid="http://schemas.microsoft.com/office/word/2016/wordml/cid" xmlns:w16="http://schemas.microsoft.com/office/word/2018/wordml" xmlns:w16se="http://schemas.microsoft.com/office/word/2015/wordml/symex" xmlns:wpg="http://schemas.microsoft.com/office/word/2010/wordprocessingGroup" xmlns:wpi="http://schemas.microsoft.com/office/word/2010/wordprocessingInk" xmlns:wne="http://schemas.microsoft.com/office/word/2006/wordml" xmlns:wps="http://schemas.microsoft.com/office/word/2010/wordprocessingShape" mc:Ignorable="w14 w15 w16se w16cid w16 w16cex wp14">
+<w:numbering xmlns:wpc="http://schemas.microsoft.com/office/word/2010/wordprocessingCanvas" xmlns:cx="http://schemas.microsoft.com/office/drawing/2014/chartex" xmlns:cx1="http://schemas.microsoft.com/office/drawing/2015/9/8/chartex" xmlns:cx2="http://schemas.microsoft.com/office/drawing/2015/10/21/chartex" xmlns:cx3="http://schemas.microsoft.com/office/drawing/2016/5/9/chartex" xmlns:cx4="http://schemas.microsoft.com/office/drawing/2016/5/10/chartex" xmlns:cx5="http://schemas.microsoft.com/office/drawing/2016/5/11/chartex" xmlns:cx6="http://schemas.microsoft.com/office/drawing/2016/5/12/chartex" xmlns:cx7="http://schemas.microsoft.com/office/drawing/2016/5/13/chartex" xmlns:cx8="http://schemas.microsoft.com/office/drawing/2016/5/14/chartex" xmlns:mc="http://schemas.openxmlformats.org/markup-compatibility/2006" xmlns:aink="http://schemas.microsoft.com/office/drawing/2016/ink" xmlns:am3d="http://schemas.microsoft.com/office/drawing/2017/model3d" xmlns:o="urn:schemas-microsoft-com:office:office" xmlns:r="http://schemas.openxmlformats.org/officeDocument/2006/relationships" xmlns:m="http://schemas.openxmlformats.org/officeDocument/2006/math" xmlns:v="urn:schemas-microsoft-com:vml" xmlns:wp14="http://schemas.microsoft.com/office/word/2010/wordprocessingDrawing" xmlns:wp="http://schemas.openxmlformats.org/drawingml/2006/wordprocessingDrawing" xmlns:w10="urn:schemas-microsoft-com:office:word" xmlns:w="http://schemas.openxmlformats.org/wordprocessingml/2006/main" xmlns:w14="http://schemas.microsoft.com/office/word/2010/wordml" xmlns:w15="http://schemas.microsoft.com/office/word/2012/wordml" xmlns:w16cid="http://schemas.microsoft.com/office/word/2016/wordml/cid" xmlns:w16se="http://schemas.microsoft.com/office/word/2015/wordml/symex" xmlns:wpg="http://schemas.microsoft.com/office/word/2010/wordprocessingGroup" xmlns:wpi="http://schemas.microsoft.com/office/word/2010/wordprocessingInk" xmlns:wne="http://schemas.microsoft.com/office/word/2006/wordml" xmlns:wps="http://schemas.microsoft.com/office/word/2010/wordprocessingShape" mc:Ignorable="w14 w15 w16se w16cid wp14">
   <w:abstractNum w:abstractNumId="0" w15:restartNumberingAfterBreak="0">
     <w:nsid w:val="08A71C9C"/>
     <w:multiLevelType w:val="hybridMultilevel"/>
@@ -11210,7 +11135,7 @@
 </file>
 
 <file path=word/styles.xml><?xml version="1.0" encoding="utf-8"?>
-<w:styles xmlns:mc="http://schemas.openxmlformats.org/markup-compatibility/2006" xmlns:r="http://schemas.openxmlformats.org/officeDocument/2006/relationships" xmlns:w="http://schemas.openxmlformats.org/wordprocessingml/2006/main" xmlns:w14="http://schemas.microsoft.com/office/word/2010/wordml" xmlns:w15="http://schemas.microsoft.com/office/word/2012/wordml" xmlns:w16cex="http://schemas.microsoft.com/office/word/2018/wordml/cex" xmlns:w16cid="http://schemas.microsoft.com/office/word/2016/wordml/cid" xmlns:w16="http://schemas.microsoft.com/office/word/2018/wordml" xmlns:w16se="http://schemas.microsoft.com/office/word/2015/wordml/symex" mc:Ignorable="w14 w15 w16se w16cid w16 w16cex">
+<w:styles xmlns:mc="http://schemas.openxmlformats.org/markup-compatibility/2006" xmlns:r="http://schemas.openxmlformats.org/officeDocument/2006/relationships" xmlns:w="http://schemas.openxmlformats.org/wordprocessingml/2006/main" xmlns:w14="http://schemas.microsoft.com/office/word/2010/wordml" xmlns:w15="http://schemas.microsoft.com/office/word/2012/wordml" xmlns:w16cid="http://schemas.microsoft.com/office/word/2016/wordml/cid" xmlns:w16se="http://schemas.microsoft.com/office/word/2015/wordml/symex" mc:Ignorable="w14 w15 w16se w16cid">
   <w:docDefaults>
     <w:rPrDefault>
       <w:rPr>
@@ -12486,7 +12411,7 @@
 </file>
 
 <file path=customXml/itemProps1.xml><?xml version="1.0" encoding="utf-8"?>
-<ds:datastoreItem xmlns:ds="http://schemas.openxmlformats.org/officeDocument/2006/customXml" ds:itemID="{3B1A9B6E-1EEC-4B52-8A72-741BF93B449A}">
+<ds:datastoreItem xmlns:ds="http://schemas.openxmlformats.org/officeDocument/2006/customXml" ds:itemID="{E87DF76E-1C97-47F7-A19D-FEFE30F0A5BF}">
   <ds:schemaRefs>
     <ds:schemaRef ds:uri="http://schemas.openxmlformats.org/officeDocument/2006/bibliography"/>
   </ds:schemaRefs>

</xml_diff>